<commit_message>
added things I remember in the document that were still there before my pc crashed
</commit_message>
<xml_diff>
--- a/technical_documentation.docx
+++ b/technical_documentation.docx
@@ -133,16 +133,17 @@
         </w:rPr>
         <w:br/>
       </w:r>
+      <w:proofErr w:type="spellStart"/>
       <w:r>
         <w:rPr>
           <w:b/>
           <w:bCs/>
           <w:sz w:val="36"/>
           <w:szCs w:val="36"/>
-          <w:lang w:val="en-GB"/>
         </w:rPr>
         <w:t>Advanced</w:t>
       </w:r>
+      <w:proofErr w:type="spellEnd"/>
       <w:r>
         <w:rPr>
           <w:b/>
@@ -162,7 +163,6 @@
           <w:bCs/>
           <w:sz w:val="28"/>
           <w:szCs w:val="28"/>
-          <w:lang w:val="en-GB"/>
         </w:rPr>
       </w:pPr>
       <w:r>
@@ -180,7 +180,6 @@
           <w:bCs/>
           <w:sz w:val="28"/>
           <w:szCs w:val="28"/>
-          <w:lang w:val="en-GB"/>
         </w:rPr>
         <w:t xml:space="preserve"> </w:t>
       </w:r>
@@ -199,7 +198,6 @@
           <w:bCs/>
           <w:sz w:val="28"/>
           <w:szCs w:val="28"/>
-          <w:lang w:val="en-GB"/>
         </w:rPr>
         <w:t xml:space="preserve"> </w:t>
       </w:r>
@@ -209,7 +207,6 @@
           <w:bCs/>
           <w:sz w:val="28"/>
           <w:szCs w:val="28"/>
-          <w:lang w:val="en-GB"/>
         </w:rPr>
         <w:t>Programmentwurf</w:t>
       </w:r>
@@ -361,7 +358,7 @@
           <w:noProof/>
           <w:sz w:val="22"/>
         </w:rPr>
-        <w:t>18.05.2021</w:t>
+        <w:t>19.05.2021</w:t>
       </w:r>
       <w:r>
         <w:rPr>
@@ -1120,7 +1117,7 @@
           <w:lang w:val="en-GB" w:eastAsia="en-GB"/>
         </w:rPr>
       </w:pPr>
-      <w:hyperlink w:anchor="_Toc72236654" w:history="1">
+      <w:hyperlink w:anchor="_Toc72307016" w:history="1">
         <w:r>
           <w:rPr>
             <w:rStyle w:val="Hyperlink"/>
@@ -1143,7 +1140,7 @@
           <w:rPr>
             <w:webHidden/>
           </w:rPr>
-          <w:instrText xml:space="preserve"> PAGEREF _Toc72236654 \h </w:instrText>
+          <w:instrText xml:space="preserve"> PAGEREF _Toc72307016 \h </w:instrText>
         </w:r>
         <w:r>
           <w:rPr>
@@ -1181,7 +1178,7 @@
           <w:lang w:val="en-GB" w:eastAsia="en-GB"/>
         </w:rPr>
       </w:pPr>
-      <w:hyperlink w:anchor="_Toc72236655" w:history="1">
+      <w:hyperlink w:anchor="_Toc72307017" w:history="1">
         <w:r>
           <w:rPr>
             <w:rStyle w:val="Hyperlink"/>
@@ -1204,7 +1201,7 @@
           <w:rPr>
             <w:webHidden/>
           </w:rPr>
-          <w:instrText xml:space="preserve"> PAGEREF _Toc72236655 \h </w:instrText>
+          <w:instrText xml:space="preserve"> PAGEREF _Toc72307017 \h </w:instrText>
         </w:r>
         <w:r>
           <w:rPr>
@@ -1242,7 +1239,7 @@
           <w:lang w:val="en-GB" w:eastAsia="en-GB"/>
         </w:rPr>
       </w:pPr>
-      <w:hyperlink w:anchor="_Toc72236656" w:history="1">
+      <w:hyperlink w:anchor="_Toc72307018" w:history="1">
         <w:r>
           <w:rPr>
             <w:rStyle w:val="Hyperlink"/>
@@ -1265,7 +1262,7 @@
           <w:rPr>
             <w:webHidden/>
           </w:rPr>
-          <w:instrText xml:space="preserve"> PAGEREF _Toc72236656 \h </w:instrText>
+          <w:instrText xml:space="preserve"> PAGEREF _Toc72307018 \h </w:instrText>
         </w:r>
         <w:r>
           <w:rPr>
@@ -1294,6 +1291,176 @@
     </w:p>
     <w:p>
       <w:pPr>
+        <w:pStyle w:val="Verzeichnis2"/>
+        <w:tabs>
+          <w:tab w:val="right" w:leader="dot" w:pos="8494"/>
+        </w:tabs>
+        <w:rPr>
+          <w:rFonts w:asciiTheme="minorHAnsi" w:eastAsiaTheme="minorEastAsia" w:hAnsiTheme="minorHAnsi" w:cstheme="minorBidi"/>
+          <w:noProof/>
+          <w:sz w:val="22"/>
+          <w:szCs w:val="22"/>
+          <w:lang w:val="en-GB" w:eastAsia="en-GB"/>
+        </w:rPr>
+      </w:pPr>
+      <w:hyperlink w:anchor="_Toc72307019" w:history="1">
+        <w:r>
+          <w:rPr>
+            <w:rStyle w:val="Hyperlink"/>
+            <w:noProof/>
+            <w14:scene3d>
+              <w14:camera w14:prst="orthographicFront"/>
+              <w14:lightRig w14:rig="threePt" w14:dir="t">
+                <w14:rot w14:lat="0" w14:lon="0" w14:rev="0"/>
+              </w14:lightRig>
+            </w14:scene3d>
+          </w:rPr>
+          <w:t>1.1</w:t>
+        </w:r>
+        <w:r>
+          <w:rPr>
+            <w:rStyle w:val="Hyperlink"/>
+            <w:noProof/>
+          </w:rPr>
+          <w:t xml:space="preserve"> Funktionsumfang</w:t>
+        </w:r>
+        <w:r>
+          <w:rPr>
+            <w:noProof/>
+            <w:webHidden/>
+          </w:rPr>
+          <w:tab/>
+        </w:r>
+        <w:r>
+          <w:rPr>
+            <w:noProof/>
+            <w:webHidden/>
+          </w:rPr>
+          <w:fldChar w:fldCharType="begin"/>
+        </w:r>
+        <w:r>
+          <w:rPr>
+            <w:noProof/>
+            <w:webHidden/>
+          </w:rPr>
+          <w:instrText xml:space="preserve"> PAGEREF _Toc72307019 \h </w:instrText>
+        </w:r>
+        <w:r>
+          <w:rPr>
+            <w:noProof/>
+            <w:webHidden/>
+          </w:rPr>
+        </w:r>
+        <w:r>
+          <w:rPr>
+            <w:noProof/>
+            <w:webHidden/>
+          </w:rPr>
+          <w:fldChar w:fldCharType="separate"/>
+        </w:r>
+        <w:r>
+          <w:rPr>
+            <w:noProof/>
+            <w:webHidden/>
+          </w:rPr>
+          <w:t>1</w:t>
+        </w:r>
+        <w:r>
+          <w:rPr>
+            <w:noProof/>
+            <w:webHidden/>
+          </w:rPr>
+          <w:fldChar w:fldCharType="end"/>
+        </w:r>
+      </w:hyperlink>
+    </w:p>
+    <w:p>
+      <w:pPr>
+        <w:pStyle w:val="Verzeichnis2"/>
+        <w:tabs>
+          <w:tab w:val="right" w:leader="dot" w:pos="8494"/>
+        </w:tabs>
+        <w:rPr>
+          <w:rFonts w:asciiTheme="minorHAnsi" w:eastAsiaTheme="minorEastAsia" w:hAnsiTheme="minorHAnsi" w:cstheme="minorBidi"/>
+          <w:noProof/>
+          <w:sz w:val="22"/>
+          <w:szCs w:val="22"/>
+          <w:lang w:val="en-GB" w:eastAsia="en-GB"/>
+        </w:rPr>
+      </w:pPr>
+      <w:hyperlink w:anchor="_Toc72307020" w:history="1">
+        <w:r>
+          <w:rPr>
+            <w:rStyle w:val="Hyperlink"/>
+            <w:noProof/>
+            <w14:scene3d>
+              <w14:camera w14:prst="orthographicFront"/>
+              <w14:lightRig w14:rig="threePt" w14:dir="t">
+                <w14:rot w14:lat="0" w14:lon="0" w14:rev="0"/>
+              </w14:lightRig>
+            </w14:scene3d>
+          </w:rPr>
+          <w:t>1.2</w:t>
+        </w:r>
+        <w:r>
+          <w:rPr>
+            <w:rStyle w:val="Hyperlink"/>
+            <w:noProof/>
+          </w:rPr>
+          <w:t xml:space="preserve"> Code-Struktur</w:t>
+        </w:r>
+        <w:r>
+          <w:rPr>
+            <w:noProof/>
+            <w:webHidden/>
+          </w:rPr>
+          <w:tab/>
+        </w:r>
+        <w:r>
+          <w:rPr>
+            <w:noProof/>
+            <w:webHidden/>
+          </w:rPr>
+          <w:fldChar w:fldCharType="begin"/>
+        </w:r>
+        <w:r>
+          <w:rPr>
+            <w:noProof/>
+            <w:webHidden/>
+          </w:rPr>
+          <w:instrText xml:space="preserve"> PAGEREF _Toc72307020 \h </w:instrText>
+        </w:r>
+        <w:r>
+          <w:rPr>
+            <w:noProof/>
+            <w:webHidden/>
+          </w:rPr>
+        </w:r>
+        <w:r>
+          <w:rPr>
+            <w:noProof/>
+            <w:webHidden/>
+          </w:rPr>
+          <w:fldChar w:fldCharType="separate"/>
+        </w:r>
+        <w:r>
+          <w:rPr>
+            <w:noProof/>
+            <w:webHidden/>
+          </w:rPr>
+          <w:t>1</w:t>
+        </w:r>
+        <w:r>
+          <w:rPr>
+            <w:noProof/>
+            <w:webHidden/>
+          </w:rPr>
+          <w:fldChar w:fldCharType="end"/>
+        </w:r>
+      </w:hyperlink>
+    </w:p>
+    <w:p>
+      <w:pPr>
         <w:pStyle w:val="Verzeichnis1"/>
         <w:rPr>
           <w:rFonts w:asciiTheme="minorHAnsi" w:eastAsiaTheme="minorEastAsia" w:hAnsiTheme="minorHAnsi" w:cstheme="minorBidi"/>
@@ -1303,12 +1470,12 @@
           <w:lang w:val="en-GB" w:eastAsia="en-GB"/>
         </w:rPr>
       </w:pPr>
-      <w:hyperlink w:anchor="_Toc72236657" w:history="1">
+      <w:hyperlink w:anchor="_Toc72307021" w:history="1">
         <w:r>
           <w:rPr>
             <w:rStyle w:val="Hyperlink"/>
           </w:rPr>
-          <w:t>2 Unit Tests</w:t>
+          <w:t>2 Domain Driven Design</w:t>
         </w:r>
         <w:r>
           <w:rPr>
@@ -1326,7 +1493,7 @@
           <w:rPr>
             <w:webHidden/>
           </w:rPr>
-          <w:instrText xml:space="preserve"> PAGEREF _Toc72236657 \h </w:instrText>
+          <w:instrText xml:space="preserve"> PAGEREF _Toc72307021 \h </w:instrText>
         </w:r>
         <w:r>
           <w:rPr>
@@ -1343,7 +1510,7 @@
           <w:rPr>
             <w:webHidden/>
           </w:rPr>
-          <w:t>1</w:t>
+          <w:t>2</w:t>
         </w:r>
         <w:r>
           <w:rPr>
@@ -1355,6 +1522,176 @@
     </w:p>
     <w:p>
       <w:pPr>
+        <w:pStyle w:val="Verzeichnis2"/>
+        <w:tabs>
+          <w:tab w:val="right" w:leader="dot" w:pos="8494"/>
+        </w:tabs>
+        <w:rPr>
+          <w:rFonts w:asciiTheme="minorHAnsi" w:eastAsiaTheme="minorEastAsia" w:hAnsiTheme="minorHAnsi" w:cstheme="minorBidi"/>
+          <w:noProof/>
+          <w:sz w:val="22"/>
+          <w:szCs w:val="22"/>
+          <w:lang w:val="en-GB" w:eastAsia="en-GB"/>
+        </w:rPr>
+      </w:pPr>
+      <w:hyperlink w:anchor="_Toc72307022" w:history="1">
+        <w:r>
+          <w:rPr>
+            <w:rStyle w:val="Hyperlink"/>
+            <w:noProof/>
+            <w14:scene3d>
+              <w14:camera w14:prst="orthographicFront"/>
+              <w14:lightRig w14:rig="threePt" w14:dir="t">
+                <w14:rot w14:lat="0" w14:lon="0" w14:rev="0"/>
+              </w14:lightRig>
+            </w14:scene3d>
+          </w:rPr>
+          <w:t>2.1</w:t>
+        </w:r>
+        <w:r>
+          <w:rPr>
+            <w:rStyle w:val="Hyperlink"/>
+            <w:noProof/>
+          </w:rPr>
+          <w:t xml:space="preserve"> Ubiquitous Language</w:t>
+        </w:r>
+        <w:r>
+          <w:rPr>
+            <w:noProof/>
+            <w:webHidden/>
+          </w:rPr>
+          <w:tab/>
+        </w:r>
+        <w:r>
+          <w:rPr>
+            <w:noProof/>
+            <w:webHidden/>
+          </w:rPr>
+          <w:fldChar w:fldCharType="begin"/>
+        </w:r>
+        <w:r>
+          <w:rPr>
+            <w:noProof/>
+            <w:webHidden/>
+          </w:rPr>
+          <w:instrText xml:space="preserve"> PAGEREF _Toc72307022 \h </w:instrText>
+        </w:r>
+        <w:r>
+          <w:rPr>
+            <w:noProof/>
+            <w:webHidden/>
+          </w:rPr>
+        </w:r>
+        <w:r>
+          <w:rPr>
+            <w:noProof/>
+            <w:webHidden/>
+          </w:rPr>
+          <w:fldChar w:fldCharType="separate"/>
+        </w:r>
+        <w:r>
+          <w:rPr>
+            <w:noProof/>
+            <w:webHidden/>
+          </w:rPr>
+          <w:t>2</w:t>
+        </w:r>
+        <w:r>
+          <w:rPr>
+            <w:noProof/>
+            <w:webHidden/>
+          </w:rPr>
+          <w:fldChar w:fldCharType="end"/>
+        </w:r>
+      </w:hyperlink>
+    </w:p>
+    <w:p>
+      <w:pPr>
+        <w:pStyle w:val="Verzeichnis2"/>
+        <w:tabs>
+          <w:tab w:val="right" w:leader="dot" w:pos="8494"/>
+        </w:tabs>
+        <w:rPr>
+          <w:rFonts w:asciiTheme="minorHAnsi" w:eastAsiaTheme="minorEastAsia" w:hAnsiTheme="minorHAnsi" w:cstheme="minorBidi"/>
+          <w:noProof/>
+          <w:sz w:val="22"/>
+          <w:szCs w:val="22"/>
+          <w:lang w:val="en-GB" w:eastAsia="en-GB"/>
+        </w:rPr>
+      </w:pPr>
+      <w:hyperlink w:anchor="_Toc72307023" w:history="1">
+        <w:r>
+          <w:rPr>
+            <w:rStyle w:val="Hyperlink"/>
+            <w:noProof/>
+            <w14:scene3d>
+              <w14:camera w14:prst="orthographicFront"/>
+              <w14:lightRig w14:rig="threePt" w14:dir="t">
+                <w14:rot w14:lat="0" w14:lon="0" w14:rev="0"/>
+              </w14:lightRig>
+            </w14:scene3d>
+          </w:rPr>
+          <w:t>2.2</w:t>
+        </w:r>
+        <w:r>
+          <w:rPr>
+            <w:rStyle w:val="Hyperlink"/>
+            <w:noProof/>
+          </w:rPr>
+          <w:t xml:space="preserve"> Analyse ??</w:t>
+        </w:r>
+        <w:r>
+          <w:rPr>
+            <w:noProof/>
+            <w:webHidden/>
+          </w:rPr>
+          <w:tab/>
+        </w:r>
+        <w:r>
+          <w:rPr>
+            <w:noProof/>
+            <w:webHidden/>
+          </w:rPr>
+          <w:fldChar w:fldCharType="begin"/>
+        </w:r>
+        <w:r>
+          <w:rPr>
+            <w:noProof/>
+            <w:webHidden/>
+          </w:rPr>
+          <w:instrText xml:space="preserve"> PAGEREF _Toc72307023 \h </w:instrText>
+        </w:r>
+        <w:r>
+          <w:rPr>
+            <w:noProof/>
+            <w:webHidden/>
+          </w:rPr>
+        </w:r>
+        <w:r>
+          <w:rPr>
+            <w:noProof/>
+            <w:webHidden/>
+          </w:rPr>
+          <w:fldChar w:fldCharType="separate"/>
+        </w:r>
+        <w:r>
+          <w:rPr>
+            <w:noProof/>
+            <w:webHidden/>
+          </w:rPr>
+          <w:t>2</w:t>
+        </w:r>
+        <w:r>
+          <w:rPr>
+            <w:noProof/>
+            <w:webHidden/>
+          </w:rPr>
+          <w:fldChar w:fldCharType="end"/>
+        </w:r>
+      </w:hyperlink>
+    </w:p>
+    <w:p>
+      <w:pPr>
         <w:pStyle w:val="Verzeichnis1"/>
         <w:rPr>
           <w:rFonts w:asciiTheme="minorHAnsi" w:eastAsiaTheme="minorEastAsia" w:hAnsiTheme="minorHAnsi" w:cstheme="minorBidi"/>
@@ -1364,12 +1701,12 @@
           <w:lang w:val="en-GB" w:eastAsia="en-GB"/>
         </w:rPr>
       </w:pPr>
-      <w:hyperlink w:anchor="_Toc72236658" w:history="1">
+      <w:hyperlink w:anchor="_Toc72307024" w:history="1">
         <w:r>
           <w:rPr>
             <w:rStyle w:val="Hyperlink"/>
           </w:rPr>
-          <w:t>Literaturverzeichnis</w:t>
+          <w:t>3 Programming Principles</w:t>
         </w:r>
         <w:r>
           <w:rPr>
@@ -1387,7 +1724,7 @@
           <w:rPr>
             <w:webHidden/>
           </w:rPr>
-          <w:instrText xml:space="preserve"> PAGEREF _Toc72236658 \h </w:instrText>
+          <w:instrText xml:space="preserve"> PAGEREF _Toc72307024 \h </w:instrText>
         </w:r>
         <w:r>
           <w:rPr>
@@ -1404,7 +1741,7 @@
           <w:rPr>
             <w:webHidden/>
           </w:rPr>
-          <w:t>VIII</w:t>
+          <w:t>3</w:t>
         </w:r>
         <w:r>
           <w:rPr>
@@ -1416,6 +1753,261 @@
     </w:p>
     <w:p>
       <w:pPr>
+        <w:pStyle w:val="Verzeichnis2"/>
+        <w:tabs>
+          <w:tab w:val="right" w:leader="dot" w:pos="8494"/>
+        </w:tabs>
+        <w:rPr>
+          <w:rFonts w:asciiTheme="minorHAnsi" w:eastAsiaTheme="minorEastAsia" w:hAnsiTheme="minorHAnsi" w:cstheme="minorBidi"/>
+          <w:noProof/>
+          <w:sz w:val="22"/>
+          <w:szCs w:val="22"/>
+          <w:lang w:val="en-GB" w:eastAsia="en-GB"/>
+        </w:rPr>
+      </w:pPr>
+      <w:hyperlink w:anchor="_Toc72307025" w:history="1">
+        <w:r>
+          <w:rPr>
+            <w:rStyle w:val="Hyperlink"/>
+            <w:noProof/>
+            <w14:scene3d>
+              <w14:camera w14:prst="orthographicFront"/>
+              <w14:lightRig w14:rig="threePt" w14:dir="t">
+                <w14:rot w14:lat="0" w14:lon="0" w14:rev="0"/>
+              </w14:lightRig>
+            </w14:scene3d>
+          </w:rPr>
+          <w:t>3.1</w:t>
+        </w:r>
+        <w:r>
+          <w:rPr>
+            <w:rStyle w:val="Hyperlink"/>
+            <w:noProof/>
+          </w:rPr>
+          <w:t xml:space="preserve"> SOLID</w:t>
+        </w:r>
+        <w:r>
+          <w:rPr>
+            <w:noProof/>
+            <w:webHidden/>
+          </w:rPr>
+          <w:tab/>
+        </w:r>
+        <w:r>
+          <w:rPr>
+            <w:noProof/>
+            <w:webHidden/>
+          </w:rPr>
+          <w:fldChar w:fldCharType="begin"/>
+        </w:r>
+        <w:r>
+          <w:rPr>
+            <w:noProof/>
+            <w:webHidden/>
+          </w:rPr>
+          <w:instrText xml:space="preserve"> PAGEREF _Toc72307025 \h </w:instrText>
+        </w:r>
+        <w:r>
+          <w:rPr>
+            <w:noProof/>
+            <w:webHidden/>
+          </w:rPr>
+        </w:r>
+        <w:r>
+          <w:rPr>
+            <w:noProof/>
+            <w:webHidden/>
+          </w:rPr>
+          <w:fldChar w:fldCharType="separate"/>
+        </w:r>
+        <w:r>
+          <w:rPr>
+            <w:noProof/>
+            <w:webHidden/>
+          </w:rPr>
+          <w:t>3</w:t>
+        </w:r>
+        <w:r>
+          <w:rPr>
+            <w:noProof/>
+            <w:webHidden/>
+          </w:rPr>
+          <w:fldChar w:fldCharType="end"/>
+        </w:r>
+      </w:hyperlink>
+    </w:p>
+    <w:p>
+      <w:pPr>
+        <w:pStyle w:val="Verzeichnis2"/>
+        <w:tabs>
+          <w:tab w:val="right" w:leader="dot" w:pos="8494"/>
+        </w:tabs>
+        <w:rPr>
+          <w:rFonts w:asciiTheme="minorHAnsi" w:eastAsiaTheme="minorEastAsia" w:hAnsiTheme="minorHAnsi" w:cstheme="minorBidi"/>
+          <w:noProof/>
+          <w:sz w:val="22"/>
+          <w:szCs w:val="22"/>
+          <w:lang w:val="en-GB" w:eastAsia="en-GB"/>
+        </w:rPr>
+      </w:pPr>
+      <w:hyperlink w:anchor="_Toc72307026" w:history="1">
+        <w:r>
+          <w:rPr>
+            <w:rStyle w:val="Hyperlink"/>
+            <w:noProof/>
+            <w14:scene3d>
+              <w14:camera w14:prst="orthographicFront"/>
+              <w14:lightRig w14:rig="threePt" w14:dir="t">
+                <w14:rot w14:lat="0" w14:lon="0" w14:rev="0"/>
+              </w14:lightRig>
+            </w14:scene3d>
+          </w:rPr>
+          <w:t>3.2</w:t>
+        </w:r>
+        <w:r>
+          <w:rPr>
+            <w:rStyle w:val="Hyperlink"/>
+            <w:noProof/>
+          </w:rPr>
+          <w:t xml:space="preserve"> GRASP</w:t>
+        </w:r>
+        <w:r>
+          <w:rPr>
+            <w:noProof/>
+            <w:webHidden/>
+          </w:rPr>
+          <w:tab/>
+        </w:r>
+        <w:r>
+          <w:rPr>
+            <w:noProof/>
+            <w:webHidden/>
+          </w:rPr>
+          <w:fldChar w:fldCharType="begin"/>
+        </w:r>
+        <w:r>
+          <w:rPr>
+            <w:noProof/>
+            <w:webHidden/>
+          </w:rPr>
+          <w:instrText xml:space="preserve"> PAGEREF _Toc72307026 \h </w:instrText>
+        </w:r>
+        <w:r>
+          <w:rPr>
+            <w:noProof/>
+            <w:webHidden/>
+          </w:rPr>
+        </w:r>
+        <w:r>
+          <w:rPr>
+            <w:noProof/>
+            <w:webHidden/>
+          </w:rPr>
+          <w:fldChar w:fldCharType="separate"/>
+        </w:r>
+        <w:r>
+          <w:rPr>
+            <w:noProof/>
+            <w:webHidden/>
+          </w:rPr>
+          <w:t>3</w:t>
+        </w:r>
+        <w:r>
+          <w:rPr>
+            <w:noProof/>
+            <w:webHidden/>
+          </w:rPr>
+          <w:fldChar w:fldCharType="end"/>
+        </w:r>
+      </w:hyperlink>
+    </w:p>
+    <w:p>
+      <w:pPr>
+        <w:pStyle w:val="Verzeichnis2"/>
+        <w:tabs>
+          <w:tab w:val="right" w:leader="dot" w:pos="8494"/>
+        </w:tabs>
+        <w:rPr>
+          <w:rFonts w:asciiTheme="minorHAnsi" w:eastAsiaTheme="minorEastAsia" w:hAnsiTheme="minorHAnsi" w:cstheme="minorBidi"/>
+          <w:noProof/>
+          <w:sz w:val="22"/>
+          <w:szCs w:val="22"/>
+          <w:lang w:val="en-GB" w:eastAsia="en-GB"/>
+        </w:rPr>
+      </w:pPr>
+      <w:hyperlink w:anchor="_Toc72307027" w:history="1">
+        <w:r>
+          <w:rPr>
+            <w:rStyle w:val="Hyperlink"/>
+            <w:noProof/>
+            <w14:scene3d>
+              <w14:camera w14:prst="orthographicFront"/>
+              <w14:lightRig w14:rig="threePt" w14:dir="t">
+                <w14:rot w14:lat="0" w14:lon="0" w14:rev="0"/>
+              </w14:lightRig>
+            </w14:scene3d>
+          </w:rPr>
+          <w:t>3.3</w:t>
+        </w:r>
+        <w:r>
+          <w:rPr>
+            <w:rStyle w:val="Hyperlink"/>
+            <w:noProof/>
+          </w:rPr>
+          <w:t xml:space="preserve"> DRY</w:t>
+        </w:r>
+        <w:r>
+          <w:rPr>
+            <w:noProof/>
+            <w:webHidden/>
+          </w:rPr>
+          <w:tab/>
+        </w:r>
+        <w:r>
+          <w:rPr>
+            <w:noProof/>
+            <w:webHidden/>
+          </w:rPr>
+          <w:fldChar w:fldCharType="begin"/>
+        </w:r>
+        <w:r>
+          <w:rPr>
+            <w:noProof/>
+            <w:webHidden/>
+          </w:rPr>
+          <w:instrText xml:space="preserve"> PAGEREF _Toc72307027 \h </w:instrText>
+        </w:r>
+        <w:r>
+          <w:rPr>
+            <w:noProof/>
+            <w:webHidden/>
+          </w:rPr>
+        </w:r>
+        <w:r>
+          <w:rPr>
+            <w:noProof/>
+            <w:webHidden/>
+          </w:rPr>
+          <w:fldChar w:fldCharType="separate"/>
+        </w:r>
+        <w:r>
+          <w:rPr>
+            <w:noProof/>
+            <w:webHidden/>
+          </w:rPr>
+          <w:t>3</w:t>
+        </w:r>
+        <w:r>
+          <w:rPr>
+            <w:noProof/>
+            <w:webHidden/>
+          </w:rPr>
+          <w:fldChar w:fldCharType="end"/>
+        </w:r>
+      </w:hyperlink>
+    </w:p>
+    <w:p>
+      <w:pPr>
         <w:pStyle w:val="Verzeichnis1"/>
         <w:rPr>
           <w:rFonts w:asciiTheme="minorHAnsi" w:eastAsiaTheme="minorEastAsia" w:hAnsiTheme="minorHAnsi" w:cstheme="minorBidi"/>
@@ -1425,12 +2017,12 @@
           <w:lang w:val="en-GB" w:eastAsia="en-GB"/>
         </w:rPr>
       </w:pPr>
-      <w:hyperlink w:anchor="_Toc72236659" w:history="1">
+      <w:hyperlink w:anchor="_Toc72307028" w:history="1">
         <w:r>
           <w:rPr>
             <w:rStyle w:val="Hyperlink"/>
           </w:rPr>
-          <w:t>Anhangsverzeichnis</w:t>
+          <w:t>4 Entwurfsmuster</w:t>
         </w:r>
         <w:r>
           <w:rPr>
@@ -1448,7 +2040,7 @@
           <w:rPr>
             <w:webHidden/>
           </w:rPr>
-          <w:instrText xml:space="preserve"> PAGEREF _Toc72236659 \h </w:instrText>
+          <w:instrText xml:space="preserve"> PAGEREF _Toc72307028 \h </w:instrText>
         </w:r>
         <w:r>
           <w:rPr>
@@ -1465,7 +2057,7 @@
           <w:rPr>
             <w:webHidden/>
           </w:rPr>
-          <w:t>IX</w:t>
+          <w:t>4</w:t>
         </w:r>
         <w:r>
           <w:rPr>
@@ -1477,6 +2069,736 @@
     </w:p>
     <w:p>
       <w:pPr>
+        <w:pStyle w:val="Verzeichnis1"/>
+        <w:rPr>
+          <w:rFonts w:asciiTheme="minorHAnsi" w:eastAsiaTheme="minorEastAsia" w:hAnsiTheme="minorHAnsi" w:cstheme="minorBidi"/>
+          <w:b w:val="0"/>
+          <w:sz w:val="22"/>
+          <w:szCs w:val="22"/>
+          <w:lang w:val="en-GB" w:eastAsia="en-GB"/>
+        </w:rPr>
+      </w:pPr>
+      <w:hyperlink w:anchor="_Toc72307029" w:history="1">
+        <w:r>
+          <w:rPr>
+            <w:rStyle w:val="Hyperlink"/>
+          </w:rPr>
+          <w:t>5 Clean Architecture</w:t>
+        </w:r>
+        <w:r>
+          <w:rPr>
+            <w:webHidden/>
+          </w:rPr>
+          <w:tab/>
+        </w:r>
+        <w:r>
+          <w:rPr>
+            <w:webHidden/>
+          </w:rPr>
+          <w:fldChar w:fldCharType="begin"/>
+        </w:r>
+        <w:r>
+          <w:rPr>
+            <w:webHidden/>
+          </w:rPr>
+          <w:instrText xml:space="preserve"> PAGEREF _Toc72307029 \h </w:instrText>
+        </w:r>
+        <w:r>
+          <w:rPr>
+            <w:webHidden/>
+          </w:rPr>
+        </w:r>
+        <w:r>
+          <w:rPr>
+            <w:webHidden/>
+          </w:rPr>
+          <w:fldChar w:fldCharType="separate"/>
+        </w:r>
+        <w:r>
+          <w:rPr>
+            <w:webHidden/>
+          </w:rPr>
+          <w:t>5</w:t>
+        </w:r>
+        <w:r>
+          <w:rPr>
+            <w:webHidden/>
+          </w:rPr>
+          <w:fldChar w:fldCharType="end"/>
+        </w:r>
+      </w:hyperlink>
+    </w:p>
+    <w:p>
+      <w:pPr>
+        <w:pStyle w:val="Verzeichnis1"/>
+        <w:rPr>
+          <w:rFonts w:asciiTheme="minorHAnsi" w:eastAsiaTheme="minorEastAsia" w:hAnsiTheme="minorHAnsi" w:cstheme="minorBidi"/>
+          <w:b w:val="0"/>
+          <w:sz w:val="22"/>
+          <w:szCs w:val="22"/>
+          <w:lang w:val="en-GB" w:eastAsia="en-GB"/>
+        </w:rPr>
+      </w:pPr>
+      <w:hyperlink w:anchor="_Toc72307030" w:history="1">
+        <w:r>
+          <w:rPr>
+            <w:rStyle w:val="Hyperlink"/>
+          </w:rPr>
+          <w:t>6 Legacy Code</w:t>
+        </w:r>
+        <w:r>
+          <w:rPr>
+            <w:webHidden/>
+          </w:rPr>
+          <w:tab/>
+        </w:r>
+        <w:r>
+          <w:rPr>
+            <w:webHidden/>
+          </w:rPr>
+          <w:fldChar w:fldCharType="begin"/>
+        </w:r>
+        <w:r>
+          <w:rPr>
+            <w:webHidden/>
+          </w:rPr>
+          <w:instrText xml:space="preserve"> PAGEREF _Toc72307030 \h </w:instrText>
+        </w:r>
+        <w:r>
+          <w:rPr>
+            <w:webHidden/>
+          </w:rPr>
+        </w:r>
+        <w:r>
+          <w:rPr>
+            <w:webHidden/>
+          </w:rPr>
+          <w:fldChar w:fldCharType="separate"/>
+        </w:r>
+        <w:r>
+          <w:rPr>
+            <w:webHidden/>
+          </w:rPr>
+          <w:t>6</w:t>
+        </w:r>
+        <w:r>
+          <w:rPr>
+            <w:webHidden/>
+          </w:rPr>
+          <w:fldChar w:fldCharType="end"/>
+        </w:r>
+      </w:hyperlink>
+    </w:p>
+    <w:p>
+      <w:pPr>
+        <w:pStyle w:val="Verzeichnis1"/>
+        <w:rPr>
+          <w:rFonts w:asciiTheme="minorHAnsi" w:eastAsiaTheme="minorEastAsia" w:hAnsiTheme="minorHAnsi" w:cstheme="minorBidi"/>
+          <w:b w:val="0"/>
+          <w:sz w:val="22"/>
+          <w:szCs w:val="22"/>
+          <w:lang w:val="en-GB" w:eastAsia="en-GB"/>
+        </w:rPr>
+      </w:pPr>
+      <w:hyperlink w:anchor="_Toc72307031" w:history="1">
+        <w:r>
+          <w:rPr>
+            <w:rStyle w:val="Hyperlink"/>
+          </w:rPr>
+          <w:t>7 Refactoring</w:t>
+        </w:r>
+        <w:r>
+          <w:rPr>
+            <w:webHidden/>
+          </w:rPr>
+          <w:tab/>
+        </w:r>
+        <w:r>
+          <w:rPr>
+            <w:webHidden/>
+          </w:rPr>
+          <w:fldChar w:fldCharType="begin"/>
+        </w:r>
+        <w:r>
+          <w:rPr>
+            <w:webHidden/>
+          </w:rPr>
+          <w:instrText xml:space="preserve"> PAGEREF _Toc72307031 \h </w:instrText>
+        </w:r>
+        <w:r>
+          <w:rPr>
+            <w:webHidden/>
+          </w:rPr>
+        </w:r>
+        <w:r>
+          <w:rPr>
+            <w:webHidden/>
+          </w:rPr>
+          <w:fldChar w:fldCharType="separate"/>
+        </w:r>
+        <w:r>
+          <w:rPr>
+            <w:webHidden/>
+          </w:rPr>
+          <w:t>7</w:t>
+        </w:r>
+        <w:r>
+          <w:rPr>
+            <w:webHidden/>
+          </w:rPr>
+          <w:fldChar w:fldCharType="end"/>
+        </w:r>
+      </w:hyperlink>
+    </w:p>
+    <w:p>
+      <w:pPr>
+        <w:pStyle w:val="Verzeichnis1"/>
+        <w:rPr>
+          <w:rFonts w:asciiTheme="minorHAnsi" w:eastAsiaTheme="minorEastAsia" w:hAnsiTheme="minorHAnsi" w:cstheme="minorBidi"/>
+          <w:b w:val="0"/>
+          <w:sz w:val="22"/>
+          <w:szCs w:val="22"/>
+          <w:lang w:val="en-GB" w:eastAsia="en-GB"/>
+        </w:rPr>
+      </w:pPr>
+      <w:hyperlink w:anchor="_Toc72307032" w:history="1">
+        <w:r>
+          <w:rPr>
+            <w:rStyle w:val="Hyperlink"/>
+          </w:rPr>
+          <w:t>8 Unit Tests</w:t>
+        </w:r>
+        <w:r>
+          <w:rPr>
+            <w:webHidden/>
+          </w:rPr>
+          <w:tab/>
+        </w:r>
+        <w:r>
+          <w:rPr>
+            <w:webHidden/>
+          </w:rPr>
+          <w:fldChar w:fldCharType="begin"/>
+        </w:r>
+        <w:r>
+          <w:rPr>
+            <w:webHidden/>
+          </w:rPr>
+          <w:instrText xml:space="preserve"> PAGEREF _Toc72307032 \h </w:instrText>
+        </w:r>
+        <w:r>
+          <w:rPr>
+            <w:webHidden/>
+          </w:rPr>
+        </w:r>
+        <w:r>
+          <w:rPr>
+            <w:webHidden/>
+          </w:rPr>
+          <w:fldChar w:fldCharType="separate"/>
+        </w:r>
+        <w:r>
+          <w:rPr>
+            <w:webHidden/>
+          </w:rPr>
+          <w:t>8</w:t>
+        </w:r>
+        <w:r>
+          <w:rPr>
+            <w:webHidden/>
+          </w:rPr>
+          <w:fldChar w:fldCharType="end"/>
+        </w:r>
+      </w:hyperlink>
+    </w:p>
+    <w:p>
+      <w:pPr>
+        <w:pStyle w:val="Verzeichnis2"/>
+        <w:tabs>
+          <w:tab w:val="right" w:leader="dot" w:pos="8494"/>
+        </w:tabs>
+        <w:rPr>
+          <w:rFonts w:asciiTheme="minorHAnsi" w:eastAsiaTheme="minorEastAsia" w:hAnsiTheme="minorHAnsi" w:cstheme="minorBidi"/>
+          <w:noProof/>
+          <w:sz w:val="22"/>
+          <w:szCs w:val="22"/>
+          <w:lang w:val="en-GB" w:eastAsia="en-GB"/>
+        </w:rPr>
+      </w:pPr>
+      <w:hyperlink w:anchor="_Toc72307033" w:history="1">
+        <w:r>
+          <w:rPr>
+            <w:rStyle w:val="Hyperlink"/>
+            <w:noProof/>
+            <w14:scene3d>
+              <w14:camera w14:prst="orthographicFront"/>
+              <w14:lightRig w14:rig="threePt" w14:dir="t">
+                <w14:rot w14:lat="0" w14:lon="0" w14:rev="0"/>
+              </w14:lightRig>
+            </w14:scene3d>
+          </w:rPr>
+          <w:t>8.1</w:t>
+        </w:r>
+        <w:r>
+          <w:rPr>
+            <w:rStyle w:val="Hyperlink"/>
+            <w:noProof/>
+          </w:rPr>
+          <w:t xml:space="preserve"> Konzept</w:t>
+        </w:r>
+        <w:r>
+          <w:rPr>
+            <w:noProof/>
+            <w:webHidden/>
+          </w:rPr>
+          <w:tab/>
+        </w:r>
+        <w:r>
+          <w:rPr>
+            <w:noProof/>
+            <w:webHidden/>
+          </w:rPr>
+          <w:fldChar w:fldCharType="begin"/>
+        </w:r>
+        <w:r>
+          <w:rPr>
+            <w:noProof/>
+            <w:webHidden/>
+          </w:rPr>
+          <w:instrText xml:space="preserve"> PAGEREF _Toc72307033 \h </w:instrText>
+        </w:r>
+        <w:r>
+          <w:rPr>
+            <w:noProof/>
+            <w:webHidden/>
+          </w:rPr>
+        </w:r>
+        <w:r>
+          <w:rPr>
+            <w:noProof/>
+            <w:webHidden/>
+          </w:rPr>
+          <w:fldChar w:fldCharType="separate"/>
+        </w:r>
+        <w:r>
+          <w:rPr>
+            <w:noProof/>
+            <w:webHidden/>
+          </w:rPr>
+          <w:t>8</w:t>
+        </w:r>
+        <w:r>
+          <w:rPr>
+            <w:noProof/>
+            <w:webHidden/>
+          </w:rPr>
+          <w:fldChar w:fldCharType="end"/>
+        </w:r>
+      </w:hyperlink>
+    </w:p>
+    <w:p>
+      <w:pPr>
+        <w:pStyle w:val="Verzeichnis2"/>
+        <w:tabs>
+          <w:tab w:val="right" w:leader="dot" w:pos="8494"/>
+        </w:tabs>
+        <w:rPr>
+          <w:rFonts w:asciiTheme="minorHAnsi" w:eastAsiaTheme="minorEastAsia" w:hAnsiTheme="minorHAnsi" w:cstheme="minorBidi"/>
+          <w:noProof/>
+          <w:sz w:val="22"/>
+          <w:szCs w:val="22"/>
+          <w:lang w:val="en-GB" w:eastAsia="en-GB"/>
+        </w:rPr>
+      </w:pPr>
+      <w:hyperlink w:anchor="_Toc72307034" w:history="1">
+        <w:r>
+          <w:rPr>
+            <w:rStyle w:val="Hyperlink"/>
+            <w:noProof/>
+            <w14:scene3d>
+              <w14:camera w14:prst="orthographicFront"/>
+              <w14:lightRig w14:rig="threePt" w14:dir="t">
+                <w14:rot w14:lat="0" w14:lon="0" w14:rev="0"/>
+              </w14:lightRig>
+            </w14:scene3d>
+          </w:rPr>
+          <w:t>8.2</w:t>
+        </w:r>
+        <w:r>
+          <w:rPr>
+            <w:rStyle w:val="Hyperlink"/>
+            <w:noProof/>
+          </w:rPr>
+          <w:t xml:space="preserve"> ATRIP-Regeln</w:t>
+        </w:r>
+        <w:r>
+          <w:rPr>
+            <w:noProof/>
+            <w:webHidden/>
+          </w:rPr>
+          <w:tab/>
+        </w:r>
+        <w:r>
+          <w:rPr>
+            <w:noProof/>
+            <w:webHidden/>
+          </w:rPr>
+          <w:fldChar w:fldCharType="begin"/>
+        </w:r>
+        <w:r>
+          <w:rPr>
+            <w:noProof/>
+            <w:webHidden/>
+          </w:rPr>
+          <w:instrText xml:space="preserve"> PAGEREF _Toc72307034 \h </w:instrText>
+        </w:r>
+        <w:r>
+          <w:rPr>
+            <w:noProof/>
+            <w:webHidden/>
+          </w:rPr>
+        </w:r>
+        <w:r>
+          <w:rPr>
+            <w:noProof/>
+            <w:webHidden/>
+          </w:rPr>
+          <w:fldChar w:fldCharType="separate"/>
+        </w:r>
+        <w:r>
+          <w:rPr>
+            <w:noProof/>
+            <w:webHidden/>
+          </w:rPr>
+          <w:t>8</w:t>
+        </w:r>
+        <w:r>
+          <w:rPr>
+            <w:noProof/>
+            <w:webHidden/>
+          </w:rPr>
+          <w:fldChar w:fldCharType="end"/>
+        </w:r>
+      </w:hyperlink>
+    </w:p>
+    <w:p>
+      <w:pPr>
+        <w:pStyle w:val="Verzeichnis2"/>
+        <w:tabs>
+          <w:tab w:val="right" w:leader="dot" w:pos="8494"/>
+        </w:tabs>
+        <w:rPr>
+          <w:rFonts w:asciiTheme="minorHAnsi" w:eastAsiaTheme="minorEastAsia" w:hAnsiTheme="minorHAnsi" w:cstheme="minorBidi"/>
+          <w:noProof/>
+          <w:sz w:val="22"/>
+          <w:szCs w:val="22"/>
+          <w:lang w:val="en-GB" w:eastAsia="en-GB"/>
+        </w:rPr>
+      </w:pPr>
+      <w:hyperlink w:anchor="_Toc72307035" w:history="1">
+        <w:r>
+          <w:rPr>
+            <w:rStyle w:val="Hyperlink"/>
+            <w:noProof/>
+            <w14:scene3d>
+              <w14:camera w14:prst="orthographicFront"/>
+              <w14:lightRig w14:rig="threePt" w14:dir="t">
+                <w14:rot w14:lat="0" w14:lon="0" w14:rev="0"/>
+              </w14:lightRig>
+            </w14:scene3d>
+          </w:rPr>
+          <w:t>8.3</w:t>
+        </w:r>
+        <w:r>
+          <w:rPr>
+            <w:rStyle w:val="Hyperlink"/>
+            <w:noProof/>
+          </w:rPr>
+          <w:t xml:space="preserve"> Code Coverage</w:t>
+        </w:r>
+        <w:r>
+          <w:rPr>
+            <w:noProof/>
+            <w:webHidden/>
+          </w:rPr>
+          <w:tab/>
+        </w:r>
+        <w:r>
+          <w:rPr>
+            <w:noProof/>
+            <w:webHidden/>
+          </w:rPr>
+          <w:fldChar w:fldCharType="begin"/>
+        </w:r>
+        <w:r>
+          <w:rPr>
+            <w:noProof/>
+            <w:webHidden/>
+          </w:rPr>
+          <w:instrText xml:space="preserve"> PAGEREF _Toc72307035 \h </w:instrText>
+        </w:r>
+        <w:r>
+          <w:rPr>
+            <w:noProof/>
+            <w:webHidden/>
+          </w:rPr>
+        </w:r>
+        <w:r>
+          <w:rPr>
+            <w:noProof/>
+            <w:webHidden/>
+          </w:rPr>
+          <w:fldChar w:fldCharType="separate"/>
+        </w:r>
+        <w:r>
+          <w:rPr>
+            <w:noProof/>
+            <w:webHidden/>
+          </w:rPr>
+          <w:t>8</w:t>
+        </w:r>
+        <w:r>
+          <w:rPr>
+            <w:noProof/>
+            <w:webHidden/>
+          </w:rPr>
+          <w:fldChar w:fldCharType="end"/>
+        </w:r>
+      </w:hyperlink>
+    </w:p>
+    <w:p>
+      <w:pPr>
+        <w:pStyle w:val="Verzeichnis1"/>
+        <w:rPr>
+          <w:rFonts w:asciiTheme="minorHAnsi" w:eastAsiaTheme="minorEastAsia" w:hAnsiTheme="minorHAnsi" w:cstheme="minorBidi"/>
+          <w:b w:val="0"/>
+          <w:sz w:val="22"/>
+          <w:szCs w:val="22"/>
+          <w:lang w:val="en-GB" w:eastAsia="en-GB"/>
+        </w:rPr>
+      </w:pPr>
+      <w:hyperlink w:anchor="_Toc72307036" w:history="1">
+        <w:r>
+          <w:rPr>
+            <w:rStyle w:val="Hyperlink"/>
+          </w:rPr>
+          <w:t>9 Zusatz: API-Design</w:t>
+        </w:r>
+        <w:r>
+          <w:rPr>
+            <w:webHidden/>
+          </w:rPr>
+          <w:tab/>
+        </w:r>
+        <w:r>
+          <w:rPr>
+            <w:webHidden/>
+          </w:rPr>
+          <w:fldChar w:fldCharType="begin"/>
+        </w:r>
+        <w:r>
+          <w:rPr>
+            <w:webHidden/>
+          </w:rPr>
+          <w:instrText xml:space="preserve"> PAGEREF _Toc72307036 \h </w:instrText>
+        </w:r>
+        <w:r>
+          <w:rPr>
+            <w:webHidden/>
+          </w:rPr>
+        </w:r>
+        <w:r>
+          <w:rPr>
+            <w:webHidden/>
+          </w:rPr>
+          <w:fldChar w:fldCharType="separate"/>
+        </w:r>
+        <w:r>
+          <w:rPr>
+            <w:webHidden/>
+          </w:rPr>
+          <w:t>9</w:t>
+        </w:r>
+        <w:r>
+          <w:rPr>
+            <w:webHidden/>
+          </w:rPr>
+          <w:fldChar w:fldCharType="end"/>
+        </w:r>
+      </w:hyperlink>
+    </w:p>
+    <w:p>
+      <w:pPr>
+        <w:pStyle w:val="Verzeichnis2"/>
+        <w:tabs>
+          <w:tab w:val="right" w:leader="dot" w:pos="8494"/>
+        </w:tabs>
+        <w:rPr>
+          <w:rFonts w:asciiTheme="minorHAnsi" w:eastAsiaTheme="minorEastAsia" w:hAnsiTheme="minorHAnsi" w:cstheme="minorBidi"/>
+          <w:noProof/>
+          <w:sz w:val="22"/>
+          <w:szCs w:val="22"/>
+          <w:lang w:val="en-GB" w:eastAsia="en-GB"/>
+        </w:rPr>
+      </w:pPr>
+      <w:hyperlink w:anchor="_Toc72307037" w:history="1">
+        <w:r>
+          <w:rPr>
+            <w:rStyle w:val="Hyperlink"/>
+            <w:noProof/>
+            <w14:scene3d>
+              <w14:camera w14:prst="orthographicFront"/>
+              <w14:lightRig w14:rig="threePt" w14:dir="t">
+                <w14:rot w14:lat="0" w14:lon="0" w14:rev="0"/>
+              </w14:lightRig>
+            </w14:scene3d>
+          </w:rPr>
+          <w:t>9.1</w:t>
+        </w:r>
+        <w:r>
+          <w:rPr>
+            <w:rStyle w:val="Hyperlink"/>
+            <w:noProof/>
+          </w:rPr>
+          <w:t xml:space="preserve"> API</w:t>
+        </w:r>
+        <w:r>
+          <w:rPr>
+            <w:noProof/>
+            <w:webHidden/>
+          </w:rPr>
+          <w:tab/>
+        </w:r>
+        <w:r>
+          <w:rPr>
+            <w:noProof/>
+            <w:webHidden/>
+          </w:rPr>
+          <w:fldChar w:fldCharType="begin"/>
+        </w:r>
+        <w:r>
+          <w:rPr>
+            <w:noProof/>
+            <w:webHidden/>
+          </w:rPr>
+          <w:instrText xml:space="preserve"> PAGEREF _Toc72307037 \h </w:instrText>
+        </w:r>
+        <w:r>
+          <w:rPr>
+            <w:noProof/>
+            <w:webHidden/>
+          </w:rPr>
+        </w:r>
+        <w:r>
+          <w:rPr>
+            <w:noProof/>
+            <w:webHidden/>
+          </w:rPr>
+          <w:fldChar w:fldCharType="separate"/>
+        </w:r>
+        <w:r>
+          <w:rPr>
+            <w:noProof/>
+            <w:webHidden/>
+          </w:rPr>
+          <w:t>9</w:t>
+        </w:r>
+        <w:r>
+          <w:rPr>
+            <w:noProof/>
+            <w:webHidden/>
+          </w:rPr>
+          <w:fldChar w:fldCharType="end"/>
+        </w:r>
+      </w:hyperlink>
+    </w:p>
+    <w:p>
+      <w:pPr>
+        <w:pStyle w:val="Verzeichnis2"/>
+        <w:tabs>
+          <w:tab w:val="right" w:leader="dot" w:pos="8494"/>
+        </w:tabs>
+        <w:rPr>
+          <w:rFonts w:asciiTheme="minorHAnsi" w:eastAsiaTheme="minorEastAsia" w:hAnsiTheme="minorHAnsi" w:cstheme="minorBidi"/>
+          <w:noProof/>
+          <w:sz w:val="22"/>
+          <w:szCs w:val="22"/>
+          <w:lang w:val="en-GB" w:eastAsia="en-GB"/>
+        </w:rPr>
+      </w:pPr>
+      <w:hyperlink w:anchor="_Toc72307038" w:history="1">
+        <w:r>
+          <w:rPr>
+            <w:rStyle w:val="Hyperlink"/>
+            <w:noProof/>
+            <w14:scene3d>
+              <w14:camera w14:prst="orthographicFront"/>
+              <w14:lightRig w14:rig="threePt" w14:dir="t">
+                <w14:rot w14:lat="0" w14:lon="0" w14:rev="0"/>
+              </w14:lightRig>
+            </w14:scene3d>
+          </w:rPr>
+          <w:t>9.2</w:t>
+        </w:r>
+        <w:r>
+          <w:rPr>
+            <w:rStyle w:val="Hyperlink"/>
+            <w:noProof/>
+          </w:rPr>
+          <w:t xml:space="preserve"> Analyse</w:t>
+        </w:r>
+        <w:r>
+          <w:rPr>
+            <w:noProof/>
+            <w:webHidden/>
+          </w:rPr>
+          <w:tab/>
+        </w:r>
+        <w:r>
+          <w:rPr>
+            <w:noProof/>
+            <w:webHidden/>
+          </w:rPr>
+          <w:fldChar w:fldCharType="begin"/>
+        </w:r>
+        <w:r>
+          <w:rPr>
+            <w:noProof/>
+            <w:webHidden/>
+          </w:rPr>
+          <w:instrText xml:space="preserve"> PAGEREF _Toc72307038 \h </w:instrText>
+        </w:r>
+        <w:r>
+          <w:rPr>
+            <w:noProof/>
+            <w:webHidden/>
+          </w:rPr>
+        </w:r>
+        <w:r>
+          <w:rPr>
+            <w:noProof/>
+            <w:webHidden/>
+          </w:rPr>
+          <w:fldChar w:fldCharType="separate"/>
+        </w:r>
+        <w:r>
+          <w:rPr>
+            <w:noProof/>
+            <w:webHidden/>
+          </w:rPr>
+          <w:t>9</w:t>
+        </w:r>
+        <w:r>
+          <w:rPr>
+            <w:noProof/>
+            <w:webHidden/>
+          </w:rPr>
+          <w:fldChar w:fldCharType="end"/>
+        </w:r>
+      </w:hyperlink>
+    </w:p>
+    <w:p>
+      <w:pPr>
         <w:sectPr>
           <w:pgSz w:w="11906" w:h="16838" w:code="9"/>
           <w:pgMar w:top="1985" w:right="1701" w:bottom="1985" w:left="1701" w:header="993" w:footer="720" w:gutter="0"/>
@@ -1498,7 +2820,7 @@
         </w:numPr>
       </w:pPr>
       <w:bookmarkStart w:id="3" w:name="_Toc46058728"/>
-      <w:bookmarkStart w:id="4" w:name="_Toc72236654"/>
+      <w:bookmarkStart w:id="4" w:name="_Toc72307016"/>
       <w:r>
         <w:lastRenderedPageBreak/>
         <w:t>Abkürzungsverzeichnis</w:t>
@@ -1562,7 +2884,7 @@
         </w:numPr>
       </w:pPr>
       <w:bookmarkStart w:id="5" w:name="_Toc46058729"/>
-      <w:bookmarkStart w:id="6" w:name="_Toc72236655"/>
+      <w:bookmarkStart w:id="6" w:name="_Toc72307017"/>
       <w:r>
         <w:lastRenderedPageBreak/>
         <w:t>Abbildungs- und Tabellenverzeichnis</w:t>
@@ -1675,7 +2997,7 @@
       <w:pPr>
         <w:pStyle w:val="berschrift1"/>
       </w:pPr>
-      <w:bookmarkStart w:id="7" w:name="_Toc72236656"/>
+      <w:bookmarkStart w:id="7" w:name="_Toc72307018"/>
       <w:r>
         <w:lastRenderedPageBreak/>
         <w:t>Projektbeschreibung</w:t>
@@ -1692,109 +3014,118 @@
         <w:rPr>
           <w:color w:val="FF0000"/>
         </w:rPr>
-        <w:t>Das ist ein Demo-Text</w:t>
-      </w:r>
-    </w:p>
-    <w:p>
-      <w:pPr>
-        <w:rPr>
-          <w:color w:val="FF0000"/>
-        </w:rPr>
-      </w:pPr>
-      <w:r>
-        <w:rPr>
-          <w:color w:val="FF0000"/>
-        </w:rPr>
-        <w:t>enthält Ergebnisse der Analysen und Begründungen der Entscheidungen • Code-Struktur als UML-Diagramme notiert – Detailgrad an die Aussagen anpassen</w:t>
-      </w:r>
-    </w:p>
-    <w:p>
-      <w:pPr>
-        <w:rPr>
-          <w:color w:val="FF0000"/>
-        </w:rPr>
-      </w:pPr>
-      <w:r>
-        <w:rPr>
-          <w:color w:val="FF0000"/>
-        </w:rPr>
-        <w:t>Code und schriftliche Dokumentation</w:t>
-      </w:r>
-    </w:p>
-    <w:p>
-      <w:pPr>
-        <w:rPr>
-          <w:color w:val="FF0000"/>
-        </w:rPr>
-      </w:pPr>
-      <w:r>
-        <w:rPr>
-          <w:color w:val="FF0000"/>
-        </w:rPr>
-        <w:t>Objektorientierte Mainstream</w:t>
+        <w:t>Das ist die schriftliche Dokumentation. Es wird die Objektorientierte Mainstream</w:t>
       </w:r>
       <w:r>
         <w:rPr>
           <w:color w:val="FF0000"/>
         </w:rPr>
-        <w:t xml:space="preserve"> </w:t>
+        <w:t>-</w:t>
       </w:r>
       <w:r>
         <w:rPr>
           <w:color w:val="FF0000"/>
         </w:rPr>
-        <w:t>Programmiersprache C#</w:t>
+        <w:t xml:space="preserve">Programmiersprache C# </w:t>
       </w:r>
       <w:r>
         <w:rPr>
           <w:color w:val="FF0000"/>
         </w:rPr>
-        <w:t xml:space="preserve"> .Net 5.0</w:t>
-      </w:r>
-    </w:p>
-    <w:p>
-      <w:pPr>
-        <w:rPr>
-          <w:color w:val="FF0000"/>
-        </w:rPr>
-      </w:pPr>
-      <w:r>
-        <w:rPr>
-          <w:color w:val="FF0000"/>
-        </w:rPr>
-        <w:t xml:space="preserve">&gt; 2k Zeilen Code </w:t>
+        <w:t xml:space="preserve">mit dem </w:t>
       </w:r>
       <w:r>
         <w:rPr>
           <w:color w:val="FF0000"/>
         </w:rPr>
-        <w:t>(derzeit 1.4k)</w:t>
+        <w:t xml:space="preserve">.Net </w:t>
       </w:r>
-    </w:p>
-    <w:p>
-      <w:pPr>
-        <w:rPr>
-          <w:color w:val="FF0000"/>
-        </w:rPr>
-      </w:pPr>
       <w:r>
         <w:rPr>
           <w:color w:val="FF0000"/>
         </w:rPr>
-        <w:t>&gt; 20 Klassen</w:t>
+        <w:t>5.0</w:t>
       </w:r>
-    </w:p>
-    <w:p>
-      <w:pPr>
-        <w:rPr>
-          <w:color w:val="FF0000"/>
-        </w:rPr>
-      </w:pPr>
       <w:r>
         <w:rPr>
           <w:color w:val="FF0000"/>
         </w:rPr>
-        <w:t>klar definierter (sinnvoller) Nutzen</w:t>
+        <w:t xml:space="preserve"> Framework verwendet. </w:t>
+      </w:r>
+    </w:p>
+    <w:p>
+      <w:pPr>
+        <w:rPr>
+          <w:color w:val="FF0000"/>
+        </w:rPr>
+      </w:pPr>
+    </w:p>
+    <w:p>
+      <w:pPr>
+        <w:rPr>
+          <w:color w:val="FF0000"/>
+        </w:rPr>
+      </w:pPr>
+      <w:r>
+        <w:rPr>
+          <w:color w:val="FF0000"/>
+        </w:rPr>
+        <w:t>enthält Ergebnisse der Analysen und Begründungen der Entscheidungen • Code-Struktur als UML-Diagramme notiert – Detailgrad an die Aussagen anpasse</w:t>
+      </w:r>
+      <w:r>
+        <w:rPr>
+          <w:color w:val="FF0000"/>
+        </w:rPr>
+        <w:t>n</w:t>
+      </w:r>
+    </w:p>
+    <w:p>
+      <w:pPr>
+        <w:pStyle w:val="berschrift2"/>
+      </w:pPr>
+      <w:bookmarkStart w:id="8" w:name="_Toc67861191"/>
+      <w:bookmarkStart w:id="9" w:name="_Toc72307019"/>
+      <w:r>
+        <w:t>Funktionsumfang</w:t>
+      </w:r>
+      <w:bookmarkEnd w:id="8"/>
+      <w:bookmarkEnd w:id="9"/>
+    </w:p>
+    <w:p>
+      <w:pPr>
+        <w:rPr>
+          <w:color w:val="FF0000"/>
+        </w:rPr>
+      </w:pPr>
+      <w:r>
+        <w:rPr>
+          <w:color w:val="FF0000"/>
+        </w:rPr>
+        <w:t xml:space="preserve">Der </w:t>
+      </w:r>
+      <w:r>
+        <w:rPr>
+          <w:color w:val="FF0000"/>
+        </w:rPr>
+        <w:t xml:space="preserve">klar definierte </w:t>
+      </w:r>
+      <w:r>
+        <w:rPr>
+          <w:color w:val="FF0000"/>
+        </w:rPr>
+        <w:t>sinnvolle Nutzen</w:t>
+      </w:r>
+      <w:r>
+        <w:rPr>
+          <w:color w:val="FF0000"/>
+        </w:rPr>
+        <w:t xml:space="preserve"> dieser Programmbibliothek</w:t>
+      </w:r>
+      <w:r>
+        <w:rPr>
+          <w:color w:val="FF0000"/>
+        </w:rPr>
+        <w:t xml:space="preserve"> ist…</w:t>
       </w:r>
     </w:p>
     <w:p>
@@ -1831,15 +3162,22 @@
     </w:p>
     <w:p>
       <w:pPr>
-        <w:pStyle w:val="Listenabsatz"/>
-        <w:numPr>
-          <w:ilvl w:val="0"/>
-          <w:numId w:val="31"/>
-        </w:numPr>
         <w:rPr>
           <w:color w:val="FF0000"/>
         </w:rPr>
       </w:pPr>
+    </w:p>
+    <w:p>
+      <w:pPr>
+        <w:pStyle w:val="berschrift2"/>
+      </w:pPr>
+      <w:bookmarkStart w:id="10" w:name="_Toc67861192"/>
+      <w:bookmarkStart w:id="11" w:name="_Toc72307020"/>
+      <w:r>
+        <w:t>Code-Struktur</w:t>
+      </w:r>
+      <w:bookmarkEnd w:id="10"/>
+      <w:bookmarkEnd w:id="11"/>
     </w:p>
     <w:p>
       <w:pPr>
@@ -1851,7 +3189,20 @@
         <w:rPr>
           <w:color w:val="FF0000"/>
         </w:rPr>
-        <w:t>Desktopanwendung</w:t>
+        <w:t>2k Zeilen Code &gt; 20 Klassen</w:t>
+      </w:r>
+    </w:p>
+    <w:p>
+      <w:pPr>
+        <w:rPr>
+          <w:color w:val="FF0000"/>
+        </w:rPr>
+      </w:pPr>
+      <w:r>
+        <w:rPr>
+          <w:color w:val="FF0000"/>
+        </w:rPr>
+        <w:t>Code-Struktur ist als UML-Diagramm notiert – Detailgrad an die Aussagen anpassen</w:t>
       </w:r>
     </w:p>
     <w:p>
@@ -1873,10 +3224,27 @@
       <w:pPr>
         <w:pStyle w:val="berschrift1"/>
       </w:pPr>
+      <w:bookmarkStart w:id="12" w:name="_Toc72307021"/>
       <w:r>
         <w:lastRenderedPageBreak/>
         <w:t>Domain Driven Design</w:t>
       </w:r>
+      <w:bookmarkEnd w:id="12"/>
+    </w:p>
+    <w:p>
+      <w:pPr>
+        <w:pStyle w:val="berschrift2"/>
+      </w:pPr>
+      <w:bookmarkStart w:id="13" w:name="_Toc72307022"/>
+      <w:proofErr w:type="spellStart"/>
+      <w:r>
+        <w:t>Ubiquitous</w:t>
+      </w:r>
+      <w:proofErr w:type="spellEnd"/>
+      <w:r>
+        <w:t xml:space="preserve"> Language</w:t>
+      </w:r>
+      <w:bookmarkEnd w:id="13"/>
     </w:p>
     <w:p>
       <w:pPr>
@@ -1912,6 +3280,19 @@
     </w:p>
     <w:p>
       <w:pPr>
+        <w:pStyle w:val="berschrift2"/>
+      </w:pPr>
+      <w:bookmarkStart w:id="14" w:name="_Toc72307023"/>
+      <w:r>
+        <w:t>Analyse</w:t>
+      </w:r>
+      <w:r>
+        <w:t xml:space="preserve"> ??</w:t>
+      </w:r>
+      <w:bookmarkEnd w:id="14"/>
+    </w:p>
+    <w:p>
+      <w:pPr>
         <w:pStyle w:val="Listenabsatz"/>
         <w:numPr>
           <w:ilvl w:val="0"/>
@@ -2029,18 +3410,22 @@
       <w:pPr>
         <w:pStyle w:val="berschrift1"/>
       </w:pPr>
+      <w:bookmarkStart w:id="15" w:name="_Toc72307024"/>
       <w:r>
         <w:lastRenderedPageBreak/>
         <w:t>Programming Principles</w:t>
       </w:r>
+      <w:bookmarkEnd w:id="15"/>
     </w:p>
     <w:p>
       <w:pPr>
         <w:pStyle w:val="berschrift2"/>
       </w:pPr>
+      <w:bookmarkStart w:id="16" w:name="_Toc72307025"/>
       <w:r>
         <w:t>SOLID</w:t>
       </w:r>
+      <w:bookmarkEnd w:id="16"/>
     </w:p>
     <w:p>
       <w:pPr>
@@ -2059,9 +3444,11 @@
       <w:pPr>
         <w:pStyle w:val="berschrift2"/>
       </w:pPr>
+      <w:bookmarkStart w:id="17" w:name="_Toc72307026"/>
       <w:r>
         <w:t>GRASP</w:t>
       </w:r>
+      <w:bookmarkEnd w:id="17"/>
     </w:p>
     <w:p>
       <w:pPr>
@@ -2093,9 +3480,11 @@
       <w:pPr>
         <w:pStyle w:val="berschrift2"/>
       </w:pPr>
+      <w:bookmarkStart w:id="18" w:name="_Toc72307027"/>
       <w:r>
         <w:t>DRY</w:t>
       </w:r>
+      <w:bookmarkEnd w:id="18"/>
     </w:p>
     <w:p>
       <w:pPr>
@@ -2129,10 +3518,12 @@
       <w:pPr>
         <w:pStyle w:val="berschrift1"/>
       </w:pPr>
+      <w:bookmarkStart w:id="19" w:name="_Toc72307028"/>
       <w:r>
         <w:lastRenderedPageBreak/>
         <w:t>Entwurfsmuster</w:t>
       </w:r>
+      <w:bookmarkEnd w:id="19"/>
     </w:p>
     <w:p>
       <w:pPr>
@@ -2189,10 +3580,12 @@
       <w:pPr>
         <w:pStyle w:val="berschrift1"/>
       </w:pPr>
+      <w:bookmarkStart w:id="20" w:name="_Toc72307029"/>
       <w:r>
         <w:lastRenderedPageBreak/>
         <w:t>Clean Architecture</w:t>
       </w:r>
+      <w:bookmarkEnd w:id="20"/>
     </w:p>
     <w:p>
       <w:pPr>
@@ -2249,10 +3642,12 @@
       <w:pPr>
         <w:pStyle w:val="berschrift1"/>
       </w:pPr>
+      <w:bookmarkStart w:id="21" w:name="_Toc72307030"/>
       <w:r>
         <w:lastRenderedPageBreak/>
         <w:t>Legacy Code</w:t>
       </w:r>
+      <w:bookmarkEnd w:id="21"/>
     </w:p>
     <w:p>
       <w:pPr>
@@ -2309,10 +3704,12 @@
       <w:pPr>
         <w:pStyle w:val="berschrift1"/>
       </w:pPr>
+      <w:bookmarkStart w:id="22" w:name="_Toc72307031"/>
       <w:r>
         <w:lastRenderedPageBreak/>
         <w:t>Refactoring</w:t>
       </w:r>
+      <w:bookmarkEnd w:id="22"/>
     </w:p>
     <w:p>
       <w:pPr>
@@ -2429,12 +3826,22 @@
       <w:pPr>
         <w:pStyle w:val="berschrift1"/>
       </w:pPr>
-      <w:bookmarkStart w:id="8" w:name="_Toc72236657"/>
+      <w:bookmarkStart w:id="23" w:name="_Toc72307032"/>
       <w:r>
         <w:lastRenderedPageBreak/>
         <w:t>Unit Tests</w:t>
       </w:r>
-      <w:bookmarkEnd w:id="8"/>
+      <w:bookmarkEnd w:id="23"/>
+    </w:p>
+    <w:p>
+      <w:pPr>
+        <w:pStyle w:val="berschrift2"/>
+      </w:pPr>
+      <w:bookmarkStart w:id="24" w:name="_Toc72307033"/>
+      <w:r>
+        <w:t>Konzept</w:t>
+      </w:r>
+      <w:bookmarkEnd w:id="24"/>
     </w:p>
     <w:p>
       <w:pPr>
@@ -2451,49 +3858,7 @@
         <w:rPr>
           <w:color w:val="FF0000"/>
         </w:rPr>
-        <w:t>&gt;= 10 Unit Test</w:t>
-      </w:r>
-      <w:r>
-        <w:rPr>
-          <w:color w:val="FF0000"/>
-        </w:rPr>
-        <w:t>s</w:t>
-      </w:r>
-    </w:p>
-    <w:p>
-      <w:pPr>
-        <w:pStyle w:val="Listenabsatz"/>
-        <w:numPr>
-          <w:ilvl w:val="0"/>
-          <w:numId w:val="33"/>
-        </w:numPr>
-        <w:rPr>
-          <w:color w:val="FF0000"/>
-        </w:rPr>
-      </w:pPr>
-      <w:r>
-        <w:rPr>
-          <w:color w:val="FF0000"/>
-        </w:rPr>
-        <w:t>ATRIP-Regeln</w:t>
-      </w:r>
-    </w:p>
-    <w:p>
-      <w:pPr>
-        <w:pStyle w:val="Listenabsatz"/>
-        <w:numPr>
-          <w:ilvl w:val="0"/>
-          <w:numId w:val="33"/>
-        </w:numPr>
-        <w:rPr>
-          <w:color w:val="FF0000"/>
-        </w:rPr>
-      </w:pPr>
-      <w:r>
-        <w:rPr>
-          <w:color w:val="FF0000"/>
-        </w:rPr>
-        <w:t>Code Coverage</w:t>
+        <w:t>&gt;= 10 Unit Tests</w:t>
       </w:r>
     </w:p>
     <w:p>
@@ -2606,6 +3971,26 @@
     </w:p>
     <w:p>
       <w:pPr>
+        <w:pStyle w:val="berschrift2"/>
+      </w:pPr>
+      <w:bookmarkStart w:id="25" w:name="_Toc72307034"/>
+      <w:r>
+        <w:t>ATRIP-Regeln</w:t>
+      </w:r>
+      <w:bookmarkEnd w:id="25"/>
+    </w:p>
+    <w:p>
+      <w:pPr>
+        <w:pStyle w:val="berschrift2"/>
+      </w:pPr>
+      <w:bookmarkStart w:id="26" w:name="_Toc72307035"/>
+      <w:r>
+        <w:t>Code Coverage</w:t>
+      </w:r>
+      <w:bookmarkEnd w:id="26"/>
+    </w:p>
+    <w:p>
+      <w:pPr>
         <w:spacing w:line="240" w:lineRule="auto"/>
         <w:jc w:val="left"/>
         <w:rPr>
@@ -2623,6 +4008,7 @@
       <w:pPr>
         <w:pStyle w:val="berschrift1"/>
       </w:pPr>
+      <w:bookmarkStart w:id="27" w:name="_Toc72307036"/>
       <w:r>
         <w:lastRenderedPageBreak/>
         <w:t xml:space="preserve">Zusatz: </w:t>
@@ -2630,6 +4016,30 @@
       <w:r>
         <w:t>API-Design</w:t>
       </w:r>
+      <w:bookmarkEnd w:id="27"/>
+    </w:p>
+    <w:p>
+      <w:pPr>
+        <w:rPr>
+          <w:color w:val="FF0000"/>
+        </w:rPr>
+      </w:pPr>
+      <w:r>
+        <w:rPr>
+          <w:color w:val="FF0000"/>
+        </w:rPr>
+        <w:t>Freiwillig bei b5</w:t>
+      </w:r>
+    </w:p>
+    <w:p>
+      <w:pPr>
+        <w:pStyle w:val="berschrift2"/>
+      </w:pPr>
+      <w:bookmarkStart w:id="28" w:name="_Toc72307037"/>
+      <w:r>
+        <w:t>API</w:t>
+      </w:r>
+      <w:bookmarkEnd w:id="28"/>
     </w:p>
     <w:p>
       <w:pPr>
@@ -2664,13 +4074,7 @@
         <w:rPr>
           <w:color w:val="FF0000"/>
         </w:rPr>
-        <w:t xml:space="preserve">Programmiersprachenebene oder </w:t>
-      </w:r>
-      <w:r>
-        <w:rPr>
-          <w:color w:val="FF0000"/>
-        </w:rPr>
-        <w:t>http</w:t>
+        <w:t>Programmiersprachenebene oder http</w:t>
       </w:r>
     </w:p>
     <w:p>
@@ -2705,317 +4109,35 @@
     </w:p>
     <w:p>
       <w:pPr>
+        <w:pStyle w:val="berschrift2"/>
+      </w:pPr>
+      <w:bookmarkStart w:id="29" w:name="_Toc72307038"/>
+      <w:r>
+        <w:t>Analyse</w:t>
+      </w:r>
+      <w:bookmarkEnd w:id="29"/>
+    </w:p>
+    <w:p>
+      <w:pPr>
         <w:pStyle w:val="Listenabsatz"/>
         <w:numPr>
           <w:ilvl w:val="0"/>
           <w:numId w:val="36"/>
         </w:numPr>
-        <w:rPr>
-          <w:color w:val="FF0000"/>
-        </w:rPr>
-        <w:sectPr>
-          <w:headerReference w:type="default" r:id="rId26"/>
-          <w:footerReference w:type="default" r:id="rId27"/>
-          <w:pgSz w:w="11906" w:h="16838" w:code="9"/>
-          <w:pgMar w:top="1985" w:right="1701" w:bottom="1985" w:left="1701" w:header="993" w:footer="720" w:gutter="0"/>
-          <w:pgNumType w:start="1"/>
-          <w:cols w:space="720"/>
-          <w:docGrid w:linePitch="360"/>
-        </w:sectPr>
       </w:pPr>
       <w:r>
         <w:rPr>
           <w:color w:val="FF0000"/>
         </w:rPr>
-        <w:t>Analyse der API anhand der Qualitätsmerkmale und Begründung für das Design</w:t>
+        <w:t>Analyse der API anhand der Qualitätsmerkmale und Begründung für das Des</w:t>
       </w:r>
     </w:p>
-    <w:p>
-      <w:pPr>
-        <w:pStyle w:val="berschrift1"/>
-        <w:numPr>
-          <w:ilvl w:val="0"/>
-          <w:numId w:val="0"/>
-        </w:numPr>
-        <w:jc w:val="both"/>
-      </w:pPr>
-      <w:bookmarkStart w:id="9" w:name="_Toc72236658"/>
-      <w:r>
-        <w:lastRenderedPageBreak/>
-        <w:t>Literaturverzeichnis</w:t>
-      </w:r>
-      <w:bookmarkEnd w:id="9"/>
-    </w:p>
-    <w:p>
-      <w:pPr>
-        <w:spacing w:line="240" w:lineRule="auto"/>
-        <w:jc w:val="left"/>
-        <w:rPr>
-          <w:color w:val="FFFFFF" w:themeColor="background1"/>
-        </w:rPr>
-      </w:pPr>
-      <w:r>
-        <w:fldChar w:fldCharType="begin"/>
-      </w:r>
-      <w:r>
-        <w:instrText xml:space="preserve"> BIBLIOGRAPHY  \l 1031 </w:instrText>
-      </w:r>
-      <w:r>
-        <w:fldChar w:fldCharType="separate"/>
-      </w:r>
-      <w:r>
-        <w:rPr>
-          <w:b/>
-          <w:bCs/>
-          <w:noProof/>
-        </w:rPr>
-        <w:t>Im aktuellen Dokument sind keine Quellen vorhanden.</w:t>
-      </w:r>
-      <w:r>
-        <w:fldChar w:fldCharType="end"/>
-      </w:r>
-      <w:r>
-        <w:rPr>
-          <w:color w:val="FFFFFF" w:themeColor="background1"/>
-        </w:rPr>
-        <w:t>J</w:t>
-      </w:r>
-    </w:p>
-    <w:p>
-      <w:pPr>
-        <w:spacing w:line="240" w:lineRule="auto"/>
-        <w:jc w:val="left"/>
-        <w:rPr>
-          <w:rFonts w:eastAsiaTheme="majorEastAsia" w:cs="Calibri Light"/>
-          <w:b/>
-          <w:color w:val="FFFFFF" w:themeColor="background1"/>
-          <w:sz w:val="34"/>
-          <w:szCs w:val="32"/>
-        </w:rPr>
-      </w:pPr>
-      <w:r>
-        <w:rPr>
-          <w:rFonts w:eastAsiaTheme="majorEastAsia" w:cs="Calibri Light"/>
-          <w:b/>
-          <w:color w:val="FFFFFF" w:themeColor="background1"/>
-          <w:sz w:val="34"/>
-          <w:szCs w:val="32"/>
-        </w:rPr>
-        <w:br w:type="page"/>
-      </w:r>
-    </w:p>
-    <w:p>
-      <w:pPr>
-        <w:pStyle w:val="berschrift1"/>
-        <w:numPr>
-          <w:ilvl w:val="0"/>
-          <w:numId w:val="0"/>
-        </w:numPr>
-      </w:pPr>
-      <w:bookmarkStart w:id="10" w:name="_Toc72236659"/>
-      <w:r>
-        <w:lastRenderedPageBreak/>
-        <w:t>Anhangsverzeichnis</w:t>
-      </w:r>
-      <w:bookmarkEnd w:id="10"/>
-    </w:p>
-    <w:p>
-      <w:pPr>
-        <w:pStyle w:val="Abbildungsverzeichnis"/>
-        <w:tabs>
-          <w:tab w:val="right" w:leader="dot" w:pos="8494"/>
-        </w:tabs>
-        <w:rPr>
-          <w:rFonts w:asciiTheme="minorHAnsi" w:eastAsiaTheme="minorEastAsia" w:hAnsiTheme="minorHAnsi" w:cstheme="minorBidi"/>
-          <w:noProof/>
-          <w:sz w:val="22"/>
-          <w:szCs w:val="22"/>
-          <w:lang w:val="en-GB" w:eastAsia="en-GB"/>
-        </w:rPr>
-      </w:pPr>
-      <w:r>
-        <w:fldChar w:fldCharType="begin"/>
-      </w:r>
-      <w:r>
-        <w:instrText xml:space="preserve"> TOC \h \z \c "Anhang" </w:instrText>
-      </w:r>
-      <w:r>
-        <w:fldChar w:fldCharType="separate"/>
-      </w:r>
-      <w:hyperlink w:anchor="_Toc67738685" w:history="1">
-        <w:r>
-          <w:rPr>
-            <w:rStyle w:val="Hyperlink"/>
-            <w:b/>
-            <w:bCs/>
-            <w:noProof/>
-          </w:rPr>
-          <w:t>Anhang 1: Beispielanhang</w:t>
-        </w:r>
-        <w:r>
-          <w:rPr>
-            <w:noProof/>
-            <w:webHidden/>
-          </w:rPr>
-          <w:tab/>
-        </w:r>
-        <w:r>
-          <w:rPr>
-            <w:noProof/>
-            <w:webHidden/>
-          </w:rPr>
-          <w:fldChar w:fldCharType="begin"/>
-        </w:r>
-        <w:r>
-          <w:rPr>
-            <w:noProof/>
-            <w:webHidden/>
-          </w:rPr>
-          <w:instrText xml:space="preserve"> PAGEREF _Toc67738685 \h </w:instrText>
-        </w:r>
-        <w:r>
-          <w:rPr>
-            <w:noProof/>
-            <w:webHidden/>
-          </w:rPr>
-        </w:r>
-        <w:r>
-          <w:rPr>
-            <w:noProof/>
-            <w:webHidden/>
-          </w:rPr>
-          <w:fldChar w:fldCharType="separate"/>
-        </w:r>
-        <w:r>
-          <w:rPr>
-            <w:noProof/>
-            <w:webHidden/>
-          </w:rPr>
-          <w:t>X</w:t>
-        </w:r>
-        <w:r>
-          <w:rPr>
-            <w:noProof/>
-            <w:webHidden/>
-          </w:rPr>
-          <w:fldChar w:fldCharType="end"/>
-        </w:r>
-      </w:hyperlink>
-    </w:p>
-    <w:p>
-      <w:pPr>
-        <w:jc w:val="left"/>
-      </w:pPr>
-      <w:r>
-        <w:fldChar w:fldCharType="end"/>
-      </w:r>
-      <w:r>
-        <w:br w:type="page"/>
-      </w:r>
-      <w:bookmarkStart w:id="11" w:name="_Ref47269706"/>
-    </w:p>
-    <w:p>
-      <w:pPr>
-        <w:rPr>
-          <w:b/>
-          <w:bCs/>
-          <w:sz w:val="34"/>
-          <w:szCs w:val="34"/>
-        </w:rPr>
-      </w:pPr>
-      <w:bookmarkStart w:id="12" w:name="_Ref48544188"/>
-      <w:bookmarkStart w:id="13" w:name="_Toc67735913"/>
-      <w:bookmarkStart w:id="14" w:name="_Toc67738685"/>
-      <w:r>
-        <w:rPr>
-          <w:b/>
-          <w:bCs/>
-          <w:sz w:val="34"/>
-          <w:szCs w:val="34"/>
-        </w:rPr>
-        <w:lastRenderedPageBreak/>
-        <w:t xml:space="preserve">Anhang </w:t>
-      </w:r>
-      <w:r>
-        <w:rPr>
-          <w:b/>
-          <w:bCs/>
-          <w:sz w:val="34"/>
-          <w:szCs w:val="34"/>
-        </w:rPr>
-        <w:fldChar w:fldCharType="begin"/>
-      </w:r>
-      <w:r>
-        <w:rPr>
-          <w:b/>
-          <w:bCs/>
-          <w:sz w:val="34"/>
-          <w:szCs w:val="34"/>
-        </w:rPr>
-        <w:instrText xml:space="preserve"> SEQ Anhang \* ARABIC </w:instrText>
-      </w:r>
-      <w:r>
-        <w:rPr>
-          <w:b/>
-          <w:bCs/>
-          <w:sz w:val="34"/>
-          <w:szCs w:val="34"/>
-        </w:rPr>
-        <w:fldChar w:fldCharType="separate"/>
-      </w:r>
-      <w:r>
-        <w:rPr>
-          <w:b/>
-          <w:bCs/>
-          <w:noProof/>
-          <w:sz w:val="34"/>
-          <w:szCs w:val="34"/>
-        </w:rPr>
-        <w:t>1</w:t>
-      </w:r>
-      <w:r>
-        <w:rPr>
-          <w:b/>
-          <w:bCs/>
-          <w:sz w:val="34"/>
-          <w:szCs w:val="34"/>
-        </w:rPr>
-        <w:fldChar w:fldCharType="end"/>
-      </w:r>
-      <w:bookmarkEnd w:id="12"/>
-      <w:r>
-        <w:rPr>
-          <w:b/>
-          <w:bCs/>
-          <w:sz w:val="34"/>
-          <w:szCs w:val="34"/>
-        </w:rPr>
-        <w:t xml:space="preserve">: </w:t>
-      </w:r>
-      <w:r>
-        <w:rPr>
-          <w:b/>
-          <w:bCs/>
-          <w:sz w:val="34"/>
-          <w:szCs w:val="34"/>
-        </w:rPr>
-        <w:t>Beispielanhang</w:t>
-      </w:r>
-      <w:bookmarkEnd w:id="13"/>
-      <w:bookmarkEnd w:id="14"/>
-    </w:p>
-    <w:p>
-      <w:r>
-        <w:t>Die Nummer 1 muss für weitere Anhänge kopiert werden, damit diese korrekt im Anhangsverzeichnis angezeigt werden.</w:t>
-      </w:r>
-      <w:bookmarkEnd w:id="11"/>
-    </w:p>
     <w:sectPr>
-      <w:headerReference w:type="default" r:id="rId28"/>
-      <w:footerReference w:type="default" r:id="rId29"/>
+      <w:headerReference w:type="default" r:id="rId26"/>
+      <w:footerReference w:type="default" r:id="rId27"/>
       <w:pgSz w:w="11906" w:h="16838" w:code="9"/>
       <w:pgMar w:top="1985" w:right="1701" w:bottom="1985" w:left="1701" w:header="993" w:footer="720" w:gutter="0"/>
-      <w:pgNumType w:fmt="upperRoman" w:start="8"/>
+      <w:pgNumType w:start="1"/>
       <w:cols w:space="720"/>
       <w:docGrid w:linePitch="360"/>
     </w:sectPr>
@@ -3102,59 +4224,15 @@
           <w:pStyle w:val="Fuzeile"/>
           <w:jc w:val="right"/>
         </w:pPr>
-        <w:r>
-          <w:fldChar w:fldCharType="begin"/>
-        </w:r>
-        <w:r>
-          <w:instrText>PAGE   \* MERGEFORMAT</w:instrText>
-        </w:r>
-        <w:r>
-          <w:fldChar w:fldCharType="separate"/>
-        </w:r>
-        <w:r>
-          <w:t>2</w:t>
-        </w:r>
-        <w:r>
-          <w:fldChar w:fldCharType="end"/>
-        </w:r>
-      </w:p>
-    </w:sdtContent>
-  </w:sdt>
-  <w:p>
-    <w:pPr>
-      <w:pStyle w:val="Fuzeile"/>
-    </w:pPr>
-  </w:p>
-</w:ftr>
-</file>
-
-<file path=word/footer3.xml><?xml version="1.0" encoding="utf-8"?>
-<w:ftr xmlns:wpc="http://schemas.microsoft.com/office/word/2010/wordprocessingCanvas" xmlns:cx="http://schemas.microsoft.com/office/drawing/2014/chartex" xmlns:cx1="http://schemas.microsoft.com/office/drawing/2015/9/8/chartex" xmlns:cx2="http://schemas.microsoft.com/office/drawing/2015/10/21/chartex" xmlns:cx3="http://schemas.microsoft.com/office/drawing/2016/5/9/chartex" xmlns:cx4="http://schemas.microsoft.com/office/drawing/2016/5/10/chartex" xmlns:cx5="http://schemas.microsoft.com/office/drawing/2016/5/11/chartex" xmlns:cx6="http://schemas.microsoft.com/office/drawing/2016/5/12/chartex" xmlns:cx7="http://schemas.microsoft.com/office/drawing/2016/5/13/chartex" xmlns:cx8="http://schemas.microsoft.com/office/drawing/2016/5/14/chartex" xmlns:mc="http://schemas.openxmlformats.org/markup-compatibility/2006" xmlns:aink="http://schemas.microsoft.com/office/drawing/2016/ink" xmlns:am3d="http://schemas.microsoft.com/office/drawing/2017/model3d" xmlns:o="urn:schemas-microsoft-com:office:office" xmlns:r="http://schemas.openxmlformats.org/officeDocument/2006/relationships" xmlns:m="http://schemas.openxmlformats.org/officeDocument/2006/math" xmlns:v="urn:schemas-microsoft-com:vml" xmlns:wp14="http://schemas.microsoft.com/office/word/2010/wordprocessingDrawing" xmlns:wp="http://schemas.openxmlformats.org/drawingml/2006/wordprocessingDrawing" xmlns:w10="urn:schemas-microsoft-com:office:word" xmlns:w="http://schemas.openxmlformats.org/wordprocessingml/2006/main" xmlns:w14="http://schemas.microsoft.com/office/word/2010/wordml" xmlns:w15="http://schemas.microsoft.com/office/word/2012/wordml" xmlns:w16cex="http://schemas.microsoft.com/office/word/2018/wordml/cex" xmlns:w16cid="http://schemas.microsoft.com/office/word/2016/wordml/cid" xmlns:w16="http://schemas.microsoft.com/office/word/2018/wordml" xmlns:w16sdtdh="http://schemas.microsoft.com/office/word/2020/wordml/sdtdatahash" xmlns:w16se="http://schemas.microsoft.com/office/word/2015/wordml/symex" xmlns:wpg="http://schemas.microsoft.com/office/word/2010/wordprocessingGroup" xmlns:wpi="http://schemas.microsoft.com/office/word/2010/wordprocessingInk" xmlns:wne="http://schemas.microsoft.com/office/word/2006/wordml" xmlns:wps="http://schemas.microsoft.com/office/word/2010/wordprocessingShape" mc:Ignorable="w14 w15 w16se w16cid w16 w16cex w16sdtdh wp14">
-  <w:sdt>
-    <w:sdtPr>
-      <w:id w:val="-781639051"/>
-      <w:docPartObj>
-        <w:docPartGallery w:val="Page Numbers (Bottom of Page)"/>
-        <w:docPartUnique/>
-      </w:docPartObj>
-    </w:sdtPr>
-    <w:sdtEndPr/>
-    <w:sdtContent>
-      <w:sdt>
-        <w:sdtPr>
-          <w:id w:val="1964313456"/>
-          <w:docPartObj>
-            <w:docPartGallery w:val="Page Numbers (Bottom of Page)"/>
-            <w:docPartUnique/>
-          </w:docPartObj>
-        </w:sdtPr>
-        <w:sdtEndPr/>
-        <w:sdtContent>
-          <w:p>
-            <w:pPr>
-              <w:pStyle w:val="Fuzeile"/>
-              <w:jc w:val="right"/>
-            </w:pPr>
+        <w:sdt>
+          <w:sdtPr>
+            <w:id w:val="1964313456"/>
+            <w:docPartObj>
+              <w:docPartGallery w:val="Page Numbers (Bottom of Page)"/>
+              <w:docPartUnique/>
+            </w:docPartObj>
+          </w:sdtPr>
+          <w:sdtContent>
             <w:r>
               <w:fldChar w:fldCharType="begin"/>
             </w:r>
@@ -3165,7 +4243,55 @@
               <w:fldChar w:fldCharType="separate"/>
             </w:r>
             <w:r>
-              <w:t>1</w:t>
+              <w:t>9</w:t>
+            </w:r>
+            <w:r>
+              <w:fldChar w:fldCharType="end"/>
+            </w:r>
+          </w:sdtContent>
+        </w:sdt>
+      </w:p>
+    </w:sdtContent>
+  </w:sdt>
+</w:ftr>
+</file>
+
+<file path=word/footer3.xml><?xml version="1.0" encoding="utf-8"?>
+<w:ftr xmlns:wpc="http://schemas.microsoft.com/office/word/2010/wordprocessingCanvas" xmlns:cx="http://schemas.microsoft.com/office/drawing/2014/chartex" xmlns:cx1="http://schemas.microsoft.com/office/drawing/2015/9/8/chartex" xmlns:cx2="http://schemas.microsoft.com/office/drawing/2015/10/21/chartex" xmlns:cx3="http://schemas.microsoft.com/office/drawing/2016/5/9/chartex" xmlns:cx4="http://schemas.microsoft.com/office/drawing/2016/5/10/chartex" xmlns:cx5="http://schemas.microsoft.com/office/drawing/2016/5/11/chartex" xmlns:cx6="http://schemas.microsoft.com/office/drawing/2016/5/12/chartex" xmlns:cx7="http://schemas.microsoft.com/office/drawing/2016/5/13/chartex" xmlns:cx8="http://schemas.microsoft.com/office/drawing/2016/5/14/chartex" xmlns:mc="http://schemas.openxmlformats.org/markup-compatibility/2006" xmlns:aink="http://schemas.microsoft.com/office/drawing/2016/ink" xmlns:am3d="http://schemas.microsoft.com/office/drawing/2017/model3d" xmlns:o="urn:schemas-microsoft-com:office:office" xmlns:r="http://schemas.openxmlformats.org/officeDocument/2006/relationships" xmlns:m="http://schemas.openxmlformats.org/officeDocument/2006/math" xmlns:v="urn:schemas-microsoft-com:vml" xmlns:wp14="http://schemas.microsoft.com/office/word/2010/wordprocessingDrawing" xmlns:wp="http://schemas.openxmlformats.org/drawingml/2006/wordprocessingDrawing" xmlns:w10="urn:schemas-microsoft-com:office:word" xmlns:w="http://schemas.openxmlformats.org/wordprocessingml/2006/main" xmlns:w14="http://schemas.microsoft.com/office/word/2010/wordml" xmlns:w15="http://schemas.microsoft.com/office/word/2012/wordml" xmlns:w16cex="http://schemas.microsoft.com/office/word/2018/wordml/cex" xmlns:w16cid="http://schemas.microsoft.com/office/word/2016/wordml/cid" xmlns:w16="http://schemas.microsoft.com/office/word/2018/wordml" xmlns:w16sdtdh="http://schemas.microsoft.com/office/word/2020/wordml/sdtdatahash" xmlns:w16se="http://schemas.microsoft.com/office/word/2015/wordml/symex" xmlns:wpg="http://schemas.microsoft.com/office/word/2010/wordprocessingGroup" xmlns:wpi="http://schemas.microsoft.com/office/word/2010/wordprocessingInk" xmlns:wne="http://schemas.microsoft.com/office/word/2006/wordml" xmlns:wps="http://schemas.microsoft.com/office/word/2010/wordprocessingShape" mc:Ignorable="w14 w15 w16se w16cid w16 w16cex w16sdtdh wp14">
+  <w:sdt>
+    <w:sdtPr>
+      <w:id w:val="-1741090913"/>
+      <w:docPartObj>
+        <w:docPartGallery w:val="Page Numbers (Bottom of Page)"/>
+        <w:docPartUnique/>
+      </w:docPartObj>
+    </w:sdtPr>
+    <w:sdtContent>
+      <w:p>
+        <w:pPr>
+          <w:pStyle w:val="Fuzeile"/>
+          <w:jc w:val="right"/>
+        </w:pPr>
+        <w:sdt>
+          <w:sdtPr>
+            <w:id w:val="-1797135117"/>
+            <w:docPartObj>
+              <w:docPartGallery w:val="Page Numbers (Bottom of Page)"/>
+              <w:docPartUnique/>
+            </w:docPartObj>
+          </w:sdtPr>
+          <w:sdtContent>
+            <w:r>
+              <w:fldChar w:fldCharType="begin"/>
+            </w:r>
+            <w:r>
+              <w:instrText>PAGE   \* MERGEFORMAT</w:instrText>
+            </w:r>
+            <w:r>
+              <w:fldChar w:fldCharType="separate"/>
+            </w:r>
+            <w:r>
+              <w:t>9</w:t>
             </w:r>
             <w:r>
               <w:fldChar w:fldCharType="end"/>
@@ -3194,59 +4320,9 @@
               </w:rPr>
               <w:fldChar w:fldCharType="end"/>
             </w:r>
-          </w:p>
-        </w:sdtContent>
-      </w:sdt>
-    </w:sdtContent>
-  </w:sdt>
-</w:ftr>
-</file>
-
-<file path=word/footer4.xml><?xml version="1.0" encoding="utf-8"?>
-<w:ftr xmlns:wpc="http://schemas.microsoft.com/office/word/2010/wordprocessingCanvas" xmlns:cx="http://schemas.microsoft.com/office/drawing/2014/chartex" xmlns:cx1="http://schemas.microsoft.com/office/drawing/2015/9/8/chartex" xmlns:cx2="http://schemas.microsoft.com/office/drawing/2015/10/21/chartex" xmlns:cx3="http://schemas.microsoft.com/office/drawing/2016/5/9/chartex" xmlns:cx4="http://schemas.microsoft.com/office/drawing/2016/5/10/chartex" xmlns:cx5="http://schemas.microsoft.com/office/drawing/2016/5/11/chartex" xmlns:cx6="http://schemas.microsoft.com/office/drawing/2016/5/12/chartex" xmlns:cx7="http://schemas.microsoft.com/office/drawing/2016/5/13/chartex" xmlns:cx8="http://schemas.microsoft.com/office/drawing/2016/5/14/chartex" xmlns:mc="http://schemas.openxmlformats.org/markup-compatibility/2006" xmlns:aink="http://schemas.microsoft.com/office/drawing/2016/ink" xmlns:am3d="http://schemas.microsoft.com/office/drawing/2017/model3d" xmlns:o="urn:schemas-microsoft-com:office:office" xmlns:r="http://schemas.openxmlformats.org/officeDocument/2006/relationships" xmlns:m="http://schemas.openxmlformats.org/officeDocument/2006/math" xmlns:v="urn:schemas-microsoft-com:vml" xmlns:wp14="http://schemas.microsoft.com/office/word/2010/wordprocessingDrawing" xmlns:wp="http://schemas.openxmlformats.org/drawingml/2006/wordprocessingDrawing" xmlns:w10="urn:schemas-microsoft-com:office:word" xmlns:w="http://schemas.openxmlformats.org/wordprocessingml/2006/main" xmlns:w14="http://schemas.microsoft.com/office/word/2010/wordml" xmlns:w15="http://schemas.microsoft.com/office/word/2012/wordml" xmlns:w16cex="http://schemas.microsoft.com/office/word/2018/wordml/cex" xmlns:w16cid="http://schemas.microsoft.com/office/word/2016/wordml/cid" xmlns:w16="http://schemas.microsoft.com/office/word/2018/wordml" xmlns:w16sdtdh="http://schemas.microsoft.com/office/word/2020/wordml/sdtdatahash" xmlns:w16se="http://schemas.microsoft.com/office/word/2015/wordml/symex" xmlns:wpg="http://schemas.microsoft.com/office/word/2010/wordprocessingGroup" xmlns:wpi="http://schemas.microsoft.com/office/word/2010/wordprocessingInk" xmlns:wne="http://schemas.microsoft.com/office/word/2006/wordml" xmlns:wps="http://schemas.microsoft.com/office/word/2010/wordprocessingShape" mc:Ignorable="w14 w15 w16se w16cid w16 w16cex w16sdtdh wp14">
-  <w:sdt>
-    <w:sdtPr>
-      <w:id w:val="1824309335"/>
-      <w:docPartObj>
-        <w:docPartGallery w:val="Page Numbers (Bottom of Page)"/>
-        <w:docPartUnique/>
-      </w:docPartObj>
-    </w:sdtPr>
-    <w:sdtEndPr/>
-    <w:sdtContent>
-      <w:sdt>
-        <w:sdtPr>
-          <w:id w:val="1097992427"/>
-          <w:docPartObj>
-            <w:docPartGallery w:val="Page Numbers (Bottom of Page)"/>
-            <w:docPartUnique/>
-          </w:docPartObj>
-        </w:sdtPr>
-        <w:sdtEndPr/>
-        <w:sdtContent>
-          <w:p>
-            <w:pPr>
-              <w:pStyle w:val="Fuzeile"/>
-              <w:jc w:val="right"/>
-            </w:pPr>
-            <w:r>
-              <w:fldChar w:fldCharType="begin"/>
-            </w:r>
-            <w:r>
-              <w:instrText>PAGE   \* MERGEFORMAT</w:instrText>
-            </w:r>
-            <w:r>
-              <w:fldChar w:fldCharType="separate"/>
-            </w:r>
-            <w:r>
-              <w:t>1</w:t>
-            </w:r>
-            <w:r>
-              <w:fldChar w:fldCharType="end"/>
-            </w:r>
-          </w:p>
-        </w:sdtContent>
-      </w:sdt>
+          </w:sdtContent>
+        </w:sdt>
+      </w:p>
     </w:sdtContent>
   </w:sdt>
 </w:ftr>
@@ -3285,37 +4361,6 @@
 </file>
 
 <file path=word/header2.xml><?xml version="1.0" encoding="utf-8"?>
-<w:hdr xmlns:wpc="http://schemas.microsoft.com/office/word/2010/wordprocessingCanvas" xmlns:cx="http://schemas.microsoft.com/office/drawing/2014/chartex" xmlns:cx1="http://schemas.microsoft.com/office/drawing/2015/9/8/chartex" xmlns:cx2="http://schemas.microsoft.com/office/drawing/2015/10/21/chartex" xmlns:cx3="http://schemas.microsoft.com/office/drawing/2016/5/9/chartex" xmlns:cx4="http://schemas.microsoft.com/office/drawing/2016/5/10/chartex" xmlns:cx5="http://schemas.microsoft.com/office/drawing/2016/5/11/chartex" xmlns:cx6="http://schemas.microsoft.com/office/drawing/2016/5/12/chartex" xmlns:cx7="http://schemas.microsoft.com/office/drawing/2016/5/13/chartex" xmlns:cx8="http://schemas.microsoft.com/office/drawing/2016/5/14/chartex" xmlns:mc="http://schemas.openxmlformats.org/markup-compatibility/2006" xmlns:aink="http://schemas.microsoft.com/office/drawing/2016/ink" xmlns:am3d="http://schemas.microsoft.com/office/drawing/2017/model3d" xmlns:o="urn:schemas-microsoft-com:office:office" xmlns:r="http://schemas.openxmlformats.org/officeDocument/2006/relationships" xmlns:m="http://schemas.openxmlformats.org/officeDocument/2006/math" xmlns:v="urn:schemas-microsoft-com:vml" xmlns:wp14="http://schemas.microsoft.com/office/word/2010/wordprocessingDrawing" xmlns:wp="http://schemas.openxmlformats.org/drawingml/2006/wordprocessingDrawing" xmlns:w10="urn:schemas-microsoft-com:office:word" xmlns:w="http://schemas.openxmlformats.org/wordprocessingml/2006/main" xmlns:w14="http://schemas.microsoft.com/office/word/2010/wordml" xmlns:w15="http://schemas.microsoft.com/office/word/2012/wordml" xmlns:w16cex="http://schemas.microsoft.com/office/word/2018/wordml/cex" xmlns:w16cid="http://schemas.microsoft.com/office/word/2016/wordml/cid" xmlns:w16="http://schemas.microsoft.com/office/word/2018/wordml" xmlns:w16sdtdh="http://schemas.microsoft.com/office/word/2020/wordml/sdtdatahash" xmlns:w16se="http://schemas.microsoft.com/office/word/2015/wordml/symex" xmlns:wpg="http://schemas.microsoft.com/office/word/2010/wordprocessingGroup" xmlns:wpi="http://schemas.microsoft.com/office/word/2010/wordprocessingInk" xmlns:wne="http://schemas.microsoft.com/office/word/2006/wordml" xmlns:wps="http://schemas.microsoft.com/office/word/2010/wordprocessingShape" mc:Ignorable="w14 w15 w16se w16cid w16 w16cex w16sdtdh wp14">
-  <w:p>
-    <w:pPr>
-      <w:pStyle w:val="Kopfzeile"/>
-    </w:pPr>
-    <w:r>
-      <w:fldChar w:fldCharType="begin"/>
-    </w:r>
-    <w:r>
-      <w:instrText xml:space="preserve"> STYLEREF  "Überschrift 1"  \* MERGEFORMAT </w:instrText>
-    </w:r>
-    <w:r>
-      <w:fldChar w:fldCharType="separate"/>
-    </w:r>
-    <w:r>
-      <w:rPr>
-        <w:noProof/>
-      </w:rPr>
-      <w:t>Entwurfsmuster</w:t>
-    </w:r>
-    <w:r>
-      <w:rPr>
-        <w:noProof/>
-      </w:rPr>
-      <w:fldChar w:fldCharType="end"/>
-    </w:r>
-  </w:p>
-</w:hdr>
-</file>
-
-<file path=word/header3.xml><?xml version="1.0" encoding="utf-8"?>
 <w:hdr xmlns:wpc="http://schemas.microsoft.com/office/word/2010/wordprocessingCanvas" xmlns:cx="http://schemas.microsoft.com/office/drawing/2014/chartex" xmlns:cx1="http://schemas.microsoft.com/office/drawing/2015/9/8/chartex" xmlns:cx2="http://schemas.microsoft.com/office/drawing/2015/10/21/chartex" xmlns:cx3="http://schemas.microsoft.com/office/drawing/2016/5/9/chartex" xmlns:cx4="http://schemas.microsoft.com/office/drawing/2016/5/10/chartex" xmlns:cx5="http://schemas.microsoft.com/office/drawing/2016/5/11/chartex" xmlns:cx6="http://schemas.microsoft.com/office/drawing/2016/5/12/chartex" xmlns:cx7="http://schemas.microsoft.com/office/drawing/2016/5/13/chartex" xmlns:cx8="http://schemas.microsoft.com/office/drawing/2016/5/14/chartex" xmlns:mc="http://schemas.openxmlformats.org/markup-compatibility/2006" xmlns:aink="http://schemas.microsoft.com/office/drawing/2016/ink" xmlns:am3d="http://schemas.microsoft.com/office/drawing/2017/model3d" xmlns:o="urn:schemas-microsoft-com:office:office" xmlns:r="http://schemas.openxmlformats.org/officeDocument/2006/relationships" xmlns:m="http://schemas.openxmlformats.org/officeDocument/2006/math" xmlns:v="urn:schemas-microsoft-com:vml" xmlns:wp14="http://schemas.microsoft.com/office/word/2010/wordprocessingDrawing" xmlns:wp="http://schemas.openxmlformats.org/drawingml/2006/wordprocessingDrawing" xmlns:w10="urn:schemas-microsoft-com:office:word" xmlns:w="http://schemas.openxmlformats.org/wordprocessingml/2006/main" xmlns:w14="http://schemas.microsoft.com/office/word/2010/wordml" xmlns:w15="http://schemas.microsoft.com/office/word/2012/wordml" xmlns:w16cex="http://schemas.microsoft.com/office/word/2018/wordml/cex" xmlns:w16cid="http://schemas.microsoft.com/office/word/2016/wordml/cid" xmlns:w16="http://schemas.microsoft.com/office/word/2018/wordml" xmlns:w16sdtdh="http://schemas.microsoft.com/office/word/2020/wordml/sdtdatahash" xmlns:w16se="http://schemas.microsoft.com/office/word/2015/wordml/symex" xmlns:wpg="http://schemas.microsoft.com/office/word/2010/wordprocessingGroup" xmlns:wpi="http://schemas.microsoft.com/office/word/2010/wordprocessingInk" xmlns:wne="http://schemas.microsoft.com/office/word/2006/wordml" xmlns:wps="http://schemas.microsoft.com/office/word/2010/wordprocessingShape" mc:Ignorable="w14 w15 w16se w16cid w16 w16cex w16sdtdh wp14">
   <w:p>
     <w:pPr>
@@ -31952,6 +32997,142 @@
 </file>
 
 <file path=customXml/item1.xml><?xml version="1.0" encoding="utf-8"?>
+<p:properties xmlns:p="http://schemas.microsoft.com/office/2006/metadata/properties" xmlns:xsi="http://www.w3.org/2001/XMLSchema-instance" xmlns:pc="http://schemas.microsoft.com/office/infopath/2007/PartnerControls">
+  <documentManagement>
+    <LocLastLocAttemptVersionTypeLookup xmlns="4873beb7-5857-4685-be1f-d57550cc96cc" xsi:nil="true"/>
+    <MarketSpecific xmlns="4873beb7-5857-4685-be1f-d57550cc96cc">false</MarketSpecific>
+    <ApprovalStatus xmlns="4873beb7-5857-4685-be1f-d57550cc96cc">InProgress</ApprovalStatus>
+    <LocComments xmlns="4873beb7-5857-4685-be1f-d57550cc96cc" xsi:nil="true"/>
+    <DirectSourceMarket xmlns="4873beb7-5857-4685-be1f-d57550cc96cc" xsi:nil="true"/>
+    <LocPublishedLinkedAssetsLookup xmlns="4873beb7-5857-4685-be1f-d57550cc96cc" xsi:nil="true"/>
+    <ThumbnailAssetId xmlns="4873beb7-5857-4685-be1f-d57550cc96cc" xsi:nil="true"/>
+    <PrimaryImageGen xmlns="4873beb7-5857-4685-be1f-d57550cc96cc">true</PrimaryImageGen>
+    <LegacyData xmlns="4873beb7-5857-4685-be1f-d57550cc96cc" xsi:nil="true"/>
+    <LocNewPublishedVersionLookup xmlns="4873beb7-5857-4685-be1f-d57550cc96cc" xsi:nil="true"/>
+    <NumericId xmlns="4873beb7-5857-4685-be1f-d57550cc96cc">102787001</NumericId>
+    <TPFriendlyName xmlns="4873beb7-5857-4685-be1f-d57550cc96cc" xsi:nil="true"/>
+    <LocOverallPublishStatusLookup xmlns="4873beb7-5857-4685-be1f-d57550cc96cc" xsi:nil="true"/>
+    <LocRecommendedHandoff xmlns="4873beb7-5857-4685-be1f-d57550cc96cc" xsi:nil="true"/>
+    <BlockPublish xmlns="4873beb7-5857-4685-be1f-d57550cc96cc">false</BlockPublish>
+    <BusinessGroup xmlns="4873beb7-5857-4685-be1f-d57550cc96cc" xsi:nil="true"/>
+    <OpenTemplate xmlns="4873beb7-5857-4685-be1f-d57550cc96cc">true</OpenTemplate>
+    <SourceTitle xmlns="4873beb7-5857-4685-be1f-d57550cc96cc" xsi:nil="true"/>
+    <LocOverallLocStatusLookup xmlns="4873beb7-5857-4685-be1f-d57550cc96cc" xsi:nil="true"/>
+    <APEditor xmlns="4873beb7-5857-4685-be1f-d57550cc96cc">
+      <UserInfo>
+        <DisplayName/>
+        <AccountId xsi:nil="true"/>
+        <AccountType/>
+      </UserInfo>
+    </APEditor>
+    <UALocComments xmlns="4873beb7-5857-4685-be1f-d57550cc96cc" xsi:nil="true"/>
+    <IntlLangReviewDate xmlns="4873beb7-5857-4685-be1f-d57550cc96cc" xsi:nil="true"/>
+    <PublishStatusLookup xmlns="4873beb7-5857-4685-be1f-d57550cc96cc">
+      <Value>1343188</Value>
+    </PublishStatusLookup>
+    <ParentAssetId xmlns="4873beb7-5857-4685-be1f-d57550cc96cc" xsi:nil="true"/>
+    <FeatureTagsTaxHTField0 xmlns="4873beb7-5857-4685-be1f-d57550cc96cc">
+      <Terms xmlns="http://schemas.microsoft.com/office/infopath/2007/PartnerControls"/>
+    </FeatureTagsTaxHTField0>
+    <MachineTranslated xmlns="4873beb7-5857-4685-be1f-d57550cc96cc">false</MachineTranslated>
+    <Providers xmlns="4873beb7-5857-4685-be1f-d57550cc96cc" xsi:nil="true"/>
+    <OriginalSourceMarket xmlns="4873beb7-5857-4685-be1f-d57550cc96cc" xsi:nil="true"/>
+    <APDescription xmlns="4873beb7-5857-4685-be1f-d57550cc96cc" xsi:nil="true"/>
+    <ContentItem xmlns="4873beb7-5857-4685-be1f-d57550cc96cc" xsi:nil="true"/>
+    <ClipArtFilename xmlns="4873beb7-5857-4685-be1f-d57550cc96cc" xsi:nil="true"/>
+    <TPInstallLocation xmlns="4873beb7-5857-4685-be1f-d57550cc96cc" xsi:nil="true"/>
+    <TimesCloned xmlns="4873beb7-5857-4685-be1f-d57550cc96cc" xsi:nil="true"/>
+    <PublishTargets xmlns="4873beb7-5857-4685-be1f-d57550cc96cc">OfficeOnlineVNext</PublishTargets>
+    <AcquiredFrom xmlns="4873beb7-5857-4685-be1f-d57550cc96cc">Internal MS</AcquiredFrom>
+    <AssetStart xmlns="4873beb7-5857-4685-be1f-d57550cc96cc">2011-11-23T17:29:00+00:00</AssetStart>
+    <FriendlyTitle xmlns="4873beb7-5857-4685-be1f-d57550cc96cc" xsi:nil="true"/>
+    <Provider xmlns="4873beb7-5857-4685-be1f-d57550cc96cc" xsi:nil="true"/>
+    <LastHandOff xmlns="4873beb7-5857-4685-be1f-d57550cc96cc" xsi:nil="true"/>
+    <TPClientViewer xmlns="4873beb7-5857-4685-be1f-d57550cc96cc" xsi:nil="true"/>
+    <TemplateStatus xmlns="4873beb7-5857-4685-be1f-d57550cc96cc">Complete</TemplateStatus>
+    <Downloads xmlns="4873beb7-5857-4685-be1f-d57550cc96cc">0</Downloads>
+    <OOCacheId xmlns="4873beb7-5857-4685-be1f-d57550cc96cc" xsi:nil="true"/>
+    <IsDeleted xmlns="4873beb7-5857-4685-be1f-d57550cc96cc">false</IsDeleted>
+    <LocPublishedDependentAssetsLookup xmlns="4873beb7-5857-4685-be1f-d57550cc96cc" xsi:nil="true"/>
+    <AssetExpire xmlns="4873beb7-5857-4685-be1f-d57550cc96cc">2029-05-12T07:00:00+00:00</AssetExpire>
+    <CSXSubmissionMarket xmlns="4873beb7-5857-4685-be1f-d57550cc96cc" xsi:nil="true"/>
+    <DSATActionTaken xmlns="4873beb7-5857-4685-be1f-d57550cc96cc" xsi:nil="true"/>
+    <SubmitterId xmlns="4873beb7-5857-4685-be1f-d57550cc96cc" xsi:nil="true"/>
+    <EditorialTags xmlns="4873beb7-5857-4685-be1f-d57550cc96cc" xsi:nil="true"/>
+    <TPExecutable xmlns="4873beb7-5857-4685-be1f-d57550cc96cc" xsi:nil="true"/>
+    <CSXSubmissionDate xmlns="4873beb7-5857-4685-be1f-d57550cc96cc" xsi:nil="true"/>
+    <CSXUpdate xmlns="4873beb7-5857-4685-be1f-d57550cc96cc">false</CSXUpdate>
+    <AssetType xmlns="4873beb7-5857-4685-be1f-d57550cc96cc">TP</AssetType>
+    <ApprovalLog xmlns="4873beb7-5857-4685-be1f-d57550cc96cc" xsi:nil="true"/>
+    <BugNumber xmlns="4873beb7-5857-4685-be1f-d57550cc96cc" xsi:nil="true"/>
+    <OriginAsset xmlns="4873beb7-5857-4685-be1f-d57550cc96cc" xsi:nil="true"/>
+    <TPComponent xmlns="4873beb7-5857-4685-be1f-d57550cc96cc" xsi:nil="true"/>
+    <Milestone xmlns="4873beb7-5857-4685-be1f-d57550cc96cc" xsi:nil="true"/>
+    <RecommendationsModifier xmlns="4873beb7-5857-4685-be1f-d57550cc96cc" xsi:nil="true"/>
+    <AssetId xmlns="4873beb7-5857-4685-be1f-d57550cc96cc">TP102787001</AssetId>
+    <PolicheckWords xmlns="4873beb7-5857-4685-be1f-d57550cc96cc" xsi:nil="true"/>
+    <TPLaunchHelpLink xmlns="4873beb7-5857-4685-be1f-d57550cc96cc" xsi:nil="true"/>
+    <IntlLocPriority xmlns="4873beb7-5857-4685-be1f-d57550cc96cc" xsi:nil="true"/>
+    <TPApplication xmlns="4873beb7-5857-4685-be1f-d57550cc96cc" xsi:nil="true"/>
+    <IntlLangReviewer xmlns="4873beb7-5857-4685-be1f-d57550cc96cc" xsi:nil="true"/>
+    <HandoffToMSDN xmlns="4873beb7-5857-4685-be1f-d57550cc96cc" xsi:nil="true"/>
+    <PlannedPubDate xmlns="4873beb7-5857-4685-be1f-d57550cc96cc" xsi:nil="true"/>
+    <CrawlForDependencies xmlns="4873beb7-5857-4685-be1f-d57550cc96cc">false</CrawlForDependencies>
+    <LocLastLocAttemptVersionLookup xmlns="4873beb7-5857-4685-be1f-d57550cc96cc">693888</LocLastLocAttemptVersionLookup>
+    <LocProcessedForHandoffsLookup xmlns="4873beb7-5857-4685-be1f-d57550cc96cc" xsi:nil="true"/>
+    <TrustLevel xmlns="4873beb7-5857-4685-be1f-d57550cc96cc">1 Microsoft Managed Content</TrustLevel>
+    <CampaignTagsTaxHTField0 xmlns="4873beb7-5857-4685-be1f-d57550cc96cc">
+      <Terms xmlns="http://schemas.microsoft.com/office/infopath/2007/PartnerControls"/>
+    </CampaignTagsTaxHTField0>
+    <TPNamespace xmlns="4873beb7-5857-4685-be1f-d57550cc96cc" xsi:nil="true"/>
+    <LocOverallPreviewStatusLookup xmlns="4873beb7-5857-4685-be1f-d57550cc96cc" xsi:nil="true"/>
+    <TaxCatchAll xmlns="4873beb7-5857-4685-be1f-d57550cc96cc"/>
+    <IsSearchable xmlns="4873beb7-5857-4685-be1f-d57550cc96cc">false</IsSearchable>
+    <TemplateTemplateType xmlns="4873beb7-5857-4685-be1f-d57550cc96cc">Word Document Template</TemplateTemplateType>
+    <Markets xmlns="4873beb7-5857-4685-be1f-d57550cc96cc"/>
+    <IntlLangReview xmlns="4873beb7-5857-4685-be1f-d57550cc96cc" xsi:nil="true"/>
+    <UAProjectedTotalWords xmlns="4873beb7-5857-4685-be1f-d57550cc96cc" xsi:nil="true"/>
+    <OutputCachingOn xmlns="4873beb7-5857-4685-be1f-d57550cc96cc">false</OutputCachingOn>
+    <AverageRating xmlns="4873beb7-5857-4685-be1f-d57550cc96cc" xsi:nil="true"/>
+    <LocMarketGroupTiers2 xmlns="4873beb7-5857-4685-be1f-d57550cc96cc" xsi:nil="true"/>
+    <APAuthor xmlns="4873beb7-5857-4685-be1f-d57550cc96cc">
+      <UserInfo>
+        <DisplayName>REDMOND\v-namall</DisplayName>
+        <AccountId>978</AccountId>
+        <AccountType/>
+      </UserInfo>
+    </APAuthor>
+    <TPCommandLine xmlns="4873beb7-5857-4685-be1f-d57550cc96cc" xsi:nil="true"/>
+    <LocManualTestRequired xmlns="4873beb7-5857-4685-be1f-d57550cc96cc">false</LocManualTestRequired>
+    <TPAppVersion xmlns="4873beb7-5857-4685-be1f-d57550cc96cc" xsi:nil="true"/>
+    <EditorialStatus xmlns="4873beb7-5857-4685-be1f-d57550cc96cc">Complete</EditorialStatus>
+    <LocProcessedForMarketsLookup xmlns="4873beb7-5857-4685-be1f-d57550cc96cc" xsi:nil="true"/>
+    <LastModifiedDateTime xmlns="4873beb7-5857-4685-be1f-d57550cc96cc" xsi:nil="true"/>
+    <TPLaunchHelpLinkType xmlns="4873beb7-5857-4685-be1f-d57550cc96cc">Template</TPLaunchHelpLinkType>
+    <ScenarioTagsTaxHTField0 xmlns="4873beb7-5857-4685-be1f-d57550cc96cc">
+      <Terms xmlns="http://schemas.microsoft.com/office/infopath/2007/PartnerControls"/>
+    </ScenarioTagsTaxHTField0>
+    <OriginalRelease xmlns="4873beb7-5857-4685-be1f-d57550cc96cc">14</OriginalRelease>
+    <LocalizationTagsTaxHTField0 xmlns="4873beb7-5857-4685-be1f-d57550cc96cc">
+      <Terms xmlns="http://schemas.microsoft.com/office/infopath/2007/PartnerControls"/>
+    </LocalizationTagsTaxHTField0>
+    <Manager xmlns="4873beb7-5857-4685-be1f-d57550cc96cc" xsi:nil="true"/>
+    <UALocRecommendation xmlns="4873beb7-5857-4685-be1f-d57550cc96cc">Localize</UALocRecommendation>
+    <LocOverallHandbackStatusLookup xmlns="4873beb7-5857-4685-be1f-d57550cc96cc" xsi:nil="true"/>
+    <ArtSampleDocs xmlns="4873beb7-5857-4685-be1f-d57550cc96cc" xsi:nil="true"/>
+    <UACurrentWords xmlns="4873beb7-5857-4685-be1f-d57550cc96cc" xsi:nil="true"/>
+    <ShowIn xmlns="4873beb7-5857-4685-be1f-d57550cc96cc">Show everywhere</ShowIn>
+    <CSXHash xmlns="4873beb7-5857-4685-be1f-d57550cc96cc" xsi:nil="true"/>
+    <VoteCount xmlns="4873beb7-5857-4685-be1f-d57550cc96cc" xsi:nil="true"/>
+    <InternalTagsTaxHTField0 xmlns="4873beb7-5857-4685-be1f-d57550cc96cc">
+      <Terms xmlns="http://schemas.microsoft.com/office/infopath/2007/PartnerControls"/>
+    </InternalTagsTaxHTField0>
+    <UANotes xmlns="4873beb7-5857-4685-be1f-d57550cc96cc" xsi:nil="true"/>
+  </documentManagement>
+</p:properties>
+</file>
+
+<file path=customXml/item2.xml><?xml version="1.0" encoding="utf-8"?>
 <ct:contentTypeSchema xmlns:ct="http://schemas.microsoft.com/office/2006/metadata/contentType" xmlns:ma="http://schemas.microsoft.com/office/2006/metadata/properties/metaAttributes" ct:_="" ma:_="" ma:contentTypeName="TemplateFile" ma:contentTypeID="0x0101006EDDDB5EE6D98C44930B742096920B300400F5B6D36B3EF94B4E9A635CDF2A18F5B8" ma:contentTypeVersion="72" ma:contentTypeDescription="Create a new document." ma:contentTypeScope="" ma:versionID="a23e56308344d904b51738559c3d67c9">
   <xsd:schema xmlns:xsd="http://www.w3.org/2001/XMLSchema" xmlns:xs="http://www.w3.org/2001/XMLSchema" xmlns:p="http://schemas.microsoft.com/office/2006/metadata/properties" xmlns:ns2="4873beb7-5857-4685-be1f-d57550cc96cc" targetNamespace="http://schemas.microsoft.com/office/2006/metadata/properties" ma:root="true" ma:fieldsID="cd0908cc4600e77bf5da051303e00c8d" ns2:_="">
     <xsd:import namespace="4873beb7-5857-4685-be1f-d57550cc96cc"/>
@@ -32991,147 +34172,21 @@
 </ct:contentTypeSchema>
 </file>
 
-<file path=customXml/item2.xml><?xml version="1.0" encoding="utf-8"?>
-<p:properties xmlns:p="http://schemas.microsoft.com/office/2006/metadata/properties" xmlns:xsi="http://www.w3.org/2001/XMLSchema-instance" xmlns:pc="http://schemas.microsoft.com/office/infopath/2007/PartnerControls">
-  <documentManagement>
-    <LocLastLocAttemptVersionTypeLookup xmlns="4873beb7-5857-4685-be1f-d57550cc96cc" xsi:nil="true"/>
-    <MarketSpecific xmlns="4873beb7-5857-4685-be1f-d57550cc96cc">false</MarketSpecific>
-    <ApprovalStatus xmlns="4873beb7-5857-4685-be1f-d57550cc96cc">InProgress</ApprovalStatus>
-    <LocComments xmlns="4873beb7-5857-4685-be1f-d57550cc96cc" xsi:nil="true"/>
-    <DirectSourceMarket xmlns="4873beb7-5857-4685-be1f-d57550cc96cc" xsi:nil="true"/>
-    <LocPublishedLinkedAssetsLookup xmlns="4873beb7-5857-4685-be1f-d57550cc96cc" xsi:nil="true"/>
-    <ThumbnailAssetId xmlns="4873beb7-5857-4685-be1f-d57550cc96cc" xsi:nil="true"/>
-    <PrimaryImageGen xmlns="4873beb7-5857-4685-be1f-d57550cc96cc">true</PrimaryImageGen>
-    <LegacyData xmlns="4873beb7-5857-4685-be1f-d57550cc96cc" xsi:nil="true"/>
-    <LocNewPublishedVersionLookup xmlns="4873beb7-5857-4685-be1f-d57550cc96cc" xsi:nil="true"/>
-    <NumericId xmlns="4873beb7-5857-4685-be1f-d57550cc96cc">102787001</NumericId>
-    <TPFriendlyName xmlns="4873beb7-5857-4685-be1f-d57550cc96cc" xsi:nil="true"/>
-    <LocOverallPublishStatusLookup xmlns="4873beb7-5857-4685-be1f-d57550cc96cc" xsi:nil="true"/>
-    <LocRecommendedHandoff xmlns="4873beb7-5857-4685-be1f-d57550cc96cc" xsi:nil="true"/>
-    <BlockPublish xmlns="4873beb7-5857-4685-be1f-d57550cc96cc">false</BlockPublish>
-    <BusinessGroup xmlns="4873beb7-5857-4685-be1f-d57550cc96cc" xsi:nil="true"/>
-    <OpenTemplate xmlns="4873beb7-5857-4685-be1f-d57550cc96cc">true</OpenTemplate>
-    <SourceTitle xmlns="4873beb7-5857-4685-be1f-d57550cc96cc" xsi:nil="true"/>
-    <LocOverallLocStatusLookup xmlns="4873beb7-5857-4685-be1f-d57550cc96cc" xsi:nil="true"/>
-    <APEditor xmlns="4873beb7-5857-4685-be1f-d57550cc96cc">
-      <UserInfo>
-        <DisplayName/>
-        <AccountId xsi:nil="true"/>
-        <AccountType/>
-      </UserInfo>
-    </APEditor>
-    <UALocComments xmlns="4873beb7-5857-4685-be1f-d57550cc96cc" xsi:nil="true"/>
-    <IntlLangReviewDate xmlns="4873beb7-5857-4685-be1f-d57550cc96cc" xsi:nil="true"/>
-    <PublishStatusLookup xmlns="4873beb7-5857-4685-be1f-d57550cc96cc">
-      <Value>1343188</Value>
-    </PublishStatusLookup>
-    <ParentAssetId xmlns="4873beb7-5857-4685-be1f-d57550cc96cc" xsi:nil="true"/>
-    <FeatureTagsTaxHTField0 xmlns="4873beb7-5857-4685-be1f-d57550cc96cc">
-      <Terms xmlns="http://schemas.microsoft.com/office/infopath/2007/PartnerControls"/>
-    </FeatureTagsTaxHTField0>
-    <MachineTranslated xmlns="4873beb7-5857-4685-be1f-d57550cc96cc">false</MachineTranslated>
-    <Providers xmlns="4873beb7-5857-4685-be1f-d57550cc96cc" xsi:nil="true"/>
-    <OriginalSourceMarket xmlns="4873beb7-5857-4685-be1f-d57550cc96cc" xsi:nil="true"/>
-    <APDescription xmlns="4873beb7-5857-4685-be1f-d57550cc96cc" xsi:nil="true"/>
-    <ContentItem xmlns="4873beb7-5857-4685-be1f-d57550cc96cc" xsi:nil="true"/>
-    <ClipArtFilename xmlns="4873beb7-5857-4685-be1f-d57550cc96cc" xsi:nil="true"/>
-    <TPInstallLocation xmlns="4873beb7-5857-4685-be1f-d57550cc96cc" xsi:nil="true"/>
-    <TimesCloned xmlns="4873beb7-5857-4685-be1f-d57550cc96cc" xsi:nil="true"/>
-    <PublishTargets xmlns="4873beb7-5857-4685-be1f-d57550cc96cc">OfficeOnlineVNext</PublishTargets>
-    <AcquiredFrom xmlns="4873beb7-5857-4685-be1f-d57550cc96cc">Internal MS</AcquiredFrom>
-    <AssetStart xmlns="4873beb7-5857-4685-be1f-d57550cc96cc">2011-11-23T17:29:00+00:00</AssetStart>
-    <FriendlyTitle xmlns="4873beb7-5857-4685-be1f-d57550cc96cc" xsi:nil="true"/>
-    <Provider xmlns="4873beb7-5857-4685-be1f-d57550cc96cc" xsi:nil="true"/>
-    <LastHandOff xmlns="4873beb7-5857-4685-be1f-d57550cc96cc" xsi:nil="true"/>
-    <TPClientViewer xmlns="4873beb7-5857-4685-be1f-d57550cc96cc" xsi:nil="true"/>
-    <TemplateStatus xmlns="4873beb7-5857-4685-be1f-d57550cc96cc">Complete</TemplateStatus>
-    <Downloads xmlns="4873beb7-5857-4685-be1f-d57550cc96cc">0</Downloads>
-    <OOCacheId xmlns="4873beb7-5857-4685-be1f-d57550cc96cc" xsi:nil="true"/>
-    <IsDeleted xmlns="4873beb7-5857-4685-be1f-d57550cc96cc">false</IsDeleted>
-    <LocPublishedDependentAssetsLookup xmlns="4873beb7-5857-4685-be1f-d57550cc96cc" xsi:nil="true"/>
-    <AssetExpire xmlns="4873beb7-5857-4685-be1f-d57550cc96cc">2029-05-12T07:00:00+00:00</AssetExpire>
-    <CSXSubmissionMarket xmlns="4873beb7-5857-4685-be1f-d57550cc96cc" xsi:nil="true"/>
-    <DSATActionTaken xmlns="4873beb7-5857-4685-be1f-d57550cc96cc" xsi:nil="true"/>
-    <SubmitterId xmlns="4873beb7-5857-4685-be1f-d57550cc96cc" xsi:nil="true"/>
-    <EditorialTags xmlns="4873beb7-5857-4685-be1f-d57550cc96cc" xsi:nil="true"/>
-    <TPExecutable xmlns="4873beb7-5857-4685-be1f-d57550cc96cc" xsi:nil="true"/>
-    <CSXSubmissionDate xmlns="4873beb7-5857-4685-be1f-d57550cc96cc" xsi:nil="true"/>
-    <CSXUpdate xmlns="4873beb7-5857-4685-be1f-d57550cc96cc">false</CSXUpdate>
-    <AssetType xmlns="4873beb7-5857-4685-be1f-d57550cc96cc">TP</AssetType>
-    <ApprovalLog xmlns="4873beb7-5857-4685-be1f-d57550cc96cc" xsi:nil="true"/>
-    <BugNumber xmlns="4873beb7-5857-4685-be1f-d57550cc96cc" xsi:nil="true"/>
-    <OriginAsset xmlns="4873beb7-5857-4685-be1f-d57550cc96cc" xsi:nil="true"/>
-    <TPComponent xmlns="4873beb7-5857-4685-be1f-d57550cc96cc" xsi:nil="true"/>
-    <Milestone xmlns="4873beb7-5857-4685-be1f-d57550cc96cc" xsi:nil="true"/>
-    <RecommendationsModifier xmlns="4873beb7-5857-4685-be1f-d57550cc96cc" xsi:nil="true"/>
-    <AssetId xmlns="4873beb7-5857-4685-be1f-d57550cc96cc">TP102787001</AssetId>
-    <PolicheckWords xmlns="4873beb7-5857-4685-be1f-d57550cc96cc" xsi:nil="true"/>
-    <TPLaunchHelpLink xmlns="4873beb7-5857-4685-be1f-d57550cc96cc" xsi:nil="true"/>
-    <IntlLocPriority xmlns="4873beb7-5857-4685-be1f-d57550cc96cc" xsi:nil="true"/>
-    <TPApplication xmlns="4873beb7-5857-4685-be1f-d57550cc96cc" xsi:nil="true"/>
-    <IntlLangReviewer xmlns="4873beb7-5857-4685-be1f-d57550cc96cc" xsi:nil="true"/>
-    <HandoffToMSDN xmlns="4873beb7-5857-4685-be1f-d57550cc96cc" xsi:nil="true"/>
-    <PlannedPubDate xmlns="4873beb7-5857-4685-be1f-d57550cc96cc" xsi:nil="true"/>
-    <CrawlForDependencies xmlns="4873beb7-5857-4685-be1f-d57550cc96cc">false</CrawlForDependencies>
-    <LocLastLocAttemptVersionLookup xmlns="4873beb7-5857-4685-be1f-d57550cc96cc">693888</LocLastLocAttemptVersionLookup>
-    <LocProcessedForHandoffsLookup xmlns="4873beb7-5857-4685-be1f-d57550cc96cc" xsi:nil="true"/>
-    <TrustLevel xmlns="4873beb7-5857-4685-be1f-d57550cc96cc">1 Microsoft Managed Content</TrustLevel>
-    <CampaignTagsTaxHTField0 xmlns="4873beb7-5857-4685-be1f-d57550cc96cc">
-      <Terms xmlns="http://schemas.microsoft.com/office/infopath/2007/PartnerControls"/>
-    </CampaignTagsTaxHTField0>
-    <TPNamespace xmlns="4873beb7-5857-4685-be1f-d57550cc96cc" xsi:nil="true"/>
-    <LocOverallPreviewStatusLookup xmlns="4873beb7-5857-4685-be1f-d57550cc96cc" xsi:nil="true"/>
-    <TaxCatchAll xmlns="4873beb7-5857-4685-be1f-d57550cc96cc"/>
-    <IsSearchable xmlns="4873beb7-5857-4685-be1f-d57550cc96cc">false</IsSearchable>
-    <TemplateTemplateType xmlns="4873beb7-5857-4685-be1f-d57550cc96cc">Word Document Template</TemplateTemplateType>
-    <Markets xmlns="4873beb7-5857-4685-be1f-d57550cc96cc"/>
-    <IntlLangReview xmlns="4873beb7-5857-4685-be1f-d57550cc96cc" xsi:nil="true"/>
-    <UAProjectedTotalWords xmlns="4873beb7-5857-4685-be1f-d57550cc96cc" xsi:nil="true"/>
-    <OutputCachingOn xmlns="4873beb7-5857-4685-be1f-d57550cc96cc">false</OutputCachingOn>
-    <AverageRating xmlns="4873beb7-5857-4685-be1f-d57550cc96cc" xsi:nil="true"/>
-    <LocMarketGroupTiers2 xmlns="4873beb7-5857-4685-be1f-d57550cc96cc" xsi:nil="true"/>
-    <APAuthor xmlns="4873beb7-5857-4685-be1f-d57550cc96cc">
-      <UserInfo>
-        <DisplayName>REDMOND\v-namall</DisplayName>
-        <AccountId>978</AccountId>
-        <AccountType/>
-      </UserInfo>
-    </APAuthor>
-    <TPCommandLine xmlns="4873beb7-5857-4685-be1f-d57550cc96cc" xsi:nil="true"/>
-    <LocManualTestRequired xmlns="4873beb7-5857-4685-be1f-d57550cc96cc">false</LocManualTestRequired>
-    <TPAppVersion xmlns="4873beb7-5857-4685-be1f-d57550cc96cc" xsi:nil="true"/>
-    <EditorialStatus xmlns="4873beb7-5857-4685-be1f-d57550cc96cc">Complete</EditorialStatus>
-    <LocProcessedForMarketsLookup xmlns="4873beb7-5857-4685-be1f-d57550cc96cc" xsi:nil="true"/>
-    <LastModifiedDateTime xmlns="4873beb7-5857-4685-be1f-d57550cc96cc" xsi:nil="true"/>
-    <TPLaunchHelpLinkType xmlns="4873beb7-5857-4685-be1f-d57550cc96cc">Template</TPLaunchHelpLinkType>
-    <ScenarioTagsTaxHTField0 xmlns="4873beb7-5857-4685-be1f-d57550cc96cc">
-      <Terms xmlns="http://schemas.microsoft.com/office/infopath/2007/PartnerControls"/>
-    </ScenarioTagsTaxHTField0>
-    <OriginalRelease xmlns="4873beb7-5857-4685-be1f-d57550cc96cc">14</OriginalRelease>
-    <LocalizationTagsTaxHTField0 xmlns="4873beb7-5857-4685-be1f-d57550cc96cc">
-      <Terms xmlns="http://schemas.microsoft.com/office/infopath/2007/PartnerControls"/>
-    </LocalizationTagsTaxHTField0>
-    <Manager xmlns="4873beb7-5857-4685-be1f-d57550cc96cc" xsi:nil="true"/>
-    <UALocRecommendation xmlns="4873beb7-5857-4685-be1f-d57550cc96cc">Localize</UALocRecommendation>
-    <LocOverallHandbackStatusLookup xmlns="4873beb7-5857-4685-be1f-d57550cc96cc" xsi:nil="true"/>
-    <ArtSampleDocs xmlns="4873beb7-5857-4685-be1f-d57550cc96cc" xsi:nil="true"/>
-    <UACurrentWords xmlns="4873beb7-5857-4685-be1f-d57550cc96cc" xsi:nil="true"/>
-    <ShowIn xmlns="4873beb7-5857-4685-be1f-d57550cc96cc">Show everywhere</ShowIn>
-    <CSXHash xmlns="4873beb7-5857-4685-be1f-d57550cc96cc" xsi:nil="true"/>
-    <VoteCount xmlns="4873beb7-5857-4685-be1f-d57550cc96cc" xsi:nil="true"/>
-    <InternalTagsTaxHTField0 xmlns="4873beb7-5857-4685-be1f-d57550cc96cc">
-      <Terms xmlns="http://schemas.microsoft.com/office/infopath/2007/PartnerControls"/>
-    </InternalTagsTaxHTField0>
-    <UANotes xmlns="4873beb7-5857-4685-be1f-d57550cc96cc" xsi:nil="true"/>
-  </documentManagement>
-</p:properties>
-</file>
-
 <file path=customXml/item3.xml><?xml version="1.0" encoding="utf-8"?>
 <b:Sources xmlns:b="http://schemas.openxmlformats.org/officeDocument/2006/bibliography" xmlns="http://schemas.openxmlformats.org/officeDocument/2006/bibliography" SelectedStyle="\IEEE2006OfficeOnline.xsl" StyleName="IEEE" Version="2006"/>
 </file>
 
 <file path=customXml/itemProps1.xml><?xml version="1.0" encoding="utf-8"?>
+<ds:datastoreItem xmlns:ds="http://schemas.openxmlformats.org/officeDocument/2006/customXml" ds:itemID="{7FBDB1CC-CEFB-4E46-8174-1F0AA0D30B24}">
+  <ds:schemaRefs>
+    <ds:schemaRef ds:uri="http://schemas.microsoft.com/office/2006/metadata/properties"/>
+    <ds:schemaRef ds:uri="http://schemas.microsoft.com/office/infopath/2007/PartnerControls"/>
+    <ds:schemaRef ds:uri="4873beb7-5857-4685-be1f-d57550cc96cc"/>
+  </ds:schemaRefs>
+</ds:datastoreItem>
+</file>
+
+<file path=customXml/itemProps2.xml><?xml version="1.0" encoding="utf-8"?>
 <ds:datastoreItem xmlns:ds="http://schemas.openxmlformats.org/officeDocument/2006/customXml" ds:itemID="{4B3A7E92-E05A-4924-9E8A-9F6659E5855B}">
   <ds:schemaRefs>
     <ds:schemaRef ds:uri="http://schemas.microsoft.com/office/2006/metadata/contentType"/>
@@ -33149,16 +34204,6 @@
 </ds:datastoreItem>
 </file>
 
-<file path=customXml/itemProps2.xml><?xml version="1.0" encoding="utf-8"?>
-<ds:datastoreItem xmlns:ds="http://schemas.openxmlformats.org/officeDocument/2006/customXml" ds:itemID="{7FBDB1CC-CEFB-4E46-8174-1F0AA0D30B24}">
-  <ds:schemaRefs>
-    <ds:schemaRef ds:uri="http://schemas.microsoft.com/office/2006/metadata/properties"/>
-    <ds:schemaRef ds:uri="http://schemas.microsoft.com/office/infopath/2007/PartnerControls"/>
-    <ds:schemaRef ds:uri="4873beb7-5857-4685-be1f-d57550cc96cc"/>
-  </ds:schemaRefs>
-</ds:datastoreItem>
-</file>
-
 <file path=customXml/itemProps3.xml><?xml version="1.0" encoding="utf-8"?>
 <ds:datastoreItem xmlns:ds="http://schemas.openxmlformats.org/officeDocument/2006/customXml" ds:itemID="{BD289625-1FCD-4874-A318-99A0C48E8AC0}">
   <ds:schemaRefs>

</xml_diff>

<commit_message>
Add some information about the game functionalit<
</commit_message>
<xml_diff>
--- a/technical_documentation.docx
+++ b/technical_documentation.docx
@@ -133,7 +133,6 @@
         </w:rPr>
         <w:br/>
       </w:r>
-      <w:proofErr w:type="spellStart"/>
       <w:r>
         <w:rPr>
           <w:b/>
@@ -143,7 +142,6 @@
         </w:rPr>
         <w:t>Advanced</w:t>
       </w:r>
-      <w:proofErr w:type="spellEnd"/>
       <w:r>
         <w:rPr>
           <w:b/>
@@ -222,7 +220,6 @@
           <w:szCs w:val="44"/>
         </w:rPr>
       </w:pPr>
-      <w:proofErr w:type="spellStart"/>
       <w:r>
         <w:rPr>
           <w:b/>
@@ -230,17 +227,7 @@
           <w:sz w:val="44"/>
           <w:szCs w:val="44"/>
         </w:rPr>
-        <w:t>Weeping</w:t>
-      </w:r>
-      <w:proofErr w:type="spellEnd"/>
-      <w:r>
-        <w:rPr>
-          <w:b/>
-          <w:bCs/>
-          <w:sz w:val="44"/>
-          <w:szCs w:val="44"/>
-        </w:rPr>
-        <w:t xml:space="preserve"> Snake</w:t>
+        <w:t>Weeping Snake</w:t>
       </w:r>
     </w:p>
     <w:p>
@@ -2851,19 +2838,11 @@
         </w:rPr>
         <w:tab/>
       </w:r>
-      <w:proofErr w:type="spellStart"/>
       <w:r>
         <w:rPr>
           <w:color w:val="FF0000"/>
         </w:rPr>
-        <w:t>Application</w:t>
-      </w:r>
-      <w:proofErr w:type="spellEnd"/>
-      <w:r>
-        <w:rPr>
-          <w:color w:val="FF0000"/>
-        </w:rPr>
-        <w:t xml:space="preserve"> Programming Interface, </w:t>
+        <w:t xml:space="preserve">Application Programming Interface, </w:t>
       </w:r>
       <w:r>
         <w:rPr>
@@ -3143,29 +3122,26 @@
         <w:rPr>
           <w:color w:val="FF0000"/>
         </w:rPr>
-        <w:t xml:space="preserve">Spielen, </w:t>
+        <w:t>Spielen, gegner rammen (5 runden lang) gibt punkte</w:t>
       </w:r>
-      <w:proofErr w:type="spellStart"/>
+    </w:p>
+    <w:p>
+      <w:pPr>
+        <w:pStyle w:val="Listenabsatz"/>
+        <w:numPr>
+          <w:ilvl w:val="0"/>
+          <w:numId w:val="31"/>
+        </w:numPr>
+        <w:rPr>
+          <w:color w:val="FF0000"/>
+        </w:rPr>
+      </w:pPr>
       <w:r>
         <w:rPr>
           <w:color w:val="FF0000"/>
         </w:rPr>
-        <w:t>gegner</w:t>
+        <w:t>Ältere spuren sind hindernisse / existieren nicht</w:t>
       </w:r>
-      <w:proofErr w:type="spellEnd"/>
-      <w:r>
-        <w:rPr>
-          <w:color w:val="FF0000"/>
-        </w:rPr>
-        <w:t xml:space="preserve"> rammen (5 runden lang) gibt punkte</w:t>
-      </w:r>
-    </w:p>
-    <w:p>
-      <w:pPr>
-        <w:rPr>
-          <w:color w:val="FF0000"/>
-        </w:rPr>
-      </w:pPr>
     </w:p>
     <w:p>
       <w:pPr>
@@ -3236,13 +3212,8 @@
         <w:pStyle w:val="berschrift2"/>
       </w:pPr>
       <w:bookmarkStart w:id="13" w:name="_Toc72307022"/>
-      <w:proofErr w:type="spellStart"/>
       <w:r>
-        <w:t>Ubiquitous</w:t>
-      </w:r>
-      <w:proofErr w:type="spellEnd"/>
-      <w:r>
-        <w:t xml:space="preserve"> Language</w:t>
+        <w:t>Ubiquitous Language</w:t>
       </w:r>
       <w:bookmarkEnd w:id="13"/>
     </w:p>
@@ -3261,21 +3232,7 @@
         <w:rPr>
           <w:color w:val="FF0000"/>
         </w:rPr>
-        <w:t xml:space="preserve">Analyse der </w:t>
-      </w:r>
-      <w:proofErr w:type="spellStart"/>
-      <w:r>
-        <w:rPr>
-          <w:color w:val="FF0000"/>
-        </w:rPr>
-        <w:t>Ubiquitous</w:t>
-      </w:r>
-      <w:proofErr w:type="spellEnd"/>
-      <w:r>
-        <w:rPr>
-          <w:color w:val="FF0000"/>
-        </w:rPr>
-        <w:t xml:space="preserve"> Language mit &gt;= 5 Beispielen</w:t>
+        <w:t>Analyse der Ubiquitous Language mit &gt;= 5 Beispielen</w:t>
       </w:r>
     </w:p>
     <w:p>
@@ -3726,21 +3683,7 @@
         <w:rPr>
           <w:color w:val="FF0000"/>
         </w:rPr>
-        <w:t xml:space="preserve">Code </w:t>
-      </w:r>
-      <w:proofErr w:type="spellStart"/>
-      <w:r>
-        <w:rPr>
-          <w:color w:val="FF0000"/>
-        </w:rPr>
-        <w:t>Smells</w:t>
-      </w:r>
-      <w:proofErr w:type="spellEnd"/>
-      <w:r>
-        <w:rPr>
-          <w:color w:val="FF0000"/>
-        </w:rPr>
-        <w:t xml:space="preserve"> identifizieren</w:t>
+        <w:t>Code Smells identifizieren</w:t>
       </w:r>
     </w:p>
     <w:p>
@@ -3758,21 +3701,7 @@
         <w:rPr>
           <w:color w:val="FF0000"/>
         </w:rPr>
-        <w:t xml:space="preserve">&gt;= 2 </w:t>
-      </w:r>
-      <w:proofErr w:type="spellStart"/>
-      <w:r>
-        <w:rPr>
-          <w:color w:val="FF0000"/>
-        </w:rPr>
-        <w:t>Refactorings</w:t>
-      </w:r>
-      <w:proofErr w:type="spellEnd"/>
-      <w:r>
-        <w:rPr>
-          <w:color w:val="FF0000"/>
-        </w:rPr>
-        <w:t xml:space="preserve"> anwenden und begründen</w:t>
+        <w:t>&gt;= 2 Refactorings anwenden und begründen</w:t>
       </w:r>
     </w:p>
     <w:p>
@@ -3790,21 +3719,7 @@
         <w:rPr>
           <w:color w:val="FF0000"/>
         </w:rPr>
-        <w:t>für 2 Stelle vorher/</w:t>
-      </w:r>
-      <w:proofErr w:type="spellStart"/>
-      <w:r>
-        <w:rPr>
-          <w:color w:val="FF0000"/>
-        </w:rPr>
-        <w:t>nacher</w:t>
-      </w:r>
-      <w:proofErr w:type="spellEnd"/>
-      <w:r>
-        <w:rPr>
-          <w:color w:val="FF0000"/>
-        </w:rPr>
-        <w:t xml:space="preserve"> UML</w:t>
+        <w:t>für 2 Stelle vorher/nacher UML</w:t>
       </w:r>
     </w:p>
     <w:p>
@@ -3876,35 +3791,7 @@
         <w:rPr>
           <w:color w:val="FF0000"/>
         </w:rPr>
-        <w:t>Einsatz von Fake-/</w:t>
-      </w:r>
-      <w:proofErr w:type="spellStart"/>
-      <w:r>
-        <w:rPr>
-          <w:color w:val="FF0000"/>
-        </w:rPr>
-        <w:t>MockObjekten</w:t>
-      </w:r>
-      <w:proofErr w:type="spellEnd"/>
-      <w:r>
-        <w:rPr>
-          <w:color w:val="FF0000"/>
-        </w:rPr>
-        <w:t xml:space="preserve"> (ohne Frameworks wie z.B. </w:t>
-      </w:r>
-      <w:proofErr w:type="spellStart"/>
-      <w:r>
-        <w:rPr>
-          <w:color w:val="FF0000"/>
-        </w:rPr>
-        <w:t>Mockito</w:t>
-      </w:r>
-      <w:proofErr w:type="spellEnd"/>
-      <w:r>
-        <w:rPr>
-          <w:color w:val="FF0000"/>
-        </w:rPr>
-        <w:t>)</w:t>
+        <w:t>Einsatz von Fake-/MockObjekten (ohne Frameworks wie z.B. Mockito)</w:t>
       </w:r>
     </w:p>
     <w:p>
@@ -3958,16 +3845,8 @@
         <w:rPr>
           <w:color w:val="FF0000"/>
         </w:rPr>
-        <w:t>Einsatz der Fake/</w:t>
+        <w:t>Einsatz der Fake/MockObjekte</w:t>
       </w:r>
-      <w:proofErr w:type="spellStart"/>
-      <w:r>
-        <w:rPr>
-          <w:color w:val="FF0000"/>
-        </w:rPr>
-        <w:t>MockObjekte</w:t>
-      </w:r>
-      <w:proofErr w:type="spellEnd"/>
     </w:p>
     <w:p>
       <w:pPr>
@@ -4232,6 +4111,7 @@
               <w:docPartUnique/>
             </w:docPartObj>
           </w:sdtPr>
+          <w:sdtEndPr/>
           <w:sdtContent>
             <w:r>
               <w:fldChar w:fldCharType="begin"/>
@@ -4266,6 +4146,7 @@
         <w:docPartUnique/>
       </w:docPartObj>
     </w:sdtPr>
+    <w:sdtEndPr/>
     <w:sdtContent>
       <w:p>
         <w:pPr>
@@ -4280,6 +4161,7 @@
               <w:docPartUnique/>
             </w:docPartObj>
           </w:sdtPr>
+          <w:sdtEndPr/>
           <w:sdtContent>
             <w:r>
               <w:fldChar w:fldCharType="begin"/>
@@ -4299,27 +4181,14 @@
             <w:r>
               <w:t xml:space="preserve"> von </w:t>
             </w:r>
-            <w:r>
-              <w:fldChar w:fldCharType="begin"/>
-            </w:r>
-            <w:r>
-              <w:instrText>SECTIONPAGES   \* MERGEFORMAT</w:instrText>
-            </w:r>
-            <w:r>
-              <w:fldChar w:fldCharType="separate"/>
-            </w:r>
-            <w:r>
-              <w:rPr>
-                <w:noProof/>
-              </w:rPr>
-              <w:t>9</w:t>
-            </w:r>
-            <w:r>
-              <w:rPr>
-                <w:noProof/>
-              </w:rPr>
-              <w:fldChar w:fldCharType="end"/>
-            </w:r>
+            <w:fldSimple w:instr="SECTIONPAGES   \* MERGEFORMAT">
+              <w:r>
+                <w:rPr>
+                  <w:noProof/>
+                </w:rPr>
+                <w:t>9</w:t>
+              </w:r>
+            </w:fldSimple>
           </w:sdtContent>
         </w:sdt>
       </w:p>
@@ -32997,142 +32866,6 @@
 </file>
 
 <file path=customXml/item1.xml><?xml version="1.0" encoding="utf-8"?>
-<p:properties xmlns:p="http://schemas.microsoft.com/office/2006/metadata/properties" xmlns:xsi="http://www.w3.org/2001/XMLSchema-instance" xmlns:pc="http://schemas.microsoft.com/office/infopath/2007/PartnerControls">
-  <documentManagement>
-    <LocLastLocAttemptVersionTypeLookup xmlns="4873beb7-5857-4685-be1f-d57550cc96cc" xsi:nil="true"/>
-    <MarketSpecific xmlns="4873beb7-5857-4685-be1f-d57550cc96cc">false</MarketSpecific>
-    <ApprovalStatus xmlns="4873beb7-5857-4685-be1f-d57550cc96cc">InProgress</ApprovalStatus>
-    <LocComments xmlns="4873beb7-5857-4685-be1f-d57550cc96cc" xsi:nil="true"/>
-    <DirectSourceMarket xmlns="4873beb7-5857-4685-be1f-d57550cc96cc" xsi:nil="true"/>
-    <LocPublishedLinkedAssetsLookup xmlns="4873beb7-5857-4685-be1f-d57550cc96cc" xsi:nil="true"/>
-    <ThumbnailAssetId xmlns="4873beb7-5857-4685-be1f-d57550cc96cc" xsi:nil="true"/>
-    <PrimaryImageGen xmlns="4873beb7-5857-4685-be1f-d57550cc96cc">true</PrimaryImageGen>
-    <LegacyData xmlns="4873beb7-5857-4685-be1f-d57550cc96cc" xsi:nil="true"/>
-    <LocNewPublishedVersionLookup xmlns="4873beb7-5857-4685-be1f-d57550cc96cc" xsi:nil="true"/>
-    <NumericId xmlns="4873beb7-5857-4685-be1f-d57550cc96cc">102787001</NumericId>
-    <TPFriendlyName xmlns="4873beb7-5857-4685-be1f-d57550cc96cc" xsi:nil="true"/>
-    <LocOverallPublishStatusLookup xmlns="4873beb7-5857-4685-be1f-d57550cc96cc" xsi:nil="true"/>
-    <LocRecommendedHandoff xmlns="4873beb7-5857-4685-be1f-d57550cc96cc" xsi:nil="true"/>
-    <BlockPublish xmlns="4873beb7-5857-4685-be1f-d57550cc96cc">false</BlockPublish>
-    <BusinessGroup xmlns="4873beb7-5857-4685-be1f-d57550cc96cc" xsi:nil="true"/>
-    <OpenTemplate xmlns="4873beb7-5857-4685-be1f-d57550cc96cc">true</OpenTemplate>
-    <SourceTitle xmlns="4873beb7-5857-4685-be1f-d57550cc96cc" xsi:nil="true"/>
-    <LocOverallLocStatusLookup xmlns="4873beb7-5857-4685-be1f-d57550cc96cc" xsi:nil="true"/>
-    <APEditor xmlns="4873beb7-5857-4685-be1f-d57550cc96cc">
-      <UserInfo>
-        <DisplayName/>
-        <AccountId xsi:nil="true"/>
-        <AccountType/>
-      </UserInfo>
-    </APEditor>
-    <UALocComments xmlns="4873beb7-5857-4685-be1f-d57550cc96cc" xsi:nil="true"/>
-    <IntlLangReviewDate xmlns="4873beb7-5857-4685-be1f-d57550cc96cc" xsi:nil="true"/>
-    <PublishStatusLookup xmlns="4873beb7-5857-4685-be1f-d57550cc96cc">
-      <Value>1343188</Value>
-    </PublishStatusLookup>
-    <ParentAssetId xmlns="4873beb7-5857-4685-be1f-d57550cc96cc" xsi:nil="true"/>
-    <FeatureTagsTaxHTField0 xmlns="4873beb7-5857-4685-be1f-d57550cc96cc">
-      <Terms xmlns="http://schemas.microsoft.com/office/infopath/2007/PartnerControls"/>
-    </FeatureTagsTaxHTField0>
-    <MachineTranslated xmlns="4873beb7-5857-4685-be1f-d57550cc96cc">false</MachineTranslated>
-    <Providers xmlns="4873beb7-5857-4685-be1f-d57550cc96cc" xsi:nil="true"/>
-    <OriginalSourceMarket xmlns="4873beb7-5857-4685-be1f-d57550cc96cc" xsi:nil="true"/>
-    <APDescription xmlns="4873beb7-5857-4685-be1f-d57550cc96cc" xsi:nil="true"/>
-    <ContentItem xmlns="4873beb7-5857-4685-be1f-d57550cc96cc" xsi:nil="true"/>
-    <ClipArtFilename xmlns="4873beb7-5857-4685-be1f-d57550cc96cc" xsi:nil="true"/>
-    <TPInstallLocation xmlns="4873beb7-5857-4685-be1f-d57550cc96cc" xsi:nil="true"/>
-    <TimesCloned xmlns="4873beb7-5857-4685-be1f-d57550cc96cc" xsi:nil="true"/>
-    <PublishTargets xmlns="4873beb7-5857-4685-be1f-d57550cc96cc">OfficeOnlineVNext</PublishTargets>
-    <AcquiredFrom xmlns="4873beb7-5857-4685-be1f-d57550cc96cc">Internal MS</AcquiredFrom>
-    <AssetStart xmlns="4873beb7-5857-4685-be1f-d57550cc96cc">2011-11-23T17:29:00+00:00</AssetStart>
-    <FriendlyTitle xmlns="4873beb7-5857-4685-be1f-d57550cc96cc" xsi:nil="true"/>
-    <Provider xmlns="4873beb7-5857-4685-be1f-d57550cc96cc" xsi:nil="true"/>
-    <LastHandOff xmlns="4873beb7-5857-4685-be1f-d57550cc96cc" xsi:nil="true"/>
-    <TPClientViewer xmlns="4873beb7-5857-4685-be1f-d57550cc96cc" xsi:nil="true"/>
-    <TemplateStatus xmlns="4873beb7-5857-4685-be1f-d57550cc96cc">Complete</TemplateStatus>
-    <Downloads xmlns="4873beb7-5857-4685-be1f-d57550cc96cc">0</Downloads>
-    <OOCacheId xmlns="4873beb7-5857-4685-be1f-d57550cc96cc" xsi:nil="true"/>
-    <IsDeleted xmlns="4873beb7-5857-4685-be1f-d57550cc96cc">false</IsDeleted>
-    <LocPublishedDependentAssetsLookup xmlns="4873beb7-5857-4685-be1f-d57550cc96cc" xsi:nil="true"/>
-    <AssetExpire xmlns="4873beb7-5857-4685-be1f-d57550cc96cc">2029-05-12T07:00:00+00:00</AssetExpire>
-    <CSXSubmissionMarket xmlns="4873beb7-5857-4685-be1f-d57550cc96cc" xsi:nil="true"/>
-    <DSATActionTaken xmlns="4873beb7-5857-4685-be1f-d57550cc96cc" xsi:nil="true"/>
-    <SubmitterId xmlns="4873beb7-5857-4685-be1f-d57550cc96cc" xsi:nil="true"/>
-    <EditorialTags xmlns="4873beb7-5857-4685-be1f-d57550cc96cc" xsi:nil="true"/>
-    <TPExecutable xmlns="4873beb7-5857-4685-be1f-d57550cc96cc" xsi:nil="true"/>
-    <CSXSubmissionDate xmlns="4873beb7-5857-4685-be1f-d57550cc96cc" xsi:nil="true"/>
-    <CSXUpdate xmlns="4873beb7-5857-4685-be1f-d57550cc96cc">false</CSXUpdate>
-    <AssetType xmlns="4873beb7-5857-4685-be1f-d57550cc96cc">TP</AssetType>
-    <ApprovalLog xmlns="4873beb7-5857-4685-be1f-d57550cc96cc" xsi:nil="true"/>
-    <BugNumber xmlns="4873beb7-5857-4685-be1f-d57550cc96cc" xsi:nil="true"/>
-    <OriginAsset xmlns="4873beb7-5857-4685-be1f-d57550cc96cc" xsi:nil="true"/>
-    <TPComponent xmlns="4873beb7-5857-4685-be1f-d57550cc96cc" xsi:nil="true"/>
-    <Milestone xmlns="4873beb7-5857-4685-be1f-d57550cc96cc" xsi:nil="true"/>
-    <RecommendationsModifier xmlns="4873beb7-5857-4685-be1f-d57550cc96cc" xsi:nil="true"/>
-    <AssetId xmlns="4873beb7-5857-4685-be1f-d57550cc96cc">TP102787001</AssetId>
-    <PolicheckWords xmlns="4873beb7-5857-4685-be1f-d57550cc96cc" xsi:nil="true"/>
-    <TPLaunchHelpLink xmlns="4873beb7-5857-4685-be1f-d57550cc96cc" xsi:nil="true"/>
-    <IntlLocPriority xmlns="4873beb7-5857-4685-be1f-d57550cc96cc" xsi:nil="true"/>
-    <TPApplication xmlns="4873beb7-5857-4685-be1f-d57550cc96cc" xsi:nil="true"/>
-    <IntlLangReviewer xmlns="4873beb7-5857-4685-be1f-d57550cc96cc" xsi:nil="true"/>
-    <HandoffToMSDN xmlns="4873beb7-5857-4685-be1f-d57550cc96cc" xsi:nil="true"/>
-    <PlannedPubDate xmlns="4873beb7-5857-4685-be1f-d57550cc96cc" xsi:nil="true"/>
-    <CrawlForDependencies xmlns="4873beb7-5857-4685-be1f-d57550cc96cc">false</CrawlForDependencies>
-    <LocLastLocAttemptVersionLookup xmlns="4873beb7-5857-4685-be1f-d57550cc96cc">693888</LocLastLocAttemptVersionLookup>
-    <LocProcessedForHandoffsLookup xmlns="4873beb7-5857-4685-be1f-d57550cc96cc" xsi:nil="true"/>
-    <TrustLevel xmlns="4873beb7-5857-4685-be1f-d57550cc96cc">1 Microsoft Managed Content</TrustLevel>
-    <CampaignTagsTaxHTField0 xmlns="4873beb7-5857-4685-be1f-d57550cc96cc">
-      <Terms xmlns="http://schemas.microsoft.com/office/infopath/2007/PartnerControls"/>
-    </CampaignTagsTaxHTField0>
-    <TPNamespace xmlns="4873beb7-5857-4685-be1f-d57550cc96cc" xsi:nil="true"/>
-    <LocOverallPreviewStatusLookup xmlns="4873beb7-5857-4685-be1f-d57550cc96cc" xsi:nil="true"/>
-    <TaxCatchAll xmlns="4873beb7-5857-4685-be1f-d57550cc96cc"/>
-    <IsSearchable xmlns="4873beb7-5857-4685-be1f-d57550cc96cc">false</IsSearchable>
-    <TemplateTemplateType xmlns="4873beb7-5857-4685-be1f-d57550cc96cc">Word Document Template</TemplateTemplateType>
-    <Markets xmlns="4873beb7-5857-4685-be1f-d57550cc96cc"/>
-    <IntlLangReview xmlns="4873beb7-5857-4685-be1f-d57550cc96cc" xsi:nil="true"/>
-    <UAProjectedTotalWords xmlns="4873beb7-5857-4685-be1f-d57550cc96cc" xsi:nil="true"/>
-    <OutputCachingOn xmlns="4873beb7-5857-4685-be1f-d57550cc96cc">false</OutputCachingOn>
-    <AverageRating xmlns="4873beb7-5857-4685-be1f-d57550cc96cc" xsi:nil="true"/>
-    <LocMarketGroupTiers2 xmlns="4873beb7-5857-4685-be1f-d57550cc96cc" xsi:nil="true"/>
-    <APAuthor xmlns="4873beb7-5857-4685-be1f-d57550cc96cc">
-      <UserInfo>
-        <DisplayName>REDMOND\v-namall</DisplayName>
-        <AccountId>978</AccountId>
-        <AccountType/>
-      </UserInfo>
-    </APAuthor>
-    <TPCommandLine xmlns="4873beb7-5857-4685-be1f-d57550cc96cc" xsi:nil="true"/>
-    <LocManualTestRequired xmlns="4873beb7-5857-4685-be1f-d57550cc96cc">false</LocManualTestRequired>
-    <TPAppVersion xmlns="4873beb7-5857-4685-be1f-d57550cc96cc" xsi:nil="true"/>
-    <EditorialStatus xmlns="4873beb7-5857-4685-be1f-d57550cc96cc">Complete</EditorialStatus>
-    <LocProcessedForMarketsLookup xmlns="4873beb7-5857-4685-be1f-d57550cc96cc" xsi:nil="true"/>
-    <LastModifiedDateTime xmlns="4873beb7-5857-4685-be1f-d57550cc96cc" xsi:nil="true"/>
-    <TPLaunchHelpLinkType xmlns="4873beb7-5857-4685-be1f-d57550cc96cc">Template</TPLaunchHelpLinkType>
-    <ScenarioTagsTaxHTField0 xmlns="4873beb7-5857-4685-be1f-d57550cc96cc">
-      <Terms xmlns="http://schemas.microsoft.com/office/infopath/2007/PartnerControls"/>
-    </ScenarioTagsTaxHTField0>
-    <OriginalRelease xmlns="4873beb7-5857-4685-be1f-d57550cc96cc">14</OriginalRelease>
-    <LocalizationTagsTaxHTField0 xmlns="4873beb7-5857-4685-be1f-d57550cc96cc">
-      <Terms xmlns="http://schemas.microsoft.com/office/infopath/2007/PartnerControls"/>
-    </LocalizationTagsTaxHTField0>
-    <Manager xmlns="4873beb7-5857-4685-be1f-d57550cc96cc" xsi:nil="true"/>
-    <UALocRecommendation xmlns="4873beb7-5857-4685-be1f-d57550cc96cc">Localize</UALocRecommendation>
-    <LocOverallHandbackStatusLookup xmlns="4873beb7-5857-4685-be1f-d57550cc96cc" xsi:nil="true"/>
-    <ArtSampleDocs xmlns="4873beb7-5857-4685-be1f-d57550cc96cc" xsi:nil="true"/>
-    <UACurrentWords xmlns="4873beb7-5857-4685-be1f-d57550cc96cc" xsi:nil="true"/>
-    <ShowIn xmlns="4873beb7-5857-4685-be1f-d57550cc96cc">Show everywhere</ShowIn>
-    <CSXHash xmlns="4873beb7-5857-4685-be1f-d57550cc96cc" xsi:nil="true"/>
-    <VoteCount xmlns="4873beb7-5857-4685-be1f-d57550cc96cc" xsi:nil="true"/>
-    <InternalTagsTaxHTField0 xmlns="4873beb7-5857-4685-be1f-d57550cc96cc">
-      <Terms xmlns="http://schemas.microsoft.com/office/infopath/2007/PartnerControls"/>
-    </InternalTagsTaxHTField0>
-    <UANotes xmlns="4873beb7-5857-4685-be1f-d57550cc96cc" xsi:nil="true"/>
-  </documentManagement>
-</p:properties>
-</file>
-
-<file path=customXml/item2.xml><?xml version="1.0" encoding="utf-8"?>
 <ct:contentTypeSchema xmlns:ct="http://schemas.microsoft.com/office/2006/metadata/contentType" xmlns:ma="http://schemas.microsoft.com/office/2006/metadata/properties/metaAttributes" ct:_="" ma:_="" ma:contentTypeName="TemplateFile" ma:contentTypeID="0x0101006EDDDB5EE6D98C44930B742096920B300400F5B6D36B3EF94B4E9A635CDF2A18F5B8" ma:contentTypeVersion="72" ma:contentTypeDescription="Create a new document." ma:contentTypeScope="" ma:versionID="a23e56308344d904b51738559c3d67c9">
   <xsd:schema xmlns:xsd="http://www.w3.org/2001/XMLSchema" xmlns:xs="http://www.w3.org/2001/XMLSchema" xmlns:p="http://schemas.microsoft.com/office/2006/metadata/properties" xmlns:ns2="4873beb7-5857-4685-be1f-d57550cc96cc" targetNamespace="http://schemas.microsoft.com/office/2006/metadata/properties" ma:root="true" ma:fieldsID="cd0908cc4600e77bf5da051303e00c8d" ns2:_="">
     <xsd:import namespace="4873beb7-5857-4685-be1f-d57550cc96cc"/>
@@ -34172,21 +33905,147 @@
 </ct:contentTypeSchema>
 </file>
 
+<file path=customXml/item2.xml><?xml version="1.0" encoding="utf-8"?>
+<p:properties xmlns:p="http://schemas.microsoft.com/office/2006/metadata/properties" xmlns:xsi="http://www.w3.org/2001/XMLSchema-instance" xmlns:pc="http://schemas.microsoft.com/office/infopath/2007/PartnerControls">
+  <documentManagement>
+    <LocLastLocAttemptVersionTypeLookup xmlns="4873beb7-5857-4685-be1f-d57550cc96cc" xsi:nil="true"/>
+    <MarketSpecific xmlns="4873beb7-5857-4685-be1f-d57550cc96cc">false</MarketSpecific>
+    <ApprovalStatus xmlns="4873beb7-5857-4685-be1f-d57550cc96cc">InProgress</ApprovalStatus>
+    <LocComments xmlns="4873beb7-5857-4685-be1f-d57550cc96cc" xsi:nil="true"/>
+    <DirectSourceMarket xmlns="4873beb7-5857-4685-be1f-d57550cc96cc" xsi:nil="true"/>
+    <LocPublishedLinkedAssetsLookup xmlns="4873beb7-5857-4685-be1f-d57550cc96cc" xsi:nil="true"/>
+    <ThumbnailAssetId xmlns="4873beb7-5857-4685-be1f-d57550cc96cc" xsi:nil="true"/>
+    <PrimaryImageGen xmlns="4873beb7-5857-4685-be1f-d57550cc96cc">true</PrimaryImageGen>
+    <LegacyData xmlns="4873beb7-5857-4685-be1f-d57550cc96cc" xsi:nil="true"/>
+    <LocNewPublishedVersionLookup xmlns="4873beb7-5857-4685-be1f-d57550cc96cc" xsi:nil="true"/>
+    <NumericId xmlns="4873beb7-5857-4685-be1f-d57550cc96cc">102787001</NumericId>
+    <TPFriendlyName xmlns="4873beb7-5857-4685-be1f-d57550cc96cc" xsi:nil="true"/>
+    <LocOverallPublishStatusLookup xmlns="4873beb7-5857-4685-be1f-d57550cc96cc" xsi:nil="true"/>
+    <LocRecommendedHandoff xmlns="4873beb7-5857-4685-be1f-d57550cc96cc" xsi:nil="true"/>
+    <BlockPublish xmlns="4873beb7-5857-4685-be1f-d57550cc96cc">false</BlockPublish>
+    <BusinessGroup xmlns="4873beb7-5857-4685-be1f-d57550cc96cc" xsi:nil="true"/>
+    <OpenTemplate xmlns="4873beb7-5857-4685-be1f-d57550cc96cc">true</OpenTemplate>
+    <SourceTitle xmlns="4873beb7-5857-4685-be1f-d57550cc96cc" xsi:nil="true"/>
+    <LocOverallLocStatusLookup xmlns="4873beb7-5857-4685-be1f-d57550cc96cc" xsi:nil="true"/>
+    <APEditor xmlns="4873beb7-5857-4685-be1f-d57550cc96cc">
+      <UserInfo>
+        <DisplayName/>
+        <AccountId xsi:nil="true"/>
+        <AccountType/>
+      </UserInfo>
+    </APEditor>
+    <UALocComments xmlns="4873beb7-5857-4685-be1f-d57550cc96cc" xsi:nil="true"/>
+    <IntlLangReviewDate xmlns="4873beb7-5857-4685-be1f-d57550cc96cc" xsi:nil="true"/>
+    <PublishStatusLookup xmlns="4873beb7-5857-4685-be1f-d57550cc96cc">
+      <Value>1343188</Value>
+    </PublishStatusLookup>
+    <ParentAssetId xmlns="4873beb7-5857-4685-be1f-d57550cc96cc" xsi:nil="true"/>
+    <FeatureTagsTaxHTField0 xmlns="4873beb7-5857-4685-be1f-d57550cc96cc">
+      <Terms xmlns="http://schemas.microsoft.com/office/infopath/2007/PartnerControls"/>
+    </FeatureTagsTaxHTField0>
+    <MachineTranslated xmlns="4873beb7-5857-4685-be1f-d57550cc96cc">false</MachineTranslated>
+    <Providers xmlns="4873beb7-5857-4685-be1f-d57550cc96cc" xsi:nil="true"/>
+    <OriginalSourceMarket xmlns="4873beb7-5857-4685-be1f-d57550cc96cc" xsi:nil="true"/>
+    <APDescription xmlns="4873beb7-5857-4685-be1f-d57550cc96cc" xsi:nil="true"/>
+    <ContentItem xmlns="4873beb7-5857-4685-be1f-d57550cc96cc" xsi:nil="true"/>
+    <ClipArtFilename xmlns="4873beb7-5857-4685-be1f-d57550cc96cc" xsi:nil="true"/>
+    <TPInstallLocation xmlns="4873beb7-5857-4685-be1f-d57550cc96cc" xsi:nil="true"/>
+    <TimesCloned xmlns="4873beb7-5857-4685-be1f-d57550cc96cc" xsi:nil="true"/>
+    <PublishTargets xmlns="4873beb7-5857-4685-be1f-d57550cc96cc">OfficeOnlineVNext</PublishTargets>
+    <AcquiredFrom xmlns="4873beb7-5857-4685-be1f-d57550cc96cc">Internal MS</AcquiredFrom>
+    <AssetStart xmlns="4873beb7-5857-4685-be1f-d57550cc96cc">2011-11-23T17:29:00+00:00</AssetStart>
+    <FriendlyTitle xmlns="4873beb7-5857-4685-be1f-d57550cc96cc" xsi:nil="true"/>
+    <Provider xmlns="4873beb7-5857-4685-be1f-d57550cc96cc" xsi:nil="true"/>
+    <LastHandOff xmlns="4873beb7-5857-4685-be1f-d57550cc96cc" xsi:nil="true"/>
+    <TPClientViewer xmlns="4873beb7-5857-4685-be1f-d57550cc96cc" xsi:nil="true"/>
+    <TemplateStatus xmlns="4873beb7-5857-4685-be1f-d57550cc96cc">Complete</TemplateStatus>
+    <Downloads xmlns="4873beb7-5857-4685-be1f-d57550cc96cc">0</Downloads>
+    <OOCacheId xmlns="4873beb7-5857-4685-be1f-d57550cc96cc" xsi:nil="true"/>
+    <IsDeleted xmlns="4873beb7-5857-4685-be1f-d57550cc96cc">false</IsDeleted>
+    <LocPublishedDependentAssetsLookup xmlns="4873beb7-5857-4685-be1f-d57550cc96cc" xsi:nil="true"/>
+    <AssetExpire xmlns="4873beb7-5857-4685-be1f-d57550cc96cc">2029-05-12T07:00:00+00:00</AssetExpire>
+    <CSXSubmissionMarket xmlns="4873beb7-5857-4685-be1f-d57550cc96cc" xsi:nil="true"/>
+    <DSATActionTaken xmlns="4873beb7-5857-4685-be1f-d57550cc96cc" xsi:nil="true"/>
+    <SubmitterId xmlns="4873beb7-5857-4685-be1f-d57550cc96cc" xsi:nil="true"/>
+    <EditorialTags xmlns="4873beb7-5857-4685-be1f-d57550cc96cc" xsi:nil="true"/>
+    <TPExecutable xmlns="4873beb7-5857-4685-be1f-d57550cc96cc" xsi:nil="true"/>
+    <CSXSubmissionDate xmlns="4873beb7-5857-4685-be1f-d57550cc96cc" xsi:nil="true"/>
+    <CSXUpdate xmlns="4873beb7-5857-4685-be1f-d57550cc96cc">false</CSXUpdate>
+    <AssetType xmlns="4873beb7-5857-4685-be1f-d57550cc96cc">TP</AssetType>
+    <ApprovalLog xmlns="4873beb7-5857-4685-be1f-d57550cc96cc" xsi:nil="true"/>
+    <BugNumber xmlns="4873beb7-5857-4685-be1f-d57550cc96cc" xsi:nil="true"/>
+    <OriginAsset xmlns="4873beb7-5857-4685-be1f-d57550cc96cc" xsi:nil="true"/>
+    <TPComponent xmlns="4873beb7-5857-4685-be1f-d57550cc96cc" xsi:nil="true"/>
+    <Milestone xmlns="4873beb7-5857-4685-be1f-d57550cc96cc" xsi:nil="true"/>
+    <RecommendationsModifier xmlns="4873beb7-5857-4685-be1f-d57550cc96cc" xsi:nil="true"/>
+    <AssetId xmlns="4873beb7-5857-4685-be1f-d57550cc96cc">TP102787001</AssetId>
+    <PolicheckWords xmlns="4873beb7-5857-4685-be1f-d57550cc96cc" xsi:nil="true"/>
+    <TPLaunchHelpLink xmlns="4873beb7-5857-4685-be1f-d57550cc96cc" xsi:nil="true"/>
+    <IntlLocPriority xmlns="4873beb7-5857-4685-be1f-d57550cc96cc" xsi:nil="true"/>
+    <TPApplication xmlns="4873beb7-5857-4685-be1f-d57550cc96cc" xsi:nil="true"/>
+    <IntlLangReviewer xmlns="4873beb7-5857-4685-be1f-d57550cc96cc" xsi:nil="true"/>
+    <HandoffToMSDN xmlns="4873beb7-5857-4685-be1f-d57550cc96cc" xsi:nil="true"/>
+    <PlannedPubDate xmlns="4873beb7-5857-4685-be1f-d57550cc96cc" xsi:nil="true"/>
+    <CrawlForDependencies xmlns="4873beb7-5857-4685-be1f-d57550cc96cc">false</CrawlForDependencies>
+    <LocLastLocAttemptVersionLookup xmlns="4873beb7-5857-4685-be1f-d57550cc96cc">693888</LocLastLocAttemptVersionLookup>
+    <LocProcessedForHandoffsLookup xmlns="4873beb7-5857-4685-be1f-d57550cc96cc" xsi:nil="true"/>
+    <TrustLevel xmlns="4873beb7-5857-4685-be1f-d57550cc96cc">1 Microsoft Managed Content</TrustLevel>
+    <CampaignTagsTaxHTField0 xmlns="4873beb7-5857-4685-be1f-d57550cc96cc">
+      <Terms xmlns="http://schemas.microsoft.com/office/infopath/2007/PartnerControls"/>
+    </CampaignTagsTaxHTField0>
+    <TPNamespace xmlns="4873beb7-5857-4685-be1f-d57550cc96cc" xsi:nil="true"/>
+    <LocOverallPreviewStatusLookup xmlns="4873beb7-5857-4685-be1f-d57550cc96cc" xsi:nil="true"/>
+    <TaxCatchAll xmlns="4873beb7-5857-4685-be1f-d57550cc96cc"/>
+    <IsSearchable xmlns="4873beb7-5857-4685-be1f-d57550cc96cc">false</IsSearchable>
+    <TemplateTemplateType xmlns="4873beb7-5857-4685-be1f-d57550cc96cc">Word Document Template</TemplateTemplateType>
+    <Markets xmlns="4873beb7-5857-4685-be1f-d57550cc96cc"/>
+    <IntlLangReview xmlns="4873beb7-5857-4685-be1f-d57550cc96cc" xsi:nil="true"/>
+    <UAProjectedTotalWords xmlns="4873beb7-5857-4685-be1f-d57550cc96cc" xsi:nil="true"/>
+    <OutputCachingOn xmlns="4873beb7-5857-4685-be1f-d57550cc96cc">false</OutputCachingOn>
+    <AverageRating xmlns="4873beb7-5857-4685-be1f-d57550cc96cc" xsi:nil="true"/>
+    <LocMarketGroupTiers2 xmlns="4873beb7-5857-4685-be1f-d57550cc96cc" xsi:nil="true"/>
+    <APAuthor xmlns="4873beb7-5857-4685-be1f-d57550cc96cc">
+      <UserInfo>
+        <DisplayName>REDMOND\v-namall</DisplayName>
+        <AccountId>978</AccountId>
+        <AccountType/>
+      </UserInfo>
+    </APAuthor>
+    <TPCommandLine xmlns="4873beb7-5857-4685-be1f-d57550cc96cc" xsi:nil="true"/>
+    <LocManualTestRequired xmlns="4873beb7-5857-4685-be1f-d57550cc96cc">false</LocManualTestRequired>
+    <TPAppVersion xmlns="4873beb7-5857-4685-be1f-d57550cc96cc" xsi:nil="true"/>
+    <EditorialStatus xmlns="4873beb7-5857-4685-be1f-d57550cc96cc">Complete</EditorialStatus>
+    <LocProcessedForMarketsLookup xmlns="4873beb7-5857-4685-be1f-d57550cc96cc" xsi:nil="true"/>
+    <LastModifiedDateTime xmlns="4873beb7-5857-4685-be1f-d57550cc96cc" xsi:nil="true"/>
+    <TPLaunchHelpLinkType xmlns="4873beb7-5857-4685-be1f-d57550cc96cc">Template</TPLaunchHelpLinkType>
+    <ScenarioTagsTaxHTField0 xmlns="4873beb7-5857-4685-be1f-d57550cc96cc">
+      <Terms xmlns="http://schemas.microsoft.com/office/infopath/2007/PartnerControls"/>
+    </ScenarioTagsTaxHTField0>
+    <OriginalRelease xmlns="4873beb7-5857-4685-be1f-d57550cc96cc">14</OriginalRelease>
+    <LocalizationTagsTaxHTField0 xmlns="4873beb7-5857-4685-be1f-d57550cc96cc">
+      <Terms xmlns="http://schemas.microsoft.com/office/infopath/2007/PartnerControls"/>
+    </LocalizationTagsTaxHTField0>
+    <Manager xmlns="4873beb7-5857-4685-be1f-d57550cc96cc" xsi:nil="true"/>
+    <UALocRecommendation xmlns="4873beb7-5857-4685-be1f-d57550cc96cc">Localize</UALocRecommendation>
+    <LocOverallHandbackStatusLookup xmlns="4873beb7-5857-4685-be1f-d57550cc96cc" xsi:nil="true"/>
+    <ArtSampleDocs xmlns="4873beb7-5857-4685-be1f-d57550cc96cc" xsi:nil="true"/>
+    <UACurrentWords xmlns="4873beb7-5857-4685-be1f-d57550cc96cc" xsi:nil="true"/>
+    <ShowIn xmlns="4873beb7-5857-4685-be1f-d57550cc96cc">Show everywhere</ShowIn>
+    <CSXHash xmlns="4873beb7-5857-4685-be1f-d57550cc96cc" xsi:nil="true"/>
+    <VoteCount xmlns="4873beb7-5857-4685-be1f-d57550cc96cc" xsi:nil="true"/>
+    <InternalTagsTaxHTField0 xmlns="4873beb7-5857-4685-be1f-d57550cc96cc">
+      <Terms xmlns="http://schemas.microsoft.com/office/infopath/2007/PartnerControls"/>
+    </InternalTagsTaxHTField0>
+    <UANotes xmlns="4873beb7-5857-4685-be1f-d57550cc96cc" xsi:nil="true"/>
+  </documentManagement>
+</p:properties>
+</file>
+
 <file path=customXml/item3.xml><?xml version="1.0" encoding="utf-8"?>
 <b:Sources xmlns:b="http://schemas.openxmlformats.org/officeDocument/2006/bibliography" xmlns="http://schemas.openxmlformats.org/officeDocument/2006/bibliography" SelectedStyle="\IEEE2006OfficeOnline.xsl" StyleName="IEEE" Version="2006"/>
 </file>
 
 <file path=customXml/itemProps1.xml><?xml version="1.0" encoding="utf-8"?>
-<ds:datastoreItem xmlns:ds="http://schemas.openxmlformats.org/officeDocument/2006/customXml" ds:itemID="{7FBDB1CC-CEFB-4E46-8174-1F0AA0D30B24}">
-  <ds:schemaRefs>
-    <ds:schemaRef ds:uri="http://schemas.microsoft.com/office/2006/metadata/properties"/>
-    <ds:schemaRef ds:uri="http://schemas.microsoft.com/office/infopath/2007/PartnerControls"/>
-    <ds:schemaRef ds:uri="4873beb7-5857-4685-be1f-d57550cc96cc"/>
-  </ds:schemaRefs>
-</ds:datastoreItem>
-</file>
-
-<file path=customXml/itemProps2.xml><?xml version="1.0" encoding="utf-8"?>
 <ds:datastoreItem xmlns:ds="http://schemas.openxmlformats.org/officeDocument/2006/customXml" ds:itemID="{4B3A7E92-E05A-4924-9E8A-9F6659E5855B}">
   <ds:schemaRefs>
     <ds:schemaRef ds:uri="http://schemas.microsoft.com/office/2006/metadata/contentType"/>
@@ -34204,6 +34063,16 @@
 </ds:datastoreItem>
 </file>
 
+<file path=customXml/itemProps2.xml><?xml version="1.0" encoding="utf-8"?>
+<ds:datastoreItem xmlns:ds="http://schemas.openxmlformats.org/officeDocument/2006/customXml" ds:itemID="{7FBDB1CC-CEFB-4E46-8174-1F0AA0D30B24}">
+  <ds:schemaRefs>
+    <ds:schemaRef ds:uri="http://schemas.microsoft.com/office/2006/metadata/properties"/>
+    <ds:schemaRef ds:uri="http://schemas.microsoft.com/office/infopath/2007/PartnerControls"/>
+    <ds:schemaRef ds:uri="4873beb7-5857-4685-be1f-d57550cc96cc"/>
+  </ds:schemaRefs>
+</ds:datastoreItem>
+</file>
+
 <file path=customXml/itemProps3.xml><?xml version="1.0" encoding="utf-8"?>
 <ds:datastoreItem xmlns:ds="http://schemas.openxmlformats.org/officeDocument/2006/customXml" ds:itemID="{BD289625-1FCD-4874-A318-99A0C48E8AC0}">
   <ds:schemaRefs>

</xml_diff>

<commit_message>
Additions to the webapi
</commit_message>
<xml_diff>
--- a/technical_documentation.docx
+++ b/technical_documentation.docx
@@ -133,6 +133,7 @@
         </w:rPr>
         <w:br/>
       </w:r>
+      <w:proofErr w:type="spellStart"/>
       <w:r>
         <w:rPr>
           <w:b/>
@@ -142,6 +143,7 @@
         </w:rPr>
         <w:t>Advanced</w:t>
       </w:r>
+      <w:proofErr w:type="spellEnd"/>
       <w:r>
         <w:rPr>
           <w:b/>
@@ -220,6 +222,7 @@
           <w:szCs w:val="44"/>
         </w:rPr>
       </w:pPr>
+      <w:proofErr w:type="spellStart"/>
       <w:r>
         <w:rPr>
           <w:b/>
@@ -227,7 +230,17 @@
           <w:sz w:val="44"/>
           <w:szCs w:val="44"/>
         </w:rPr>
-        <w:t>Weeping Snake</w:t>
+        <w:t>Weeping</w:t>
+      </w:r>
+      <w:proofErr w:type="spellEnd"/>
+      <w:r>
+        <w:rPr>
+          <w:b/>
+          <w:bCs/>
+          <w:sz w:val="44"/>
+          <w:szCs w:val="44"/>
+        </w:rPr>
+        <w:t xml:space="preserve"> Snake</w:t>
       </w:r>
     </w:p>
     <w:p>
@@ -2838,11 +2851,19 @@
         </w:rPr>
         <w:tab/>
       </w:r>
+      <w:proofErr w:type="spellStart"/>
       <w:r>
         <w:rPr>
           <w:color w:val="FF0000"/>
         </w:rPr>
-        <w:t xml:space="preserve">Application Programming Interface, </w:t>
+        <w:t>Application</w:t>
+      </w:r>
+      <w:proofErr w:type="spellEnd"/>
+      <w:r>
+        <w:rPr>
+          <w:color w:val="FF0000"/>
+        </w:rPr>
+        <w:t xml:space="preserve"> Programming Interface, </w:t>
       </w:r>
       <w:r>
         <w:rPr>
@@ -3072,28 +3093,80 @@
           <w:lang w:val="en-GB"/>
         </w:rPr>
       </w:pPr>
+      <w:proofErr w:type="spellStart"/>
       <w:r>
         <w:rPr>
           <w:color w:val="FF0000"/>
           <w:lang w:val="en-GB"/>
         </w:rPr>
-        <w:t>Nötige Software:</w:t>
+        <w:t>Nötige</w:t>
       </w:r>
-    </w:p>
-    <w:p>
-      <w:pPr>
-        <w:rPr>
-          <w:color w:val="FF0000"/>
-          <w:lang w:val="en-GB"/>
-        </w:rPr>
-      </w:pPr>
+      <w:proofErr w:type="spellEnd"/>
       <w:r>
         <w:rPr>
           <w:color w:val="FF0000"/>
           <w:lang w:val="en-GB"/>
         </w:rPr>
-        <w:t>apt-get install -y nuget mono-devel mono-xbuild</w:t>
+        <w:t xml:space="preserve"> Software:</w:t>
       </w:r>
+    </w:p>
+    <w:p>
+      <w:pPr>
+        <w:rPr>
+          <w:color w:val="FF0000"/>
+          <w:lang w:val="en-GB"/>
+        </w:rPr>
+      </w:pPr>
+      <w:r>
+        <w:rPr>
+          <w:color w:val="FF0000"/>
+          <w:lang w:val="en-GB"/>
+        </w:rPr>
+        <w:t xml:space="preserve">apt-get install -y </w:t>
+      </w:r>
+      <w:proofErr w:type="spellStart"/>
+      <w:r>
+        <w:rPr>
+          <w:color w:val="FF0000"/>
+          <w:lang w:val="en-GB"/>
+        </w:rPr>
+        <w:t>nuget</w:t>
+      </w:r>
+      <w:proofErr w:type="spellEnd"/>
+      <w:r>
+        <w:rPr>
+          <w:color w:val="FF0000"/>
+          <w:lang w:val="en-GB"/>
+        </w:rPr>
+        <w:t xml:space="preserve"> mono-</w:t>
+      </w:r>
+      <w:proofErr w:type="spellStart"/>
+      <w:r>
+        <w:rPr>
+          <w:color w:val="FF0000"/>
+          <w:lang w:val="en-GB"/>
+        </w:rPr>
+        <w:t>devel</w:t>
+      </w:r>
+      <w:proofErr w:type="spellEnd"/>
+      <w:r>
+        <w:rPr>
+          <w:color w:val="FF0000"/>
+          <w:lang w:val="en-GB"/>
+        </w:rPr>
+        <w:t xml:space="preserve"> mono-</w:t>
+      </w:r>
+      <w:proofErr w:type="spellStart"/>
+      <w:proofErr w:type="gramStart"/>
+      <w:r>
+        <w:rPr>
+          <w:color w:val="FF0000"/>
+          <w:lang w:val="en-GB"/>
+        </w:rPr>
+        <w:t>xbuild</w:t>
+      </w:r>
+      <w:proofErr w:type="spellEnd"/>
+      <w:proofErr w:type="gramEnd"/>
     </w:p>
     <w:p>
       <w:pPr>
@@ -3159,7 +3232,21 @@
         <w:rPr>
           <w:color w:val="FF0000"/>
         </w:rPr>
-        <w:t>Spielen, gegner rammen (5 runden lang) gibt punkte</w:t>
+        <w:t xml:space="preserve">Spielen, </w:t>
+      </w:r>
+      <w:proofErr w:type="spellStart"/>
+      <w:r>
+        <w:rPr>
+          <w:color w:val="FF0000"/>
+        </w:rPr>
+        <w:t>gegner</w:t>
+      </w:r>
+      <w:proofErr w:type="spellEnd"/>
+      <w:r>
+        <w:rPr>
+          <w:color w:val="FF0000"/>
+        </w:rPr>
+        <w:t xml:space="preserve"> rammen (5 runden lang) gibt punkte</w:t>
       </w:r>
     </w:p>
     <w:p>
@@ -3177,7 +3264,21 @@
         <w:rPr>
           <w:color w:val="FF0000"/>
         </w:rPr>
-        <w:t>Ältere spuren sind hindernisse / existieren nicht</w:t>
+        <w:t xml:space="preserve">Ältere spuren sind </w:t>
+      </w:r>
+      <w:proofErr w:type="spellStart"/>
+      <w:r>
+        <w:rPr>
+          <w:color w:val="FF0000"/>
+        </w:rPr>
+        <w:t>hindernisse</w:t>
+      </w:r>
+      <w:proofErr w:type="spellEnd"/>
+      <w:r>
+        <w:rPr>
+          <w:color w:val="FF0000"/>
+        </w:rPr>
+        <w:t xml:space="preserve"> / existieren nicht</w:t>
       </w:r>
     </w:p>
     <w:p>
@@ -3195,7 +3296,21 @@
         <w:rPr>
           <w:color w:val="FF0000"/>
         </w:rPr>
-        <w:t>Aktionen vorbestimmen (links, links, rechts, rechts) -&gt; eine aktion pro runde</w:t>
+        <w:t xml:space="preserve">Aktionen vorbestimmen (links, links, rechts, rechts) -&gt; eine </w:t>
+      </w:r>
+      <w:proofErr w:type="spellStart"/>
+      <w:r>
+        <w:rPr>
+          <w:color w:val="FF0000"/>
+        </w:rPr>
+        <w:t>aktion</w:t>
+      </w:r>
+      <w:proofErr w:type="spellEnd"/>
+      <w:r>
+        <w:rPr>
+          <w:color w:val="FF0000"/>
+        </w:rPr>
+        <w:t xml:space="preserve"> pro runde</w:t>
       </w:r>
     </w:p>
     <w:p>
@@ -3336,12 +3451,14 @@
                 <w:color w:val="FF0000"/>
               </w:rPr>
             </w:pPr>
+            <w:proofErr w:type="spellStart"/>
             <w:r>
               <w:rPr>
                 <w:color w:val="FF0000"/>
               </w:rPr>
               <w:t>WeepingSnake.Game</w:t>
             </w:r>
+            <w:proofErr w:type="spellEnd"/>
           </w:p>
         </w:tc>
         <w:tc>
@@ -3386,6 +3503,7 @@
                 <w:color w:val="FF0000"/>
               </w:rPr>
             </w:pPr>
+            <w:proofErr w:type="spellStart"/>
             <w:r>
               <w:rPr>
                 <w:color w:val="FF0000"/>
@@ -3398,6 +3516,7 @@
               </w:rPr>
               <w:t>.Tests</w:t>
             </w:r>
+            <w:proofErr w:type="spellEnd"/>
           </w:p>
         </w:tc>
         <w:tc>
@@ -3442,6 +3561,7 @@
                 <w:color w:val="FF0000"/>
               </w:rPr>
             </w:pPr>
+            <w:proofErr w:type="spellStart"/>
             <w:r>
               <w:rPr>
                 <w:color w:val="FF0000"/>
@@ -3454,6 +3574,7 @@
               </w:rPr>
               <w:t>WebService</w:t>
             </w:r>
+            <w:proofErr w:type="spellEnd"/>
           </w:p>
         </w:tc>
         <w:tc>
@@ -3498,6 +3619,7 @@
                 <w:color w:val="FF0000"/>
               </w:rPr>
             </w:pPr>
+            <w:proofErr w:type="spellStart"/>
             <w:r>
               <w:rPr>
                 <w:color w:val="FF0000"/>
@@ -3510,6 +3632,7 @@
               </w:rPr>
               <w:t>ConsoleClient</w:t>
             </w:r>
+            <w:proofErr w:type="spellEnd"/>
           </w:p>
         </w:tc>
         <w:tc>
@@ -3554,6 +3677,7 @@
                 <w:color w:val="FF0000"/>
               </w:rPr>
             </w:pPr>
+            <w:proofErr w:type="spellStart"/>
             <w:r>
               <w:rPr>
                 <w:color w:val="FF0000"/>
@@ -3566,6 +3690,7 @@
               </w:rPr>
               <w:t>ConsoleClient.Tests</w:t>
             </w:r>
+            <w:proofErr w:type="spellEnd"/>
           </w:p>
         </w:tc>
         <w:tc>
@@ -3638,27 +3763,1149 @@
         </w:tc>
       </w:tr>
     </w:tbl>
+    <w:p/>
     <w:p>
       <w:pPr>
-        <w:rPr>
-          <w:color w:val="FF0000"/>
-        </w:rPr>
+        <w:spacing w:line="240" w:lineRule="auto"/>
+        <w:jc w:val="left"/>
       </w:pPr>
     </w:p>
     <w:p>
       <w:pPr>
+        <w:spacing w:line="240" w:lineRule="auto"/>
+        <w:jc w:val="left"/>
+      </w:pPr>
+    </w:p>
+    <w:p>
+      <w:pPr>
+        <w:spacing w:line="240" w:lineRule="auto"/>
+        <w:jc w:val="left"/>
+      </w:pPr>
+    </w:p>
+    <w:p>
+      <w:pPr>
+        <w:spacing w:line="240" w:lineRule="auto"/>
+        <w:jc w:val="left"/>
+      </w:pPr>
+    </w:p>
+    <w:p>
+      <w:pPr>
+        <w:spacing w:line="240" w:lineRule="auto"/>
+        <w:jc w:val="left"/>
+      </w:pPr>
+    </w:p>
+    <w:p>
+      <w:pPr>
+        <w:spacing w:line="240" w:lineRule="auto"/>
+        <w:jc w:val="left"/>
+      </w:pPr>
+    </w:p>
+    <w:p>
+      <w:pPr>
+        <w:spacing w:line="240" w:lineRule="auto"/>
+        <w:jc w:val="left"/>
+      </w:pPr>
+    </w:p>
+    <w:p>
+      <w:pPr>
+        <w:spacing w:line="240" w:lineRule="auto"/>
+        <w:jc w:val="left"/>
+      </w:pPr>
+    </w:p>
+    <w:p>
+      <w:pPr>
+        <w:spacing w:line="240" w:lineRule="auto"/>
+        <w:jc w:val="left"/>
+      </w:pPr>
+    </w:p>
+    <w:p>
+      <w:pPr>
+        <w:spacing w:line="240" w:lineRule="auto"/>
+        <w:jc w:val="left"/>
+      </w:pPr>
+    </w:p>
+    <w:p>
+      <w:pPr>
+        <w:spacing w:line="240" w:lineRule="auto"/>
+        <w:jc w:val="left"/>
+      </w:pPr>
+    </w:p>
+    <w:p>
+      <w:pPr>
+        <w:pStyle w:val="berschrift2"/>
+        <w:spacing w:before="0"/>
+      </w:pPr>
+      <w:r>
+        <w:t>Kompilieren, testen &amp; ausführen</w:t>
+      </w:r>
+    </w:p>
+    <w:p>
+      <w:r>
+        <w:t xml:space="preserve">Das Programm kann begrenzt mit Docker ausgeführt werden, zum Erstellen &amp; Testen und Ausführen mit Interkation ist </w:t>
+      </w:r>
+      <w:proofErr w:type="spellStart"/>
+      <w:r>
+        <w:t>dotnet</w:t>
+      </w:r>
+      <w:proofErr w:type="spellEnd"/>
+      <w:r>
+        <w:t xml:space="preserve"> (Lauffähig unter allen typischen Systemen) nötig.</w:t>
+      </w:r>
+    </w:p>
+    <w:p>
+      <w:r>
+        <w:lastRenderedPageBreak/>
+        <w:t xml:space="preserve">Im Folgenden ist ein Auszug aus der README-Datei des </w:t>
+      </w:r>
+      <w:proofErr w:type="spellStart"/>
+      <w:r>
+        <w:t>Repositories</w:t>
+      </w:r>
+      <w:proofErr w:type="spellEnd"/>
+      <w:r>
+        <w:t>, in welcher dieser Prozess beschrieben ist</w:t>
+      </w:r>
+      <w:r>
+        <w:t>.</w:t>
+      </w:r>
+    </w:p>
+    <w:p>
+      <w:pPr>
+        <w:pBdr>
+          <w:bottom w:val="single" w:sz="4" w:space="1" w:color="auto"/>
+        </w:pBdr>
+        <w:rPr>
+          <w:rFonts w:cs="Segoe UI"/>
+          <w:b/>
+          <w:bCs/>
+          <w:sz w:val="44"/>
+          <w:szCs w:val="44"/>
+          <w:lang w:val="en-GB" w:eastAsia="en-GB"/>
+        </w:rPr>
+      </w:pPr>
+      <w:r>
+        <w:rPr>
+          <w:rFonts w:cs="Segoe UI"/>
+          <w:b/>
+          <w:bCs/>
+          <w:sz w:val="44"/>
+          <w:szCs w:val="44"/>
+          <w:lang w:val="en-GB" w:eastAsia="en-GB"/>
+        </w:rPr>
+        <w:t>Weeping Snake</w:t>
+      </w:r>
+    </w:p>
+    <w:p>
+      <w:pPr>
+        <w:rPr>
+          <w:sz w:val="2"/>
+          <w:szCs w:val="2"/>
+          <w:lang w:val="en-GB" w:eastAsia="en-GB"/>
+        </w:rPr>
+      </w:pPr>
+    </w:p>
+    <w:p>
+      <w:pPr>
+        <w:pBdr>
+          <w:bottom w:val="single" w:sz="4" w:space="1" w:color="auto"/>
+        </w:pBdr>
+        <w:shd w:val="clear" w:color="auto" w:fill="FFFFFF"/>
+        <w:spacing w:before="360" w:after="240" w:line="240" w:lineRule="auto"/>
+        <w:outlineLvl w:val="1"/>
+        <w:rPr>
+          <w:rFonts w:eastAsia="Times New Roman" w:cs="Segoe UI"/>
+          <w:b/>
+          <w:bCs/>
+          <w:color w:val="24292E"/>
+          <w:sz w:val="32"/>
+          <w:szCs w:val="32"/>
+          <w:lang w:val="en-GB" w:eastAsia="en-GB"/>
+        </w:rPr>
+      </w:pPr>
+      <w:r>
+        <w:rPr>
+          <w:sz w:val="24"/>
+          <w:szCs w:val="24"/>
+        </w:rPr>
+        <w:drawing>
+          <wp:inline distT="0" distB="0" distL="0" distR="0" wp14:anchorId="169C2F3A" wp14:editId="00CC8FC1">
+            <wp:extent cx="1000125" cy="190500"/>
+            <wp:effectExtent l="0" t="0" r="9525" b="0"/>
+            <wp:docPr id="1" name="Grafik 1"/>
+            <wp:cNvGraphicFramePr>
+              <a:graphicFrameLocks xmlns:a="http://schemas.openxmlformats.org/drawingml/2006/main" noChangeAspect="1"/>
+            </wp:cNvGraphicFramePr>
+            <a:graphic xmlns:a="http://schemas.openxmlformats.org/drawingml/2006/main">
+              <a:graphicData uri="http://schemas.openxmlformats.org/drawingml/2006/picture">
+                <pic:pic xmlns:pic="http://schemas.openxmlformats.org/drawingml/2006/picture">
+                  <pic:nvPicPr>
+                    <pic:cNvPr id="1" name=""/>
+                    <pic:cNvPicPr/>
+                  </pic:nvPicPr>
+                  <pic:blipFill>
+                    <a:blip r:embed="rId26"/>
+                    <a:stretch>
+                      <a:fillRect/>
+                    </a:stretch>
+                  </pic:blipFill>
+                  <pic:spPr>
+                    <a:xfrm>
+                      <a:off x="0" y="0"/>
+                      <a:ext cx="1000125" cy="190500"/>
+                    </a:xfrm>
+                    <a:prstGeom prst="rect">
+                      <a:avLst/>
+                    </a:prstGeom>
+                  </pic:spPr>
+                </pic:pic>
+              </a:graphicData>
+            </a:graphic>
+          </wp:inline>
+        </w:drawing>
+      </w:r>
+      <w:r>
+        <w:rPr>
+          <w:noProof/>
+          <w:sz w:val="24"/>
+          <w:szCs w:val="24"/>
+        </w:rPr>
+        <w:t xml:space="preserve"> </w:t>
+      </w:r>
+      <w:r>
+        <w:rPr>
+          <w:sz w:val="24"/>
+          <w:szCs w:val="24"/>
+        </w:rPr>
+        <w:drawing>
+          <wp:inline distT="0" distB="0" distL="0" distR="0" wp14:anchorId="42B37DC2" wp14:editId="7AEC607A">
+            <wp:extent cx="962025" cy="190500"/>
+            <wp:effectExtent l="0" t="0" r="9525" b="0"/>
+            <wp:docPr id="4" name="Grafik 4"/>
+            <wp:cNvGraphicFramePr>
+              <a:graphicFrameLocks xmlns:a="http://schemas.openxmlformats.org/drawingml/2006/main" noChangeAspect="1"/>
+            </wp:cNvGraphicFramePr>
+            <a:graphic xmlns:a="http://schemas.openxmlformats.org/drawingml/2006/main">
+              <a:graphicData uri="http://schemas.openxmlformats.org/drawingml/2006/picture">
+                <pic:pic xmlns:pic="http://schemas.openxmlformats.org/drawingml/2006/picture">
+                  <pic:nvPicPr>
+                    <pic:cNvPr id="1" name=""/>
+                    <pic:cNvPicPr/>
+                  </pic:nvPicPr>
+                  <pic:blipFill>
+                    <a:blip r:embed="rId27"/>
+                    <a:stretch>
+                      <a:fillRect/>
+                    </a:stretch>
+                  </pic:blipFill>
+                  <pic:spPr>
+                    <a:xfrm>
+                      <a:off x="0" y="0"/>
+                      <a:ext cx="962025" cy="190500"/>
+                    </a:xfrm>
+                    <a:prstGeom prst="rect">
+                      <a:avLst/>
+                    </a:prstGeom>
+                  </pic:spPr>
+                </pic:pic>
+              </a:graphicData>
+            </a:graphic>
+          </wp:inline>
+        </w:drawing>
+      </w:r>
+      <w:r>
+        <w:rPr>
+          <w:noProof/>
+          <w:sz w:val="24"/>
+          <w:szCs w:val="24"/>
+        </w:rPr>
+        <w:t xml:space="preserve"> </w:t>
+      </w:r>
+      <w:r>
+        <w:rPr>
+          <w:sz w:val="24"/>
+          <w:szCs w:val="24"/>
+        </w:rPr>
+        <w:drawing>
+          <wp:inline distT="0" distB="0" distL="0" distR="0" wp14:anchorId="593E2E4A" wp14:editId="4182C465">
+            <wp:extent cx="952500" cy="190500"/>
+            <wp:effectExtent l="0" t="0" r="0" b="0"/>
+            <wp:docPr id="10" name="Grafik 10"/>
+            <wp:cNvGraphicFramePr>
+              <a:graphicFrameLocks xmlns:a="http://schemas.openxmlformats.org/drawingml/2006/main" noChangeAspect="1"/>
+            </wp:cNvGraphicFramePr>
+            <a:graphic xmlns:a="http://schemas.openxmlformats.org/drawingml/2006/main">
+              <a:graphicData uri="http://schemas.openxmlformats.org/drawingml/2006/picture">
+                <pic:pic xmlns:pic="http://schemas.openxmlformats.org/drawingml/2006/picture">
+                  <pic:nvPicPr>
+                    <pic:cNvPr id="1" name=""/>
+                    <pic:cNvPicPr/>
+                  </pic:nvPicPr>
+                  <pic:blipFill>
+                    <a:blip r:embed="rId28"/>
+                    <a:stretch>
+                      <a:fillRect/>
+                    </a:stretch>
+                  </pic:blipFill>
+                  <pic:spPr>
+                    <a:xfrm>
+                      <a:off x="0" y="0"/>
+                      <a:ext cx="952500" cy="190500"/>
+                    </a:xfrm>
+                    <a:prstGeom prst="rect">
+                      <a:avLst/>
+                    </a:prstGeom>
+                  </pic:spPr>
+                </pic:pic>
+              </a:graphicData>
+            </a:graphic>
+          </wp:inline>
+        </w:drawing>
+      </w:r>
+    </w:p>
+    <w:p>
+      <w:pPr>
+        <w:pBdr>
+          <w:bottom w:val="single" w:sz="4" w:space="1" w:color="auto"/>
+        </w:pBdr>
+        <w:shd w:val="clear" w:color="auto" w:fill="FFFFFF"/>
+        <w:spacing w:before="360" w:after="240" w:line="240" w:lineRule="auto"/>
+        <w:outlineLvl w:val="1"/>
+        <w:rPr>
+          <w:rFonts w:eastAsia="Times New Roman" w:cs="Segoe UI"/>
+          <w:b/>
+          <w:bCs/>
+          <w:color w:val="24292E"/>
+          <w:sz w:val="32"/>
+          <w:szCs w:val="32"/>
+          <w:lang w:val="en-GB" w:eastAsia="en-GB"/>
+        </w:rPr>
+      </w:pPr>
+      <w:r>
+        <w:rPr>
+          <w:rFonts w:eastAsia="Times New Roman" w:cs="Segoe UI"/>
+          <w:b/>
+          <w:bCs/>
+          <w:color w:val="24292E"/>
+          <w:sz w:val="32"/>
+          <w:szCs w:val="32"/>
+          <w:lang w:val="en-GB" w:eastAsia="en-GB"/>
+        </w:rPr>
+        <w:t>Getting Started</w:t>
+      </w:r>
+    </w:p>
+    <w:p>
+      <w:pPr>
+        <w:numPr>
+          <w:ilvl w:val="0"/>
+          <w:numId w:val="40"/>
+        </w:numPr>
+        <w:shd w:val="clear" w:color="auto" w:fill="FFFFFF"/>
         <w:spacing w:line="240" w:lineRule="auto"/>
         <w:jc w:val="left"/>
         <w:rPr>
-          <w:color w:val="FF0000"/>
+          <w:rFonts w:eastAsia="Times New Roman" w:cs="Segoe UI"/>
+          <w:color w:val="24292E"/>
+          <w:sz w:val="22"/>
+          <w:szCs w:val="22"/>
+          <w:lang w:val="en-GB" w:eastAsia="en-GB"/>
         </w:rPr>
       </w:pPr>
       <w:r>
         <w:rPr>
-          <w:color w:val="FF0000"/>
+          <w:rFonts w:eastAsia="Times New Roman" w:cs="Segoe UI"/>
+          <w:color w:val="24292E"/>
+          <w:sz w:val="22"/>
+          <w:szCs w:val="22"/>
+          <w:lang w:val="en-GB" w:eastAsia="en-GB"/>
         </w:rPr>
-        <w:br w:type="page"/>
+        <w:t>Make sure that dotnet is installed on your machine. You need it to </w:t>
       </w:r>
+      <w:r>
+        <w:rPr>
+          <w:rFonts w:ascii="Consolas" w:eastAsia="Times New Roman" w:hAnsi="Consolas" w:cs="Courier New"/>
+          <w:color w:val="24292E"/>
+          <w:sz w:val="18"/>
+          <w:szCs w:val="18"/>
+          <w:lang w:val="en-GB" w:eastAsia="en-GB"/>
+        </w:rPr>
+        <w:t>build</w:t>
+      </w:r>
+      <w:r>
+        <w:rPr>
+          <w:rFonts w:eastAsia="Times New Roman" w:cs="Segoe UI"/>
+          <w:color w:val="24292E"/>
+          <w:sz w:val="22"/>
+          <w:szCs w:val="22"/>
+          <w:lang w:val="en-GB" w:eastAsia="en-GB"/>
+        </w:rPr>
+        <w:t>, </w:t>
+      </w:r>
+      <w:r>
+        <w:rPr>
+          <w:rFonts w:ascii="Consolas" w:eastAsia="Times New Roman" w:hAnsi="Consolas" w:cs="Courier New"/>
+          <w:color w:val="24292E"/>
+          <w:sz w:val="18"/>
+          <w:szCs w:val="18"/>
+          <w:lang w:val="en-GB" w:eastAsia="en-GB"/>
+        </w:rPr>
+        <w:t>test</w:t>
+      </w:r>
+      <w:r>
+        <w:rPr>
+          <w:rFonts w:eastAsia="Times New Roman" w:cs="Segoe UI"/>
+          <w:color w:val="24292E"/>
+          <w:sz w:val="22"/>
+          <w:szCs w:val="22"/>
+          <w:lang w:val="en-GB" w:eastAsia="en-GB"/>
+        </w:rPr>
+        <w:t> and </w:t>
+      </w:r>
+      <w:r>
+        <w:rPr>
+          <w:rFonts w:ascii="Consolas" w:eastAsia="Times New Roman" w:hAnsi="Consolas" w:cs="Courier New"/>
+          <w:color w:val="24292E"/>
+          <w:sz w:val="18"/>
+          <w:szCs w:val="18"/>
+          <w:lang w:val="en-GB" w:eastAsia="en-GB"/>
+        </w:rPr>
+        <w:t>run</w:t>
+      </w:r>
+      <w:r>
+        <w:rPr>
+          <w:rFonts w:eastAsia="Times New Roman" w:cs="Segoe UI"/>
+          <w:color w:val="24292E"/>
+          <w:sz w:val="22"/>
+          <w:szCs w:val="22"/>
+          <w:lang w:val="en-GB" w:eastAsia="en-GB"/>
+        </w:rPr>
+        <w:t xml:space="preserve"> the </w:t>
+      </w:r>
+      <w:proofErr w:type="gramStart"/>
+      <w:r>
+        <w:rPr>
+          <w:rFonts w:eastAsia="Times New Roman" w:cs="Segoe UI"/>
+          <w:color w:val="24292E"/>
+          <w:sz w:val="22"/>
+          <w:szCs w:val="22"/>
+          <w:lang w:val="en-GB" w:eastAsia="en-GB"/>
+        </w:rPr>
+        <w:t>code</w:t>
+      </w:r>
+      <w:proofErr w:type="gramEnd"/>
+    </w:p>
+    <w:p>
+      <w:pPr>
+        <w:numPr>
+          <w:ilvl w:val="1"/>
+          <w:numId w:val="40"/>
+        </w:numPr>
+        <w:shd w:val="clear" w:color="auto" w:fill="FFFFFF"/>
+        <w:spacing w:beforeAutospacing="1" w:afterAutospacing="1" w:line="240" w:lineRule="auto"/>
+        <w:jc w:val="left"/>
+        <w:rPr>
+          <w:rFonts w:eastAsia="Times New Roman" w:cs="Segoe UI"/>
+          <w:color w:val="24292E"/>
+          <w:sz w:val="22"/>
+          <w:szCs w:val="22"/>
+          <w:lang w:val="en-GB" w:eastAsia="en-GB"/>
+        </w:rPr>
+      </w:pPr>
+      <w:r>
+        <w:rPr>
+          <w:rFonts w:eastAsia="Times New Roman" w:cs="Segoe UI"/>
+          <w:color w:val="24292E"/>
+          <w:sz w:val="22"/>
+          <w:szCs w:val="22"/>
+          <w:lang w:val="en-GB" w:eastAsia="en-GB"/>
+        </w:rPr>
+        <w:t>To </w:t>
+      </w:r>
+      <w:r>
+        <w:rPr>
+          <w:rFonts w:eastAsia="Times New Roman" w:cs="Segoe UI"/>
+          <w:b/>
+          <w:bCs/>
+          <w:color w:val="24292E"/>
+          <w:sz w:val="22"/>
+          <w:szCs w:val="22"/>
+          <w:lang w:val="en-GB" w:eastAsia="en-GB"/>
+        </w:rPr>
+        <w:t>install dotnet</w:t>
+      </w:r>
+      <w:r>
+        <w:rPr>
+          <w:rFonts w:eastAsia="Times New Roman" w:cs="Segoe UI"/>
+          <w:color w:val="24292E"/>
+          <w:sz w:val="22"/>
+          <w:szCs w:val="22"/>
+          <w:lang w:val="en-GB" w:eastAsia="en-GB"/>
+        </w:rPr>
+        <w:t xml:space="preserve"> for example with </w:t>
+      </w:r>
+      <w:proofErr w:type="spellStart"/>
+      <w:r>
+        <w:rPr>
+          <w:rFonts w:eastAsia="Times New Roman" w:cs="Segoe UI"/>
+          <w:color w:val="24292E"/>
+          <w:sz w:val="22"/>
+          <w:szCs w:val="22"/>
+          <w:lang w:val="en-GB" w:eastAsia="en-GB"/>
+        </w:rPr>
+        <w:t>pacman</w:t>
+      </w:r>
+      <w:proofErr w:type="spellEnd"/>
+      <w:r>
+        <w:rPr>
+          <w:rFonts w:eastAsia="Times New Roman" w:cs="Segoe UI"/>
+          <w:color w:val="24292E"/>
+          <w:sz w:val="22"/>
+          <w:szCs w:val="22"/>
+          <w:lang w:val="en-GB" w:eastAsia="en-GB"/>
+        </w:rPr>
+        <w:t xml:space="preserve"> you can use </w:t>
+      </w:r>
+      <w:proofErr w:type="spellStart"/>
+      <w:r>
+        <w:rPr>
+          <w:rFonts w:ascii="Consolas" w:eastAsia="Times New Roman" w:hAnsi="Consolas" w:cs="Courier New"/>
+          <w:color w:val="24292E"/>
+          <w:sz w:val="18"/>
+          <w:szCs w:val="18"/>
+          <w:lang w:val="en-GB" w:eastAsia="en-GB"/>
+        </w:rPr>
+        <w:t>sudo</w:t>
+      </w:r>
+      <w:proofErr w:type="spellEnd"/>
+      <w:r>
+        <w:rPr>
+          <w:rFonts w:ascii="Consolas" w:eastAsia="Times New Roman" w:hAnsi="Consolas" w:cs="Courier New"/>
+          <w:color w:val="24292E"/>
+          <w:sz w:val="18"/>
+          <w:szCs w:val="18"/>
+          <w:lang w:val="en-GB" w:eastAsia="en-GB"/>
+        </w:rPr>
+        <w:t xml:space="preserve"> </w:t>
+      </w:r>
+      <w:proofErr w:type="spellStart"/>
+      <w:r>
+        <w:rPr>
+          <w:rFonts w:ascii="Consolas" w:eastAsia="Times New Roman" w:hAnsi="Consolas" w:cs="Courier New"/>
+          <w:color w:val="24292E"/>
+          <w:sz w:val="18"/>
+          <w:szCs w:val="18"/>
+          <w:lang w:val="en-GB" w:eastAsia="en-GB"/>
+        </w:rPr>
+        <w:t>pacman</w:t>
+      </w:r>
+      <w:proofErr w:type="spellEnd"/>
+      <w:r>
+        <w:rPr>
+          <w:rFonts w:ascii="Consolas" w:eastAsia="Times New Roman" w:hAnsi="Consolas" w:cs="Courier New"/>
+          <w:color w:val="24292E"/>
+          <w:sz w:val="18"/>
+          <w:szCs w:val="18"/>
+          <w:lang w:val="en-GB" w:eastAsia="en-GB"/>
+        </w:rPr>
+        <w:t xml:space="preserve"> -S dotnet-</w:t>
+      </w:r>
+      <w:proofErr w:type="spellStart"/>
+      <w:proofErr w:type="gramStart"/>
+      <w:r>
+        <w:rPr>
+          <w:rFonts w:ascii="Consolas" w:eastAsia="Times New Roman" w:hAnsi="Consolas" w:cs="Courier New"/>
+          <w:color w:val="24292E"/>
+          <w:sz w:val="18"/>
+          <w:szCs w:val="18"/>
+          <w:lang w:val="en-GB" w:eastAsia="en-GB"/>
+        </w:rPr>
+        <w:t>sdk</w:t>
+      </w:r>
+      <w:proofErr w:type="spellEnd"/>
+      <w:proofErr w:type="gramEnd"/>
+    </w:p>
+    <w:p>
+      <w:pPr>
+        <w:numPr>
+          <w:ilvl w:val="1"/>
+          <w:numId w:val="40"/>
+        </w:numPr>
+        <w:shd w:val="clear" w:color="auto" w:fill="FFFFFF"/>
+        <w:spacing w:before="60" w:after="100" w:afterAutospacing="1" w:line="240" w:lineRule="auto"/>
+        <w:jc w:val="left"/>
+        <w:rPr>
+          <w:rFonts w:eastAsia="Times New Roman" w:cs="Segoe UI"/>
+          <w:color w:val="24292E"/>
+          <w:sz w:val="22"/>
+          <w:szCs w:val="22"/>
+          <w:lang w:val="en-GB" w:eastAsia="en-GB"/>
+        </w:rPr>
+      </w:pPr>
+      <w:r>
+        <w:rPr>
+          <w:rFonts w:eastAsia="Times New Roman" w:cs="Segoe UI"/>
+          <w:color w:val="24292E"/>
+          <w:sz w:val="22"/>
+          <w:szCs w:val="22"/>
+          <w:lang w:val="en-GB" w:eastAsia="en-GB"/>
+        </w:rPr>
+        <w:t>It is also possible to use </w:t>
+      </w:r>
+      <w:r>
+        <w:rPr>
+          <w:rFonts w:eastAsia="Times New Roman" w:cs="Segoe UI"/>
+          <w:b/>
+          <w:bCs/>
+          <w:color w:val="24292E"/>
+          <w:sz w:val="22"/>
+          <w:szCs w:val="22"/>
+          <w:lang w:val="en-GB" w:eastAsia="en-GB"/>
+        </w:rPr>
+        <w:t>Docker</w:t>
+      </w:r>
+      <w:r>
+        <w:rPr>
+          <w:rFonts w:eastAsia="Times New Roman" w:cs="Segoe UI"/>
+          <w:color w:val="24292E"/>
+          <w:sz w:val="22"/>
+          <w:szCs w:val="22"/>
+          <w:lang w:val="en-GB" w:eastAsia="en-GB"/>
+        </w:rPr>
+        <w:t> via the included </w:t>
+      </w:r>
+      <w:proofErr w:type="spellStart"/>
+      <w:r>
+        <w:rPr>
+          <w:rFonts w:eastAsia="Times New Roman" w:cs="Segoe UI"/>
+          <w:color w:val="24292E"/>
+          <w:sz w:val="22"/>
+          <w:szCs w:val="22"/>
+          <w:lang w:val="en-GB" w:eastAsia="en-GB"/>
+        </w:rPr>
+        <w:fldChar w:fldCharType="begin"/>
+      </w:r>
+      <w:r>
+        <w:rPr>
+          <w:rFonts w:eastAsia="Times New Roman" w:cs="Segoe UI"/>
+          <w:color w:val="24292E"/>
+          <w:sz w:val="22"/>
+          <w:szCs w:val="22"/>
+          <w:lang w:val="en-GB" w:eastAsia="en-GB"/>
+        </w:rPr>
+        <w:instrText xml:space="preserve"> HYPERLINK "https://github.com/SilasDerProfi/weeping-snake/blob/main/src/WeepingSnake.Game/Dockerfile" </w:instrText>
+      </w:r>
+      <w:r>
+        <w:rPr>
+          <w:rFonts w:eastAsia="Times New Roman" w:cs="Segoe UI"/>
+          <w:color w:val="24292E"/>
+          <w:sz w:val="22"/>
+          <w:szCs w:val="22"/>
+          <w:lang w:val="en-GB" w:eastAsia="en-GB"/>
+        </w:rPr>
+        <w:fldChar w:fldCharType="separate"/>
+      </w:r>
+      <w:r>
+        <w:rPr>
+          <w:rFonts w:eastAsia="Times New Roman" w:cs="Segoe UI"/>
+          <w:color w:val="0000FF"/>
+          <w:sz w:val="22"/>
+          <w:szCs w:val="22"/>
+          <w:u w:val="single"/>
+          <w:lang w:val="en-GB" w:eastAsia="en-GB"/>
+        </w:rPr>
+        <w:t>Dockerfile</w:t>
+      </w:r>
+      <w:proofErr w:type="spellEnd"/>
+      <w:r>
+        <w:rPr>
+          <w:rFonts w:eastAsia="Times New Roman" w:cs="Segoe UI"/>
+          <w:color w:val="24292E"/>
+          <w:sz w:val="22"/>
+          <w:szCs w:val="22"/>
+          <w:lang w:val="en-GB" w:eastAsia="en-GB"/>
+        </w:rPr>
+        <w:fldChar w:fldCharType="end"/>
+      </w:r>
+      <w:r>
+        <w:rPr>
+          <w:rFonts w:eastAsia="Times New Roman" w:cs="Segoe UI"/>
+          <w:color w:val="24292E"/>
+          <w:sz w:val="22"/>
+          <w:szCs w:val="22"/>
+          <w:lang w:val="en-GB" w:eastAsia="en-GB"/>
+        </w:rPr>
+        <w:t> to run the program, but no interaction is possible (e.g. controlling your own player)</w:t>
+      </w:r>
+    </w:p>
+    <w:p>
+      <w:pPr>
+        <w:numPr>
+          <w:ilvl w:val="0"/>
+          <w:numId w:val="40"/>
+        </w:numPr>
+        <w:shd w:val="clear" w:color="auto" w:fill="FFFFFF"/>
+        <w:spacing w:before="240" w:after="240" w:line="240" w:lineRule="auto"/>
+        <w:jc w:val="left"/>
+        <w:rPr>
+          <w:rFonts w:eastAsia="Times New Roman" w:cs="Segoe UI"/>
+          <w:color w:val="24292E"/>
+          <w:sz w:val="22"/>
+          <w:szCs w:val="22"/>
+          <w:lang w:val="en-GB" w:eastAsia="en-GB"/>
+        </w:rPr>
+      </w:pPr>
+      <w:r>
+        <w:rPr>
+          <w:rFonts w:eastAsia="Times New Roman" w:cs="Segoe UI"/>
+          <w:color w:val="24292E"/>
+          <w:sz w:val="22"/>
+          <w:szCs w:val="22"/>
+          <w:lang w:val="en-GB" w:eastAsia="en-GB"/>
+        </w:rPr>
+        <w:t>You need the source code. Just load it via the git clone command</w:t>
+      </w:r>
+    </w:p>
+    <w:p>
+      <w:pPr>
+        <w:numPr>
+          <w:ilvl w:val="1"/>
+          <w:numId w:val="40"/>
+        </w:numPr>
+        <w:shd w:val="clear" w:color="auto" w:fill="FFFFFF"/>
+        <w:spacing w:beforeAutospacing="1" w:afterAutospacing="1" w:line="240" w:lineRule="auto"/>
+        <w:jc w:val="left"/>
+        <w:rPr>
+          <w:rFonts w:eastAsia="Times New Roman" w:cs="Segoe UI"/>
+          <w:color w:val="24292E"/>
+          <w:sz w:val="22"/>
+          <w:szCs w:val="22"/>
+          <w:lang w:val="en-GB" w:eastAsia="en-GB"/>
+        </w:rPr>
+      </w:pPr>
+      <w:proofErr w:type="gramStart"/>
+      <w:r>
+        <w:rPr>
+          <w:rFonts w:eastAsia="Times New Roman" w:cs="Segoe UI"/>
+          <w:color w:val="24292E"/>
+          <w:sz w:val="22"/>
+          <w:szCs w:val="22"/>
+          <w:lang w:val="en-GB" w:eastAsia="en-GB"/>
+        </w:rPr>
+        <w:t>E.g.</w:t>
+      </w:r>
+      <w:proofErr w:type="gramEnd"/>
+      <w:r>
+        <w:rPr>
+          <w:rFonts w:eastAsia="Times New Roman" w:cs="Segoe UI"/>
+          <w:color w:val="24292E"/>
+          <w:sz w:val="22"/>
+          <w:szCs w:val="22"/>
+          <w:lang w:val="en-GB" w:eastAsia="en-GB"/>
+        </w:rPr>
+        <w:t> </w:t>
+      </w:r>
+      <w:r>
+        <w:rPr>
+          <w:rFonts w:ascii="Consolas" w:eastAsia="Times New Roman" w:hAnsi="Consolas" w:cs="Courier New"/>
+          <w:color w:val="24292E"/>
+          <w:sz w:val="18"/>
+          <w:szCs w:val="18"/>
+          <w:lang w:val="en-GB" w:eastAsia="en-GB"/>
+        </w:rPr>
+        <w:t>git clone https://github.com/SilasDerProfi/weeping-snake.git</w:t>
+      </w:r>
+    </w:p>
+    <w:p>
+      <w:pPr>
+        <w:numPr>
+          <w:ilvl w:val="1"/>
+          <w:numId w:val="40"/>
+        </w:numPr>
+        <w:shd w:val="clear" w:color="auto" w:fill="FFFFFF"/>
+        <w:spacing w:before="60" w:after="100" w:afterAutospacing="1" w:line="240" w:lineRule="auto"/>
+        <w:jc w:val="left"/>
+        <w:rPr>
+          <w:rFonts w:eastAsia="Times New Roman" w:cs="Segoe UI"/>
+          <w:color w:val="24292E"/>
+          <w:sz w:val="22"/>
+          <w:szCs w:val="22"/>
+          <w:lang w:val="en-GB" w:eastAsia="en-GB"/>
+        </w:rPr>
+      </w:pPr>
+      <w:proofErr w:type="gramStart"/>
+      <w:r>
+        <w:rPr>
+          <w:rFonts w:eastAsia="Times New Roman" w:cs="Segoe UI"/>
+          <w:color w:val="24292E"/>
+          <w:sz w:val="22"/>
+          <w:szCs w:val="22"/>
+          <w:lang w:val="en-GB" w:eastAsia="en-GB"/>
+        </w:rPr>
+        <w:t>Obviously</w:t>
+      </w:r>
+      <w:proofErr w:type="gramEnd"/>
+      <w:r>
+        <w:rPr>
+          <w:rFonts w:eastAsia="Times New Roman" w:cs="Segoe UI"/>
+          <w:color w:val="24292E"/>
+          <w:sz w:val="22"/>
+          <w:szCs w:val="22"/>
+          <w:lang w:val="en-GB" w:eastAsia="en-GB"/>
+        </w:rPr>
+        <w:t xml:space="preserve"> you can specify a specific directory for the clone</w:t>
+      </w:r>
+    </w:p>
+    <w:p>
+      <w:pPr>
+        <w:shd w:val="clear" w:color="auto" w:fill="FFFFFF"/>
+        <w:spacing w:before="360" w:after="240" w:line="240" w:lineRule="auto"/>
+        <w:outlineLvl w:val="2"/>
+        <w:rPr>
+          <w:rFonts w:eastAsia="Times New Roman" w:cs="Segoe UI"/>
+          <w:b/>
+          <w:bCs/>
+          <w:color w:val="24292E"/>
+          <w:sz w:val="28"/>
+          <w:szCs w:val="28"/>
+          <w:lang w:val="en-GB" w:eastAsia="en-GB"/>
+        </w:rPr>
+      </w:pPr>
+      <w:r>
+        <w:rPr>
+          <w:rFonts w:eastAsia="Times New Roman" w:cs="Segoe UI"/>
+          <w:b/>
+          <w:bCs/>
+          <w:color w:val="24292E"/>
+          <w:sz w:val="28"/>
+          <w:szCs w:val="28"/>
+          <w:lang w:val="en-GB" w:eastAsia="en-GB"/>
+        </w:rPr>
+        <w:t>Build</w:t>
+      </w:r>
+    </w:p>
+    <w:p>
+      <w:pPr>
+        <w:shd w:val="clear" w:color="auto" w:fill="FFFFFF"/>
+        <w:spacing w:after="240" w:line="240" w:lineRule="auto"/>
+        <w:rPr>
+          <w:rFonts w:eastAsia="Times New Roman" w:cs="Segoe UI"/>
+          <w:color w:val="24292E"/>
+          <w:sz w:val="22"/>
+          <w:szCs w:val="22"/>
+          <w:lang w:val="en-GB" w:eastAsia="en-GB"/>
+        </w:rPr>
+      </w:pPr>
+      <w:r>
+        <w:rPr>
+          <w:rFonts w:eastAsia="Times New Roman" w:cs="Segoe UI"/>
+          <w:color w:val="24292E"/>
+          <w:sz w:val="22"/>
+          <w:szCs w:val="22"/>
+          <w:lang w:val="en-GB" w:eastAsia="en-GB"/>
+        </w:rPr>
+        <w:t>With every commit the code is compiled automatically. You can see if the build was successful by the badge in this readme.</w:t>
+      </w:r>
+    </w:p>
+    <w:p>
+      <w:pPr>
+        <w:shd w:val="clear" w:color="auto" w:fill="FFFFFF"/>
+        <w:spacing w:line="240" w:lineRule="auto"/>
+        <w:rPr>
+          <w:rFonts w:eastAsia="Times New Roman" w:cs="Segoe UI"/>
+          <w:color w:val="24292E"/>
+          <w:sz w:val="22"/>
+          <w:szCs w:val="22"/>
+          <w:lang w:val="en-GB" w:eastAsia="en-GB"/>
+        </w:rPr>
+      </w:pPr>
+      <w:r>
+        <w:rPr>
+          <w:rFonts w:eastAsia="Times New Roman" w:cs="Segoe UI"/>
+          <w:color w:val="24292E"/>
+          <w:sz w:val="22"/>
+          <w:szCs w:val="22"/>
+          <w:lang w:val="en-GB" w:eastAsia="en-GB"/>
+        </w:rPr>
+        <w:t>To build the code, you must run </w:t>
+      </w:r>
+      <w:r>
+        <w:rPr>
+          <w:rFonts w:ascii="Consolas" w:eastAsia="Times New Roman" w:hAnsi="Consolas" w:cs="Courier New"/>
+          <w:color w:val="24292E"/>
+          <w:sz w:val="18"/>
+          <w:szCs w:val="18"/>
+          <w:lang w:val="en-GB" w:eastAsia="en-GB"/>
+        </w:rPr>
+        <w:t xml:space="preserve">dotnet build </w:t>
+      </w:r>
+      <w:proofErr w:type="spellStart"/>
+      <w:r>
+        <w:rPr>
+          <w:rFonts w:ascii="Consolas" w:eastAsia="Times New Roman" w:hAnsi="Consolas" w:cs="Courier New"/>
+          <w:color w:val="24292E"/>
+          <w:sz w:val="18"/>
+          <w:szCs w:val="18"/>
+          <w:lang w:val="en-GB" w:eastAsia="en-GB"/>
+        </w:rPr>
+        <w:t>src</w:t>
+      </w:r>
+      <w:proofErr w:type="spellEnd"/>
+      <w:r>
+        <w:rPr>
+          <w:rFonts w:eastAsia="Times New Roman" w:cs="Segoe UI"/>
+          <w:color w:val="24292E"/>
+          <w:sz w:val="22"/>
+          <w:szCs w:val="22"/>
+          <w:lang w:val="en-GB" w:eastAsia="en-GB"/>
+        </w:rPr>
+        <w:t xml:space="preserve"> in the directory of your </w:t>
+      </w:r>
+      <w:proofErr w:type="gramStart"/>
+      <w:r>
+        <w:rPr>
+          <w:rFonts w:eastAsia="Times New Roman" w:cs="Segoe UI"/>
+          <w:color w:val="24292E"/>
+          <w:sz w:val="22"/>
+          <w:szCs w:val="22"/>
+          <w:lang w:val="en-GB" w:eastAsia="en-GB"/>
+        </w:rPr>
+        <w:t>clone</w:t>
+      </w:r>
+      <w:proofErr w:type="gramEnd"/>
+    </w:p>
+    <w:p>
+      <w:pPr>
+        <w:shd w:val="clear" w:color="auto" w:fill="FFFFFF"/>
+        <w:spacing w:before="360" w:after="240" w:line="240" w:lineRule="auto"/>
+        <w:outlineLvl w:val="2"/>
+        <w:rPr>
+          <w:rFonts w:eastAsia="Times New Roman" w:cs="Segoe UI"/>
+          <w:b/>
+          <w:bCs/>
+          <w:color w:val="24292E"/>
+          <w:sz w:val="28"/>
+          <w:szCs w:val="28"/>
+          <w:lang w:val="en-GB" w:eastAsia="en-GB"/>
+        </w:rPr>
+      </w:pPr>
+      <w:r>
+        <w:rPr>
+          <w:rFonts w:eastAsia="Times New Roman" w:cs="Segoe UI"/>
+          <w:b/>
+          <w:bCs/>
+          <w:color w:val="24292E"/>
+          <w:sz w:val="28"/>
+          <w:szCs w:val="28"/>
+          <w:lang w:val="en-GB" w:eastAsia="en-GB"/>
+        </w:rPr>
+        <w:t>Test</w:t>
+      </w:r>
+    </w:p>
+    <w:p>
+      <w:pPr>
+        <w:shd w:val="clear" w:color="auto" w:fill="FFFFFF"/>
+        <w:spacing w:after="240" w:line="240" w:lineRule="auto"/>
+        <w:rPr>
+          <w:rFonts w:eastAsia="Times New Roman" w:cs="Segoe UI"/>
+          <w:color w:val="24292E"/>
+          <w:sz w:val="22"/>
+          <w:szCs w:val="22"/>
+          <w:lang w:val="en-GB" w:eastAsia="en-GB"/>
+        </w:rPr>
+      </w:pPr>
+      <w:r>
+        <w:rPr>
+          <w:rFonts w:eastAsia="Times New Roman" w:cs="Segoe UI"/>
+          <w:color w:val="24292E"/>
+          <w:sz w:val="22"/>
+          <w:szCs w:val="22"/>
+          <w:lang w:val="en-GB" w:eastAsia="en-GB"/>
+        </w:rPr>
+        <w:t>With every commit the code is tested automatically. You can see if the test were successful by the badge in this readme.</w:t>
+      </w:r>
+    </w:p>
+    <w:p>
+      <w:pPr>
+        <w:shd w:val="clear" w:color="auto" w:fill="FFFFFF"/>
+        <w:spacing w:line="240" w:lineRule="auto"/>
+        <w:rPr>
+          <w:rFonts w:eastAsia="Times New Roman" w:cs="Segoe UI"/>
+          <w:color w:val="24292E"/>
+          <w:sz w:val="22"/>
+          <w:szCs w:val="22"/>
+          <w:lang w:val="en-GB" w:eastAsia="en-GB"/>
+        </w:rPr>
+      </w:pPr>
+      <w:r>
+        <w:rPr>
+          <w:rFonts w:eastAsia="Times New Roman" w:cs="Segoe UI"/>
+          <w:color w:val="24292E"/>
+          <w:sz w:val="22"/>
+          <w:szCs w:val="22"/>
+          <w:lang w:val="en-GB" w:eastAsia="en-GB"/>
+        </w:rPr>
+        <w:t>To build the code, you must run </w:t>
+      </w:r>
+      <w:r>
+        <w:rPr>
+          <w:rFonts w:ascii="Consolas" w:eastAsia="Times New Roman" w:hAnsi="Consolas" w:cs="Courier New"/>
+          <w:color w:val="24292E"/>
+          <w:sz w:val="18"/>
+          <w:szCs w:val="18"/>
+          <w:lang w:val="en-GB" w:eastAsia="en-GB"/>
+        </w:rPr>
+        <w:t xml:space="preserve">dotnet test </w:t>
+      </w:r>
+      <w:proofErr w:type="spellStart"/>
+      <w:r>
+        <w:rPr>
+          <w:rFonts w:ascii="Consolas" w:eastAsia="Times New Roman" w:hAnsi="Consolas" w:cs="Courier New"/>
+          <w:color w:val="24292E"/>
+          <w:sz w:val="18"/>
+          <w:szCs w:val="18"/>
+          <w:lang w:val="en-GB" w:eastAsia="en-GB"/>
+        </w:rPr>
+        <w:t>src</w:t>
+      </w:r>
+      <w:proofErr w:type="spellEnd"/>
+      <w:r>
+        <w:rPr>
+          <w:rFonts w:eastAsia="Times New Roman" w:cs="Segoe UI"/>
+          <w:color w:val="24292E"/>
+          <w:sz w:val="22"/>
+          <w:szCs w:val="22"/>
+          <w:lang w:val="en-GB" w:eastAsia="en-GB"/>
+        </w:rPr>
+        <w:t xml:space="preserve"> in the directory of your </w:t>
+      </w:r>
+      <w:proofErr w:type="gramStart"/>
+      <w:r>
+        <w:rPr>
+          <w:rFonts w:eastAsia="Times New Roman" w:cs="Segoe UI"/>
+          <w:color w:val="24292E"/>
+          <w:sz w:val="22"/>
+          <w:szCs w:val="22"/>
+          <w:lang w:val="en-GB" w:eastAsia="en-GB"/>
+        </w:rPr>
+        <w:t>clone</w:t>
+      </w:r>
+      <w:proofErr w:type="gramEnd"/>
+    </w:p>
+    <w:p>
+      <w:pPr>
+        <w:shd w:val="clear" w:color="auto" w:fill="FFFFFF"/>
+        <w:spacing w:before="360" w:after="240" w:line="240" w:lineRule="auto"/>
+        <w:outlineLvl w:val="2"/>
+        <w:rPr>
+          <w:rFonts w:eastAsia="Times New Roman" w:cs="Segoe UI"/>
+          <w:b/>
+          <w:bCs/>
+          <w:color w:val="24292E"/>
+          <w:sz w:val="28"/>
+          <w:szCs w:val="28"/>
+          <w:lang w:val="en-GB" w:eastAsia="en-GB"/>
+        </w:rPr>
+      </w:pPr>
+      <w:r>
+        <w:rPr>
+          <w:rFonts w:eastAsia="Times New Roman" w:cs="Segoe UI"/>
+          <w:b/>
+          <w:bCs/>
+          <w:color w:val="24292E"/>
+          <w:sz w:val="28"/>
+          <w:szCs w:val="28"/>
+          <w:lang w:val="en-GB" w:eastAsia="en-GB"/>
+        </w:rPr>
+        <w:t>Run</w:t>
+      </w:r>
+    </w:p>
+    <w:p>
+      <w:pPr>
+        <w:shd w:val="clear" w:color="auto" w:fill="FFFFFF"/>
+        <w:spacing w:afterAutospacing="1" w:line="240" w:lineRule="auto"/>
+        <w:rPr>
+          <w:rFonts w:eastAsia="Times New Roman" w:cs="Segoe UI"/>
+          <w:color w:val="24292E"/>
+          <w:sz w:val="22"/>
+          <w:szCs w:val="22"/>
+          <w:lang w:val="en-GB" w:eastAsia="en-GB"/>
+        </w:rPr>
+      </w:pPr>
+      <w:r>
+        <w:rPr>
+          <w:rFonts w:eastAsia="Times New Roman" w:cs="Segoe UI"/>
+          <w:color w:val="24292E"/>
+          <w:sz w:val="22"/>
+          <w:szCs w:val="22"/>
+          <w:lang w:val="en-GB" w:eastAsia="en-GB"/>
+        </w:rPr>
+        <w:t>To run the code, you need to run </w:t>
+      </w:r>
+      <w:r>
+        <w:rPr>
+          <w:rFonts w:ascii="Consolas" w:eastAsia="Times New Roman" w:hAnsi="Consolas" w:cs="Courier New"/>
+          <w:color w:val="24292E"/>
+          <w:sz w:val="18"/>
+          <w:szCs w:val="18"/>
+          <w:lang w:val="en-GB" w:eastAsia="en-GB"/>
+        </w:rPr>
+        <w:t xml:space="preserve">dotnet run --project </w:t>
+      </w:r>
+      <w:proofErr w:type="spellStart"/>
+      <w:r>
+        <w:rPr>
+          <w:rFonts w:ascii="Consolas" w:eastAsia="Times New Roman" w:hAnsi="Consolas" w:cs="Courier New"/>
+          <w:color w:val="24292E"/>
+          <w:sz w:val="18"/>
+          <w:szCs w:val="18"/>
+          <w:lang w:val="en-GB" w:eastAsia="en-GB"/>
+        </w:rPr>
+        <w:t>src</w:t>
+      </w:r>
+      <w:proofErr w:type="spellEnd"/>
+      <w:r>
+        <w:rPr>
+          <w:rFonts w:ascii="Consolas" w:eastAsia="Times New Roman" w:hAnsi="Consolas" w:cs="Courier New"/>
+          <w:color w:val="24292E"/>
+          <w:sz w:val="18"/>
+          <w:szCs w:val="18"/>
+          <w:lang w:val="en-GB" w:eastAsia="en-GB"/>
+        </w:rPr>
+        <w:t>/</w:t>
+      </w:r>
+      <w:proofErr w:type="spellStart"/>
+      <w:r>
+        <w:rPr>
+          <w:rFonts w:ascii="Consolas" w:eastAsia="Times New Roman" w:hAnsi="Consolas" w:cs="Courier New"/>
+          <w:color w:val="24292E"/>
+          <w:sz w:val="18"/>
+          <w:szCs w:val="18"/>
+          <w:lang w:val="en-GB" w:eastAsia="en-GB"/>
+        </w:rPr>
+        <w:t>WeepingSnake.ConsoleClient</w:t>
+      </w:r>
+      <w:proofErr w:type="spellEnd"/>
+      <w:r>
+        <w:rPr>
+          <w:rFonts w:eastAsia="Times New Roman" w:cs="Segoe UI"/>
+          <w:color w:val="24292E"/>
+          <w:sz w:val="22"/>
+          <w:szCs w:val="22"/>
+          <w:lang w:val="en-GB" w:eastAsia="en-GB"/>
+        </w:rPr>
+        <w:t xml:space="preserve"> in the directory of your </w:t>
+      </w:r>
+      <w:proofErr w:type="gramStart"/>
+      <w:r>
+        <w:rPr>
+          <w:rFonts w:eastAsia="Times New Roman" w:cs="Segoe UI"/>
+          <w:color w:val="24292E"/>
+          <w:sz w:val="22"/>
+          <w:szCs w:val="22"/>
+          <w:lang w:val="en-GB" w:eastAsia="en-GB"/>
+        </w:rPr>
+        <w:t>clone</w:t>
+      </w:r>
+      <w:proofErr w:type="gramEnd"/>
     </w:p>
     <w:p>
       <w:pPr>
@@ -3676,8 +4923,13 @@
         <w:pStyle w:val="berschrift2"/>
       </w:pPr>
       <w:bookmarkStart w:id="13" w:name="_Toc72307022"/>
+      <w:proofErr w:type="spellStart"/>
       <w:r>
-        <w:t>Ubiquitous Language</w:t>
+        <w:t>Ubiquitous</w:t>
+      </w:r>
+      <w:proofErr w:type="spellEnd"/>
+      <w:r>
+        <w:t xml:space="preserve"> Language</w:t>
       </w:r>
       <w:bookmarkEnd w:id="13"/>
     </w:p>
@@ -3696,7 +4948,21 @@
         <w:rPr>
           <w:color w:val="FF0000"/>
         </w:rPr>
-        <w:t>Analyse der Ubiquitous Language mit &gt;= 5 Beispielen</w:t>
+        <w:t xml:space="preserve">Analyse der </w:t>
+      </w:r>
+      <w:proofErr w:type="spellStart"/>
+      <w:r>
+        <w:rPr>
+          <w:color w:val="FF0000"/>
+        </w:rPr>
+        <w:t>Ubiquitous</w:t>
+      </w:r>
+      <w:proofErr w:type="spellEnd"/>
+      <w:r>
+        <w:rPr>
+          <w:color w:val="FF0000"/>
+        </w:rPr>
+        <w:t xml:space="preserve"> Language mit &gt;= 5 Beispielen</w:t>
       </w:r>
     </w:p>
     <w:p>
@@ -4147,7 +5413,21 @@
         <w:rPr>
           <w:color w:val="FF0000"/>
         </w:rPr>
-        <w:t>Code Smells identifizieren</w:t>
+        <w:t xml:space="preserve">Code </w:t>
+      </w:r>
+      <w:proofErr w:type="spellStart"/>
+      <w:r>
+        <w:rPr>
+          <w:color w:val="FF0000"/>
+        </w:rPr>
+        <w:t>Smells</w:t>
+      </w:r>
+      <w:proofErr w:type="spellEnd"/>
+      <w:r>
+        <w:rPr>
+          <w:color w:val="FF0000"/>
+        </w:rPr>
+        <w:t xml:space="preserve"> identifizieren</w:t>
       </w:r>
     </w:p>
     <w:p>
@@ -4165,7 +5445,21 @@
         <w:rPr>
           <w:color w:val="FF0000"/>
         </w:rPr>
-        <w:t>&gt;= 2 Refactorings anwenden und begründen</w:t>
+        <w:t xml:space="preserve">&gt;= 2 </w:t>
+      </w:r>
+      <w:proofErr w:type="spellStart"/>
+      <w:r>
+        <w:rPr>
+          <w:color w:val="FF0000"/>
+        </w:rPr>
+        <w:t>Refactorings</w:t>
+      </w:r>
+      <w:proofErr w:type="spellEnd"/>
+      <w:r>
+        <w:rPr>
+          <w:color w:val="FF0000"/>
+        </w:rPr>
+        <w:t xml:space="preserve"> anwenden und begründen</w:t>
       </w:r>
     </w:p>
     <w:p>
@@ -4183,7 +5477,21 @@
         <w:rPr>
           <w:color w:val="FF0000"/>
         </w:rPr>
-        <w:t>für 2 Stelle vorher/nacher UML</w:t>
+        <w:t>für 2 Stelle vorher/</w:t>
+      </w:r>
+      <w:proofErr w:type="spellStart"/>
+      <w:r>
+        <w:rPr>
+          <w:color w:val="FF0000"/>
+        </w:rPr>
+        <w:t>nacher</w:t>
+      </w:r>
+      <w:proofErr w:type="spellEnd"/>
+      <w:r>
+        <w:rPr>
+          <w:color w:val="FF0000"/>
+        </w:rPr>
+        <w:t xml:space="preserve"> UML</w:t>
       </w:r>
     </w:p>
     <w:p>
@@ -4255,7 +5563,35 @@
         <w:rPr>
           <w:color w:val="FF0000"/>
         </w:rPr>
-        <w:t>Einsatz von Fake-/MockObjekten (ohne Frameworks wie z.B. Mockito)</w:t>
+        <w:t>Einsatz von Fake-/</w:t>
+      </w:r>
+      <w:proofErr w:type="spellStart"/>
+      <w:r>
+        <w:rPr>
+          <w:color w:val="FF0000"/>
+        </w:rPr>
+        <w:t>MockObjekten</w:t>
+      </w:r>
+      <w:proofErr w:type="spellEnd"/>
+      <w:r>
+        <w:rPr>
+          <w:color w:val="FF0000"/>
+        </w:rPr>
+        <w:t xml:space="preserve"> (ohne Frameworks wie z.B. </w:t>
+      </w:r>
+      <w:proofErr w:type="spellStart"/>
+      <w:r>
+        <w:rPr>
+          <w:color w:val="FF0000"/>
+        </w:rPr>
+        <w:t>Mockito</w:t>
+      </w:r>
+      <w:proofErr w:type="spellEnd"/>
+      <w:r>
+        <w:rPr>
+          <w:color w:val="FF0000"/>
+        </w:rPr>
+        <w:t>)</w:t>
       </w:r>
     </w:p>
     <w:p>
@@ -4309,8 +5645,16 @@
         <w:rPr>
           <w:color w:val="FF0000"/>
         </w:rPr>
-        <w:t>Einsatz der Fake/MockObjekte</w:t>
+        <w:t>Einsatz der Fake/</w:t>
       </w:r>
+      <w:proofErr w:type="spellStart"/>
+      <w:r>
+        <w:rPr>
+          <w:color w:val="FF0000"/>
+        </w:rPr>
+        <w:t>MockObjekte</w:t>
+      </w:r>
+      <w:proofErr w:type="spellEnd"/>
     </w:p>
     <w:p>
       <w:pPr>
@@ -4476,8 +5820,8 @@
       </w:r>
     </w:p>
     <w:sectPr>
-      <w:headerReference w:type="default" r:id="rId26"/>
-      <w:footerReference w:type="default" r:id="rId27"/>
+      <w:headerReference w:type="default" r:id="rId29"/>
+      <w:footerReference w:type="default" r:id="rId30"/>
       <w:pgSz w:w="11906" w:h="16838" w:code="9"/>
       <w:pgMar w:top="1985" w:right="1701" w:bottom="1985" w:left="1701" w:header="993" w:footer="720" w:gutter="0"/>
       <w:pgNumType w:start="1"/>
@@ -4658,7 +6002,7 @@
               <w:rPr>
                 <w:noProof/>
               </w:rPr>
-              <w:t>10</w:t>
+              <w:t>11</w:t>
             </w:r>
             <w:r>
               <w:rPr>
@@ -7815,6 +9159,123 @@
     </w:lvl>
   </w:abstractNum>
   <w:abstractNum w:abstractNumId="38" w15:restartNumberingAfterBreak="0">
+    <w:nsid w:val="7D282C72"/>
+    <w:multiLevelType w:val="multilevel"/>
+    <w:tmpl w:val="862A9734"/>
+    <w:lvl w:ilvl="0">
+      <w:start w:val="1"/>
+      <w:numFmt w:val="decimal"/>
+      <w:lvlText w:val="%1."/>
+      <w:lvlJc w:val="left"/>
+      <w:pPr>
+        <w:tabs>
+          <w:tab w:val="num" w:pos="720"/>
+        </w:tabs>
+        <w:ind w:left="720" w:hanging="360"/>
+      </w:pPr>
+    </w:lvl>
+    <w:lvl w:ilvl="1">
+      <w:start w:val="1"/>
+      <w:numFmt w:val="bullet"/>
+      <w:lvlText w:val="o"/>
+      <w:lvlJc w:val="left"/>
+      <w:pPr>
+        <w:tabs>
+          <w:tab w:val="num" w:pos="1440"/>
+        </w:tabs>
+        <w:ind w:left="1440" w:hanging="360"/>
+      </w:pPr>
+      <w:rPr>
+        <w:rFonts w:ascii="Courier New" w:hAnsi="Courier New" w:hint="default"/>
+        <w:sz w:val="20"/>
+      </w:rPr>
+    </w:lvl>
+    <w:lvl w:ilvl="2" w:tentative="1">
+      <w:start w:val="1"/>
+      <w:numFmt w:val="decimal"/>
+      <w:lvlText w:val="%3."/>
+      <w:lvlJc w:val="left"/>
+      <w:pPr>
+        <w:tabs>
+          <w:tab w:val="num" w:pos="2160"/>
+        </w:tabs>
+        <w:ind w:left="2160" w:hanging="360"/>
+      </w:pPr>
+    </w:lvl>
+    <w:lvl w:ilvl="3" w:tentative="1">
+      <w:start w:val="1"/>
+      <w:numFmt w:val="decimal"/>
+      <w:lvlText w:val="%4."/>
+      <w:lvlJc w:val="left"/>
+      <w:pPr>
+        <w:tabs>
+          <w:tab w:val="num" w:pos="2880"/>
+        </w:tabs>
+        <w:ind w:left="2880" w:hanging="360"/>
+      </w:pPr>
+    </w:lvl>
+    <w:lvl w:ilvl="4" w:tentative="1">
+      <w:start w:val="1"/>
+      <w:numFmt w:val="decimal"/>
+      <w:lvlText w:val="%5."/>
+      <w:lvlJc w:val="left"/>
+      <w:pPr>
+        <w:tabs>
+          <w:tab w:val="num" w:pos="3600"/>
+        </w:tabs>
+        <w:ind w:left="3600" w:hanging="360"/>
+      </w:pPr>
+    </w:lvl>
+    <w:lvl w:ilvl="5" w:tentative="1">
+      <w:start w:val="1"/>
+      <w:numFmt w:val="decimal"/>
+      <w:lvlText w:val="%6."/>
+      <w:lvlJc w:val="left"/>
+      <w:pPr>
+        <w:tabs>
+          <w:tab w:val="num" w:pos="4320"/>
+        </w:tabs>
+        <w:ind w:left="4320" w:hanging="360"/>
+      </w:pPr>
+    </w:lvl>
+    <w:lvl w:ilvl="6" w:tentative="1">
+      <w:start w:val="1"/>
+      <w:numFmt w:val="decimal"/>
+      <w:lvlText w:val="%7."/>
+      <w:lvlJc w:val="left"/>
+      <w:pPr>
+        <w:tabs>
+          <w:tab w:val="num" w:pos="5040"/>
+        </w:tabs>
+        <w:ind w:left="5040" w:hanging="360"/>
+      </w:pPr>
+    </w:lvl>
+    <w:lvl w:ilvl="7" w:tentative="1">
+      <w:start w:val="1"/>
+      <w:numFmt w:val="decimal"/>
+      <w:lvlText w:val="%8."/>
+      <w:lvlJc w:val="left"/>
+      <w:pPr>
+        <w:tabs>
+          <w:tab w:val="num" w:pos="5760"/>
+        </w:tabs>
+        <w:ind w:left="5760" w:hanging="360"/>
+      </w:pPr>
+    </w:lvl>
+    <w:lvl w:ilvl="8" w:tentative="1">
+      <w:start w:val="1"/>
+      <w:numFmt w:val="decimal"/>
+      <w:lvlText w:val="%9."/>
+      <w:lvlJc w:val="left"/>
+      <w:pPr>
+        <w:tabs>
+          <w:tab w:val="num" w:pos="6480"/>
+        </w:tabs>
+        <w:ind w:left="6480" w:hanging="360"/>
+      </w:pPr>
+    </w:lvl>
+  </w:abstractNum>
+  <w:abstractNum w:abstractNumId="39" w15:restartNumberingAfterBreak="0">
     <w:nsid w:val="7E9321B8"/>
     <w:multiLevelType w:val="hybridMultilevel"/>
     <w:tmpl w:val="0DC486D4"/>
@@ -7992,7 +9453,7 @@
     <w:abstractNumId w:val="19"/>
   </w:num>
   <w:num w:numId="30">
-    <w:abstractNumId w:val="38"/>
+    <w:abstractNumId w:val="39"/>
   </w:num>
   <w:num w:numId="31">
     <w:abstractNumId w:val="21"/>
@@ -8020,6 +9481,9 @@
   </w:num>
   <w:num w:numId="39">
     <w:abstractNumId w:val="29"/>
+  </w:num>
+  <w:num w:numId="40">
+    <w:abstractNumId w:val="38"/>
   </w:num>
   <w:numIdMacAtCleanup w:val="26"/>
 </w:numbering>

</xml_diff>

<commit_message>
Add some DDD text
</commit_message>
<xml_diff>
--- a/technical_documentation.docx
+++ b/technical_documentation.docx
@@ -42,7 +42,7 @@
           <w:noProof/>
         </w:rPr>
         <w:drawing>
-          <wp:anchor distT="0" distB="0" distL="114300" distR="114300" simplePos="0" relativeHeight="251658240" behindDoc="0" locked="0" layoutInCell="1" allowOverlap="1" wp14:anchorId="668C83A1" wp14:editId="27E95E64">
+          <wp:anchor distT="0" distB="0" distL="114300" distR="114300" simplePos="0" relativeHeight="251654144" behindDoc="0" locked="0" layoutInCell="1" allowOverlap="1" wp14:anchorId="668C83A1" wp14:editId="68E523AF">
             <wp:simplePos x="832485" y="832485"/>
             <wp:positionH relativeFrom="margin">
               <wp:align>center</wp:align>
@@ -358,7 +358,7 @@
           <w:noProof/>
           <w:sz w:val="22"/>
         </w:rPr>
-        <w:t>19.05.2021</w:t>
+        <w:t>20.05.2021</w:t>
       </w:r>
       <w:r>
         <w:rPr>
@@ -382,7 +382,7 @@
         <mc:AlternateContent>
           <mc:Choice Requires="wpg">
             <w:drawing>
-              <wp:anchor distT="0" distB="0" distL="114300" distR="114300" simplePos="0" relativeHeight="251669504" behindDoc="0" locked="0" layoutInCell="1" allowOverlap="1" wp14:anchorId="47B7E724" wp14:editId="3BCC33A5">
+              <wp:anchor distT="0" distB="0" distL="114300" distR="114300" simplePos="0" relativeHeight="251665408" behindDoc="0" locked="0" layoutInCell="1" allowOverlap="1" wp14:anchorId="47B7E724" wp14:editId="3996D295">
                 <wp:simplePos x="0" y="0"/>
                 <wp:positionH relativeFrom="margin">
                   <wp:align>center</wp:align>
@@ -581,7 +581,7 @@
           </mc:Choice>
           <mc:Fallback>
             <w:pict>
-              <v:group w14:anchorId="25EC27FE" id="Gruppieren 9" o:spid="_x0000_s1026" style="position:absolute;margin-left:0;margin-top:16.5pt;width:142.8pt;height:142.8pt;z-index:251669504;mso-position-horizontal:center;mso-position-horizontal-relative:margin;mso-width-relative:margin;mso-height-relative:margin" coordsize="11722,11722" o:gfxdata="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">
+              <v:group w14:anchorId="78C6DA53" id="Gruppieren 9" o:spid="_x0000_s1026" style="position:absolute;margin-left:0;margin-top:16.5pt;width:142.8pt;height:142.8pt;z-index:251665408;mso-position-horizontal:center;mso-position-horizontal-relative:margin;mso-width-relative:margin;mso-height-relative:margin" coordsize="11722,11722" o:gfxdata="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">
                 <v:shapetype id="_x0000_t75" coordsize="21600,21600" o:spt="75" o:preferrelative="t" path="m@4@5l@4@11@9@11@9@5xe" filled="f" stroked="f">
                   <v:stroke joinstyle="miter"/>
                   <v:formulas>
@@ -601,7 +601,7 @@
                   <v:path o:extrusionok="f" gradientshapeok="t" o:connecttype="rect"/>
                   <o:lock v:ext="edit" aspectratio="t"/>
                 </v:shapetype>
-                <v:shape id="Grafik 3" o:spid="_x0000_s1027" type="#_x0000_t75" alt="Schlange mit einfarbiger Füllung" style="position:absolute;width:11722;height:11722;rotation:-6099828fd;flip:x;visibility:visible;mso-wrap-style:square" o:gfxdata="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">
+                <v:shape id="Grafik 3" o:spid="_x0000_s1027" type="#_x0000_t75" alt="Schlange mit einfarbiger Füllung" style="position:absolute;width:11722;height:11722;rotation:-6099828fd;flip:x;visibility:visible;mso-wrap-style:square" o:gfxdata="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">
                   <v:imagedata r:id="rId19" o:title="Schlange mit einfarbiger Füllung"/>
                 </v:shape>
                 <v:shape id="Grafik 2" o:spid="_x0000_s1028" type="#_x0000_t75" alt="Wasser mit einfarbiger Füllung" style="position:absolute;left:4889;top:6032;width:5112;height:5112;visibility:visible;mso-wrap-style:square" o:gfxdata="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">
@@ -650,7 +650,7 @@
         <mc:AlternateContent>
           <mc:Choice Requires="wps">
             <w:drawing>
-              <wp:anchor distT="45720" distB="45720" distL="114300" distR="114300" simplePos="0" relativeHeight="251660288" behindDoc="0" locked="0" layoutInCell="1" allowOverlap="1" wp14:anchorId="091A9540" wp14:editId="1A7AF508">
+              <wp:anchor distT="45720" distB="45720" distL="114300" distR="114300" simplePos="0" relativeHeight="251656192" behindDoc="0" locked="0" layoutInCell="1" allowOverlap="1" wp14:anchorId="091A9540" wp14:editId="6A196815">
                 <wp:simplePos x="788276" y="8103476"/>
                 <wp:positionH relativeFrom="margin">
                   <wp:align>center</wp:align>
@@ -840,7 +840,7 @@
                 <v:stroke joinstyle="miter"/>
                 <v:path gradientshapeok="t" o:connecttype="rect"/>
               </v:shapetype>
-              <v:shape id="Textfeld 2" o:spid="_x0000_s1026" type="#_x0000_t202" style="position:absolute;margin-left:0;margin-top:0;width:358.75pt;height:110.6pt;z-index:251660288;visibility:visible;mso-wrap-style:square;mso-width-percent:0;mso-height-percent:200;mso-wrap-distance-left:9pt;mso-wrap-distance-top:3.6pt;mso-wrap-distance-right:9pt;mso-wrap-distance-bottom:3.6pt;mso-position-horizontal:center;mso-position-horizontal-relative:margin;mso-position-vertical:bottom;mso-position-vertical-relative:margin;mso-width-percent:0;mso-height-percent:200;mso-width-relative:margin;mso-height-relative:margin;v-text-anchor:middle" o:gfxdata="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" stroked="f">
+              <v:shape id="Textfeld 2" o:spid="_x0000_s1026" type="#_x0000_t202" style="position:absolute;margin-left:0;margin-top:0;width:358.75pt;height:110.6pt;z-index:251656192;visibility:visible;mso-wrap-style:square;mso-width-percent:0;mso-height-percent:200;mso-wrap-distance-left:9pt;mso-wrap-distance-top:3.6pt;mso-wrap-distance-right:9pt;mso-wrap-distance-bottom:3.6pt;mso-position-horizontal:center;mso-position-horizontal-relative:margin;mso-position-vertical:bottom;mso-position-vertical-relative:margin;mso-width-percent:0;mso-height-percent:200;mso-width-relative:margin;mso-height-relative:margin;v-text-anchor:middle" o:gfxdata="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" stroked="f">
                 <v:textbox style="mso-fit-shape-to-text:t">
                   <w:txbxContent>
                     <w:p>
@@ -2832,6 +2832,11 @@
       <w:bookmarkEnd w:id="4"/>
     </w:p>
     <w:p>
+      <w:pPr>
+        <w:rPr>
+          <w:color w:val="FF0000"/>
+        </w:rPr>
+      </w:pPr>
       <w:r>
         <w:rPr>
           <w:b/>
@@ -2871,6 +2876,30 @@
         </w:rPr>
         <w:t>Programmierschnittstelle</w:t>
       </w:r>
+    </w:p>
+    <w:p>
+      <w:r>
+        <w:rPr>
+          <w:b/>
+        </w:rPr>
+        <w:t>UL</w:t>
+      </w:r>
+      <w:r>
+        <w:tab/>
+      </w:r>
+      <w:r>
+        <w:tab/>
+      </w:r>
+      <w:proofErr w:type="spellStart"/>
+      <w:r>
+        <w:t>Ubiquitous</w:t>
+      </w:r>
+      <w:proofErr w:type="spellEnd"/>
+      <w:r>
+        <w:t xml:space="preserve"> Language</w:t>
+      </w:r>
+    </w:p>
+    <w:p>
       <w:r>
         <w:br w:type="page"/>
       </w:r>
@@ -3508,13 +3537,7 @@
               <w:rPr>
                 <w:color w:val="FF0000"/>
               </w:rPr>
-              <w:t>WeepingSnake.Game</w:t>
-            </w:r>
-            <w:r>
-              <w:rPr>
-                <w:color w:val="FF0000"/>
-              </w:rPr>
-              <w:t>.Tests</w:t>
+              <w:t>WeepingSnake.Game.Tests</w:t>
             </w:r>
             <w:proofErr w:type="spellEnd"/>
           </w:p>
@@ -3566,13 +3589,7 @@
               <w:rPr>
                 <w:color w:val="FF0000"/>
               </w:rPr>
-              <w:t>WeepingSnake.</w:t>
-            </w:r>
-            <w:r>
-              <w:rPr>
-                <w:color w:val="FF0000"/>
-              </w:rPr>
-              <w:t>WebService</w:t>
+              <w:t>WeepingSnake.WebService</w:t>
             </w:r>
             <w:proofErr w:type="spellEnd"/>
           </w:p>
@@ -3624,13 +3641,7 @@
               <w:rPr>
                 <w:color w:val="FF0000"/>
               </w:rPr>
-              <w:t>WeepingSnake.</w:t>
-            </w:r>
-            <w:r>
-              <w:rPr>
-                <w:color w:val="FF0000"/>
-              </w:rPr>
-              <w:t>ConsoleClient</w:t>
+              <w:t>WeepingSnake.ConsoleClient</w:t>
             </w:r>
             <w:proofErr w:type="spellEnd"/>
           </w:p>
@@ -3682,13 +3693,7 @@
               <w:rPr>
                 <w:color w:val="FF0000"/>
               </w:rPr>
-              <w:t>WeepingSnake.</w:t>
-            </w:r>
-            <w:r>
-              <w:rPr>
-                <w:color w:val="FF0000"/>
-              </w:rPr>
-              <w:t>ConsoleClient.Tests</w:t>
+              <w:t>WeepingSnake.ConsoleClient.Tests</w:t>
             </w:r>
             <w:proofErr w:type="spellEnd"/>
           </w:p>
@@ -3863,10 +3868,7 @@
       </w:r>
       <w:proofErr w:type="spellEnd"/>
       <w:r>
-        <w:t>, in welcher dieser Prozess beschrieben ist</w:t>
-      </w:r>
-      <w:r>
-        <w:t>.</w:t>
+        <w:t>, in welcher dieser Prozess beschrieben ist.</w:t>
       </w:r>
     </w:p>
     <w:p>
@@ -3924,11 +3926,12 @@
       </w:pPr>
       <w:r>
         <w:rPr>
+          <w:noProof/>
           <w:sz w:val="24"/>
           <w:szCs w:val="24"/>
         </w:rPr>
         <w:drawing>
-          <wp:inline distT="0" distB="0" distL="0" distR="0" wp14:anchorId="169C2F3A" wp14:editId="00CC8FC1">
+          <wp:inline distT="0" distB="0" distL="0" distR="0" wp14:anchorId="169C2F3A" wp14:editId="6BBAD22E">
             <wp:extent cx="1000125" cy="190500"/>
             <wp:effectExtent l="0" t="0" r="9525" b="0"/>
             <wp:docPr id="1" name="Grafik 1"/>
@@ -3973,11 +3976,12 @@
       </w:r>
       <w:r>
         <w:rPr>
+          <w:noProof/>
           <w:sz w:val="24"/>
           <w:szCs w:val="24"/>
         </w:rPr>
         <w:drawing>
-          <wp:inline distT="0" distB="0" distL="0" distR="0" wp14:anchorId="42B37DC2" wp14:editId="7AEC607A">
+          <wp:inline distT="0" distB="0" distL="0" distR="0" wp14:anchorId="42B37DC2" wp14:editId="791E25C5">
             <wp:extent cx="962025" cy="190500"/>
             <wp:effectExtent l="0" t="0" r="9525" b="0"/>
             <wp:docPr id="4" name="Grafik 4"/>
@@ -4022,11 +4026,12 @@
       </w:r>
       <w:r>
         <w:rPr>
+          <w:noProof/>
           <w:sz w:val="24"/>
           <w:szCs w:val="24"/>
         </w:rPr>
         <w:drawing>
-          <wp:inline distT="0" distB="0" distL="0" distR="0" wp14:anchorId="593E2E4A" wp14:editId="4182C465">
+          <wp:inline distT="0" distB="0" distL="0" distR="0" wp14:anchorId="593E2E4A" wp14:editId="149BE889">
             <wp:extent cx="952500" cy="190500"/>
             <wp:effectExtent l="0" t="0" r="0" b="0"/>
             <wp:docPr id="10" name="Grafik 10"/>
@@ -4934,75 +4939,1678 @@
       <w:bookmarkEnd w:id="13"/>
     </w:p>
     <w:p>
-      <w:pPr>
-        <w:pStyle w:val="Listenabsatz"/>
-        <w:numPr>
-          <w:ilvl w:val="0"/>
-          <w:numId w:val="37"/>
-        </w:numPr>
+      <w:r>
+        <w:t xml:space="preserve">Die Betrachtung der </w:t>
+      </w:r>
+      <w:proofErr w:type="spellStart"/>
+      <w:r>
+        <w:t>Ubiquitous</w:t>
+      </w:r>
+      <w:proofErr w:type="spellEnd"/>
+      <w:r>
+        <w:t xml:space="preserve"> Language</w:t>
+      </w:r>
+      <w:r>
+        <w:t xml:space="preserve"> (UL)</w:t>
+      </w:r>
+      <w:r>
+        <w:t xml:space="preserve"> erfolgt anhand der folgenden Gestaltung der Problemdomäne</w:t>
+      </w:r>
+      <w:r>
+        <w:t>.</w:t>
+      </w:r>
+    </w:p>
+    <w:p>
+      <w:r>
+        <w:rPr>
+          <w:noProof/>
+        </w:rPr>
+        <mc:AlternateContent>
+          <mc:Choice Requires="wpg">
+            <w:drawing>
+              <wp:inline distT="0" distB="0" distL="0" distR="0" wp14:anchorId="10B16DD4" wp14:editId="49D63406">
+                <wp:extent cx="5793474" cy="2565238"/>
+                <wp:effectExtent l="0" t="0" r="0" b="26035"/>
+                <wp:docPr id="20" name="Gruppieren 20"/>
+                <wp:cNvGraphicFramePr/>
+                <a:graphic xmlns:a="http://schemas.openxmlformats.org/drawingml/2006/main">
+                  <a:graphicData uri="http://schemas.microsoft.com/office/word/2010/wordprocessingGroup">
+                    <wpg:wgp>
+                      <wpg:cNvGrpSpPr/>
+                      <wpg:grpSpPr>
+                        <a:xfrm>
+                          <a:off x="0" y="0"/>
+                          <a:ext cx="5793474" cy="2565238"/>
+                          <a:chOff x="0" y="0"/>
+                          <a:chExt cx="5793474" cy="2565238"/>
+                        </a:xfrm>
+                      </wpg:grpSpPr>
+                      <wpg:grpSp>
+                        <wpg:cNvPr id="19" name="Gruppieren 19"/>
+                        <wpg:cNvGrpSpPr/>
+                        <wpg:grpSpPr>
+                          <a:xfrm>
+                            <a:off x="184245" y="6823"/>
+                            <a:ext cx="5609229" cy="2558415"/>
+                            <a:chOff x="0" y="0"/>
+                            <a:chExt cx="5609229" cy="2558415"/>
+                          </a:xfrm>
+                        </wpg:grpSpPr>
+                        <wps:wsp>
+                          <wps:cNvPr id="14" name="Textfeld 14"/>
+                          <wps:cNvSpPr txBox="1"/>
+                          <wps:spPr>
+                            <a:xfrm>
+                              <a:off x="0" y="764275"/>
+                              <a:ext cx="1842448" cy="798394"/>
+                            </a:xfrm>
+                            <a:prstGeom prst="rect">
+                              <a:avLst/>
+                            </a:prstGeom>
+                            <a:noFill/>
+                            <a:ln w="6350">
+                              <a:noFill/>
+                            </a:ln>
+                          </wps:spPr>
+                          <wps:txbx>
+                            <w:txbxContent>
+                              <w:p>
+                                <w:pPr>
+                                  <w:jc w:val="center"/>
+                                  <w:rPr>
+                                    <w:b/>
+                                    <w:bCs/>
+                                    <w:sz w:val="28"/>
+                                    <w:szCs w:val="28"/>
+                                  </w:rPr>
+                                </w:pPr>
+                                <w:r>
+                                  <w:rPr>
+                                    <w:b/>
+                                    <w:bCs/>
+                                    <w:sz w:val="28"/>
+                                    <w:szCs w:val="28"/>
+                                  </w:rPr>
+                                  <w:t>Accountverwaltung</w:t>
+                                </w:r>
+                              </w:p>
+                              <w:p>
+                                <w:pPr>
+                                  <w:jc w:val="center"/>
+                                  <w:rPr>
+                                    <w:sz w:val="20"/>
+                                    <w:szCs w:val="20"/>
+                                  </w:rPr>
+                                </w:pPr>
+                                <w:r>
+                                  <w:rPr>
+                                    <w:sz w:val="20"/>
+                                    <w:szCs w:val="20"/>
+                                  </w:rPr>
+                                  <w:t>(</w:t>
+                                </w:r>
+                                <w:r>
+                                  <w:rPr>
+                                    <w:sz w:val="20"/>
+                                    <w:szCs w:val="20"/>
+                                  </w:rPr>
+                                  <w:t>Generische</w:t>
+                                </w:r>
+                                <w:r>
+                                  <w:rPr>
+                                    <w:sz w:val="20"/>
+                                    <w:szCs w:val="20"/>
+                                  </w:rPr>
+                                  <w:t xml:space="preserve"> Domäne)</w:t>
+                                </w:r>
+                              </w:p>
+                            </w:txbxContent>
+                          </wps:txbx>
+                          <wps:bodyPr rot="0" spcFirstLastPara="0" vertOverflow="overflow" horzOverflow="overflow" vert="horz" wrap="square" lIns="91440" tIns="45720" rIns="91440" bIns="45720" numCol="1" spcCol="0" rtlCol="0" fromWordArt="0" anchor="t" anchorCtr="0" forceAA="0" compatLnSpc="1">
+                            <a:prstTxWarp prst="textNoShape">
+                              <a:avLst/>
+                            </a:prstTxWarp>
+                            <a:noAutofit/>
+                          </wps:bodyPr>
+                        </wps:wsp>
+                        <wpg:grpSp>
+                          <wpg:cNvPr id="18" name="Gruppieren 18"/>
+                          <wpg:cNvGrpSpPr/>
+                          <wpg:grpSpPr>
+                            <a:xfrm>
+                              <a:off x="1726442" y="0"/>
+                              <a:ext cx="3882787" cy="2558415"/>
+                              <a:chOff x="0" y="0"/>
+                              <a:chExt cx="3882787" cy="2558415"/>
+                            </a:xfrm>
+                          </wpg:grpSpPr>
+                          <wpg:grpSp>
+                            <wpg:cNvPr id="17" name="Gruppieren 17"/>
+                            <wpg:cNvGrpSpPr/>
+                            <wpg:grpSpPr>
+                              <a:xfrm>
+                                <a:off x="812041" y="0"/>
+                                <a:ext cx="3070746" cy="2558415"/>
+                                <a:chOff x="0" y="0"/>
+                                <a:chExt cx="3070746" cy="2558415"/>
+                              </a:xfrm>
+                            </wpg:grpSpPr>
+                            <wps:wsp>
+                              <wps:cNvPr id="13" name="Textfeld 13"/>
+                              <wps:cNvSpPr txBox="1"/>
+                              <wps:spPr>
+                                <a:xfrm>
+                                  <a:off x="259308" y="907576"/>
+                                  <a:ext cx="2811438" cy="907576"/>
+                                </a:xfrm>
+                                <a:prstGeom prst="rect">
+                                  <a:avLst/>
+                                </a:prstGeom>
+                                <a:noFill/>
+                                <a:ln w="6350">
+                                  <a:noFill/>
+                                </a:ln>
+                              </wps:spPr>
+                              <wps:txbx>
+                                <w:txbxContent>
+                                  <w:p>
+                                    <w:pPr>
+                                      <w:jc w:val="center"/>
+                                      <w:rPr>
+                                        <w:sz w:val="28"/>
+                                        <w:szCs w:val="28"/>
+                                      </w:rPr>
+                                    </w:pPr>
+                                    <w:r>
+                                      <w:rPr>
+                                        <w:b/>
+                                        <w:bCs/>
+                                        <w:sz w:val="28"/>
+                                        <w:szCs w:val="28"/>
+                                      </w:rPr>
+                                      <w:t>Highscore liste</w:t>
+                                    </w:r>
+                                  </w:p>
+                                  <w:p>
+                                    <w:pPr>
+                                      <w:jc w:val="center"/>
+                                      <w:rPr>
+                                        <w:sz w:val="20"/>
+                                        <w:szCs w:val="20"/>
+                                      </w:rPr>
+                                    </w:pPr>
+                                    <w:r>
+                                      <w:rPr>
+                                        <w:sz w:val="20"/>
+                                        <w:szCs w:val="20"/>
+                                      </w:rPr>
+                                      <w:t>(Unterstützende Domäne)</w:t>
+                                    </w:r>
+                                  </w:p>
+                                </w:txbxContent>
+                              </wps:txbx>
+                              <wps:bodyPr rot="0" spcFirstLastPara="0" vertOverflow="overflow" horzOverflow="overflow" vert="horz" wrap="square" lIns="91440" tIns="45720" rIns="91440" bIns="45720" numCol="1" spcCol="0" rtlCol="0" fromWordArt="0" anchor="t" anchorCtr="0" forceAA="0" compatLnSpc="1">
+                                <a:prstTxWarp prst="textNoShape">
+                                  <a:avLst/>
+                                </a:prstTxWarp>
+                                <a:noAutofit/>
+                              </wps:bodyPr>
+                            </wps:wsp>
+                            <wps:wsp>
+                              <wps:cNvPr id="15" name="Gerader Verbinder 15"/>
+                              <wps:cNvCnPr/>
+                              <wps:spPr>
+                                <a:xfrm>
+                                  <a:off x="0" y="0"/>
+                                  <a:ext cx="0" cy="2558415"/>
+                                </a:xfrm>
+                                <a:prstGeom prst="line">
+                                  <a:avLst/>
+                                </a:prstGeom>
+                                <a:ln w="19050"/>
+                              </wps:spPr>
+                              <wps:style>
+                                <a:lnRef idx="1">
+                                  <a:schemeClr val="accent1"/>
+                                </a:lnRef>
+                                <a:fillRef idx="0">
+                                  <a:schemeClr val="accent1"/>
+                                </a:fillRef>
+                                <a:effectRef idx="0">
+                                  <a:schemeClr val="accent1"/>
+                                </a:effectRef>
+                                <a:fontRef idx="minor">
+                                  <a:schemeClr val="tx1"/>
+                                </a:fontRef>
+                              </wps:style>
+                              <wps:bodyPr/>
+                            </wps:wsp>
+                          </wpg:grpSp>
+                          <wps:wsp>
+                            <wps:cNvPr id="12" name="Ellipse 12"/>
+                            <wps:cNvSpPr/>
+                            <wps:spPr>
+                              <a:xfrm>
+                                <a:off x="0" y="696036"/>
+                                <a:ext cx="1562668" cy="1200785"/>
+                              </a:xfrm>
+                              <a:prstGeom prst="ellipse">
+                                <a:avLst/>
+                              </a:prstGeom>
+                              <a:solidFill>
+                                <a:schemeClr val="bg1"/>
+                              </a:solidFill>
+                            </wps:spPr>
+                            <wps:style>
+                              <a:lnRef idx="2">
+                                <a:schemeClr val="accent1">
+                                  <a:shade val="50000"/>
+                                </a:schemeClr>
+                              </a:lnRef>
+                              <a:fillRef idx="1">
+                                <a:schemeClr val="accent1"/>
+                              </a:fillRef>
+                              <a:effectRef idx="0">
+                                <a:schemeClr val="accent1"/>
+                              </a:effectRef>
+                              <a:fontRef idx="minor">
+                                <a:schemeClr val="lt1"/>
+                              </a:fontRef>
+                            </wps:style>
+                            <wps:txbx>
+                              <w:txbxContent>
+                                <w:p>
+                                  <w:pPr>
+                                    <w:jc w:val="center"/>
+                                    <w:rPr>
+                                      <w:color w:val="000000" w:themeColor="text1"/>
+                                    </w:rPr>
+                                  </w:pPr>
+                                  <w:r>
+                                    <w:rPr>
+                                      <w:b/>
+                                      <w:bCs/>
+                                      <w:color w:val="000000" w:themeColor="text1"/>
+                                      <w:sz w:val="28"/>
+                                      <w:szCs w:val="28"/>
+                                    </w:rPr>
+                                    <w:t>Spiel</w:t>
+                                  </w:r>
+                                  <w:r>
+                                    <w:rPr>
+                                      <w:color w:val="000000" w:themeColor="text1"/>
+                                    </w:rPr>
+                                    <w:br/>
+                                  </w:r>
+                                  <w:r>
+                                    <w:rPr>
+                                      <w:color w:val="000000" w:themeColor="text1"/>
+                                      <w:sz w:val="20"/>
+                                      <w:szCs w:val="20"/>
+                                    </w:rPr>
+                                    <w:t>(Kerndomäne)</w:t>
+                                  </w:r>
+                                </w:p>
+                              </w:txbxContent>
+                            </wps:txbx>
+                            <wps:bodyPr rot="0" spcFirstLastPara="0" vertOverflow="overflow" horzOverflow="overflow" vert="horz" wrap="square" lIns="91440" tIns="45720" rIns="91440" bIns="45720" numCol="1" spcCol="0" rtlCol="0" fromWordArt="0" anchor="ctr" anchorCtr="0" forceAA="0" compatLnSpc="1">
+                              <a:prstTxWarp prst="textNoShape">
+                                <a:avLst/>
+                              </a:prstTxWarp>
+                              <a:noAutofit/>
+                            </wps:bodyPr>
+                          </wps:wsp>
+                        </wpg:grpSp>
+                      </wpg:grpSp>
+                      <wps:wsp>
+                        <wps:cNvPr id="11" name="Ellipse 11"/>
+                        <wps:cNvSpPr/>
+                        <wps:spPr>
+                          <a:xfrm>
+                            <a:off x="0" y="0"/>
+                            <a:ext cx="5400040" cy="2558415"/>
+                          </a:xfrm>
+                          <a:prstGeom prst="ellipse">
+                            <a:avLst/>
+                          </a:prstGeom>
+                          <a:noFill/>
+                          <a:ln w="19050"/>
+                        </wps:spPr>
+                        <wps:style>
+                          <a:lnRef idx="2">
+                            <a:schemeClr val="accent1">
+                              <a:shade val="50000"/>
+                            </a:schemeClr>
+                          </a:lnRef>
+                          <a:fillRef idx="1">
+                            <a:schemeClr val="accent1"/>
+                          </a:fillRef>
+                          <a:effectRef idx="0">
+                            <a:schemeClr val="accent1"/>
+                          </a:effectRef>
+                          <a:fontRef idx="minor">
+                            <a:schemeClr val="lt1"/>
+                          </a:fontRef>
+                        </wps:style>
+                        <wps:bodyPr rot="0" spcFirstLastPara="0" vertOverflow="overflow" horzOverflow="overflow" vert="horz" wrap="square" lIns="91440" tIns="45720" rIns="91440" bIns="45720" numCol="1" spcCol="0" rtlCol="0" fromWordArt="0" anchor="ctr" anchorCtr="0" forceAA="0" compatLnSpc="1">
+                          <a:prstTxWarp prst="textNoShape">
+                            <a:avLst/>
+                          </a:prstTxWarp>
+                          <a:noAutofit/>
+                        </wps:bodyPr>
+                      </wps:wsp>
+                    </wpg:wgp>
+                  </a:graphicData>
+                </a:graphic>
+              </wp:inline>
+            </w:drawing>
+          </mc:Choice>
+          <mc:Fallback>
+            <w:pict>
+              <v:group w14:anchorId="10B16DD4" id="Gruppieren 20" o:spid="_x0000_s1027" style="width:456.2pt;height:202pt;mso-position-horizontal-relative:char;mso-position-vertical-relative:line" coordsize="57934,25652" o:gfxdata="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">
+                <v:group id="Gruppieren 19" o:spid="_x0000_s1028" style="position:absolute;left:1842;top:68;width:56092;height:25584" coordsize="56092,25584" o:gfxdata="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">
+                  <v:shape id="Textfeld 14" o:spid="_x0000_s1029" type="#_x0000_t202" style="position:absolute;top:7642;width:18424;height:7984;visibility:visible;mso-wrap-style:square;v-text-anchor:top" o:gfxdata="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" filled="f" stroked="f" strokeweight=".5pt">
+                    <v:textbox>
+                      <w:txbxContent>
+                        <w:p>
+                          <w:pPr>
+                            <w:jc w:val="center"/>
+                            <w:rPr>
+                              <w:b/>
+                              <w:bCs/>
+                              <w:sz w:val="28"/>
+                              <w:szCs w:val="28"/>
+                            </w:rPr>
+                          </w:pPr>
+                          <w:r>
+                            <w:rPr>
+                              <w:b/>
+                              <w:bCs/>
+                              <w:sz w:val="28"/>
+                              <w:szCs w:val="28"/>
+                            </w:rPr>
+                            <w:t>Accountverwaltung</w:t>
+                          </w:r>
+                        </w:p>
+                        <w:p>
+                          <w:pPr>
+                            <w:jc w:val="center"/>
+                            <w:rPr>
+                              <w:sz w:val="20"/>
+                              <w:szCs w:val="20"/>
+                            </w:rPr>
+                          </w:pPr>
+                          <w:r>
+                            <w:rPr>
+                              <w:sz w:val="20"/>
+                              <w:szCs w:val="20"/>
+                            </w:rPr>
+                            <w:t>(</w:t>
+                          </w:r>
+                          <w:r>
+                            <w:rPr>
+                              <w:sz w:val="20"/>
+                              <w:szCs w:val="20"/>
+                            </w:rPr>
+                            <w:t>Generische</w:t>
+                          </w:r>
+                          <w:r>
+                            <w:rPr>
+                              <w:sz w:val="20"/>
+                              <w:szCs w:val="20"/>
+                            </w:rPr>
+                            <w:t xml:space="preserve"> Domäne)</w:t>
+                          </w:r>
+                        </w:p>
+                      </w:txbxContent>
+                    </v:textbox>
+                  </v:shape>
+                  <v:group id="Gruppieren 18" o:spid="_x0000_s1030" style="position:absolute;left:17264;width:38828;height:25584" coordsize="38827,25584" o:gfxdata="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">
+                    <v:group id="Gruppieren 17" o:spid="_x0000_s1031" style="position:absolute;left:8120;width:30707;height:25584" coordsize="30707,25584" o:gfxdata="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">
+                      <v:shape id="Textfeld 13" o:spid="_x0000_s1032" type="#_x0000_t202" style="position:absolute;left:2593;top:9075;width:28114;height:9076;visibility:visible;mso-wrap-style:square;v-text-anchor:top" o:gfxdata="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" filled="f" stroked="f" strokeweight=".5pt">
+                        <v:textbox>
+                          <w:txbxContent>
+                            <w:p>
+                              <w:pPr>
+                                <w:jc w:val="center"/>
+                                <w:rPr>
+                                  <w:sz w:val="28"/>
+                                  <w:szCs w:val="28"/>
+                                </w:rPr>
+                              </w:pPr>
+                              <w:r>
+                                <w:rPr>
+                                  <w:b/>
+                                  <w:bCs/>
+                                  <w:sz w:val="28"/>
+                                  <w:szCs w:val="28"/>
+                                </w:rPr>
+                                <w:t>Highscore liste</w:t>
+                              </w:r>
+                            </w:p>
+                            <w:p>
+                              <w:pPr>
+                                <w:jc w:val="center"/>
+                                <w:rPr>
+                                  <w:sz w:val="20"/>
+                                  <w:szCs w:val="20"/>
+                                </w:rPr>
+                              </w:pPr>
+                              <w:r>
+                                <w:rPr>
+                                  <w:sz w:val="20"/>
+                                  <w:szCs w:val="20"/>
+                                </w:rPr>
+                                <w:t>(Unterstützende Domäne)</w:t>
+                              </w:r>
+                            </w:p>
+                          </w:txbxContent>
+                        </v:textbox>
+                      </v:shape>
+                      <v:line id="Gerader Verbinder 15" o:spid="_x0000_s1033" style="position:absolute;visibility:visible;mso-wrap-style:square" from="0,0" to="0,25584" o:connectortype="straight" o:gfxdata="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" strokecolor="#292929 [3204]" strokeweight="1.5pt">
+                        <v:stroke joinstyle="miter"/>
+                      </v:line>
+                    </v:group>
+                    <v:oval id="Ellipse 12" o:spid="_x0000_s1034" style="position:absolute;top:6960;width:15626;height:12008;visibility:visible;mso-wrap-style:square;v-text-anchor:middle" o:gfxdata="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" fillcolor="white [3212]" strokecolor="#141414 [1604]" strokeweight="1pt">
+                      <v:stroke joinstyle="miter"/>
+                      <v:textbox>
+                        <w:txbxContent>
+                          <w:p>
+                            <w:pPr>
+                              <w:jc w:val="center"/>
+                              <w:rPr>
+                                <w:color w:val="000000" w:themeColor="text1"/>
+                              </w:rPr>
+                            </w:pPr>
+                            <w:r>
+                              <w:rPr>
+                                <w:b/>
+                                <w:bCs/>
+                                <w:color w:val="000000" w:themeColor="text1"/>
+                                <w:sz w:val="28"/>
+                                <w:szCs w:val="28"/>
+                              </w:rPr>
+                              <w:t>Spiel</w:t>
+                            </w:r>
+                            <w:r>
+                              <w:rPr>
+                                <w:color w:val="000000" w:themeColor="text1"/>
+                              </w:rPr>
+                              <w:br/>
+                            </w:r>
+                            <w:r>
+                              <w:rPr>
+                                <w:color w:val="000000" w:themeColor="text1"/>
+                                <w:sz w:val="20"/>
+                                <w:szCs w:val="20"/>
+                              </w:rPr>
+                              <w:t>(Kerndomäne)</w:t>
+                            </w:r>
+                          </w:p>
+                        </w:txbxContent>
+                      </v:textbox>
+                    </v:oval>
+                  </v:group>
+                </v:group>
+                <v:oval id="Ellipse 11" o:spid="_x0000_s1035" style="position:absolute;width:54000;height:25584;visibility:visible;mso-wrap-style:square;v-text-anchor:middle" o:gfxdata="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" filled="f" strokecolor="#141414 [1604]" strokeweight="1.5pt">
+                  <v:stroke joinstyle="miter"/>
+                </v:oval>
+                <w10:anchorlock/>
+              </v:group>
+            </w:pict>
+          </mc:Fallback>
+        </mc:AlternateContent>
+      </w:r>
+    </w:p>
+    <w:p>
+      <w:r>
+        <w:t xml:space="preserve">Die Einteilung in die drei Subdomänen dient der Eingrenzung der jeweiligen zu betrachtenden Problemdomäne. </w:t>
+      </w:r>
+    </w:p>
+    <w:p/>
+    <w:p>
+      <w:r>
+        <w:t>Die Kerndomäne „Spiel“ beinhaltet die eigentliche Durchführung eines Spiels, an welchem Spieler teilnehmen. In der Benutzeroberfläche sowie im Quellcode werden daher für diese Subdomäne spezielle Begriffe verwendet</w:t>
+      </w:r>
+      <w:r>
+        <w:t>.</w:t>
+      </w:r>
+      <w:r>
+        <w:t xml:space="preserve"> Diese Begriffe sind vor allem auch von Begriffen der anderen Subdomänen abzugrenzen.</w:t>
+      </w:r>
+    </w:p>
+    <w:p/>
+    <w:p/>
+    <w:p/>
+    <w:p/>
+    <w:tbl>
+      <w:tblPr>
+        <w:tblStyle w:val="Tabellenraster"/>
+        <w:tblW w:w="0" w:type="auto"/>
+        <w:tblLook w:val="04A0" w:firstRow="1" w:lastRow="0" w:firstColumn="1" w:lastColumn="0" w:noHBand="0" w:noVBand="1"/>
+      </w:tblPr>
+      <w:tblGrid>
+        <w:gridCol w:w="1980"/>
+        <w:gridCol w:w="6514"/>
+      </w:tblGrid>
+      <w:tr>
+        <w:tc>
+          <w:tcPr>
+            <w:tcW w:w="1980" w:type="dxa"/>
+            <w:shd w:val="clear" w:color="auto" w:fill="292929" w:themeFill="accent1"/>
+          </w:tcPr>
+          <w:p>
+            <w:pPr>
+              <w:spacing w:before="60" w:after="60" w:line="240" w:lineRule="auto"/>
+            </w:pPr>
+            <w:r>
+              <w:lastRenderedPageBreak/>
+              <w:t>Begriff</w:t>
+            </w:r>
+          </w:p>
+        </w:tc>
+        <w:tc>
+          <w:tcPr>
+            <w:tcW w:w="6514" w:type="dxa"/>
+            <w:shd w:val="clear" w:color="auto" w:fill="292929" w:themeFill="accent1"/>
+          </w:tcPr>
+          <w:p>
+            <w:pPr>
+              <w:spacing w:before="60" w:after="60" w:line="240" w:lineRule="auto"/>
+            </w:pPr>
+            <w:r>
+              <w:t>Beschreibung /</w:t>
+            </w:r>
+            <w:r>
+              <w:t xml:space="preserve"> Zusammenhang /</w:t>
+            </w:r>
+            <w:r>
+              <w:t xml:space="preserve"> Abgrenzung</w:t>
+            </w:r>
+          </w:p>
+        </w:tc>
+      </w:tr>
+      <w:tr>
+        <w:tc>
+          <w:tcPr>
+            <w:tcW w:w="1980" w:type="dxa"/>
+          </w:tcPr>
+          <w:p>
+            <w:pPr>
+              <w:spacing w:before="20" w:after="20" w:line="240" w:lineRule="auto"/>
+            </w:pPr>
+            <w:r>
+              <w:t>Game</w:t>
+            </w:r>
+          </w:p>
+        </w:tc>
+        <w:tc>
+          <w:tcPr>
+            <w:tcW w:w="6514" w:type="dxa"/>
+          </w:tcPr>
+          <w:p>
+            <w:pPr>
+              <w:spacing w:before="20" w:after="20" w:line="240" w:lineRule="auto"/>
+            </w:pPr>
+            <w:r>
+              <w:t xml:space="preserve">Eine Instanz eines Spieles, an welchem Teilnehmer gegeneinander </w:t>
+            </w:r>
+            <w:r>
+              <w:t>spielen</w:t>
+            </w:r>
+            <w:r>
+              <w:t>.</w:t>
+            </w:r>
+          </w:p>
+        </w:tc>
+      </w:tr>
+      <w:tr>
+        <w:tc>
+          <w:tcPr>
+            <w:tcW w:w="1980" w:type="dxa"/>
+          </w:tcPr>
+          <w:p>
+            <w:pPr>
+              <w:spacing w:before="20" w:after="20" w:line="240" w:lineRule="auto"/>
+            </w:pPr>
+            <w:r>
+              <w:t>Player</w:t>
+            </w:r>
+          </w:p>
+        </w:tc>
+        <w:tc>
+          <w:tcPr>
+            <w:tcW w:w="6514" w:type="dxa"/>
+          </w:tcPr>
+          <w:p>
+            <w:pPr>
+              <w:spacing w:before="20" w:after="20" w:line="240" w:lineRule="auto"/>
+            </w:pPr>
+            <w:r>
+              <w:t>Eine Spielfigur, welche von einem Menschen oder einem Computer</w:t>
+            </w:r>
+            <w:r>
+              <w:t xml:space="preserve"> auf dem </w:t>
+            </w:r>
+            <w:r>
+              <w:rPr>
+                <w:i/>
+              </w:rPr>
+              <w:t>Board</w:t>
+            </w:r>
+            <w:r>
+              <w:t xml:space="preserve"> gesteuert wird, mit dem Ziel das Spiel zu gewinnen.</w:t>
+            </w:r>
+          </w:p>
+          <w:p>
+            <w:pPr>
+              <w:pStyle w:val="Listenabsatz"/>
+              <w:numPr>
+                <w:ilvl w:val="0"/>
+                <w:numId w:val="41"/>
+              </w:numPr>
+              <w:spacing w:before="20" w:after="20" w:line="240" w:lineRule="auto"/>
+              <w:rPr>
+                <w:sz w:val="24"/>
+                <w:szCs w:val="24"/>
+              </w:rPr>
+            </w:pPr>
+            <w:r>
+              <w:rPr>
+                <w:sz w:val="24"/>
+                <w:szCs w:val="24"/>
+              </w:rPr>
+              <w:t xml:space="preserve">Zusammenhang mit: </w:t>
+            </w:r>
+            <w:r>
+              <w:rPr>
+                <w:i/>
+                <w:sz w:val="24"/>
+                <w:szCs w:val="24"/>
+              </w:rPr>
+              <w:t>Action</w:t>
+            </w:r>
+            <w:r>
+              <w:rPr>
+                <w:sz w:val="24"/>
+                <w:szCs w:val="24"/>
+              </w:rPr>
+              <w:t xml:space="preserve">, </w:t>
+            </w:r>
+            <w:proofErr w:type="spellStart"/>
+            <w:r>
+              <w:rPr>
+                <w:i/>
+                <w:sz w:val="24"/>
+                <w:szCs w:val="24"/>
+              </w:rPr>
+              <w:t>PlayerAction</w:t>
+            </w:r>
+            <w:proofErr w:type="spellEnd"/>
+            <w:r>
+              <w:rPr>
+                <w:sz w:val="24"/>
+                <w:szCs w:val="24"/>
+              </w:rPr>
+              <w:t xml:space="preserve"> und </w:t>
+            </w:r>
+            <w:r>
+              <w:rPr>
+                <w:i/>
+                <w:sz w:val="24"/>
+                <w:szCs w:val="24"/>
+              </w:rPr>
+              <w:t>Board</w:t>
+            </w:r>
+          </w:p>
+          <w:p>
+            <w:pPr>
+              <w:pStyle w:val="Listenabsatz"/>
+              <w:numPr>
+                <w:ilvl w:val="0"/>
+                <w:numId w:val="41"/>
+              </w:numPr>
+              <w:spacing w:before="20" w:after="20" w:line="240" w:lineRule="auto"/>
+              <w:rPr>
+                <w:sz w:val="24"/>
+                <w:szCs w:val="24"/>
+              </w:rPr>
+            </w:pPr>
+            <w:r>
+              <w:rPr>
+                <w:sz w:val="24"/>
+                <w:szCs w:val="24"/>
+              </w:rPr>
+              <w:t xml:space="preserve">Abgrenzung zu: </w:t>
+            </w:r>
+            <w:r>
+              <w:rPr>
+                <w:i/>
+                <w:sz w:val="24"/>
+                <w:szCs w:val="24"/>
+              </w:rPr>
+              <w:t>Person</w:t>
+            </w:r>
+          </w:p>
+          <w:p>
+            <w:pPr>
+              <w:pStyle w:val="Listenabsatz"/>
+              <w:numPr>
+                <w:ilvl w:val="0"/>
+                <w:numId w:val="41"/>
+              </w:numPr>
+              <w:spacing w:before="20" w:after="20" w:line="240" w:lineRule="auto"/>
+            </w:pPr>
+            <w:r>
+              <w:rPr>
+                <w:sz w:val="24"/>
+                <w:szCs w:val="24"/>
+              </w:rPr>
+              <w:t xml:space="preserve">Ist </w:t>
+            </w:r>
+            <w:r>
+              <w:rPr>
+                <w:sz w:val="24"/>
+                <w:szCs w:val="24"/>
+              </w:rPr>
+              <w:t>Bestandteil</w:t>
+            </w:r>
+            <w:r>
+              <w:rPr>
+                <w:sz w:val="24"/>
+                <w:szCs w:val="24"/>
+              </w:rPr>
+              <w:t xml:space="preserve"> von: </w:t>
+            </w:r>
+            <w:r>
+              <w:rPr>
+                <w:i/>
+                <w:sz w:val="24"/>
+                <w:szCs w:val="24"/>
+              </w:rPr>
+              <w:t>Game</w:t>
+            </w:r>
+          </w:p>
+        </w:tc>
+      </w:tr>
+      <w:tr>
+        <w:tc>
+          <w:tcPr>
+            <w:tcW w:w="1980" w:type="dxa"/>
+          </w:tcPr>
+          <w:p>
+            <w:pPr>
+              <w:spacing w:before="20" w:after="20" w:line="240" w:lineRule="auto"/>
+            </w:pPr>
+            <w:r>
+              <w:t>Board</w:t>
+            </w:r>
+          </w:p>
+        </w:tc>
+        <w:tc>
+          <w:tcPr>
+            <w:tcW w:w="6514" w:type="dxa"/>
+          </w:tcPr>
+          <w:p>
+            <w:pPr>
+              <w:spacing w:before="20" w:after="20" w:line="240" w:lineRule="auto"/>
+            </w:pPr>
+            <w:r>
+              <w:t>Die Fläche auf welcher ein Spiel stattfindet. Spieler bewegen sich auf dieser Fläche</w:t>
+            </w:r>
+            <w:r>
+              <w:t xml:space="preserve">. </w:t>
+            </w:r>
+          </w:p>
+          <w:p>
+            <w:pPr>
+              <w:pStyle w:val="Listenabsatz"/>
+              <w:numPr>
+                <w:ilvl w:val="0"/>
+                <w:numId w:val="42"/>
+              </w:numPr>
+              <w:spacing w:before="20" w:after="20" w:line="240" w:lineRule="auto"/>
+            </w:pPr>
+            <w:r>
+              <w:rPr>
+                <w:sz w:val="24"/>
+                <w:szCs w:val="24"/>
+              </w:rPr>
+              <w:t xml:space="preserve">Ist </w:t>
+            </w:r>
+            <w:r>
+              <w:rPr>
+                <w:sz w:val="24"/>
+                <w:szCs w:val="24"/>
+              </w:rPr>
+              <w:t>Bestandteil</w:t>
+            </w:r>
+            <w:r>
+              <w:rPr>
+                <w:sz w:val="24"/>
+                <w:szCs w:val="24"/>
+              </w:rPr>
+              <w:t xml:space="preserve"> von: </w:t>
+            </w:r>
+            <w:r>
+              <w:rPr>
+                <w:i/>
+                <w:sz w:val="24"/>
+                <w:szCs w:val="24"/>
+              </w:rPr>
+              <w:t>Game</w:t>
+            </w:r>
+          </w:p>
+        </w:tc>
+      </w:tr>
+      <w:tr>
+        <w:tc>
+          <w:tcPr>
+            <w:tcW w:w="1980" w:type="dxa"/>
+          </w:tcPr>
+          <w:p>
+            <w:pPr>
+              <w:spacing w:before="20" w:after="20" w:line="240" w:lineRule="auto"/>
+            </w:pPr>
+            <w:r>
+              <w:t>Points</w:t>
+            </w:r>
+          </w:p>
+        </w:tc>
+        <w:tc>
+          <w:tcPr>
+            <w:tcW w:w="6514" w:type="dxa"/>
+          </w:tcPr>
+          <w:p>
+            <w:pPr>
+              <w:spacing w:before="20" w:after="20" w:line="240" w:lineRule="auto"/>
+            </w:pPr>
+            <w:r>
+              <w:t xml:space="preserve">Eine Bewertung innerhalb eines </w:t>
+            </w:r>
+            <w:r>
+              <w:rPr>
+                <w:i/>
+              </w:rPr>
+              <w:t>Game</w:t>
+            </w:r>
+            <w:r>
+              <w:t>s</w:t>
+            </w:r>
+            <w:r>
+              <w:t>,</w:t>
+            </w:r>
+            <w:r>
+              <w:t xml:space="preserve"> um den Erfolg </w:t>
+            </w:r>
+            <w:r>
+              <w:t>der</w:t>
+            </w:r>
+            <w:r>
+              <w:t xml:space="preserve"> </w:t>
+            </w:r>
+            <w:r>
+              <w:rPr>
+                <w:i/>
+              </w:rPr>
+              <w:t>Player</w:t>
+            </w:r>
+            <w:r>
+              <w:t xml:space="preserve"> zu messen.</w:t>
+            </w:r>
+          </w:p>
+          <w:p>
+            <w:pPr>
+              <w:pStyle w:val="Listenabsatz"/>
+              <w:numPr>
+                <w:ilvl w:val="0"/>
+                <w:numId w:val="42"/>
+              </w:numPr>
+              <w:spacing w:before="20" w:after="20" w:line="240" w:lineRule="auto"/>
+            </w:pPr>
+            <w:r>
+              <w:rPr>
+                <w:sz w:val="24"/>
+                <w:szCs w:val="24"/>
+              </w:rPr>
+              <w:t xml:space="preserve">Ist </w:t>
+            </w:r>
+            <w:r>
+              <w:rPr>
+                <w:sz w:val="24"/>
+                <w:szCs w:val="24"/>
+              </w:rPr>
+              <w:t>Bestandteil</w:t>
+            </w:r>
+            <w:r>
+              <w:rPr>
+                <w:sz w:val="24"/>
+                <w:szCs w:val="24"/>
+              </w:rPr>
+              <w:t xml:space="preserve"> von: </w:t>
+            </w:r>
+            <w:r>
+              <w:rPr>
+                <w:i/>
+                <w:sz w:val="24"/>
+                <w:szCs w:val="24"/>
+              </w:rPr>
+              <w:t>Player</w:t>
+            </w:r>
+          </w:p>
+        </w:tc>
+      </w:tr>
+      <w:tr>
+        <w:tc>
+          <w:tcPr>
+            <w:tcW w:w="1980" w:type="dxa"/>
+          </w:tcPr>
+          <w:p>
+            <w:pPr>
+              <w:spacing w:before="20" w:after="20" w:line="240" w:lineRule="auto"/>
+            </w:pPr>
+            <w:r>
+              <w:t>Action</w:t>
+            </w:r>
+          </w:p>
+        </w:tc>
+        <w:tc>
+          <w:tcPr>
+            <w:tcW w:w="6514" w:type="dxa"/>
+          </w:tcPr>
+          <w:p>
+            <w:pPr>
+              <w:spacing w:before="20" w:after="20" w:line="240" w:lineRule="auto"/>
+              <w:rPr>
+                <w:lang w:val="en-GB"/>
+              </w:rPr>
+            </w:pPr>
+            <w:r>
+              <w:t xml:space="preserve">Eine mögliche Aktion, welche ein </w:t>
+            </w:r>
+            <w:r>
+              <w:rPr>
+                <w:i/>
+              </w:rPr>
+              <w:t>Player</w:t>
+            </w:r>
+            <w:r>
+              <w:t xml:space="preserve"> in einem </w:t>
+            </w:r>
+            <w:r>
+              <w:rPr>
+                <w:i/>
+              </w:rPr>
+              <w:t>Game</w:t>
+            </w:r>
+            <w:r>
+              <w:t xml:space="preserve"> tätigen kann.</w:t>
+            </w:r>
+            <w:r>
+              <w:t xml:space="preserve"> </w:t>
+            </w:r>
+            <w:r>
+              <w:rPr>
+                <w:lang w:val="en-GB"/>
+              </w:rPr>
+              <w:t>(turn left, turn right, change nothing, speed up, slow d</w:t>
+            </w:r>
+            <w:r>
+              <w:rPr>
+                <w:lang w:val="en-GB"/>
+              </w:rPr>
+              <w:t>own, jump)</w:t>
+            </w:r>
+          </w:p>
+          <w:p>
+            <w:pPr>
+              <w:pStyle w:val="Listenabsatz"/>
+              <w:numPr>
+                <w:ilvl w:val="0"/>
+                <w:numId w:val="42"/>
+              </w:numPr>
+              <w:spacing w:before="20" w:after="20" w:line="240" w:lineRule="auto"/>
+              <w:rPr>
+                <w:sz w:val="24"/>
+                <w:szCs w:val="24"/>
+                <w:lang w:val="en-GB"/>
+              </w:rPr>
+            </w:pPr>
+            <w:proofErr w:type="spellStart"/>
+            <w:r>
+              <w:rPr>
+                <w:sz w:val="24"/>
+                <w:szCs w:val="24"/>
+                <w:lang w:val="en-GB"/>
+              </w:rPr>
+              <w:t>Abzugrenzen</w:t>
+            </w:r>
+            <w:proofErr w:type="spellEnd"/>
+            <w:r>
+              <w:rPr>
+                <w:sz w:val="24"/>
+                <w:szCs w:val="24"/>
+                <w:lang w:val="en-GB"/>
+              </w:rPr>
+              <w:t xml:space="preserve"> </w:t>
+            </w:r>
+            <w:proofErr w:type="spellStart"/>
+            <w:r>
+              <w:rPr>
+                <w:sz w:val="24"/>
+                <w:szCs w:val="24"/>
+                <w:lang w:val="en-GB"/>
+              </w:rPr>
+              <w:t>zu</w:t>
+            </w:r>
+            <w:proofErr w:type="spellEnd"/>
+            <w:r>
+              <w:rPr>
+                <w:sz w:val="24"/>
+                <w:szCs w:val="24"/>
+                <w:lang w:val="en-GB"/>
+              </w:rPr>
+              <w:t xml:space="preserve">: </w:t>
+            </w:r>
+            <w:proofErr w:type="spellStart"/>
+            <w:r>
+              <w:rPr>
+                <w:i/>
+                <w:sz w:val="24"/>
+                <w:szCs w:val="24"/>
+                <w:lang w:val="en-GB"/>
+              </w:rPr>
+              <w:t>PlayerAction</w:t>
+            </w:r>
+            <w:proofErr w:type="spellEnd"/>
+          </w:p>
+          <w:p>
+            <w:pPr>
+              <w:pStyle w:val="Listenabsatz"/>
+              <w:numPr>
+                <w:ilvl w:val="0"/>
+                <w:numId w:val="42"/>
+              </w:numPr>
+              <w:spacing w:before="20" w:after="20" w:line="240" w:lineRule="auto"/>
+              <w:rPr>
+                <w:lang w:val="en-GB"/>
+              </w:rPr>
+            </w:pPr>
+            <w:proofErr w:type="spellStart"/>
+            <w:r>
+              <w:rPr>
+                <w:sz w:val="24"/>
+                <w:szCs w:val="24"/>
+                <w:lang w:val="en-GB"/>
+              </w:rPr>
+              <w:t>Ist</w:t>
+            </w:r>
+            <w:proofErr w:type="spellEnd"/>
+            <w:r>
+              <w:rPr>
+                <w:sz w:val="24"/>
+                <w:szCs w:val="24"/>
+                <w:lang w:val="en-GB"/>
+              </w:rPr>
+              <w:t xml:space="preserve"> </w:t>
+            </w:r>
+            <w:proofErr w:type="spellStart"/>
+            <w:r>
+              <w:rPr>
+                <w:sz w:val="24"/>
+                <w:szCs w:val="24"/>
+                <w:lang w:val="en-GB"/>
+              </w:rPr>
+              <w:t>bestandteil</w:t>
+            </w:r>
+            <w:proofErr w:type="spellEnd"/>
+            <w:r>
+              <w:rPr>
+                <w:sz w:val="24"/>
+                <w:szCs w:val="24"/>
+                <w:lang w:val="en-GB"/>
+              </w:rPr>
+              <w:t xml:space="preserve"> von: </w:t>
+            </w:r>
+            <w:r>
+              <w:rPr>
+                <w:i/>
+                <w:sz w:val="24"/>
+                <w:szCs w:val="24"/>
+                <w:lang w:val="en-GB"/>
+              </w:rPr>
+              <w:t>Game</w:t>
+            </w:r>
+          </w:p>
+        </w:tc>
+      </w:tr>
+      <w:tr>
+        <w:tc>
+          <w:tcPr>
+            <w:tcW w:w="1980" w:type="dxa"/>
+          </w:tcPr>
+          <w:p>
+            <w:pPr>
+              <w:spacing w:before="20" w:after="20" w:line="240" w:lineRule="auto"/>
+            </w:pPr>
+            <w:proofErr w:type="spellStart"/>
+            <w:r>
+              <w:t>PlayerAction</w:t>
+            </w:r>
+            <w:proofErr w:type="spellEnd"/>
+          </w:p>
+        </w:tc>
+        <w:tc>
+          <w:tcPr>
+            <w:tcW w:w="6514" w:type="dxa"/>
+          </w:tcPr>
+          <w:p>
+            <w:pPr>
+              <w:spacing w:before="20" w:after="20" w:line="240" w:lineRule="auto"/>
+            </w:pPr>
+            <w:r>
+              <w:t xml:space="preserve">Eine </w:t>
+            </w:r>
+            <w:r>
+              <w:t>von einem</w:t>
+            </w:r>
+            <w:r>
+              <w:t xml:space="preserve"> </w:t>
+            </w:r>
+            <w:r>
+              <w:rPr>
+                <w:i/>
+              </w:rPr>
+              <w:t>Player</w:t>
+            </w:r>
+            <w:r>
+              <w:t xml:space="preserve"> </w:t>
+            </w:r>
+            <w:r>
+              <w:t xml:space="preserve">getätigte </w:t>
+            </w:r>
+            <w:r>
+              <w:rPr>
+                <w:i/>
+              </w:rPr>
+              <w:t>Action</w:t>
+            </w:r>
+            <w:r>
+              <w:t xml:space="preserve">, welche </w:t>
+            </w:r>
+            <w:r>
+              <w:t xml:space="preserve">in </w:t>
+            </w:r>
+            <w:r>
+              <w:t>der Zukunft ausgeführt wird</w:t>
+            </w:r>
+            <w:r>
+              <w:t xml:space="preserve"> oder bereits ausgeführt wurde</w:t>
+            </w:r>
+            <w:r>
+              <w:t>.</w:t>
+            </w:r>
+          </w:p>
+          <w:p>
+            <w:pPr>
+              <w:pStyle w:val="Listenabsatz"/>
+              <w:numPr>
+                <w:ilvl w:val="0"/>
+                <w:numId w:val="42"/>
+              </w:numPr>
+              <w:spacing w:before="20" w:after="20" w:line="240" w:lineRule="auto"/>
+              <w:rPr>
+                <w:sz w:val="24"/>
+                <w:szCs w:val="24"/>
+                <w:lang w:val="en-GB"/>
+              </w:rPr>
+            </w:pPr>
+            <w:proofErr w:type="spellStart"/>
+            <w:r>
+              <w:rPr>
+                <w:sz w:val="24"/>
+                <w:szCs w:val="24"/>
+                <w:lang w:val="en-GB"/>
+              </w:rPr>
+              <w:t>Abzugrenzen</w:t>
+            </w:r>
+            <w:proofErr w:type="spellEnd"/>
+            <w:r>
+              <w:rPr>
+                <w:sz w:val="24"/>
+                <w:szCs w:val="24"/>
+                <w:lang w:val="en-GB"/>
+              </w:rPr>
+              <w:t xml:space="preserve"> </w:t>
+            </w:r>
+            <w:proofErr w:type="spellStart"/>
+            <w:r>
+              <w:rPr>
+                <w:sz w:val="24"/>
+                <w:szCs w:val="24"/>
+                <w:lang w:val="en-GB"/>
+              </w:rPr>
+              <w:t>zu</w:t>
+            </w:r>
+            <w:proofErr w:type="spellEnd"/>
+            <w:r>
+              <w:rPr>
+                <w:sz w:val="24"/>
+                <w:szCs w:val="24"/>
+                <w:lang w:val="en-GB"/>
+              </w:rPr>
+              <w:t xml:space="preserve">: </w:t>
+            </w:r>
+            <w:r>
+              <w:rPr>
+                <w:i/>
+                <w:sz w:val="24"/>
+                <w:szCs w:val="24"/>
+                <w:lang w:val="en-GB"/>
+              </w:rPr>
+              <w:t>Action</w:t>
+            </w:r>
+          </w:p>
+          <w:p>
+            <w:pPr>
+              <w:pStyle w:val="Listenabsatz"/>
+              <w:numPr>
+                <w:ilvl w:val="0"/>
+                <w:numId w:val="42"/>
+              </w:numPr>
+              <w:spacing w:before="20" w:after="20" w:line="240" w:lineRule="auto"/>
+              <w:rPr>
+                <w:sz w:val="24"/>
+                <w:szCs w:val="24"/>
+                <w:lang w:val="en-GB"/>
+              </w:rPr>
+            </w:pPr>
+            <w:proofErr w:type="spellStart"/>
+            <w:r>
+              <w:rPr>
+                <w:sz w:val="24"/>
+                <w:szCs w:val="24"/>
+                <w:lang w:val="en-GB"/>
+              </w:rPr>
+              <w:t>Ist</w:t>
+            </w:r>
+            <w:proofErr w:type="spellEnd"/>
+            <w:r>
+              <w:rPr>
+                <w:sz w:val="24"/>
+                <w:szCs w:val="24"/>
+                <w:lang w:val="en-GB"/>
+              </w:rPr>
+              <w:t xml:space="preserve"> </w:t>
+            </w:r>
+            <w:proofErr w:type="spellStart"/>
+            <w:r>
+              <w:rPr>
+                <w:sz w:val="24"/>
+                <w:szCs w:val="24"/>
+                <w:lang w:val="en-GB"/>
+              </w:rPr>
+              <w:t>bestandteil</w:t>
+            </w:r>
+            <w:proofErr w:type="spellEnd"/>
+            <w:r>
+              <w:rPr>
+                <w:sz w:val="24"/>
+                <w:szCs w:val="24"/>
+                <w:lang w:val="en-GB"/>
+              </w:rPr>
+              <w:t xml:space="preserve"> von: </w:t>
+            </w:r>
+            <w:r>
+              <w:rPr>
+                <w:i/>
+                <w:sz w:val="24"/>
+                <w:szCs w:val="24"/>
+                <w:lang w:val="en-GB"/>
+              </w:rPr>
+              <w:t>Player</w:t>
+            </w:r>
+          </w:p>
+        </w:tc>
+      </w:tr>
+    </w:tbl>
+    <w:p/>
+    <w:p>
+      <w:r>
+        <w:t>Die Subdomäne „Accountverwaltung“ ist eine generische Subdomäne, da dies</w:t>
+      </w:r>
+      <w:r>
+        <w:t>e</w:t>
+      </w:r>
+      <w:r>
+        <w:t xml:space="preserve"> neben dem eigentlichen Spiel essenziell für den Mehrspielermodus ist. Ohne diese Accountverwaltung ist eine Steuerung des Mehrspielermodus nicht möglich. Im Rahmen der Accountverwaltung </w:t>
+      </w:r>
+      <w:r>
+        <w:t xml:space="preserve">ist </w:t>
+      </w:r>
+      <w:r>
+        <w:t>im Rahmen der</w:t>
+      </w:r>
+      <w:r>
+        <w:t xml:space="preserve"> UL die Definition und Abgrenzung der folgenden Begriffe erforderlich</w:t>
+      </w:r>
+      <w:r>
+        <w:t>.</w:t>
+      </w:r>
+    </w:p>
+    <w:p/>
+    <w:p/>
+    <w:tbl>
+      <w:tblPr>
+        <w:tblStyle w:val="Tabellenraster"/>
+        <w:tblW w:w="0" w:type="auto"/>
+        <w:tblLook w:val="04A0" w:firstRow="1" w:lastRow="0" w:firstColumn="1" w:lastColumn="0" w:noHBand="0" w:noVBand="1"/>
+      </w:tblPr>
+      <w:tblGrid>
+        <w:gridCol w:w="1980"/>
+        <w:gridCol w:w="6514"/>
+      </w:tblGrid>
+      <w:tr>
+        <w:tc>
+          <w:tcPr>
+            <w:tcW w:w="1980" w:type="dxa"/>
+            <w:shd w:val="clear" w:color="auto" w:fill="292929" w:themeFill="accent1"/>
+          </w:tcPr>
+          <w:p>
+            <w:pPr>
+              <w:spacing w:before="60" w:after="60" w:line="240" w:lineRule="auto"/>
+            </w:pPr>
+            <w:r>
+              <w:lastRenderedPageBreak/>
+              <w:t>Begriff</w:t>
+            </w:r>
+          </w:p>
+        </w:tc>
+        <w:tc>
+          <w:tcPr>
+            <w:tcW w:w="6514" w:type="dxa"/>
+            <w:shd w:val="clear" w:color="auto" w:fill="292929" w:themeFill="accent1"/>
+          </w:tcPr>
+          <w:p>
+            <w:pPr>
+              <w:spacing w:before="60" w:after="60" w:line="240" w:lineRule="auto"/>
+            </w:pPr>
+            <w:r>
+              <w:t>Beschreibung / Zusammenhang / Abgrenzung</w:t>
+            </w:r>
+          </w:p>
+        </w:tc>
+      </w:tr>
+      <w:tr>
+        <w:tc>
+          <w:tcPr>
+            <w:tcW w:w="1980" w:type="dxa"/>
+          </w:tcPr>
+          <w:p>
+            <w:pPr>
+              <w:spacing w:before="20" w:after="20" w:line="240" w:lineRule="auto"/>
+            </w:pPr>
+            <w:r>
+              <w:t>Person</w:t>
+            </w:r>
+          </w:p>
+        </w:tc>
+        <w:tc>
+          <w:tcPr>
+            <w:tcW w:w="6514" w:type="dxa"/>
+          </w:tcPr>
+          <w:p>
+            <w:pPr>
+              <w:spacing w:before="20" w:after="20" w:line="240" w:lineRule="auto"/>
+            </w:pPr>
+            <w:r>
+              <w:t>Ein</w:t>
+            </w:r>
+            <w:r>
+              <w:t xml:space="preserve"> Mensch, welcher einen Account besitzt. Er kann an mehreren </w:t>
+            </w:r>
+            <w:r>
+              <w:t>Game</w:t>
+            </w:r>
+            <w:r>
+              <w:t xml:space="preserve">s mit jeweils einem </w:t>
+            </w:r>
+            <w:r>
+              <w:t>Player</w:t>
+            </w:r>
+            <w:r>
+              <w:t xml:space="preserve"> teilnehmen.</w:t>
+            </w:r>
+          </w:p>
+          <w:p>
+            <w:pPr>
+              <w:pStyle w:val="Listenabsatz"/>
+              <w:numPr>
+                <w:ilvl w:val="0"/>
+                <w:numId w:val="41"/>
+              </w:numPr>
+              <w:spacing w:before="20" w:after="20" w:line="240" w:lineRule="auto"/>
+              <w:rPr>
+                <w:sz w:val="24"/>
+                <w:szCs w:val="24"/>
+              </w:rPr>
+            </w:pPr>
+            <w:r>
+              <w:rPr>
+                <w:sz w:val="24"/>
+                <w:szCs w:val="24"/>
+              </w:rPr>
+              <w:t xml:space="preserve">Abgrenzung zu: </w:t>
+            </w:r>
+            <w:r>
+              <w:rPr>
+                <w:i/>
+                <w:sz w:val="24"/>
+                <w:szCs w:val="24"/>
+              </w:rPr>
+              <w:t>Player</w:t>
+            </w:r>
+          </w:p>
+        </w:tc>
+      </w:tr>
+      <w:tr>
+        <w:tc>
+          <w:tcPr>
+            <w:tcW w:w="1980" w:type="dxa"/>
+          </w:tcPr>
+          <w:p>
+            <w:pPr>
+              <w:spacing w:before="20" w:after="20" w:line="240" w:lineRule="auto"/>
+            </w:pPr>
+            <w:r>
+              <w:t>Username</w:t>
+            </w:r>
+          </w:p>
+        </w:tc>
+        <w:tc>
+          <w:tcPr>
+            <w:tcW w:w="6514" w:type="dxa"/>
+          </w:tcPr>
+          <w:p>
+            <w:pPr>
+              <w:pStyle w:val="Listenabsatz"/>
+              <w:spacing w:before="20" w:after="20" w:line="240" w:lineRule="auto"/>
+              <w:ind w:left="0"/>
+            </w:pPr>
+            <w:r>
+              <w:t xml:space="preserve">Ein von der </w:t>
+            </w:r>
+            <w:r>
+              <w:rPr>
+                <w:i/>
+              </w:rPr>
+              <w:t>Person</w:t>
+            </w:r>
+            <w:r>
+              <w:t xml:space="preserve"> gewähltes Pseudonym, welches in der Highscore-Liste verwendet wird.</w:t>
+            </w:r>
+          </w:p>
+        </w:tc>
+      </w:tr>
+    </w:tbl>
+    <w:p/>
+    <w:p>
+      <w:pPr>
+        <w:rPr>
+          <w:i/>
+        </w:rPr>
+      </w:pPr>
+      <w:r>
+        <w:t xml:space="preserve">Die  Subdomäne „Highscore-Liste“ umfasst die statistische Übersicht der errungenen </w:t>
+      </w:r>
+      <w:r>
+        <w:rPr>
+          <w:i/>
+        </w:rPr>
+        <w:t>Points</w:t>
+      </w:r>
+      <w:r>
+        <w:t xml:space="preserve"> der </w:t>
+      </w:r>
+      <w:proofErr w:type="spellStart"/>
+      <w:r>
+        <w:rPr>
+          <w:i/>
+        </w:rPr>
+        <w:t>Person</w:t>
+      </w:r>
+      <w:r>
+        <w:t>s</w:t>
+      </w:r>
+      <w:proofErr w:type="spellEnd"/>
+      <w:r>
+        <w:t>.</w:t>
+      </w:r>
+      <w:r>
+        <w:t xml:space="preserve"> Während eines </w:t>
+      </w:r>
+      <w:r>
+        <w:rPr>
+          <w:i/>
+        </w:rPr>
+        <w:t>Game</w:t>
+      </w:r>
+      <w:r>
+        <w:t xml:space="preserve">s wissen die </w:t>
+      </w:r>
+      <w:proofErr w:type="spellStart"/>
+      <w:r>
+        <w:rPr>
+          <w:i/>
+        </w:rPr>
+        <w:t>Person</w:t>
+      </w:r>
+      <w:r>
+        <w:t>s</w:t>
+      </w:r>
+      <w:proofErr w:type="spellEnd"/>
+      <w:r>
+        <w:t xml:space="preserve"> nicht, von wem die gegnerischen </w:t>
+      </w:r>
+      <w:r>
+        <w:rPr>
+          <w:i/>
+        </w:rPr>
+        <w:t>Player</w:t>
+      </w:r>
+      <w:r>
+        <w:t xml:space="preserve"> gesteuert werden. Daher werden diese Informationen in der Highscore-Liste zusammengeführt</w:t>
+      </w:r>
+      <w:r>
+        <w:t>.</w:t>
+      </w:r>
+    </w:p>
+    <w:p>
+      <w:pPr>
         <w:rPr>
           <w:color w:val="FF0000"/>
+          <w:sz w:val="32"/>
+          <w:szCs w:val="32"/>
         </w:rPr>
       </w:pPr>
+      <w:proofErr w:type="spellStart"/>
       <w:r>
         <w:rPr>
           <w:color w:val="FF0000"/>
+          <w:sz w:val="32"/>
+          <w:szCs w:val="32"/>
         </w:rPr>
-        <w:t xml:space="preserve">Analyse der </w:t>
+        <w:t>Bounded</w:t>
+      </w:r>
+      <w:proofErr w:type="spellEnd"/>
+      <w:r>
+        <w:rPr>
+          <w:color w:val="FF0000"/>
+          <w:sz w:val="32"/>
+          <w:szCs w:val="32"/>
+        </w:rPr>
+        <w:t xml:space="preserve"> </w:t>
       </w:r>
       <w:proofErr w:type="spellStart"/>
       <w:r>
         <w:rPr>
           <w:color w:val="FF0000"/>
+          <w:sz w:val="32"/>
+          <w:szCs w:val="32"/>
         </w:rPr>
-        <w:t>Ubiquitous</w:t>
+        <w:t>Context</w:t>
       </w:r>
       <w:proofErr w:type="spellEnd"/>
       <w:r>
         <w:rPr>
           <w:color w:val="FF0000"/>
+          <w:sz w:val="32"/>
+          <w:szCs w:val="32"/>
         </w:rPr>
-        <w:t xml:space="preserve"> Language mit &gt;= 5 Beispielen</w:t>
+        <w:t>…</w:t>
       </w:r>
     </w:p>
     <w:p>
       <w:pPr>
-        <w:pStyle w:val="berschrift2"/>
-      </w:pPr>
-      <w:bookmarkStart w:id="14" w:name="_Toc72307023"/>
-      <w:r>
-        <w:t>Analyse</w:t>
-      </w:r>
-      <w:r>
-        <w:t xml:space="preserve"> ??</w:t>
-      </w:r>
-      <w:bookmarkEnd w:id="14"/>
+        <w:rPr>
+          <w:color w:val="FF0000"/>
+        </w:rPr>
+      </w:pPr>
     </w:p>
     <w:p>
       <w:pPr>
-        <w:pStyle w:val="Listenabsatz"/>
-        <w:numPr>
-          <w:ilvl w:val="0"/>
-          <w:numId w:val="37"/>
-        </w:numPr>
+        <w:pStyle w:val="berschrift2"/>
+      </w:pPr>
+      <w:proofErr w:type="spellStart"/>
+      <w:r>
+        <w:t>Repositories</w:t>
+      </w:r>
+      <w:proofErr w:type="spellEnd"/>
+    </w:p>
+    <w:p>
+      <w:pPr>
         <w:rPr>
           <w:color w:val="FF0000"/>
+          <w:lang w:val="en-GB"/>
         </w:rPr>
       </w:pPr>
       <w:r>
         <w:rPr>
           <w:color w:val="FF0000"/>
         </w:rPr>
-        <w:t>Analyse und Begründung von</w:t>
+        <w:t>Analyse und Begründung</w:t>
       </w:r>
     </w:p>
     <w:p>
       <w:pPr>
-        <w:pStyle w:val="Listenabsatz"/>
-        <w:numPr>
-          <w:ilvl w:val="1"/>
-          <w:numId w:val="37"/>
-        </w:numPr>
+        <w:pStyle w:val="berschrift2"/>
+      </w:pPr>
+      <w:r>
+        <w:t>Aggregates</w:t>
+      </w:r>
+    </w:p>
+    <w:p>
+      <w:pPr>
         <w:rPr>
           <w:color w:val="FF0000"/>
           <w:lang w:val="en-GB"/>
@@ -5011,18 +6619,22 @@
       <w:r>
         <w:rPr>
           <w:color w:val="FF0000"/>
-          <w:lang w:val="en-GB"/>
         </w:rPr>
-        <w:t>Repositories</w:t>
+        <w:t>Analyse und Begründung</w:t>
       </w:r>
     </w:p>
     <w:p>
       <w:pPr>
-        <w:pStyle w:val="Listenabsatz"/>
-        <w:numPr>
-          <w:ilvl w:val="1"/>
-          <w:numId w:val="37"/>
-        </w:numPr>
+        <w:pStyle w:val="berschrift2"/>
+      </w:pPr>
+      <w:proofErr w:type="spellStart"/>
+      <w:r>
+        <w:t>Entities</w:t>
+      </w:r>
+      <w:proofErr w:type="spellEnd"/>
+    </w:p>
+    <w:p>
+      <w:pPr>
         <w:rPr>
           <w:color w:val="FF0000"/>
           <w:lang w:val="en-GB"/>
@@ -5031,18 +6643,20 @@
       <w:r>
         <w:rPr>
           <w:color w:val="FF0000"/>
-          <w:lang w:val="en-GB"/>
         </w:rPr>
-        <w:t>Aggregates</w:t>
+        <w:t>Analyse und Begründung</w:t>
       </w:r>
     </w:p>
     <w:p>
       <w:pPr>
-        <w:pStyle w:val="Listenabsatz"/>
-        <w:numPr>
-          <w:ilvl w:val="1"/>
-          <w:numId w:val="37"/>
-        </w:numPr>
+        <w:pStyle w:val="berschrift2"/>
+      </w:pPr>
+      <w:r>
+        <w:t>Value Objects</w:t>
+      </w:r>
+    </w:p>
+    <w:p>
+      <w:pPr>
         <w:rPr>
           <w:color w:val="FF0000"/>
           <w:lang w:val="en-GB"/>
@@ -5051,29 +6665,8 @@
       <w:r>
         <w:rPr>
           <w:color w:val="FF0000"/>
-          <w:lang w:val="en-GB"/>
         </w:rPr>
-        <w:t>Entities</w:t>
-      </w:r>
-    </w:p>
-    <w:p>
-      <w:pPr>
-        <w:pStyle w:val="Listenabsatz"/>
-        <w:numPr>
-          <w:ilvl w:val="1"/>
-          <w:numId w:val="37"/>
-        </w:numPr>
-        <w:rPr>
-          <w:color w:val="FF0000"/>
-          <w:lang w:val="en-GB"/>
-        </w:rPr>
-      </w:pPr>
-      <w:r>
-        <w:rPr>
-          <w:color w:val="FF0000"/>
-          <w:lang w:val="en-GB"/>
-        </w:rPr>
-        <w:t>Value Objects</w:t>
+        <w:t>Analyse und Begründung</w:t>
       </w:r>
     </w:p>
     <w:p>
@@ -5097,22 +6690,22 @@
       <w:pPr>
         <w:pStyle w:val="berschrift1"/>
       </w:pPr>
-      <w:bookmarkStart w:id="15" w:name="_Toc72307024"/>
+      <w:bookmarkStart w:id="14" w:name="_Toc72307024"/>
       <w:r>
         <w:lastRenderedPageBreak/>
         <w:t>Programming Principles</w:t>
       </w:r>
-      <w:bookmarkEnd w:id="15"/>
+      <w:bookmarkEnd w:id="14"/>
     </w:p>
     <w:p>
       <w:pPr>
         <w:pStyle w:val="berschrift2"/>
       </w:pPr>
-      <w:bookmarkStart w:id="16" w:name="_Toc72307025"/>
+      <w:bookmarkStart w:id="15" w:name="_Toc72307025"/>
       <w:r>
         <w:t>SOLID</w:t>
       </w:r>
-      <w:bookmarkEnd w:id="16"/>
+      <w:bookmarkEnd w:id="15"/>
     </w:p>
     <w:p>
       <w:pPr>
@@ -5131,11 +6724,11 @@
       <w:pPr>
         <w:pStyle w:val="berschrift2"/>
       </w:pPr>
-      <w:bookmarkStart w:id="17" w:name="_Toc72307026"/>
+      <w:bookmarkStart w:id="16" w:name="_Toc72307026"/>
       <w:r>
         <w:t>GRASP</w:t>
       </w:r>
-      <w:bookmarkEnd w:id="17"/>
+      <w:bookmarkEnd w:id="16"/>
     </w:p>
     <w:p>
       <w:pPr>
@@ -5167,11 +6760,11 @@
       <w:pPr>
         <w:pStyle w:val="berschrift2"/>
       </w:pPr>
-      <w:bookmarkStart w:id="18" w:name="_Toc72307027"/>
+      <w:bookmarkStart w:id="17" w:name="_Toc72307027"/>
       <w:r>
         <w:t>DRY</w:t>
       </w:r>
-      <w:bookmarkEnd w:id="18"/>
+      <w:bookmarkEnd w:id="17"/>
     </w:p>
     <w:p>
       <w:pPr>
@@ -5205,12 +6798,12 @@
       <w:pPr>
         <w:pStyle w:val="berschrift1"/>
       </w:pPr>
-      <w:bookmarkStart w:id="19" w:name="_Toc72307028"/>
+      <w:bookmarkStart w:id="18" w:name="_Toc72307028"/>
       <w:r>
         <w:lastRenderedPageBreak/>
         <w:t>Entwurfsmuster</w:t>
       </w:r>
-      <w:bookmarkEnd w:id="19"/>
+      <w:bookmarkEnd w:id="18"/>
     </w:p>
     <w:p>
       <w:pPr>
@@ -5267,12 +6860,12 @@
       <w:pPr>
         <w:pStyle w:val="berschrift1"/>
       </w:pPr>
-      <w:bookmarkStart w:id="20" w:name="_Toc72307029"/>
+      <w:bookmarkStart w:id="19" w:name="_Toc72307029"/>
       <w:r>
         <w:lastRenderedPageBreak/>
         <w:t>Clean Architecture</w:t>
       </w:r>
-      <w:bookmarkEnd w:id="20"/>
+      <w:bookmarkEnd w:id="19"/>
     </w:p>
     <w:p>
       <w:pPr>
@@ -5329,12 +6922,12 @@
       <w:pPr>
         <w:pStyle w:val="berschrift1"/>
       </w:pPr>
-      <w:bookmarkStart w:id="21" w:name="_Toc72307030"/>
+      <w:bookmarkStart w:id="20" w:name="_Toc72307030"/>
       <w:r>
         <w:lastRenderedPageBreak/>
         <w:t>Legacy Code</w:t>
       </w:r>
-      <w:bookmarkEnd w:id="21"/>
+      <w:bookmarkEnd w:id="20"/>
     </w:p>
     <w:p>
       <w:pPr>
@@ -5391,12 +6984,12 @@
       <w:pPr>
         <w:pStyle w:val="berschrift1"/>
       </w:pPr>
-      <w:bookmarkStart w:id="22" w:name="_Toc72307031"/>
+      <w:bookmarkStart w:id="21" w:name="_Toc72307031"/>
       <w:r>
         <w:lastRenderedPageBreak/>
         <w:t>Refactoring</w:t>
       </w:r>
-      <w:bookmarkEnd w:id="22"/>
+      <w:bookmarkEnd w:id="21"/>
     </w:p>
     <w:p>
       <w:pPr>
@@ -5513,22 +7106,22 @@
       <w:pPr>
         <w:pStyle w:val="berschrift1"/>
       </w:pPr>
-      <w:bookmarkStart w:id="23" w:name="_Toc72307032"/>
+      <w:bookmarkStart w:id="22" w:name="_Toc72307032"/>
       <w:r>
         <w:lastRenderedPageBreak/>
         <w:t>Unit Tests</w:t>
       </w:r>
-      <w:bookmarkEnd w:id="23"/>
+      <w:bookmarkEnd w:id="22"/>
     </w:p>
     <w:p>
       <w:pPr>
         <w:pStyle w:val="berschrift2"/>
       </w:pPr>
-      <w:bookmarkStart w:id="24" w:name="_Toc72307033"/>
+      <w:bookmarkStart w:id="23" w:name="_Toc72307033"/>
       <w:r>
         <w:t>Konzept</w:t>
       </w:r>
-      <w:bookmarkEnd w:id="24"/>
+      <w:bookmarkEnd w:id="23"/>
     </w:p>
     <w:p>
       <w:pPr>
@@ -5660,21 +7253,21 @@
       <w:pPr>
         <w:pStyle w:val="berschrift2"/>
       </w:pPr>
-      <w:bookmarkStart w:id="25" w:name="_Toc72307034"/>
+      <w:bookmarkStart w:id="24" w:name="_Toc72307034"/>
       <w:r>
         <w:t>ATRIP-Regeln</w:t>
       </w:r>
-      <w:bookmarkEnd w:id="25"/>
+      <w:bookmarkEnd w:id="24"/>
     </w:p>
     <w:p>
       <w:pPr>
         <w:pStyle w:val="berschrift2"/>
       </w:pPr>
-      <w:bookmarkStart w:id="26" w:name="_Toc72307035"/>
+      <w:bookmarkStart w:id="25" w:name="_Toc72307035"/>
       <w:r>
         <w:t>Code Coverage</w:t>
       </w:r>
-      <w:bookmarkEnd w:id="26"/>
+      <w:bookmarkEnd w:id="25"/>
     </w:p>
     <w:p>
       <w:pPr>
@@ -5695,7 +7288,7 @@
       <w:pPr>
         <w:pStyle w:val="berschrift1"/>
       </w:pPr>
-      <w:bookmarkStart w:id="27" w:name="_Toc72307036"/>
+      <w:bookmarkStart w:id="26" w:name="_Toc72307036"/>
       <w:r>
         <w:lastRenderedPageBreak/>
         <w:t xml:space="preserve">Zusatz: </w:t>
@@ -5703,7 +7296,7 @@
       <w:r>
         <w:t>API-Design</w:t>
       </w:r>
-      <w:bookmarkEnd w:id="27"/>
+      <w:bookmarkEnd w:id="26"/>
     </w:p>
     <w:p>
       <w:pPr>
@@ -5722,11 +7315,11 @@
       <w:pPr>
         <w:pStyle w:val="berschrift2"/>
       </w:pPr>
-      <w:bookmarkStart w:id="28" w:name="_Toc72307037"/>
+      <w:bookmarkStart w:id="27" w:name="_Toc72307037"/>
       <w:r>
         <w:t>API</w:t>
       </w:r>
-      <w:bookmarkEnd w:id="28"/>
+      <w:bookmarkEnd w:id="27"/>
     </w:p>
     <w:p>
       <w:pPr>
@@ -5798,11 +7391,11 @@
       <w:pPr>
         <w:pStyle w:val="berschrift2"/>
       </w:pPr>
-      <w:bookmarkStart w:id="29" w:name="_Toc72307038"/>
+      <w:bookmarkStart w:id="28" w:name="_Toc72307038"/>
       <w:r>
         <w:t>Analyse</w:t>
       </w:r>
-      <w:bookmarkEnd w:id="29"/>
+      <w:bookmarkEnd w:id="28"/>
     </w:p>
     <w:p>
       <w:pPr>
@@ -5989,27 +7582,14 @@
             <w:r>
               <w:t xml:space="preserve"> von </w:t>
             </w:r>
-            <w:r>
-              <w:fldChar w:fldCharType="begin"/>
-            </w:r>
-            <w:r>
-              <w:instrText>SECTIONPAGES   \* MERGEFORMAT</w:instrText>
-            </w:r>
-            <w:r>
-              <w:fldChar w:fldCharType="separate"/>
-            </w:r>
-            <w:r>
-              <w:rPr>
-                <w:noProof/>
-              </w:rPr>
-              <w:t>11</w:t>
-            </w:r>
-            <w:r>
-              <w:rPr>
-                <w:noProof/>
-              </w:rPr>
-              <w:fldChar w:fldCharType="end"/>
-            </w:r>
+            <w:fldSimple w:instr="SECTIONPAGES   \* MERGEFORMAT">
+              <w:r>
+                <w:rPr>
+                  <w:noProof/>
+                </w:rPr>
+                <w:t>13</w:t>
+              </w:r>
+            </w:fldSimple>
           </w:sdtContent>
         </w:sdt>
       </w:p>
@@ -6074,9 +7654,9 @@
       <w:lvlJc w:val="left"/>
       <w:pPr>
         <w:tabs>
-          <w:tab w:val="num" w:pos="142"/>
+          <w:tab w:val="num" w:pos="-578"/>
         </w:tabs>
-        <w:ind w:left="142" w:hanging="360"/>
+        <w:ind w:left="-578" w:hanging="360"/>
       </w:pPr>
     </w:lvl>
   </w:abstractNum>
@@ -7192,6 +8772,119 @@
     </w:lvl>
   </w:abstractNum>
   <w:abstractNum w:abstractNumId="19" w15:restartNumberingAfterBreak="0">
+    <w:nsid w:val="2E373E5B"/>
+    <w:multiLevelType w:val="hybridMultilevel"/>
+    <w:tmpl w:val="EB524E24"/>
+    <w:lvl w:ilvl="0" w:tplc="08090001">
+      <w:start w:val="1"/>
+      <w:numFmt w:val="bullet"/>
+      <w:lvlText w:val=""/>
+      <w:lvlJc w:val="left"/>
+      <w:pPr>
+        <w:ind w:left="720" w:hanging="360"/>
+      </w:pPr>
+      <w:rPr>
+        <w:rFonts w:ascii="Symbol" w:hAnsi="Symbol" w:hint="default"/>
+      </w:rPr>
+    </w:lvl>
+    <w:lvl w:ilvl="1" w:tplc="08090003" w:tentative="1">
+      <w:start w:val="1"/>
+      <w:numFmt w:val="bullet"/>
+      <w:lvlText w:val="o"/>
+      <w:lvlJc w:val="left"/>
+      <w:pPr>
+        <w:ind w:left="1440" w:hanging="360"/>
+      </w:pPr>
+      <w:rPr>
+        <w:rFonts w:ascii="Courier New" w:hAnsi="Courier New" w:cs="Courier New" w:hint="default"/>
+      </w:rPr>
+    </w:lvl>
+    <w:lvl w:ilvl="2" w:tplc="08090005" w:tentative="1">
+      <w:start w:val="1"/>
+      <w:numFmt w:val="bullet"/>
+      <w:lvlText w:val=""/>
+      <w:lvlJc w:val="left"/>
+      <w:pPr>
+        <w:ind w:left="2160" w:hanging="360"/>
+      </w:pPr>
+      <w:rPr>
+        <w:rFonts w:ascii="Wingdings" w:hAnsi="Wingdings" w:hint="default"/>
+      </w:rPr>
+    </w:lvl>
+    <w:lvl w:ilvl="3" w:tplc="08090001" w:tentative="1">
+      <w:start w:val="1"/>
+      <w:numFmt w:val="bullet"/>
+      <w:lvlText w:val=""/>
+      <w:lvlJc w:val="left"/>
+      <w:pPr>
+        <w:ind w:left="2880" w:hanging="360"/>
+      </w:pPr>
+      <w:rPr>
+        <w:rFonts w:ascii="Symbol" w:hAnsi="Symbol" w:hint="default"/>
+      </w:rPr>
+    </w:lvl>
+    <w:lvl w:ilvl="4" w:tplc="08090003" w:tentative="1">
+      <w:start w:val="1"/>
+      <w:numFmt w:val="bullet"/>
+      <w:lvlText w:val="o"/>
+      <w:lvlJc w:val="left"/>
+      <w:pPr>
+        <w:ind w:left="3600" w:hanging="360"/>
+      </w:pPr>
+      <w:rPr>
+        <w:rFonts w:ascii="Courier New" w:hAnsi="Courier New" w:cs="Courier New" w:hint="default"/>
+      </w:rPr>
+    </w:lvl>
+    <w:lvl w:ilvl="5" w:tplc="08090005" w:tentative="1">
+      <w:start w:val="1"/>
+      <w:numFmt w:val="bullet"/>
+      <w:lvlText w:val=""/>
+      <w:lvlJc w:val="left"/>
+      <w:pPr>
+        <w:ind w:left="4320" w:hanging="360"/>
+      </w:pPr>
+      <w:rPr>
+        <w:rFonts w:ascii="Wingdings" w:hAnsi="Wingdings" w:hint="default"/>
+      </w:rPr>
+    </w:lvl>
+    <w:lvl w:ilvl="6" w:tplc="08090001" w:tentative="1">
+      <w:start w:val="1"/>
+      <w:numFmt w:val="bullet"/>
+      <w:lvlText w:val=""/>
+      <w:lvlJc w:val="left"/>
+      <w:pPr>
+        <w:ind w:left="5040" w:hanging="360"/>
+      </w:pPr>
+      <w:rPr>
+        <w:rFonts w:ascii="Symbol" w:hAnsi="Symbol" w:hint="default"/>
+      </w:rPr>
+    </w:lvl>
+    <w:lvl w:ilvl="7" w:tplc="08090003" w:tentative="1">
+      <w:start w:val="1"/>
+      <w:numFmt w:val="bullet"/>
+      <w:lvlText w:val="o"/>
+      <w:lvlJc w:val="left"/>
+      <w:pPr>
+        <w:ind w:left="5760" w:hanging="360"/>
+      </w:pPr>
+      <w:rPr>
+        <w:rFonts w:ascii="Courier New" w:hAnsi="Courier New" w:cs="Courier New" w:hint="default"/>
+      </w:rPr>
+    </w:lvl>
+    <w:lvl w:ilvl="8" w:tplc="08090005" w:tentative="1">
+      <w:start w:val="1"/>
+      <w:numFmt w:val="bullet"/>
+      <w:lvlText w:val=""/>
+      <w:lvlJc w:val="left"/>
+      <w:pPr>
+        <w:ind w:left="6480" w:hanging="360"/>
+      </w:pPr>
+      <w:rPr>
+        <w:rFonts w:ascii="Wingdings" w:hAnsi="Wingdings" w:hint="default"/>
+      </w:rPr>
+    </w:lvl>
+  </w:abstractNum>
+  <w:abstractNum w:abstractNumId="20" w15:restartNumberingAfterBreak="0">
     <w:nsid w:val="3C817328"/>
     <w:multiLevelType w:val="hybridMultilevel"/>
     <w:tmpl w:val="0DC486D4"/>
@@ -7281,7 +8974,7 @@
       </w:pPr>
     </w:lvl>
   </w:abstractNum>
-  <w:abstractNum w:abstractNumId="20" w15:restartNumberingAfterBreak="0">
+  <w:abstractNum w:abstractNumId="21" w15:restartNumberingAfterBreak="0">
     <w:nsid w:val="3D907BD1"/>
     <w:multiLevelType w:val="hybridMultilevel"/>
     <w:tmpl w:val="C178A5D4"/>
@@ -7394,7 +9087,7 @@
       </w:rPr>
     </w:lvl>
   </w:abstractNum>
-  <w:abstractNum w:abstractNumId="21" w15:restartNumberingAfterBreak="0">
+  <w:abstractNum w:abstractNumId="22" w15:restartNumberingAfterBreak="0">
     <w:nsid w:val="48A35314"/>
     <w:multiLevelType w:val="hybridMultilevel"/>
     <w:tmpl w:val="1FF67A78"/>
@@ -7506,7 +9199,7 @@
       </w:rPr>
     </w:lvl>
   </w:abstractNum>
-  <w:abstractNum w:abstractNumId="22" w15:restartNumberingAfterBreak="0">
+  <w:abstractNum w:abstractNumId="23" w15:restartNumberingAfterBreak="0">
     <w:nsid w:val="49700F41"/>
     <w:multiLevelType w:val="hybridMultilevel"/>
     <w:tmpl w:val="57A6EEBA"/>
@@ -7620,7 +9313,7 @@
       </w:rPr>
     </w:lvl>
   </w:abstractNum>
-  <w:abstractNum w:abstractNumId="23" w15:restartNumberingAfterBreak="0">
+  <w:abstractNum w:abstractNumId="24" w15:restartNumberingAfterBreak="0">
     <w:nsid w:val="499E00B9"/>
     <w:multiLevelType w:val="hybridMultilevel"/>
     <w:tmpl w:val="DDDA93A8"/>
@@ -7710,7 +9403,7 @@
       </w:pPr>
     </w:lvl>
   </w:abstractNum>
-  <w:abstractNum w:abstractNumId="24" w15:restartNumberingAfterBreak="0">
+  <w:abstractNum w:abstractNumId="25" w15:restartNumberingAfterBreak="0">
     <w:nsid w:val="4AB71055"/>
     <w:multiLevelType w:val="hybridMultilevel"/>
     <w:tmpl w:val="9FEA421A"/>
@@ -7800,7 +9493,7 @@
       </w:pPr>
     </w:lvl>
   </w:abstractNum>
-  <w:abstractNum w:abstractNumId="25" w15:restartNumberingAfterBreak="0">
+  <w:abstractNum w:abstractNumId="26" w15:restartNumberingAfterBreak="0">
     <w:nsid w:val="4B4017E9"/>
     <w:multiLevelType w:val="hybridMultilevel"/>
     <w:tmpl w:val="DBB2DDCE"/>
@@ -7912,7 +9605,7 @@
       </w:rPr>
     </w:lvl>
   </w:abstractNum>
-  <w:abstractNum w:abstractNumId="26" w15:restartNumberingAfterBreak="0">
+  <w:abstractNum w:abstractNumId="27" w15:restartNumberingAfterBreak="0">
     <w:nsid w:val="51695F52"/>
     <w:multiLevelType w:val="hybridMultilevel"/>
     <w:tmpl w:val="D190FB0A"/>
@@ -8027,7 +9720,7 @@
       </w:rPr>
     </w:lvl>
   </w:abstractNum>
-  <w:abstractNum w:abstractNumId="27" w15:restartNumberingAfterBreak="0">
+  <w:abstractNum w:abstractNumId="28" w15:restartNumberingAfterBreak="0">
     <w:nsid w:val="58B3241F"/>
     <w:multiLevelType w:val="multilevel"/>
     <w:tmpl w:val="0409001F"/>
@@ -8117,7 +9810,7 @@
       </w:pPr>
     </w:lvl>
   </w:abstractNum>
-  <w:abstractNum w:abstractNumId="28" w15:restartNumberingAfterBreak="0">
+  <w:abstractNum w:abstractNumId="29" w15:restartNumberingAfterBreak="0">
     <w:nsid w:val="58E63E4C"/>
     <w:multiLevelType w:val="multilevel"/>
     <w:tmpl w:val="04090023"/>
@@ -8208,7 +9901,7 @@
       </w:pPr>
     </w:lvl>
   </w:abstractNum>
-  <w:abstractNum w:abstractNumId="29" w15:restartNumberingAfterBreak="0">
+  <w:abstractNum w:abstractNumId="30" w15:restartNumberingAfterBreak="0">
     <w:nsid w:val="58F337AE"/>
     <w:multiLevelType w:val="hybridMultilevel"/>
     <w:tmpl w:val="BB7E6D2C"/>
@@ -8321,7 +10014,7 @@
       </w:rPr>
     </w:lvl>
   </w:abstractNum>
-  <w:abstractNum w:abstractNumId="30" w15:restartNumberingAfterBreak="0">
+  <w:abstractNum w:abstractNumId="31" w15:restartNumberingAfterBreak="0">
     <w:nsid w:val="5A0A764B"/>
     <w:multiLevelType w:val="hybridMultilevel"/>
     <w:tmpl w:val="88B291CE"/>
@@ -8411,7 +10104,7 @@
       </w:pPr>
     </w:lvl>
   </w:abstractNum>
-  <w:abstractNum w:abstractNumId="31" w15:restartNumberingAfterBreak="0">
+  <w:abstractNum w:abstractNumId="32" w15:restartNumberingAfterBreak="0">
     <w:nsid w:val="5A663BFC"/>
     <w:multiLevelType w:val="hybridMultilevel"/>
     <w:tmpl w:val="3AD8EE46"/>
@@ -8501,7 +10194,7 @@
       </w:pPr>
     </w:lvl>
   </w:abstractNum>
-  <w:abstractNum w:abstractNumId="32" w15:restartNumberingAfterBreak="0">
+  <w:abstractNum w:abstractNumId="33" w15:restartNumberingAfterBreak="0">
     <w:nsid w:val="62E37B4C"/>
     <w:multiLevelType w:val="hybridMultilevel"/>
     <w:tmpl w:val="27043CAC"/>
@@ -8591,7 +10284,7 @@
       </w:pPr>
     </w:lvl>
   </w:abstractNum>
-  <w:abstractNum w:abstractNumId="33" w15:restartNumberingAfterBreak="0">
+  <w:abstractNum w:abstractNumId="34" w15:restartNumberingAfterBreak="0">
     <w:nsid w:val="67015DAF"/>
     <w:multiLevelType w:val="multilevel"/>
     <w:tmpl w:val="82D6C004"/>
@@ -8772,7 +10465,120 @@
       </w:rPr>
     </w:lvl>
   </w:abstractNum>
-  <w:abstractNum w:abstractNumId="34" w15:restartNumberingAfterBreak="0">
+  <w:abstractNum w:abstractNumId="35" w15:restartNumberingAfterBreak="0">
+    <w:nsid w:val="6E9A56CC"/>
+    <w:multiLevelType w:val="hybridMultilevel"/>
+    <w:tmpl w:val="4CFA6426"/>
+    <w:lvl w:ilvl="0" w:tplc="08090001">
+      <w:start w:val="1"/>
+      <w:numFmt w:val="bullet"/>
+      <w:lvlText w:val=""/>
+      <w:lvlJc w:val="left"/>
+      <w:pPr>
+        <w:ind w:left="720" w:hanging="360"/>
+      </w:pPr>
+      <w:rPr>
+        <w:rFonts w:ascii="Symbol" w:hAnsi="Symbol" w:hint="default"/>
+      </w:rPr>
+    </w:lvl>
+    <w:lvl w:ilvl="1" w:tplc="08090003" w:tentative="1">
+      <w:start w:val="1"/>
+      <w:numFmt w:val="bullet"/>
+      <w:lvlText w:val="o"/>
+      <w:lvlJc w:val="left"/>
+      <w:pPr>
+        <w:ind w:left="1440" w:hanging="360"/>
+      </w:pPr>
+      <w:rPr>
+        <w:rFonts w:ascii="Courier New" w:hAnsi="Courier New" w:cs="Courier New" w:hint="default"/>
+      </w:rPr>
+    </w:lvl>
+    <w:lvl w:ilvl="2" w:tplc="08090005" w:tentative="1">
+      <w:start w:val="1"/>
+      <w:numFmt w:val="bullet"/>
+      <w:lvlText w:val=""/>
+      <w:lvlJc w:val="left"/>
+      <w:pPr>
+        <w:ind w:left="2160" w:hanging="360"/>
+      </w:pPr>
+      <w:rPr>
+        <w:rFonts w:ascii="Wingdings" w:hAnsi="Wingdings" w:hint="default"/>
+      </w:rPr>
+    </w:lvl>
+    <w:lvl w:ilvl="3" w:tplc="08090001" w:tentative="1">
+      <w:start w:val="1"/>
+      <w:numFmt w:val="bullet"/>
+      <w:lvlText w:val=""/>
+      <w:lvlJc w:val="left"/>
+      <w:pPr>
+        <w:ind w:left="2880" w:hanging="360"/>
+      </w:pPr>
+      <w:rPr>
+        <w:rFonts w:ascii="Symbol" w:hAnsi="Symbol" w:hint="default"/>
+      </w:rPr>
+    </w:lvl>
+    <w:lvl w:ilvl="4" w:tplc="08090003" w:tentative="1">
+      <w:start w:val="1"/>
+      <w:numFmt w:val="bullet"/>
+      <w:lvlText w:val="o"/>
+      <w:lvlJc w:val="left"/>
+      <w:pPr>
+        <w:ind w:left="3600" w:hanging="360"/>
+      </w:pPr>
+      <w:rPr>
+        <w:rFonts w:ascii="Courier New" w:hAnsi="Courier New" w:cs="Courier New" w:hint="default"/>
+      </w:rPr>
+    </w:lvl>
+    <w:lvl w:ilvl="5" w:tplc="08090005" w:tentative="1">
+      <w:start w:val="1"/>
+      <w:numFmt w:val="bullet"/>
+      <w:lvlText w:val=""/>
+      <w:lvlJc w:val="left"/>
+      <w:pPr>
+        <w:ind w:left="4320" w:hanging="360"/>
+      </w:pPr>
+      <w:rPr>
+        <w:rFonts w:ascii="Wingdings" w:hAnsi="Wingdings" w:hint="default"/>
+      </w:rPr>
+    </w:lvl>
+    <w:lvl w:ilvl="6" w:tplc="08090001" w:tentative="1">
+      <w:start w:val="1"/>
+      <w:numFmt w:val="bullet"/>
+      <w:lvlText w:val=""/>
+      <w:lvlJc w:val="left"/>
+      <w:pPr>
+        <w:ind w:left="5040" w:hanging="360"/>
+      </w:pPr>
+      <w:rPr>
+        <w:rFonts w:ascii="Symbol" w:hAnsi="Symbol" w:hint="default"/>
+      </w:rPr>
+    </w:lvl>
+    <w:lvl w:ilvl="7" w:tplc="08090003" w:tentative="1">
+      <w:start w:val="1"/>
+      <w:numFmt w:val="bullet"/>
+      <w:lvlText w:val="o"/>
+      <w:lvlJc w:val="left"/>
+      <w:pPr>
+        <w:ind w:left="5760" w:hanging="360"/>
+      </w:pPr>
+      <w:rPr>
+        <w:rFonts w:ascii="Courier New" w:hAnsi="Courier New" w:cs="Courier New" w:hint="default"/>
+      </w:rPr>
+    </w:lvl>
+    <w:lvl w:ilvl="8" w:tplc="08090005" w:tentative="1">
+      <w:start w:val="1"/>
+      <w:numFmt w:val="bullet"/>
+      <w:lvlText w:val=""/>
+      <w:lvlJc w:val="left"/>
+      <w:pPr>
+        <w:ind w:left="6480" w:hanging="360"/>
+      </w:pPr>
+      <w:rPr>
+        <w:rFonts w:ascii="Wingdings" w:hAnsi="Wingdings" w:hint="default"/>
+      </w:rPr>
+    </w:lvl>
+  </w:abstractNum>
+  <w:abstractNum w:abstractNumId="36" w15:restartNumberingAfterBreak="0">
     <w:nsid w:val="7081674A"/>
     <w:multiLevelType w:val="multilevel"/>
     <w:tmpl w:val="0409001D"/>
@@ -8862,7 +10668,7 @@
       </w:pPr>
     </w:lvl>
   </w:abstractNum>
-  <w:abstractNum w:abstractNumId="35" w15:restartNumberingAfterBreak="0">
+  <w:abstractNum w:abstractNumId="37" w15:restartNumberingAfterBreak="0">
     <w:nsid w:val="73717CDF"/>
     <w:multiLevelType w:val="hybridMultilevel"/>
     <w:tmpl w:val="72827734"/>
@@ -8976,7 +10782,7 @@
       </w:rPr>
     </w:lvl>
   </w:abstractNum>
-  <w:abstractNum w:abstractNumId="36" w15:restartNumberingAfterBreak="0">
+  <w:abstractNum w:abstractNumId="38" w15:restartNumberingAfterBreak="0">
     <w:nsid w:val="7872113F"/>
     <w:multiLevelType w:val="hybridMultilevel"/>
     <w:tmpl w:val="52FAC330"/>
@@ -9068,7 +10874,7 @@
       </w:pPr>
     </w:lvl>
   </w:abstractNum>
-  <w:abstractNum w:abstractNumId="37" w15:restartNumberingAfterBreak="0">
+  <w:abstractNum w:abstractNumId="39" w15:restartNumberingAfterBreak="0">
     <w:nsid w:val="796B6354"/>
     <w:multiLevelType w:val="hybridMultilevel"/>
     <w:tmpl w:val="5374E9C2"/>
@@ -9158,7 +10964,7 @@
       </w:pPr>
     </w:lvl>
   </w:abstractNum>
-  <w:abstractNum w:abstractNumId="38" w15:restartNumberingAfterBreak="0">
+  <w:abstractNum w:abstractNumId="40" w15:restartNumberingAfterBreak="0">
     <w:nsid w:val="7D282C72"/>
     <w:multiLevelType w:val="multilevel"/>
     <w:tmpl w:val="862A9734"/>
@@ -9275,7 +11081,7 @@
       </w:pPr>
     </w:lvl>
   </w:abstractNum>
-  <w:abstractNum w:abstractNumId="39" w15:restartNumberingAfterBreak="0">
+  <w:abstractNum w:abstractNumId="41" w15:restartNumberingAfterBreak="0">
     <w:nsid w:val="7E9321B8"/>
     <w:multiLevelType w:val="hybridMultilevel"/>
     <w:tmpl w:val="0DC486D4"/>
@@ -9396,19 +11202,19 @@
     <w:abstractNumId w:val="0"/>
   </w:num>
   <w:num w:numId="11">
-    <w:abstractNumId w:val="27"/>
+    <w:abstractNumId w:val="28"/>
   </w:num>
   <w:num w:numId="12">
+    <w:abstractNumId w:val="36"/>
+  </w:num>
+  <w:num w:numId="13">
+    <w:abstractNumId w:val="29"/>
+  </w:num>
+  <w:num w:numId="14">
     <w:abstractNumId w:val="34"/>
   </w:num>
-  <w:num w:numId="13">
-    <w:abstractNumId w:val="28"/>
-  </w:num>
-  <w:num w:numId="14">
-    <w:abstractNumId w:val="33"/>
-  </w:num>
   <w:num w:numId="15">
-    <w:abstractNumId w:val="26"/>
+    <w:abstractNumId w:val="27"/>
   </w:num>
   <w:num w:numId="16">
     <w:abstractNumId w:val="16"/>
@@ -9423,55 +11229,55 @@
     <w:abstractNumId w:val="14"/>
   </w:num>
   <w:num w:numId="20">
-    <w:abstractNumId w:val="24"/>
+    <w:abstractNumId w:val="25"/>
   </w:num>
   <w:num w:numId="21">
     <w:abstractNumId w:val="11"/>
   </w:num>
   <w:num w:numId="22">
-    <w:abstractNumId w:val="37"/>
+    <w:abstractNumId w:val="39"/>
   </w:num>
   <w:num w:numId="23">
     <w:abstractNumId w:val="18"/>
   </w:num>
   <w:num w:numId="24">
+    <w:abstractNumId w:val="32"/>
+  </w:num>
+  <w:num w:numId="25">
+    <w:abstractNumId w:val="33"/>
+  </w:num>
+  <w:num w:numId="26">
+    <w:abstractNumId w:val="38"/>
+  </w:num>
+  <w:num w:numId="27">
     <w:abstractNumId w:val="31"/>
   </w:num>
-  <w:num w:numId="25">
-    <w:abstractNumId w:val="32"/>
-  </w:num>
-  <w:num w:numId="26">
-    <w:abstractNumId w:val="36"/>
-  </w:num>
-  <w:num w:numId="27">
-    <w:abstractNumId w:val="30"/>
-  </w:num>
   <w:num w:numId="28">
-    <w:abstractNumId w:val="23"/>
+    <w:abstractNumId w:val="24"/>
   </w:num>
   <w:num w:numId="29">
-    <w:abstractNumId w:val="19"/>
+    <w:abstractNumId w:val="20"/>
   </w:num>
   <w:num w:numId="30">
-    <w:abstractNumId w:val="39"/>
+    <w:abstractNumId w:val="41"/>
   </w:num>
   <w:num w:numId="31">
-    <w:abstractNumId w:val="21"/>
+    <w:abstractNumId w:val="22"/>
   </w:num>
   <w:num w:numId="32">
-    <w:abstractNumId w:val="25"/>
+    <w:abstractNumId w:val="26"/>
   </w:num>
   <w:num w:numId="33">
     <w:abstractNumId w:val="12"/>
   </w:num>
   <w:num w:numId="34">
-    <w:abstractNumId w:val="22"/>
+    <w:abstractNumId w:val="23"/>
   </w:num>
   <w:num w:numId="35">
-    <w:abstractNumId w:val="35"/>
+    <w:abstractNumId w:val="37"/>
   </w:num>
   <w:num w:numId="36">
-    <w:abstractNumId w:val="20"/>
+    <w:abstractNumId w:val="21"/>
   </w:num>
   <w:num w:numId="37">
     <w:abstractNumId w:val="10"/>
@@ -9480,10 +11286,16 @@
     <w:abstractNumId w:val="15"/>
   </w:num>
   <w:num w:numId="39">
-    <w:abstractNumId w:val="29"/>
+    <w:abstractNumId w:val="30"/>
   </w:num>
   <w:num w:numId="40">
-    <w:abstractNumId w:val="38"/>
+    <w:abstractNumId w:val="40"/>
+  </w:num>
+  <w:num w:numId="41">
+    <w:abstractNumId w:val="19"/>
+  </w:num>
+  <w:num w:numId="42">
+    <w:abstractNumId w:val="35"/>
   </w:num>
   <w:numIdMacAtCleanup w:val="26"/>
 </w:numbering>
@@ -9883,7 +11695,7 @@
   <w:style w:type="paragraph" w:default="1" w:styleId="Standard">
     <w:name w:val="Normal"/>
     <w:qFormat/>
-    <w:rsid w:val="00155500"/>
+    <w:rsid w:val="00263579"/>
     <w:pPr>
       <w:spacing w:line="360" w:lineRule="auto"/>
       <w:jc w:val="both"/>
@@ -17344,7 +19156,6 @@
     <w:name w:val="List Bullet"/>
     <w:basedOn w:val="Standard"/>
     <w:uiPriority w:val="99"/>
-    <w:semiHidden/>
     <w:unhideWhenUsed/>
     <w:rsid w:val="00DC3D67"/>
     <w:pPr>
@@ -34796,7 +36607,32 @@
       </a:bgFillStyleLst>
     </a:fmtScheme>
   </a:themeElements>
-  <a:objectDefaults/>
+  <a:objectDefaults>
+    <a:spDef>
+      <a:spPr>
+        <a:noFill/>
+        <a:ln w="19050"/>
+      </a:spPr>
+      <a:bodyPr rtlCol="0" anchor="ctr"/>
+      <a:lstStyle/>
+      <a:style>
+        <a:lnRef idx="2">
+          <a:schemeClr val="accent1">
+            <a:shade val="50000"/>
+          </a:schemeClr>
+        </a:lnRef>
+        <a:fillRef idx="1">
+          <a:schemeClr val="accent1"/>
+        </a:fillRef>
+        <a:effectRef idx="0">
+          <a:schemeClr val="accent1"/>
+        </a:effectRef>
+        <a:fontRef idx="minor">
+          <a:schemeClr val="lt1"/>
+        </a:fontRef>
+      </a:style>
+    </a:spDef>
+  </a:objectDefaults>
   <a:extraClrSchemeLst/>
   <a:extLst>
     <a:ext uri="{05A4C25C-085E-4340-85A3-A5531E510DB2}">
@@ -34807,142 +36643,6 @@
 </file>
 
 <file path=customXml/item1.xml><?xml version="1.0" encoding="utf-8"?>
-<p:properties xmlns:p="http://schemas.microsoft.com/office/2006/metadata/properties" xmlns:xsi="http://www.w3.org/2001/XMLSchema-instance" xmlns:pc="http://schemas.microsoft.com/office/infopath/2007/PartnerControls">
-  <documentManagement>
-    <LocLastLocAttemptVersionTypeLookup xmlns="4873beb7-5857-4685-be1f-d57550cc96cc" xsi:nil="true"/>
-    <MarketSpecific xmlns="4873beb7-5857-4685-be1f-d57550cc96cc">false</MarketSpecific>
-    <ApprovalStatus xmlns="4873beb7-5857-4685-be1f-d57550cc96cc">InProgress</ApprovalStatus>
-    <LocComments xmlns="4873beb7-5857-4685-be1f-d57550cc96cc" xsi:nil="true"/>
-    <DirectSourceMarket xmlns="4873beb7-5857-4685-be1f-d57550cc96cc" xsi:nil="true"/>
-    <LocPublishedLinkedAssetsLookup xmlns="4873beb7-5857-4685-be1f-d57550cc96cc" xsi:nil="true"/>
-    <ThumbnailAssetId xmlns="4873beb7-5857-4685-be1f-d57550cc96cc" xsi:nil="true"/>
-    <PrimaryImageGen xmlns="4873beb7-5857-4685-be1f-d57550cc96cc">true</PrimaryImageGen>
-    <LegacyData xmlns="4873beb7-5857-4685-be1f-d57550cc96cc" xsi:nil="true"/>
-    <LocNewPublishedVersionLookup xmlns="4873beb7-5857-4685-be1f-d57550cc96cc" xsi:nil="true"/>
-    <NumericId xmlns="4873beb7-5857-4685-be1f-d57550cc96cc">102787001</NumericId>
-    <TPFriendlyName xmlns="4873beb7-5857-4685-be1f-d57550cc96cc" xsi:nil="true"/>
-    <LocOverallPublishStatusLookup xmlns="4873beb7-5857-4685-be1f-d57550cc96cc" xsi:nil="true"/>
-    <LocRecommendedHandoff xmlns="4873beb7-5857-4685-be1f-d57550cc96cc" xsi:nil="true"/>
-    <BlockPublish xmlns="4873beb7-5857-4685-be1f-d57550cc96cc">false</BlockPublish>
-    <BusinessGroup xmlns="4873beb7-5857-4685-be1f-d57550cc96cc" xsi:nil="true"/>
-    <OpenTemplate xmlns="4873beb7-5857-4685-be1f-d57550cc96cc">true</OpenTemplate>
-    <SourceTitle xmlns="4873beb7-5857-4685-be1f-d57550cc96cc" xsi:nil="true"/>
-    <LocOverallLocStatusLookup xmlns="4873beb7-5857-4685-be1f-d57550cc96cc" xsi:nil="true"/>
-    <APEditor xmlns="4873beb7-5857-4685-be1f-d57550cc96cc">
-      <UserInfo>
-        <DisplayName/>
-        <AccountId xsi:nil="true"/>
-        <AccountType/>
-      </UserInfo>
-    </APEditor>
-    <UALocComments xmlns="4873beb7-5857-4685-be1f-d57550cc96cc" xsi:nil="true"/>
-    <IntlLangReviewDate xmlns="4873beb7-5857-4685-be1f-d57550cc96cc" xsi:nil="true"/>
-    <PublishStatusLookup xmlns="4873beb7-5857-4685-be1f-d57550cc96cc">
-      <Value>1343188</Value>
-    </PublishStatusLookup>
-    <ParentAssetId xmlns="4873beb7-5857-4685-be1f-d57550cc96cc" xsi:nil="true"/>
-    <FeatureTagsTaxHTField0 xmlns="4873beb7-5857-4685-be1f-d57550cc96cc">
-      <Terms xmlns="http://schemas.microsoft.com/office/infopath/2007/PartnerControls"/>
-    </FeatureTagsTaxHTField0>
-    <MachineTranslated xmlns="4873beb7-5857-4685-be1f-d57550cc96cc">false</MachineTranslated>
-    <Providers xmlns="4873beb7-5857-4685-be1f-d57550cc96cc" xsi:nil="true"/>
-    <OriginalSourceMarket xmlns="4873beb7-5857-4685-be1f-d57550cc96cc" xsi:nil="true"/>
-    <APDescription xmlns="4873beb7-5857-4685-be1f-d57550cc96cc" xsi:nil="true"/>
-    <ContentItem xmlns="4873beb7-5857-4685-be1f-d57550cc96cc" xsi:nil="true"/>
-    <ClipArtFilename xmlns="4873beb7-5857-4685-be1f-d57550cc96cc" xsi:nil="true"/>
-    <TPInstallLocation xmlns="4873beb7-5857-4685-be1f-d57550cc96cc" xsi:nil="true"/>
-    <TimesCloned xmlns="4873beb7-5857-4685-be1f-d57550cc96cc" xsi:nil="true"/>
-    <PublishTargets xmlns="4873beb7-5857-4685-be1f-d57550cc96cc">OfficeOnlineVNext</PublishTargets>
-    <AcquiredFrom xmlns="4873beb7-5857-4685-be1f-d57550cc96cc">Internal MS</AcquiredFrom>
-    <AssetStart xmlns="4873beb7-5857-4685-be1f-d57550cc96cc">2011-11-23T17:29:00+00:00</AssetStart>
-    <FriendlyTitle xmlns="4873beb7-5857-4685-be1f-d57550cc96cc" xsi:nil="true"/>
-    <Provider xmlns="4873beb7-5857-4685-be1f-d57550cc96cc" xsi:nil="true"/>
-    <LastHandOff xmlns="4873beb7-5857-4685-be1f-d57550cc96cc" xsi:nil="true"/>
-    <TPClientViewer xmlns="4873beb7-5857-4685-be1f-d57550cc96cc" xsi:nil="true"/>
-    <TemplateStatus xmlns="4873beb7-5857-4685-be1f-d57550cc96cc">Complete</TemplateStatus>
-    <Downloads xmlns="4873beb7-5857-4685-be1f-d57550cc96cc">0</Downloads>
-    <OOCacheId xmlns="4873beb7-5857-4685-be1f-d57550cc96cc" xsi:nil="true"/>
-    <IsDeleted xmlns="4873beb7-5857-4685-be1f-d57550cc96cc">false</IsDeleted>
-    <LocPublishedDependentAssetsLookup xmlns="4873beb7-5857-4685-be1f-d57550cc96cc" xsi:nil="true"/>
-    <AssetExpire xmlns="4873beb7-5857-4685-be1f-d57550cc96cc">2029-05-12T07:00:00+00:00</AssetExpire>
-    <CSXSubmissionMarket xmlns="4873beb7-5857-4685-be1f-d57550cc96cc" xsi:nil="true"/>
-    <DSATActionTaken xmlns="4873beb7-5857-4685-be1f-d57550cc96cc" xsi:nil="true"/>
-    <SubmitterId xmlns="4873beb7-5857-4685-be1f-d57550cc96cc" xsi:nil="true"/>
-    <EditorialTags xmlns="4873beb7-5857-4685-be1f-d57550cc96cc" xsi:nil="true"/>
-    <TPExecutable xmlns="4873beb7-5857-4685-be1f-d57550cc96cc" xsi:nil="true"/>
-    <CSXSubmissionDate xmlns="4873beb7-5857-4685-be1f-d57550cc96cc" xsi:nil="true"/>
-    <CSXUpdate xmlns="4873beb7-5857-4685-be1f-d57550cc96cc">false</CSXUpdate>
-    <AssetType xmlns="4873beb7-5857-4685-be1f-d57550cc96cc">TP</AssetType>
-    <ApprovalLog xmlns="4873beb7-5857-4685-be1f-d57550cc96cc" xsi:nil="true"/>
-    <BugNumber xmlns="4873beb7-5857-4685-be1f-d57550cc96cc" xsi:nil="true"/>
-    <OriginAsset xmlns="4873beb7-5857-4685-be1f-d57550cc96cc" xsi:nil="true"/>
-    <TPComponent xmlns="4873beb7-5857-4685-be1f-d57550cc96cc" xsi:nil="true"/>
-    <Milestone xmlns="4873beb7-5857-4685-be1f-d57550cc96cc" xsi:nil="true"/>
-    <RecommendationsModifier xmlns="4873beb7-5857-4685-be1f-d57550cc96cc" xsi:nil="true"/>
-    <AssetId xmlns="4873beb7-5857-4685-be1f-d57550cc96cc">TP102787001</AssetId>
-    <PolicheckWords xmlns="4873beb7-5857-4685-be1f-d57550cc96cc" xsi:nil="true"/>
-    <TPLaunchHelpLink xmlns="4873beb7-5857-4685-be1f-d57550cc96cc" xsi:nil="true"/>
-    <IntlLocPriority xmlns="4873beb7-5857-4685-be1f-d57550cc96cc" xsi:nil="true"/>
-    <TPApplication xmlns="4873beb7-5857-4685-be1f-d57550cc96cc" xsi:nil="true"/>
-    <IntlLangReviewer xmlns="4873beb7-5857-4685-be1f-d57550cc96cc" xsi:nil="true"/>
-    <HandoffToMSDN xmlns="4873beb7-5857-4685-be1f-d57550cc96cc" xsi:nil="true"/>
-    <PlannedPubDate xmlns="4873beb7-5857-4685-be1f-d57550cc96cc" xsi:nil="true"/>
-    <CrawlForDependencies xmlns="4873beb7-5857-4685-be1f-d57550cc96cc">false</CrawlForDependencies>
-    <LocLastLocAttemptVersionLookup xmlns="4873beb7-5857-4685-be1f-d57550cc96cc">693888</LocLastLocAttemptVersionLookup>
-    <LocProcessedForHandoffsLookup xmlns="4873beb7-5857-4685-be1f-d57550cc96cc" xsi:nil="true"/>
-    <TrustLevel xmlns="4873beb7-5857-4685-be1f-d57550cc96cc">1 Microsoft Managed Content</TrustLevel>
-    <CampaignTagsTaxHTField0 xmlns="4873beb7-5857-4685-be1f-d57550cc96cc">
-      <Terms xmlns="http://schemas.microsoft.com/office/infopath/2007/PartnerControls"/>
-    </CampaignTagsTaxHTField0>
-    <TPNamespace xmlns="4873beb7-5857-4685-be1f-d57550cc96cc" xsi:nil="true"/>
-    <LocOverallPreviewStatusLookup xmlns="4873beb7-5857-4685-be1f-d57550cc96cc" xsi:nil="true"/>
-    <TaxCatchAll xmlns="4873beb7-5857-4685-be1f-d57550cc96cc"/>
-    <IsSearchable xmlns="4873beb7-5857-4685-be1f-d57550cc96cc">false</IsSearchable>
-    <TemplateTemplateType xmlns="4873beb7-5857-4685-be1f-d57550cc96cc">Word Document Template</TemplateTemplateType>
-    <Markets xmlns="4873beb7-5857-4685-be1f-d57550cc96cc"/>
-    <IntlLangReview xmlns="4873beb7-5857-4685-be1f-d57550cc96cc" xsi:nil="true"/>
-    <UAProjectedTotalWords xmlns="4873beb7-5857-4685-be1f-d57550cc96cc" xsi:nil="true"/>
-    <OutputCachingOn xmlns="4873beb7-5857-4685-be1f-d57550cc96cc">false</OutputCachingOn>
-    <AverageRating xmlns="4873beb7-5857-4685-be1f-d57550cc96cc" xsi:nil="true"/>
-    <LocMarketGroupTiers2 xmlns="4873beb7-5857-4685-be1f-d57550cc96cc" xsi:nil="true"/>
-    <APAuthor xmlns="4873beb7-5857-4685-be1f-d57550cc96cc">
-      <UserInfo>
-        <DisplayName>REDMOND\v-namall</DisplayName>
-        <AccountId>978</AccountId>
-        <AccountType/>
-      </UserInfo>
-    </APAuthor>
-    <TPCommandLine xmlns="4873beb7-5857-4685-be1f-d57550cc96cc" xsi:nil="true"/>
-    <LocManualTestRequired xmlns="4873beb7-5857-4685-be1f-d57550cc96cc">false</LocManualTestRequired>
-    <TPAppVersion xmlns="4873beb7-5857-4685-be1f-d57550cc96cc" xsi:nil="true"/>
-    <EditorialStatus xmlns="4873beb7-5857-4685-be1f-d57550cc96cc">Complete</EditorialStatus>
-    <LocProcessedForMarketsLookup xmlns="4873beb7-5857-4685-be1f-d57550cc96cc" xsi:nil="true"/>
-    <LastModifiedDateTime xmlns="4873beb7-5857-4685-be1f-d57550cc96cc" xsi:nil="true"/>
-    <TPLaunchHelpLinkType xmlns="4873beb7-5857-4685-be1f-d57550cc96cc">Template</TPLaunchHelpLinkType>
-    <ScenarioTagsTaxHTField0 xmlns="4873beb7-5857-4685-be1f-d57550cc96cc">
-      <Terms xmlns="http://schemas.microsoft.com/office/infopath/2007/PartnerControls"/>
-    </ScenarioTagsTaxHTField0>
-    <OriginalRelease xmlns="4873beb7-5857-4685-be1f-d57550cc96cc">14</OriginalRelease>
-    <LocalizationTagsTaxHTField0 xmlns="4873beb7-5857-4685-be1f-d57550cc96cc">
-      <Terms xmlns="http://schemas.microsoft.com/office/infopath/2007/PartnerControls"/>
-    </LocalizationTagsTaxHTField0>
-    <Manager xmlns="4873beb7-5857-4685-be1f-d57550cc96cc" xsi:nil="true"/>
-    <UALocRecommendation xmlns="4873beb7-5857-4685-be1f-d57550cc96cc">Localize</UALocRecommendation>
-    <LocOverallHandbackStatusLookup xmlns="4873beb7-5857-4685-be1f-d57550cc96cc" xsi:nil="true"/>
-    <ArtSampleDocs xmlns="4873beb7-5857-4685-be1f-d57550cc96cc" xsi:nil="true"/>
-    <UACurrentWords xmlns="4873beb7-5857-4685-be1f-d57550cc96cc" xsi:nil="true"/>
-    <ShowIn xmlns="4873beb7-5857-4685-be1f-d57550cc96cc">Show everywhere</ShowIn>
-    <CSXHash xmlns="4873beb7-5857-4685-be1f-d57550cc96cc" xsi:nil="true"/>
-    <VoteCount xmlns="4873beb7-5857-4685-be1f-d57550cc96cc" xsi:nil="true"/>
-    <InternalTagsTaxHTField0 xmlns="4873beb7-5857-4685-be1f-d57550cc96cc">
-      <Terms xmlns="http://schemas.microsoft.com/office/infopath/2007/PartnerControls"/>
-    </InternalTagsTaxHTField0>
-    <UANotes xmlns="4873beb7-5857-4685-be1f-d57550cc96cc" xsi:nil="true"/>
-  </documentManagement>
-</p:properties>
-</file>
-
-<file path=customXml/item2.xml><?xml version="1.0" encoding="utf-8"?>
 <ct:contentTypeSchema xmlns:ct="http://schemas.microsoft.com/office/2006/metadata/contentType" xmlns:ma="http://schemas.microsoft.com/office/2006/metadata/properties/metaAttributes" ct:_="" ma:_="" ma:contentTypeName="TemplateFile" ma:contentTypeID="0x0101006EDDDB5EE6D98C44930B742096920B300400F5B6D36B3EF94B4E9A635CDF2A18F5B8" ma:contentTypeVersion="72" ma:contentTypeDescription="Create a new document." ma:contentTypeScope="" ma:versionID="a23e56308344d904b51738559c3d67c9">
   <xsd:schema xmlns:xsd="http://www.w3.org/2001/XMLSchema" xmlns:xs="http://www.w3.org/2001/XMLSchema" xmlns:p="http://schemas.microsoft.com/office/2006/metadata/properties" xmlns:ns2="4873beb7-5857-4685-be1f-d57550cc96cc" targetNamespace="http://schemas.microsoft.com/office/2006/metadata/properties" ma:root="true" ma:fieldsID="cd0908cc4600e77bf5da051303e00c8d" ns2:_="">
     <xsd:import namespace="4873beb7-5857-4685-be1f-d57550cc96cc"/>
@@ -35982,21 +37682,147 @@
 </ct:contentTypeSchema>
 </file>
 
+<file path=customXml/item2.xml><?xml version="1.0" encoding="utf-8"?>
+<p:properties xmlns:p="http://schemas.microsoft.com/office/2006/metadata/properties" xmlns:xsi="http://www.w3.org/2001/XMLSchema-instance" xmlns:pc="http://schemas.microsoft.com/office/infopath/2007/PartnerControls">
+  <documentManagement>
+    <LocLastLocAttemptVersionTypeLookup xmlns="4873beb7-5857-4685-be1f-d57550cc96cc" xsi:nil="true"/>
+    <MarketSpecific xmlns="4873beb7-5857-4685-be1f-d57550cc96cc">false</MarketSpecific>
+    <ApprovalStatus xmlns="4873beb7-5857-4685-be1f-d57550cc96cc">InProgress</ApprovalStatus>
+    <LocComments xmlns="4873beb7-5857-4685-be1f-d57550cc96cc" xsi:nil="true"/>
+    <DirectSourceMarket xmlns="4873beb7-5857-4685-be1f-d57550cc96cc" xsi:nil="true"/>
+    <LocPublishedLinkedAssetsLookup xmlns="4873beb7-5857-4685-be1f-d57550cc96cc" xsi:nil="true"/>
+    <ThumbnailAssetId xmlns="4873beb7-5857-4685-be1f-d57550cc96cc" xsi:nil="true"/>
+    <PrimaryImageGen xmlns="4873beb7-5857-4685-be1f-d57550cc96cc">true</PrimaryImageGen>
+    <LegacyData xmlns="4873beb7-5857-4685-be1f-d57550cc96cc" xsi:nil="true"/>
+    <LocNewPublishedVersionLookup xmlns="4873beb7-5857-4685-be1f-d57550cc96cc" xsi:nil="true"/>
+    <NumericId xmlns="4873beb7-5857-4685-be1f-d57550cc96cc">102787001</NumericId>
+    <TPFriendlyName xmlns="4873beb7-5857-4685-be1f-d57550cc96cc" xsi:nil="true"/>
+    <LocOverallPublishStatusLookup xmlns="4873beb7-5857-4685-be1f-d57550cc96cc" xsi:nil="true"/>
+    <LocRecommendedHandoff xmlns="4873beb7-5857-4685-be1f-d57550cc96cc" xsi:nil="true"/>
+    <BlockPublish xmlns="4873beb7-5857-4685-be1f-d57550cc96cc">false</BlockPublish>
+    <BusinessGroup xmlns="4873beb7-5857-4685-be1f-d57550cc96cc" xsi:nil="true"/>
+    <OpenTemplate xmlns="4873beb7-5857-4685-be1f-d57550cc96cc">true</OpenTemplate>
+    <SourceTitle xmlns="4873beb7-5857-4685-be1f-d57550cc96cc" xsi:nil="true"/>
+    <LocOverallLocStatusLookup xmlns="4873beb7-5857-4685-be1f-d57550cc96cc" xsi:nil="true"/>
+    <APEditor xmlns="4873beb7-5857-4685-be1f-d57550cc96cc">
+      <UserInfo>
+        <DisplayName/>
+        <AccountId xsi:nil="true"/>
+        <AccountType/>
+      </UserInfo>
+    </APEditor>
+    <UALocComments xmlns="4873beb7-5857-4685-be1f-d57550cc96cc" xsi:nil="true"/>
+    <IntlLangReviewDate xmlns="4873beb7-5857-4685-be1f-d57550cc96cc" xsi:nil="true"/>
+    <PublishStatusLookup xmlns="4873beb7-5857-4685-be1f-d57550cc96cc">
+      <Value>1343188</Value>
+    </PublishStatusLookup>
+    <ParentAssetId xmlns="4873beb7-5857-4685-be1f-d57550cc96cc" xsi:nil="true"/>
+    <FeatureTagsTaxHTField0 xmlns="4873beb7-5857-4685-be1f-d57550cc96cc">
+      <Terms xmlns="http://schemas.microsoft.com/office/infopath/2007/PartnerControls"/>
+    </FeatureTagsTaxHTField0>
+    <MachineTranslated xmlns="4873beb7-5857-4685-be1f-d57550cc96cc">false</MachineTranslated>
+    <Providers xmlns="4873beb7-5857-4685-be1f-d57550cc96cc" xsi:nil="true"/>
+    <OriginalSourceMarket xmlns="4873beb7-5857-4685-be1f-d57550cc96cc" xsi:nil="true"/>
+    <APDescription xmlns="4873beb7-5857-4685-be1f-d57550cc96cc" xsi:nil="true"/>
+    <ContentItem xmlns="4873beb7-5857-4685-be1f-d57550cc96cc" xsi:nil="true"/>
+    <ClipArtFilename xmlns="4873beb7-5857-4685-be1f-d57550cc96cc" xsi:nil="true"/>
+    <TPInstallLocation xmlns="4873beb7-5857-4685-be1f-d57550cc96cc" xsi:nil="true"/>
+    <TimesCloned xmlns="4873beb7-5857-4685-be1f-d57550cc96cc" xsi:nil="true"/>
+    <PublishTargets xmlns="4873beb7-5857-4685-be1f-d57550cc96cc">OfficeOnlineVNext</PublishTargets>
+    <AcquiredFrom xmlns="4873beb7-5857-4685-be1f-d57550cc96cc">Internal MS</AcquiredFrom>
+    <AssetStart xmlns="4873beb7-5857-4685-be1f-d57550cc96cc">2011-11-23T17:29:00+00:00</AssetStart>
+    <FriendlyTitle xmlns="4873beb7-5857-4685-be1f-d57550cc96cc" xsi:nil="true"/>
+    <Provider xmlns="4873beb7-5857-4685-be1f-d57550cc96cc" xsi:nil="true"/>
+    <LastHandOff xmlns="4873beb7-5857-4685-be1f-d57550cc96cc" xsi:nil="true"/>
+    <TPClientViewer xmlns="4873beb7-5857-4685-be1f-d57550cc96cc" xsi:nil="true"/>
+    <TemplateStatus xmlns="4873beb7-5857-4685-be1f-d57550cc96cc">Complete</TemplateStatus>
+    <Downloads xmlns="4873beb7-5857-4685-be1f-d57550cc96cc">0</Downloads>
+    <OOCacheId xmlns="4873beb7-5857-4685-be1f-d57550cc96cc" xsi:nil="true"/>
+    <IsDeleted xmlns="4873beb7-5857-4685-be1f-d57550cc96cc">false</IsDeleted>
+    <LocPublishedDependentAssetsLookup xmlns="4873beb7-5857-4685-be1f-d57550cc96cc" xsi:nil="true"/>
+    <AssetExpire xmlns="4873beb7-5857-4685-be1f-d57550cc96cc">2029-05-12T07:00:00+00:00</AssetExpire>
+    <CSXSubmissionMarket xmlns="4873beb7-5857-4685-be1f-d57550cc96cc" xsi:nil="true"/>
+    <DSATActionTaken xmlns="4873beb7-5857-4685-be1f-d57550cc96cc" xsi:nil="true"/>
+    <SubmitterId xmlns="4873beb7-5857-4685-be1f-d57550cc96cc" xsi:nil="true"/>
+    <EditorialTags xmlns="4873beb7-5857-4685-be1f-d57550cc96cc" xsi:nil="true"/>
+    <TPExecutable xmlns="4873beb7-5857-4685-be1f-d57550cc96cc" xsi:nil="true"/>
+    <CSXSubmissionDate xmlns="4873beb7-5857-4685-be1f-d57550cc96cc" xsi:nil="true"/>
+    <CSXUpdate xmlns="4873beb7-5857-4685-be1f-d57550cc96cc">false</CSXUpdate>
+    <AssetType xmlns="4873beb7-5857-4685-be1f-d57550cc96cc">TP</AssetType>
+    <ApprovalLog xmlns="4873beb7-5857-4685-be1f-d57550cc96cc" xsi:nil="true"/>
+    <BugNumber xmlns="4873beb7-5857-4685-be1f-d57550cc96cc" xsi:nil="true"/>
+    <OriginAsset xmlns="4873beb7-5857-4685-be1f-d57550cc96cc" xsi:nil="true"/>
+    <TPComponent xmlns="4873beb7-5857-4685-be1f-d57550cc96cc" xsi:nil="true"/>
+    <Milestone xmlns="4873beb7-5857-4685-be1f-d57550cc96cc" xsi:nil="true"/>
+    <RecommendationsModifier xmlns="4873beb7-5857-4685-be1f-d57550cc96cc" xsi:nil="true"/>
+    <AssetId xmlns="4873beb7-5857-4685-be1f-d57550cc96cc">TP102787001</AssetId>
+    <PolicheckWords xmlns="4873beb7-5857-4685-be1f-d57550cc96cc" xsi:nil="true"/>
+    <TPLaunchHelpLink xmlns="4873beb7-5857-4685-be1f-d57550cc96cc" xsi:nil="true"/>
+    <IntlLocPriority xmlns="4873beb7-5857-4685-be1f-d57550cc96cc" xsi:nil="true"/>
+    <TPApplication xmlns="4873beb7-5857-4685-be1f-d57550cc96cc" xsi:nil="true"/>
+    <IntlLangReviewer xmlns="4873beb7-5857-4685-be1f-d57550cc96cc" xsi:nil="true"/>
+    <HandoffToMSDN xmlns="4873beb7-5857-4685-be1f-d57550cc96cc" xsi:nil="true"/>
+    <PlannedPubDate xmlns="4873beb7-5857-4685-be1f-d57550cc96cc" xsi:nil="true"/>
+    <CrawlForDependencies xmlns="4873beb7-5857-4685-be1f-d57550cc96cc">false</CrawlForDependencies>
+    <LocLastLocAttemptVersionLookup xmlns="4873beb7-5857-4685-be1f-d57550cc96cc">693888</LocLastLocAttemptVersionLookup>
+    <LocProcessedForHandoffsLookup xmlns="4873beb7-5857-4685-be1f-d57550cc96cc" xsi:nil="true"/>
+    <TrustLevel xmlns="4873beb7-5857-4685-be1f-d57550cc96cc">1 Microsoft Managed Content</TrustLevel>
+    <CampaignTagsTaxHTField0 xmlns="4873beb7-5857-4685-be1f-d57550cc96cc">
+      <Terms xmlns="http://schemas.microsoft.com/office/infopath/2007/PartnerControls"/>
+    </CampaignTagsTaxHTField0>
+    <TPNamespace xmlns="4873beb7-5857-4685-be1f-d57550cc96cc" xsi:nil="true"/>
+    <LocOverallPreviewStatusLookup xmlns="4873beb7-5857-4685-be1f-d57550cc96cc" xsi:nil="true"/>
+    <TaxCatchAll xmlns="4873beb7-5857-4685-be1f-d57550cc96cc"/>
+    <IsSearchable xmlns="4873beb7-5857-4685-be1f-d57550cc96cc">false</IsSearchable>
+    <TemplateTemplateType xmlns="4873beb7-5857-4685-be1f-d57550cc96cc">Word Document Template</TemplateTemplateType>
+    <Markets xmlns="4873beb7-5857-4685-be1f-d57550cc96cc"/>
+    <IntlLangReview xmlns="4873beb7-5857-4685-be1f-d57550cc96cc" xsi:nil="true"/>
+    <UAProjectedTotalWords xmlns="4873beb7-5857-4685-be1f-d57550cc96cc" xsi:nil="true"/>
+    <OutputCachingOn xmlns="4873beb7-5857-4685-be1f-d57550cc96cc">false</OutputCachingOn>
+    <AverageRating xmlns="4873beb7-5857-4685-be1f-d57550cc96cc" xsi:nil="true"/>
+    <LocMarketGroupTiers2 xmlns="4873beb7-5857-4685-be1f-d57550cc96cc" xsi:nil="true"/>
+    <APAuthor xmlns="4873beb7-5857-4685-be1f-d57550cc96cc">
+      <UserInfo>
+        <DisplayName>REDMOND\v-namall</DisplayName>
+        <AccountId>978</AccountId>
+        <AccountType/>
+      </UserInfo>
+    </APAuthor>
+    <TPCommandLine xmlns="4873beb7-5857-4685-be1f-d57550cc96cc" xsi:nil="true"/>
+    <LocManualTestRequired xmlns="4873beb7-5857-4685-be1f-d57550cc96cc">false</LocManualTestRequired>
+    <TPAppVersion xmlns="4873beb7-5857-4685-be1f-d57550cc96cc" xsi:nil="true"/>
+    <EditorialStatus xmlns="4873beb7-5857-4685-be1f-d57550cc96cc">Complete</EditorialStatus>
+    <LocProcessedForMarketsLookup xmlns="4873beb7-5857-4685-be1f-d57550cc96cc" xsi:nil="true"/>
+    <LastModifiedDateTime xmlns="4873beb7-5857-4685-be1f-d57550cc96cc" xsi:nil="true"/>
+    <TPLaunchHelpLinkType xmlns="4873beb7-5857-4685-be1f-d57550cc96cc">Template</TPLaunchHelpLinkType>
+    <ScenarioTagsTaxHTField0 xmlns="4873beb7-5857-4685-be1f-d57550cc96cc">
+      <Terms xmlns="http://schemas.microsoft.com/office/infopath/2007/PartnerControls"/>
+    </ScenarioTagsTaxHTField0>
+    <OriginalRelease xmlns="4873beb7-5857-4685-be1f-d57550cc96cc">14</OriginalRelease>
+    <LocalizationTagsTaxHTField0 xmlns="4873beb7-5857-4685-be1f-d57550cc96cc">
+      <Terms xmlns="http://schemas.microsoft.com/office/infopath/2007/PartnerControls"/>
+    </LocalizationTagsTaxHTField0>
+    <Manager xmlns="4873beb7-5857-4685-be1f-d57550cc96cc" xsi:nil="true"/>
+    <UALocRecommendation xmlns="4873beb7-5857-4685-be1f-d57550cc96cc">Localize</UALocRecommendation>
+    <LocOverallHandbackStatusLookup xmlns="4873beb7-5857-4685-be1f-d57550cc96cc" xsi:nil="true"/>
+    <ArtSampleDocs xmlns="4873beb7-5857-4685-be1f-d57550cc96cc" xsi:nil="true"/>
+    <UACurrentWords xmlns="4873beb7-5857-4685-be1f-d57550cc96cc" xsi:nil="true"/>
+    <ShowIn xmlns="4873beb7-5857-4685-be1f-d57550cc96cc">Show everywhere</ShowIn>
+    <CSXHash xmlns="4873beb7-5857-4685-be1f-d57550cc96cc" xsi:nil="true"/>
+    <VoteCount xmlns="4873beb7-5857-4685-be1f-d57550cc96cc" xsi:nil="true"/>
+    <InternalTagsTaxHTField0 xmlns="4873beb7-5857-4685-be1f-d57550cc96cc">
+      <Terms xmlns="http://schemas.microsoft.com/office/infopath/2007/PartnerControls"/>
+    </InternalTagsTaxHTField0>
+    <UANotes xmlns="4873beb7-5857-4685-be1f-d57550cc96cc" xsi:nil="true"/>
+  </documentManagement>
+</p:properties>
+</file>
+
 <file path=customXml/item3.xml><?xml version="1.0" encoding="utf-8"?>
 <b:Sources xmlns:b="http://schemas.openxmlformats.org/officeDocument/2006/bibliography" xmlns="http://schemas.openxmlformats.org/officeDocument/2006/bibliography" SelectedStyle="\IEEE2006OfficeOnline.xsl" StyleName="IEEE" Version="2006"/>
 </file>
 
 <file path=customXml/itemProps1.xml><?xml version="1.0" encoding="utf-8"?>
-<ds:datastoreItem xmlns:ds="http://schemas.openxmlformats.org/officeDocument/2006/customXml" ds:itemID="{7FBDB1CC-CEFB-4E46-8174-1F0AA0D30B24}">
-  <ds:schemaRefs>
-    <ds:schemaRef ds:uri="http://schemas.microsoft.com/office/2006/metadata/properties"/>
-    <ds:schemaRef ds:uri="http://schemas.microsoft.com/office/infopath/2007/PartnerControls"/>
-    <ds:schemaRef ds:uri="4873beb7-5857-4685-be1f-d57550cc96cc"/>
-  </ds:schemaRefs>
-</ds:datastoreItem>
-</file>
-
-<file path=customXml/itemProps2.xml><?xml version="1.0" encoding="utf-8"?>
 <ds:datastoreItem xmlns:ds="http://schemas.openxmlformats.org/officeDocument/2006/customXml" ds:itemID="{4B3A7E92-E05A-4924-9E8A-9F6659E5855B}">
   <ds:schemaRefs>
     <ds:schemaRef ds:uri="http://schemas.microsoft.com/office/2006/metadata/contentType"/>
@@ -36014,6 +37840,16 @@
 </ds:datastoreItem>
 </file>
 
+<file path=customXml/itemProps2.xml><?xml version="1.0" encoding="utf-8"?>
+<ds:datastoreItem xmlns:ds="http://schemas.openxmlformats.org/officeDocument/2006/customXml" ds:itemID="{7FBDB1CC-CEFB-4E46-8174-1F0AA0D30B24}">
+  <ds:schemaRefs>
+    <ds:schemaRef ds:uri="http://schemas.microsoft.com/office/2006/metadata/properties"/>
+    <ds:schemaRef ds:uri="http://schemas.microsoft.com/office/infopath/2007/PartnerControls"/>
+    <ds:schemaRef ds:uri="4873beb7-5857-4685-be1f-d57550cc96cc"/>
+  </ds:schemaRefs>
+</ds:datastoreItem>
+</file>
+
 <file path=customXml/itemProps3.xml><?xml version="1.0" encoding="utf-8"?>
 <ds:datastoreItem xmlns:ds="http://schemas.openxmlformats.org/officeDocument/2006/customXml" ds:itemID="{BD289625-1FCD-4874-A318-99A0C48E8AC0}">
   <ds:schemaRefs>

</xml_diff>

<commit_message>
Remove Infinite gamefield option
</commit_message>
<xml_diff>
--- a/technical_documentation.docx
+++ b/technical_documentation.docx
@@ -133,7 +133,6 @@
         </w:rPr>
         <w:br/>
       </w:r>
-      <w:proofErr w:type="spellStart"/>
       <w:r>
         <w:rPr>
           <w:b/>
@@ -143,7 +142,6 @@
         </w:rPr>
         <w:t>Advanced</w:t>
       </w:r>
-      <w:proofErr w:type="spellEnd"/>
       <w:r>
         <w:rPr>
           <w:b/>
@@ -222,7 +220,6 @@
           <w:szCs w:val="44"/>
         </w:rPr>
       </w:pPr>
-      <w:proofErr w:type="spellStart"/>
       <w:r>
         <w:rPr>
           <w:b/>
@@ -230,17 +227,7 @@
           <w:sz w:val="44"/>
           <w:szCs w:val="44"/>
         </w:rPr>
-        <w:t>Weeping</w:t>
-      </w:r>
-      <w:proofErr w:type="spellEnd"/>
-      <w:r>
-        <w:rPr>
-          <w:b/>
-          <w:bCs/>
-          <w:sz w:val="44"/>
-          <w:szCs w:val="44"/>
-        </w:rPr>
-        <w:t xml:space="preserve"> Snake</w:t>
+        <w:t>Weeping Snake</w:t>
       </w:r>
     </w:p>
     <w:p>
@@ -581,7 +568,7 @@
           </mc:Choice>
           <mc:Fallback>
             <w:pict>
-              <v:group w14:anchorId="78C6DA53" id="Gruppieren 9" o:spid="_x0000_s1026" style="position:absolute;margin-left:0;margin-top:16.5pt;width:142.8pt;height:142.8pt;z-index:251665408;mso-position-horizontal:center;mso-position-horizontal-relative:margin;mso-width-relative:margin;mso-height-relative:margin" coordsize="11722,11722" o:gfxdata="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">
+              <v:group w14:anchorId="165B4729" id="Gruppieren 9" o:spid="_x0000_s1026" style="position:absolute;margin-left:0;margin-top:16.5pt;width:142.8pt;height:142.8pt;z-index:251665408;mso-position-horizontal:center;mso-position-horizontal-relative:margin;mso-width-relative:margin;mso-height-relative:margin" coordsize="11722,11722" o:gfxdata="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">
                 <v:shapetype id="_x0000_t75" coordsize="21600,21600" o:spt="75" o:preferrelative="t" path="m@4@5l@4@11@9@11@9@5xe" filled="f" stroked="f">
                   <v:stroke joinstyle="miter"/>
                   <v:formulas>
@@ -2856,19 +2843,11 @@
         </w:rPr>
         <w:tab/>
       </w:r>
-      <w:proofErr w:type="spellStart"/>
       <w:r>
         <w:rPr>
           <w:color w:val="FF0000"/>
         </w:rPr>
-        <w:t>Application</w:t>
-      </w:r>
-      <w:proofErr w:type="spellEnd"/>
-      <w:r>
-        <w:rPr>
-          <w:color w:val="FF0000"/>
-        </w:rPr>
-        <w:t xml:space="preserve"> Programming Interface, </w:t>
+        <w:t xml:space="preserve">Application Programming Interface, </w:t>
       </w:r>
       <w:r>
         <w:rPr>
@@ -2890,13 +2869,8 @@
       <w:r>
         <w:tab/>
       </w:r>
-      <w:proofErr w:type="spellStart"/>
       <w:r>
-        <w:t>Ubiquitous</w:t>
-      </w:r>
-      <w:proofErr w:type="spellEnd"/>
-      <w:r>
-        <w:t xml:space="preserve"> Language</w:t>
+        <w:t>Ubiquitous Language</w:t>
       </w:r>
     </w:p>
     <w:p>
@@ -3122,80 +3096,28 @@
           <w:lang w:val="en-GB"/>
         </w:rPr>
       </w:pPr>
-      <w:proofErr w:type="spellStart"/>
       <w:r>
         <w:rPr>
           <w:color w:val="FF0000"/>
           <w:lang w:val="en-GB"/>
         </w:rPr>
-        <w:t>Nötige</w:t>
+        <w:t>Nötige Software:</w:t>
       </w:r>
-      <w:proofErr w:type="spellEnd"/>
+    </w:p>
+    <w:p>
+      <w:pPr>
+        <w:rPr>
+          <w:color w:val="FF0000"/>
+          <w:lang w:val="en-GB"/>
+        </w:rPr>
+      </w:pPr>
       <w:r>
         <w:rPr>
           <w:color w:val="FF0000"/>
           <w:lang w:val="en-GB"/>
         </w:rPr>
-        <w:t xml:space="preserve"> Software:</w:t>
+        <w:t>apt-get install -y nuget mono-devel mono-xbuild</w:t>
       </w:r>
-    </w:p>
-    <w:p>
-      <w:pPr>
-        <w:rPr>
-          <w:color w:val="FF0000"/>
-          <w:lang w:val="en-GB"/>
-        </w:rPr>
-      </w:pPr>
-      <w:r>
-        <w:rPr>
-          <w:color w:val="FF0000"/>
-          <w:lang w:val="en-GB"/>
-        </w:rPr>
-        <w:t xml:space="preserve">apt-get install -y </w:t>
-      </w:r>
-      <w:proofErr w:type="spellStart"/>
-      <w:r>
-        <w:rPr>
-          <w:color w:val="FF0000"/>
-          <w:lang w:val="en-GB"/>
-        </w:rPr>
-        <w:t>nuget</w:t>
-      </w:r>
-      <w:proofErr w:type="spellEnd"/>
-      <w:r>
-        <w:rPr>
-          <w:color w:val="FF0000"/>
-          <w:lang w:val="en-GB"/>
-        </w:rPr>
-        <w:t xml:space="preserve"> mono-</w:t>
-      </w:r>
-      <w:proofErr w:type="spellStart"/>
-      <w:r>
-        <w:rPr>
-          <w:color w:val="FF0000"/>
-          <w:lang w:val="en-GB"/>
-        </w:rPr>
-        <w:t>devel</w:t>
-      </w:r>
-      <w:proofErr w:type="spellEnd"/>
-      <w:r>
-        <w:rPr>
-          <w:color w:val="FF0000"/>
-          <w:lang w:val="en-GB"/>
-        </w:rPr>
-        <w:t xml:space="preserve"> mono-</w:t>
-      </w:r>
-      <w:proofErr w:type="spellStart"/>
-      <w:proofErr w:type="gramStart"/>
-      <w:r>
-        <w:rPr>
-          <w:color w:val="FF0000"/>
-          <w:lang w:val="en-GB"/>
-        </w:rPr>
-        <w:t>xbuild</w:t>
-      </w:r>
-      <w:proofErr w:type="spellEnd"/>
-      <w:proofErr w:type="gramEnd"/>
     </w:p>
     <w:p>
       <w:pPr>
@@ -3261,21 +3183,7 @@
         <w:rPr>
           <w:color w:val="FF0000"/>
         </w:rPr>
-        <w:t xml:space="preserve">Spielen, </w:t>
-      </w:r>
-      <w:proofErr w:type="spellStart"/>
-      <w:r>
-        <w:rPr>
-          <w:color w:val="FF0000"/>
-        </w:rPr>
-        <w:t>gegner</w:t>
-      </w:r>
-      <w:proofErr w:type="spellEnd"/>
-      <w:r>
-        <w:rPr>
-          <w:color w:val="FF0000"/>
-        </w:rPr>
-        <w:t xml:space="preserve"> rammen (5 runden lang) gibt punkte</w:t>
+        <w:t>Spielen, gegner rammen (5 runden lang) gibt punkte</w:t>
       </w:r>
     </w:p>
     <w:p>
@@ -3293,21 +3201,7 @@
         <w:rPr>
           <w:color w:val="FF0000"/>
         </w:rPr>
-        <w:t xml:space="preserve">Ältere spuren sind </w:t>
-      </w:r>
-      <w:proofErr w:type="spellStart"/>
-      <w:r>
-        <w:rPr>
-          <w:color w:val="FF0000"/>
-        </w:rPr>
-        <w:t>hindernisse</w:t>
-      </w:r>
-      <w:proofErr w:type="spellEnd"/>
-      <w:r>
-        <w:rPr>
-          <w:color w:val="FF0000"/>
-        </w:rPr>
-        <w:t xml:space="preserve"> / existieren nicht</w:t>
+        <w:t>Ältere spuren sind hindernisse / existieren nicht</w:t>
       </w:r>
     </w:p>
     <w:p>
@@ -3325,21 +3219,20 @@
         <w:rPr>
           <w:color w:val="FF0000"/>
         </w:rPr>
-        <w:t xml:space="preserve">Aktionen vorbestimmen (links, links, rechts, rechts) -&gt; eine </w:t>
+        <w:t>Aktionen vorbestimmen (links, links, rechts, rechts) -&gt; eine aktion pro runde</w:t>
       </w:r>
-      <w:proofErr w:type="spellStart"/>
+    </w:p>
+    <w:p>
+      <w:pPr>
+        <w:rPr>
+          <w:color w:val="FF0000"/>
+        </w:rPr>
+      </w:pPr>
       <w:r>
         <w:rPr>
           <w:color w:val="FF0000"/>
         </w:rPr>
-        <w:t>aktion</w:t>
-      </w:r>
-      <w:proofErr w:type="spellEnd"/>
-      <w:r>
-        <w:rPr>
-          <w:color w:val="FF0000"/>
-        </w:rPr>
-        <w:t xml:space="preserve"> pro runde</w:t>
+        <w:t xml:space="preserve">Bestandteile: Backend des Spiels als Programmbibliothek (incl API), eine seperate Web-API, ein offline console client, der über die Programmbiblithek einzelspieler Spiele gegen Bots erlaubt. </w:t>
       </w:r>
     </w:p>
     <w:p>
@@ -3480,14 +3373,12 @@
                 <w:color w:val="FF0000"/>
               </w:rPr>
             </w:pPr>
-            <w:proofErr w:type="spellStart"/>
             <w:r>
               <w:rPr>
                 <w:color w:val="FF0000"/>
               </w:rPr>
               <w:t>WeepingSnake.Game</w:t>
             </w:r>
-            <w:proofErr w:type="spellEnd"/>
           </w:p>
         </w:tc>
         <w:tc>
@@ -3532,14 +3423,12 @@
                 <w:color w:val="FF0000"/>
               </w:rPr>
             </w:pPr>
-            <w:proofErr w:type="spellStart"/>
             <w:r>
               <w:rPr>
                 <w:color w:val="FF0000"/>
               </w:rPr>
               <w:t>WeepingSnake.Game.Tests</w:t>
             </w:r>
-            <w:proofErr w:type="spellEnd"/>
           </w:p>
         </w:tc>
         <w:tc>
@@ -3584,14 +3473,12 @@
                 <w:color w:val="FF0000"/>
               </w:rPr>
             </w:pPr>
-            <w:proofErr w:type="spellStart"/>
             <w:r>
               <w:rPr>
                 <w:color w:val="FF0000"/>
               </w:rPr>
               <w:t>WeepingSnake.WebService</w:t>
             </w:r>
-            <w:proofErr w:type="spellEnd"/>
           </w:p>
         </w:tc>
         <w:tc>
@@ -3636,14 +3523,12 @@
                 <w:color w:val="FF0000"/>
               </w:rPr>
             </w:pPr>
-            <w:proofErr w:type="spellStart"/>
             <w:r>
               <w:rPr>
                 <w:color w:val="FF0000"/>
               </w:rPr>
               <w:t>WeepingSnake.ConsoleClient</w:t>
             </w:r>
-            <w:proofErr w:type="spellEnd"/>
           </w:p>
         </w:tc>
         <w:tc>
@@ -3688,14 +3573,12 @@
                 <w:color w:val="FF0000"/>
               </w:rPr>
             </w:pPr>
-            <w:proofErr w:type="spellStart"/>
             <w:r>
               <w:rPr>
                 <w:color w:val="FF0000"/>
               </w:rPr>
               <w:t>WeepingSnake.ConsoleClient.Tests</w:t>
             </w:r>
-            <w:proofErr w:type="spellEnd"/>
           </w:p>
         </w:tc>
         <w:tc>
@@ -3846,29 +3729,13 @@
     </w:p>
     <w:p>
       <w:r>
-        <w:t xml:space="preserve">Das Programm kann begrenzt mit Docker ausgeführt werden, zum Erstellen &amp; Testen und Ausführen mit Interkation ist </w:t>
-      </w:r>
-      <w:proofErr w:type="spellStart"/>
-      <w:r>
-        <w:t>dotnet</w:t>
-      </w:r>
-      <w:proofErr w:type="spellEnd"/>
-      <w:r>
-        <w:t xml:space="preserve"> (Lauffähig unter allen typischen Systemen) nötig.</w:t>
+        <w:t>Das Programm kann begrenzt mit Docker ausgeführt werden, zum Erstellen &amp; Testen und Ausführen mit Interkation ist dotnet (Lauffähig unter allen typischen Systemen) nötig.</w:t>
       </w:r>
     </w:p>
     <w:p>
       <w:r>
         <w:lastRenderedPageBreak/>
-        <w:t xml:space="preserve">Im Folgenden ist ein Auszug aus der README-Datei des </w:t>
-      </w:r>
-      <w:proofErr w:type="spellStart"/>
-      <w:r>
-        <w:t>Repositories</w:t>
-      </w:r>
-      <w:proofErr w:type="spellEnd"/>
-      <w:r>
-        <w:t>, in welcher dieser Prozess beschrieben ist.</w:t>
+        <w:t>Im Folgenden ist ein Auszug aus der README-Datei des Repositories, in welcher dieser Prozess beschrieben ist.</w:t>
       </w:r>
     </w:p>
     <w:p>
@@ -4183,20 +4050,8 @@
           <w:szCs w:val="22"/>
           <w:lang w:val="en-GB" w:eastAsia="en-GB"/>
         </w:rPr>
-        <w:t xml:space="preserve"> the </w:t>
+        <w:t> the code</w:t>
       </w:r>
-      <w:proofErr w:type="gramStart"/>
-      <w:r>
-        <w:rPr>
-          <w:rFonts w:eastAsia="Times New Roman" w:cs="Segoe UI"/>
-          <w:color w:val="24292E"/>
-          <w:sz w:val="22"/>
-          <w:szCs w:val="22"/>
-          <w:lang w:val="en-GB" w:eastAsia="en-GB"/>
-        </w:rPr>
-        <w:t>code</w:t>
-      </w:r>
-      <w:proofErr w:type="gramEnd"/>
     </w:p>
     <w:p>
       <w:pPr>
@@ -4245,31 +4100,8 @@
           <w:szCs w:val="22"/>
           <w:lang w:val="en-GB" w:eastAsia="en-GB"/>
         </w:rPr>
-        <w:t xml:space="preserve"> for example with </w:t>
+        <w:t> for example with pacman you can use </w:t>
       </w:r>
-      <w:proofErr w:type="spellStart"/>
-      <w:r>
-        <w:rPr>
-          <w:rFonts w:eastAsia="Times New Roman" w:cs="Segoe UI"/>
-          <w:color w:val="24292E"/>
-          <w:sz w:val="22"/>
-          <w:szCs w:val="22"/>
-          <w:lang w:val="en-GB" w:eastAsia="en-GB"/>
-        </w:rPr>
-        <w:t>pacman</w:t>
-      </w:r>
-      <w:proofErr w:type="spellEnd"/>
-      <w:r>
-        <w:rPr>
-          <w:rFonts w:eastAsia="Times New Roman" w:cs="Segoe UI"/>
-          <w:color w:val="24292E"/>
-          <w:sz w:val="22"/>
-          <w:szCs w:val="22"/>
-          <w:lang w:val="en-GB" w:eastAsia="en-GB"/>
-        </w:rPr>
-        <w:t xml:space="preserve"> you can use </w:t>
-      </w:r>
-      <w:proofErr w:type="spellStart"/>
       <w:r>
         <w:rPr>
           <w:rFonts w:ascii="Consolas" w:eastAsia="Times New Roman" w:hAnsi="Consolas" w:cs="Courier New"/>
@@ -4278,55 +4110,8 @@
           <w:szCs w:val="18"/>
           <w:lang w:val="en-GB" w:eastAsia="en-GB"/>
         </w:rPr>
-        <w:t>sudo</w:t>
+        <w:t>sudo pacman -S dotnet-sdk</w:t>
       </w:r>
-      <w:proofErr w:type="spellEnd"/>
-      <w:r>
-        <w:rPr>
-          <w:rFonts w:ascii="Consolas" w:eastAsia="Times New Roman" w:hAnsi="Consolas" w:cs="Courier New"/>
-          <w:color w:val="24292E"/>
-          <w:sz w:val="18"/>
-          <w:szCs w:val="18"/>
-          <w:lang w:val="en-GB" w:eastAsia="en-GB"/>
-        </w:rPr>
-        <w:t xml:space="preserve"> </w:t>
-      </w:r>
-      <w:proofErr w:type="spellStart"/>
-      <w:r>
-        <w:rPr>
-          <w:rFonts w:ascii="Consolas" w:eastAsia="Times New Roman" w:hAnsi="Consolas" w:cs="Courier New"/>
-          <w:color w:val="24292E"/>
-          <w:sz w:val="18"/>
-          <w:szCs w:val="18"/>
-          <w:lang w:val="en-GB" w:eastAsia="en-GB"/>
-        </w:rPr>
-        <w:t>pacman</w:t>
-      </w:r>
-      <w:proofErr w:type="spellEnd"/>
-      <w:r>
-        <w:rPr>
-          <w:rFonts w:ascii="Consolas" w:eastAsia="Times New Roman" w:hAnsi="Consolas" w:cs="Courier New"/>
-          <w:color w:val="24292E"/>
-          <w:sz w:val="18"/>
-          <w:szCs w:val="18"/>
-          <w:lang w:val="en-GB" w:eastAsia="en-GB"/>
-        </w:rPr>
-        <w:t xml:space="preserve"> -S dotnet-</w:t>
-      </w:r>
-      <w:proofErr w:type="spellStart"/>
-      <w:proofErr w:type="gramStart"/>
-      <w:r>
-        <w:rPr>
-          <w:rFonts w:ascii="Consolas" w:eastAsia="Times New Roman" w:hAnsi="Consolas" w:cs="Courier New"/>
-          <w:color w:val="24292E"/>
-          <w:sz w:val="18"/>
-          <w:szCs w:val="18"/>
-          <w:lang w:val="en-GB" w:eastAsia="en-GB"/>
-        </w:rPr>
-        <w:t>sdk</w:t>
-      </w:r>
-      <w:proofErr w:type="spellEnd"/>
-      <w:proofErr w:type="gramEnd"/>
     </w:p>
     <w:p>
       <w:pPr>
@@ -4377,59 +4162,19 @@
         </w:rPr>
         <w:t> via the included </w:t>
       </w:r>
-      <w:proofErr w:type="spellStart"/>
-      <w:r>
-        <w:rPr>
-          <w:rFonts w:eastAsia="Times New Roman" w:cs="Segoe UI"/>
-          <w:color w:val="24292E"/>
-          <w:sz w:val="22"/>
-          <w:szCs w:val="22"/>
-          <w:lang w:val="en-GB" w:eastAsia="en-GB"/>
-        </w:rPr>
-        <w:fldChar w:fldCharType="begin"/>
-      </w:r>
-      <w:r>
-        <w:rPr>
-          <w:rFonts w:eastAsia="Times New Roman" w:cs="Segoe UI"/>
-          <w:color w:val="24292E"/>
-          <w:sz w:val="22"/>
-          <w:szCs w:val="22"/>
-          <w:lang w:val="en-GB" w:eastAsia="en-GB"/>
-        </w:rPr>
-        <w:instrText xml:space="preserve"> HYPERLINK "https://github.com/SilasDerProfi/weeping-snake/blob/main/src/WeepingSnake.Game/Dockerfile" </w:instrText>
-      </w:r>
-      <w:r>
-        <w:rPr>
-          <w:rFonts w:eastAsia="Times New Roman" w:cs="Segoe UI"/>
-          <w:color w:val="24292E"/>
-          <w:sz w:val="22"/>
-          <w:szCs w:val="22"/>
-          <w:lang w:val="en-GB" w:eastAsia="en-GB"/>
-        </w:rPr>
-        <w:fldChar w:fldCharType="separate"/>
-      </w:r>
-      <w:r>
-        <w:rPr>
-          <w:rFonts w:eastAsia="Times New Roman" w:cs="Segoe UI"/>
-          <w:color w:val="0000FF"/>
-          <w:sz w:val="22"/>
-          <w:szCs w:val="22"/>
-          <w:u w:val="single"/>
-          <w:lang w:val="en-GB" w:eastAsia="en-GB"/>
-        </w:rPr>
-        <w:t>Dockerfile</w:t>
-      </w:r>
-      <w:proofErr w:type="spellEnd"/>
-      <w:r>
-        <w:rPr>
-          <w:rFonts w:eastAsia="Times New Roman" w:cs="Segoe UI"/>
-          <w:color w:val="24292E"/>
-          <w:sz w:val="22"/>
-          <w:szCs w:val="22"/>
-          <w:lang w:val="en-GB" w:eastAsia="en-GB"/>
-        </w:rPr>
-        <w:fldChar w:fldCharType="end"/>
-      </w:r>
+      <w:hyperlink r:id="rId29" w:history="1">
+        <w:r>
+          <w:rPr>
+            <w:rFonts w:eastAsia="Times New Roman" w:cs="Segoe UI"/>
+            <w:color w:val="0000FF"/>
+            <w:sz w:val="22"/>
+            <w:szCs w:val="22"/>
+            <w:u w:val="single"/>
+            <w:lang w:val="en-GB" w:eastAsia="en-GB"/>
+          </w:rPr>
+          <w:t>Dockerfile</w:t>
+        </w:r>
+      </w:hyperlink>
       <w:r>
         <w:rPr>
           <w:rFonts w:eastAsia="Times New Roman" w:cs="Segoe UI"/>
@@ -4486,7 +4231,6 @@
           <w:lang w:val="en-GB" w:eastAsia="en-GB"/>
         </w:rPr>
       </w:pPr>
-      <w:proofErr w:type="gramStart"/>
       <w:r>
         <w:rPr>
           <w:rFonts w:eastAsia="Times New Roman" w:cs="Segoe UI"/>
@@ -4495,18 +4239,7 @@
           <w:szCs w:val="22"/>
           <w:lang w:val="en-GB" w:eastAsia="en-GB"/>
         </w:rPr>
-        <w:t>E.g.</w:t>
-      </w:r>
-      <w:proofErr w:type="gramEnd"/>
-      <w:r>
-        <w:rPr>
-          <w:rFonts w:eastAsia="Times New Roman" w:cs="Segoe UI"/>
-          <w:color w:val="24292E"/>
-          <w:sz w:val="22"/>
-          <w:szCs w:val="22"/>
-          <w:lang w:val="en-GB" w:eastAsia="en-GB"/>
-        </w:rPr>
-        <w:t> </w:t>
+        <w:t>E.g. </w:t>
       </w:r>
       <w:r>
         <w:rPr>
@@ -4536,7 +4269,6 @@
           <w:lang w:val="en-GB" w:eastAsia="en-GB"/>
         </w:rPr>
       </w:pPr>
-      <w:proofErr w:type="gramStart"/>
       <w:r>
         <w:rPr>
           <w:rFonts w:eastAsia="Times New Roman" w:cs="Segoe UI"/>
@@ -4545,18 +4277,7 @@
           <w:szCs w:val="22"/>
           <w:lang w:val="en-GB" w:eastAsia="en-GB"/>
         </w:rPr>
-        <w:t>Obviously</w:t>
-      </w:r>
-      <w:proofErr w:type="gramEnd"/>
-      <w:r>
-        <w:rPr>
-          <w:rFonts w:eastAsia="Times New Roman" w:cs="Segoe UI"/>
-          <w:color w:val="24292E"/>
-          <w:sz w:val="22"/>
-          <w:szCs w:val="22"/>
-          <w:lang w:val="en-GB" w:eastAsia="en-GB"/>
-        </w:rPr>
-        <w:t xml:space="preserve"> you can specify a specific directory for the clone</w:t>
+        <w:t>Obviously you can specify a specific directory for the clone</w:t>
       </w:r>
     </w:p>
     <w:p>
@@ -4640,20 +4361,8 @@
           <w:szCs w:val="18"/>
           <w:lang w:val="en-GB" w:eastAsia="en-GB"/>
         </w:rPr>
-        <w:t xml:space="preserve">dotnet build </w:t>
+        <w:t>dotnet build src</w:t>
       </w:r>
-      <w:proofErr w:type="spellStart"/>
-      <w:r>
-        <w:rPr>
-          <w:rFonts w:ascii="Consolas" w:eastAsia="Times New Roman" w:hAnsi="Consolas" w:cs="Courier New"/>
-          <w:color w:val="24292E"/>
-          <w:sz w:val="18"/>
-          <w:szCs w:val="18"/>
-          <w:lang w:val="en-GB" w:eastAsia="en-GB"/>
-        </w:rPr>
-        <w:t>src</w:t>
-      </w:r>
-      <w:proofErr w:type="spellEnd"/>
       <w:r>
         <w:rPr>
           <w:rFonts w:eastAsia="Times New Roman" w:cs="Segoe UI"/>
@@ -4662,20 +4371,8 @@
           <w:szCs w:val="22"/>
           <w:lang w:val="en-GB" w:eastAsia="en-GB"/>
         </w:rPr>
-        <w:t xml:space="preserve"> in the directory of your </w:t>
+        <w:t> in the directory of your clone</w:t>
       </w:r>
-      <w:proofErr w:type="gramStart"/>
-      <w:r>
-        <w:rPr>
-          <w:rFonts w:eastAsia="Times New Roman" w:cs="Segoe UI"/>
-          <w:color w:val="24292E"/>
-          <w:sz w:val="22"/>
-          <w:szCs w:val="22"/>
-          <w:lang w:val="en-GB" w:eastAsia="en-GB"/>
-        </w:rPr>
-        <w:t>clone</w:t>
-      </w:r>
-      <w:proofErr w:type="gramEnd"/>
     </w:p>
     <w:p>
       <w:pPr>
@@ -4758,20 +4455,8 @@
           <w:szCs w:val="18"/>
           <w:lang w:val="en-GB" w:eastAsia="en-GB"/>
         </w:rPr>
-        <w:t xml:space="preserve">dotnet test </w:t>
+        <w:t>dotnet test src</w:t>
       </w:r>
-      <w:proofErr w:type="spellStart"/>
-      <w:r>
-        <w:rPr>
-          <w:rFonts w:ascii="Consolas" w:eastAsia="Times New Roman" w:hAnsi="Consolas" w:cs="Courier New"/>
-          <w:color w:val="24292E"/>
-          <w:sz w:val="18"/>
-          <w:szCs w:val="18"/>
-          <w:lang w:val="en-GB" w:eastAsia="en-GB"/>
-        </w:rPr>
-        <w:t>src</w:t>
-      </w:r>
-      <w:proofErr w:type="spellEnd"/>
       <w:r>
         <w:rPr>
           <w:rFonts w:eastAsia="Times New Roman" w:cs="Segoe UI"/>
@@ -4780,20 +4465,8 @@
           <w:szCs w:val="22"/>
           <w:lang w:val="en-GB" w:eastAsia="en-GB"/>
         </w:rPr>
-        <w:t xml:space="preserve"> in the directory of your </w:t>
+        <w:t> in the directory of your clone</w:t>
       </w:r>
-      <w:proofErr w:type="gramStart"/>
-      <w:r>
-        <w:rPr>
-          <w:rFonts w:eastAsia="Times New Roman" w:cs="Segoe UI"/>
-          <w:color w:val="24292E"/>
-          <w:sz w:val="22"/>
-          <w:szCs w:val="22"/>
-          <w:lang w:val="en-GB" w:eastAsia="en-GB"/>
-        </w:rPr>
-        <w:t>clone</w:t>
-      </w:r>
-      <w:proofErr w:type="gramEnd"/>
     </w:p>
     <w:p>
       <w:pPr>
@@ -4853,42 +4526,8 @@
           <w:szCs w:val="18"/>
           <w:lang w:val="en-GB" w:eastAsia="en-GB"/>
         </w:rPr>
-        <w:t xml:space="preserve">dotnet run --project </w:t>
+        <w:t>dotnet run --project src/WeepingSnake.ConsoleClient</w:t>
       </w:r>
-      <w:proofErr w:type="spellStart"/>
-      <w:r>
-        <w:rPr>
-          <w:rFonts w:ascii="Consolas" w:eastAsia="Times New Roman" w:hAnsi="Consolas" w:cs="Courier New"/>
-          <w:color w:val="24292E"/>
-          <w:sz w:val="18"/>
-          <w:szCs w:val="18"/>
-          <w:lang w:val="en-GB" w:eastAsia="en-GB"/>
-        </w:rPr>
-        <w:t>src</w:t>
-      </w:r>
-      <w:proofErr w:type="spellEnd"/>
-      <w:r>
-        <w:rPr>
-          <w:rFonts w:ascii="Consolas" w:eastAsia="Times New Roman" w:hAnsi="Consolas" w:cs="Courier New"/>
-          <w:color w:val="24292E"/>
-          <w:sz w:val="18"/>
-          <w:szCs w:val="18"/>
-          <w:lang w:val="en-GB" w:eastAsia="en-GB"/>
-        </w:rPr>
-        <w:t>/</w:t>
-      </w:r>
-      <w:proofErr w:type="spellStart"/>
-      <w:r>
-        <w:rPr>
-          <w:rFonts w:ascii="Consolas" w:eastAsia="Times New Roman" w:hAnsi="Consolas" w:cs="Courier New"/>
-          <w:color w:val="24292E"/>
-          <w:sz w:val="18"/>
-          <w:szCs w:val="18"/>
-          <w:lang w:val="en-GB" w:eastAsia="en-GB"/>
-        </w:rPr>
-        <w:t>WeepingSnake.ConsoleClient</w:t>
-      </w:r>
-      <w:proofErr w:type="spellEnd"/>
       <w:r>
         <w:rPr>
           <w:rFonts w:eastAsia="Times New Roman" w:cs="Segoe UI"/>
@@ -4897,20 +4536,8 @@
           <w:szCs w:val="22"/>
           <w:lang w:val="en-GB" w:eastAsia="en-GB"/>
         </w:rPr>
-        <w:t xml:space="preserve"> in the directory of your </w:t>
+        <w:t> in the directory of your clone</w:t>
       </w:r>
-      <w:proofErr w:type="gramStart"/>
-      <w:r>
-        <w:rPr>
-          <w:rFonts w:eastAsia="Times New Roman" w:cs="Segoe UI"/>
-          <w:color w:val="24292E"/>
-          <w:sz w:val="22"/>
-          <w:szCs w:val="22"/>
-          <w:lang w:val="en-GB" w:eastAsia="en-GB"/>
-        </w:rPr>
-        <w:t>clone</w:t>
-      </w:r>
-      <w:proofErr w:type="gramEnd"/>
     </w:p>
     <w:p>
       <w:pPr>
@@ -4928,13 +4555,8 @@
         <w:pStyle w:val="berschrift2"/>
       </w:pPr>
       <w:bookmarkStart w:id="13" w:name="_Toc72307022"/>
-      <w:proofErr w:type="spellStart"/>
       <w:r>
-        <w:t>Ubiquitous</w:t>
-      </w:r>
-      <w:proofErr w:type="spellEnd"/>
-      <w:r>
-        <w:t xml:space="preserve"> Language</w:t>
+        <w:t>Ubiquitous Language</w:t>
       </w:r>
       <w:bookmarkEnd w:id="13"/>
     </w:p>
@@ -4942,13 +4564,8 @@
       <w:r>
         <w:t xml:space="preserve">Die Betrachtung der </w:t>
       </w:r>
-      <w:proofErr w:type="spellStart"/>
       <w:r>
-        <w:t>Ubiquitous</w:t>
-      </w:r>
-      <w:proofErr w:type="spellEnd"/>
-      <w:r>
-        <w:t xml:space="preserve"> Language</w:t>
+        <w:t>Ubiquitous Language</w:t>
       </w:r>
       <w:r>
         <w:t xml:space="preserve"> (UL)</w:t>
@@ -5637,7 +5254,6 @@
               </w:rPr>
               <w:t xml:space="preserve">, </w:t>
             </w:r>
-            <w:proofErr w:type="spellStart"/>
             <w:r>
               <w:rPr>
                 <w:i/>
@@ -5646,7 +5262,6 @@
               </w:rPr>
               <w:t>PlayerAction</w:t>
             </w:r>
-            <w:proofErr w:type="spellEnd"/>
             <w:r>
               <w:rPr>
                 <w:sz w:val="24"/>
@@ -5976,43 +5591,14 @@
                 <w:lang w:val="en-GB"/>
               </w:rPr>
             </w:pPr>
-            <w:proofErr w:type="spellStart"/>
             <w:r>
               <w:rPr>
                 <w:sz w:val="24"/>
                 <w:szCs w:val="24"/>
                 <w:lang w:val="en-GB"/>
               </w:rPr>
-              <w:t>Abzugrenzen</w:t>
+              <w:t xml:space="preserve">Abzugrenzen zu: </w:t>
             </w:r>
-            <w:proofErr w:type="spellEnd"/>
-            <w:r>
-              <w:rPr>
-                <w:sz w:val="24"/>
-                <w:szCs w:val="24"/>
-                <w:lang w:val="en-GB"/>
-              </w:rPr>
-              <w:t xml:space="preserve"> </w:t>
-            </w:r>
-            <w:proofErr w:type="spellStart"/>
-            <w:r>
-              <w:rPr>
-                <w:sz w:val="24"/>
-                <w:szCs w:val="24"/>
-                <w:lang w:val="en-GB"/>
-              </w:rPr>
-              <w:t>zu</w:t>
-            </w:r>
-            <w:proofErr w:type="spellEnd"/>
-            <w:r>
-              <w:rPr>
-                <w:sz w:val="24"/>
-                <w:szCs w:val="24"/>
-                <w:lang w:val="en-GB"/>
-              </w:rPr>
-              <w:t xml:space="preserve">: </w:t>
-            </w:r>
-            <w:proofErr w:type="spellStart"/>
             <w:r>
               <w:rPr>
                 <w:i/>
@@ -6022,7 +5608,6 @@
               </w:rPr>
               <w:t>PlayerAction</w:t>
             </w:r>
-            <w:proofErr w:type="spellEnd"/>
           </w:p>
           <w:p>
             <w:pPr>
@@ -6036,41 +5621,13 @@
                 <w:lang w:val="en-GB"/>
               </w:rPr>
             </w:pPr>
-            <w:proofErr w:type="spellStart"/>
             <w:r>
               <w:rPr>
                 <w:sz w:val="24"/>
                 <w:szCs w:val="24"/>
                 <w:lang w:val="en-GB"/>
               </w:rPr>
-              <w:t>Ist</w:t>
-            </w:r>
-            <w:proofErr w:type="spellEnd"/>
-            <w:r>
-              <w:rPr>
-                <w:sz w:val="24"/>
-                <w:szCs w:val="24"/>
-                <w:lang w:val="en-GB"/>
-              </w:rPr>
-              <w:t xml:space="preserve"> </w:t>
-            </w:r>
-            <w:proofErr w:type="spellStart"/>
-            <w:r>
-              <w:rPr>
-                <w:sz w:val="24"/>
-                <w:szCs w:val="24"/>
-                <w:lang w:val="en-GB"/>
-              </w:rPr>
-              <w:t>bestandteil</w:t>
-            </w:r>
-            <w:proofErr w:type="spellEnd"/>
-            <w:r>
-              <w:rPr>
-                <w:sz w:val="24"/>
-                <w:szCs w:val="24"/>
-                <w:lang w:val="en-GB"/>
-              </w:rPr>
-              <w:t xml:space="preserve"> von: </w:t>
+              <w:t xml:space="preserve">Ist bestandteil von: </w:t>
             </w:r>
             <w:r>
               <w:rPr>
@@ -6093,11 +5650,9 @@
             <w:pPr>
               <w:spacing w:before="20" w:after="20" w:line="240" w:lineRule="auto"/>
             </w:pPr>
-            <w:proofErr w:type="spellStart"/>
             <w:r>
               <w:t>PlayerAction</w:t>
             </w:r>
-            <w:proofErr w:type="spellEnd"/>
           </w:p>
         </w:tc>
         <w:tc>
@@ -6165,41 +5720,13 @@
                 <w:lang w:val="en-GB"/>
               </w:rPr>
             </w:pPr>
-            <w:proofErr w:type="spellStart"/>
             <w:r>
               <w:rPr>
                 <w:sz w:val="24"/>
                 <w:szCs w:val="24"/>
                 <w:lang w:val="en-GB"/>
               </w:rPr>
-              <w:t>Abzugrenzen</w:t>
-            </w:r>
-            <w:proofErr w:type="spellEnd"/>
-            <w:r>
-              <w:rPr>
-                <w:sz w:val="24"/>
-                <w:szCs w:val="24"/>
-                <w:lang w:val="en-GB"/>
-              </w:rPr>
-              <w:t xml:space="preserve"> </w:t>
-            </w:r>
-            <w:proofErr w:type="spellStart"/>
-            <w:r>
-              <w:rPr>
-                <w:sz w:val="24"/>
-                <w:szCs w:val="24"/>
-                <w:lang w:val="en-GB"/>
-              </w:rPr>
-              <w:t>zu</w:t>
-            </w:r>
-            <w:proofErr w:type="spellEnd"/>
-            <w:r>
-              <w:rPr>
-                <w:sz w:val="24"/>
-                <w:szCs w:val="24"/>
-                <w:lang w:val="en-GB"/>
-              </w:rPr>
-              <w:t xml:space="preserve">: </w:t>
+              <w:t xml:space="preserve">Abzugrenzen zu: </w:t>
             </w:r>
             <w:r>
               <w:rPr>
@@ -6225,41 +5752,13 @@
                 <w:lang w:val="en-GB"/>
               </w:rPr>
             </w:pPr>
-            <w:proofErr w:type="spellStart"/>
             <w:r>
               <w:rPr>
                 <w:sz w:val="24"/>
                 <w:szCs w:val="24"/>
                 <w:lang w:val="en-GB"/>
               </w:rPr>
-              <w:t>Ist</w:t>
-            </w:r>
-            <w:proofErr w:type="spellEnd"/>
-            <w:r>
-              <w:rPr>
-                <w:sz w:val="24"/>
-                <w:szCs w:val="24"/>
-                <w:lang w:val="en-GB"/>
-              </w:rPr>
-              <w:t xml:space="preserve"> </w:t>
-            </w:r>
-            <w:proofErr w:type="spellStart"/>
-            <w:r>
-              <w:rPr>
-                <w:sz w:val="24"/>
-                <w:szCs w:val="24"/>
-                <w:lang w:val="en-GB"/>
-              </w:rPr>
-              <w:t>bestandteil</w:t>
-            </w:r>
-            <w:proofErr w:type="spellEnd"/>
-            <w:r>
-              <w:rPr>
-                <w:sz w:val="24"/>
-                <w:szCs w:val="24"/>
-                <w:lang w:val="en-GB"/>
-              </w:rPr>
-              <w:t xml:space="preserve"> von: </w:t>
+              <w:t xml:space="preserve">Ist bestandteil von: </w:t>
             </w:r>
             <w:r>
               <w:rPr>
@@ -6472,7 +5971,6 @@
       <w:r>
         <w:t xml:space="preserve"> der </w:t>
       </w:r>
-      <w:proofErr w:type="spellStart"/>
       <w:r>
         <w:rPr>
           <w:i/>
@@ -6480,11 +5978,7 @@
         <w:t>Person</w:t>
       </w:r>
       <w:r>
-        <w:t>s</w:t>
-      </w:r>
-      <w:proofErr w:type="spellEnd"/>
-      <w:r>
-        <w:t>.</w:t>
+        <w:t>s.</w:t>
       </w:r>
       <w:r>
         <w:t xml:space="preserve"> Während eines </w:t>
@@ -6498,7 +5992,6 @@
       <w:r>
         <w:t xml:space="preserve">s wissen die </w:t>
       </w:r>
-      <w:proofErr w:type="spellStart"/>
       <w:r>
         <w:rPr>
           <w:i/>
@@ -6506,11 +5999,7 @@
         <w:t>Person</w:t>
       </w:r>
       <w:r>
-        <w:t>s</w:t>
-      </w:r>
-      <w:proofErr w:type="spellEnd"/>
-      <w:r>
-        <w:t xml:space="preserve"> nicht, von wem die gegnerischen </w:t>
+        <w:t xml:space="preserve">s nicht, von wem die gegnerischen </w:t>
       </w:r>
       <w:r>
         <w:rPr>
@@ -6519,7 +6008,13 @@
         <w:t>Player</w:t>
       </w:r>
       <w:r>
-        <w:t xml:space="preserve"> gesteuert werden. Daher werden diese Informationen in der Highscore-Liste zusammengeführt</w:t>
+        <w:t xml:space="preserve"> gesteuert werden. Daher werden diese Informationen </w:t>
+      </w:r>
+      <w:r>
+        <w:t xml:space="preserve">über die </w:t>
+      </w:r>
+      <w:r>
+        <w:t>Highscore-Liste zusammengeführt</w:t>
       </w:r>
       <w:r>
         <w:t>.</w:t>
@@ -6533,41 +6028,13 @@
           <w:szCs w:val="32"/>
         </w:rPr>
       </w:pPr>
-      <w:proofErr w:type="spellStart"/>
       <w:r>
         <w:rPr>
           <w:color w:val="FF0000"/>
           <w:sz w:val="32"/>
           <w:szCs w:val="32"/>
         </w:rPr>
-        <w:t>Bounded</w:t>
-      </w:r>
-      <w:proofErr w:type="spellEnd"/>
-      <w:r>
-        <w:rPr>
-          <w:color w:val="FF0000"/>
-          <w:sz w:val="32"/>
-          <w:szCs w:val="32"/>
-        </w:rPr>
-        <w:t xml:space="preserve"> </w:t>
-      </w:r>
-      <w:proofErr w:type="spellStart"/>
-      <w:r>
-        <w:rPr>
-          <w:color w:val="FF0000"/>
-          <w:sz w:val="32"/>
-          <w:szCs w:val="32"/>
-        </w:rPr>
-        <w:t>Context</w:t>
-      </w:r>
-      <w:proofErr w:type="spellEnd"/>
-      <w:r>
-        <w:rPr>
-          <w:color w:val="FF0000"/>
-          <w:sz w:val="32"/>
-          <w:szCs w:val="32"/>
-        </w:rPr>
-        <w:t>…</w:t>
+        <w:t>Bounded Context…</w:t>
       </w:r>
     </w:p>
     <w:p>
@@ -6581,11 +6048,9 @@
       <w:pPr>
         <w:pStyle w:val="berschrift2"/>
       </w:pPr>
-      <w:proofErr w:type="spellStart"/>
       <w:r>
         <w:t>Repositories</w:t>
       </w:r>
-      <w:proofErr w:type="spellEnd"/>
     </w:p>
     <w:p>
       <w:pPr>
@@ -6627,11 +6092,9 @@
       <w:pPr>
         <w:pStyle w:val="berschrift2"/>
       </w:pPr>
-      <w:proofErr w:type="spellStart"/>
       <w:r>
         <w:t>Entities</w:t>
       </w:r>
-      <w:proofErr w:type="spellEnd"/>
     </w:p>
     <w:p>
       <w:pPr>
@@ -7006,21 +6469,7 @@
         <w:rPr>
           <w:color w:val="FF0000"/>
         </w:rPr>
-        <w:t xml:space="preserve">Code </w:t>
-      </w:r>
-      <w:proofErr w:type="spellStart"/>
-      <w:r>
-        <w:rPr>
-          <w:color w:val="FF0000"/>
-        </w:rPr>
-        <w:t>Smells</w:t>
-      </w:r>
-      <w:proofErr w:type="spellEnd"/>
-      <w:r>
-        <w:rPr>
-          <w:color w:val="FF0000"/>
-        </w:rPr>
-        <w:t xml:space="preserve"> identifizieren</w:t>
+        <w:t>Code Smells identifizieren</w:t>
       </w:r>
     </w:p>
     <w:p>
@@ -7038,21 +6487,7 @@
         <w:rPr>
           <w:color w:val="FF0000"/>
         </w:rPr>
-        <w:t xml:space="preserve">&gt;= 2 </w:t>
-      </w:r>
-      <w:proofErr w:type="spellStart"/>
-      <w:r>
-        <w:rPr>
-          <w:color w:val="FF0000"/>
-        </w:rPr>
-        <w:t>Refactorings</w:t>
-      </w:r>
-      <w:proofErr w:type="spellEnd"/>
-      <w:r>
-        <w:rPr>
-          <w:color w:val="FF0000"/>
-        </w:rPr>
-        <w:t xml:space="preserve"> anwenden und begründen</w:t>
+        <w:t>&gt;= 2 Refactorings anwenden und begründen</w:t>
       </w:r>
     </w:p>
     <w:p>
@@ -7070,21 +6505,7 @@
         <w:rPr>
           <w:color w:val="FF0000"/>
         </w:rPr>
-        <w:t>für 2 Stelle vorher/</w:t>
-      </w:r>
-      <w:proofErr w:type="spellStart"/>
-      <w:r>
-        <w:rPr>
-          <w:color w:val="FF0000"/>
-        </w:rPr>
-        <w:t>nacher</w:t>
-      </w:r>
-      <w:proofErr w:type="spellEnd"/>
-      <w:r>
-        <w:rPr>
-          <w:color w:val="FF0000"/>
-        </w:rPr>
-        <w:t xml:space="preserve"> UML</w:t>
+        <w:t>für 2 Stelle vorher/nacher UML</w:t>
       </w:r>
     </w:p>
     <w:p>
@@ -7156,35 +6577,7 @@
         <w:rPr>
           <w:color w:val="FF0000"/>
         </w:rPr>
-        <w:t>Einsatz von Fake-/</w:t>
-      </w:r>
-      <w:proofErr w:type="spellStart"/>
-      <w:r>
-        <w:rPr>
-          <w:color w:val="FF0000"/>
-        </w:rPr>
-        <w:t>MockObjekten</w:t>
-      </w:r>
-      <w:proofErr w:type="spellEnd"/>
-      <w:r>
-        <w:rPr>
-          <w:color w:val="FF0000"/>
-        </w:rPr>
-        <w:t xml:space="preserve"> (ohne Frameworks wie z.B. </w:t>
-      </w:r>
-      <w:proofErr w:type="spellStart"/>
-      <w:r>
-        <w:rPr>
-          <w:color w:val="FF0000"/>
-        </w:rPr>
-        <w:t>Mockito</w:t>
-      </w:r>
-      <w:proofErr w:type="spellEnd"/>
-      <w:r>
-        <w:rPr>
-          <w:color w:val="FF0000"/>
-        </w:rPr>
-        <w:t>)</w:t>
+        <w:t>Einsatz von Fake-/MockObjekten (ohne Frameworks wie z.B. Mockito)</w:t>
       </w:r>
     </w:p>
     <w:p>
@@ -7238,16 +6631,8 @@
         <w:rPr>
           <w:color w:val="FF0000"/>
         </w:rPr>
-        <w:t>Einsatz der Fake/</w:t>
+        <w:t>Einsatz der Fake/MockObjekte</w:t>
       </w:r>
-      <w:proofErr w:type="spellStart"/>
-      <w:r>
-        <w:rPr>
-          <w:color w:val="FF0000"/>
-        </w:rPr>
-        <w:t>MockObjekte</w:t>
-      </w:r>
-      <w:proofErr w:type="spellEnd"/>
     </w:p>
     <w:p>
       <w:pPr>
@@ -7413,8 +6798,8 @@
       </w:r>
     </w:p>
     <w:sectPr>
-      <w:headerReference w:type="default" r:id="rId29"/>
-      <w:footerReference w:type="default" r:id="rId30"/>
+      <w:headerReference w:type="default" r:id="rId30"/>
+      <w:footerReference w:type="default" r:id="rId31"/>
       <w:pgSz w:w="11906" w:h="16838" w:code="9"/>
       <w:pgMar w:top="1985" w:right="1701" w:bottom="1985" w:left="1701" w:header="993" w:footer="720" w:gutter="0"/>
       <w:pgNumType w:start="1"/>

</xml_diff>

<commit_message>
accepted some suggestions from the IDE for improvements of the code
</commit_message>
<xml_diff>
--- a/technical_documentation.docx
+++ b/technical_documentation.docx
@@ -568,7 +568,7 @@
           </mc:Choice>
           <mc:Fallback>
             <w:pict>
-              <v:group w14:anchorId="165B4729" id="Gruppieren 9" o:spid="_x0000_s1026" style="position:absolute;margin-left:0;margin-top:16.5pt;width:142.8pt;height:142.8pt;z-index:251665408;mso-position-horizontal:center;mso-position-horizontal-relative:margin;mso-width-relative:margin;mso-height-relative:margin" coordsize="11722,11722" o:gfxdata="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">
+              <v:group w14:anchorId="485F0D5B" id="Gruppieren 9" o:spid="_x0000_s1026" style="position:absolute;margin-left:0;margin-top:16.5pt;width:142.8pt;height:142.8pt;z-index:251665408;mso-position-horizontal:center;mso-position-horizontal-relative:margin;mso-width-relative:margin;mso-height-relative:margin" coordsize="11722,11722" o:gfxdata="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">
                 <v:shapetype id="_x0000_t75" coordsize="21600,21600" o:spt="75" o:preferrelative="t" path="m@4@5l@4@11@9@11@9@5xe" filled="f" stroked="f">
                   <v:stroke joinstyle="miter"/>
                   <v:formulas>
@@ -2875,6 +2875,21 @@
     </w:p>
     <w:p>
       <w:r>
+        <w:t>LOC</w:t>
+      </w:r>
+      <w:r>
+        <w:tab/>
+      </w:r>
+      <w:r>
+        <w:tab/>
+        <w:t>Lines of Code, die genaue Anz</w:t>
+      </w:r>
+      <w:r>
+        <w:t>ahl von Zeilen im Quellcode. Niedrigere Werte sind besser.</w:t>
+      </w:r>
+    </w:p>
+    <w:p>
+      <w:r>
         <w:br w:type="page"/>
       </w:r>
     </w:p>
@@ -3265,28 +3280,88 @@
     </w:p>
     <w:p>
       <w:pPr>
-        <w:rPr>
-          <w:color w:val="FF0000"/>
-        </w:rPr>
-      </w:pPr>
-      <w:r>
-        <w:rPr>
-          <w:color w:val="FF0000"/>
-        </w:rPr>
-        <w:t>2k Zeilen Code &gt; 20 Klassen</w:t>
-      </w:r>
-    </w:p>
-    <w:p>
-      <w:pPr>
-        <w:rPr>
-          <w:color w:val="FF0000"/>
-        </w:rPr>
+        <w:spacing w:line="240" w:lineRule="auto"/>
+        <w:jc w:val="left"/>
       </w:pPr>
       <w:r>
         <w:rPr>
           <w:color w:val="FF0000"/>
         </w:rPr>
         <w:t>Code-Struktur ist als UML-Diagramm notiert – Detailgrad an die Aussagen anpassen</w:t>
+      </w:r>
+      <w:r>
+        <w:rPr>
+          <w:color w:val="FF0000"/>
+        </w:rPr>
+        <w:t xml:space="preserve">. Mehr als </w:t>
+      </w:r>
+      <w:r>
+        <w:rPr>
+          <w:color w:val="FF0000"/>
+        </w:rPr>
+        <w:t>20 Klassen</w:t>
+      </w:r>
+      <w:r>
+        <w:rPr>
+          <w:color w:val="FF0000"/>
+        </w:rPr>
+        <w:t>.</w:t>
+      </w:r>
+    </w:p>
+    <w:p/>
+    <w:p>
+      <w:pPr>
+        <w:pStyle w:val="berschrift3"/>
+      </w:pPr>
+      <w:r>
+        <w:t>LOC</w:t>
+      </w:r>
+    </w:p>
+    <w:p>
+      <w:r>
+        <w:t xml:space="preserve">Die Anzahl der Quellcodezeilen </w:t>
+      </w:r>
+      <w:r>
+        <w:t xml:space="preserve">(LOC – Lines of Code) </w:t>
+      </w:r>
+      <w:r>
+        <w:t>wird von der GitHub Codemetrik mit</w:t>
+      </w:r>
+      <w:r>
+        <w:t xml:space="preserve"> ca.</w:t>
+      </w:r>
+      <w:r>
+        <w:t xml:space="preserve"> </w:t>
+      </w:r>
+      <w:r>
+        <w:rPr>
+          <w:color w:val="FF0000"/>
+        </w:rPr>
+        <w:t xml:space="preserve">3500 </w:t>
+      </w:r>
+      <w:r>
+        <w:t xml:space="preserve">angegeben. </w:t>
+      </w:r>
+      <w:r>
+        <w:t xml:space="preserve">Die </w:t>
+      </w:r>
+      <w:r>
+        <w:t>strengere</w:t>
+      </w:r>
+      <w:r>
+        <w:t xml:space="preserve"> Analyse mithilfe der IDE Visual Studio 2019 Enterprise ergibt die </w:t>
+      </w:r>
+      <w:r>
+        <w:t>f</w:t>
+      </w:r>
+      <w:r>
+        <w:t>olgenden Ergebnisse für die Berechnung der Codemetrik</w:t>
+      </w:r>
+      <w:r>
+        <w:t xml:space="preserve"> der relevanten Projekte</w:t>
+      </w:r>
+      <w:r>
+        <w:t>.</w:t>
       </w:r>
     </w:p>
     <w:tbl>
@@ -3296,26 +3371,28 @@
         <w:tblLook w:val="04A0" w:firstRow="1" w:lastRow="0" w:firstColumn="1" w:lastColumn="0" w:noHBand="0" w:noVBand="1"/>
       </w:tblPr>
       <w:tblGrid>
-        <w:gridCol w:w="4390"/>
-        <w:gridCol w:w="2551"/>
+        <w:gridCol w:w="3114"/>
+        <w:gridCol w:w="3827"/>
         <w:gridCol w:w="1553"/>
       </w:tblGrid>
       <w:tr>
         <w:tc>
           <w:tcPr>
-            <w:tcW w:w="4390" w:type="dxa"/>
+            <w:tcW w:w="3114" w:type="dxa"/>
+            <w:shd w:val="clear" w:color="auto" w:fill="292929" w:themeFill="accent1"/>
           </w:tcPr>
           <w:p>
             <w:pPr>
+              <w:spacing w:before="20" w:after="20" w:line="240" w:lineRule="auto"/>
               <w:rPr>
                 <w:b/>
-                <w:color w:val="FF0000"/>
+                <w:color w:val="FFFFFF" w:themeColor="background1"/>
               </w:rPr>
             </w:pPr>
             <w:r>
               <w:rPr>
                 <w:b/>
-                <w:color w:val="FF0000"/>
+                <w:color w:val="FFFFFF" w:themeColor="background1"/>
               </w:rPr>
               <w:t>Projekt</w:t>
             </w:r>
@@ -3323,21 +3400,101 @@
         </w:tc>
         <w:tc>
           <w:tcPr>
-            <w:tcW w:w="2551" w:type="dxa"/>
+            <w:tcW w:w="3827" w:type="dxa"/>
+            <w:shd w:val="clear" w:color="auto" w:fill="292929" w:themeFill="accent1"/>
           </w:tcPr>
           <w:p>
             <w:pPr>
+              <w:spacing w:before="20" w:after="20" w:line="240" w:lineRule="auto"/>
               <w:rPr>
                 <w:b/>
-                <w:color w:val="FF0000"/>
+                <w:color w:val="FFFFFF" w:themeColor="background1"/>
               </w:rPr>
             </w:pPr>
             <w:r>
               <w:rPr>
                 <w:b/>
-                <w:color w:val="FF0000"/>
+                <w:color w:val="FFFFFF" w:themeColor="background1"/>
               </w:rPr>
               <w:t>Funktion</w:t>
+            </w:r>
+          </w:p>
+        </w:tc>
+        <w:tc>
+          <w:tcPr>
+            <w:tcW w:w="1553" w:type="dxa"/>
+            <w:shd w:val="clear" w:color="auto" w:fill="292929" w:themeFill="accent1"/>
+          </w:tcPr>
+          <w:p>
+            <w:pPr>
+              <w:spacing w:before="20" w:after="20" w:line="240" w:lineRule="auto"/>
+              <w:jc w:val="right"/>
+              <w:rPr>
+                <w:b/>
+                <w:color w:val="FFFFFF" w:themeColor="background1"/>
+              </w:rPr>
+            </w:pPr>
+            <w:r>
+              <w:rPr>
+                <w:b/>
+                <w:color w:val="FFFFFF" w:themeColor="background1"/>
+              </w:rPr>
+              <w:t>LOC</w:t>
+            </w:r>
+          </w:p>
+        </w:tc>
+      </w:tr>
+      <w:tr>
+        <w:tc>
+          <w:tcPr>
+            <w:tcW w:w="3114" w:type="dxa"/>
+          </w:tcPr>
+          <w:p>
+            <w:pPr>
+              <w:spacing w:before="20" w:after="20" w:line="240" w:lineRule="auto"/>
+            </w:pPr>
+            <w:r>
+              <w:t>Game</w:t>
+            </w:r>
+          </w:p>
+          <w:p>
+            <w:pPr>
+              <w:spacing w:before="20" w:after="20" w:line="240" w:lineRule="auto"/>
+            </w:pPr>
+            <w:r>
+              <w:rPr>
+                <w:sz w:val="20"/>
+                <w:szCs w:val="20"/>
+              </w:rPr>
+              <w:t>WeepingSnake.Game</w:t>
+            </w:r>
+          </w:p>
+        </w:tc>
+        <w:tc>
+          <w:tcPr>
+            <w:tcW w:w="3827" w:type="dxa"/>
+          </w:tcPr>
+          <w:p>
+            <w:pPr>
+              <w:spacing w:before="20" w:after="20" w:line="240" w:lineRule="auto"/>
+            </w:pPr>
+            <w:r>
+              <w:t>Backen</w:t>
+            </w:r>
+            <w:r>
+              <w:t>d</w:t>
+            </w:r>
+            <w:r>
+              <w:t xml:space="preserve"> für die Verwaltung und Durchführung von </w:t>
+            </w:r>
+            <w:r>
+              <w:rPr>
+                <w:i/>
+              </w:rPr>
+              <w:t>Game</w:t>
+            </w:r>
+            <w:r>
+              <w:t>s</w:t>
             </w:r>
           </w:p>
         </w:tc>
@@ -3347,28 +3504,8 @@
           </w:tcPr>
           <w:p>
             <w:pPr>
-              <w:rPr>
-                <w:b/>
-                <w:color w:val="FF0000"/>
-              </w:rPr>
-            </w:pPr>
-            <w:r>
-              <w:rPr>
-                <w:b/>
-                <w:color w:val="FF0000"/>
-              </w:rPr>
-              <w:t>Zeilen von Quellcode</w:t>
-            </w:r>
-          </w:p>
-        </w:tc>
-      </w:tr>
-      <w:tr>
-        <w:tc>
-          <w:tcPr>
-            <w:tcW w:w="4390" w:type="dxa"/>
-          </w:tcPr>
-          <w:p>
-            <w:pPr>
+              <w:spacing w:before="20" w:after="20" w:line="240" w:lineRule="auto"/>
+              <w:jc w:val="right"/>
               <w:rPr>
                 <w:color w:val="FF0000"/>
               </w:rPr>
@@ -3377,20 +3514,54 @@
               <w:rPr>
                 <w:color w:val="FF0000"/>
               </w:rPr>
-              <w:t>WeepingSnake.Game</w:t>
+              <w:t>2</w:t>
+            </w:r>
+            <w:r>
+              <w:rPr>
+                <w:color w:val="FF0000"/>
+              </w:rPr>
+              <w:t>069</w:t>
+            </w:r>
+          </w:p>
+        </w:tc>
+      </w:tr>
+      <w:tr>
+        <w:tc>
+          <w:tcPr>
+            <w:tcW w:w="3114" w:type="dxa"/>
+          </w:tcPr>
+          <w:p>
+            <w:pPr>
+              <w:spacing w:before="20" w:after="20" w:line="240" w:lineRule="auto"/>
+            </w:pPr>
+            <w:r>
+              <w:t>WebService</w:t>
+            </w:r>
+          </w:p>
+          <w:p>
+            <w:pPr>
+              <w:spacing w:before="20" w:after="20" w:line="240" w:lineRule="auto"/>
+            </w:pPr>
+            <w:r>
+              <w:rPr>
+                <w:sz w:val="20"/>
+                <w:szCs w:val="20"/>
+              </w:rPr>
+              <w:t>WeepingSnake.WebService</w:t>
             </w:r>
           </w:p>
         </w:tc>
         <w:tc>
           <w:tcPr>
-            <w:tcW w:w="2551" w:type="dxa"/>
+            <w:tcW w:w="3827" w:type="dxa"/>
           </w:tcPr>
           <w:p>
             <w:pPr>
-              <w:rPr>
-                <w:color w:val="FF0000"/>
-              </w:rPr>
+              <w:spacing w:before="20" w:after="20" w:line="240" w:lineRule="auto"/>
             </w:pPr>
+            <w:r>
+              <w:t>Schnittstelle (REST) für den Zugriff über das Internet</w:t>
+            </w:r>
           </w:p>
         </w:tc>
         <w:tc>
@@ -3399,6 +3570,8 @@
           </w:tcPr>
           <w:p>
             <w:pPr>
+              <w:spacing w:before="20" w:after="20" w:line="240" w:lineRule="auto"/>
+              <w:jc w:val="right"/>
               <w:rPr>
                 <w:color w:val="FF0000"/>
               </w:rPr>
@@ -3407,7 +3580,7 @@
               <w:rPr>
                 <w:color w:val="FF0000"/>
               </w:rPr>
-              <w:t>2200</w:t>
+              <w:t>290</w:t>
             </w:r>
           </w:p>
         </w:tc>
@@ -3415,10 +3588,66 @@
       <w:tr>
         <w:tc>
           <w:tcPr>
-            <w:tcW w:w="4390" w:type="dxa"/>
+            <w:tcW w:w="3114" w:type="dxa"/>
           </w:tcPr>
           <w:p>
             <w:pPr>
+              <w:spacing w:before="20" w:after="20" w:line="240" w:lineRule="auto"/>
+            </w:pPr>
+            <w:r>
+              <w:t>ConsoleClient</w:t>
+            </w:r>
+          </w:p>
+          <w:p>
+            <w:pPr>
+              <w:spacing w:before="20" w:after="20" w:line="240" w:lineRule="auto"/>
+            </w:pPr>
+            <w:r>
+              <w:rPr>
+                <w:sz w:val="20"/>
+                <w:szCs w:val="20"/>
+              </w:rPr>
+              <w:t>WeepingSnake.ConsoleClient</w:t>
+            </w:r>
+          </w:p>
+        </w:tc>
+        <w:tc>
+          <w:tcPr>
+            <w:tcW w:w="3827" w:type="dxa"/>
+          </w:tcPr>
+          <w:p>
+            <w:pPr>
+              <w:spacing w:before="20" w:after="20" w:line="240" w:lineRule="auto"/>
+            </w:pPr>
+            <w:r>
+              <w:t>Offline-Client</w:t>
+            </w:r>
+            <w:r>
+              <w:t xml:space="preserve"> (CLI), um im Einzelspielermodus auf das </w:t>
+            </w:r>
+            <w:r>
+              <w:rPr>
+                <w:i/>
+              </w:rPr>
+              <w:t>Game</w:t>
+            </w:r>
+            <w:r>
+              <w:t>-</w:t>
+            </w:r>
+            <w:r>
+              <w:t>Backend zuzugreifen</w:t>
+            </w:r>
+          </w:p>
+        </w:tc>
+        <w:tc>
+          <w:tcPr>
+            <w:tcW w:w="1553" w:type="dxa"/>
+          </w:tcPr>
+          <w:p>
+            <w:pPr>
+              <w:keepNext/>
+              <w:spacing w:before="20" w:after="20" w:line="240" w:lineRule="auto"/>
+              <w:jc w:val="right"/>
               <w:rPr>
                 <w:color w:val="FF0000"/>
               </w:rPr>
@@ -3427,236 +3656,74 @@
               <w:rPr>
                 <w:color w:val="FF0000"/>
               </w:rPr>
-              <w:t>WeepingSnake.Game.Tests</w:t>
-            </w:r>
-          </w:p>
-        </w:tc>
-        <w:tc>
-          <w:tcPr>
-            <w:tcW w:w="2551" w:type="dxa"/>
-          </w:tcPr>
-          <w:p>
-            <w:pPr>
-              <w:rPr>
-                <w:color w:val="FF0000"/>
-              </w:rPr>
-            </w:pPr>
-          </w:p>
-        </w:tc>
-        <w:tc>
-          <w:tcPr>
-            <w:tcW w:w="1553" w:type="dxa"/>
-          </w:tcPr>
-          <w:p>
-            <w:pPr>
-              <w:rPr>
-                <w:color w:val="FF0000"/>
-              </w:rPr>
-            </w:pPr>
-            <w:r>
-              <w:rPr>
-                <w:color w:val="FF0000"/>
-              </w:rPr>
-              <w:t>600</w:t>
+              <w:t>521</w:t>
             </w:r>
           </w:p>
         </w:tc>
       </w:tr>
-      <w:tr>
-        <w:tc>
-          <w:tcPr>
-            <w:tcW w:w="4390" w:type="dxa"/>
-          </w:tcPr>
-          <w:p>
-            <w:pPr>
-              <w:rPr>
-                <w:color w:val="FF0000"/>
-              </w:rPr>
-            </w:pPr>
-            <w:r>
-              <w:rPr>
-                <w:color w:val="FF0000"/>
-              </w:rPr>
-              <w:t>WeepingSnake.WebService</w:t>
-            </w:r>
-          </w:p>
-        </w:tc>
-        <w:tc>
-          <w:tcPr>
-            <w:tcW w:w="2551" w:type="dxa"/>
-          </w:tcPr>
-          <w:p>
-            <w:pPr>
-              <w:rPr>
-                <w:color w:val="FF0000"/>
-              </w:rPr>
-            </w:pPr>
-          </w:p>
-        </w:tc>
-        <w:tc>
-          <w:tcPr>
-            <w:tcW w:w="1553" w:type="dxa"/>
-          </w:tcPr>
-          <w:p>
-            <w:pPr>
-              <w:rPr>
-                <w:color w:val="FF0000"/>
-              </w:rPr>
-            </w:pPr>
-            <w:r>
-              <w:rPr>
-                <w:color w:val="FF0000"/>
-              </w:rPr>
-              <w:t>200</w:t>
-            </w:r>
-          </w:p>
-        </w:tc>
-      </w:tr>
-      <w:tr>
-        <w:tc>
-          <w:tcPr>
-            <w:tcW w:w="4390" w:type="dxa"/>
-          </w:tcPr>
-          <w:p>
-            <w:pPr>
-              <w:rPr>
-                <w:color w:val="FF0000"/>
-              </w:rPr>
-            </w:pPr>
-            <w:r>
-              <w:rPr>
-                <w:color w:val="FF0000"/>
-              </w:rPr>
-              <w:t>WeepingSnake.ConsoleClient</w:t>
-            </w:r>
-          </w:p>
-        </w:tc>
-        <w:tc>
-          <w:tcPr>
-            <w:tcW w:w="2551" w:type="dxa"/>
-          </w:tcPr>
-          <w:p>
-            <w:pPr>
-              <w:rPr>
-                <w:color w:val="FF0000"/>
-              </w:rPr>
-            </w:pPr>
-          </w:p>
-        </w:tc>
-        <w:tc>
-          <w:tcPr>
-            <w:tcW w:w="1553" w:type="dxa"/>
-          </w:tcPr>
-          <w:p>
-            <w:pPr>
-              <w:rPr>
-                <w:color w:val="FF0000"/>
-              </w:rPr>
-            </w:pPr>
-            <w:r>
-              <w:rPr>
-                <w:color w:val="FF0000"/>
-              </w:rPr>
-              <w:t>200</w:t>
-            </w:r>
-          </w:p>
-        </w:tc>
-      </w:tr>
-      <w:tr>
-        <w:tc>
-          <w:tcPr>
-            <w:tcW w:w="4390" w:type="dxa"/>
-          </w:tcPr>
-          <w:p>
-            <w:pPr>
-              <w:rPr>
-                <w:color w:val="FF0000"/>
-              </w:rPr>
-            </w:pPr>
-            <w:r>
-              <w:rPr>
-                <w:color w:val="FF0000"/>
-              </w:rPr>
-              <w:t>WeepingSnake.ConsoleClient.Tests</w:t>
-            </w:r>
-          </w:p>
-        </w:tc>
-        <w:tc>
-          <w:tcPr>
-            <w:tcW w:w="2551" w:type="dxa"/>
-          </w:tcPr>
-          <w:p>
-            <w:pPr>
-              <w:rPr>
-                <w:color w:val="FF0000"/>
-              </w:rPr>
-            </w:pPr>
-          </w:p>
-        </w:tc>
-        <w:tc>
-          <w:tcPr>
-            <w:tcW w:w="1553" w:type="dxa"/>
-          </w:tcPr>
-          <w:p>
-            <w:pPr>
-              <w:rPr>
-                <w:color w:val="FF0000"/>
-              </w:rPr>
-            </w:pPr>
-            <w:r>
-              <w:rPr>
-                <w:color w:val="FF0000"/>
-              </w:rPr>
-              <w:t>200</w:t>
-            </w:r>
-          </w:p>
-        </w:tc>
-      </w:tr>
-      <w:tr>
-        <w:tc>
-          <w:tcPr>
-            <w:tcW w:w="4390" w:type="dxa"/>
-          </w:tcPr>
-          <w:p>
-            <w:pPr>
-              <w:rPr>
-                <w:color w:val="FF0000"/>
-              </w:rPr>
-            </w:pPr>
-          </w:p>
-        </w:tc>
-        <w:tc>
-          <w:tcPr>
-            <w:tcW w:w="2551" w:type="dxa"/>
-          </w:tcPr>
-          <w:p>
-            <w:pPr>
-              <w:rPr>
-                <w:color w:val="FF0000"/>
-              </w:rPr>
-            </w:pPr>
-          </w:p>
-        </w:tc>
-        <w:tc>
-          <w:tcPr>
-            <w:tcW w:w="1553" w:type="dxa"/>
-          </w:tcPr>
-          <w:p>
-            <w:pPr>
-              <w:rPr>
-                <w:color w:val="FF0000"/>
-              </w:rPr>
-            </w:pPr>
-          </w:p>
-        </w:tc>
-      </w:tr>
     </w:tbl>
-    <w:p/>
+    <w:p>
+      <w:pPr>
+        <w:pStyle w:val="Beschriftung"/>
+      </w:pPr>
+      <w:r>
+        <w:t xml:space="preserve">Tabelle </w:t>
+      </w:r>
+      <w:r>
+        <w:fldChar w:fldCharType="begin"/>
+      </w:r>
+      <w:r>
+        <w:instrText xml:space="preserve"> SEQ Tabelle \* ARABIC </w:instrText>
+      </w:r>
+      <w:r>
+        <w:fldChar w:fldCharType="separate"/>
+      </w:r>
+      <w:r>
+        <w:rPr>
+          <w:noProof/>
+        </w:rPr>
+        <w:t>1</w:t>
+      </w:r>
+      <w:r>
+        <w:fldChar w:fldCharType="end"/>
+      </w:r>
+      <w:r>
+        <w:t>: LOC vor Refactorings</w:t>
+      </w:r>
+    </w:p>
     <w:p>
       <w:pPr>
         <w:spacing w:line="240" w:lineRule="auto"/>
         <w:jc w:val="left"/>
       </w:pPr>
+      <w:r>
+        <w:t xml:space="preserve">Die Angabe der LOC bezieht sich auf den Quellcodestand vor der Umsetzung der Refactorings, welche im Folgenden beschrieben werden. </w:t>
+      </w:r>
+      <w:r>
+        <w:t xml:space="preserve">Dieser Quellcodestand </w:t>
+      </w:r>
+      <w:r>
+        <w:t>ist auf dem Main Branch auf dem Stand „Tag 1.0“ (</w:t>
+      </w:r>
+      <w:hyperlink r:id="rId26" w:history="1">
+        <w:r>
+          <w:rPr>
+            <w:rStyle w:val="Hyperlink"/>
+            <w:color w:val="0070C0"/>
+            <w:u w:val="single"/>
+          </w:rPr>
+          <w:t>github.com/SilasDerProfi/weeping-snake/tree/1.0</w:t>
+        </w:r>
+      </w:hyperlink>
+      <w:r>
+        <w:t>)</w:t>
+      </w:r>
+      <w:r>
+        <w:t xml:space="preserve"> </w:t>
+      </w:r>
+      <w:r>
+        <w:t>einsehbar.</w:t>
+      </w:r>
     </w:p>
     <w:p>
       <w:pPr>
@@ -3708,22 +3775,11 @@
     </w:p>
     <w:p>
       <w:pPr>
-        <w:spacing w:line="240" w:lineRule="auto"/>
-        <w:jc w:val="left"/>
-      </w:pPr>
-    </w:p>
-    <w:p>
-      <w:pPr>
-        <w:spacing w:line="240" w:lineRule="auto"/>
-        <w:jc w:val="left"/>
-      </w:pPr>
-    </w:p>
-    <w:p>
-      <w:pPr>
         <w:pStyle w:val="berschrift2"/>
         <w:spacing w:before="0"/>
       </w:pPr>
       <w:r>
+        <w:lastRenderedPageBreak/>
         <w:t>Kompilieren, testen &amp; ausführen</w:t>
       </w:r>
     </w:p>
@@ -3734,7 +3790,6 @@
     </w:p>
     <w:p>
       <w:r>
-        <w:lastRenderedPageBreak/>
         <w:t>Im Folgenden ist ein Auszug aus der README-Datei des Repositories, in welcher dieser Prozess beschrieben ist.</w:t>
       </w:r>
     </w:p>
@@ -3813,7 +3868,7 @@
                     <pic:cNvPicPr/>
                   </pic:nvPicPr>
                   <pic:blipFill>
-                    <a:blip r:embed="rId26"/>
+                    <a:blip r:embed="rId27"/>
                     <a:stretch>
                       <a:fillRect/>
                     </a:stretch>
@@ -3863,7 +3918,7 @@
                     <pic:cNvPicPr/>
                   </pic:nvPicPr>
                   <pic:blipFill>
-                    <a:blip r:embed="rId27"/>
+                    <a:blip r:embed="rId28"/>
                     <a:stretch>
                       <a:fillRect/>
                     </a:stretch>
@@ -3913,7 +3968,7 @@
                     <pic:cNvPicPr/>
                   </pic:nvPicPr>
                   <pic:blipFill>
-                    <a:blip r:embed="rId28"/>
+                    <a:blip r:embed="rId29"/>
                     <a:stretch>
                       <a:fillRect/>
                     </a:stretch>
@@ -4162,7 +4217,7 @@
         </w:rPr>
         <w:t> via the included </w:t>
       </w:r>
-      <w:hyperlink r:id="rId29" w:history="1">
+      <w:hyperlink r:id="rId30" w:history="1">
         <w:r>
           <w:rPr>
             <w:rFonts w:eastAsia="Times New Roman" w:cs="Segoe UI"/>
@@ -4445,6 +4500,7 @@
           <w:szCs w:val="22"/>
           <w:lang w:val="en-GB" w:eastAsia="en-GB"/>
         </w:rPr>
+        <w:lastRenderedPageBreak/>
         <w:t>To build the code, you must run </w:t>
       </w:r>
       <w:r>
@@ -4545,7 +4601,6 @@
       </w:pPr>
       <w:bookmarkStart w:id="12" w:name="_Toc72307021"/>
       <w:r>
-        <w:lastRenderedPageBreak/>
         <w:t>Domain Driven Design</w:t>
       </w:r>
       <w:bookmarkEnd w:id="12"/>
@@ -4578,6 +4633,9 @@
       </w:r>
     </w:p>
     <w:p>
+      <w:pPr>
+        <w:keepNext/>
+      </w:pPr>
       <w:r>
         <w:rPr>
           <w:noProof/>
@@ -5080,6 +5138,35 @@
       </w:r>
     </w:p>
     <w:p>
+      <w:pPr>
+        <w:pStyle w:val="Beschriftung"/>
+      </w:pPr>
+      <w:r>
+        <w:t xml:space="preserve">Abbildung </w:t>
+      </w:r>
+      <w:r>
+        <w:fldChar w:fldCharType="begin"/>
+      </w:r>
+      <w:r>
+        <w:instrText xml:space="preserve"> SEQ Abbildung \* ARABIC </w:instrText>
+      </w:r>
+      <w:r>
+        <w:fldChar w:fldCharType="separate"/>
+      </w:r>
+      <w:r>
+        <w:rPr>
+          <w:noProof/>
+        </w:rPr>
+        <w:t>1</w:t>
+      </w:r>
+      <w:r>
+        <w:fldChar w:fldCharType="end"/>
+      </w:r>
+      <w:r>
+        <w:t>: Problemdomäne</w:t>
+      </w:r>
+    </w:p>
+    <w:p>
       <w:r>
         <w:t xml:space="preserve">Die Einteilung in die drei Subdomänen dient der Eingrenzung der jeweiligen zu betrachtenden Problemdomäne. </w:t>
       </w:r>
@@ -5087,7 +5174,11 @@
     <w:p/>
     <w:p>
       <w:r>
-        <w:t>Die Kerndomäne „Spiel“ beinhaltet die eigentliche Durchführung eines Spiels, an welchem Spieler teilnehmen. In der Benutzeroberfläche sowie im Quellcode werden daher für diese Subdomäne spezielle Begriffe verwendet</w:t>
+        <w:t xml:space="preserve">Die Kerndomäne „Spiel“ beinhaltet die eigentliche Durchführung eines Spiels, an welchem Spieler teilnehmen. In der Benutzeroberfläche sowie im Quellcode werden daher für diese Subdomäne spezielle Begriffe </w:t>
+      </w:r>
+      <w:r>
+        <w:lastRenderedPageBreak/>
+        <w:t>verwendet</w:t>
       </w:r>
       <w:r>
         <w:t>.</w:t>
@@ -5096,9 +5187,6 @@
         <w:t xml:space="preserve"> Diese Begriffe sind vor allem auch von Begriffen der anderen Subdomänen abzugrenzen.</w:t>
       </w:r>
     </w:p>
-    <w:p/>
-    <w:p/>
-    <w:p/>
     <w:p/>
     <w:tbl>
       <w:tblPr>
@@ -5121,7 +5209,6 @@
               <w:spacing w:before="60" w:after="60" w:line="240" w:lineRule="auto"/>
             </w:pPr>
             <w:r>
-              <w:lastRenderedPageBreak/>
               <w:t>Begriff</w:t>
             </w:r>
           </w:p>
@@ -5741,6 +5828,7 @@
           <w:p>
             <w:pPr>
               <w:pStyle w:val="Listenabsatz"/>
+              <w:keepNext/>
               <w:numPr>
                 <w:ilvl w:val="0"/>
                 <w:numId w:val="42"/>
@@ -5773,7 +5861,44 @@
         </w:tc>
       </w:tr>
     </w:tbl>
-    <w:p/>
+    <w:p>
+      <w:pPr>
+        <w:pStyle w:val="Beschriftung"/>
+      </w:pPr>
+      <w:r>
+        <w:t xml:space="preserve">Tabelle </w:t>
+      </w:r>
+      <w:r>
+        <w:fldChar w:fldCharType="begin"/>
+      </w:r>
+      <w:r>
+        <w:instrText xml:space="preserve"> SEQ Tabelle \* ARABIC </w:instrText>
+      </w:r>
+      <w:r>
+        <w:fldChar w:fldCharType="separate"/>
+      </w:r>
+      <w:r>
+        <w:rPr>
+          <w:noProof/>
+        </w:rPr>
+        <w:t>2</w:t>
+      </w:r>
+      <w:r>
+        <w:fldChar w:fldCharType="end"/>
+      </w:r>
+      <w:r>
+        <w:t xml:space="preserve">: </w:t>
+      </w:r>
+      <w:r>
+        <w:t>Ubiquitous Language</w:t>
+      </w:r>
+      <w:r>
+        <w:t xml:space="preserve"> für die</w:t>
+      </w:r>
+      <w:r>
+        <w:t xml:space="preserve"> Kerndomäne</w:t>
+      </w:r>
+    </w:p>
     <w:p>
       <w:r>
         <w:t>Die Subdomäne „Accountverwaltung“ ist eine generische Subdomäne, da dies</w:t>
@@ -5782,7 +5907,11 @@
         <w:t>e</w:t>
       </w:r>
       <w:r>
-        <w:t xml:space="preserve"> neben dem eigentlichen Spiel essenziell für den Mehrspielermodus ist. Ohne diese Accountverwaltung ist eine Steuerung des Mehrspielermodus nicht möglich. Im Rahmen der Accountverwaltung </w:t>
+        <w:t xml:space="preserve"> neben dem eigentlichen Spiel essenziell für den Mehrspielermodus ist. Ohne diese Accountverwaltung ist eine Steuerung des </w:t>
+      </w:r>
+      <w:r>
+        <w:lastRenderedPageBreak/>
+        <w:t xml:space="preserve">Mehrspielermodus nicht möglich. Im Rahmen der Accountverwaltung </w:t>
       </w:r>
       <w:r>
         <w:t xml:space="preserve">ist </w:t>
@@ -5820,7 +5949,6 @@
               <w:spacing w:before="60" w:after="60" w:line="240" w:lineRule="auto"/>
             </w:pPr>
             <w:r>
-              <w:lastRenderedPageBreak/>
               <w:t>Begriff</w:t>
             </w:r>
           </w:p>
@@ -5933,6 +6061,7 @@
           <w:p>
             <w:pPr>
               <w:pStyle w:val="Listenabsatz"/>
+              <w:keepNext/>
               <w:spacing w:before="20" w:after="20" w:line="240" w:lineRule="auto"/>
               <w:ind w:left="0"/>
             </w:pPr>
@@ -5952,7 +6081,47 @@
         </w:tc>
       </w:tr>
     </w:tbl>
-    <w:p/>
+    <w:p>
+      <w:pPr>
+        <w:pStyle w:val="Beschriftung"/>
+      </w:pPr>
+      <w:r>
+        <w:t xml:space="preserve">Tabelle </w:t>
+      </w:r>
+      <w:r>
+        <w:fldChar w:fldCharType="begin"/>
+      </w:r>
+      <w:r>
+        <w:instrText xml:space="preserve"> SEQ Tabelle \* ARABIC </w:instrText>
+      </w:r>
+      <w:r>
+        <w:fldChar w:fldCharType="separate"/>
+      </w:r>
+      <w:r>
+        <w:rPr>
+          <w:noProof/>
+        </w:rPr>
+        <w:t>3</w:t>
+      </w:r>
+      <w:r>
+        <w:fldChar w:fldCharType="end"/>
+      </w:r>
+      <w:r>
+        <w:t xml:space="preserve">: </w:t>
+      </w:r>
+      <w:r>
+        <w:t>Ubiquitous Language</w:t>
+      </w:r>
+      <w:r>
+        <w:t xml:space="preserve"> für die </w:t>
+      </w:r>
+      <w:r>
+        <w:t>g</w:t>
+      </w:r>
+      <w:r>
+        <w:t>enerische Domäne</w:t>
+      </w:r>
+    </w:p>
     <w:p>
       <w:pPr>
         <w:rPr>
@@ -6115,6 +6284,7 @@
         <w:pStyle w:val="berschrift2"/>
       </w:pPr>
       <w:r>
+        <w:lastRenderedPageBreak/>
         <w:t>Value Objects</w:t>
       </w:r>
     </w:p>
@@ -6798,8 +6968,8 @@
       </w:r>
     </w:p>
     <w:sectPr>
-      <w:headerReference w:type="default" r:id="rId30"/>
-      <w:footerReference w:type="default" r:id="rId31"/>
+      <w:headerReference w:type="default" r:id="rId31"/>
+      <w:footerReference w:type="default" r:id="rId32"/>
       <w:pgSz w:w="11906" w:h="16838" w:code="9"/>
       <w:pgMar w:top="1985" w:right="1701" w:bottom="1985" w:left="1701" w:header="993" w:footer="720" w:gutter="0"/>
       <w:pgNumType w:start="1"/>
@@ -6972,7 +7142,7 @@
                 <w:rPr>
                   <w:noProof/>
                 </w:rPr>
-                <w:t>13</w:t>
+                <w:t>14</w:t>
               </w:r>
             </w:fldSimple>
           </w:sdtContent>

</xml_diff>

<commit_message>
Implement "Reading from Config-File"
</commit_message>
<xml_diff>
--- a/technical_documentation.docx
+++ b/technical_documentation.docx
@@ -133,6 +133,7 @@
         </w:rPr>
         <w:br/>
       </w:r>
+      <w:proofErr w:type="spellStart"/>
       <w:r>
         <w:rPr>
           <w:b/>
@@ -142,6 +143,7 @@
         </w:rPr>
         <w:t>Advanced</w:t>
       </w:r>
+      <w:proofErr w:type="spellEnd"/>
       <w:r>
         <w:rPr>
           <w:b/>
@@ -220,6 +222,7 @@
           <w:szCs w:val="44"/>
         </w:rPr>
       </w:pPr>
+      <w:proofErr w:type="spellStart"/>
       <w:r>
         <w:rPr>
           <w:b/>
@@ -227,7 +230,17 @@
           <w:sz w:val="44"/>
           <w:szCs w:val="44"/>
         </w:rPr>
-        <w:t>Weeping Snake</w:t>
+        <w:t>Weeping</w:t>
+      </w:r>
+      <w:proofErr w:type="spellEnd"/>
+      <w:r>
+        <w:rPr>
+          <w:b/>
+          <w:bCs/>
+          <w:sz w:val="44"/>
+          <w:szCs w:val="44"/>
+        </w:rPr>
+        <w:t xml:space="preserve"> Snake</w:t>
       </w:r>
     </w:p>
     <w:p>
@@ -345,7 +358,7 @@
           <w:noProof/>
           <w:sz w:val="22"/>
         </w:rPr>
-        <w:t>20.05.2021</w:t>
+        <w:t>21.05.2021</w:t>
       </w:r>
       <w:r>
         <w:rPr>
@@ -2843,11 +2856,19 @@
         </w:rPr>
         <w:tab/>
       </w:r>
+      <w:proofErr w:type="spellStart"/>
       <w:r>
         <w:rPr>
           <w:color w:val="FF0000"/>
         </w:rPr>
-        <w:t xml:space="preserve">Application Programming Interface, </w:t>
+        <w:t>Application</w:t>
+      </w:r>
+      <w:proofErr w:type="spellEnd"/>
+      <w:r>
+        <w:rPr>
+          <w:color w:val="FF0000"/>
+        </w:rPr>
+        <w:t xml:space="preserve"> Programming Interface, </w:t>
       </w:r>
       <w:r>
         <w:rPr>
@@ -2869,8 +2890,13 @@
       <w:r>
         <w:tab/>
       </w:r>
+      <w:proofErr w:type="spellStart"/>
       <w:r>
-        <w:t>Ubiquitous Language</w:t>
+        <w:t>Ubiquitous</w:t>
+      </w:r>
+      <w:proofErr w:type="spellEnd"/>
+      <w:r>
+        <w:t xml:space="preserve"> Language</w:t>
       </w:r>
     </w:p>
     <w:p>
@@ -2882,7 +2908,15 @@
       </w:r>
       <w:r>
         <w:tab/>
-        <w:t>Lines of Code, die genaue Anz</w:t>
+        <w:t xml:space="preserve">Lines </w:t>
+      </w:r>
+      <w:proofErr w:type="spellStart"/>
+      <w:r>
+        <w:t>of</w:t>
+      </w:r>
+      <w:proofErr w:type="spellEnd"/>
+      <w:r>
+        <w:t xml:space="preserve"> Code, die genaue Anz</w:t>
       </w:r>
       <w:r>
         <w:t>ahl von Zeilen im Quellcode. Niedrigere Werte sind besser.</w:t>
@@ -3111,28 +3145,80 @@
           <w:lang w:val="en-GB"/>
         </w:rPr>
       </w:pPr>
+      <w:proofErr w:type="spellStart"/>
       <w:r>
         <w:rPr>
           <w:color w:val="FF0000"/>
           <w:lang w:val="en-GB"/>
         </w:rPr>
-        <w:t>Nötige Software:</w:t>
+        <w:t>Nötige</w:t>
       </w:r>
-    </w:p>
-    <w:p>
-      <w:pPr>
-        <w:rPr>
-          <w:color w:val="FF0000"/>
-          <w:lang w:val="en-GB"/>
-        </w:rPr>
-      </w:pPr>
+      <w:proofErr w:type="spellEnd"/>
       <w:r>
         <w:rPr>
           <w:color w:val="FF0000"/>
           <w:lang w:val="en-GB"/>
         </w:rPr>
-        <w:t>apt-get install -y nuget mono-devel mono-xbuild</w:t>
+        <w:t xml:space="preserve"> Software:</w:t>
       </w:r>
+    </w:p>
+    <w:p>
+      <w:pPr>
+        <w:rPr>
+          <w:color w:val="FF0000"/>
+          <w:lang w:val="en-GB"/>
+        </w:rPr>
+      </w:pPr>
+      <w:r>
+        <w:rPr>
+          <w:color w:val="FF0000"/>
+          <w:lang w:val="en-GB"/>
+        </w:rPr>
+        <w:t xml:space="preserve">apt-get install -y </w:t>
+      </w:r>
+      <w:proofErr w:type="spellStart"/>
+      <w:r>
+        <w:rPr>
+          <w:color w:val="FF0000"/>
+          <w:lang w:val="en-GB"/>
+        </w:rPr>
+        <w:t>nuget</w:t>
+      </w:r>
+      <w:proofErr w:type="spellEnd"/>
+      <w:r>
+        <w:rPr>
+          <w:color w:val="FF0000"/>
+          <w:lang w:val="en-GB"/>
+        </w:rPr>
+        <w:t xml:space="preserve"> mono-</w:t>
+      </w:r>
+      <w:proofErr w:type="spellStart"/>
+      <w:r>
+        <w:rPr>
+          <w:color w:val="FF0000"/>
+          <w:lang w:val="en-GB"/>
+        </w:rPr>
+        <w:t>devel</w:t>
+      </w:r>
+      <w:proofErr w:type="spellEnd"/>
+      <w:r>
+        <w:rPr>
+          <w:color w:val="FF0000"/>
+          <w:lang w:val="en-GB"/>
+        </w:rPr>
+        <w:t xml:space="preserve"> mono-</w:t>
+      </w:r>
+      <w:proofErr w:type="spellStart"/>
+      <w:proofErr w:type="gramStart"/>
+      <w:r>
+        <w:rPr>
+          <w:color w:val="FF0000"/>
+          <w:lang w:val="en-GB"/>
+        </w:rPr>
+        <w:t>xbuild</w:t>
+      </w:r>
+      <w:proofErr w:type="spellEnd"/>
+      <w:proofErr w:type="gramEnd"/>
     </w:p>
     <w:p>
       <w:pPr>
@@ -3198,7 +3284,21 @@
         <w:rPr>
           <w:color w:val="FF0000"/>
         </w:rPr>
-        <w:t>Spielen, gegner rammen (5 runden lang) gibt punkte</w:t>
+        <w:t xml:space="preserve">Spielen, </w:t>
+      </w:r>
+      <w:proofErr w:type="spellStart"/>
+      <w:r>
+        <w:rPr>
+          <w:color w:val="FF0000"/>
+        </w:rPr>
+        <w:t>gegner</w:t>
+      </w:r>
+      <w:proofErr w:type="spellEnd"/>
+      <w:r>
+        <w:rPr>
+          <w:color w:val="FF0000"/>
+        </w:rPr>
+        <w:t xml:space="preserve"> rammen (5 runden lang) gibt punkte</w:t>
       </w:r>
     </w:p>
     <w:p>
@@ -3216,7 +3316,21 @@
         <w:rPr>
           <w:color w:val="FF0000"/>
         </w:rPr>
-        <w:t>Ältere spuren sind hindernisse / existieren nicht</w:t>
+        <w:t xml:space="preserve">Ältere spuren sind </w:t>
+      </w:r>
+      <w:proofErr w:type="spellStart"/>
+      <w:r>
+        <w:rPr>
+          <w:color w:val="FF0000"/>
+        </w:rPr>
+        <w:t>hindernisse</w:t>
+      </w:r>
+      <w:proofErr w:type="spellEnd"/>
+      <w:r>
+        <w:rPr>
+          <w:color w:val="FF0000"/>
+        </w:rPr>
+        <w:t xml:space="preserve"> / existieren nicht</w:t>
       </w:r>
     </w:p>
     <w:p>
@@ -3234,20 +3348,118 @@
         <w:rPr>
           <w:color w:val="FF0000"/>
         </w:rPr>
-        <w:t>Aktionen vorbestimmen (links, links, rechts, rechts) -&gt; eine aktion pro runde</w:t>
+        <w:t xml:space="preserve">Aktionen vorbestimmen (links, links, rechts, rechts) -&gt; eine </w:t>
       </w:r>
-    </w:p>
-    <w:p>
-      <w:pPr>
-        <w:rPr>
-          <w:color w:val="FF0000"/>
-        </w:rPr>
-      </w:pPr>
+      <w:proofErr w:type="spellStart"/>
       <w:r>
         <w:rPr>
           <w:color w:val="FF0000"/>
         </w:rPr>
-        <w:t xml:space="preserve">Bestandteile: Backend des Spiels als Programmbibliothek (incl API), eine seperate Web-API, ein offline console client, der über die Programmbiblithek einzelspieler Spiele gegen Bots erlaubt. </w:t>
+        <w:t>aktion</w:t>
+      </w:r>
+      <w:proofErr w:type="spellEnd"/>
+      <w:r>
+        <w:rPr>
+          <w:color w:val="FF0000"/>
+        </w:rPr>
+        <w:t xml:space="preserve"> pro runde</w:t>
+      </w:r>
+    </w:p>
+    <w:p>
+      <w:pPr>
+        <w:rPr>
+          <w:color w:val="FF0000"/>
+        </w:rPr>
+      </w:pPr>
+      <w:r>
+        <w:rPr>
+          <w:color w:val="FF0000"/>
+        </w:rPr>
+        <w:t>Bestandteile: Backend des Spiels als Programmbibliothek (</w:t>
+      </w:r>
+      <w:proofErr w:type="spellStart"/>
+      <w:r>
+        <w:rPr>
+          <w:color w:val="FF0000"/>
+        </w:rPr>
+        <w:t>incl</w:t>
+      </w:r>
+      <w:proofErr w:type="spellEnd"/>
+      <w:r>
+        <w:rPr>
+          <w:color w:val="FF0000"/>
+        </w:rPr>
+        <w:t xml:space="preserve"> API), eine </w:t>
+      </w:r>
+      <w:proofErr w:type="spellStart"/>
+      <w:r>
+        <w:rPr>
+          <w:color w:val="FF0000"/>
+        </w:rPr>
+        <w:t>seperate</w:t>
+      </w:r>
+      <w:proofErr w:type="spellEnd"/>
+      <w:r>
+        <w:rPr>
+          <w:color w:val="FF0000"/>
+        </w:rPr>
+        <w:t xml:space="preserve"> Web-API, ein offline </w:t>
+      </w:r>
+      <w:proofErr w:type="spellStart"/>
+      <w:r>
+        <w:rPr>
+          <w:color w:val="FF0000"/>
+        </w:rPr>
+        <w:t>console</w:t>
+      </w:r>
+      <w:proofErr w:type="spellEnd"/>
+      <w:r>
+        <w:rPr>
+          <w:color w:val="FF0000"/>
+        </w:rPr>
+        <w:t xml:space="preserve"> </w:t>
+      </w:r>
+      <w:proofErr w:type="spellStart"/>
+      <w:r>
+        <w:rPr>
+          <w:color w:val="FF0000"/>
+        </w:rPr>
+        <w:t>client</w:t>
+      </w:r>
+      <w:proofErr w:type="spellEnd"/>
+      <w:r>
+        <w:rPr>
+          <w:color w:val="FF0000"/>
+        </w:rPr>
+        <w:t xml:space="preserve">, der über die </w:t>
+      </w:r>
+      <w:proofErr w:type="spellStart"/>
+      <w:r>
+        <w:rPr>
+          <w:color w:val="FF0000"/>
+        </w:rPr>
+        <w:t>Programmbiblithek</w:t>
+      </w:r>
+      <w:proofErr w:type="spellEnd"/>
+      <w:r>
+        <w:rPr>
+          <w:color w:val="FF0000"/>
+        </w:rPr>
+        <w:t xml:space="preserve"> </w:t>
+      </w:r>
+      <w:proofErr w:type="spellStart"/>
+      <w:r>
+        <w:rPr>
+          <w:color w:val="FF0000"/>
+        </w:rPr>
+        <w:t>einzelspieler</w:t>
+      </w:r>
+      <w:proofErr w:type="spellEnd"/>
+      <w:r>
+        <w:rPr>
+          <w:color w:val="FF0000"/>
+        </w:rPr>
+        <w:t xml:space="preserve"> Spiele gegen Bots erlaubt. </w:t>
       </w:r>
     </w:p>
     <w:p>
@@ -3322,7 +3534,15 @@
         <w:t xml:space="preserve">Die Anzahl der Quellcodezeilen </w:t>
       </w:r>
       <w:r>
-        <w:t xml:space="preserve">(LOC – Lines of Code) </w:t>
+        <w:t xml:space="preserve">(LOC – Lines </w:t>
+      </w:r>
+      <w:proofErr w:type="spellStart"/>
+      <w:r>
+        <w:t>of</w:t>
+      </w:r>
+      <w:proofErr w:type="spellEnd"/>
+      <w:r>
+        <w:t xml:space="preserve"> Code) </w:t>
       </w:r>
       <w:r>
         <w:t>wird von der GitHub Codemetrik mit</w:t>
@@ -3461,6 +3681,7 @@
             <w:pPr>
               <w:spacing w:before="20" w:after="20" w:line="240" w:lineRule="auto"/>
             </w:pPr>
+            <w:proofErr w:type="spellStart"/>
             <w:r>
               <w:rPr>
                 <w:sz w:val="20"/>
@@ -3468,6 +3689,7 @@
               </w:rPr>
               <w:t>WeepingSnake.Game</w:t>
             </w:r>
+            <w:proofErr w:type="spellEnd"/>
           </w:p>
         </w:tc>
         <w:tc>
@@ -3520,7 +3742,7 @@
               <w:rPr>
                 <w:color w:val="FF0000"/>
               </w:rPr>
-              <w:t>069</w:t>
+              <w:t>219</w:t>
             </w:r>
           </w:p>
         </w:tc>
@@ -3542,6 +3764,7 @@
             <w:pPr>
               <w:spacing w:before="20" w:after="20" w:line="240" w:lineRule="auto"/>
             </w:pPr>
+            <w:proofErr w:type="spellStart"/>
             <w:r>
               <w:rPr>
                 <w:sz w:val="20"/>
@@ -3549,6 +3772,7 @@
               </w:rPr>
               <w:t>WeepingSnake.WebService</w:t>
             </w:r>
+            <w:proofErr w:type="spellEnd"/>
           </w:p>
         </w:tc>
         <w:tc>
@@ -3602,6 +3826,7 @@
             <w:pPr>
               <w:spacing w:before="20" w:after="20" w:line="240" w:lineRule="auto"/>
             </w:pPr>
+            <w:proofErr w:type="spellStart"/>
             <w:r>
               <w:rPr>
                 <w:sz w:val="20"/>
@@ -3609,6 +3834,7 @@
               </w:rPr>
               <w:t>WeepingSnake.ConsoleClient</w:t>
             </w:r>
+            <w:proofErr w:type="spellEnd"/>
           </w:p>
         </w:tc>
         <w:tc>
@@ -3656,7 +3882,13 @@
               <w:rPr>
                 <w:color w:val="FF0000"/>
               </w:rPr>
-              <w:t>521</w:t>
+              <w:t>52</w:t>
+            </w:r>
+            <w:r>
+              <w:rPr>
+                <w:color w:val="FF0000"/>
+              </w:rPr>
+              <w:t>6</w:t>
             </w:r>
           </w:p>
         </w:tc>
@@ -3669,24 +3901,14 @@
       <w:r>
         <w:t xml:space="preserve">Tabelle </w:t>
       </w:r>
-      <w:r>
-        <w:fldChar w:fldCharType="begin"/>
-      </w:r>
-      <w:r>
-        <w:instrText xml:space="preserve"> SEQ Tabelle \* ARABIC </w:instrText>
-      </w:r>
-      <w:r>
-        <w:fldChar w:fldCharType="separate"/>
-      </w:r>
-      <w:r>
-        <w:rPr>
-          <w:noProof/>
-        </w:rPr>
-        <w:t>1</w:t>
-      </w:r>
-      <w:r>
-        <w:fldChar w:fldCharType="end"/>
-      </w:r>
+      <w:fldSimple w:instr=" SEQ Tabelle \* ARABIC ">
+        <w:r>
+          <w:rPr>
+            <w:noProof/>
+          </w:rPr>
+          <w:t>1</w:t>
+        </w:r>
+      </w:fldSimple>
       <w:r>
         <w:t>: LOC vor Refactorings</w:t>
       </w:r>
@@ -3712,7 +3934,61 @@
             <w:color w:val="0070C0"/>
             <w:u w:val="single"/>
           </w:rPr>
-          <w:t>github.com/SilasDerProfi/weeping-snake/tree/1.0</w:t>
+          <w:t>github.com/</w:t>
+        </w:r>
+        <w:proofErr w:type="spellStart"/>
+        <w:r>
+          <w:rPr>
+            <w:rStyle w:val="Hyperlink"/>
+            <w:color w:val="0070C0"/>
+            <w:u w:val="single"/>
+          </w:rPr>
+          <w:t>SilasDerProfi</w:t>
+        </w:r>
+        <w:proofErr w:type="spellEnd"/>
+        <w:r>
+          <w:rPr>
+            <w:rStyle w:val="Hyperlink"/>
+            <w:color w:val="0070C0"/>
+            <w:u w:val="single"/>
+          </w:rPr>
+          <w:t>/</w:t>
+        </w:r>
+        <w:proofErr w:type="spellStart"/>
+        <w:r>
+          <w:rPr>
+            <w:rStyle w:val="Hyperlink"/>
+            <w:color w:val="0070C0"/>
+            <w:u w:val="single"/>
+          </w:rPr>
+          <w:t>weeping-snake</w:t>
+        </w:r>
+        <w:proofErr w:type="spellEnd"/>
+        <w:r>
+          <w:rPr>
+            <w:rStyle w:val="Hyperlink"/>
+            <w:color w:val="0070C0"/>
+            <w:u w:val="single"/>
+          </w:rPr>
+          <w:t>/</w:t>
+        </w:r>
+        <w:proofErr w:type="spellStart"/>
+        <w:r>
+          <w:rPr>
+            <w:rStyle w:val="Hyperlink"/>
+            <w:color w:val="0070C0"/>
+            <w:u w:val="single"/>
+          </w:rPr>
+          <w:t>tree</w:t>
+        </w:r>
+        <w:proofErr w:type="spellEnd"/>
+        <w:r>
+          <w:rPr>
+            <w:rStyle w:val="Hyperlink"/>
+            <w:color w:val="0070C0"/>
+            <w:u w:val="single"/>
+          </w:rPr>
+          <w:t>/1.0</w:t>
         </w:r>
       </w:hyperlink>
       <w:r>
@@ -3785,12 +4061,28 @@
     </w:p>
     <w:p>
       <w:r>
-        <w:t>Das Programm kann begrenzt mit Docker ausgeführt werden, zum Erstellen &amp; Testen und Ausführen mit Interkation ist dotnet (Lauffähig unter allen typischen Systemen) nötig.</w:t>
+        <w:t xml:space="preserve">Das Programm kann begrenzt mit Docker ausgeführt werden, zum Erstellen &amp; Testen und Ausführen mit Interkation ist </w:t>
+      </w:r>
+      <w:proofErr w:type="spellStart"/>
+      <w:r>
+        <w:t>dotnet</w:t>
+      </w:r>
+      <w:proofErr w:type="spellEnd"/>
+      <w:r>
+        <w:t xml:space="preserve"> (Lauffähig unter allen typischen Systemen) nötig.</w:t>
       </w:r>
     </w:p>
     <w:p>
       <w:r>
-        <w:t>Im Folgenden ist ein Auszug aus der README-Datei des Repositories, in welcher dieser Prozess beschrieben ist.</w:t>
+        <w:t xml:space="preserve">Im Folgenden ist ein Auszug aus der README-Datei des </w:t>
+      </w:r>
+      <w:proofErr w:type="spellStart"/>
+      <w:r>
+        <w:t>Repositories</w:t>
+      </w:r>
+      <w:proofErr w:type="spellEnd"/>
+      <w:r>
+        <w:t>, in welcher dieser Prozess beschrieben ist.</w:t>
       </w:r>
     </w:p>
     <w:p>
@@ -4105,8 +4397,20 @@
           <w:szCs w:val="22"/>
           <w:lang w:val="en-GB" w:eastAsia="en-GB"/>
         </w:rPr>
-        <w:t> the code</w:t>
+        <w:t xml:space="preserve"> the </w:t>
       </w:r>
+      <w:proofErr w:type="gramStart"/>
+      <w:r>
+        <w:rPr>
+          <w:rFonts w:eastAsia="Times New Roman" w:cs="Segoe UI"/>
+          <w:color w:val="24292E"/>
+          <w:sz w:val="22"/>
+          <w:szCs w:val="22"/>
+          <w:lang w:val="en-GB" w:eastAsia="en-GB"/>
+        </w:rPr>
+        <w:t>code</w:t>
+      </w:r>
+      <w:proofErr w:type="gramEnd"/>
     </w:p>
     <w:p>
       <w:pPr>
@@ -4155,8 +4459,31 @@
           <w:szCs w:val="22"/>
           <w:lang w:val="en-GB" w:eastAsia="en-GB"/>
         </w:rPr>
-        <w:t> for example with pacman you can use </w:t>
+        <w:t xml:space="preserve"> for example with </w:t>
       </w:r>
+      <w:proofErr w:type="spellStart"/>
+      <w:r>
+        <w:rPr>
+          <w:rFonts w:eastAsia="Times New Roman" w:cs="Segoe UI"/>
+          <w:color w:val="24292E"/>
+          <w:sz w:val="22"/>
+          <w:szCs w:val="22"/>
+          <w:lang w:val="en-GB" w:eastAsia="en-GB"/>
+        </w:rPr>
+        <w:t>pacman</w:t>
+      </w:r>
+      <w:proofErr w:type="spellEnd"/>
+      <w:r>
+        <w:rPr>
+          <w:rFonts w:eastAsia="Times New Roman" w:cs="Segoe UI"/>
+          <w:color w:val="24292E"/>
+          <w:sz w:val="22"/>
+          <w:szCs w:val="22"/>
+          <w:lang w:val="en-GB" w:eastAsia="en-GB"/>
+        </w:rPr>
+        <w:t xml:space="preserve"> you can use </w:t>
+      </w:r>
+      <w:proofErr w:type="spellStart"/>
       <w:r>
         <w:rPr>
           <w:rFonts w:ascii="Consolas" w:eastAsia="Times New Roman" w:hAnsi="Consolas" w:cs="Courier New"/>
@@ -4165,8 +4492,55 @@
           <w:szCs w:val="18"/>
           <w:lang w:val="en-GB" w:eastAsia="en-GB"/>
         </w:rPr>
-        <w:t>sudo pacman -S dotnet-sdk</w:t>
+        <w:t>sudo</w:t>
       </w:r>
+      <w:proofErr w:type="spellEnd"/>
+      <w:r>
+        <w:rPr>
+          <w:rFonts w:ascii="Consolas" w:eastAsia="Times New Roman" w:hAnsi="Consolas" w:cs="Courier New"/>
+          <w:color w:val="24292E"/>
+          <w:sz w:val="18"/>
+          <w:szCs w:val="18"/>
+          <w:lang w:val="en-GB" w:eastAsia="en-GB"/>
+        </w:rPr>
+        <w:t xml:space="preserve"> </w:t>
+      </w:r>
+      <w:proofErr w:type="spellStart"/>
+      <w:r>
+        <w:rPr>
+          <w:rFonts w:ascii="Consolas" w:eastAsia="Times New Roman" w:hAnsi="Consolas" w:cs="Courier New"/>
+          <w:color w:val="24292E"/>
+          <w:sz w:val="18"/>
+          <w:szCs w:val="18"/>
+          <w:lang w:val="en-GB" w:eastAsia="en-GB"/>
+        </w:rPr>
+        <w:t>pacman</w:t>
+      </w:r>
+      <w:proofErr w:type="spellEnd"/>
+      <w:r>
+        <w:rPr>
+          <w:rFonts w:ascii="Consolas" w:eastAsia="Times New Roman" w:hAnsi="Consolas" w:cs="Courier New"/>
+          <w:color w:val="24292E"/>
+          <w:sz w:val="18"/>
+          <w:szCs w:val="18"/>
+          <w:lang w:val="en-GB" w:eastAsia="en-GB"/>
+        </w:rPr>
+        <w:t xml:space="preserve"> -S dotnet-</w:t>
+      </w:r>
+      <w:proofErr w:type="spellStart"/>
+      <w:proofErr w:type="gramStart"/>
+      <w:r>
+        <w:rPr>
+          <w:rFonts w:ascii="Consolas" w:eastAsia="Times New Roman" w:hAnsi="Consolas" w:cs="Courier New"/>
+          <w:color w:val="24292E"/>
+          <w:sz w:val="18"/>
+          <w:szCs w:val="18"/>
+          <w:lang w:val="en-GB" w:eastAsia="en-GB"/>
+        </w:rPr>
+        <w:t>sdk</w:t>
+      </w:r>
+      <w:proofErr w:type="spellEnd"/>
+      <w:proofErr w:type="gramEnd"/>
     </w:p>
     <w:p>
       <w:pPr>
@@ -4217,19 +4591,42 @@
         </w:rPr>
         <w:t> via the included </w:t>
       </w:r>
-      <w:hyperlink r:id="rId30" w:history="1">
-        <w:r>
-          <w:rPr>
-            <w:rFonts w:eastAsia="Times New Roman" w:cs="Segoe UI"/>
-            <w:color w:val="0000FF"/>
-            <w:sz w:val="22"/>
-            <w:szCs w:val="22"/>
-            <w:u w:val="single"/>
-            <w:lang w:val="en-GB" w:eastAsia="en-GB"/>
-          </w:rPr>
-          <w:t>Dockerfile</w:t>
-        </w:r>
-      </w:hyperlink>
+      <w:proofErr w:type="spellStart"/>
+      <w:r>
+        <w:fldChar w:fldCharType="begin"/>
+      </w:r>
+      <w:r>
+        <w:rPr>
+          <w:lang w:val="en-GB"/>
+        </w:rPr>
+        <w:instrText xml:space="preserve"> HYPERLINK "https://github.com/SilasDerProfi/weeping-snake/blob/main/src/WeepingSnake.Game/Dockerfile" </w:instrText>
+      </w:r>
+      <w:r>
+        <w:fldChar w:fldCharType="separate"/>
+      </w:r>
+      <w:r>
+        <w:rPr>
+          <w:rFonts w:eastAsia="Times New Roman" w:cs="Segoe UI"/>
+          <w:color w:val="0000FF"/>
+          <w:sz w:val="22"/>
+          <w:szCs w:val="22"/>
+          <w:u w:val="single"/>
+          <w:lang w:val="en-GB" w:eastAsia="en-GB"/>
+        </w:rPr>
+        <w:t>Dockerfile</w:t>
+      </w:r>
+      <w:proofErr w:type="spellEnd"/>
+      <w:r>
+        <w:rPr>
+          <w:rFonts w:eastAsia="Times New Roman" w:cs="Segoe UI"/>
+          <w:color w:val="0000FF"/>
+          <w:sz w:val="22"/>
+          <w:szCs w:val="22"/>
+          <w:u w:val="single"/>
+          <w:lang w:val="en-GB" w:eastAsia="en-GB"/>
+        </w:rPr>
+        <w:fldChar w:fldCharType="end"/>
+      </w:r>
       <w:r>
         <w:rPr>
           <w:rFonts w:eastAsia="Times New Roman" w:cs="Segoe UI"/>
@@ -4286,6 +4683,7 @@
           <w:lang w:val="en-GB" w:eastAsia="en-GB"/>
         </w:rPr>
       </w:pPr>
+      <w:proofErr w:type="gramStart"/>
       <w:r>
         <w:rPr>
           <w:rFonts w:eastAsia="Times New Roman" w:cs="Segoe UI"/>
@@ -4294,7 +4692,18 @@
           <w:szCs w:val="22"/>
           <w:lang w:val="en-GB" w:eastAsia="en-GB"/>
         </w:rPr>
-        <w:t>E.g. </w:t>
+        <w:t>E.g.</w:t>
+      </w:r>
+      <w:proofErr w:type="gramEnd"/>
+      <w:r>
+        <w:rPr>
+          <w:rFonts w:eastAsia="Times New Roman" w:cs="Segoe UI"/>
+          <w:color w:val="24292E"/>
+          <w:sz w:val="22"/>
+          <w:szCs w:val="22"/>
+          <w:lang w:val="en-GB" w:eastAsia="en-GB"/>
+        </w:rPr>
+        <w:t> </w:t>
       </w:r>
       <w:r>
         <w:rPr>
@@ -4324,6 +4733,7 @@
           <w:lang w:val="en-GB" w:eastAsia="en-GB"/>
         </w:rPr>
       </w:pPr>
+      <w:proofErr w:type="gramStart"/>
       <w:r>
         <w:rPr>
           <w:rFonts w:eastAsia="Times New Roman" w:cs="Segoe UI"/>
@@ -4332,7 +4742,18 @@
           <w:szCs w:val="22"/>
           <w:lang w:val="en-GB" w:eastAsia="en-GB"/>
         </w:rPr>
-        <w:t>Obviously you can specify a specific directory for the clone</w:t>
+        <w:t>Obviously</w:t>
+      </w:r>
+      <w:proofErr w:type="gramEnd"/>
+      <w:r>
+        <w:rPr>
+          <w:rFonts w:eastAsia="Times New Roman" w:cs="Segoe UI"/>
+          <w:color w:val="24292E"/>
+          <w:sz w:val="22"/>
+          <w:szCs w:val="22"/>
+          <w:lang w:val="en-GB" w:eastAsia="en-GB"/>
+        </w:rPr>
+        <w:t xml:space="preserve"> you can specify a specific directory for the clone</w:t>
       </w:r>
     </w:p>
     <w:p>
@@ -4416,8 +4837,20 @@
           <w:szCs w:val="18"/>
           <w:lang w:val="en-GB" w:eastAsia="en-GB"/>
         </w:rPr>
-        <w:t>dotnet build src</w:t>
+        <w:t xml:space="preserve">dotnet build </w:t>
       </w:r>
+      <w:proofErr w:type="spellStart"/>
+      <w:r>
+        <w:rPr>
+          <w:rFonts w:ascii="Consolas" w:eastAsia="Times New Roman" w:hAnsi="Consolas" w:cs="Courier New"/>
+          <w:color w:val="24292E"/>
+          <w:sz w:val="18"/>
+          <w:szCs w:val="18"/>
+          <w:lang w:val="en-GB" w:eastAsia="en-GB"/>
+        </w:rPr>
+        <w:t>src</w:t>
+      </w:r>
+      <w:proofErr w:type="spellEnd"/>
       <w:r>
         <w:rPr>
           <w:rFonts w:eastAsia="Times New Roman" w:cs="Segoe UI"/>
@@ -4426,8 +4859,20 @@
           <w:szCs w:val="22"/>
           <w:lang w:val="en-GB" w:eastAsia="en-GB"/>
         </w:rPr>
-        <w:t> in the directory of your clone</w:t>
+        <w:t xml:space="preserve"> in the directory of your </w:t>
       </w:r>
+      <w:proofErr w:type="gramStart"/>
+      <w:r>
+        <w:rPr>
+          <w:rFonts w:eastAsia="Times New Roman" w:cs="Segoe UI"/>
+          <w:color w:val="24292E"/>
+          <w:sz w:val="22"/>
+          <w:szCs w:val="22"/>
+          <w:lang w:val="en-GB" w:eastAsia="en-GB"/>
+        </w:rPr>
+        <w:t>clone</w:t>
+      </w:r>
+      <w:proofErr w:type="gramEnd"/>
     </w:p>
     <w:p>
       <w:pPr>
@@ -4511,8 +4956,20 @@
           <w:szCs w:val="18"/>
           <w:lang w:val="en-GB" w:eastAsia="en-GB"/>
         </w:rPr>
-        <w:t>dotnet test src</w:t>
+        <w:t xml:space="preserve">dotnet test </w:t>
       </w:r>
+      <w:proofErr w:type="spellStart"/>
+      <w:r>
+        <w:rPr>
+          <w:rFonts w:ascii="Consolas" w:eastAsia="Times New Roman" w:hAnsi="Consolas" w:cs="Courier New"/>
+          <w:color w:val="24292E"/>
+          <w:sz w:val="18"/>
+          <w:szCs w:val="18"/>
+          <w:lang w:val="en-GB" w:eastAsia="en-GB"/>
+        </w:rPr>
+        <w:t>src</w:t>
+      </w:r>
+      <w:proofErr w:type="spellEnd"/>
       <w:r>
         <w:rPr>
           <w:rFonts w:eastAsia="Times New Roman" w:cs="Segoe UI"/>
@@ -4521,8 +4978,20 @@
           <w:szCs w:val="22"/>
           <w:lang w:val="en-GB" w:eastAsia="en-GB"/>
         </w:rPr>
-        <w:t> in the directory of your clone</w:t>
+        <w:t xml:space="preserve"> in the directory of your </w:t>
       </w:r>
+      <w:proofErr w:type="gramStart"/>
+      <w:r>
+        <w:rPr>
+          <w:rFonts w:eastAsia="Times New Roman" w:cs="Segoe UI"/>
+          <w:color w:val="24292E"/>
+          <w:sz w:val="22"/>
+          <w:szCs w:val="22"/>
+          <w:lang w:val="en-GB" w:eastAsia="en-GB"/>
+        </w:rPr>
+        <w:t>clone</w:t>
+      </w:r>
+      <w:proofErr w:type="gramEnd"/>
     </w:p>
     <w:p>
       <w:pPr>
@@ -4582,8 +5051,42 @@
           <w:szCs w:val="18"/>
           <w:lang w:val="en-GB" w:eastAsia="en-GB"/>
         </w:rPr>
-        <w:t>dotnet run --project src/WeepingSnake.ConsoleClient</w:t>
+        <w:t xml:space="preserve">dotnet run --project </w:t>
       </w:r>
+      <w:proofErr w:type="spellStart"/>
+      <w:r>
+        <w:rPr>
+          <w:rFonts w:ascii="Consolas" w:eastAsia="Times New Roman" w:hAnsi="Consolas" w:cs="Courier New"/>
+          <w:color w:val="24292E"/>
+          <w:sz w:val="18"/>
+          <w:szCs w:val="18"/>
+          <w:lang w:val="en-GB" w:eastAsia="en-GB"/>
+        </w:rPr>
+        <w:t>src</w:t>
+      </w:r>
+      <w:proofErr w:type="spellEnd"/>
+      <w:r>
+        <w:rPr>
+          <w:rFonts w:ascii="Consolas" w:eastAsia="Times New Roman" w:hAnsi="Consolas" w:cs="Courier New"/>
+          <w:color w:val="24292E"/>
+          <w:sz w:val="18"/>
+          <w:szCs w:val="18"/>
+          <w:lang w:val="en-GB" w:eastAsia="en-GB"/>
+        </w:rPr>
+        <w:t>/</w:t>
+      </w:r>
+      <w:proofErr w:type="spellStart"/>
+      <w:r>
+        <w:rPr>
+          <w:rFonts w:ascii="Consolas" w:eastAsia="Times New Roman" w:hAnsi="Consolas" w:cs="Courier New"/>
+          <w:color w:val="24292E"/>
+          <w:sz w:val="18"/>
+          <w:szCs w:val="18"/>
+          <w:lang w:val="en-GB" w:eastAsia="en-GB"/>
+        </w:rPr>
+        <w:t>WeepingSnake.ConsoleClient</w:t>
+      </w:r>
+      <w:proofErr w:type="spellEnd"/>
       <w:r>
         <w:rPr>
           <w:rFonts w:eastAsia="Times New Roman" w:cs="Segoe UI"/>
@@ -4592,8 +5095,20 @@
           <w:szCs w:val="22"/>
           <w:lang w:val="en-GB" w:eastAsia="en-GB"/>
         </w:rPr>
-        <w:t> in the directory of your clone</w:t>
+        <w:t xml:space="preserve"> in the directory of your </w:t>
       </w:r>
+      <w:proofErr w:type="gramStart"/>
+      <w:r>
+        <w:rPr>
+          <w:rFonts w:eastAsia="Times New Roman" w:cs="Segoe UI"/>
+          <w:color w:val="24292E"/>
+          <w:sz w:val="22"/>
+          <w:szCs w:val="22"/>
+          <w:lang w:val="en-GB" w:eastAsia="en-GB"/>
+        </w:rPr>
+        <w:t>clone</w:t>
+      </w:r>
+      <w:proofErr w:type="gramEnd"/>
     </w:p>
     <w:p>
       <w:pPr>
@@ -4610,8 +5125,13 @@
         <w:pStyle w:val="berschrift2"/>
       </w:pPr>
       <w:bookmarkStart w:id="13" w:name="_Toc72307022"/>
+      <w:proofErr w:type="spellStart"/>
       <w:r>
-        <w:t>Ubiquitous Language</w:t>
+        <w:t>Ubiquitous</w:t>
+      </w:r>
+      <w:proofErr w:type="spellEnd"/>
+      <w:r>
+        <w:t xml:space="preserve"> Language</w:t>
       </w:r>
       <w:bookmarkEnd w:id="13"/>
     </w:p>
@@ -4619,8 +5139,13 @@
       <w:r>
         <w:t xml:space="preserve">Die Betrachtung der </w:t>
       </w:r>
+      <w:proofErr w:type="spellStart"/>
       <w:r>
-        <w:t>Ubiquitous Language</w:t>
+        <w:t>Ubiquitous</w:t>
+      </w:r>
+      <w:proofErr w:type="spellEnd"/>
+      <w:r>
+        <w:t xml:space="preserve"> Language</w:t>
       </w:r>
       <w:r>
         <w:t xml:space="preserve"> (UL)</w:t>
@@ -5144,24 +5669,14 @@
       <w:r>
         <w:t xml:space="preserve">Abbildung </w:t>
       </w:r>
-      <w:r>
-        <w:fldChar w:fldCharType="begin"/>
-      </w:r>
-      <w:r>
-        <w:instrText xml:space="preserve"> SEQ Abbildung \* ARABIC </w:instrText>
-      </w:r>
-      <w:r>
-        <w:fldChar w:fldCharType="separate"/>
-      </w:r>
-      <w:r>
-        <w:rPr>
-          <w:noProof/>
-        </w:rPr>
-        <w:t>1</w:t>
-      </w:r>
-      <w:r>
-        <w:fldChar w:fldCharType="end"/>
-      </w:r>
+      <w:fldSimple w:instr=" SEQ Abbildung \* ARABIC ">
+        <w:r>
+          <w:rPr>
+            <w:noProof/>
+          </w:rPr>
+          <w:t>1</w:t>
+        </w:r>
+      </w:fldSimple>
       <w:r>
         <w:t>: Problemdomäne</w:t>
       </w:r>
@@ -5341,6 +5856,7 @@
               </w:rPr>
               <w:t xml:space="preserve">, </w:t>
             </w:r>
+            <w:proofErr w:type="spellStart"/>
             <w:r>
               <w:rPr>
                 <w:i/>
@@ -5349,6 +5865,7 @@
               </w:rPr>
               <w:t>PlayerAction</w:t>
             </w:r>
+            <w:proofErr w:type="spellEnd"/>
             <w:r>
               <w:rPr>
                 <w:sz w:val="24"/>
@@ -5678,14 +6195,43 @@
                 <w:lang w:val="en-GB"/>
               </w:rPr>
             </w:pPr>
+            <w:proofErr w:type="spellStart"/>
             <w:r>
               <w:rPr>
                 <w:sz w:val="24"/>
                 <w:szCs w:val="24"/>
                 <w:lang w:val="en-GB"/>
               </w:rPr>
-              <w:t xml:space="preserve">Abzugrenzen zu: </w:t>
+              <w:t>Abzugrenzen</w:t>
             </w:r>
+            <w:proofErr w:type="spellEnd"/>
+            <w:r>
+              <w:rPr>
+                <w:sz w:val="24"/>
+                <w:szCs w:val="24"/>
+                <w:lang w:val="en-GB"/>
+              </w:rPr>
+              <w:t xml:space="preserve"> </w:t>
+            </w:r>
+            <w:proofErr w:type="spellStart"/>
+            <w:r>
+              <w:rPr>
+                <w:sz w:val="24"/>
+                <w:szCs w:val="24"/>
+                <w:lang w:val="en-GB"/>
+              </w:rPr>
+              <w:t>zu</w:t>
+            </w:r>
+            <w:proofErr w:type="spellEnd"/>
+            <w:r>
+              <w:rPr>
+                <w:sz w:val="24"/>
+                <w:szCs w:val="24"/>
+                <w:lang w:val="en-GB"/>
+              </w:rPr>
+              <w:t xml:space="preserve">: </w:t>
+            </w:r>
+            <w:proofErr w:type="spellStart"/>
             <w:r>
               <w:rPr>
                 <w:i/>
@@ -5695,6 +6241,7 @@
               </w:rPr>
               <w:t>PlayerAction</w:t>
             </w:r>
+            <w:proofErr w:type="spellEnd"/>
           </w:p>
           <w:p>
             <w:pPr>
@@ -5708,13 +6255,41 @@
                 <w:lang w:val="en-GB"/>
               </w:rPr>
             </w:pPr>
+            <w:proofErr w:type="spellStart"/>
             <w:r>
               <w:rPr>
                 <w:sz w:val="24"/>
                 <w:szCs w:val="24"/>
                 <w:lang w:val="en-GB"/>
               </w:rPr>
-              <w:t xml:space="preserve">Ist bestandteil von: </w:t>
+              <w:t>Ist</w:t>
+            </w:r>
+            <w:proofErr w:type="spellEnd"/>
+            <w:r>
+              <w:rPr>
+                <w:sz w:val="24"/>
+                <w:szCs w:val="24"/>
+                <w:lang w:val="en-GB"/>
+              </w:rPr>
+              <w:t xml:space="preserve"> </w:t>
+            </w:r>
+            <w:proofErr w:type="spellStart"/>
+            <w:r>
+              <w:rPr>
+                <w:sz w:val="24"/>
+                <w:szCs w:val="24"/>
+                <w:lang w:val="en-GB"/>
+              </w:rPr>
+              <w:t>bestandteil</w:t>
+            </w:r>
+            <w:proofErr w:type="spellEnd"/>
+            <w:r>
+              <w:rPr>
+                <w:sz w:val="24"/>
+                <w:szCs w:val="24"/>
+                <w:lang w:val="en-GB"/>
+              </w:rPr>
+              <w:t xml:space="preserve"> von: </w:t>
             </w:r>
             <w:r>
               <w:rPr>
@@ -5737,9 +6312,11 @@
             <w:pPr>
               <w:spacing w:before="20" w:after="20" w:line="240" w:lineRule="auto"/>
             </w:pPr>
+            <w:proofErr w:type="spellStart"/>
             <w:r>
               <w:t>PlayerAction</w:t>
             </w:r>
+            <w:proofErr w:type="spellEnd"/>
           </w:p>
         </w:tc>
         <w:tc>
@@ -5807,13 +6384,41 @@
                 <w:lang w:val="en-GB"/>
               </w:rPr>
             </w:pPr>
+            <w:proofErr w:type="spellStart"/>
             <w:r>
               <w:rPr>
                 <w:sz w:val="24"/>
                 <w:szCs w:val="24"/>
                 <w:lang w:val="en-GB"/>
               </w:rPr>
-              <w:t xml:space="preserve">Abzugrenzen zu: </w:t>
+              <w:t>Abzugrenzen</w:t>
+            </w:r>
+            <w:proofErr w:type="spellEnd"/>
+            <w:r>
+              <w:rPr>
+                <w:sz w:val="24"/>
+                <w:szCs w:val="24"/>
+                <w:lang w:val="en-GB"/>
+              </w:rPr>
+              <w:t xml:space="preserve"> </w:t>
+            </w:r>
+            <w:proofErr w:type="spellStart"/>
+            <w:r>
+              <w:rPr>
+                <w:sz w:val="24"/>
+                <w:szCs w:val="24"/>
+                <w:lang w:val="en-GB"/>
+              </w:rPr>
+              <w:t>zu</w:t>
+            </w:r>
+            <w:proofErr w:type="spellEnd"/>
+            <w:r>
+              <w:rPr>
+                <w:sz w:val="24"/>
+                <w:szCs w:val="24"/>
+                <w:lang w:val="en-GB"/>
+              </w:rPr>
+              <w:t xml:space="preserve">: </w:t>
             </w:r>
             <w:r>
               <w:rPr>
@@ -5840,13 +6445,41 @@
                 <w:lang w:val="en-GB"/>
               </w:rPr>
             </w:pPr>
+            <w:proofErr w:type="spellStart"/>
             <w:r>
               <w:rPr>
                 <w:sz w:val="24"/>
                 <w:szCs w:val="24"/>
                 <w:lang w:val="en-GB"/>
               </w:rPr>
-              <w:t xml:space="preserve">Ist bestandteil von: </w:t>
+              <w:t>Ist</w:t>
+            </w:r>
+            <w:proofErr w:type="spellEnd"/>
+            <w:r>
+              <w:rPr>
+                <w:sz w:val="24"/>
+                <w:szCs w:val="24"/>
+                <w:lang w:val="en-GB"/>
+              </w:rPr>
+              <w:t xml:space="preserve"> </w:t>
+            </w:r>
+            <w:proofErr w:type="spellStart"/>
+            <w:r>
+              <w:rPr>
+                <w:sz w:val="24"/>
+                <w:szCs w:val="24"/>
+                <w:lang w:val="en-GB"/>
+              </w:rPr>
+              <w:t>bestandteil</w:t>
+            </w:r>
+            <w:proofErr w:type="spellEnd"/>
+            <w:r>
+              <w:rPr>
+                <w:sz w:val="24"/>
+                <w:szCs w:val="24"/>
+                <w:lang w:val="en-GB"/>
+              </w:rPr>
+              <w:t xml:space="preserve"> von: </w:t>
             </w:r>
             <w:r>
               <w:rPr>
@@ -5868,29 +6501,24 @@
       <w:r>
         <w:t xml:space="preserve">Tabelle </w:t>
       </w:r>
-      <w:r>
-        <w:fldChar w:fldCharType="begin"/>
-      </w:r>
-      <w:r>
-        <w:instrText xml:space="preserve"> SEQ Tabelle \* ARABIC </w:instrText>
-      </w:r>
-      <w:r>
-        <w:fldChar w:fldCharType="separate"/>
-      </w:r>
-      <w:r>
-        <w:rPr>
-          <w:noProof/>
-        </w:rPr>
-        <w:t>2</w:t>
-      </w:r>
-      <w:r>
-        <w:fldChar w:fldCharType="end"/>
-      </w:r>
+      <w:fldSimple w:instr=" SEQ Tabelle \* ARABIC ">
+        <w:r>
+          <w:rPr>
+            <w:noProof/>
+          </w:rPr>
+          <w:t>2</w:t>
+        </w:r>
+      </w:fldSimple>
       <w:r>
         <w:t xml:space="preserve">: </w:t>
       </w:r>
+      <w:proofErr w:type="spellStart"/>
       <w:r>
-        <w:t>Ubiquitous Language</w:t>
+        <w:t>Ubiquitous</w:t>
+      </w:r>
+      <w:proofErr w:type="spellEnd"/>
+      <w:r>
+        <w:t xml:space="preserve"> Language</w:t>
       </w:r>
       <w:r>
         <w:t xml:space="preserve"> für die</w:t>
@@ -5991,10 +6619,7 @@
               <w:spacing w:before="20" w:after="20" w:line="240" w:lineRule="auto"/>
             </w:pPr>
             <w:r>
-              <w:t>Ein</w:t>
-            </w:r>
-            <w:r>
-              <w:t xml:space="preserve"> Mensch, welcher einen Account besitzt. Er kann an mehreren </w:t>
+              <w:t xml:space="preserve">Ein Mensch, welcher einen Account besitzt. Er kann an mehreren </w:t>
             </w:r>
             <w:r>
               <w:t>Game</w:t>
@@ -6088,29 +6713,24 @@
       <w:r>
         <w:t xml:space="preserve">Tabelle </w:t>
       </w:r>
-      <w:r>
-        <w:fldChar w:fldCharType="begin"/>
-      </w:r>
-      <w:r>
-        <w:instrText xml:space="preserve"> SEQ Tabelle \* ARABIC </w:instrText>
-      </w:r>
-      <w:r>
-        <w:fldChar w:fldCharType="separate"/>
-      </w:r>
-      <w:r>
-        <w:rPr>
-          <w:noProof/>
-        </w:rPr>
-        <w:t>3</w:t>
-      </w:r>
-      <w:r>
-        <w:fldChar w:fldCharType="end"/>
-      </w:r>
+      <w:fldSimple w:instr=" SEQ Tabelle \* ARABIC ">
+        <w:r>
+          <w:rPr>
+            <w:noProof/>
+          </w:rPr>
+          <w:t>3</w:t>
+        </w:r>
+      </w:fldSimple>
       <w:r>
         <w:t xml:space="preserve">: </w:t>
       </w:r>
+      <w:proofErr w:type="spellStart"/>
       <w:r>
-        <w:t>Ubiquitous Language</w:t>
+        <w:t>Ubiquitous</w:t>
+      </w:r>
+      <w:proofErr w:type="spellEnd"/>
+      <w:r>
+        <w:t xml:space="preserve"> Language</w:t>
       </w:r>
       <w:r>
         <w:t xml:space="preserve"> für die </w:t>
@@ -6140,6 +6760,7 @@
       <w:r>
         <w:t xml:space="preserve"> der </w:t>
       </w:r>
+      <w:proofErr w:type="spellStart"/>
       <w:r>
         <w:rPr>
           <w:i/>
@@ -6147,7 +6768,11 @@
         <w:t>Person</w:t>
       </w:r>
       <w:r>
-        <w:t>s.</w:t>
+        <w:t>s</w:t>
+      </w:r>
+      <w:proofErr w:type="spellEnd"/>
+      <w:r>
+        <w:t>.</w:t>
       </w:r>
       <w:r>
         <w:t xml:space="preserve"> Während eines </w:t>
@@ -6161,6 +6786,7 @@
       <w:r>
         <w:t xml:space="preserve">s wissen die </w:t>
       </w:r>
+      <w:proofErr w:type="spellStart"/>
       <w:r>
         <w:rPr>
           <w:i/>
@@ -6168,7 +6794,11 @@
         <w:t>Person</w:t>
       </w:r>
       <w:r>
-        <w:t xml:space="preserve">s nicht, von wem die gegnerischen </w:t>
+        <w:t>s</w:t>
+      </w:r>
+      <w:proofErr w:type="spellEnd"/>
+      <w:r>
+        <w:t xml:space="preserve"> nicht, von wem die gegnerischen </w:t>
       </w:r>
       <w:r>
         <w:rPr>
@@ -6197,13 +6827,41 @@
           <w:szCs w:val="32"/>
         </w:rPr>
       </w:pPr>
+      <w:proofErr w:type="spellStart"/>
       <w:r>
         <w:rPr>
           <w:color w:val="FF0000"/>
           <w:sz w:val="32"/>
           <w:szCs w:val="32"/>
         </w:rPr>
-        <w:t>Bounded Context…</w:t>
+        <w:t>Bounded</w:t>
+      </w:r>
+      <w:proofErr w:type="spellEnd"/>
+      <w:r>
+        <w:rPr>
+          <w:color w:val="FF0000"/>
+          <w:sz w:val="32"/>
+          <w:szCs w:val="32"/>
+        </w:rPr>
+        <w:t xml:space="preserve"> </w:t>
+      </w:r>
+      <w:proofErr w:type="spellStart"/>
+      <w:r>
+        <w:rPr>
+          <w:color w:val="FF0000"/>
+          <w:sz w:val="32"/>
+          <w:szCs w:val="32"/>
+        </w:rPr>
+        <w:t>Context</w:t>
+      </w:r>
+      <w:proofErr w:type="spellEnd"/>
+      <w:r>
+        <w:rPr>
+          <w:color w:val="FF0000"/>
+          <w:sz w:val="32"/>
+          <w:szCs w:val="32"/>
+        </w:rPr>
+        <w:t>…</w:t>
       </w:r>
     </w:p>
     <w:p>
@@ -6217,9 +6875,11 @@
       <w:pPr>
         <w:pStyle w:val="berschrift2"/>
       </w:pPr>
+      <w:proofErr w:type="spellStart"/>
       <w:r>
         <w:t>Repositories</w:t>
       </w:r>
+      <w:proofErr w:type="spellEnd"/>
     </w:p>
     <w:p>
       <w:pPr>
@@ -6261,9 +6921,11 @@
       <w:pPr>
         <w:pStyle w:val="berschrift2"/>
       </w:pPr>
+      <w:proofErr w:type="spellStart"/>
       <w:r>
         <w:t>Entities</w:t>
       </w:r>
+      <w:proofErr w:type="spellEnd"/>
     </w:p>
     <w:p>
       <w:pPr>
@@ -6639,7 +7301,21 @@
         <w:rPr>
           <w:color w:val="FF0000"/>
         </w:rPr>
-        <w:t>Code Smells identifizieren</w:t>
+        <w:t xml:space="preserve">Code </w:t>
+      </w:r>
+      <w:proofErr w:type="spellStart"/>
+      <w:r>
+        <w:rPr>
+          <w:color w:val="FF0000"/>
+        </w:rPr>
+        <w:t>Smells</w:t>
+      </w:r>
+      <w:proofErr w:type="spellEnd"/>
+      <w:r>
+        <w:rPr>
+          <w:color w:val="FF0000"/>
+        </w:rPr>
+        <w:t xml:space="preserve"> identifizieren</w:t>
       </w:r>
     </w:p>
     <w:p>
@@ -6675,7 +7351,21 @@
         <w:rPr>
           <w:color w:val="FF0000"/>
         </w:rPr>
-        <w:t>für 2 Stelle vorher/nacher UML</w:t>
+        <w:t>für 2 Stelle vorher/</w:t>
+      </w:r>
+      <w:proofErr w:type="spellStart"/>
+      <w:r>
+        <w:rPr>
+          <w:color w:val="FF0000"/>
+        </w:rPr>
+        <w:t>nacher</w:t>
+      </w:r>
+      <w:proofErr w:type="spellEnd"/>
+      <w:r>
+        <w:rPr>
+          <w:color w:val="FF0000"/>
+        </w:rPr>
+        <w:t xml:space="preserve"> UML</w:t>
       </w:r>
     </w:p>
     <w:p>
@@ -6747,7 +7437,35 @@
         <w:rPr>
           <w:color w:val="FF0000"/>
         </w:rPr>
-        <w:t>Einsatz von Fake-/MockObjekten (ohne Frameworks wie z.B. Mockito)</w:t>
+        <w:t>Einsatz von Fake-/</w:t>
+      </w:r>
+      <w:proofErr w:type="spellStart"/>
+      <w:r>
+        <w:rPr>
+          <w:color w:val="FF0000"/>
+        </w:rPr>
+        <w:t>MockObjekten</w:t>
+      </w:r>
+      <w:proofErr w:type="spellEnd"/>
+      <w:r>
+        <w:rPr>
+          <w:color w:val="FF0000"/>
+        </w:rPr>
+        <w:t xml:space="preserve"> (ohne Frameworks wie z.B. </w:t>
+      </w:r>
+      <w:proofErr w:type="spellStart"/>
+      <w:r>
+        <w:rPr>
+          <w:color w:val="FF0000"/>
+        </w:rPr>
+        <w:t>Mockito</w:t>
+      </w:r>
+      <w:proofErr w:type="spellEnd"/>
+      <w:r>
+        <w:rPr>
+          <w:color w:val="FF0000"/>
+        </w:rPr>
+        <w:t>)</w:t>
       </w:r>
     </w:p>
     <w:p>
@@ -6801,8 +7519,16 @@
         <w:rPr>
           <w:color w:val="FF0000"/>
         </w:rPr>
-        <w:t>Einsatz der Fake/MockObjekte</w:t>
+        <w:t>Einsatz der Fake/</w:t>
       </w:r>
+      <w:proofErr w:type="spellStart"/>
+      <w:r>
+        <w:rPr>
+          <w:color w:val="FF0000"/>
+        </w:rPr>
+        <w:t>MockObjekte</w:t>
+      </w:r>
+      <w:proofErr w:type="spellEnd"/>
     </w:p>
     <w:p>
       <w:pPr>
@@ -6968,8 +7694,8 @@
       </w:r>
     </w:p>
     <w:sectPr>
-      <w:headerReference w:type="default" r:id="rId31"/>
-      <w:footerReference w:type="default" r:id="rId32"/>
+      <w:headerReference w:type="default" r:id="rId30"/>
+      <w:footerReference w:type="default" r:id="rId31"/>
       <w:pgSz w:w="11906" w:h="16838" w:code="9"/>
       <w:pgMar w:top="1985" w:right="1701" w:bottom="1985" w:left="1701" w:header="993" w:footer="720" w:gutter="0"/>
       <w:pgNumType w:start="1"/>
@@ -7137,14 +7863,27 @@
             <w:r>
               <w:t xml:space="preserve"> von </w:t>
             </w:r>
-            <w:fldSimple w:instr="SECTIONPAGES   \* MERGEFORMAT">
-              <w:r>
-                <w:rPr>
-                  <w:noProof/>
-                </w:rPr>
-                <w:t>14</w:t>
-              </w:r>
-            </w:fldSimple>
+            <w:r>
+              <w:fldChar w:fldCharType="begin"/>
+            </w:r>
+            <w:r>
+              <w:instrText>SECTIONPAGES   \* MERGEFORMAT</w:instrText>
+            </w:r>
+            <w:r>
+              <w:fldChar w:fldCharType="separate"/>
+            </w:r>
+            <w:r>
+              <w:rPr>
+                <w:noProof/>
+              </w:rPr>
+              <w:t>14</w:t>
+            </w:r>
+            <w:r>
+              <w:rPr>
+                <w:noProof/>
+              </w:rPr>
+              <w:fldChar w:fldCharType="end"/>
+            </w:r>
           </w:sdtContent>
         </w:sdt>
       </w:p>
@@ -36198,6 +36937,142 @@
 </file>
 
 <file path=customXml/item1.xml><?xml version="1.0" encoding="utf-8"?>
+<p:properties xmlns:p="http://schemas.microsoft.com/office/2006/metadata/properties" xmlns:xsi="http://www.w3.org/2001/XMLSchema-instance" xmlns:pc="http://schemas.microsoft.com/office/infopath/2007/PartnerControls">
+  <documentManagement>
+    <LocLastLocAttemptVersionTypeLookup xmlns="4873beb7-5857-4685-be1f-d57550cc96cc" xsi:nil="true"/>
+    <MarketSpecific xmlns="4873beb7-5857-4685-be1f-d57550cc96cc">false</MarketSpecific>
+    <ApprovalStatus xmlns="4873beb7-5857-4685-be1f-d57550cc96cc">InProgress</ApprovalStatus>
+    <LocComments xmlns="4873beb7-5857-4685-be1f-d57550cc96cc" xsi:nil="true"/>
+    <DirectSourceMarket xmlns="4873beb7-5857-4685-be1f-d57550cc96cc" xsi:nil="true"/>
+    <LocPublishedLinkedAssetsLookup xmlns="4873beb7-5857-4685-be1f-d57550cc96cc" xsi:nil="true"/>
+    <ThumbnailAssetId xmlns="4873beb7-5857-4685-be1f-d57550cc96cc" xsi:nil="true"/>
+    <PrimaryImageGen xmlns="4873beb7-5857-4685-be1f-d57550cc96cc">true</PrimaryImageGen>
+    <LegacyData xmlns="4873beb7-5857-4685-be1f-d57550cc96cc" xsi:nil="true"/>
+    <LocNewPublishedVersionLookup xmlns="4873beb7-5857-4685-be1f-d57550cc96cc" xsi:nil="true"/>
+    <NumericId xmlns="4873beb7-5857-4685-be1f-d57550cc96cc">102787001</NumericId>
+    <TPFriendlyName xmlns="4873beb7-5857-4685-be1f-d57550cc96cc" xsi:nil="true"/>
+    <LocOverallPublishStatusLookup xmlns="4873beb7-5857-4685-be1f-d57550cc96cc" xsi:nil="true"/>
+    <LocRecommendedHandoff xmlns="4873beb7-5857-4685-be1f-d57550cc96cc" xsi:nil="true"/>
+    <BlockPublish xmlns="4873beb7-5857-4685-be1f-d57550cc96cc">false</BlockPublish>
+    <BusinessGroup xmlns="4873beb7-5857-4685-be1f-d57550cc96cc" xsi:nil="true"/>
+    <OpenTemplate xmlns="4873beb7-5857-4685-be1f-d57550cc96cc">true</OpenTemplate>
+    <SourceTitle xmlns="4873beb7-5857-4685-be1f-d57550cc96cc" xsi:nil="true"/>
+    <LocOverallLocStatusLookup xmlns="4873beb7-5857-4685-be1f-d57550cc96cc" xsi:nil="true"/>
+    <APEditor xmlns="4873beb7-5857-4685-be1f-d57550cc96cc">
+      <UserInfo>
+        <DisplayName/>
+        <AccountId xsi:nil="true"/>
+        <AccountType/>
+      </UserInfo>
+    </APEditor>
+    <UALocComments xmlns="4873beb7-5857-4685-be1f-d57550cc96cc" xsi:nil="true"/>
+    <IntlLangReviewDate xmlns="4873beb7-5857-4685-be1f-d57550cc96cc" xsi:nil="true"/>
+    <PublishStatusLookup xmlns="4873beb7-5857-4685-be1f-d57550cc96cc">
+      <Value>1343188</Value>
+    </PublishStatusLookup>
+    <ParentAssetId xmlns="4873beb7-5857-4685-be1f-d57550cc96cc" xsi:nil="true"/>
+    <FeatureTagsTaxHTField0 xmlns="4873beb7-5857-4685-be1f-d57550cc96cc">
+      <Terms xmlns="http://schemas.microsoft.com/office/infopath/2007/PartnerControls"/>
+    </FeatureTagsTaxHTField0>
+    <MachineTranslated xmlns="4873beb7-5857-4685-be1f-d57550cc96cc">false</MachineTranslated>
+    <Providers xmlns="4873beb7-5857-4685-be1f-d57550cc96cc" xsi:nil="true"/>
+    <OriginalSourceMarket xmlns="4873beb7-5857-4685-be1f-d57550cc96cc" xsi:nil="true"/>
+    <APDescription xmlns="4873beb7-5857-4685-be1f-d57550cc96cc" xsi:nil="true"/>
+    <ContentItem xmlns="4873beb7-5857-4685-be1f-d57550cc96cc" xsi:nil="true"/>
+    <ClipArtFilename xmlns="4873beb7-5857-4685-be1f-d57550cc96cc" xsi:nil="true"/>
+    <TPInstallLocation xmlns="4873beb7-5857-4685-be1f-d57550cc96cc" xsi:nil="true"/>
+    <TimesCloned xmlns="4873beb7-5857-4685-be1f-d57550cc96cc" xsi:nil="true"/>
+    <PublishTargets xmlns="4873beb7-5857-4685-be1f-d57550cc96cc">OfficeOnlineVNext</PublishTargets>
+    <AcquiredFrom xmlns="4873beb7-5857-4685-be1f-d57550cc96cc">Internal MS</AcquiredFrom>
+    <AssetStart xmlns="4873beb7-5857-4685-be1f-d57550cc96cc">2011-11-23T17:29:00+00:00</AssetStart>
+    <FriendlyTitle xmlns="4873beb7-5857-4685-be1f-d57550cc96cc" xsi:nil="true"/>
+    <Provider xmlns="4873beb7-5857-4685-be1f-d57550cc96cc" xsi:nil="true"/>
+    <LastHandOff xmlns="4873beb7-5857-4685-be1f-d57550cc96cc" xsi:nil="true"/>
+    <TPClientViewer xmlns="4873beb7-5857-4685-be1f-d57550cc96cc" xsi:nil="true"/>
+    <TemplateStatus xmlns="4873beb7-5857-4685-be1f-d57550cc96cc">Complete</TemplateStatus>
+    <Downloads xmlns="4873beb7-5857-4685-be1f-d57550cc96cc">0</Downloads>
+    <OOCacheId xmlns="4873beb7-5857-4685-be1f-d57550cc96cc" xsi:nil="true"/>
+    <IsDeleted xmlns="4873beb7-5857-4685-be1f-d57550cc96cc">false</IsDeleted>
+    <LocPublishedDependentAssetsLookup xmlns="4873beb7-5857-4685-be1f-d57550cc96cc" xsi:nil="true"/>
+    <AssetExpire xmlns="4873beb7-5857-4685-be1f-d57550cc96cc">2029-05-12T07:00:00+00:00</AssetExpire>
+    <CSXSubmissionMarket xmlns="4873beb7-5857-4685-be1f-d57550cc96cc" xsi:nil="true"/>
+    <DSATActionTaken xmlns="4873beb7-5857-4685-be1f-d57550cc96cc" xsi:nil="true"/>
+    <SubmitterId xmlns="4873beb7-5857-4685-be1f-d57550cc96cc" xsi:nil="true"/>
+    <EditorialTags xmlns="4873beb7-5857-4685-be1f-d57550cc96cc" xsi:nil="true"/>
+    <TPExecutable xmlns="4873beb7-5857-4685-be1f-d57550cc96cc" xsi:nil="true"/>
+    <CSXSubmissionDate xmlns="4873beb7-5857-4685-be1f-d57550cc96cc" xsi:nil="true"/>
+    <CSXUpdate xmlns="4873beb7-5857-4685-be1f-d57550cc96cc">false</CSXUpdate>
+    <AssetType xmlns="4873beb7-5857-4685-be1f-d57550cc96cc">TP</AssetType>
+    <ApprovalLog xmlns="4873beb7-5857-4685-be1f-d57550cc96cc" xsi:nil="true"/>
+    <BugNumber xmlns="4873beb7-5857-4685-be1f-d57550cc96cc" xsi:nil="true"/>
+    <OriginAsset xmlns="4873beb7-5857-4685-be1f-d57550cc96cc" xsi:nil="true"/>
+    <TPComponent xmlns="4873beb7-5857-4685-be1f-d57550cc96cc" xsi:nil="true"/>
+    <Milestone xmlns="4873beb7-5857-4685-be1f-d57550cc96cc" xsi:nil="true"/>
+    <RecommendationsModifier xmlns="4873beb7-5857-4685-be1f-d57550cc96cc" xsi:nil="true"/>
+    <AssetId xmlns="4873beb7-5857-4685-be1f-d57550cc96cc">TP102787001</AssetId>
+    <PolicheckWords xmlns="4873beb7-5857-4685-be1f-d57550cc96cc" xsi:nil="true"/>
+    <TPLaunchHelpLink xmlns="4873beb7-5857-4685-be1f-d57550cc96cc" xsi:nil="true"/>
+    <IntlLocPriority xmlns="4873beb7-5857-4685-be1f-d57550cc96cc" xsi:nil="true"/>
+    <TPApplication xmlns="4873beb7-5857-4685-be1f-d57550cc96cc" xsi:nil="true"/>
+    <IntlLangReviewer xmlns="4873beb7-5857-4685-be1f-d57550cc96cc" xsi:nil="true"/>
+    <HandoffToMSDN xmlns="4873beb7-5857-4685-be1f-d57550cc96cc" xsi:nil="true"/>
+    <PlannedPubDate xmlns="4873beb7-5857-4685-be1f-d57550cc96cc" xsi:nil="true"/>
+    <CrawlForDependencies xmlns="4873beb7-5857-4685-be1f-d57550cc96cc">false</CrawlForDependencies>
+    <LocLastLocAttemptVersionLookup xmlns="4873beb7-5857-4685-be1f-d57550cc96cc">693888</LocLastLocAttemptVersionLookup>
+    <LocProcessedForHandoffsLookup xmlns="4873beb7-5857-4685-be1f-d57550cc96cc" xsi:nil="true"/>
+    <TrustLevel xmlns="4873beb7-5857-4685-be1f-d57550cc96cc">1 Microsoft Managed Content</TrustLevel>
+    <CampaignTagsTaxHTField0 xmlns="4873beb7-5857-4685-be1f-d57550cc96cc">
+      <Terms xmlns="http://schemas.microsoft.com/office/infopath/2007/PartnerControls"/>
+    </CampaignTagsTaxHTField0>
+    <TPNamespace xmlns="4873beb7-5857-4685-be1f-d57550cc96cc" xsi:nil="true"/>
+    <LocOverallPreviewStatusLookup xmlns="4873beb7-5857-4685-be1f-d57550cc96cc" xsi:nil="true"/>
+    <TaxCatchAll xmlns="4873beb7-5857-4685-be1f-d57550cc96cc"/>
+    <IsSearchable xmlns="4873beb7-5857-4685-be1f-d57550cc96cc">false</IsSearchable>
+    <TemplateTemplateType xmlns="4873beb7-5857-4685-be1f-d57550cc96cc">Word Document Template</TemplateTemplateType>
+    <Markets xmlns="4873beb7-5857-4685-be1f-d57550cc96cc"/>
+    <IntlLangReview xmlns="4873beb7-5857-4685-be1f-d57550cc96cc" xsi:nil="true"/>
+    <UAProjectedTotalWords xmlns="4873beb7-5857-4685-be1f-d57550cc96cc" xsi:nil="true"/>
+    <OutputCachingOn xmlns="4873beb7-5857-4685-be1f-d57550cc96cc">false</OutputCachingOn>
+    <AverageRating xmlns="4873beb7-5857-4685-be1f-d57550cc96cc" xsi:nil="true"/>
+    <LocMarketGroupTiers2 xmlns="4873beb7-5857-4685-be1f-d57550cc96cc" xsi:nil="true"/>
+    <APAuthor xmlns="4873beb7-5857-4685-be1f-d57550cc96cc">
+      <UserInfo>
+        <DisplayName>REDMOND\v-namall</DisplayName>
+        <AccountId>978</AccountId>
+        <AccountType/>
+      </UserInfo>
+    </APAuthor>
+    <TPCommandLine xmlns="4873beb7-5857-4685-be1f-d57550cc96cc" xsi:nil="true"/>
+    <LocManualTestRequired xmlns="4873beb7-5857-4685-be1f-d57550cc96cc">false</LocManualTestRequired>
+    <TPAppVersion xmlns="4873beb7-5857-4685-be1f-d57550cc96cc" xsi:nil="true"/>
+    <EditorialStatus xmlns="4873beb7-5857-4685-be1f-d57550cc96cc">Complete</EditorialStatus>
+    <LocProcessedForMarketsLookup xmlns="4873beb7-5857-4685-be1f-d57550cc96cc" xsi:nil="true"/>
+    <LastModifiedDateTime xmlns="4873beb7-5857-4685-be1f-d57550cc96cc" xsi:nil="true"/>
+    <TPLaunchHelpLinkType xmlns="4873beb7-5857-4685-be1f-d57550cc96cc">Template</TPLaunchHelpLinkType>
+    <ScenarioTagsTaxHTField0 xmlns="4873beb7-5857-4685-be1f-d57550cc96cc">
+      <Terms xmlns="http://schemas.microsoft.com/office/infopath/2007/PartnerControls"/>
+    </ScenarioTagsTaxHTField0>
+    <OriginalRelease xmlns="4873beb7-5857-4685-be1f-d57550cc96cc">14</OriginalRelease>
+    <LocalizationTagsTaxHTField0 xmlns="4873beb7-5857-4685-be1f-d57550cc96cc">
+      <Terms xmlns="http://schemas.microsoft.com/office/infopath/2007/PartnerControls"/>
+    </LocalizationTagsTaxHTField0>
+    <Manager xmlns="4873beb7-5857-4685-be1f-d57550cc96cc" xsi:nil="true"/>
+    <UALocRecommendation xmlns="4873beb7-5857-4685-be1f-d57550cc96cc">Localize</UALocRecommendation>
+    <LocOverallHandbackStatusLookup xmlns="4873beb7-5857-4685-be1f-d57550cc96cc" xsi:nil="true"/>
+    <ArtSampleDocs xmlns="4873beb7-5857-4685-be1f-d57550cc96cc" xsi:nil="true"/>
+    <UACurrentWords xmlns="4873beb7-5857-4685-be1f-d57550cc96cc" xsi:nil="true"/>
+    <ShowIn xmlns="4873beb7-5857-4685-be1f-d57550cc96cc">Show everywhere</ShowIn>
+    <CSXHash xmlns="4873beb7-5857-4685-be1f-d57550cc96cc" xsi:nil="true"/>
+    <VoteCount xmlns="4873beb7-5857-4685-be1f-d57550cc96cc" xsi:nil="true"/>
+    <InternalTagsTaxHTField0 xmlns="4873beb7-5857-4685-be1f-d57550cc96cc">
+      <Terms xmlns="http://schemas.microsoft.com/office/infopath/2007/PartnerControls"/>
+    </InternalTagsTaxHTField0>
+    <UANotes xmlns="4873beb7-5857-4685-be1f-d57550cc96cc" xsi:nil="true"/>
+  </documentManagement>
+</p:properties>
+</file>
+
+<file path=customXml/item2.xml><?xml version="1.0" encoding="utf-8"?>
 <ct:contentTypeSchema xmlns:ct="http://schemas.microsoft.com/office/2006/metadata/contentType" xmlns:ma="http://schemas.microsoft.com/office/2006/metadata/properties/metaAttributes" ct:_="" ma:_="" ma:contentTypeName="TemplateFile" ma:contentTypeID="0x0101006EDDDB5EE6D98C44930B742096920B300400F5B6D36B3EF94B4E9A635CDF2A18F5B8" ma:contentTypeVersion="72" ma:contentTypeDescription="Create a new document." ma:contentTypeScope="" ma:versionID="a23e56308344d904b51738559c3d67c9">
   <xsd:schema xmlns:xsd="http://www.w3.org/2001/XMLSchema" xmlns:xs="http://www.w3.org/2001/XMLSchema" xmlns:p="http://schemas.microsoft.com/office/2006/metadata/properties" xmlns:ns2="4873beb7-5857-4685-be1f-d57550cc96cc" targetNamespace="http://schemas.microsoft.com/office/2006/metadata/properties" ma:root="true" ma:fieldsID="cd0908cc4600e77bf5da051303e00c8d" ns2:_="">
     <xsd:import namespace="4873beb7-5857-4685-be1f-d57550cc96cc"/>
@@ -37237,147 +38112,21 @@
 </ct:contentTypeSchema>
 </file>
 
-<file path=customXml/item2.xml><?xml version="1.0" encoding="utf-8"?>
-<p:properties xmlns:p="http://schemas.microsoft.com/office/2006/metadata/properties" xmlns:xsi="http://www.w3.org/2001/XMLSchema-instance" xmlns:pc="http://schemas.microsoft.com/office/infopath/2007/PartnerControls">
-  <documentManagement>
-    <LocLastLocAttemptVersionTypeLookup xmlns="4873beb7-5857-4685-be1f-d57550cc96cc" xsi:nil="true"/>
-    <MarketSpecific xmlns="4873beb7-5857-4685-be1f-d57550cc96cc">false</MarketSpecific>
-    <ApprovalStatus xmlns="4873beb7-5857-4685-be1f-d57550cc96cc">InProgress</ApprovalStatus>
-    <LocComments xmlns="4873beb7-5857-4685-be1f-d57550cc96cc" xsi:nil="true"/>
-    <DirectSourceMarket xmlns="4873beb7-5857-4685-be1f-d57550cc96cc" xsi:nil="true"/>
-    <LocPublishedLinkedAssetsLookup xmlns="4873beb7-5857-4685-be1f-d57550cc96cc" xsi:nil="true"/>
-    <ThumbnailAssetId xmlns="4873beb7-5857-4685-be1f-d57550cc96cc" xsi:nil="true"/>
-    <PrimaryImageGen xmlns="4873beb7-5857-4685-be1f-d57550cc96cc">true</PrimaryImageGen>
-    <LegacyData xmlns="4873beb7-5857-4685-be1f-d57550cc96cc" xsi:nil="true"/>
-    <LocNewPublishedVersionLookup xmlns="4873beb7-5857-4685-be1f-d57550cc96cc" xsi:nil="true"/>
-    <NumericId xmlns="4873beb7-5857-4685-be1f-d57550cc96cc">102787001</NumericId>
-    <TPFriendlyName xmlns="4873beb7-5857-4685-be1f-d57550cc96cc" xsi:nil="true"/>
-    <LocOverallPublishStatusLookup xmlns="4873beb7-5857-4685-be1f-d57550cc96cc" xsi:nil="true"/>
-    <LocRecommendedHandoff xmlns="4873beb7-5857-4685-be1f-d57550cc96cc" xsi:nil="true"/>
-    <BlockPublish xmlns="4873beb7-5857-4685-be1f-d57550cc96cc">false</BlockPublish>
-    <BusinessGroup xmlns="4873beb7-5857-4685-be1f-d57550cc96cc" xsi:nil="true"/>
-    <OpenTemplate xmlns="4873beb7-5857-4685-be1f-d57550cc96cc">true</OpenTemplate>
-    <SourceTitle xmlns="4873beb7-5857-4685-be1f-d57550cc96cc" xsi:nil="true"/>
-    <LocOverallLocStatusLookup xmlns="4873beb7-5857-4685-be1f-d57550cc96cc" xsi:nil="true"/>
-    <APEditor xmlns="4873beb7-5857-4685-be1f-d57550cc96cc">
-      <UserInfo>
-        <DisplayName/>
-        <AccountId xsi:nil="true"/>
-        <AccountType/>
-      </UserInfo>
-    </APEditor>
-    <UALocComments xmlns="4873beb7-5857-4685-be1f-d57550cc96cc" xsi:nil="true"/>
-    <IntlLangReviewDate xmlns="4873beb7-5857-4685-be1f-d57550cc96cc" xsi:nil="true"/>
-    <PublishStatusLookup xmlns="4873beb7-5857-4685-be1f-d57550cc96cc">
-      <Value>1343188</Value>
-    </PublishStatusLookup>
-    <ParentAssetId xmlns="4873beb7-5857-4685-be1f-d57550cc96cc" xsi:nil="true"/>
-    <FeatureTagsTaxHTField0 xmlns="4873beb7-5857-4685-be1f-d57550cc96cc">
-      <Terms xmlns="http://schemas.microsoft.com/office/infopath/2007/PartnerControls"/>
-    </FeatureTagsTaxHTField0>
-    <MachineTranslated xmlns="4873beb7-5857-4685-be1f-d57550cc96cc">false</MachineTranslated>
-    <Providers xmlns="4873beb7-5857-4685-be1f-d57550cc96cc" xsi:nil="true"/>
-    <OriginalSourceMarket xmlns="4873beb7-5857-4685-be1f-d57550cc96cc" xsi:nil="true"/>
-    <APDescription xmlns="4873beb7-5857-4685-be1f-d57550cc96cc" xsi:nil="true"/>
-    <ContentItem xmlns="4873beb7-5857-4685-be1f-d57550cc96cc" xsi:nil="true"/>
-    <ClipArtFilename xmlns="4873beb7-5857-4685-be1f-d57550cc96cc" xsi:nil="true"/>
-    <TPInstallLocation xmlns="4873beb7-5857-4685-be1f-d57550cc96cc" xsi:nil="true"/>
-    <TimesCloned xmlns="4873beb7-5857-4685-be1f-d57550cc96cc" xsi:nil="true"/>
-    <PublishTargets xmlns="4873beb7-5857-4685-be1f-d57550cc96cc">OfficeOnlineVNext</PublishTargets>
-    <AcquiredFrom xmlns="4873beb7-5857-4685-be1f-d57550cc96cc">Internal MS</AcquiredFrom>
-    <AssetStart xmlns="4873beb7-5857-4685-be1f-d57550cc96cc">2011-11-23T17:29:00+00:00</AssetStart>
-    <FriendlyTitle xmlns="4873beb7-5857-4685-be1f-d57550cc96cc" xsi:nil="true"/>
-    <Provider xmlns="4873beb7-5857-4685-be1f-d57550cc96cc" xsi:nil="true"/>
-    <LastHandOff xmlns="4873beb7-5857-4685-be1f-d57550cc96cc" xsi:nil="true"/>
-    <TPClientViewer xmlns="4873beb7-5857-4685-be1f-d57550cc96cc" xsi:nil="true"/>
-    <TemplateStatus xmlns="4873beb7-5857-4685-be1f-d57550cc96cc">Complete</TemplateStatus>
-    <Downloads xmlns="4873beb7-5857-4685-be1f-d57550cc96cc">0</Downloads>
-    <OOCacheId xmlns="4873beb7-5857-4685-be1f-d57550cc96cc" xsi:nil="true"/>
-    <IsDeleted xmlns="4873beb7-5857-4685-be1f-d57550cc96cc">false</IsDeleted>
-    <LocPublishedDependentAssetsLookup xmlns="4873beb7-5857-4685-be1f-d57550cc96cc" xsi:nil="true"/>
-    <AssetExpire xmlns="4873beb7-5857-4685-be1f-d57550cc96cc">2029-05-12T07:00:00+00:00</AssetExpire>
-    <CSXSubmissionMarket xmlns="4873beb7-5857-4685-be1f-d57550cc96cc" xsi:nil="true"/>
-    <DSATActionTaken xmlns="4873beb7-5857-4685-be1f-d57550cc96cc" xsi:nil="true"/>
-    <SubmitterId xmlns="4873beb7-5857-4685-be1f-d57550cc96cc" xsi:nil="true"/>
-    <EditorialTags xmlns="4873beb7-5857-4685-be1f-d57550cc96cc" xsi:nil="true"/>
-    <TPExecutable xmlns="4873beb7-5857-4685-be1f-d57550cc96cc" xsi:nil="true"/>
-    <CSXSubmissionDate xmlns="4873beb7-5857-4685-be1f-d57550cc96cc" xsi:nil="true"/>
-    <CSXUpdate xmlns="4873beb7-5857-4685-be1f-d57550cc96cc">false</CSXUpdate>
-    <AssetType xmlns="4873beb7-5857-4685-be1f-d57550cc96cc">TP</AssetType>
-    <ApprovalLog xmlns="4873beb7-5857-4685-be1f-d57550cc96cc" xsi:nil="true"/>
-    <BugNumber xmlns="4873beb7-5857-4685-be1f-d57550cc96cc" xsi:nil="true"/>
-    <OriginAsset xmlns="4873beb7-5857-4685-be1f-d57550cc96cc" xsi:nil="true"/>
-    <TPComponent xmlns="4873beb7-5857-4685-be1f-d57550cc96cc" xsi:nil="true"/>
-    <Milestone xmlns="4873beb7-5857-4685-be1f-d57550cc96cc" xsi:nil="true"/>
-    <RecommendationsModifier xmlns="4873beb7-5857-4685-be1f-d57550cc96cc" xsi:nil="true"/>
-    <AssetId xmlns="4873beb7-5857-4685-be1f-d57550cc96cc">TP102787001</AssetId>
-    <PolicheckWords xmlns="4873beb7-5857-4685-be1f-d57550cc96cc" xsi:nil="true"/>
-    <TPLaunchHelpLink xmlns="4873beb7-5857-4685-be1f-d57550cc96cc" xsi:nil="true"/>
-    <IntlLocPriority xmlns="4873beb7-5857-4685-be1f-d57550cc96cc" xsi:nil="true"/>
-    <TPApplication xmlns="4873beb7-5857-4685-be1f-d57550cc96cc" xsi:nil="true"/>
-    <IntlLangReviewer xmlns="4873beb7-5857-4685-be1f-d57550cc96cc" xsi:nil="true"/>
-    <HandoffToMSDN xmlns="4873beb7-5857-4685-be1f-d57550cc96cc" xsi:nil="true"/>
-    <PlannedPubDate xmlns="4873beb7-5857-4685-be1f-d57550cc96cc" xsi:nil="true"/>
-    <CrawlForDependencies xmlns="4873beb7-5857-4685-be1f-d57550cc96cc">false</CrawlForDependencies>
-    <LocLastLocAttemptVersionLookup xmlns="4873beb7-5857-4685-be1f-d57550cc96cc">693888</LocLastLocAttemptVersionLookup>
-    <LocProcessedForHandoffsLookup xmlns="4873beb7-5857-4685-be1f-d57550cc96cc" xsi:nil="true"/>
-    <TrustLevel xmlns="4873beb7-5857-4685-be1f-d57550cc96cc">1 Microsoft Managed Content</TrustLevel>
-    <CampaignTagsTaxHTField0 xmlns="4873beb7-5857-4685-be1f-d57550cc96cc">
-      <Terms xmlns="http://schemas.microsoft.com/office/infopath/2007/PartnerControls"/>
-    </CampaignTagsTaxHTField0>
-    <TPNamespace xmlns="4873beb7-5857-4685-be1f-d57550cc96cc" xsi:nil="true"/>
-    <LocOverallPreviewStatusLookup xmlns="4873beb7-5857-4685-be1f-d57550cc96cc" xsi:nil="true"/>
-    <TaxCatchAll xmlns="4873beb7-5857-4685-be1f-d57550cc96cc"/>
-    <IsSearchable xmlns="4873beb7-5857-4685-be1f-d57550cc96cc">false</IsSearchable>
-    <TemplateTemplateType xmlns="4873beb7-5857-4685-be1f-d57550cc96cc">Word Document Template</TemplateTemplateType>
-    <Markets xmlns="4873beb7-5857-4685-be1f-d57550cc96cc"/>
-    <IntlLangReview xmlns="4873beb7-5857-4685-be1f-d57550cc96cc" xsi:nil="true"/>
-    <UAProjectedTotalWords xmlns="4873beb7-5857-4685-be1f-d57550cc96cc" xsi:nil="true"/>
-    <OutputCachingOn xmlns="4873beb7-5857-4685-be1f-d57550cc96cc">false</OutputCachingOn>
-    <AverageRating xmlns="4873beb7-5857-4685-be1f-d57550cc96cc" xsi:nil="true"/>
-    <LocMarketGroupTiers2 xmlns="4873beb7-5857-4685-be1f-d57550cc96cc" xsi:nil="true"/>
-    <APAuthor xmlns="4873beb7-5857-4685-be1f-d57550cc96cc">
-      <UserInfo>
-        <DisplayName>REDMOND\v-namall</DisplayName>
-        <AccountId>978</AccountId>
-        <AccountType/>
-      </UserInfo>
-    </APAuthor>
-    <TPCommandLine xmlns="4873beb7-5857-4685-be1f-d57550cc96cc" xsi:nil="true"/>
-    <LocManualTestRequired xmlns="4873beb7-5857-4685-be1f-d57550cc96cc">false</LocManualTestRequired>
-    <TPAppVersion xmlns="4873beb7-5857-4685-be1f-d57550cc96cc" xsi:nil="true"/>
-    <EditorialStatus xmlns="4873beb7-5857-4685-be1f-d57550cc96cc">Complete</EditorialStatus>
-    <LocProcessedForMarketsLookup xmlns="4873beb7-5857-4685-be1f-d57550cc96cc" xsi:nil="true"/>
-    <LastModifiedDateTime xmlns="4873beb7-5857-4685-be1f-d57550cc96cc" xsi:nil="true"/>
-    <TPLaunchHelpLinkType xmlns="4873beb7-5857-4685-be1f-d57550cc96cc">Template</TPLaunchHelpLinkType>
-    <ScenarioTagsTaxHTField0 xmlns="4873beb7-5857-4685-be1f-d57550cc96cc">
-      <Terms xmlns="http://schemas.microsoft.com/office/infopath/2007/PartnerControls"/>
-    </ScenarioTagsTaxHTField0>
-    <OriginalRelease xmlns="4873beb7-5857-4685-be1f-d57550cc96cc">14</OriginalRelease>
-    <LocalizationTagsTaxHTField0 xmlns="4873beb7-5857-4685-be1f-d57550cc96cc">
-      <Terms xmlns="http://schemas.microsoft.com/office/infopath/2007/PartnerControls"/>
-    </LocalizationTagsTaxHTField0>
-    <Manager xmlns="4873beb7-5857-4685-be1f-d57550cc96cc" xsi:nil="true"/>
-    <UALocRecommendation xmlns="4873beb7-5857-4685-be1f-d57550cc96cc">Localize</UALocRecommendation>
-    <LocOverallHandbackStatusLookup xmlns="4873beb7-5857-4685-be1f-d57550cc96cc" xsi:nil="true"/>
-    <ArtSampleDocs xmlns="4873beb7-5857-4685-be1f-d57550cc96cc" xsi:nil="true"/>
-    <UACurrentWords xmlns="4873beb7-5857-4685-be1f-d57550cc96cc" xsi:nil="true"/>
-    <ShowIn xmlns="4873beb7-5857-4685-be1f-d57550cc96cc">Show everywhere</ShowIn>
-    <CSXHash xmlns="4873beb7-5857-4685-be1f-d57550cc96cc" xsi:nil="true"/>
-    <VoteCount xmlns="4873beb7-5857-4685-be1f-d57550cc96cc" xsi:nil="true"/>
-    <InternalTagsTaxHTField0 xmlns="4873beb7-5857-4685-be1f-d57550cc96cc">
-      <Terms xmlns="http://schemas.microsoft.com/office/infopath/2007/PartnerControls"/>
-    </InternalTagsTaxHTField0>
-    <UANotes xmlns="4873beb7-5857-4685-be1f-d57550cc96cc" xsi:nil="true"/>
-  </documentManagement>
-</p:properties>
-</file>
-
 <file path=customXml/item3.xml><?xml version="1.0" encoding="utf-8"?>
 <b:Sources xmlns:b="http://schemas.openxmlformats.org/officeDocument/2006/bibliography" xmlns="http://schemas.openxmlformats.org/officeDocument/2006/bibliography" SelectedStyle="\IEEE2006OfficeOnline.xsl" StyleName="IEEE" Version="2006"/>
 </file>
 
 <file path=customXml/itemProps1.xml><?xml version="1.0" encoding="utf-8"?>
+<ds:datastoreItem xmlns:ds="http://schemas.openxmlformats.org/officeDocument/2006/customXml" ds:itemID="{7FBDB1CC-CEFB-4E46-8174-1F0AA0D30B24}">
+  <ds:schemaRefs>
+    <ds:schemaRef ds:uri="http://schemas.microsoft.com/office/2006/metadata/properties"/>
+    <ds:schemaRef ds:uri="http://schemas.microsoft.com/office/infopath/2007/PartnerControls"/>
+    <ds:schemaRef ds:uri="4873beb7-5857-4685-be1f-d57550cc96cc"/>
+  </ds:schemaRefs>
+</ds:datastoreItem>
+</file>
+
+<file path=customXml/itemProps2.xml><?xml version="1.0" encoding="utf-8"?>
 <ds:datastoreItem xmlns:ds="http://schemas.openxmlformats.org/officeDocument/2006/customXml" ds:itemID="{4B3A7E92-E05A-4924-9E8A-9F6659E5855B}">
   <ds:schemaRefs>
     <ds:schemaRef ds:uri="http://schemas.microsoft.com/office/2006/metadata/contentType"/>
@@ -37395,16 +38144,6 @@
 </ds:datastoreItem>
 </file>
 
-<file path=customXml/itemProps2.xml><?xml version="1.0" encoding="utf-8"?>
-<ds:datastoreItem xmlns:ds="http://schemas.openxmlformats.org/officeDocument/2006/customXml" ds:itemID="{7FBDB1CC-CEFB-4E46-8174-1F0AA0D30B24}">
-  <ds:schemaRefs>
-    <ds:schemaRef ds:uri="http://schemas.microsoft.com/office/2006/metadata/properties"/>
-    <ds:schemaRef ds:uri="http://schemas.microsoft.com/office/infopath/2007/PartnerControls"/>
-    <ds:schemaRef ds:uri="4873beb7-5857-4685-be1f-d57550cc96cc"/>
-  </ds:schemaRefs>
-</ds:datastoreItem>
-</file>
-
 <file path=customXml/itemProps3.xml><?xml version="1.0" encoding="utf-8"?>
 <ds:datastoreItem xmlns:ds="http://schemas.openxmlformats.org/officeDocument/2006/customXml" ds:itemID="{BD289625-1FCD-4874-A318-99A0C48E8AC0}">
   <ds:schemaRefs>

</xml_diff>

<commit_message>
Update LOC in the technical document
</commit_message>
<xml_diff>
--- a/technical_documentation.docx
+++ b/technical_documentation.docx
@@ -3209,7 +3209,6 @@
         <w:t xml:space="preserve"> mono-</w:t>
       </w:r>
       <w:proofErr w:type="spellStart"/>
-      <w:proofErr w:type="gramStart"/>
       <w:r>
         <w:rPr>
           <w:color w:val="FF0000"/>
@@ -3218,7 +3217,6 @@
         <w:t>xbuild</w:t>
       </w:r>
       <w:proofErr w:type="spellEnd"/>
-      <w:proofErr w:type="gramEnd"/>
     </w:p>
     <w:p>
       <w:pPr>
@@ -3554,10 +3552,13 @@
         <w:t xml:space="preserve"> </w:t>
       </w:r>
       <w:r>
+        <w:t>4000</w:t>
+      </w:r>
+      <w:r>
         <w:rPr>
           <w:color w:val="FF0000"/>
         </w:rPr>
-        <w:t xml:space="preserve">3500 </w:t>
+        <w:t xml:space="preserve"> </w:t>
       </w:r>
       <w:r>
         <w:t xml:space="preserve">angegeben. </w:t>
@@ -3914,18 +3915,44 @@
       </w:r>
     </w:p>
     <w:p>
-      <w:pPr>
-        <w:spacing w:line="240" w:lineRule="auto"/>
-        <w:jc w:val="left"/>
-      </w:pPr>
       <w:r>
-        <w:t xml:space="preserve">Die Angabe der LOC bezieht sich auf den Quellcodestand vor der Umsetzung der Refactorings, welche im Folgenden beschrieben werden. </w:t>
+        <w:t>Die Angabe der LOC bezieht sich auf den Quellcodestand vor der Umsetzung der Refactorings, welche i</w:t>
+      </w:r>
+      <w:r>
+        <w:t xml:space="preserve">n diesem Dokument </w:t>
+      </w:r>
+      <w:r>
+        <w:t xml:space="preserve">beschrieben werden. </w:t>
       </w:r>
       <w:r>
         <w:t xml:space="preserve">Dieser Quellcodestand </w:t>
       </w:r>
       <w:r>
-        <w:t>ist auf dem Main Branch auf dem Stand „Tag 1.0“ (</w:t>
+        <w:t>ist auf dem Main</w:t>
+      </w:r>
+      <w:r>
+        <w:t>-</w:t>
+      </w:r>
+      <w:r>
+        <w:t xml:space="preserve">Branch </w:t>
+      </w:r>
+      <w:r>
+        <w:t xml:space="preserve">als </w:t>
+      </w:r>
+      <w:r>
+        <w:t xml:space="preserve">Tag </w:t>
+      </w:r>
+      <w:r>
+        <w:t>„</w:t>
+      </w:r>
+      <w:r>
+        <w:t>1.0“</w:t>
+      </w:r>
+      <w:r>
+        <w:t xml:space="preserve"> einsehbar</w:t>
+      </w:r>
+      <w:r>
+        <w:t xml:space="preserve"> (</w:t>
       </w:r>
       <w:hyperlink r:id="rId26" w:history="1">
         <w:r>
@@ -3992,13 +4019,7 @@
         </w:r>
       </w:hyperlink>
       <w:r>
-        <w:t>)</w:t>
-      </w:r>
-      <w:r>
-        <w:t xml:space="preserve"> </w:t>
-      </w:r>
-      <w:r>
-        <w:t>einsehbar.</w:t>
+        <w:t>).</w:t>
       </w:r>
     </w:p>
     <w:p>
@@ -4397,20 +4418,8 @@
           <w:szCs w:val="22"/>
           <w:lang w:val="en-GB" w:eastAsia="en-GB"/>
         </w:rPr>
-        <w:t xml:space="preserve"> the </w:t>
+        <w:t> the code</w:t>
       </w:r>
-      <w:proofErr w:type="gramStart"/>
-      <w:r>
-        <w:rPr>
-          <w:rFonts w:eastAsia="Times New Roman" w:cs="Segoe UI"/>
-          <w:color w:val="24292E"/>
-          <w:sz w:val="22"/>
-          <w:szCs w:val="22"/>
-          <w:lang w:val="en-GB" w:eastAsia="en-GB"/>
-        </w:rPr>
-        <w:t>code</w:t>
-      </w:r>
-      <w:proofErr w:type="gramEnd"/>
     </w:p>
     <w:p>
       <w:pPr>
@@ -4528,7 +4537,6 @@
         <w:t xml:space="preserve"> -S dotnet-</w:t>
       </w:r>
       <w:proofErr w:type="spellStart"/>
-      <w:proofErr w:type="gramStart"/>
       <w:r>
         <w:rPr>
           <w:rFonts w:ascii="Consolas" w:eastAsia="Times New Roman" w:hAnsi="Consolas" w:cs="Courier New"/>
@@ -4540,7 +4548,6 @@
         <w:t>sdk</w:t>
       </w:r>
       <w:proofErr w:type="spellEnd"/>
-      <w:proofErr w:type="gramEnd"/>
     </w:p>
     <w:p>
       <w:pPr>
@@ -4683,7 +4690,6 @@
           <w:lang w:val="en-GB" w:eastAsia="en-GB"/>
         </w:rPr>
       </w:pPr>
-      <w:proofErr w:type="gramStart"/>
       <w:r>
         <w:rPr>
           <w:rFonts w:eastAsia="Times New Roman" w:cs="Segoe UI"/>
@@ -4692,18 +4698,7 @@
           <w:szCs w:val="22"/>
           <w:lang w:val="en-GB" w:eastAsia="en-GB"/>
         </w:rPr>
-        <w:t>E.g.</w:t>
-      </w:r>
-      <w:proofErr w:type="gramEnd"/>
-      <w:r>
-        <w:rPr>
-          <w:rFonts w:eastAsia="Times New Roman" w:cs="Segoe UI"/>
-          <w:color w:val="24292E"/>
-          <w:sz w:val="22"/>
-          <w:szCs w:val="22"/>
-          <w:lang w:val="en-GB" w:eastAsia="en-GB"/>
-        </w:rPr>
-        <w:t> </w:t>
+        <w:t>E.g. </w:t>
       </w:r>
       <w:r>
         <w:rPr>
@@ -4733,7 +4728,6 @@
           <w:lang w:val="en-GB" w:eastAsia="en-GB"/>
         </w:rPr>
       </w:pPr>
-      <w:proofErr w:type="gramStart"/>
       <w:r>
         <w:rPr>
           <w:rFonts w:eastAsia="Times New Roman" w:cs="Segoe UI"/>
@@ -4742,18 +4736,7 @@
           <w:szCs w:val="22"/>
           <w:lang w:val="en-GB" w:eastAsia="en-GB"/>
         </w:rPr>
-        <w:t>Obviously</w:t>
-      </w:r>
-      <w:proofErr w:type="gramEnd"/>
-      <w:r>
-        <w:rPr>
-          <w:rFonts w:eastAsia="Times New Roman" w:cs="Segoe UI"/>
-          <w:color w:val="24292E"/>
-          <w:sz w:val="22"/>
-          <w:szCs w:val="22"/>
-          <w:lang w:val="en-GB" w:eastAsia="en-GB"/>
-        </w:rPr>
-        <w:t xml:space="preserve"> you can specify a specific directory for the clone</w:t>
+        <w:t>Obviously you can specify a specific directory for the clone</w:t>
       </w:r>
     </w:p>
     <w:p>
@@ -4859,20 +4842,8 @@
           <w:szCs w:val="22"/>
           <w:lang w:val="en-GB" w:eastAsia="en-GB"/>
         </w:rPr>
-        <w:t xml:space="preserve"> in the directory of your </w:t>
+        <w:t> in the directory of your clone</w:t>
       </w:r>
-      <w:proofErr w:type="gramStart"/>
-      <w:r>
-        <w:rPr>
-          <w:rFonts w:eastAsia="Times New Roman" w:cs="Segoe UI"/>
-          <w:color w:val="24292E"/>
-          <w:sz w:val="22"/>
-          <w:szCs w:val="22"/>
-          <w:lang w:val="en-GB" w:eastAsia="en-GB"/>
-        </w:rPr>
-        <w:t>clone</w:t>
-      </w:r>
-      <w:proofErr w:type="gramEnd"/>
     </w:p>
     <w:p>
       <w:pPr>
@@ -4978,20 +4949,8 @@
           <w:szCs w:val="22"/>
           <w:lang w:val="en-GB" w:eastAsia="en-GB"/>
         </w:rPr>
-        <w:t xml:space="preserve"> in the directory of your </w:t>
+        <w:t> in the directory of your clone</w:t>
       </w:r>
-      <w:proofErr w:type="gramStart"/>
-      <w:r>
-        <w:rPr>
-          <w:rFonts w:eastAsia="Times New Roman" w:cs="Segoe UI"/>
-          <w:color w:val="24292E"/>
-          <w:sz w:val="22"/>
-          <w:szCs w:val="22"/>
-          <w:lang w:val="en-GB" w:eastAsia="en-GB"/>
-        </w:rPr>
-        <w:t>clone</w:t>
-      </w:r>
-      <w:proofErr w:type="gramEnd"/>
     </w:p>
     <w:p>
       <w:pPr>
@@ -5095,20 +5054,8 @@
           <w:szCs w:val="22"/>
           <w:lang w:val="en-GB" w:eastAsia="en-GB"/>
         </w:rPr>
-        <w:t xml:space="preserve"> in the directory of your </w:t>
+        <w:t> in the directory of your clone</w:t>
       </w:r>
-      <w:proofErr w:type="gramStart"/>
-      <w:r>
-        <w:rPr>
-          <w:rFonts w:eastAsia="Times New Roman" w:cs="Segoe UI"/>
-          <w:color w:val="24292E"/>
-          <w:sz w:val="22"/>
-          <w:szCs w:val="22"/>
-          <w:lang w:val="en-GB" w:eastAsia="en-GB"/>
-        </w:rPr>
-        <w:t>clone</w:t>
-      </w:r>
-      <w:proofErr w:type="gramEnd"/>
     </w:p>
     <w:p>
       <w:pPr>

</xml_diff>

<commit_message>
Add designpatterns & clean architecture
</commit_message>
<xml_diff>
--- a/technical_documentation.docx
+++ b/technical_documentation.docx
@@ -4312,20 +4312,32 @@
       <w:pPr>
         <w:pStyle w:val="Beschriftung"/>
       </w:pPr>
+      <w:bookmarkStart w:id="11" w:name="_Ref72658592"/>
       <w:r>
         <w:t xml:space="preserve">Abbildung </w:t>
       </w:r>
-      <w:fldSimple w:instr=" SEQ Abbildung \* ARABIC ">
-        <w:r>
-          <w:rPr>
-            <w:noProof/>
-          </w:rPr>
-          <w:t>1</w:t>
-        </w:r>
-      </w:fldSimple>
+      <w:r>
+        <w:fldChar w:fldCharType="begin"/>
+      </w:r>
+      <w:r>
+        <w:instrText xml:space="preserve"> SEQ Abbildung \* ARABIC </w:instrText>
+      </w:r>
+      <w:r>
+        <w:fldChar w:fldCharType="separate"/>
+      </w:r>
+      <w:r>
+        <w:rPr>
+          <w:noProof/>
+        </w:rPr>
+        <w:t>1</w:t>
+      </w:r>
+      <w:r>
+        <w:fldChar w:fldCharType="end"/>
+      </w:r>
       <w:r>
         <w:t>: Code-Struktur in UML Notation</w:t>
       </w:r>
+      <w:bookmarkEnd w:id="11"/>
       <w:r>
         <w:t xml:space="preserve"> </w:t>
       </w:r>
@@ -4334,12 +4346,12 @@
       <w:pPr>
         <w:pStyle w:val="berschrift3"/>
       </w:pPr>
-      <w:bookmarkStart w:id="11" w:name="_Toc72574798"/>
+      <w:bookmarkStart w:id="12" w:name="_Toc72574798"/>
       <w:r>
         <w:lastRenderedPageBreak/>
         <w:t>LOC</w:t>
       </w:r>
-      <w:bookmarkEnd w:id="11"/>
+      <w:bookmarkEnd w:id="12"/>
     </w:p>
     <w:p>
       <w:r>
@@ -4701,22 +4713,32 @@
       <w:pPr>
         <w:pStyle w:val="Beschriftung"/>
       </w:pPr>
-      <w:bookmarkStart w:id="12" w:name="_Toc72574647"/>
+      <w:bookmarkStart w:id="13" w:name="_Toc72574647"/>
       <w:r>
         <w:t xml:space="preserve">Tabelle </w:t>
       </w:r>
-      <w:fldSimple w:instr=" SEQ Tabelle \* ARABIC ">
-        <w:r>
-          <w:rPr>
-            <w:noProof/>
-          </w:rPr>
-          <w:t>1</w:t>
-        </w:r>
-      </w:fldSimple>
+      <w:r>
+        <w:fldChar w:fldCharType="begin"/>
+      </w:r>
+      <w:r>
+        <w:instrText xml:space="preserve"> SEQ Tabelle \* ARABIC </w:instrText>
+      </w:r>
+      <w:r>
+        <w:fldChar w:fldCharType="separate"/>
+      </w:r>
+      <w:r>
+        <w:rPr>
+          <w:noProof/>
+        </w:rPr>
+        <w:t>1</w:t>
+      </w:r>
+      <w:r>
+        <w:fldChar w:fldCharType="end"/>
+      </w:r>
       <w:r>
         <w:t>: LOC vor Refactorings</w:t>
       </w:r>
-      <w:bookmarkEnd w:id="12"/>
+      <w:bookmarkEnd w:id="13"/>
     </w:p>
     <w:p>
       <w:r>
@@ -4762,8 +4784,6 @@
         <w:r>
           <w:rPr>
             <w:rStyle w:val="Hyperlink"/>
-            <w:color w:val="0070C0"/>
-            <w:u w:val="single"/>
           </w:rPr>
           <w:t>github.com/</w:t>
         </w:r>
@@ -4771,8 +4791,6 @@
         <w:r>
           <w:rPr>
             <w:rStyle w:val="Hyperlink"/>
-            <w:color w:val="0070C0"/>
-            <w:u w:val="single"/>
           </w:rPr>
           <w:t>SilasDerProfi</w:t>
         </w:r>
@@ -4780,8 +4798,6 @@
         <w:r>
           <w:rPr>
             <w:rStyle w:val="Hyperlink"/>
-            <w:color w:val="0070C0"/>
-            <w:u w:val="single"/>
           </w:rPr>
           <w:t>/</w:t>
         </w:r>
@@ -4789,8 +4805,6 @@
         <w:r>
           <w:rPr>
             <w:rStyle w:val="Hyperlink"/>
-            <w:color w:val="0070C0"/>
-            <w:u w:val="single"/>
           </w:rPr>
           <w:t>weeping-snake</w:t>
         </w:r>
@@ -4798,8 +4812,6 @@
         <w:r>
           <w:rPr>
             <w:rStyle w:val="Hyperlink"/>
-            <w:color w:val="0070C0"/>
-            <w:u w:val="single"/>
           </w:rPr>
           <w:t>/</w:t>
         </w:r>
@@ -4807,8 +4819,6 @@
         <w:r>
           <w:rPr>
             <w:rStyle w:val="Hyperlink"/>
-            <w:color w:val="0070C0"/>
-            <w:u w:val="single"/>
           </w:rPr>
           <w:t>tree</w:t>
         </w:r>
@@ -4816,8 +4826,6 @@
         <w:r>
           <w:rPr>
             <w:rStyle w:val="Hyperlink"/>
-            <w:color w:val="0070C0"/>
-            <w:u w:val="single"/>
           </w:rPr>
           <w:t>/1.0</w:t>
         </w:r>
@@ -4840,12 +4848,12 @@
         <w:pStyle w:val="berschrift2"/>
         <w:spacing w:before="0"/>
       </w:pPr>
-      <w:bookmarkStart w:id="13" w:name="_Toc72574799"/>
+      <w:bookmarkStart w:id="14" w:name="_Toc72574799"/>
       <w:r>
         <w:lastRenderedPageBreak/>
         <w:t>Kompilieren, testen &amp; ausführen</w:t>
       </w:r>
-      <w:bookmarkEnd w:id="13"/>
+      <w:bookmarkEnd w:id="14"/>
     </w:p>
     <w:p>
       <w:r>
@@ -5731,18 +5739,28 @@
           <w:lang w:val="en-GB"/>
         </w:rPr>
       </w:pPr>
-      <w:bookmarkStart w:id="14" w:name="_Toc72574648"/>
+      <w:bookmarkStart w:id="15" w:name="_Toc72574648"/>
       <w:r>
         <w:t xml:space="preserve">Tabelle </w:t>
       </w:r>
-      <w:fldSimple w:instr=" SEQ Tabelle \* ARABIC ">
-        <w:r>
-          <w:rPr>
-            <w:noProof/>
-          </w:rPr>
-          <w:t>2</w:t>
-        </w:r>
-      </w:fldSimple>
+      <w:r>
+        <w:fldChar w:fldCharType="begin"/>
+      </w:r>
+      <w:r>
+        <w:instrText xml:space="preserve"> SEQ Tabelle \* ARABIC </w:instrText>
+      </w:r>
+      <w:r>
+        <w:fldChar w:fldCharType="separate"/>
+      </w:r>
+      <w:r>
+        <w:rPr>
+          <w:noProof/>
+        </w:rPr>
+        <w:t>2</w:t>
+      </w:r>
+      <w:r>
+        <w:fldChar w:fldCharType="end"/>
+      </w:r>
       <w:r>
         <w:t xml:space="preserve">: </w:t>
       </w:r>
@@ -5758,25 +5776,25 @@
       <w:r>
         <w:t>Started</w:t>
       </w:r>
-      <w:bookmarkEnd w:id="14"/>
+      <w:bookmarkEnd w:id="15"/>
       <w:proofErr w:type="spellEnd"/>
     </w:p>
     <w:p>
       <w:pPr>
         <w:pStyle w:val="berschrift1"/>
       </w:pPr>
-      <w:bookmarkStart w:id="15" w:name="_Toc72574800"/>
+      <w:bookmarkStart w:id="16" w:name="_Toc72574800"/>
       <w:r>
         <w:lastRenderedPageBreak/>
         <w:t>Domain Driven Design</w:t>
       </w:r>
-      <w:bookmarkEnd w:id="15"/>
+      <w:bookmarkEnd w:id="16"/>
     </w:p>
     <w:p>
       <w:pPr>
         <w:pStyle w:val="berschrift2"/>
       </w:pPr>
-      <w:bookmarkStart w:id="16" w:name="_Toc72574801"/>
+      <w:bookmarkStart w:id="17" w:name="_Toc72574801"/>
       <w:proofErr w:type="spellStart"/>
       <w:r>
         <w:t>Ubiquitous</w:t>
@@ -5785,7 +5803,7 @@
       <w:r>
         <w:t xml:space="preserve"> Language</w:t>
       </w:r>
-      <w:bookmarkEnd w:id="16"/>
+      <w:bookmarkEnd w:id="17"/>
     </w:p>
     <w:p>
       <w:r>
@@ -6319,22 +6337,35 @@
       <w:pPr>
         <w:pStyle w:val="Beschriftung"/>
       </w:pPr>
-      <w:bookmarkStart w:id="17" w:name="_Toc72570785"/>
+      <w:bookmarkStart w:id="18" w:name="_Toc72570785"/>
       <w:r>
         <w:t xml:space="preserve">Abbildung </w:t>
       </w:r>
-      <w:fldSimple w:instr=" SEQ Abbildung \* ARABIC ">
-        <w:r>
-          <w:rPr>
-            <w:noProof/>
-          </w:rPr>
-          <w:t>2</w:t>
-        </w:r>
-      </w:fldSimple>
+      <w:r>
+        <w:fldChar w:fldCharType="begin"/>
+      </w:r>
+      <w:r>
+        <w:instrText xml:space="preserve"> SEQ Abbildung \* ARABIC </w:instrText>
+      </w:r>
+      <w:r>
+        <w:fldChar w:fldCharType="separate"/>
+      </w:r>
+      <w:r>
+        <w:rPr>
+          <w:noProof/>
+        </w:rPr>
+        <w:t>2</w:t>
+      </w:r>
+      <w:r>
+        <w:rPr>
+          <w:noProof/>
+        </w:rPr>
+        <w:fldChar w:fldCharType="end"/>
+      </w:r>
       <w:r>
         <w:t>: Problemdomäne</w:t>
       </w:r>
-      <w:bookmarkEnd w:id="17"/>
+      <w:bookmarkEnd w:id="18"/>
     </w:p>
     <w:p/>
     <w:p>
@@ -6374,8 +6405,14 @@
           <w:p>
             <w:pPr>
               <w:spacing w:before="60" w:after="60" w:line="240" w:lineRule="auto"/>
+              <w:rPr>
+                <w:b/>
+              </w:rPr>
             </w:pPr>
             <w:r>
+              <w:rPr>
+                <w:b/>
+              </w:rPr>
               <w:lastRenderedPageBreak/>
               <w:t>Begriff</w:t>
             </w:r>
@@ -6389,14 +6426,26 @@
           <w:p>
             <w:pPr>
               <w:spacing w:before="60" w:after="60" w:line="240" w:lineRule="auto"/>
+              <w:rPr>
+                <w:b/>
+              </w:rPr>
             </w:pPr>
             <w:r>
+              <w:rPr>
+                <w:b/>
+              </w:rPr>
               <w:t>Beschreibung /</w:t>
             </w:r>
             <w:r>
+              <w:rPr>
+                <w:b/>
+              </w:rPr>
               <w:t xml:space="preserve"> Zusammenhang /</w:t>
             </w:r>
             <w:r>
+              <w:rPr>
+                <w:b/>
+              </w:rPr>
               <w:t xml:space="preserve"> Abgrenzung</w:t>
             </w:r>
           </w:p>
@@ -7151,18 +7200,28 @@
       <w:pPr>
         <w:pStyle w:val="Beschriftung"/>
       </w:pPr>
-      <w:bookmarkStart w:id="18" w:name="_Toc72574649"/>
+      <w:bookmarkStart w:id="19" w:name="_Toc72574649"/>
       <w:r>
         <w:t xml:space="preserve">Tabelle </w:t>
       </w:r>
-      <w:fldSimple w:instr=" SEQ Tabelle \* ARABIC ">
-        <w:r>
-          <w:rPr>
-            <w:noProof/>
-          </w:rPr>
-          <w:t>3</w:t>
-        </w:r>
-      </w:fldSimple>
+      <w:r>
+        <w:fldChar w:fldCharType="begin"/>
+      </w:r>
+      <w:r>
+        <w:instrText xml:space="preserve"> SEQ Tabelle \* ARABIC </w:instrText>
+      </w:r>
+      <w:r>
+        <w:fldChar w:fldCharType="separate"/>
+      </w:r>
+      <w:r>
+        <w:rPr>
+          <w:noProof/>
+        </w:rPr>
+        <w:t>3</w:t>
+      </w:r>
+      <w:r>
+        <w:fldChar w:fldCharType="end"/>
+      </w:r>
       <w:r>
         <w:t xml:space="preserve">: </w:t>
       </w:r>
@@ -7180,7 +7239,7 @@
       <w:r>
         <w:t xml:space="preserve"> Kerndomäne</w:t>
       </w:r>
-      <w:bookmarkEnd w:id="18"/>
+      <w:bookmarkEnd w:id="19"/>
     </w:p>
     <w:p>
       <w:r>
@@ -7226,8 +7285,14 @@
           <w:p>
             <w:pPr>
               <w:spacing w:before="60" w:after="60" w:line="240" w:lineRule="auto"/>
+              <w:rPr>
+                <w:b/>
+              </w:rPr>
             </w:pPr>
             <w:r>
+              <w:rPr>
+                <w:b/>
+              </w:rPr>
               <w:lastRenderedPageBreak/>
               <w:t>Begriff</w:t>
             </w:r>
@@ -7241,8 +7306,14 @@
           <w:p>
             <w:pPr>
               <w:spacing w:before="60" w:after="60" w:line="240" w:lineRule="auto"/>
+              <w:rPr>
+                <w:b/>
+              </w:rPr>
             </w:pPr>
             <w:r>
+              <w:rPr>
+                <w:b/>
+              </w:rPr>
               <w:t>Beschreibung / Zusammenhang / Abgrenzung</w:t>
             </w:r>
           </w:p>
@@ -7362,18 +7433,28 @@
       <w:pPr>
         <w:pStyle w:val="Beschriftung"/>
       </w:pPr>
-      <w:bookmarkStart w:id="19" w:name="_Toc72574650"/>
+      <w:bookmarkStart w:id="20" w:name="_Toc72574650"/>
       <w:r>
         <w:t xml:space="preserve">Tabelle </w:t>
       </w:r>
-      <w:fldSimple w:instr=" SEQ Tabelle \* ARABIC ">
-        <w:r>
-          <w:rPr>
-            <w:noProof/>
-          </w:rPr>
-          <w:t>4</w:t>
-        </w:r>
-      </w:fldSimple>
+      <w:r>
+        <w:fldChar w:fldCharType="begin"/>
+      </w:r>
+      <w:r>
+        <w:instrText xml:space="preserve"> SEQ Tabelle \* ARABIC </w:instrText>
+      </w:r>
+      <w:r>
+        <w:fldChar w:fldCharType="separate"/>
+      </w:r>
+      <w:r>
+        <w:rPr>
+          <w:noProof/>
+        </w:rPr>
+        <w:t>4</w:t>
+      </w:r>
+      <w:r>
+        <w:fldChar w:fldCharType="end"/>
+      </w:r>
       <w:r>
         <w:t xml:space="preserve">: </w:t>
       </w:r>
@@ -7394,7 +7475,7 @@
       <w:r>
         <w:t>enerische Domäne</w:t>
       </w:r>
-      <w:bookmarkEnd w:id="19"/>
+      <w:bookmarkEnd w:id="20"/>
     </w:p>
     <w:p>
       <w:pPr>
@@ -7475,111 +7556,288 @@
     </w:p>
     <w:p>
       <w:pPr>
-        <w:rPr>
-          <w:color w:val="FF0000"/>
-          <w:sz w:val="32"/>
-          <w:szCs w:val="32"/>
-        </w:rPr>
-      </w:pPr>
-      <w:proofErr w:type="spellStart"/>
-      <w:r>
-        <w:rPr>
-          <w:color w:val="FF0000"/>
-          <w:sz w:val="32"/>
-          <w:szCs w:val="32"/>
-        </w:rPr>
-        <w:t>Bounded</w:t>
-      </w:r>
-      <w:proofErr w:type="spellEnd"/>
-      <w:r>
-        <w:rPr>
-          <w:color w:val="FF0000"/>
-          <w:sz w:val="32"/>
-          <w:szCs w:val="32"/>
-        </w:rPr>
-        <w:t xml:space="preserve"> </w:t>
-      </w:r>
-      <w:proofErr w:type="spellStart"/>
-      <w:r>
-        <w:rPr>
-          <w:color w:val="FF0000"/>
-          <w:sz w:val="32"/>
-          <w:szCs w:val="32"/>
-        </w:rPr>
-        <w:t>Context</w:t>
-      </w:r>
-      <w:proofErr w:type="spellEnd"/>
-      <w:r>
-        <w:rPr>
-          <w:color w:val="FF0000"/>
-          <w:sz w:val="32"/>
-          <w:szCs w:val="32"/>
-        </w:rPr>
-        <w:t>…</w:t>
+        <w:pStyle w:val="berschrift2"/>
+      </w:pPr>
+      <w:r>
+        <w:t>Kontext</w:t>
       </w:r>
     </w:p>
     <w:p>
-      <w:pPr>
+      <w:r>
+        <w:t>Da es sich bei de</w:t>
+      </w:r>
+      <w:r>
+        <w:t>m</w:t>
+      </w:r>
+      <w:r>
+        <w:t xml:space="preserve"> Spiel </w:t>
+      </w:r>
+      <w:proofErr w:type="spellStart"/>
+      <w:r>
         <w:rPr>
-          <w:color w:val="FF0000"/>
+          <w:i/>
         </w:rPr>
-      </w:pPr>
+        <w:t>Weeping</w:t>
+      </w:r>
+      <w:proofErr w:type="spellEnd"/>
+      <w:r>
+        <w:rPr>
+          <w:i/>
+        </w:rPr>
+        <w:t xml:space="preserve"> Snake</w:t>
+      </w:r>
+      <w:r>
+        <w:t xml:space="preserve"> um ein abgeschlossenes System handelt, wird kein Kontext</w:t>
+      </w:r>
+      <w:r>
+        <w:t xml:space="preserve"> außerhalb der Problemdomäne</w:t>
+      </w:r>
+      <w:r>
+        <w:t xml:space="preserve"> betrachtet.</w:t>
+      </w:r>
+      <w:r>
+        <w:t xml:space="preserve"> </w:t>
+      </w:r>
+      <w:r>
+        <w:t>Innerhalb der Problemdomäne bestehen die folgenden Abhängigkeiten.</w:t>
+      </w:r>
+    </w:p>
+    <w:tbl>
+      <w:tblPr>
+        <w:tblStyle w:val="Tabellenraster"/>
+        <w:tblW w:w="0" w:type="auto"/>
+        <w:tblLook w:val="04A0" w:firstRow="1" w:lastRow="0" w:firstColumn="1" w:lastColumn="0" w:noHBand="0" w:noVBand="1"/>
+      </w:tblPr>
+      <w:tblGrid>
+        <w:gridCol w:w="3539"/>
+        <w:gridCol w:w="4955"/>
+      </w:tblGrid>
+      <w:tr>
+        <w:tc>
+          <w:tcPr>
+            <w:tcW w:w="3539" w:type="dxa"/>
+            <w:shd w:val="clear" w:color="auto" w:fill="292929" w:themeFill="accent1"/>
+          </w:tcPr>
+          <w:p>
+            <w:pPr>
+              <w:spacing w:before="60" w:after="60" w:line="240" w:lineRule="auto"/>
+              <w:rPr>
+                <w:b/>
+              </w:rPr>
+            </w:pPr>
+            <w:r>
+              <w:rPr>
+                <w:b/>
+              </w:rPr>
+              <w:t>Abhängige Subdomänen</w:t>
+            </w:r>
+          </w:p>
+        </w:tc>
+        <w:tc>
+          <w:tcPr>
+            <w:tcW w:w="4955" w:type="dxa"/>
+            <w:shd w:val="clear" w:color="auto" w:fill="292929" w:themeFill="accent1"/>
+          </w:tcPr>
+          <w:p>
+            <w:pPr>
+              <w:spacing w:before="60" w:after="60" w:line="240" w:lineRule="auto"/>
+              <w:rPr>
+                <w:b/>
+              </w:rPr>
+            </w:pPr>
+            <w:r>
+              <w:rPr>
+                <w:b/>
+              </w:rPr>
+              <w:t>Beziehungsmuster</w:t>
+            </w:r>
+          </w:p>
+        </w:tc>
+      </w:tr>
+      <w:tr>
+        <w:tc>
+          <w:tcPr>
+            <w:tcW w:w="3539" w:type="dxa"/>
+          </w:tcPr>
+          <w:p>
+            <w:pPr>
+              <w:spacing w:before="20" w:after="20" w:line="240" w:lineRule="auto"/>
+            </w:pPr>
+            <w:r>
+              <w:t xml:space="preserve">Accountverwaltung </w:t>
+            </w:r>
+            <w:r>
+              <w:t>↔</w:t>
+            </w:r>
+            <w:r>
+              <w:t xml:space="preserve"> Spiel</w:t>
+            </w:r>
+          </w:p>
+        </w:tc>
+        <w:tc>
+          <w:tcPr>
+            <w:tcW w:w="4955" w:type="dxa"/>
+          </w:tcPr>
+          <w:p>
+            <w:pPr>
+              <w:spacing w:before="20" w:after="20" w:line="240" w:lineRule="auto"/>
+              <w:rPr>
+                <w:i/>
+                <w:sz w:val="24"/>
+                <w:szCs w:val="24"/>
+              </w:rPr>
+            </w:pPr>
+            <w:proofErr w:type="spellStart"/>
+            <w:r>
+              <w:rPr>
+                <w:i/>
+              </w:rPr>
+              <w:t>Shared</w:t>
+            </w:r>
+            <w:proofErr w:type="spellEnd"/>
+            <w:r>
+              <w:rPr>
+                <w:i/>
+              </w:rPr>
+              <w:t xml:space="preserve"> Kernel</w:t>
+            </w:r>
+            <w:r>
+              <w:rPr>
+                <w:i/>
+              </w:rPr>
+              <w:t xml:space="preserve"> </w:t>
+            </w:r>
+          </w:p>
+        </w:tc>
+      </w:tr>
+      <w:tr>
+        <w:tc>
+          <w:tcPr>
+            <w:tcW w:w="3539" w:type="dxa"/>
+          </w:tcPr>
+          <w:p>
+            <w:pPr>
+              <w:spacing w:before="20" w:after="20" w:line="240" w:lineRule="auto"/>
+            </w:pPr>
+            <w:r>
+              <w:t xml:space="preserve">Highscore Liste </w:t>
+            </w:r>
+            <w:r>
+              <w:t>↔</w:t>
+            </w:r>
+            <w:r>
+              <w:t xml:space="preserve"> Spiel</w:t>
+            </w:r>
+          </w:p>
+        </w:tc>
+        <w:tc>
+          <w:tcPr>
+            <w:tcW w:w="4955" w:type="dxa"/>
+          </w:tcPr>
+          <w:p>
+            <w:pPr>
+              <w:pStyle w:val="Listenabsatz"/>
+              <w:keepNext/>
+              <w:spacing w:before="20" w:after="20" w:line="240" w:lineRule="auto"/>
+              <w:ind w:left="0"/>
+              <w:rPr>
+                <w:i/>
+              </w:rPr>
+            </w:pPr>
+            <w:proofErr w:type="spellStart"/>
+            <w:r>
+              <w:rPr>
+                <w:i/>
+              </w:rPr>
+              <w:t>Shared</w:t>
+            </w:r>
+            <w:proofErr w:type="spellEnd"/>
+            <w:r>
+              <w:rPr>
+                <w:i/>
+              </w:rPr>
+              <w:t xml:space="preserve"> Kernel</w:t>
+            </w:r>
+          </w:p>
+        </w:tc>
+      </w:tr>
+    </w:tbl>
+    <w:p>
+      <w:pPr>
+        <w:pStyle w:val="Beschriftung"/>
+      </w:pPr>
+      <w:r>
+        <w:t xml:space="preserve">Tabelle </w:t>
+      </w:r>
+      <w:r>
+        <w:fldChar w:fldCharType="begin"/>
+      </w:r>
+      <w:r>
+        <w:instrText xml:space="preserve"> SEQ Tabelle \* ARABIC </w:instrText>
+      </w:r>
+      <w:r>
+        <w:fldChar w:fldCharType="separate"/>
+      </w:r>
+      <w:r>
+        <w:rPr>
+          <w:noProof/>
+        </w:rPr>
+        <w:t>5</w:t>
+      </w:r>
+      <w:r>
+        <w:fldChar w:fldCharType="end"/>
+      </w:r>
+      <w:r>
+        <w:t>: Beziehungen zwischen Kontexten</w:t>
+      </w:r>
     </w:p>
     <w:p>
-      <w:pPr>
-        <w:pStyle w:val="berschrift2"/>
-      </w:pPr>
-      <w:bookmarkStart w:id="20" w:name="_Toc72574802"/>
+      <w:r>
+        <w:t xml:space="preserve">Das Beziehungsmuster </w:t>
+      </w:r>
       <w:proofErr w:type="spellStart"/>
       <w:r>
-        <w:t>Repositories</w:t>
-      </w:r>
-      <w:bookmarkEnd w:id="20"/>
+        <w:rPr>
+          <w:i/>
+        </w:rPr>
+        <w:t>Shared</w:t>
+      </w:r>
       <w:proofErr w:type="spellEnd"/>
+      <w:r>
+        <w:rPr>
+          <w:i/>
+        </w:rPr>
+        <w:t xml:space="preserve"> Kernel</w:t>
+      </w:r>
+      <w:r>
+        <w:t xml:space="preserve"> wird in diesem Fall verwendet, da das gemeinsame Teilmodell das Spiel an sich ist und sich somit eine zusätzliche Trennung nicht lohnt.</w:t>
+      </w:r>
     </w:p>
     <w:p>
       <w:pPr>
-        <w:rPr>
-          <w:color w:val="FF0000"/>
-          <w:lang w:val="en-GB"/>
-        </w:rPr>
-      </w:pPr>
-      <w:r>
-        <w:rPr>
-          <w:color w:val="FF0000"/>
-        </w:rPr>
-        <w:t>Analyse und Begründung</w:t>
+        <w:spacing w:line="240" w:lineRule="auto"/>
+        <w:jc w:val="left"/>
+      </w:pPr>
+      <w:r>
+        <w:br w:type="page"/>
       </w:r>
     </w:p>
     <w:p>
       <w:pPr>
         <w:pStyle w:val="berschrift2"/>
       </w:pPr>
-      <w:bookmarkStart w:id="21" w:name="_Toc72574803"/>
-      <w:r>
-        <w:t>Aggregates</w:t>
-      </w:r>
-      <w:bookmarkEnd w:id="21"/>
+      <w:bookmarkStart w:id="21" w:name="_Toc72574802"/>
+      <w:r>
+        <w:lastRenderedPageBreak/>
+        <w:t>Taktisches Domain Driven Design</w:t>
+      </w:r>
     </w:p>
     <w:p>
       <w:pPr>
-        <w:rPr>
-          <w:color w:val="FF0000"/>
-          <w:lang w:val="en-GB"/>
-        </w:rPr>
-      </w:pPr>
-      <w:r>
-        <w:rPr>
-          <w:color w:val="FF0000"/>
-        </w:rPr>
-        <w:t>Analyse und Begründung</w:t>
-      </w:r>
-    </w:p>
-    <w:p>
-      <w:pPr>
-        <w:pStyle w:val="berschrift2"/>
+        <w:pStyle w:val="berschrift3"/>
       </w:pPr>
       <w:bookmarkStart w:id="22" w:name="_Toc72574804"/>
+      <w:bookmarkEnd w:id="21"/>
       <w:proofErr w:type="spellStart"/>
       <w:r>
         <w:t>Entities</w:t>
@@ -7588,153 +7846,2208 @@
       <w:proofErr w:type="spellEnd"/>
     </w:p>
     <w:p>
-      <w:pPr>
+      <w:r>
+        <w:t xml:space="preserve">Die verwendeten </w:t>
+      </w:r>
+      <w:proofErr w:type="spellStart"/>
+      <w:r>
+        <w:t>Entities</w:t>
+      </w:r>
+      <w:proofErr w:type="spellEnd"/>
+      <w:r>
+        <w:t xml:space="preserve"> sind </w:t>
+      </w:r>
+      <w:r>
         <w:rPr>
-          <w:color w:val="FF0000"/>
-          <w:lang w:val="en-GB"/>
+          <w:rStyle w:val="codeZchn"/>
         </w:rPr>
-      </w:pPr>
+        <w:t>Player</w:t>
+      </w:r>
+      <w:r>
+        <w:t xml:space="preserve">, </w:t>
+      </w:r>
       <w:r>
         <w:rPr>
-          <w:color w:val="FF0000"/>
+          <w:rStyle w:val="codeZchn"/>
         </w:rPr>
-        <w:t>Analyse und Begründung</w:t>
+        <w:t>Game</w:t>
+      </w:r>
+      <w:r>
+        <w:t xml:space="preserve"> </w:t>
+      </w:r>
+      <w:r>
+        <w:t xml:space="preserve">und </w:t>
+      </w:r>
+      <w:r>
+        <w:rPr>
+          <w:rStyle w:val="codeZchn"/>
+        </w:rPr>
+        <w:t>Person</w:t>
+      </w:r>
+      <w:r>
+        <w:t>.</w:t>
+      </w:r>
+      <w:r>
+        <w:t xml:space="preserve"> </w:t>
+      </w:r>
+      <w:r>
+        <w:t xml:space="preserve">Diese Klassen werden jeweils über eine </w:t>
+      </w:r>
+      <w:r>
+        <w:t>Surrogate</w:t>
+      </w:r>
+      <w:r>
+        <w:t>-</w:t>
+      </w:r>
+      <w:r>
+        <w:t>ID (UUID) identifiziert</w:t>
+      </w:r>
+      <w:r>
+        <w:t xml:space="preserve"> und verglichen</w:t>
+      </w:r>
+      <w:r>
+        <w:t xml:space="preserve"> und</w:t>
+      </w:r>
+      <w:r>
+        <w:t xml:space="preserve"> sind veränderbar (bei </w:t>
+      </w:r>
+      <w:r>
+        <w:rPr>
+          <w:rStyle w:val="codeZchn"/>
+        </w:rPr>
+        <w:t>Person</w:t>
+      </w:r>
+      <w:r>
+        <w:t xml:space="preserve">: E-Mail-Adresse &amp; Passwort; bei </w:t>
+      </w:r>
+      <w:r>
+        <w:rPr>
+          <w:rStyle w:val="codeZchn"/>
+        </w:rPr>
+        <w:t>Game</w:t>
+      </w:r>
+      <w:r>
+        <w:t xml:space="preserve">: </w:t>
+      </w:r>
+      <w:r>
+        <w:t xml:space="preserve">Teilnehmer, </w:t>
+      </w:r>
+      <w:r>
+        <w:t xml:space="preserve">Runde, …; Bei </w:t>
+      </w:r>
+      <w:r>
+        <w:rPr>
+          <w:rStyle w:val="codeZchn"/>
+        </w:rPr>
+        <w:t>Player</w:t>
+      </w:r>
+      <w:r>
+        <w:t xml:space="preserve">: </w:t>
+      </w:r>
+      <w:r>
+        <w:t>Position, gewählte Aktionen, …)</w:t>
+      </w:r>
+      <w:r>
+        <w:t>.</w:t>
       </w:r>
     </w:p>
     <w:p>
-      <w:pPr>
-        <w:pStyle w:val="berschrift2"/>
+      <w:r>
+        <w:t xml:space="preserve">Mit Commit </w:t>
+      </w:r>
+      <w:hyperlink r:id="rId28" w:history="1">
+        <w:r>
+          <w:rPr>
+            <w:rStyle w:val="Hyperlink"/>
+          </w:rPr>
+          <w:t>2c8</w:t>
+        </w:r>
+        <w:r>
+          <w:rPr>
+            <w:rStyle w:val="Hyperlink"/>
+          </w:rPr>
+          <w:t>2</w:t>
+        </w:r>
+        <w:r>
+          <w:rPr>
+            <w:rStyle w:val="Hyperlink"/>
+          </w:rPr>
+          <w:t>42f</w:t>
+        </w:r>
+      </w:hyperlink>
+      <w:r>
+        <w:rPr>
+          <w:color w:val="0070C0"/>
+        </w:rPr>
+        <w:t xml:space="preserve"> </w:t>
+      </w:r>
+      <w:r>
+        <w:t xml:space="preserve">erfolgte eine Korrektur, sodass </w:t>
+      </w:r>
+      <w:r>
+        <w:rPr>
+          <w:rStyle w:val="codeZchn"/>
+        </w:rPr>
+        <w:t>Person</w:t>
+      </w:r>
+      <w:r>
+        <w:rPr>
+          <w:sz w:val="24"/>
+          <w:szCs w:val="24"/>
+        </w:rPr>
+        <w:t xml:space="preserve"> </w:t>
+      </w:r>
+      <w:r>
+        <w:t xml:space="preserve">und </w:t>
+      </w:r>
+      <w:r>
+        <w:rPr>
+          <w:rStyle w:val="codeZchn"/>
+        </w:rPr>
+        <w:t>Player</w:t>
+      </w:r>
+      <w:r>
+        <w:t xml:space="preserve"> als verschieden betrachtet werden, wenn sie verschiedene IDs haben (Überschreiben von </w:t>
+      </w:r>
+      <w:r>
+        <w:rPr>
+          <w:rStyle w:val="codeZchn"/>
+        </w:rPr>
+        <w:t>Equals</w:t>
+      </w:r>
+      <w:r>
+        <w:t xml:space="preserve"> &amp; </w:t>
+      </w:r>
+      <w:proofErr w:type="spellStart"/>
+      <w:r>
+        <w:rPr>
+          <w:rStyle w:val="codeZchn"/>
+        </w:rPr>
+        <w:t>GetHashCode</w:t>
+      </w:r>
+      <w:proofErr w:type="spellEnd"/>
+      <w:r>
+        <w:t>).</w:t>
+      </w:r>
+    </w:p>
+    <w:p/>
+    <w:p>
+      <w:r>
+        <w:t xml:space="preserve">Die Identifikation über eine ID ist für </w:t>
+      </w:r>
+      <w:r>
+        <w:rPr>
+          <w:rStyle w:val="codeZchn"/>
+        </w:rPr>
+        <w:t>Person</w:t>
+      </w:r>
+      <w:r>
+        <w:t xml:space="preserve"> nötig, da </w:t>
+      </w:r>
+      <w:proofErr w:type="gramStart"/>
+      <w:r>
+        <w:t>diese Entity</w:t>
+      </w:r>
+      <w:proofErr w:type="gramEnd"/>
+      <w:r>
+        <w:t xml:space="preserve"> persistiert wird. Für </w:t>
+      </w:r>
+      <w:r>
+        <w:rPr>
+          <w:rStyle w:val="codeZchn"/>
+        </w:rPr>
+        <w:t>Player</w:t>
+      </w:r>
+      <w:r>
+        <w:t xml:space="preserve"> und </w:t>
+      </w:r>
+      <w:r>
+        <w:rPr>
+          <w:rStyle w:val="codeZchn"/>
+        </w:rPr>
+        <w:t>Game</w:t>
+      </w:r>
+      <w:r>
+        <w:t xml:space="preserve"> ist die ID relevant, damit bei der Kommunikation mit einem Client </w:t>
+      </w:r>
+      <w:r>
+        <w:t xml:space="preserve">(Web oder CLI) festgestellt werden kann, um welche </w:t>
+      </w:r>
+      <w:r>
+        <w:rPr>
+          <w:i/>
+        </w:rPr>
+        <w:t>Game</w:t>
+      </w:r>
+      <w:r>
+        <w:t>-Ins</w:t>
+      </w:r>
+      <w:r>
+        <w:t>t</w:t>
+      </w:r>
+      <w:r>
+        <w:t>a</w:t>
+      </w:r>
+      <w:r>
+        <w:t>n</w:t>
+      </w:r>
+      <w:r>
+        <w:t xml:space="preserve">z und welchen teilnehmenden </w:t>
+      </w:r>
+      <w:r>
+        <w:rPr>
+          <w:i/>
+        </w:rPr>
+        <w:t>Player</w:t>
+      </w:r>
+      <w:r>
+        <w:t xml:space="preserve"> es sich handelt.</w:t>
+      </w:r>
+      <w:r>
+        <w:t xml:space="preserve"> Aus diesem Grund wird auch die UUID verwendet, da es hier zusätzlich den Sicherheitsaspekt gibt, dass </w:t>
+      </w:r>
+      <w:proofErr w:type="gramStart"/>
+      <w:r>
+        <w:t>das herausfinden</w:t>
+      </w:r>
+      <w:proofErr w:type="gramEnd"/>
+      <w:r>
+        <w:t xml:space="preserve"> einer Gültigen ID durch ausprobieren nahezu unmöglich ist.</w:t>
+      </w:r>
+    </w:p>
+    <w:p/>
+    <w:p>
+      <w:r>
+        <w:t xml:space="preserve">Die Einhaltung von Domänenregeln und allgemeinen Regeln </w:t>
+      </w:r>
+      <w:r>
+        <w:t xml:space="preserve">ist teilweise </w:t>
+      </w:r>
+      <w:r>
+        <w:t xml:space="preserve">gegeben. </w:t>
+      </w:r>
+      <w:r>
+        <w:t xml:space="preserve">Ungültige Werte und Ungültige </w:t>
+      </w:r>
+      <w:r>
+        <w:t>Z</w:t>
+      </w:r>
+      <w:r>
+        <w:t xml:space="preserve">ustände werden zwar durch </w:t>
+      </w:r>
+      <w:r>
+        <w:t>das Werfen</w:t>
+      </w:r>
+      <w:r>
+        <w:t xml:space="preserve"> von Ausnahmefehlern verhindert und es werden Value Objects wenn möglich</w:t>
+      </w:r>
+      <w:r>
+        <w:t xml:space="preserve"> </w:t>
+      </w:r>
+      <w:r>
+        <w:t>verwendet</w:t>
+      </w:r>
+      <w:r>
+        <w:t xml:space="preserve">, die Gestaltung der Entitys bezüglich der öffentlichen Methoden beschreiben </w:t>
+      </w:r>
+      <w:r>
+        <w:t>das Verhalten</w:t>
+      </w:r>
+      <w:r>
+        <w:t xml:space="preserve"> jedoch nicht </w:t>
+      </w:r>
+      <w:r>
+        <w:t>korrekt</w:t>
+      </w:r>
+      <w:r>
+        <w:t>.</w:t>
+      </w:r>
+      <w:r>
+        <w:t xml:space="preserve"> Die folgende Abbildung zeigt für die drei beschriebenen </w:t>
+      </w:r>
+      <w:proofErr w:type="spellStart"/>
+      <w:r>
+        <w:t>Entities</w:t>
+      </w:r>
+      <w:proofErr w:type="spellEnd"/>
+      <w:r>
+        <w:t xml:space="preserve"> </w:t>
+      </w:r>
+      <w:r>
+        <w:t>jeweils das UML-</w:t>
+      </w:r>
+      <w:r>
+        <w:lastRenderedPageBreak/>
+        <w:t xml:space="preserve">Klassendiagramm ohne Assoziationen. </w:t>
+      </w:r>
+      <w:r>
+        <w:t xml:space="preserve"> </w:t>
+      </w:r>
+      <w:r>
+        <w:t xml:space="preserve">Das Herz-Symbol steht für den </w:t>
+      </w:r>
+      <w:proofErr w:type="spellStart"/>
+      <w:r>
+        <w:t>Zugriffsmodifizierer</w:t>
+      </w:r>
+      <w:proofErr w:type="spellEnd"/>
+      <w:r>
+        <w:t xml:space="preserve"> </w:t>
+      </w:r>
+      <w:r>
+        <w:rPr>
+          <w:rStyle w:val="codeZchn"/>
+        </w:rPr>
+        <w:t>internal</w:t>
+      </w:r>
+      <w:r>
+        <w:t xml:space="preserve">. Das </w:t>
+      </w:r>
+      <w:r>
+        <w:t>Schloss</w:t>
+      </w:r>
+      <w:r>
+        <w:t xml:space="preserve"> steht für </w:t>
+      </w:r>
+      <w:r>
+        <w:rPr>
+          <w:rStyle w:val="codeZchn"/>
+        </w:rPr>
+        <w:t>p</w:t>
+      </w:r>
+      <w:r>
+        <w:rPr>
+          <w:rStyle w:val="codeZchn"/>
+        </w:rPr>
+        <w:t>rivate</w:t>
+      </w:r>
+      <w:r>
+        <w:t>.</w:t>
+      </w:r>
+    </w:p>
+    <w:p>
+      <w:pPr>
+        <w:keepNext/>
+      </w:pPr>
+      <w:r>
+        <w:drawing>
+          <wp:inline distT="0" distB="0" distL="0" distR="0" wp14:anchorId="680D5F63" wp14:editId="0E4E5D89">
+            <wp:extent cx="5400040" cy="3704590"/>
+            <wp:effectExtent l="0" t="0" r="0" b="0"/>
+            <wp:docPr id="1" name="Grafik 1"/>
+            <wp:cNvGraphicFramePr>
+              <a:graphicFrameLocks xmlns:a="http://schemas.openxmlformats.org/drawingml/2006/main" noChangeAspect="1"/>
+            </wp:cNvGraphicFramePr>
+            <a:graphic xmlns:a="http://schemas.openxmlformats.org/drawingml/2006/main">
+              <a:graphicData uri="http://schemas.openxmlformats.org/drawingml/2006/picture">
+                <pic:pic xmlns:pic="http://schemas.openxmlformats.org/drawingml/2006/picture">
+                  <pic:nvPicPr>
+                    <pic:cNvPr id="1" name=""/>
+                    <pic:cNvPicPr/>
+                  </pic:nvPicPr>
+                  <pic:blipFill>
+                    <a:blip r:embed="rId29"/>
+                    <a:stretch>
+                      <a:fillRect/>
+                    </a:stretch>
+                  </pic:blipFill>
+                  <pic:spPr>
+                    <a:xfrm>
+                      <a:off x="0" y="0"/>
+                      <a:ext cx="5400040" cy="3704590"/>
+                    </a:xfrm>
+                    <a:prstGeom prst="rect">
+                      <a:avLst/>
+                    </a:prstGeom>
+                  </pic:spPr>
+                </pic:pic>
+              </a:graphicData>
+            </a:graphic>
+          </wp:inline>
+        </w:drawing>
+      </w:r>
+    </w:p>
+    <w:p>
+      <w:pPr>
+        <w:pStyle w:val="Beschriftung"/>
+      </w:pPr>
+      <w:r>
+        <w:t xml:space="preserve">Abbildung </w:t>
+      </w:r>
+      <w:r>
+        <w:fldChar w:fldCharType="begin"/>
+      </w:r>
+      <w:r>
+        <w:instrText xml:space="preserve"> SEQ Abbildung \* ARABIC </w:instrText>
+      </w:r>
+      <w:r>
+        <w:fldChar w:fldCharType="separate"/>
+      </w:r>
+      <w:r>
+        <w:rPr>
+          <w:noProof/>
+        </w:rPr>
+        <w:t>3</w:t>
+      </w:r>
+      <w:r>
+        <w:fldChar w:fldCharType="end"/>
+      </w:r>
+      <w:r>
+        <w:t xml:space="preserve">: UML-Klassendiagramm der </w:t>
+      </w:r>
+      <w:proofErr w:type="spellStart"/>
+      <w:r>
+        <w:t>Entities</w:t>
+      </w:r>
+      <w:proofErr w:type="spellEnd"/>
+    </w:p>
+    <w:p>
+      <w:r>
+        <w:t>Unter anderem d</w:t>
+      </w:r>
+      <w:r>
+        <w:t xml:space="preserve">ieser unstrukturierte Aufbau der </w:t>
+      </w:r>
+      <w:proofErr w:type="spellStart"/>
+      <w:r>
+        <w:t>Entities</w:t>
+      </w:r>
+      <w:proofErr w:type="spellEnd"/>
+      <w:r>
+        <w:t xml:space="preserve"> wird im Rahmen dieser Arbeit in den folgenden Kapiteln durch das Anwenden verschiedener Techniken korrigiert.</w:t>
+      </w:r>
+    </w:p>
+    <w:p>
+      <w:pPr>
+        <w:spacing w:line="240" w:lineRule="auto"/>
+        <w:jc w:val="left"/>
+      </w:pPr>
+      <w:r>
+        <w:br w:type="page"/>
+      </w:r>
+    </w:p>
+    <w:p>
+      <w:pPr>
+        <w:pStyle w:val="berschrift3"/>
       </w:pPr>
       <w:bookmarkStart w:id="23" w:name="_Toc72574805"/>
       <w:r>
+        <w:lastRenderedPageBreak/>
         <w:t>Value Objects</w:t>
       </w:r>
       <w:bookmarkEnd w:id="23"/>
     </w:p>
     <w:p>
-      <w:pPr>
+      <w:r>
+        <w:t>Durch die Implementierung mit der Programmiersp</w:t>
+      </w:r>
+      <w:r>
+        <w:t xml:space="preserve">rache C# </w:t>
+      </w:r>
+      <w:r>
+        <w:t>gibt es für den Einsatz von Value Objects neben der Klasse (</w:t>
+      </w:r>
+      <w:proofErr w:type="spellStart"/>
+      <w:r>
         <w:rPr>
-          <w:color w:val="FF0000"/>
-          <w:lang w:val="en-GB"/>
+          <w:rFonts w:ascii="Consolas" w:hAnsi="Consolas"/>
+          <w:sz w:val="24"/>
+          <w:szCs w:val="24"/>
         </w:rPr>
-      </w:pPr>
+        <w:t>class</w:t>
+      </w:r>
+      <w:proofErr w:type="spellEnd"/>
+      <w:r>
+        <w:t>) die Struktur (</w:t>
+      </w:r>
+      <w:proofErr w:type="spellStart"/>
       <w:r>
         <w:rPr>
-          <w:color w:val="FF0000"/>
+          <w:rFonts w:ascii="Consolas" w:hAnsi="Consolas"/>
+          <w:sz w:val="24"/>
+          <w:szCs w:val="24"/>
         </w:rPr>
-        <w:t>Analyse und Begründung</w:t>
+        <w:t>struct</w:t>
+      </w:r>
+      <w:proofErr w:type="spellEnd"/>
+      <w:r>
+        <w:t>). Dieser Typ erzwingt die Einhaltung der Eigenschaften (unveränderlich, gleich bei selbem Wert, …) der Value Objects.</w:t>
       </w:r>
     </w:p>
     <w:p>
+      <w:r>
+        <w:t>In der folgenden Tabelle sind die verwendeten Value Objects aufgeführt.</w:t>
+      </w:r>
+    </w:p>
+    <w:tbl>
+      <w:tblPr>
+        <w:tblStyle w:val="Tabellenraster"/>
+        <w:tblW w:w="8500" w:type="dxa"/>
+        <w:tblLook w:val="04A0" w:firstRow="1" w:lastRow="0" w:firstColumn="1" w:lastColumn="0" w:noHBand="0" w:noVBand="1"/>
+      </w:tblPr>
+      <w:tblGrid>
+        <w:gridCol w:w="2547"/>
+        <w:gridCol w:w="5953"/>
+      </w:tblGrid>
+      <w:tr>
+        <w:tc>
+          <w:tcPr>
+            <w:tcW w:w="2547" w:type="dxa"/>
+            <w:tcBorders>
+              <w:bottom w:val="single" w:sz="4" w:space="0" w:color="auto"/>
+              <w:right w:val="nil"/>
+            </w:tcBorders>
+            <w:shd w:val="clear" w:color="auto" w:fill="292929" w:themeFill="accent1"/>
+          </w:tcPr>
+          <w:p>
+            <w:pPr>
+              <w:spacing w:before="60" w:after="60" w:line="240" w:lineRule="auto"/>
+              <w:rPr>
+                <w:b/>
+              </w:rPr>
+            </w:pPr>
+            <w:r>
+              <w:rPr>
+                <w:b/>
+              </w:rPr>
+              <w:t>Name</w:t>
+            </w:r>
+          </w:p>
+        </w:tc>
+        <w:tc>
+          <w:tcPr>
+            <w:tcW w:w="5953" w:type="dxa"/>
+            <w:tcBorders>
+              <w:left w:val="nil"/>
+              <w:bottom w:val="single" w:sz="4" w:space="0" w:color="auto"/>
+            </w:tcBorders>
+            <w:shd w:val="clear" w:color="auto" w:fill="292929" w:themeFill="accent1"/>
+          </w:tcPr>
+          <w:p>
+            <w:pPr>
+              <w:spacing w:before="60" w:after="60" w:line="240" w:lineRule="auto"/>
+              <w:rPr>
+                <w:b/>
+              </w:rPr>
+            </w:pPr>
+            <w:r>
+              <w:rPr>
+                <w:b/>
+              </w:rPr>
+              <w:t>Funktion</w:t>
+            </w:r>
+          </w:p>
+        </w:tc>
+      </w:tr>
+      <w:tr>
+        <w:tc>
+          <w:tcPr>
+            <w:tcW w:w="2547" w:type="dxa"/>
+            <w:tcBorders>
+              <w:top w:val="single" w:sz="4" w:space="0" w:color="auto"/>
+              <w:left w:val="single" w:sz="4" w:space="0" w:color="auto"/>
+              <w:bottom w:val="nil"/>
+              <w:right w:val="nil"/>
+            </w:tcBorders>
+          </w:tcPr>
+          <w:p>
+            <w:pPr>
+              <w:spacing w:before="20" w:after="20" w:line="240" w:lineRule="auto"/>
+              <w:rPr>
+                <w:rFonts w:ascii="Consolas" w:hAnsi="Consolas"/>
+                <w:b/>
+                <w:sz w:val="24"/>
+                <w:szCs w:val="24"/>
+              </w:rPr>
+            </w:pPr>
+            <w:proofErr w:type="spellStart"/>
+            <w:r>
+              <w:rPr>
+                <w:rFonts w:ascii="Consolas" w:hAnsi="Consolas"/>
+                <w:b/>
+                <w:sz w:val="24"/>
+                <w:szCs w:val="24"/>
+              </w:rPr>
+              <w:t>PlayerRange</w:t>
+            </w:r>
+            <w:proofErr w:type="spellEnd"/>
+          </w:p>
+        </w:tc>
+        <w:tc>
+          <w:tcPr>
+            <w:tcW w:w="5953" w:type="dxa"/>
+            <w:tcBorders>
+              <w:top w:val="single" w:sz="4" w:space="0" w:color="auto"/>
+              <w:left w:val="nil"/>
+              <w:bottom w:val="nil"/>
+              <w:right w:val="single" w:sz="4" w:space="0" w:color="auto"/>
+            </w:tcBorders>
+          </w:tcPr>
+          <w:p>
+            <w:pPr>
+              <w:spacing w:before="20" w:after="20" w:line="240" w:lineRule="auto"/>
+              <w:jc w:val="left"/>
+              <w:rPr>
+                <w:sz w:val="24"/>
+                <w:szCs w:val="24"/>
+              </w:rPr>
+            </w:pPr>
+            <w:r>
+              <w:rPr>
+                <w:sz w:val="24"/>
+                <w:szCs w:val="24"/>
+              </w:rPr>
+              <w:t xml:space="preserve">Bestimmt wie viele Spieler (min, </w:t>
+            </w:r>
+            <w:proofErr w:type="spellStart"/>
+            <w:r>
+              <w:rPr>
+                <w:sz w:val="24"/>
+                <w:szCs w:val="24"/>
+              </w:rPr>
+              <w:t>max</w:t>
+            </w:r>
+            <w:proofErr w:type="spellEnd"/>
+            <w:r>
+              <w:rPr>
+                <w:sz w:val="24"/>
+                <w:szCs w:val="24"/>
+              </w:rPr>
+              <w:t xml:space="preserve">) an einem </w:t>
+            </w:r>
+            <w:r>
+              <w:rPr>
+                <w:i/>
+                <w:sz w:val="24"/>
+                <w:szCs w:val="24"/>
+              </w:rPr>
+              <w:t xml:space="preserve">Game </w:t>
+            </w:r>
+            <w:r>
+              <w:rPr>
+                <w:sz w:val="24"/>
+                <w:szCs w:val="24"/>
+              </w:rPr>
+              <w:t>teilnehmen können / müssen</w:t>
+            </w:r>
+            <w:r>
+              <w:rPr>
+                <w:sz w:val="24"/>
+                <w:szCs w:val="24"/>
+              </w:rPr>
+              <w:t>.</w:t>
+            </w:r>
+          </w:p>
+        </w:tc>
+      </w:tr>
+      <w:tr>
+        <w:tc>
+          <w:tcPr>
+            <w:tcW w:w="8500" w:type="dxa"/>
+            <w:gridSpan w:val="2"/>
+            <w:tcBorders>
+              <w:top w:val="nil"/>
+              <w:left w:val="single" w:sz="4" w:space="0" w:color="auto"/>
+              <w:bottom w:val="single" w:sz="4" w:space="0" w:color="auto"/>
+              <w:right w:val="single" w:sz="4" w:space="0" w:color="auto"/>
+            </w:tcBorders>
+          </w:tcPr>
+          <w:p>
+            <w:pPr>
+              <w:pStyle w:val="Listenabsatz"/>
+              <w:numPr>
+                <w:ilvl w:val="0"/>
+                <w:numId w:val="41"/>
+              </w:numPr>
+              <w:spacing w:before="20" w:after="20" w:line="240" w:lineRule="auto"/>
+              <w:jc w:val="left"/>
+              <w:rPr>
+                <w:sz w:val="24"/>
+                <w:szCs w:val="24"/>
+              </w:rPr>
+            </w:pPr>
+            <w:r>
+              <w:rPr>
+                <w:sz w:val="24"/>
+                <w:szCs w:val="24"/>
+              </w:rPr>
+              <w:t xml:space="preserve">Validiert, dass min &gt;= </w:t>
+            </w:r>
+            <w:proofErr w:type="spellStart"/>
+            <w:r>
+              <w:rPr>
+                <w:sz w:val="24"/>
+                <w:szCs w:val="24"/>
+              </w:rPr>
+              <w:t>max</w:t>
+            </w:r>
+            <w:proofErr w:type="spellEnd"/>
+          </w:p>
+        </w:tc>
+      </w:tr>
+      <w:tr>
+        <w:tc>
+          <w:tcPr>
+            <w:tcW w:w="2547" w:type="dxa"/>
+            <w:tcBorders>
+              <w:top w:val="single" w:sz="4" w:space="0" w:color="auto"/>
+              <w:left w:val="single" w:sz="4" w:space="0" w:color="auto"/>
+              <w:bottom w:val="nil"/>
+              <w:right w:val="nil"/>
+            </w:tcBorders>
+          </w:tcPr>
+          <w:p>
+            <w:pPr>
+              <w:spacing w:before="20" w:after="20" w:line="240" w:lineRule="auto"/>
+              <w:rPr>
+                <w:rFonts w:ascii="Consolas" w:hAnsi="Consolas"/>
+                <w:b/>
+                <w:sz w:val="24"/>
+                <w:szCs w:val="24"/>
+                <w:vertAlign w:val="superscript"/>
+              </w:rPr>
+            </w:pPr>
+            <w:proofErr w:type="spellStart"/>
+            <w:r>
+              <w:rPr>
+                <w:rFonts w:ascii="Consolas" w:hAnsi="Consolas"/>
+                <w:b/>
+                <w:sz w:val="24"/>
+                <w:szCs w:val="24"/>
+              </w:rPr>
+              <w:t>BoardDimensions</w:t>
+            </w:r>
+            <w:proofErr w:type="spellEnd"/>
+          </w:p>
+        </w:tc>
+        <w:tc>
+          <w:tcPr>
+            <w:tcW w:w="5953" w:type="dxa"/>
+            <w:tcBorders>
+              <w:top w:val="single" w:sz="4" w:space="0" w:color="auto"/>
+              <w:left w:val="nil"/>
+              <w:bottom w:val="nil"/>
+              <w:right w:val="single" w:sz="4" w:space="0" w:color="auto"/>
+            </w:tcBorders>
+          </w:tcPr>
+          <w:p>
+            <w:pPr>
+              <w:pStyle w:val="Listenabsatz"/>
+              <w:keepNext/>
+              <w:spacing w:before="20" w:after="20" w:line="240" w:lineRule="auto"/>
+              <w:ind w:left="0"/>
+              <w:jc w:val="left"/>
+              <w:rPr>
+                <w:sz w:val="24"/>
+                <w:szCs w:val="24"/>
+              </w:rPr>
+            </w:pPr>
+            <w:r>
+              <w:rPr>
+                <w:sz w:val="24"/>
+                <w:szCs w:val="24"/>
+              </w:rPr>
+              <w:t xml:space="preserve">Bestimmt die Ausmaße eines </w:t>
+            </w:r>
+            <w:r>
+              <w:rPr>
+                <w:i/>
+                <w:sz w:val="24"/>
+                <w:szCs w:val="24"/>
+              </w:rPr>
+              <w:t>Board</w:t>
+            </w:r>
+            <w:r>
+              <w:rPr>
+                <w:sz w:val="24"/>
+                <w:szCs w:val="24"/>
+              </w:rPr>
+              <w:t>s (Breite / Höhe)</w:t>
+            </w:r>
+          </w:p>
+        </w:tc>
+      </w:tr>
+      <w:tr>
+        <w:tc>
+          <w:tcPr>
+            <w:tcW w:w="8500" w:type="dxa"/>
+            <w:gridSpan w:val="2"/>
+            <w:tcBorders>
+              <w:top w:val="nil"/>
+              <w:left w:val="single" w:sz="4" w:space="0" w:color="auto"/>
+              <w:bottom w:val="single" w:sz="4" w:space="0" w:color="auto"/>
+              <w:right w:val="single" w:sz="4" w:space="0" w:color="auto"/>
+            </w:tcBorders>
+          </w:tcPr>
+          <w:p>
+            <w:pPr>
+              <w:pStyle w:val="Listenabsatz"/>
+              <w:keepNext/>
+              <w:numPr>
+                <w:ilvl w:val="0"/>
+                <w:numId w:val="41"/>
+              </w:numPr>
+              <w:spacing w:before="20" w:after="20" w:line="240" w:lineRule="auto"/>
+              <w:jc w:val="left"/>
+              <w:rPr>
+                <w:sz w:val="24"/>
+                <w:szCs w:val="24"/>
+              </w:rPr>
+            </w:pPr>
+            <w:r>
+              <w:rPr>
+                <w:sz w:val="24"/>
+                <w:szCs w:val="24"/>
+              </w:rPr>
+              <w:t xml:space="preserve">Validierung (Größe je Seite mindestens 5) mit Commit </w:t>
+            </w:r>
+            <w:hyperlink r:id="rId30" w:history="1">
+              <w:r>
+                <w:rPr>
+                  <w:rStyle w:val="Hyperlink"/>
+                  <w:color w:val="002060"/>
+                  <w:sz w:val="24"/>
+                  <w:szCs w:val="24"/>
+                </w:rPr>
+                <w:t>a2e1</w:t>
+              </w:r>
+              <w:r>
+                <w:rPr>
+                  <w:rStyle w:val="Hyperlink"/>
+                  <w:color w:val="002060"/>
+                  <w:sz w:val="24"/>
+                  <w:szCs w:val="24"/>
+                </w:rPr>
+                <w:t>4</w:t>
+              </w:r>
+              <w:r>
+                <w:rPr>
+                  <w:rStyle w:val="Hyperlink"/>
+                  <w:color w:val="002060"/>
+                  <w:sz w:val="24"/>
+                  <w:szCs w:val="24"/>
+                </w:rPr>
+                <w:t>b6</w:t>
+              </w:r>
+            </w:hyperlink>
+            <w:r>
+              <w:rPr>
+                <w:sz w:val="24"/>
+                <w:szCs w:val="24"/>
+              </w:rPr>
+              <w:t xml:space="preserve"> </w:t>
+            </w:r>
+            <w:r>
+              <w:rPr>
+                <w:sz w:val="24"/>
+                <w:szCs w:val="24"/>
+              </w:rPr>
+              <w:t>hinzugefügt</w:t>
+            </w:r>
+          </w:p>
+        </w:tc>
+      </w:tr>
+      <w:tr>
+        <w:tc>
+          <w:tcPr>
+            <w:tcW w:w="2547" w:type="dxa"/>
+            <w:tcBorders>
+              <w:top w:val="single" w:sz="4" w:space="0" w:color="auto"/>
+              <w:left w:val="single" w:sz="4" w:space="0" w:color="auto"/>
+              <w:bottom w:val="nil"/>
+              <w:right w:val="nil"/>
+            </w:tcBorders>
+          </w:tcPr>
+          <w:p>
+            <w:pPr>
+              <w:spacing w:before="20" w:after="20" w:line="240" w:lineRule="auto"/>
+              <w:rPr>
+                <w:rFonts w:ascii="Consolas" w:hAnsi="Consolas"/>
+                <w:b/>
+                <w:sz w:val="24"/>
+                <w:szCs w:val="24"/>
+              </w:rPr>
+            </w:pPr>
+            <w:proofErr w:type="spellStart"/>
+            <w:r>
+              <w:rPr>
+                <w:rFonts w:ascii="Consolas" w:hAnsi="Consolas"/>
+                <w:b/>
+                <w:sz w:val="24"/>
+                <w:szCs w:val="24"/>
+              </w:rPr>
+              <w:t>GameCoordinate</w:t>
+            </w:r>
+            <w:proofErr w:type="spellEnd"/>
+            <w:r>
+              <w:rPr>
+                <w:rFonts w:ascii="Consolas" w:hAnsi="Consolas"/>
+                <w:b/>
+                <w:sz w:val="24"/>
+                <w:szCs w:val="24"/>
+              </w:rPr>
+              <w:t xml:space="preserve"> </w:t>
+            </w:r>
+          </w:p>
+        </w:tc>
+        <w:tc>
+          <w:tcPr>
+            <w:tcW w:w="5953" w:type="dxa"/>
+            <w:tcBorders>
+              <w:top w:val="single" w:sz="4" w:space="0" w:color="auto"/>
+              <w:left w:val="nil"/>
+              <w:bottom w:val="nil"/>
+              <w:right w:val="single" w:sz="4" w:space="0" w:color="auto"/>
+            </w:tcBorders>
+          </w:tcPr>
+          <w:p>
+            <w:pPr>
+              <w:pStyle w:val="Listenabsatz"/>
+              <w:keepNext/>
+              <w:spacing w:before="20" w:after="20" w:line="240" w:lineRule="auto"/>
+              <w:ind w:left="0"/>
+              <w:jc w:val="left"/>
+              <w:rPr>
+                <w:sz w:val="24"/>
+                <w:szCs w:val="24"/>
+              </w:rPr>
+            </w:pPr>
+            <w:r>
+              <w:rPr>
+                <w:sz w:val="24"/>
+                <w:szCs w:val="24"/>
+              </w:rPr>
+              <w:t xml:space="preserve">Eine Position auf dem </w:t>
+            </w:r>
+            <w:r>
+              <w:rPr>
+                <w:i/>
+                <w:sz w:val="24"/>
+                <w:szCs w:val="24"/>
+              </w:rPr>
+              <w:t>Board</w:t>
+            </w:r>
+            <w:r>
+              <w:rPr>
+                <w:sz w:val="24"/>
+                <w:szCs w:val="24"/>
+              </w:rPr>
+              <w:t xml:space="preserve"> für eine Spezifische Runde (x, y, z)</w:t>
+            </w:r>
+          </w:p>
+        </w:tc>
+      </w:tr>
+      <w:tr>
+        <w:tc>
+          <w:tcPr>
+            <w:tcW w:w="8500" w:type="dxa"/>
+            <w:gridSpan w:val="2"/>
+            <w:tcBorders>
+              <w:top w:val="nil"/>
+              <w:left w:val="single" w:sz="4" w:space="0" w:color="auto"/>
+              <w:bottom w:val="single" w:sz="4" w:space="0" w:color="auto"/>
+              <w:right w:val="single" w:sz="4" w:space="0" w:color="auto"/>
+            </w:tcBorders>
+          </w:tcPr>
+          <w:p>
+            <w:pPr>
+              <w:pStyle w:val="Listenabsatz"/>
+              <w:keepNext/>
+              <w:numPr>
+                <w:ilvl w:val="0"/>
+                <w:numId w:val="41"/>
+              </w:numPr>
+              <w:spacing w:before="20" w:after="20" w:line="240" w:lineRule="auto"/>
+              <w:jc w:val="left"/>
+              <w:rPr>
+                <w:sz w:val="24"/>
+                <w:szCs w:val="24"/>
+              </w:rPr>
+            </w:pPr>
+            <w:r>
+              <w:rPr>
+                <w:sz w:val="24"/>
+                <w:szCs w:val="24"/>
+              </w:rPr>
+              <w:t>Unveränderlich, da eine Position immer die gleiche Position bleib</w:t>
+            </w:r>
+            <w:r>
+              <w:rPr>
+                <w:sz w:val="24"/>
+                <w:szCs w:val="24"/>
+              </w:rPr>
+              <w:t>t</w:t>
+            </w:r>
+          </w:p>
+          <w:p>
+            <w:pPr>
+              <w:pStyle w:val="Listenabsatz"/>
+              <w:keepNext/>
+              <w:numPr>
+                <w:ilvl w:val="0"/>
+                <w:numId w:val="41"/>
+              </w:numPr>
+              <w:spacing w:before="20" w:after="20" w:line="240" w:lineRule="auto"/>
+              <w:jc w:val="left"/>
+              <w:rPr>
+                <w:sz w:val="24"/>
+                <w:szCs w:val="24"/>
+              </w:rPr>
+            </w:pPr>
+            <w:r>
+              <w:rPr>
+                <w:sz w:val="24"/>
+                <w:szCs w:val="24"/>
+              </w:rPr>
+              <w:t xml:space="preserve">Kapselung, da </w:t>
+            </w:r>
+            <w:r>
+              <w:rPr>
+                <w:sz w:val="24"/>
+                <w:szCs w:val="24"/>
+              </w:rPr>
+              <w:t xml:space="preserve">es </w:t>
+            </w:r>
+            <w:proofErr w:type="gramStart"/>
+            <w:r>
+              <w:rPr>
+                <w:sz w:val="24"/>
+                <w:szCs w:val="24"/>
+              </w:rPr>
+              <w:t>an mehreren Stelle</w:t>
+            </w:r>
+            <w:proofErr w:type="gramEnd"/>
+            <w:r>
+              <w:rPr>
+                <w:sz w:val="24"/>
+                <w:szCs w:val="24"/>
+              </w:rPr>
+              <w:t xml:space="preserve"> verwendet</w:t>
+            </w:r>
+            <w:r>
+              <w:rPr>
+                <w:sz w:val="24"/>
+                <w:szCs w:val="24"/>
+              </w:rPr>
+              <w:t xml:space="preserve"> wird</w:t>
+            </w:r>
+          </w:p>
+        </w:tc>
+      </w:tr>
+      <w:tr>
+        <w:tc>
+          <w:tcPr>
+            <w:tcW w:w="2547" w:type="dxa"/>
+            <w:tcBorders>
+              <w:top w:val="single" w:sz="4" w:space="0" w:color="auto"/>
+              <w:left w:val="single" w:sz="4" w:space="0" w:color="auto"/>
+              <w:bottom w:val="nil"/>
+              <w:right w:val="nil"/>
+            </w:tcBorders>
+          </w:tcPr>
+          <w:p>
+            <w:pPr>
+              <w:spacing w:before="20" w:after="20" w:line="240" w:lineRule="auto"/>
+              <w:rPr>
+                <w:rFonts w:ascii="Consolas" w:hAnsi="Consolas"/>
+                <w:b/>
+                <w:sz w:val="24"/>
+                <w:szCs w:val="24"/>
+              </w:rPr>
+            </w:pPr>
+            <w:proofErr w:type="spellStart"/>
+            <w:r>
+              <w:rPr>
+                <w:rFonts w:ascii="Consolas" w:hAnsi="Consolas"/>
+                <w:b/>
+                <w:sz w:val="24"/>
+                <w:szCs w:val="24"/>
+              </w:rPr>
+              <w:t>PlayerDirection</w:t>
+            </w:r>
+            <w:proofErr w:type="spellEnd"/>
+          </w:p>
+        </w:tc>
+        <w:tc>
+          <w:tcPr>
+            <w:tcW w:w="5953" w:type="dxa"/>
+            <w:tcBorders>
+              <w:top w:val="single" w:sz="4" w:space="0" w:color="auto"/>
+              <w:left w:val="nil"/>
+              <w:bottom w:val="nil"/>
+              <w:right w:val="single" w:sz="4" w:space="0" w:color="auto"/>
+            </w:tcBorders>
+          </w:tcPr>
+          <w:p>
+            <w:pPr>
+              <w:pStyle w:val="Listenabsatz"/>
+              <w:keepNext/>
+              <w:spacing w:before="20" w:after="20" w:line="240" w:lineRule="auto"/>
+              <w:ind w:left="0"/>
+              <w:jc w:val="left"/>
+              <w:rPr>
+                <w:sz w:val="24"/>
+                <w:szCs w:val="24"/>
+              </w:rPr>
+            </w:pPr>
+            <w:r>
+              <w:rPr>
+                <w:sz w:val="24"/>
+                <w:szCs w:val="24"/>
+              </w:rPr>
+              <w:t xml:space="preserve">Eine Richtung in welche sich ein </w:t>
+            </w:r>
+            <w:r>
+              <w:rPr>
+                <w:i/>
+                <w:sz w:val="24"/>
+                <w:szCs w:val="24"/>
+              </w:rPr>
+              <w:t>Player</w:t>
+            </w:r>
+            <w:r>
+              <w:rPr>
+                <w:sz w:val="24"/>
+                <w:szCs w:val="24"/>
+              </w:rPr>
+              <w:t xml:space="preserve"> bewegen kann</w:t>
+            </w:r>
+          </w:p>
+        </w:tc>
+      </w:tr>
+      <w:tr>
+        <w:tc>
+          <w:tcPr>
+            <w:tcW w:w="8500" w:type="dxa"/>
+            <w:gridSpan w:val="2"/>
+            <w:tcBorders>
+              <w:top w:val="nil"/>
+              <w:left w:val="single" w:sz="4" w:space="0" w:color="auto"/>
+              <w:bottom w:val="single" w:sz="4" w:space="0" w:color="auto"/>
+              <w:right w:val="single" w:sz="4" w:space="0" w:color="auto"/>
+            </w:tcBorders>
+          </w:tcPr>
+          <w:p>
+            <w:pPr>
+              <w:pStyle w:val="Listenabsatz"/>
+              <w:keepNext/>
+              <w:numPr>
+                <w:ilvl w:val="0"/>
+                <w:numId w:val="41"/>
+              </w:numPr>
+              <w:spacing w:before="20" w:after="20" w:line="240" w:lineRule="auto"/>
+              <w:jc w:val="left"/>
+              <w:rPr>
+                <w:sz w:val="24"/>
+                <w:szCs w:val="24"/>
+              </w:rPr>
+            </w:pPr>
+            <w:r>
+              <w:rPr>
+                <w:sz w:val="24"/>
+                <w:szCs w:val="24"/>
+              </w:rPr>
+              <w:t xml:space="preserve">Unveränderlich, da eine </w:t>
+            </w:r>
+            <w:r>
+              <w:rPr>
+                <w:sz w:val="24"/>
+                <w:szCs w:val="24"/>
+              </w:rPr>
+              <w:t>Richtung</w:t>
+            </w:r>
+            <w:r>
+              <w:rPr>
+                <w:sz w:val="24"/>
+                <w:szCs w:val="24"/>
+              </w:rPr>
+              <w:t xml:space="preserve"> immer die gleiche </w:t>
+            </w:r>
+            <w:proofErr w:type="spellStart"/>
+            <w:r>
+              <w:rPr>
+                <w:sz w:val="24"/>
+                <w:szCs w:val="24"/>
+              </w:rPr>
+              <w:t>Reichtung</w:t>
+            </w:r>
+            <w:proofErr w:type="spellEnd"/>
+            <w:r>
+              <w:rPr>
+                <w:sz w:val="24"/>
+                <w:szCs w:val="24"/>
+              </w:rPr>
+              <w:t xml:space="preserve"> </w:t>
+            </w:r>
+            <w:r>
+              <w:rPr>
+                <w:sz w:val="24"/>
+                <w:szCs w:val="24"/>
+              </w:rPr>
+              <w:t>bleibt</w:t>
+            </w:r>
+          </w:p>
+          <w:p>
+            <w:pPr>
+              <w:pStyle w:val="Listenabsatz"/>
+              <w:keepNext/>
+              <w:numPr>
+                <w:ilvl w:val="0"/>
+                <w:numId w:val="41"/>
+              </w:numPr>
+              <w:spacing w:before="20" w:after="20" w:line="240" w:lineRule="auto"/>
+              <w:jc w:val="left"/>
+              <w:rPr>
+                <w:sz w:val="24"/>
+                <w:szCs w:val="24"/>
+              </w:rPr>
+            </w:pPr>
+            <w:r>
+              <w:rPr>
+                <w:sz w:val="24"/>
+                <w:szCs w:val="24"/>
+              </w:rPr>
+              <w:t xml:space="preserve">Kapselung, da </w:t>
+            </w:r>
+            <w:r>
+              <w:rPr>
+                <w:sz w:val="24"/>
+                <w:szCs w:val="24"/>
+              </w:rPr>
+              <w:t xml:space="preserve">es </w:t>
+            </w:r>
+            <w:proofErr w:type="gramStart"/>
+            <w:r>
+              <w:rPr>
+                <w:sz w:val="24"/>
+                <w:szCs w:val="24"/>
+              </w:rPr>
+              <w:t>an mehreren Stelle</w:t>
+            </w:r>
+            <w:proofErr w:type="gramEnd"/>
+            <w:r>
+              <w:rPr>
+                <w:sz w:val="24"/>
+                <w:szCs w:val="24"/>
+              </w:rPr>
+              <w:t xml:space="preserve"> verwendet</w:t>
+            </w:r>
+            <w:r>
+              <w:rPr>
+                <w:sz w:val="24"/>
+                <w:szCs w:val="24"/>
+              </w:rPr>
+              <w:t xml:space="preserve"> wird</w:t>
+            </w:r>
+          </w:p>
+        </w:tc>
+      </w:tr>
+      <w:tr>
+        <w:tc>
+          <w:tcPr>
+            <w:tcW w:w="2547" w:type="dxa"/>
+            <w:tcBorders>
+              <w:top w:val="single" w:sz="4" w:space="0" w:color="auto"/>
+              <w:left w:val="single" w:sz="4" w:space="0" w:color="auto"/>
+              <w:bottom w:val="nil"/>
+              <w:right w:val="nil"/>
+            </w:tcBorders>
+          </w:tcPr>
+          <w:p>
+            <w:pPr>
+              <w:spacing w:before="20" w:after="20" w:line="240" w:lineRule="auto"/>
+              <w:rPr>
+                <w:rFonts w:ascii="Consolas" w:hAnsi="Consolas"/>
+                <w:b/>
+                <w:sz w:val="24"/>
+                <w:szCs w:val="24"/>
+              </w:rPr>
+            </w:pPr>
+            <w:proofErr w:type="spellStart"/>
+            <w:r>
+              <w:rPr>
+                <w:rFonts w:ascii="Consolas" w:hAnsi="Consolas"/>
+                <w:b/>
+                <w:sz w:val="24"/>
+                <w:szCs w:val="24"/>
+              </w:rPr>
+              <w:t>PlayerOrientation</w:t>
+            </w:r>
+            <w:proofErr w:type="spellEnd"/>
+          </w:p>
+        </w:tc>
+        <w:tc>
+          <w:tcPr>
+            <w:tcW w:w="5953" w:type="dxa"/>
+            <w:tcBorders>
+              <w:top w:val="single" w:sz="4" w:space="0" w:color="auto"/>
+              <w:left w:val="nil"/>
+              <w:bottom w:val="nil"/>
+              <w:right w:val="single" w:sz="4" w:space="0" w:color="auto"/>
+            </w:tcBorders>
+          </w:tcPr>
+          <w:p>
+            <w:pPr>
+              <w:pStyle w:val="Listenabsatz"/>
+              <w:keepNext/>
+              <w:spacing w:before="20" w:after="20" w:line="240" w:lineRule="auto"/>
+              <w:ind w:left="0"/>
+              <w:jc w:val="left"/>
+              <w:rPr>
+                <w:sz w:val="24"/>
+                <w:szCs w:val="24"/>
+              </w:rPr>
+            </w:pPr>
+            <w:r>
+              <w:rPr>
+                <w:sz w:val="24"/>
+                <w:szCs w:val="24"/>
+              </w:rPr>
+              <w:t xml:space="preserve">Vereint </w:t>
+            </w:r>
+            <w:proofErr w:type="spellStart"/>
+            <w:r>
+              <w:rPr>
+                <w:rFonts w:ascii="Consolas" w:hAnsi="Consolas"/>
+                <w:sz w:val="22"/>
+                <w:szCs w:val="22"/>
+              </w:rPr>
+              <w:t>GameCoordinate</w:t>
+            </w:r>
+            <w:proofErr w:type="spellEnd"/>
+            <w:r>
+              <w:rPr>
+                <w:sz w:val="22"/>
+                <w:szCs w:val="22"/>
+              </w:rPr>
+              <w:t xml:space="preserve"> </w:t>
+            </w:r>
+            <w:r>
+              <w:rPr>
+                <w:sz w:val="24"/>
+                <w:szCs w:val="24"/>
+              </w:rPr>
+              <w:t xml:space="preserve">und </w:t>
+            </w:r>
+            <w:proofErr w:type="spellStart"/>
+            <w:r>
+              <w:rPr>
+                <w:rFonts w:ascii="Consolas" w:hAnsi="Consolas"/>
+                <w:sz w:val="20"/>
+                <w:szCs w:val="20"/>
+              </w:rPr>
+              <w:t>PlayerDirection</w:t>
+            </w:r>
+            <w:proofErr w:type="spellEnd"/>
+          </w:p>
+        </w:tc>
+      </w:tr>
+      <w:tr>
+        <w:tc>
+          <w:tcPr>
+            <w:tcW w:w="8500" w:type="dxa"/>
+            <w:gridSpan w:val="2"/>
+            <w:tcBorders>
+              <w:top w:val="nil"/>
+              <w:left w:val="single" w:sz="4" w:space="0" w:color="auto"/>
+              <w:bottom w:val="single" w:sz="4" w:space="0" w:color="auto"/>
+              <w:right w:val="single" w:sz="4" w:space="0" w:color="auto"/>
+            </w:tcBorders>
+          </w:tcPr>
+          <w:p>
+            <w:pPr>
+              <w:pStyle w:val="Listenabsatz"/>
+              <w:keepNext/>
+              <w:numPr>
+                <w:ilvl w:val="0"/>
+                <w:numId w:val="41"/>
+              </w:numPr>
+              <w:spacing w:before="20" w:after="20" w:line="240" w:lineRule="auto"/>
+              <w:jc w:val="left"/>
+              <w:rPr>
+                <w:sz w:val="24"/>
+                <w:szCs w:val="24"/>
+              </w:rPr>
+            </w:pPr>
+            <w:r>
+              <w:rPr>
+                <w:sz w:val="24"/>
+                <w:szCs w:val="24"/>
+              </w:rPr>
+              <w:t xml:space="preserve">Kapseln der Ausrichtung des </w:t>
+            </w:r>
+            <w:r>
+              <w:rPr>
+                <w:i/>
+                <w:sz w:val="24"/>
+                <w:szCs w:val="24"/>
+              </w:rPr>
+              <w:t>Player</w:t>
+            </w:r>
+            <w:r>
+              <w:rPr>
+                <w:sz w:val="24"/>
+                <w:szCs w:val="24"/>
+              </w:rPr>
+              <w:t xml:space="preserve">s auf dem </w:t>
+            </w:r>
+            <w:r>
+              <w:rPr>
+                <w:i/>
+                <w:sz w:val="24"/>
+                <w:szCs w:val="24"/>
+              </w:rPr>
+              <w:t>Board</w:t>
+            </w:r>
+            <w:r>
+              <w:rPr>
+                <w:sz w:val="24"/>
+                <w:szCs w:val="24"/>
+              </w:rPr>
+              <w:t xml:space="preserve"> von dem </w:t>
+            </w:r>
+            <w:r>
+              <w:rPr>
+                <w:i/>
+                <w:sz w:val="24"/>
+                <w:szCs w:val="24"/>
+              </w:rPr>
+              <w:t>Player</w:t>
+            </w:r>
+            <w:r>
+              <w:rPr>
+                <w:sz w:val="24"/>
+                <w:szCs w:val="24"/>
+              </w:rPr>
+              <w:t xml:space="preserve"> an sich.</w:t>
+            </w:r>
+            <w:r>
+              <w:rPr>
+                <w:sz w:val="24"/>
+                <w:szCs w:val="24"/>
+              </w:rPr>
+              <w:t xml:space="preserve"> Für eine Änderung der Ausrichtung wird die aktuelle überschrieben, da die Ausrichtung des Spielers sich nicht verändert, sondern der Spieler die Ausrichtung wechseln muss.</w:t>
+            </w:r>
+          </w:p>
+        </w:tc>
+      </w:tr>
+      <w:tr>
+        <w:tc>
+          <w:tcPr>
+            <w:tcW w:w="2547" w:type="dxa"/>
+            <w:tcBorders>
+              <w:top w:val="single" w:sz="4" w:space="0" w:color="auto"/>
+              <w:left w:val="single" w:sz="4" w:space="0" w:color="auto"/>
+              <w:bottom w:val="single" w:sz="4" w:space="0" w:color="auto"/>
+              <w:right w:val="nil"/>
+            </w:tcBorders>
+          </w:tcPr>
+          <w:p>
+            <w:pPr>
+              <w:spacing w:before="20" w:after="20" w:line="240" w:lineRule="auto"/>
+              <w:rPr>
+                <w:rFonts w:ascii="Consolas" w:hAnsi="Consolas"/>
+                <w:b/>
+                <w:sz w:val="24"/>
+                <w:szCs w:val="24"/>
+              </w:rPr>
+            </w:pPr>
+            <w:proofErr w:type="spellStart"/>
+            <w:r>
+              <w:rPr>
+                <w:rFonts w:ascii="Consolas" w:hAnsi="Consolas"/>
+                <w:b/>
+                <w:sz w:val="24"/>
+                <w:szCs w:val="24"/>
+              </w:rPr>
+              <w:t>GameDistance</w:t>
+            </w:r>
+            <w:proofErr w:type="spellEnd"/>
+          </w:p>
+        </w:tc>
+        <w:tc>
+          <w:tcPr>
+            <w:tcW w:w="5953" w:type="dxa"/>
+            <w:tcBorders>
+              <w:top w:val="single" w:sz="4" w:space="0" w:color="auto"/>
+              <w:left w:val="nil"/>
+              <w:bottom w:val="single" w:sz="4" w:space="0" w:color="auto"/>
+              <w:right w:val="single" w:sz="4" w:space="0" w:color="auto"/>
+            </w:tcBorders>
+          </w:tcPr>
+          <w:p>
+            <w:pPr>
+              <w:pStyle w:val="Listenabsatz"/>
+              <w:keepNext/>
+              <w:spacing w:before="20" w:after="20" w:line="240" w:lineRule="auto"/>
+              <w:ind w:left="0"/>
+              <w:jc w:val="left"/>
+              <w:rPr>
+                <w:sz w:val="24"/>
+                <w:szCs w:val="24"/>
+              </w:rPr>
+            </w:pPr>
+            <w:r>
+              <w:rPr>
+                <w:sz w:val="24"/>
+                <w:szCs w:val="24"/>
+              </w:rPr>
+              <w:t xml:space="preserve">Eine mögliche Bewegung auf einem </w:t>
+            </w:r>
+            <w:r>
+              <w:rPr>
+                <w:i/>
+                <w:sz w:val="24"/>
+                <w:szCs w:val="24"/>
+              </w:rPr>
+              <w:t>Board</w:t>
+            </w:r>
+            <w:r>
+              <w:rPr>
+                <w:sz w:val="24"/>
+                <w:szCs w:val="24"/>
+              </w:rPr>
+              <w:t xml:space="preserve"> mit Start- und Endpunkt.</w:t>
+            </w:r>
+          </w:p>
+        </w:tc>
+      </w:tr>
+    </w:tbl>
+    <w:p>
+      <w:pPr>
+        <w:pStyle w:val="Beschriftung"/>
+      </w:pPr>
+      <w:r>
+        <w:t xml:space="preserve">Tabelle </w:t>
+      </w:r>
+      <w:r>
+        <w:fldChar w:fldCharType="begin"/>
+      </w:r>
+      <w:r>
+        <w:instrText xml:space="preserve"> SEQ Tabelle \* ARABIC </w:instrText>
+      </w:r>
+      <w:r>
+        <w:fldChar w:fldCharType="separate"/>
+      </w:r>
+      <w:r>
+        <w:rPr>
+          <w:noProof/>
+        </w:rPr>
+        <w:t>6</w:t>
+      </w:r>
+      <w:r>
+        <w:fldChar w:fldCharType="end"/>
+      </w:r>
+      <w:r>
+        <w:t>: Value Objects</w:t>
+      </w:r>
+    </w:p>
+    <w:p>
       <w:pPr>
         <w:spacing w:line="240" w:lineRule="auto"/>
         <w:jc w:val="left"/>
-        <w:rPr>
-          <w:color w:val="FF0000"/>
-          <w:lang w:val="en-GB"/>
-        </w:rPr>
-      </w:pPr>
-      <w:r>
-        <w:rPr>
-          <w:color w:val="FF0000"/>
-          <w:lang w:val="en-GB"/>
-        </w:rPr>
+      </w:pPr>
+      <w:r>
         <w:br w:type="page"/>
       </w:r>
     </w:p>
     <w:p>
       <w:pPr>
-        <w:pStyle w:val="berschrift1"/>
-      </w:pPr>
-      <w:bookmarkStart w:id="24" w:name="_Toc72574806"/>
+        <w:pStyle w:val="berschrift3"/>
+      </w:pPr>
+      <w:bookmarkStart w:id="24" w:name="_Toc72574803"/>
       <w:r>
         <w:lastRenderedPageBreak/>
-        <w:t>Programming Principles</w:t>
+        <w:t>Aggregates</w:t>
       </w:r>
       <w:bookmarkEnd w:id="24"/>
     </w:p>
     <w:p>
-      <w:pPr>
-        <w:pStyle w:val="berschrift2"/>
-      </w:pPr>
-      <w:bookmarkStart w:id="25" w:name="_Toc72574807"/>
-      <w:r>
-        <w:t>SOLID</w:t>
-      </w:r>
-      <w:bookmarkEnd w:id="25"/>
+      <w:r>
+        <w:t xml:space="preserve">Die Aggregates werden in Anlehnung an das in </w:t>
+      </w:r>
+      <w:r>
+        <w:fldChar w:fldCharType="begin"/>
+      </w:r>
+      <w:r>
+        <w:instrText xml:space="preserve"> REF _Ref72658592 \h </w:instrText>
+      </w:r>
+      <w:r>
+        <w:fldChar w:fldCharType="separate"/>
+      </w:r>
+      <w:r>
+        <w:t xml:space="preserve">Abbildung </w:t>
+      </w:r>
+      <w:r>
+        <w:rPr>
+          <w:noProof/>
+        </w:rPr>
+        <w:t>1</w:t>
+      </w:r>
+      <w:r>
+        <w:t>: Code-Struktur in UML Notation</w:t>
+      </w:r>
+      <w:r>
+        <w:fldChar w:fldCharType="end"/>
+      </w:r>
+      <w:r>
+        <w:t xml:space="preserve"> (Seite </w:t>
+      </w:r>
+      <w:r>
+        <w:fldChar w:fldCharType="begin"/>
+      </w:r>
+      <w:r>
+        <w:instrText xml:space="preserve"> PAGEREF _Ref72658592 \h </w:instrText>
+      </w:r>
+      <w:r>
+        <w:fldChar w:fldCharType="separate"/>
+      </w:r>
+      <w:r>
+        <w:rPr>
+          <w:noProof/>
+        </w:rPr>
+        <w:t>3</w:t>
+      </w:r>
+      <w:r>
+        <w:fldChar w:fldCharType="end"/>
+      </w:r>
+      <w:r>
+        <w:t xml:space="preserve">) dargestellte UML-Diagramm betrachtet. Die Zusammenfassung in Funktionseinheiten stellt hier schon die Bildung der Aggregates dar. In der folgenden Tabelle sind die Aggregate Root </w:t>
+      </w:r>
+      <w:proofErr w:type="spellStart"/>
+      <w:r>
+        <w:t>Entities</w:t>
+      </w:r>
+      <w:proofErr w:type="spellEnd"/>
+      <w:r>
+        <w:t xml:space="preserve"> aufgeführt. </w:t>
+      </w:r>
+    </w:p>
+    <w:tbl>
+      <w:tblPr>
+        <w:tblStyle w:val="Tabellenraster"/>
+        <w:tblW w:w="0" w:type="auto"/>
+        <w:tblLook w:val="04A0" w:firstRow="1" w:lastRow="0" w:firstColumn="1" w:lastColumn="0" w:noHBand="0" w:noVBand="1"/>
+      </w:tblPr>
+      <w:tblGrid>
+        <w:gridCol w:w="2830"/>
+        <w:gridCol w:w="5664"/>
+      </w:tblGrid>
+      <w:tr>
+        <w:tc>
+          <w:tcPr>
+            <w:tcW w:w="2830" w:type="dxa"/>
+            <w:shd w:val="clear" w:color="auto" w:fill="292929" w:themeFill="accent1"/>
+          </w:tcPr>
+          <w:p>
+            <w:pPr>
+              <w:spacing w:before="60" w:after="60" w:line="240" w:lineRule="auto"/>
+              <w:rPr>
+                <w:b/>
+              </w:rPr>
+            </w:pPr>
+            <w:r>
+              <w:rPr>
+                <w:b/>
+              </w:rPr>
+              <w:t>Aggregate</w:t>
+            </w:r>
+          </w:p>
+        </w:tc>
+        <w:tc>
+          <w:tcPr>
+            <w:tcW w:w="5664" w:type="dxa"/>
+            <w:shd w:val="clear" w:color="auto" w:fill="292929" w:themeFill="accent1"/>
+          </w:tcPr>
+          <w:p>
+            <w:pPr>
+              <w:spacing w:before="60" w:after="60" w:line="240" w:lineRule="auto"/>
+              <w:rPr>
+                <w:b/>
+              </w:rPr>
+            </w:pPr>
+            <w:r>
+              <w:rPr>
+                <w:b/>
+              </w:rPr>
+              <w:t xml:space="preserve">Aggregate Root </w:t>
+            </w:r>
+            <w:r>
+              <w:rPr>
+                <w:b/>
+              </w:rPr>
+              <w:t>Entity</w:t>
+            </w:r>
+          </w:p>
+        </w:tc>
+      </w:tr>
+      <w:tr>
+        <w:tc>
+          <w:tcPr>
+            <w:tcW w:w="2830" w:type="dxa"/>
+          </w:tcPr>
+          <w:p>
+            <w:pPr>
+              <w:spacing w:before="20" w:after="20" w:line="240" w:lineRule="auto"/>
+            </w:pPr>
+            <w:r>
+              <w:t>Accountverwaltung</w:t>
+            </w:r>
+          </w:p>
+        </w:tc>
+        <w:tc>
+          <w:tcPr>
+            <w:tcW w:w="5664" w:type="dxa"/>
+            <w:vAlign w:val="center"/>
+          </w:tcPr>
+          <w:p>
+            <w:pPr>
+              <w:pStyle w:val="code"/>
+              <w:spacing w:line="240" w:lineRule="auto"/>
+              <w:jc w:val="left"/>
+              <w:rPr>
+                <w:sz w:val="28"/>
+                <w:szCs w:val="28"/>
+              </w:rPr>
+            </w:pPr>
+            <w:proofErr w:type="spellStart"/>
+            <w:r>
+              <w:rPr>
+                <w:sz w:val="28"/>
+                <w:szCs w:val="28"/>
+              </w:rPr>
+              <w:t>PersonDatabase</w:t>
+            </w:r>
+            <w:proofErr w:type="spellEnd"/>
+          </w:p>
+        </w:tc>
+      </w:tr>
+      <w:tr>
+        <w:tc>
+          <w:tcPr>
+            <w:tcW w:w="2830" w:type="dxa"/>
+          </w:tcPr>
+          <w:p>
+            <w:pPr>
+              <w:spacing w:before="20" w:after="20" w:line="240" w:lineRule="auto"/>
+            </w:pPr>
+            <w:r>
+              <w:t>Spieler</w:t>
+            </w:r>
+          </w:p>
+        </w:tc>
+        <w:tc>
+          <w:tcPr>
+            <w:tcW w:w="5664" w:type="dxa"/>
+            <w:vAlign w:val="center"/>
+          </w:tcPr>
+          <w:p>
+            <w:pPr>
+              <w:pStyle w:val="code"/>
+              <w:spacing w:line="240" w:lineRule="auto"/>
+              <w:jc w:val="left"/>
+              <w:rPr>
+                <w:sz w:val="28"/>
+                <w:szCs w:val="28"/>
+              </w:rPr>
+            </w:pPr>
+            <w:r>
+              <w:rPr>
+                <w:sz w:val="28"/>
+                <w:szCs w:val="28"/>
+              </w:rPr>
+              <w:t>Player</w:t>
+            </w:r>
+          </w:p>
+        </w:tc>
+      </w:tr>
+      <w:tr>
+        <w:tc>
+          <w:tcPr>
+            <w:tcW w:w="2830" w:type="dxa"/>
+          </w:tcPr>
+          <w:p>
+            <w:pPr>
+              <w:spacing w:before="20" w:after="20" w:line="240" w:lineRule="auto"/>
+            </w:pPr>
+            <w:r>
+              <w:t>Spieleverwaltung</w:t>
+            </w:r>
+          </w:p>
+        </w:tc>
+        <w:tc>
+          <w:tcPr>
+            <w:tcW w:w="5664" w:type="dxa"/>
+            <w:vAlign w:val="center"/>
+          </w:tcPr>
+          <w:p>
+            <w:pPr>
+              <w:pStyle w:val="code"/>
+              <w:spacing w:line="240" w:lineRule="auto"/>
+              <w:jc w:val="left"/>
+              <w:rPr>
+                <w:sz w:val="28"/>
+                <w:szCs w:val="28"/>
+              </w:rPr>
+            </w:pPr>
+            <w:proofErr w:type="spellStart"/>
+            <w:r>
+              <w:rPr>
+                <w:sz w:val="28"/>
+                <w:szCs w:val="28"/>
+              </w:rPr>
+              <w:t>GameController</w:t>
+            </w:r>
+            <w:proofErr w:type="spellEnd"/>
+          </w:p>
+        </w:tc>
+      </w:tr>
+      <w:tr>
+        <w:tc>
+          <w:tcPr>
+            <w:tcW w:w="2830" w:type="dxa"/>
+          </w:tcPr>
+          <w:p>
+            <w:pPr>
+              <w:spacing w:before="20" w:after="20" w:line="240" w:lineRule="auto"/>
+            </w:pPr>
+            <w:r>
+              <w:t>Spiel</w:t>
+            </w:r>
+          </w:p>
+        </w:tc>
+        <w:tc>
+          <w:tcPr>
+            <w:tcW w:w="5664" w:type="dxa"/>
+            <w:vAlign w:val="center"/>
+          </w:tcPr>
+          <w:p>
+            <w:pPr>
+              <w:pStyle w:val="code"/>
+              <w:spacing w:line="240" w:lineRule="auto"/>
+              <w:jc w:val="left"/>
+              <w:rPr>
+                <w:sz w:val="28"/>
+                <w:szCs w:val="28"/>
+              </w:rPr>
+            </w:pPr>
+            <w:r>
+              <w:rPr>
+                <w:sz w:val="28"/>
+                <w:szCs w:val="28"/>
+              </w:rPr>
+              <w:t>Game</w:t>
+            </w:r>
+          </w:p>
+        </w:tc>
+      </w:tr>
+      <w:tr>
+        <w:tc>
+          <w:tcPr>
+            <w:tcW w:w="2830" w:type="dxa"/>
+          </w:tcPr>
+          <w:p>
+            <w:pPr>
+              <w:spacing w:before="20" w:after="20" w:line="240" w:lineRule="auto"/>
+            </w:pPr>
+            <w:r>
+              <w:t>Spielfeld</w:t>
+            </w:r>
+          </w:p>
+        </w:tc>
+        <w:tc>
+          <w:tcPr>
+            <w:tcW w:w="5664" w:type="dxa"/>
+            <w:vAlign w:val="center"/>
+          </w:tcPr>
+          <w:p>
+            <w:pPr>
+              <w:pStyle w:val="code"/>
+              <w:spacing w:line="240" w:lineRule="auto"/>
+              <w:jc w:val="left"/>
+              <w:rPr>
+                <w:sz w:val="28"/>
+                <w:szCs w:val="28"/>
+              </w:rPr>
+            </w:pPr>
+            <w:proofErr w:type="spellStart"/>
+            <w:r>
+              <w:rPr>
+                <w:sz w:val="28"/>
+                <w:szCs w:val="28"/>
+              </w:rPr>
+              <w:t>Game.Board</w:t>
+            </w:r>
+            <w:proofErr w:type="spellEnd"/>
+          </w:p>
+        </w:tc>
+      </w:tr>
+      <w:tr>
+        <w:tc>
+          <w:tcPr>
+            <w:tcW w:w="2830" w:type="dxa"/>
+          </w:tcPr>
+          <w:p>
+            <w:pPr>
+              <w:spacing w:before="20" w:after="20" w:line="240" w:lineRule="auto"/>
+            </w:pPr>
+            <w:r>
+              <w:t>Computerspieler</w:t>
+            </w:r>
+          </w:p>
+        </w:tc>
+        <w:tc>
+          <w:tcPr>
+            <w:tcW w:w="5664" w:type="dxa"/>
+            <w:vAlign w:val="center"/>
+          </w:tcPr>
+          <w:p>
+            <w:pPr>
+              <w:pStyle w:val="code"/>
+              <w:keepNext/>
+              <w:spacing w:line="240" w:lineRule="auto"/>
+              <w:jc w:val="left"/>
+              <w:rPr>
+                <w:sz w:val="28"/>
+                <w:szCs w:val="28"/>
+              </w:rPr>
+            </w:pPr>
+            <w:proofErr w:type="spellStart"/>
+            <w:r>
+              <w:rPr>
+                <w:sz w:val="28"/>
+                <w:szCs w:val="28"/>
+              </w:rPr>
+              <w:t>CopmuterPlayer</w:t>
+            </w:r>
+            <w:proofErr w:type="spellEnd"/>
+          </w:p>
+        </w:tc>
+      </w:tr>
+    </w:tbl>
+    <w:p>
+      <w:pPr>
+        <w:pStyle w:val="Beschriftung"/>
+      </w:pPr>
+      <w:r>
+        <w:t xml:space="preserve">Tabelle </w:t>
+      </w:r>
+      <w:r>
+        <w:fldChar w:fldCharType="begin"/>
+      </w:r>
+      <w:r>
+        <w:instrText xml:space="preserve"> SEQ Tabelle \* ARABIC </w:instrText>
+      </w:r>
+      <w:r>
+        <w:fldChar w:fldCharType="separate"/>
+      </w:r>
+      <w:r>
+        <w:rPr>
+          <w:noProof/>
+        </w:rPr>
+        <w:t>7</w:t>
+      </w:r>
+      <w:r>
+        <w:fldChar w:fldCharType="end"/>
+      </w:r>
+      <w:r>
+        <w:t xml:space="preserve">: Aggregates und Root </w:t>
+      </w:r>
+      <w:proofErr w:type="spellStart"/>
+      <w:r>
+        <w:t>Entities</w:t>
+      </w:r>
+      <w:proofErr w:type="spellEnd"/>
     </w:p>
     <w:p>
-      <w:pPr>
-        <w:rPr>
-          <w:color w:val="FF0000"/>
-        </w:rPr>
-      </w:pPr>
-      <w:r>
-        <w:rPr>
-          <w:color w:val="FF0000"/>
-        </w:rPr>
-        <w:t>Analyse und Begründung</w:t>
+      <w:r>
+        <w:t xml:space="preserve">Anhand des UML-Diagramms ist zu sehen, dass nicht immer der Zugriff über </w:t>
+      </w:r>
+      <w:r>
+        <w:t>das</w:t>
+      </w:r>
+      <w:r>
+        <w:t xml:space="preserve"> </w:t>
+      </w:r>
+      <w:r>
+        <w:t xml:space="preserve">Aggregate </w:t>
+      </w:r>
+      <w:r>
+        <w:t xml:space="preserve">Root erfolgt. Dieses Problem besteht in den Aggregates </w:t>
+      </w:r>
+      <w:r>
+        <w:t>Accountverwaltung und Spieleverwaltung</w:t>
+      </w:r>
+      <w:r>
+        <w:t xml:space="preserve"> und wird in den folgenden Kapiteln genauer betrachtet und behoben.</w:t>
       </w:r>
     </w:p>
     <w:p>
       <w:pPr>
-        <w:pStyle w:val="berschrift2"/>
-      </w:pPr>
-      <w:bookmarkStart w:id="26" w:name="_Toc72574808"/>
-      <w:r>
-        <w:t>GRASP</w:t>
-      </w:r>
-      <w:bookmarkEnd w:id="26"/>
+        <w:pStyle w:val="berschrift3"/>
+      </w:pPr>
+      <w:proofErr w:type="spellStart"/>
+      <w:r>
+        <w:t>Repositories</w:t>
+      </w:r>
+      <w:proofErr w:type="spellEnd"/>
     </w:p>
     <w:p>
-      <w:pPr>
+      <w:r>
+        <w:t xml:space="preserve">In der Anwendung </w:t>
+      </w:r>
+      <w:proofErr w:type="spellStart"/>
+      <w:r>
         <w:rPr>
-          <w:color w:val="FF0000"/>
+          <w:i/>
         </w:rPr>
-      </w:pPr>
+        <w:t>WeepingSnake</w:t>
+      </w:r>
+      <w:proofErr w:type="spellEnd"/>
+      <w:r>
+        <w:t xml:space="preserve"> werden lediglich </w:t>
+      </w:r>
+      <w:proofErr w:type="spellStart"/>
       <w:r>
         <w:rPr>
-          <w:color w:val="FF0000"/>
+          <w:i/>
         </w:rPr>
-        <w:t>Analyse und Begründung</w:t>
+        <w:t>Person</w:t>
+      </w:r>
+      <w:r>
+        <w:t>s</w:t>
+      </w:r>
+      <w:proofErr w:type="spellEnd"/>
+      <w:r>
+        <w:t xml:space="preserve"> </w:t>
+      </w:r>
+      <w:proofErr w:type="spellStart"/>
+      <w:r>
+        <w:t>persisitiert</w:t>
+      </w:r>
+      <w:proofErr w:type="spellEnd"/>
+      <w:r>
+        <w:t xml:space="preserve">, sodass </w:t>
+      </w:r>
+      <w:r>
+        <w:t xml:space="preserve">nur für </w:t>
+      </w:r>
+      <w:r>
+        <w:t>das</w:t>
+      </w:r>
+      <w:r>
+        <w:t xml:space="preserve"> Aggregat</w:t>
+      </w:r>
+      <w:r>
+        <w:t xml:space="preserve"> Accountverwaltung</w:t>
+      </w:r>
+      <w:r>
+        <w:t xml:space="preserve"> </w:t>
+      </w:r>
+      <w:r>
+        <w:t xml:space="preserve">das </w:t>
+      </w:r>
+      <w:r>
+        <w:t xml:space="preserve">Repository </w:t>
+      </w:r>
+      <w:r>
+        <w:t>betrachtet wird</w:t>
+      </w:r>
+      <w:r>
+        <w:t>.</w:t>
+      </w:r>
+      <w:r>
+        <w:t xml:space="preserve"> Der </w:t>
+      </w:r>
+      <w:r>
+        <w:t>Zugriff</w:t>
+      </w:r>
+      <w:r>
+        <w:t xml:space="preserve"> auf persistierte</w:t>
+      </w:r>
+      <w:r>
+        <w:t xml:space="preserve"> </w:t>
+      </w:r>
+      <w:proofErr w:type="spellStart"/>
+      <w:r>
+        <w:t>Entities</w:t>
+      </w:r>
+      <w:proofErr w:type="spellEnd"/>
+      <w:r>
+        <w:t xml:space="preserve"> erfolgt über die Klasse </w:t>
+      </w:r>
+      <w:proofErr w:type="spellStart"/>
+      <w:r>
+        <w:rPr>
+          <w:rStyle w:val="codeZchn"/>
+        </w:rPr>
+        <w:t>PersonDatabase</w:t>
+      </w:r>
+      <w:proofErr w:type="spellEnd"/>
+      <w:r>
+        <w:t xml:space="preserve"> sowie über die Entity </w:t>
+      </w:r>
+      <w:r>
+        <w:rPr>
+          <w:rStyle w:val="codeZchn"/>
+        </w:rPr>
+        <w:t>Person</w:t>
+      </w:r>
+      <w:r>
+        <w:t xml:space="preserve"> direkt.</w:t>
+      </w:r>
+      <w:r>
+        <w:rPr>
+          <w:rStyle w:val="Funotenzeichen"/>
+        </w:rPr>
+        <w:footnoteReference w:id="2"/>
+      </w:r>
+      <w:r>
+        <w:t xml:space="preserve"> </w:t>
+      </w:r>
+      <w:r>
+        <w:t xml:space="preserve">Somit ist hier das </w:t>
+      </w:r>
+      <w:r>
+        <w:t>Repository</w:t>
+      </w:r>
+      <w:r>
+        <w:t xml:space="preserve"> nicht korrekt implementiert</w:t>
+      </w:r>
+      <w:r>
+        <w:t xml:space="preserve">, was auch darauf zurückzuführen ist, dass </w:t>
+      </w:r>
+      <w:proofErr w:type="gramStart"/>
+      <w:r>
+        <w:t xml:space="preserve">das </w:t>
+      </w:r>
+      <w:r>
+        <w:lastRenderedPageBreak/>
+        <w:t>Aggregate</w:t>
+      </w:r>
+      <w:proofErr w:type="gramEnd"/>
+      <w:r>
+        <w:t xml:space="preserve"> nicht korrekt ist. </w:t>
+      </w:r>
+      <w:r>
+        <w:t xml:space="preserve">In den folgenden Kapiteln wird daher das </w:t>
+      </w:r>
+      <w:r>
+        <w:t>Accountverwaltung</w:t>
+      </w:r>
+      <w:r>
+        <w:t xml:space="preserve">-Aggregate korrigiert, sodass der </w:t>
+      </w:r>
+      <w:proofErr w:type="spellStart"/>
+      <w:r>
+        <w:t>zugriff</w:t>
+      </w:r>
+      <w:proofErr w:type="spellEnd"/>
+      <w:r>
+        <w:t xml:space="preserve"> nur über das Aggregate Root erfolgt und dieses auf ein einzelnes Repository zugreift, um persistierte Daten abzufragen.</w:t>
       </w:r>
     </w:p>
-    <w:p>
-      <w:pPr>
-        <w:rPr>
-          <w:color w:val="FF0000"/>
-        </w:rPr>
-      </w:pPr>
-      <w:r>
-        <w:rPr>
-          <w:color w:val="FF0000"/>
-        </w:rPr>
-        <w:t>(insbes. Kopplung und Kohäsion)</w:t>
-      </w:r>
-    </w:p>
-    <w:p>
-      <w:pPr>
-        <w:pStyle w:val="berschrift2"/>
-      </w:pPr>
-      <w:bookmarkStart w:id="27" w:name="_Toc72574809"/>
-      <w:r>
-        <w:t>DRY</w:t>
-      </w:r>
-      <w:bookmarkEnd w:id="27"/>
-    </w:p>
-    <w:p>
-      <w:pPr>
-        <w:rPr>
-          <w:color w:val="FF0000"/>
-        </w:rPr>
-      </w:pPr>
-      <w:r>
-        <w:rPr>
-          <w:color w:val="FF0000"/>
-        </w:rPr>
-        <w:t>Analyse und Begründung</w:t>
-      </w:r>
-    </w:p>
+    <w:p/>
     <w:p>
       <w:pPr>
         <w:spacing w:line="240" w:lineRule="auto"/>
@@ -7754,12 +10067,133 @@
       <w:pPr>
         <w:pStyle w:val="berschrift1"/>
       </w:pPr>
-      <w:bookmarkStart w:id="28" w:name="_Toc72574810"/>
+      <w:bookmarkStart w:id="25" w:name="_Toc72574806"/>
+      <w:r>
+        <w:lastRenderedPageBreak/>
+        <w:t>Programming Principles</w:t>
+      </w:r>
+      <w:bookmarkEnd w:id="25"/>
+    </w:p>
+    <w:p>
+      <w:pPr>
+        <w:pStyle w:val="berschrift2"/>
+      </w:pPr>
+      <w:bookmarkStart w:id="26" w:name="_Toc72574807"/>
+      <w:r>
+        <w:t>SOLID</w:t>
+      </w:r>
+      <w:bookmarkEnd w:id="26"/>
+    </w:p>
+    <w:p>
+      <w:pPr>
+        <w:rPr>
+          <w:color w:val="FF0000"/>
+        </w:rPr>
+      </w:pPr>
+      <w:r>
+        <w:rPr>
+          <w:color w:val="FF0000"/>
+        </w:rPr>
+        <w:t>Analyse und Begründung</w:t>
+      </w:r>
+    </w:p>
+    <w:p>
+      <w:pPr>
+        <w:pStyle w:val="berschrift2"/>
+      </w:pPr>
+      <w:bookmarkStart w:id="27" w:name="_Toc72574808"/>
+      <w:r>
+        <w:t>GRASP</w:t>
+      </w:r>
+      <w:bookmarkEnd w:id="27"/>
+    </w:p>
+    <w:p>
+      <w:pPr>
+        <w:rPr>
+          <w:color w:val="FF0000"/>
+        </w:rPr>
+      </w:pPr>
+      <w:r>
+        <w:rPr>
+          <w:color w:val="FF0000"/>
+        </w:rPr>
+        <w:t>Analyse und Begründung</w:t>
+      </w:r>
+    </w:p>
+    <w:p>
+      <w:pPr>
+        <w:rPr>
+          <w:color w:val="FF0000"/>
+        </w:rPr>
+      </w:pPr>
+      <w:r>
+        <w:rPr>
+          <w:color w:val="FF0000"/>
+        </w:rPr>
+        <w:t>(insbes. Kopplung und Kohäsion)</w:t>
+      </w:r>
+    </w:p>
+    <w:p>
+      <w:pPr>
+        <w:pStyle w:val="berschrift2"/>
+      </w:pPr>
+      <w:bookmarkStart w:id="28" w:name="_Toc72574809"/>
+      <w:r>
+        <w:t>DRY</w:t>
+      </w:r>
+      <w:bookmarkEnd w:id="28"/>
+    </w:p>
+    <w:p>
+      <w:pPr>
+        <w:rPr>
+          <w:color w:val="FF0000"/>
+        </w:rPr>
+      </w:pPr>
+      <w:r>
+        <w:rPr>
+          <w:color w:val="FF0000"/>
+        </w:rPr>
+        <w:t>Analyse und Begründung</w:t>
+      </w:r>
+    </w:p>
+    <w:p>
+      <w:pPr>
+        <w:spacing w:line="240" w:lineRule="auto"/>
+        <w:jc w:val="left"/>
+        <w:rPr>
+          <w:color w:val="FF0000"/>
+        </w:rPr>
+      </w:pPr>
+      <w:r>
+        <w:rPr>
+          <w:color w:val="FF0000"/>
+        </w:rPr>
+        <w:br w:type="page"/>
+      </w:r>
+    </w:p>
+    <w:p>
+      <w:pPr>
+        <w:pStyle w:val="berschrift1"/>
+      </w:pPr>
+      <w:bookmarkStart w:id="29" w:name="_Toc72574810"/>
       <w:r>
         <w:lastRenderedPageBreak/>
         <w:t>Entwurfsmuster</w:t>
       </w:r>
-      <w:bookmarkEnd w:id="28"/>
+      <w:bookmarkEnd w:id="29"/>
+    </w:p>
+    <w:p>
+      <w:pPr>
+        <w:rPr>
+          <w:color w:val="FF0000"/>
+        </w:rPr>
+      </w:pPr>
+      <w:r>
+        <w:rPr>
+          <w:color w:val="FF0000"/>
+        </w:rPr>
+        <w:t>&gt;= 1 Entwurfsmuster einsetzen und begründen</w:t>
+      </w:r>
     </w:p>
     <w:p>
       <w:pPr>
@@ -7776,27 +10210,60 @@
         <w:rPr>
           <w:color w:val="FF0000"/>
         </w:rPr>
-        <w:t>&gt;= 1 Entwurfsmuster einsetzen und begründen</w:t>
+        <w:t>UML (vorher/)nachher</w:t>
       </w:r>
     </w:p>
+    <w:p/>
     <w:p>
-      <w:pPr>
-        <w:pStyle w:val="Listenabsatz"/>
-        <w:numPr>
-          <w:ilvl w:val="0"/>
-          <w:numId w:val="38"/>
-        </w:numPr>
+      <w:r>
+        <w:t xml:space="preserve">Im folgenden Kapitel </w:t>
+      </w:r>
+      <w:r>
         <w:rPr>
-          <w:color w:val="FF0000"/>
+          <w:i/>
         </w:rPr>
-      </w:pPr>
+        <w:fldChar w:fldCharType="begin"/>
+      </w:r>
       <w:r>
         <w:rPr>
-          <w:color w:val="FF0000"/>
+          <w:i/>
         </w:rPr>
-        <w:t>UML (vorher/)nachher</w:t>
+        <w:instrText xml:space="preserve"> REF _Ref72666670 \h </w:instrText>
+      </w:r>
+      <w:r>
+        <w:rPr>
+          <w:i/>
+        </w:rPr>
+      </w:r>
+      <w:r>
+        <w:rPr>
+          <w:i/>
+        </w:rPr>
+        <w:instrText xml:space="preserve"> \* MERGEFORMAT </w:instrText>
+      </w:r>
+      <w:r>
+        <w:rPr>
+          <w:i/>
+        </w:rPr>
+        <w:fldChar w:fldCharType="separate"/>
+      </w:r>
+      <w:r>
+        <w:rPr>
+          <w:i/>
+        </w:rPr>
+        <w:t>Clean Architecture</w:t>
+      </w:r>
+      <w:r>
+        <w:rPr>
+          <w:i/>
+        </w:rPr>
+        <w:fldChar w:fldCharType="end"/>
+      </w:r>
+      <w:r>
+        <w:t xml:space="preserve"> wird des Weiteren das Entwurfsmuster Adapter angewendet.</w:t>
       </w:r>
     </w:p>
+    <w:p/>
     <w:p>
       <w:pPr>
         <w:spacing w:line="240" w:lineRule="auto"/>
@@ -7816,57 +10283,1272 @@
       <w:pPr>
         <w:pStyle w:val="berschrift1"/>
       </w:pPr>
-      <w:bookmarkStart w:id="29" w:name="_Toc72574811"/>
+      <w:bookmarkStart w:id="30" w:name="_Toc72574811"/>
+      <w:bookmarkStart w:id="31" w:name="_Ref72666670"/>
       <w:r>
         <w:lastRenderedPageBreak/>
         <w:t>Clean Architecture</w:t>
       </w:r>
-      <w:bookmarkEnd w:id="29"/>
+      <w:bookmarkEnd w:id="30"/>
+      <w:bookmarkEnd w:id="31"/>
     </w:p>
     <w:p>
-      <w:pPr>
-        <w:pStyle w:val="Listenabsatz"/>
-        <w:numPr>
-          <w:ilvl w:val="0"/>
-          <w:numId w:val="39"/>
-        </w:numPr>
+      <w:r>
+        <w:t xml:space="preserve">Als Klasse der Adapterschicht wird der </w:t>
+      </w:r>
+      <w:proofErr w:type="spellStart"/>
+      <w:r>
+        <w:rPr>
+          <w:rStyle w:val="codeZchn"/>
+        </w:rPr>
+        <w:t>GameController</w:t>
+      </w:r>
+      <w:proofErr w:type="spellEnd"/>
+      <w:r>
+        <w:t xml:space="preserve"> des WebService (</w:t>
+      </w:r>
+      <w:proofErr w:type="spellStart"/>
+      <w:r>
+        <w:rPr>
+          <w:rStyle w:val="codeZchn"/>
+        </w:rPr>
+        <w:t>WeepingSnake.WebService</w:t>
+      </w:r>
+      <w:proofErr w:type="spellEnd"/>
+      <w:r>
+        <w:t xml:space="preserve">) betrachtet. Diese Klasse erlaubt es, dass über </w:t>
+      </w:r>
+      <w:proofErr w:type="spellStart"/>
+      <w:r>
+        <w:t>WebRequests</w:t>
+      </w:r>
+      <w:proofErr w:type="spellEnd"/>
+      <w:r>
+        <w:t xml:space="preserve"> auf das Game-Backend zugegriffen werden kann.</w:t>
+      </w:r>
+      <w:r>
+        <w:t xml:space="preserve"> Damit die Klasse den Anforderungen der Adapterschicht gerecht wird, wurden Mappings der internen Datentypen auf einfache Strukturen abgebildet. </w:t>
+      </w:r>
+      <w:r>
+        <w:t xml:space="preserve">Hierfür werden die folgenden </w:t>
+      </w:r>
+      <w:r>
+        <w:t xml:space="preserve">beiden </w:t>
+      </w:r>
+      <w:r>
+        <w:t>Methoden betrachtet:</w:t>
+      </w:r>
+    </w:p>
+    <w:p>
+      <w:pPr>
+        <w:rPr>
+          <w:u w:val="single"/>
+        </w:rPr>
+      </w:pPr>
+      <w:r>
+        <w:rPr>
+          <w:u w:val="single"/>
+        </w:rPr>
+        <w:t xml:space="preserve">Methode: </w:t>
+      </w:r>
+      <w:proofErr w:type="spellStart"/>
+      <w:r>
+        <w:rPr>
+          <w:u w:val="single"/>
+          <w:lang w:val="en-GB"/>
+        </w:rPr>
+        <w:t>GetGameState</w:t>
+      </w:r>
+      <w:proofErr w:type="spellEnd"/>
+    </w:p>
+    <w:tbl>
+      <w:tblPr>
+        <w:tblStyle w:val="Tabellenraster"/>
+        <w:tblW w:w="0" w:type="auto"/>
+        <w:tblLook w:val="04A0" w:firstRow="1" w:lastRow="0" w:firstColumn="1" w:lastColumn="0" w:noHBand="0" w:noVBand="1"/>
+      </w:tblPr>
+      <w:tblGrid>
+        <w:gridCol w:w="8494"/>
+      </w:tblGrid>
+      <w:tr>
+        <w:tc>
+          <w:tcPr>
+            <w:tcW w:w="8494" w:type="dxa"/>
+          </w:tcPr>
+          <w:p>
+            <w:pPr>
+              <w:autoSpaceDE w:val="0"/>
+              <w:autoSpaceDN w:val="0"/>
+              <w:adjustRightInd w:val="0"/>
+              <w:spacing w:line="240" w:lineRule="auto"/>
+              <w:jc w:val="left"/>
+              <w:rPr>
+                <w:rFonts w:ascii="Consolas" w:hAnsi="Consolas" w:cs="Consolas"/>
+                <w:color w:val="000000"/>
+                <w:sz w:val="19"/>
+                <w:szCs w:val="19"/>
+                <w:lang w:val="en-GB"/>
+              </w:rPr>
+            </w:pPr>
+            <w:r>
+              <w:rPr>
+                <w:rFonts w:ascii="Consolas" w:hAnsi="Consolas" w:cs="Consolas"/>
+                <w:color w:val="808080"/>
+                <w:sz w:val="19"/>
+                <w:szCs w:val="19"/>
+                <w:lang w:val="en-GB"/>
+              </w:rPr>
+              <w:t>///</w:t>
+            </w:r>
+            <w:r>
+              <w:rPr>
+                <w:rFonts w:ascii="Consolas" w:hAnsi="Consolas" w:cs="Consolas"/>
+                <w:color w:val="008000"/>
+                <w:sz w:val="19"/>
+                <w:szCs w:val="19"/>
+                <w:lang w:val="en-GB"/>
+              </w:rPr>
+              <w:t xml:space="preserve"> </w:t>
+            </w:r>
+            <w:r>
+              <w:rPr>
+                <w:rFonts w:ascii="Consolas" w:hAnsi="Consolas" w:cs="Consolas"/>
+                <w:color w:val="808080"/>
+                <w:sz w:val="19"/>
+                <w:szCs w:val="19"/>
+                <w:lang w:val="en-GB"/>
+              </w:rPr>
+              <w:t>&lt;summary&gt;</w:t>
+            </w:r>
+          </w:p>
+          <w:p>
+            <w:pPr>
+              <w:autoSpaceDE w:val="0"/>
+              <w:autoSpaceDN w:val="0"/>
+              <w:adjustRightInd w:val="0"/>
+              <w:spacing w:line="240" w:lineRule="auto"/>
+              <w:jc w:val="left"/>
+              <w:rPr>
+                <w:rFonts w:ascii="Consolas" w:hAnsi="Consolas" w:cs="Consolas"/>
+                <w:color w:val="008000"/>
+                <w:sz w:val="19"/>
+                <w:szCs w:val="19"/>
+                <w:lang w:val="en-GB"/>
+              </w:rPr>
+            </w:pPr>
+            <w:r>
+              <w:rPr>
+                <w:rFonts w:ascii="Consolas" w:hAnsi="Consolas" w:cs="Consolas"/>
+                <w:color w:val="808080"/>
+                <w:sz w:val="19"/>
+                <w:szCs w:val="19"/>
+                <w:lang w:val="en-GB"/>
+              </w:rPr>
+              <w:t>///</w:t>
+            </w:r>
+            <w:r>
+              <w:rPr>
+                <w:rFonts w:ascii="Consolas" w:hAnsi="Consolas" w:cs="Consolas"/>
+                <w:color w:val="008000"/>
+                <w:sz w:val="19"/>
+                <w:szCs w:val="19"/>
+                <w:lang w:val="en-GB"/>
+              </w:rPr>
+              <w:t xml:space="preserve"> Requests the game state for a game in which a specific player is</w:t>
+            </w:r>
+          </w:p>
+          <w:p>
+            <w:pPr>
+              <w:autoSpaceDE w:val="0"/>
+              <w:autoSpaceDN w:val="0"/>
+              <w:adjustRightInd w:val="0"/>
+              <w:spacing w:line="240" w:lineRule="auto"/>
+              <w:jc w:val="left"/>
+              <w:rPr>
+                <w:rFonts w:ascii="Consolas" w:hAnsi="Consolas" w:cs="Consolas"/>
+                <w:color w:val="000000"/>
+                <w:sz w:val="19"/>
+                <w:szCs w:val="19"/>
+                <w:lang w:val="en-GB"/>
+              </w:rPr>
+            </w:pPr>
+            <w:r>
+              <w:rPr>
+                <w:rFonts w:ascii="Consolas" w:hAnsi="Consolas" w:cs="Consolas"/>
+                <w:color w:val="808080"/>
+                <w:sz w:val="19"/>
+                <w:szCs w:val="19"/>
+                <w:lang w:val="en-GB"/>
+              </w:rPr>
+              <w:t>///</w:t>
+            </w:r>
+            <w:r>
+              <w:rPr>
+                <w:rFonts w:ascii="Consolas" w:hAnsi="Consolas" w:cs="Consolas"/>
+                <w:color w:val="008000"/>
+                <w:sz w:val="19"/>
+                <w:szCs w:val="19"/>
+                <w:lang w:val="en-GB"/>
+              </w:rPr>
+              <w:t xml:space="preserve"> participating.</w:t>
+            </w:r>
+          </w:p>
+          <w:p>
+            <w:pPr>
+              <w:autoSpaceDE w:val="0"/>
+              <w:autoSpaceDN w:val="0"/>
+              <w:adjustRightInd w:val="0"/>
+              <w:spacing w:line="240" w:lineRule="auto"/>
+              <w:jc w:val="left"/>
+              <w:rPr>
+                <w:rFonts w:ascii="Consolas" w:hAnsi="Consolas" w:cs="Consolas"/>
+                <w:color w:val="000000"/>
+                <w:sz w:val="19"/>
+                <w:szCs w:val="19"/>
+                <w:lang w:val="en-GB"/>
+              </w:rPr>
+            </w:pPr>
+            <w:r>
+              <w:rPr>
+                <w:rFonts w:ascii="Consolas" w:hAnsi="Consolas" w:cs="Consolas"/>
+                <w:color w:val="808080"/>
+                <w:sz w:val="19"/>
+                <w:szCs w:val="19"/>
+                <w:lang w:val="en-GB"/>
+              </w:rPr>
+              <w:t>///</w:t>
+            </w:r>
+            <w:r>
+              <w:rPr>
+                <w:rFonts w:ascii="Consolas" w:hAnsi="Consolas" w:cs="Consolas"/>
+                <w:color w:val="008000"/>
+                <w:sz w:val="19"/>
+                <w:szCs w:val="19"/>
+                <w:lang w:val="en-GB"/>
+              </w:rPr>
+              <w:t xml:space="preserve"> </w:t>
+            </w:r>
+            <w:r>
+              <w:rPr>
+                <w:rFonts w:ascii="Consolas" w:hAnsi="Consolas" w:cs="Consolas"/>
+                <w:color w:val="808080"/>
+                <w:sz w:val="19"/>
+                <w:szCs w:val="19"/>
+                <w:lang w:val="en-GB"/>
+              </w:rPr>
+              <w:t>&lt;/summary&gt;</w:t>
+            </w:r>
+          </w:p>
+          <w:p>
+            <w:pPr>
+              <w:autoSpaceDE w:val="0"/>
+              <w:autoSpaceDN w:val="0"/>
+              <w:adjustRightInd w:val="0"/>
+              <w:spacing w:line="240" w:lineRule="auto"/>
+              <w:jc w:val="left"/>
+              <w:rPr>
+                <w:rFonts w:ascii="Consolas" w:hAnsi="Consolas" w:cs="Consolas"/>
+                <w:color w:val="008000"/>
+                <w:sz w:val="19"/>
+                <w:szCs w:val="19"/>
+                <w:lang w:val="en-GB"/>
+              </w:rPr>
+            </w:pPr>
+            <w:r>
+              <w:rPr>
+                <w:rFonts w:ascii="Consolas" w:hAnsi="Consolas" w:cs="Consolas"/>
+                <w:color w:val="808080"/>
+                <w:sz w:val="19"/>
+                <w:szCs w:val="19"/>
+                <w:lang w:val="en-GB"/>
+              </w:rPr>
+              <w:t>///</w:t>
+            </w:r>
+            <w:r>
+              <w:rPr>
+                <w:rFonts w:ascii="Consolas" w:hAnsi="Consolas" w:cs="Consolas"/>
+                <w:color w:val="008000"/>
+                <w:sz w:val="19"/>
+                <w:szCs w:val="19"/>
+                <w:lang w:val="en-GB"/>
+              </w:rPr>
+              <w:t xml:space="preserve"> </w:t>
+            </w:r>
+            <w:r>
+              <w:rPr>
+                <w:rFonts w:ascii="Consolas" w:hAnsi="Consolas" w:cs="Consolas"/>
+                <w:color w:val="808080"/>
+                <w:sz w:val="19"/>
+                <w:szCs w:val="19"/>
+                <w:lang w:val="en-GB"/>
+              </w:rPr>
+              <w:t>&lt;param</w:t>
+            </w:r>
+            <w:r>
+              <w:rPr>
+                <w:rFonts w:ascii="Consolas" w:hAnsi="Consolas" w:cs="Consolas"/>
+                <w:color w:val="000000"/>
+                <w:sz w:val="19"/>
+                <w:szCs w:val="19"/>
+                <w:lang w:val="en-GB"/>
+              </w:rPr>
+              <w:t xml:space="preserve"> </w:t>
+            </w:r>
+            <w:r>
+              <w:rPr>
+                <w:rFonts w:ascii="Consolas" w:hAnsi="Consolas" w:cs="Consolas"/>
+                <w:color w:val="808080"/>
+                <w:sz w:val="19"/>
+                <w:szCs w:val="19"/>
+                <w:lang w:val="en-GB"/>
+              </w:rPr>
+              <w:t>name="</w:t>
+            </w:r>
+            <w:proofErr w:type="spellStart"/>
+            <w:r>
+              <w:rPr>
+                <w:rFonts w:ascii="Consolas" w:hAnsi="Consolas" w:cs="Consolas"/>
+                <w:color w:val="000000"/>
+                <w:sz w:val="19"/>
+                <w:szCs w:val="19"/>
+                <w:lang w:val="en-GB"/>
+              </w:rPr>
+              <w:t>playerId</w:t>
+            </w:r>
+            <w:proofErr w:type="spellEnd"/>
+            <w:r>
+              <w:rPr>
+                <w:rFonts w:ascii="Consolas" w:hAnsi="Consolas" w:cs="Consolas"/>
+                <w:color w:val="808080"/>
+                <w:sz w:val="19"/>
+                <w:szCs w:val="19"/>
+                <w:lang w:val="en-GB"/>
+              </w:rPr>
+              <w:t>"&gt;</w:t>
+            </w:r>
+            <w:r>
+              <w:rPr>
+                <w:rFonts w:ascii="Consolas" w:hAnsi="Consolas" w:cs="Consolas"/>
+                <w:color w:val="008000"/>
+                <w:sz w:val="19"/>
+                <w:szCs w:val="19"/>
+                <w:lang w:val="en-GB"/>
+              </w:rPr>
+              <w:t>The id of the player for which the game state is</w:t>
+            </w:r>
+          </w:p>
+          <w:p>
+            <w:pPr>
+              <w:autoSpaceDE w:val="0"/>
+              <w:autoSpaceDN w:val="0"/>
+              <w:adjustRightInd w:val="0"/>
+              <w:spacing w:line="240" w:lineRule="auto"/>
+              <w:jc w:val="left"/>
+              <w:rPr>
+                <w:rFonts w:ascii="Consolas" w:hAnsi="Consolas" w:cs="Consolas"/>
+                <w:color w:val="000000"/>
+                <w:sz w:val="19"/>
+                <w:szCs w:val="19"/>
+                <w:lang w:val="en-GB"/>
+              </w:rPr>
+            </w:pPr>
+            <w:r>
+              <w:rPr>
+                <w:rFonts w:ascii="Consolas" w:hAnsi="Consolas" w:cs="Consolas"/>
+                <w:color w:val="808080"/>
+                <w:sz w:val="19"/>
+                <w:szCs w:val="19"/>
+                <w:lang w:val="en-GB"/>
+              </w:rPr>
+              <w:t>///</w:t>
+            </w:r>
+            <w:r>
+              <w:rPr>
+                <w:rFonts w:ascii="Consolas" w:hAnsi="Consolas" w:cs="Consolas"/>
+                <w:color w:val="008000"/>
+                <w:sz w:val="19"/>
+                <w:szCs w:val="19"/>
+                <w:lang w:val="en-GB"/>
+              </w:rPr>
+              <w:t xml:space="preserve"> requested.</w:t>
+            </w:r>
+            <w:r>
+              <w:rPr>
+                <w:rFonts w:ascii="Consolas" w:hAnsi="Consolas" w:cs="Consolas"/>
+                <w:color w:val="808080"/>
+                <w:sz w:val="19"/>
+                <w:szCs w:val="19"/>
+                <w:lang w:val="en-GB"/>
+              </w:rPr>
+              <w:t>&lt;/param&gt;</w:t>
+            </w:r>
+          </w:p>
+          <w:p>
+            <w:pPr>
+              <w:autoSpaceDE w:val="0"/>
+              <w:autoSpaceDN w:val="0"/>
+              <w:adjustRightInd w:val="0"/>
+              <w:spacing w:line="240" w:lineRule="auto"/>
+              <w:jc w:val="left"/>
+              <w:rPr>
+                <w:rFonts w:ascii="Consolas" w:hAnsi="Consolas" w:cs="Consolas"/>
+                <w:color w:val="008000"/>
+                <w:sz w:val="19"/>
+                <w:szCs w:val="19"/>
+                <w:lang w:val="en-GB"/>
+              </w:rPr>
+            </w:pPr>
+            <w:r>
+              <w:rPr>
+                <w:rFonts w:ascii="Consolas" w:hAnsi="Consolas" w:cs="Consolas"/>
+                <w:color w:val="808080"/>
+                <w:sz w:val="19"/>
+                <w:szCs w:val="19"/>
+                <w:lang w:val="en-GB"/>
+              </w:rPr>
+              <w:t>///</w:t>
+            </w:r>
+            <w:r>
+              <w:rPr>
+                <w:rFonts w:ascii="Consolas" w:hAnsi="Consolas" w:cs="Consolas"/>
+                <w:color w:val="008000"/>
+                <w:sz w:val="19"/>
+                <w:szCs w:val="19"/>
+                <w:lang w:val="en-GB"/>
+              </w:rPr>
+              <w:t xml:space="preserve"> </w:t>
+            </w:r>
+            <w:r>
+              <w:rPr>
+                <w:rFonts w:ascii="Consolas" w:hAnsi="Consolas" w:cs="Consolas"/>
+                <w:color w:val="808080"/>
+                <w:sz w:val="19"/>
+                <w:szCs w:val="19"/>
+                <w:lang w:val="en-GB"/>
+              </w:rPr>
+              <w:t>&lt;returns&gt;</w:t>
+            </w:r>
+            <w:r>
+              <w:rPr>
+                <w:rFonts w:ascii="Consolas" w:hAnsi="Consolas" w:cs="Consolas"/>
+                <w:color w:val="008000"/>
+                <w:sz w:val="19"/>
+                <w:szCs w:val="19"/>
+                <w:lang w:val="en-GB"/>
+              </w:rPr>
+              <w:t>The state of the game, if the specified player exists and is</w:t>
+            </w:r>
+          </w:p>
+          <w:p>
+            <w:pPr>
+              <w:autoSpaceDE w:val="0"/>
+              <w:autoSpaceDN w:val="0"/>
+              <w:adjustRightInd w:val="0"/>
+              <w:spacing w:line="240" w:lineRule="auto"/>
+              <w:jc w:val="left"/>
+              <w:rPr>
+                <w:rFonts w:ascii="Consolas" w:hAnsi="Consolas" w:cs="Consolas"/>
+                <w:color w:val="000000"/>
+                <w:sz w:val="19"/>
+                <w:szCs w:val="19"/>
+                <w:lang w:val="en-GB"/>
+              </w:rPr>
+            </w:pPr>
+            <w:r>
+              <w:rPr>
+                <w:rFonts w:ascii="Consolas" w:hAnsi="Consolas" w:cs="Consolas"/>
+                <w:color w:val="808080"/>
+                <w:sz w:val="19"/>
+                <w:szCs w:val="19"/>
+                <w:lang w:val="en-GB"/>
+              </w:rPr>
+              <w:t>///</w:t>
+            </w:r>
+            <w:r>
+              <w:rPr>
+                <w:rFonts w:ascii="Consolas" w:hAnsi="Consolas" w:cs="Consolas"/>
+                <w:color w:val="008000"/>
+                <w:sz w:val="19"/>
+                <w:szCs w:val="19"/>
+                <w:lang w:val="en-GB"/>
+              </w:rPr>
+              <w:t xml:space="preserve"> involved in a game.</w:t>
+            </w:r>
+            <w:r>
+              <w:rPr>
+                <w:rFonts w:ascii="Consolas" w:hAnsi="Consolas" w:cs="Consolas"/>
+                <w:color w:val="808080"/>
+                <w:sz w:val="19"/>
+                <w:szCs w:val="19"/>
+                <w:lang w:val="en-GB"/>
+              </w:rPr>
+              <w:t>&lt;/returns&gt;</w:t>
+            </w:r>
+          </w:p>
+          <w:p>
+            <w:pPr>
+              <w:autoSpaceDE w:val="0"/>
+              <w:autoSpaceDN w:val="0"/>
+              <w:adjustRightInd w:val="0"/>
+              <w:spacing w:line="240" w:lineRule="auto"/>
+              <w:jc w:val="left"/>
+              <w:rPr>
+                <w:rFonts w:ascii="Consolas" w:hAnsi="Consolas" w:cs="Consolas"/>
+                <w:color w:val="000000"/>
+                <w:sz w:val="19"/>
+                <w:szCs w:val="19"/>
+                <w:lang w:val="en-GB"/>
+              </w:rPr>
+            </w:pPr>
+            <w:r>
+              <w:rPr>
+                <w:rFonts w:ascii="Consolas" w:hAnsi="Consolas" w:cs="Consolas"/>
+                <w:color w:val="000000"/>
+                <w:sz w:val="19"/>
+                <w:szCs w:val="19"/>
+                <w:lang w:val="en-GB"/>
+              </w:rPr>
+              <w:t>[</w:t>
+            </w:r>
+            <w:proofErr w:type="spellStart"/>
+            <w:r>
+              <w:rPr>
+                <w:rFonts w:ascii="Consolas" w:hAnsi="Consolas" w:cs="Consolas"/>
+                <w:color w:val="000000"/>
+                <w:sz w:val="19"/>
+                <w:szCs w:val="19"/>
+                <w:lang w:val="en-GB"/>
+              </w:rPr>
+              <w:t>HttpGet</w:t>
+            </w:r>
+            <w:proofErr w:type="spellEnd"/>
+            <w:r>
+              <w:rPr>
+                <w:rFonts w:ascii="Consolas" w:hAnsi="Consolas" w:cs="Consolas"/>
+                <w:color w:val="000000"/>
+                <w:sz w:val="19"/>
+                <w:szCs w:val="19"/>
+                <w:lang w:val="en-GB"/>
+              </w:rPr>
+              <w:t>(</w:t>
+            </w:r>
+            <w:r>
+              <w:rPr>
+                <w:rFonts w:ascii="Consolas" w:hAnsi="Consolas" w:cs="Consolas"/>
+                <w:color w:val="A31515"/>
+                <w:sz w:val="19"/>
+                <w:szCs w:val="19"/>
+                <w:lang w:val="en-GB"/>
+              </w:rPr>
+              <w:t>"{id}"</w:t>
+            </w:r>
+            <w:r>
+              <w:rPr>
+                <w:rFonts w:ascii="Consolas" w:hAnsi="Consolas" w:cs="Consolas"/>
+                <w:color w:val="000000"/>
+                <w:sz w:val="19"/>
+                <w:szCs w:val="19"/>
+                <w:lang w:val="en-GB"/>
+              </w:rPr>
+              <w:t>)]</w:t>
+            </w:r>
+          </w:p>
+          <w:p>
+            <w:pPr>
+              <w:rPr>
+                <w:lang w:val="en-GB"/>
+              </w:rPr>
+            </w:pPr>
+            <w:r>
+              <w:rPr>
+                <w:rFonts w:ascii="Consolas" w:hAnsi="Consolas" w:cs="Consolas"/>
+                <w:color w:val="0000FF"/>
+                <w:sz w:val="19"/>
+                <w:szCs w:val="19"/>
+                <w:lang w:val="en-GB"/>
+              </w:rPr>
+              <w:t>public</w:t>
+            </w:r>
+            <w:r>
+              <w:rPr>
+                <w:rFonts w:ascii="Consolas" w:hAnsi="Consolas" w:cs="Consolas"/>
+                <w:color w:val="000000"/>
+                <w:sz w:val="19"/>
+                <w:szCs w:val="19"/>
+                <w:lang w:val="en-GB"/>
+              </w:rPr>
+              <w:t xml:space="preserve"> </w:t>
+            </w:r>
+            <w:r>
+              <w:rPr>
+                <w:rFonts w:ascii="Consolas" w:hAnsi="Consolas" w:cs="Consolas"/>
+                <w:color w:val="0000FF"/>
+                <w:sz w:val="19"/>
+                <w:szCs w:val="19"/>
+                <w:lang w:val="en-GB"/>
+              </w:rPr>
+              <w:t>object</w:t>
+            </w:r>
+            <w:r>
+              <w:rPr>
+                <w:rFonts w:ascii="Consolas" w:hAnsi="Consolas" w:cs="Consolas"/>
+                <w:color w:val="000000"/>
+                <w:sz w:val="19"/>
+                <w:szCs w:val="19"/>
+                <w:lang w:val="en-GB"/>
+              </w:rPr>
+              <w:t xml:space="preserve"> </w:t>
+            </w:r>
+            <w:proofErr w:type="spellStart"/>
+            <w:r>
+              <w:rPr>
+                <w:rFonts w:ascii="Consolas" w:hAnsi="Consolas" w:cs="Consolas"/>
+                <w:color w:val="000000"/>
+                <w:sz w:val="19"/>
+                <w:szCs w:val="19"/>
+                <w:lang w:val="en-GB"/>
+              </w:rPr>
+              <w:t>GetGameState</w:t>
+            </w:r>
+            <w:proofErr w:type="spellEnd"/>
+            <w:r>
+              <w:rPr>
+                <w:rFonts w:ascii="Consolas" w:hAnsi="Consolas" w:cs="Consolas"/>
+                <w:color w:val="000000"/>
+                <w:sz w:val="19"/>
+                <w:szCs w:val="19"/>
+                <w:lang w:val="en-GB"/>
+              </w:rPr>
+              <w:t xml:space="preserve">(Guid </w:t>
+            </w:r>
+            <w:proofErr w:type="spellStart"/>
+            <w:r>
+              <w:rPr>
+                <w:rFonts w:ascii="Consolas" w:hAnsi="Consolas" w:cs="Consolas"/>
+                <w:color w:val="000000"/>
+                <w:sz w:val="19"/>
+                <w:szCs w:val="19"/>
+                <w:lang w:val="en-GB"/>
+              </w:rPr>
+              <w:t>playerId</w:t>
+            </w:r>
+            <w:proofErr w:type="spellEnd"/>
+            <w:r>
+              <w:rPr>
+                <w:rFonts w:ascii="Consolas" w:hAnsi="Consolas" w:cs="Consolas"/>
+                <w:color w:val="000000"/>
+                <w:sz w:val="19"/>
+                <w:szCs w:val="19"/>
+                <w:lang w:val="en-GB"/>
+              </w:rPr>
+              <w:t>)</w:t>
+            </w:r>
+          </w:p>
+        </w:tc>
+      </w:tr>
+    </w:tbl>
+    <w:p>
+      <w:pPr>
+        <w:rPr>
+          <w:lang w:val="en-GB"/>
+        </w:rPr>
+      </w:pPr>
+      <w:r>
+        <w:t xml:space="preserve">Die Änderungen </w:t>
+      </w:r>
+      <w:r>
+        <w:t xml:space="preserve">erfolgten mit Commit </w:t>
+      </w:r>
+      <w:hyperlink r:id="rId31" w:history="1">
+        <w:r>
+          <w:rPr>
+            <w:rStyle w:val="Hyperlink"/>
+          </w:rPr>
+          <w:t>37f57e9</w:t>
+        </w:r>
+      </w:hyperlink>
+      <w:r>
+        <w:t xml:space="preserve"> und </w:t>
+      </w:r>
+      <w:hyperlink r:id="rId32" w:history="1">
+        <w:r>
+          <w:rPr>
+            <w:rStyle w:val="Hyperlink"/>
+          </w:rPr>
+          <w:t>06c8851</w:t>
+        </w:r>
+      </w:hyperlink>
+    </w:p>
+    <w:p>
+      <w:r>
+        <w:t xml:space="preserve">Durch das Mapping soll zum einen sichergestellt werden, dass an den Client nur die relevanten Informationen einer Runde gesendet werden, welche benötigt </w:t>
+      </w:r>
+      <w:r>
+        <w:t>werden,</w:t>
+      </w:r>
+      <w:r>
+        <w:t xml:space="preserve"> um das Spiel zu visualisieren. Zum andren </w:t>
+      </w:r>
+      <w:r>
+        <w:t>werden explizit Informationen entfernt, welche dem Client einen unfairen Vorteil verschaffen würden (z. B. welche Aktionen die Gegner für die kommenden Runden geplant haben).</w:t>
+      </w:r>
+      <w:r>
+        <w:t xml:space="preserve"> </w:t>
+      </w:r>
+      <w:r>
+        <w:t xml:space="preserve">Somit wird der aktuelle Status des Spielers (erreichte Punkte und </w:t>
+      </w:r>
+      <w:proofErr w:type="spellStart"/>
+      <w:r>
+        <w:rPr>
+          <w:rStyle w:val="codeZchn"/>
+        </w:rPr>
+        <w:t>IsAlive</w:t>
+      </w:r>
+      <w:proofErr w:type="spellEnd"/>
+      <w:r>
+        <w:t xml:space="preserve">), die </w:t>
+      </w:r>
+      <w:r>
+        <w:t>Pfade der letzten fünf Runden (für die Visualisierung) und die Größe des Boards extrahiert</w:t>
+      </w:r>
+      <w:r>
+        <w:t xml:space="preserve"> und in ein Objekt zusammengefasst</w:t>
+      </w:r>
+      <w:r>
+        <w:t>.</w:t>
+      </w:r>
+      <w:r>
+        <w:t xml:space="preserve"> </w:t>
+      </w:r>
+      <w:r>
+        <w:t>Die Umsetzung des Mappings erfolgt entsprechend der C#-Best-Practices mit einem anonymen Objekt.</w:t>
+      </w:r>
+      <w:r>
+        <w:t xml:space="preserve"> </w:t>
+      </w:r>
+      <w:r>
+        <w:br w:type="page"/>
+      </w:r>
+    </w:p>
+    <w:p>
+      <w:pPr>
+        <w:rPr>
+          <w:u w:val="single"/>
+        </w:rPr>
+      </w:pPr>
+      <w:r>
+        <w:rPr>
+          <w:u w:val="single"/>
+        </w:rPr>
+        <w:lastRenderedPageBreak/>
+        <w:t xml:space="preserve">Methode: </w:t>
+      </w:r>
+      <w:proofErr w:type="spellStart"/>
+      <w:r>
+        <w:rPr>
+          <w:u w:val="single"/>
+          <w:lang w:val="en-GB"/>
+        </w:rPr>
+        <w:t>GetHighscores</w:t>
+      </w:r>
+      <w:proofErr w:type="spellEnd"/>
+    </w:p>
+    <w:tbl>
+      <w:tblPr>
+        <w:tblStyle w:val="Tabellenraster"/>
+        <w:tblW w:w="0" w:type="auto"/>
+        <w:tblLook w:val="04A0" w:firstRow="1" w:lastRow="0" w:firstColumn="1" w:lastColumn="0" w:noHBand="0" w:noVBand="1"/>
+      </w:tblPr>
+      <w:tblGrid>
+        <w:gridCol w:w="8494"/>
+      </w:tblGrid>
+      <w:tr>
+        <w:tc>
+          <w:tcPr>
+            <w:tcW w:w="8494" w:type="dxa"/>
+          </w:tcPr>
+          <w:p>
+            <w:pPr>
+              <w:autoSpaceDE w:val="0"/>
+              <w:autoSpaceDN w:val="0"/>
+              <w:adjustRightInd w:val="0"/>
+              <w:spacing w:line="240" w:lineRule="auto"/>
+              <w:jc w:val="left"/>
+              <w:rPr>
+                <w:rFonts w:ascii="Consolas" w:hAnsi="Consolas" w:cs="Consolas"/>
+                <w:color w:val="000000"/>
+                <w:sz w:val="19"/>
+                <w:szCs w:val="19"/>
+                <w:lang w:val="en-GB"/>
+              </w:rPr>
+            </w:pPr>
+            <w:r>
+              <w:rPr>
+                <w:rFonts w:ascii="Consolas" w:hAnsi="Consolas" w:cs="Consolas"/>
+                <w:color w:val="808080"/>
+                <w:sz w:val="19"/>
+                <w:szCs w:val="19"/>
+                <w:lang w:val="en-GB"/>
+              </w:rPr>
+              <w:t>///</w:t>
+            </w:r>
+            <w:r>
+              <w:rPr>
+                <w:rFonts w:ascii="Consolas" w:hAnsi="Consolas" w:cs="Consolas"/>
+                <w:color w:val="008000"/>
+                <w:sz w:val="19"/>
+                <w:szCs w:val="19"/>
+                <w:lang w:val="en-GB"/>
+              </w:rPr>
+              <w:t xml:space="preserve"> </w:t>
+            </w:r>
+            <w:r>
+              <w:rPr>
+                <w:rFonts w:ascii="Consolas" w:hAnsi="Consolas" w:cs="Consolas"/>
+                <w:color w:val="808080"/>
+                <w:sz w:val="19"/>
+                <w:szCs w:val="19"/>
+                <w:lang w:val="en-GB"/>
+              </w:rPr>
+              <w:t>&lt;summary&gt;</w:t>
+            </w:r>
+          </w:p>
+          <w:p>
+            <w:pPr>
+              <w:autoSpaceDE w:val="0"/>
+              <w:autoSpaceDN w:val="0"/>
+              <w:adjustRightInd w:val="0"/>
+              <w:spacing w:line="240" w:lineRule="auto"/>
+              <w:jc w:val="left"/>
+              <w:rPr>
+                <w:rFonts w:ascii="Consolas" w:hAnsi="Consolas" w:cs="Consolas"/>
+                <w:color w:val="000000"/>
+                <w:sz w:val="19"/>
+                <w:szCs w:val="19"/>
+                <w:lang w:val="en-GB"/>
+              </w:rPr>
+            </w:pPr>
+            <w:r>
+              <w:rPr>
+                <w:rFonts w:ascii="Consolas" w:hAnsi="Consolas" w:cs="Consolas"/>
+                <w:color w:val="808080"/>
+                <w:sz w:val="19"/>
+                <w:szCs w:val="19"/>
+                <w:lang w:val="en-GB"/>
+              </w:rPr>
+              <w:t>///</w:t>
+            </w:r>
+            <w:r>
+              <w:rPr>
+                <w:rFonts w:ascii="Consolas" w:hAnsi="Consolas" w:cs="Consolas"/>
+                <w:color w:val="008000"/>
+                <w:sz w:val="19"/>
+                <w:szCs w:val="19"/>
+                <w:lang w:val="en-GB"/>
+              </w:rPr>
+              <w:t xml:space="preserve"> Returns the complete </w:t>
+            </w:r>
+            <w:proofErr w:type="spellStart"/>
+            <w:r>
+              <w:rPr>
+                <w:rFonts w:ascii="Consolas" w:hAnsi="Consolas" w:cs="Consolas"/>
+                <w:color w:val="008000"/>
+                <w:sz w:val="19"/>
+                <w:szCs w:val="19"/>
+                <w:lang w:val="en-GB"/>
+              </w:rPr>
+              <w:t>Highscore</w:t>
+            </w:r>
+            <w:proofErr w:type="spellEnd"/>
+            <w:r>
+              <w:rPr>
+                <w:rFonts w:ascii="Consolas" w:hAnsi="Consolas" w:cs="Consolas"/>
+                <w:color w:val="008000"/>
+                <w:sz w:val="19"/>
+                <w:szCs w:val="19"/>
+                <w:lang w:val="en-GB"/>
+              </w:rPr>
+              <w:t>-List</w:t>
+            </w:r>
+          </w:p>
+          <w:p>
+            <w:pPr>
+              <w:autoSpaceDE w:val="0"/>
+              <w:autoSpaceDN w:val="0"/>
+              <w:adjustRightInd w:val="0"/>
+              <w:spacing w:line="240" w:lineRule="auto"/>
+              <w:jc w:val="left"/>
+              <w:rPr>
+                <w:rFonts w:ascii="Consolas" w:hAnsi="Consolas" w:cs="Consolas"/>
+                <w:color w:val="000000"/>
+                <w:sz w:val="19"/>
+                <w:szCs w:val="19"/>
+                <w:lang w:val="en-GB"/>
+              </w:rPr>
+            </w:pPr>
+            <w:r>
+              <w:rPr>
+                <w:rFonts w:ascii="Consolas" w:hAnsi="Consolas" w:cs="Consolas"/>
+                <w:color w:val="808080"/>
+                <w:sz w:val="19"/>
+                <w:szCs w:val="19"/>
+                <w:lang w:val="en-GB"/>
+              </w:rPr>
+              <w:t>///</w:t>
+            </w:r>
+            <w:r>
+              <w:rPr>
+                <w:rFonts w:ascii="Consolas" w:hAnsi="Consolas" w:cs="Consolas"/>
+                <w:color w:val="008000"/>
+                <w:sz w:val="19"/>
+                <w:szCs w:val="19"/>
+                <w:lang w:val="en-GB"/>
+              </w:rPr>
+              <w:t xml:space="preserve"> </w:t>
+            </w:r>
+            <w:r>
+              <w:rPr>
+                <w:rFonts w:ascii="Consolas" w:hAnsi="Consolas" w:cs="Consolas"/>
+                <w:color w:val="808080"/>
+                <w:sz w:val="19"/>
+                <w:szCs w:val="19"/>
+                <w:lang w:val="en-GB"/>
+              </w:rPr>
+              <w:t>&lt;/summary&gt;</w:t>
+            </w:r>
+          </w:p>
+          <w:p>
+            <w:pPr>
+              <w:autoSpaceDE w:val="0"/>
+              <w:autoSpaceDN w:val="0"/>
+              <w:adjustRightInd w:val="0"/>
+              <w:spacing w:line="240" w:lineRule="auto"/>
+              <w:jc w:val="left"/>
+              <w:rPr>
+                <w:rFonts w:ascii="Consolas" w:hAnsi="Consolas" w:cs="Consolas"/>
+                <w:color w:val="000000"/>
+                <w:sz w:val="19"/>
+                <w:szCs w:val="19"/>
+                <w:lang w:val="en-GB"/>
+              </w:rPr>
+            </w:pPr>
+            <w:r>
+              <w:rPr>
+                <w:rFonts w:ascii="Consolas" w:hAnsi="Consolas" w:cs="Consolas"/>
+                <w:color w:val="808080"/>
+                <w:sz w:val="19"/>
+                <w:szCs w:val="19"/>
+                <w:lang w:val="en-GB"/>
+              </w:rPr>
+              <w:t>///</w:t>
+            </w:r>
+            <w:r>
+              <w:rPr>
+                <w:rFonts w:ascii="Consolas" w:hAnsi="Consolas" w:cs="Consolas"/>
+                <w:color w:val="008000"/>
+                <w:sz w:val="19"/>
+                <w:szCs w:val="19"/>
+                <w:lang w:val="en-GB"/>
+              </w:rPr>
+              <w:t xml:space="preserve"> </w:t>
+            </w:r>
+            <w:r>
+              <w:rPr>
+                <w:rFonts w:ascii="Consolas" w:hAnsi="Consolas" w:cs="Consolas"/>
+                <w:color w:val="808080"/>
+                <w:sz w:val="19"/>
+                <w:szCs w:val="19"/>
+                <w:lang w:val="en-GB"/>
+              </w:rPr>
+              <w:t>&lt;returns&gt;</w:t>
+            </w:r>
+            <w:r>
+              <w:rPr>
+                <w:rFonts w:ascii="Consolas" w:hAnsi="Consolas" w:cs="Consolas"/>
+                <w:color w:val="008000"/>
+                <w:sz w:val="19"/>
+                <w:szCs w:val="19"/>
+                <w:lang w:val="en-GB"/>
+              </w:rPr>
+              <w:t xml:space="preserve">List of </w:t>
+            </w:r>
+            <w:proofErr w:type="spellStart"/>
+            <w:r>
+              <w:rPr>
+                <w:rFonts w:ascii="Consolas" w:hAnsi="Consolas" w:cs="Consolas"/>
+                <w:color w:val="008000"/>
+                <w:sz w:val="19"/>
+                <w:szCs w:val="19"/>
+                <w:lang w:val="en-GB"/>
+              </w:rPr>
+              <w:t>Highscore</w:t>
+            </w:r>
+            <w:proofErr w:type="spellEnd"/>
+            <w:r>
+              <w:rPr>
+                <w:rFonts w:ascii="Consolas" w:hAnsi="Consolas" w:cs="Consolas"/>
+                <w:color w:val="008000"/>
+                <w:sz w:val="19"/>
+                <w:szCs w:val="19"/>
+                <w:lang w:val="en-GB"/>
+              </w:rPr>
+              <w:t xml:space="preserve"> entries</w:t>
+            </w:r>
+            <w:r>
+              <w:rPr>
+                <w:rFonts w:ascii="Consolas" w:hAnsi="Consolas" w:cs="Consolas"/>
+                <w:color w:val="808080"/>
+                <w:sz w:val="19"/>
+                <w:szCs w:val="19"/>
+                <w:lang w:val="en-GB"/>
+              </w:rPr>
+              <w:t>&lt;/returns&gt;</w:t>
+            </w:r>
+          </w:p>
+          <w:p>
+            <w:pPr>
+              <w:autoSpaceDE w:val="0"/>
+              <w:autoSpaceDN w:val="0"/>
+              <w:adjustRightInd w:val="0"/>
+              <w:spacing w:line="240" w:lineRule="auto"/>
+              <w:jc w:val="left"/>
+              <w:rPr>
+                <w:rFonts w:ascii="Consolas" w:hAnsi="Consolas" w:cs="Consolas"/>
+                <w:color w:val="000000"/>
+                <w:sz w:val="19"/>
+                <w:szCs w:val="19"/>
+                <w:lang w:val="en-GB"/>
+              </w:rPr>
+            </w:pPr>
+            <w:r>
+              <w:rPr>
+                <w:rFonts w:ascii="Consolas" w:hAnsi="Consolas" w:cs="Consolas"/>
+                <w:color w:val="000000"/>
+                <w:sz w:val="19"/>
+                <w:szCs w:val="19"/>
+                <w:lang w:val="en-GB"/>
+              </w:rPr>
+              <w:t xml:space="preserve"> [</w:t>
+            </w:r>
+            <w:proofErr w:type="spellStart"/>
+            <w:r>
+              <w:rPr>
+                <w:rFonts w:ascii="Consolas" w:hAnsi="Consolas" w:cs="Consolas"/>
+                <w:color w:val="000000"/>
+                <w:sz w:val="19"/>
+                <w:szCs w:val="19"/>
+                <w:lang w:val="en-GB"/>
+              </w:rPr>
+              <w:t>HttpGet</w:t>
+            </w:r>
+            <w:proofErr w:type="spellEnd"/>
+            <w:r>
+              <w:rPr>
+                <w:rFonts w:ascii="Consolas" w:hAnsi="Consolas" w:cs="Consolas"/>
+                <w:color w:val="000000"/>
+                <w:sz w:val="19"/>
+                <w:szCs w:val="19"/>
+                <w:lang w:val="en-GB"/>
+              </w:rPr>
+              <w:t>]</w:t>
+            </w:r>
+          </w:p>
+          <w:p>
+            <w:pPr>
+              <w:autoSpaceDE w:val="0"/>
+              <w:autoSpaceDN w:val="0"/>
+              <w:adjustRightInd w:val="0"/>
+              <w:spacing w:line="240" w:lineRule="auto"/>
+              <w:jc w:val="left"/>
+              <w:rPr>
+                <w:rFonts w:ascii="Consolas" w:hAnsi="Consolas" w:cs="Consolas"/>
+                <w:color w:val="000000"/>
+                <w:sz w:val="19"/>
+                <w:szCs w:val="19"/>
+                <w:lang w:val="en-GB"/>
+              </w:rPr>
+            </w:pPr>
+            <w:r>
+              <w:rPr>
+                <w:rFonts w:ascii="Consolas" w:hAnsi="Consolas" w:cs="Consolas"/>
+                <w:color w:val="0000FF"/>
+                <w:sz w:val="19"/>
+                <w:szCs w:val="19"/>
+                <w:lang w:val="en-GB"/>
+              </w:rPr>
+              <w:t>public</w:t>
+            </w:r>
+            <w:r>
+              <w:rPr>
+                <w:rFonts w:ascii="Consolas" w:hAnsi="Consolas" w:cs="Consolas"/>
+                <w:color w:val="000000"/>
+                <w:sz w:val="19"/>
+                <w:szCs w:val="19"/>
+                <w:lang w:val="en-GB"/>
+              </w:rPr>
+              <w:t xml:space="preserve"> </w:t>
+            </w:r>
+            <w:proofErr w:type="spellStart"/>
+            <w:r>
+              <w:rPr>
+                <w:rFonts w:ascii="Consolas" w:hAnsi="Consolas" w:cs="Consolas"/>
+                <w:color w:val="000000"/>
+                <w:sz w:val="19"/>
+                <w:szCs w:val="19"/>
+                <w:lang w:val="en-GB"/>
+              </w:rPr>
+              <w:t>IEnumerable</w:t>
+            </w:r>
+            <w:proofErr w:type="spellEnd"/>
+            <w:r>
+              <w:rPr>
+                <w:rFonts w:ascii="Consolas" w:hAnsi="Consolas" w:cs="Consolas"/>
+                <w:color w:val="000000"/>
+                <w:sz w:val="19"/>
+                <w:szCs w:val="19"/>
+                <w:lang w:val="en-GB"/>
+              </w:rPr>
+              <w:t>&lt;</w:t>
+            </w:r>
+            <w:r>
+              <w:rPr>
+                <w:rFonts w:ascii="Consolas" w:hAnsi="Consolas" w:cs="Consolas"/>
+                <w:color w:val="0000FF"/>
+                <w:sz w:val="19"/>
+                <w:szCs w:val="19"/>
+                <w:lang w:val="en-GB"/>
+              </w:rPr>
+              <w:t>object</w:t>
+            </w:r>
+            <w:r>
+              <w:rPr>
+                <w:rFonts w:ascii="Consolas" w:hAnsi="Consolas" w:cs="Consolas"/>
+                <w:color w:val="000000"/>
+                <w:sz w:val="19"/>
+                <w:szCs w:val="19"/>
+                <w:lang w:val="en-GB"/>
+              </w:rPr>
+              <w:t xml:space="preserve">&gt; </w:t>
+            </w:r>
+            <w:proofErr w:type="spellStart"/>
+            <w:r>
+              <w:rPr>
+                <w:rFonts w:ascii="Consolas" w:hAnsi="Consolas" w:cs="Consolas"/>
+                <w:color w:val="000000"/>
+                <w:sz w:val="19"/>
+                <w:szCs w:val="19"/>
+                <w:lang w:val="en-GB"/>
+              </w:rPr>
+              <w:t>GetHighscores</w:t>
+            </w:r>
+            <w:proofErr w:type="spellEnd"/>
+            <w:r>
+              <w:rPr>
+                <w:rFonts w:ascii="Consolas" w:hAnsi="Consolas" w:cs="Consolas"/>
+                <w:color w:val="000000"/>
+                <w:sz w:val="19"/>
+                <w:szCs w:val="19"/>
+                <w:lang w:val="en-GB"/>
+              </w:rPr>
+              <w:t>()</w:t>
+            </w:r>
+          </w:p>
+        </w:tc>
+      </w:tr>
+    </w:tbl>
+    <w:p>
+      <w:r>
+        <w:t xml:space="preserve">Die Änderungen </w:t>
+      </w:r>
+      <w:r>
+        <w:t xml:space="preserve">erfolgten mit Commit </w:t>
+      </w:r>
+      <w:hyperlink r:id="rId33" w:history="1">
+        <w:r>
+          <w:rPr>
+            <w:rStyle w:val="Hyperlink"/>
+          </w:rPr>
+          <w:t>9bb0e48</w:t>
+        </w:r>
+      </w:hyperlink>
+    </w:p>
+    <w:p>
+      <w:r>
+        <w:t xml:space="preserve">Damit die Highscores direkt in der Client-Oberfläche angezeigt werden können, übernimmt das Mapping die Sortierung nach den Highscore-Punkten (absteigend) und generiert einen </w:t>
+      </w:r>
+      <w:proofErr w:type="gramStart"/>
+      <w:r>
+        <w:rPr>
+          <w:rStyle w:val="codeZchn"/>
+        </w:rPr>
+        <w:t>String</w:t>
+      </w:r>
+      <w:proofErr w:type="gramEnd"/>
+      <w:r>
+        <w:t xml:space="preserve"> um die Platzierung darzustellen.</w:t>
+      </w:r>
+      <w:r>
+        <w:t xml:space="preserve"> Die Umsetzung des Mappings erfolgt entsprechend der C#-Best-Practices mit einem anonymen Objekt. </w:t>
+      </w:r>
+      <w:r>
+        <w:t xml:space="preserve">Im </w:t>
+      </w:r>
+      <w:r>
+        <w:t>Folgenden</w:t>
+      </w:r>
+      <w:r>
+        <w:t xml:space="preserve"> ist der Mapping-Code abgebildet.</w:t>
+      </w:r>
+    </w:p>
+    <w:p>
+      <w:pPr>
         <w:rPr>
           <w:color w:val="FF0000"/>
         </w:rPr>
       </w:pPr>
       <w:r>
-        <w:rPr>
-          <w:color w:val="FF0000"/>
-        </w:rPr>
-        <w:t>&gt;= 1 Umsetzung einer Klasse der Adapterschicht</w:t>
-      </w:r>
-    </w:p>
-    <w:p>
-      <w:pPr>
-        <w:pStyle w:val="Listenabsatz"/>
-        <w:numPr>
-          <w:ilvl w:val="0"/>
-          <w:numId w:val="39"/>
-        </w:numPr>
-        <w:rPr>
-          <w:color w:val="FF0000"/>
-        </w:rPr>
-      </w:pPr>
-      <w:r>
-        <w:rPr>
-          <w:color w:val="FF0000"/>
-        </w:rPr>
-        <w:t>Begründung</w:t>
-      </w:r>
-    </w:p>
-    <w:p>
-      <w:pPr>
-        <w:spacing w:line="240" w:lineRule="auto"/>
-        <w:jc w:val="left"/>
-        <w:rPr>
-          <w:color w:val="FF0000"/>
-        </w:rPr>
-      </w:pPr>
+        <w:drawing>
+          <wp:inline distT="0" distB="0" distL="0" distR="0" wp14:anchorId="2B7C3FB2" wp14:editId="1BD44433">
+            <wp:extent cx="5400040" cy="2876550"/>
+            <wp:effectExtent l="19050" t="19050" r="10160" b="19050"/>
+            <wp:docPr id="16" name="Grafik 16"/>
+            <wp:cNvGraphicFramePr>
+              <a:graphicFrameLocks xmlns:a="http://schemas.openxmlformats.org/drawingml/2006/main" noChangeAspect="1"/>
+            </wp:cNvGraphicFramePr>
+            <a:graphic xmlns:a="http://schemas.openxmlformats.org/drawingml/2006/main">
+              <a:graphicData uri="http://schemas.openxmlformats.org/drawingml/2006/picture">
+                <pic:pic xmlns:pic="http://schemas.openxmlformats.org/drawingml/2006/picture">
+                  <pic:nvPicPr>
+                    <pic:cNvPr id="1" name=""/>
+                    <pic:cNvPicPr/>
+                  </pic:nvPicPr>
+                  <pic:blipFill>
+                    <a:blip r:embed="rId34"/>
+                    <a:stretch>
+                      <a:fillRect/>
+                    </a:stretch>
+                  </pic:blipFill>
+                  <pic:spPr>
+                    <a:xfrm>
+                      <a:off x="0" y="0"/>
+                      <a:ext cx="5400040" cy="2876550"/>
+                    </a:xfrm>
+                    <a:prstGeom prst="rect">
+                      <a:avLst/>
+                    </a:prstGeom>
+                    <a:ln>
+                      <a:solidFill>
+                        <a:schemeClr val="accent1"/>
+                      </a:solidFill>
+                    </a:ln>
+                  </pic:spPr>
+                </pic:pic>
+              </a:graphicData>
+            </a:graphic>
+          </wp:inline>
+        </w:drawing>
+      </w:r>
       <w:r>
         <w:rPr>
           <w:color w:val="FF0000"/>
@@ -7878,12 +11560,12 @@
       <w:pPr>
         <w:pStyle w:val="berschrift1"/>
       </w:pPr>
-      <w:bookmarkStart w:id="30" w:name="_Toc72574812"/>
+      <w:bookmarkStart w:id="32" w:name="_Toc72574812"/>
       <w:r>
         <w:lastRenderedPageBreak/>
         <w:t>Legacy Code</w:t>
       </w:r>
-      <w:bookmarkEnd w:id="30"/>
+      <w:bookmarkEnd w:id="32"/>
     </w:p>
     <w:p>
       <w:pPr>
@@ -7940,12 +11622,12 @@
       <w:pPr>
         <w:pStyle w:val="berschrift1"/>
       </w:pPr>
-      <w:bookmarkStart w:id="31" w:name="_Toc72574813"/>
+      <w:bookmarkStart w:id="33" w:name="_Toc72574813"/>
       <w:r>
         <w:lastRenderedPageBreak/>
         <w:t>Refactoring</w:t>
       </w:r>
-      <w:bookmarkEnd w:id="31"/>
+      <w:bookmarkEnd w:id="33"/>
     </w:p>
     <w:p>
       <w:pPr>
@@ -8048,22 +11730,22 @@
       <w:pPr>
         <w:pStyle w:val="berschrift1"/>
       </w:pPr>
-      <w:bookmarkStart w:id="32" w:name="_Toc72574814"/>
+      <w:bookmarkStart w:id="34" w:name="_Toc72574814"/>
       <w:r>
         <w:lastRenderedPageBreak/>
         <w:t>Unit Tests</w:t>
       </w:r>
-      <w:bookmarkEnd w:id="32"/>
+      <w:bookmarkEnd w:id="34"/>
     </w:p>
     <w:p>
       <w:pPr>
         <w:pStyle w:val="berschrift2"/>
       </w:pPr>
-      <w:bookmarkStart w:id="33" w:name="_Toc72574815"/>
+      <w:bookmarkStart w:id="35" w:name="_Toc72574815"/>
       <w:r>
         <w:t>Konzept</w:t>
       </w:r>
-      <w:bookmarkEnd w:id="33"/>
+      <w:bookmarkEnd w:id="35"/>
     </w:p>
     <w:p>
       <w:pPr>
@@ -8195,21 +11877,21 @@
       <w:pPr>
         <w:pStyle w:val="berschrift2"/>
       </w:pPr>
-      <w:bookmarkStart w:id="34" w:name="_Toc72574816"/>
+      <w:bookmarkStart w:id="36" w:name="_Toc72574816"/>
       <w:r>
         <w:t>ATRIP-Regeln</w:t>
       </w:r>
-      <w:bookmarkEnd w:id="34"/>
+      <w:bookmarkEnd w:id="36"/>
     </w:p>
     <w:p>
       <w:pPr>
         <w:pStyle w:val="berschrift2"/>
       </w:pPr>
-      <w:bookmarkStart w:id="35" w:name="_Toc72574817"/>
+      <w:bookmarkStart w:id="37" w:name="_Toc72574817"/>
       <w:r>
         <w:t>Code Coverage</w:t>
       </w:r>
-      <w:bookmarkEnd w:id="35"/>
+      <w:bookmarkEnd w:id="37"/>
     </w:p>
     <w:p>
       <w:pPr>
@@ -8230,7 +11912,7 @@
       <w:pPr>
         <w:pStyle w:val="berschrift1"/>
       </w:pPr>
-      <w:bookmarkStart w:id="36" w:name="_Toc72574818"/>
+      <w:bookmarkStart w:id="38" w:name="_Toc72574818"/>
       <w:r>
         <w:lastRenderedPageBreak/>
         <w:t xml:space="preserve">Zusatz: </w:t>
@@ -8238,7 +11920,7 @@
       <w:r>
         <w:t>API-Design</w:t>
       </w:r>
-      <w:bookmarkEnd w:id="36"/>
+      <w:bookmarkEnd w:id="38"/>
     </w:p>
     <w:p>
       <w:pPr>
@@ -8257,11 +11939,11 @@
       <w:pPr>
         <w:pStyle w:val="berschrift2"/>
       </w:pPr>
-      <w:bookmarkStart w:id="37" w:name="_Toc72574819"/>
+      <w:bookmarkStart w:id="39" w:name="_Toc72574819"/>
       <w:r>
         <w:t>API</w:t>
       </w:r>
-      <w:bookmarkEnd w:id="37"/>
+      <w:bookmarkEnd w:id="39"/>
     </w:p>
     <w:p>
       <w:pPr>
@@ -8333,11 +12015,11 @@
       <w:pPr>
         <w:pStyle w:val="berschrift2"/>
       </w:pPr>
-      <w:bookmarkStart w:id="38" w:name="_Toc72574820"/>
+      <w:bookmarkStart w:id="40" w:name="_Toc72574820"/>
       <w:r>
         <w:t>Analyse</w:t>
       </w:r>
-      <w:bookmarkEnd w:id="38"/>
+      <w:bookmarkEnd w:id="40"/>
     </w:p>
     <w:p>
       <w:pPr>
@@ -8355,8 +12037,8 @@
       </w:r>
     </w:p>
     <w:sectPr>
-      <w:headerReference w:type="default" r:id="rId28"/>
-      <w:footerReference w:type="default" r:id="rId29"/>
+      <w:headerReference w:type="default" r:id="rId35"/>
+      <w:footerReference w:type="default" r:id="rId36"/>
       <w:pgSz w:w="11906" w:h="16838" w:code="9"/>
       <w:pgMar w:top="1985" w:right="1701" w:bottom="1985" w:left="1701" w:header="993" w:footer="720" w:gutter="0"/>
       <w:pgNumType w:start="1"/>
@@ -8529,7 +12211,7 @@
                 <w:rPr>
                   <w:noProof/>
                 </w:rPr>
-                <w:t>15</w:t>
+                <w:t>21</w:t>
               </w:r>
             </w:fldSimple>
           </w:sdtContent>
@@ -8596,6 +12278,22 @@
       </w:r>
       <w:r>
         <w:t xml:space="preserve"> und kann nicht erben oder vererbt werden)</w:t>
+      </w:r>
+    </w:p>
+  </w:footnote>
+  <w:footnote w:id="2">
+    <w:p>
+      <w:pPr>
+        <w:pStyle w:val="Funotentext"/>
+      </w:pPr>
+      <w:r>
+        <w:rPr>
+          <w:rStyle w:val="Funotenzeichen"/>
+        </w:rPr>
+        <w:footnoteRef/>
+      </w:r>
+      <w:r>
+        <w:t xml:space="preserve"> Da laut Aufgabenstellung eine Datenbankanbindung etc. nicht erforderlich / gewünscht ist, wird für das Persistieren eine private Liste verwendet.</w:t>
       </w:r>
     </w:p>
   </w:footnote>
@@ -9756,7 +13454,7 @@
   <w:abstractNum w:abstractNumId="19" w15:restartNumberingAfterBreak="0">
     <w:nsid w:val="2E373E5B"/>
     <w:multiLevelType w:val="hybridMultilevel"/>
-    <w:tmpl w:val="EB524E24"/>
+    <w:tmpl w:val="5BFA18EE"/>
     <w:lvl w:ilvl="0" w:tplc="08090001">
       <w:start w:val="1"/>
       <w:numFmt w:val="bullet"/>
@@ -12677,7 +16375,7 @@
   <w:style w:type="paragraph" w:default="1" w:styleId="Standard">
     <w:name w:val="Normal"/>
     <w:qFormat/>
-    <w:rsid w:val="00263579"/>
+    <w:rsid w:val="00326A55"/>
     <w:pPr>
       <w:spacing w:line="360" w:lineRule="auto"/>
       <w:jc w:val="both"/>
@@ -12896,7 +16594,6 @@
   <w:style w:type="character" w:default="1" w:styleId="Absatz-Standardschriftart">
     <w:name w:val="Default Paragraph Font"/>
     <w:uiPriority w:val="1"/>
-    <w:semiHidden/>
     <w:unhideWhenUsed/>
   </w:style>
   <w:style w:type="table" w:default="1" w:styleId="NormaleTabelle">
@@ -13260,12 +16957,12 @@
     <w:basedOn w:val="Absatz-Standardschriftart"/>
     <w:uiPriority w:val="99"/>
     <w:unhideWhenUsed/>
-    <w:rsid w:val="00EE020E"/>
+    <w:rsid w:val="00F633B0"/>
     <w:rPr>
       <w:rFonts w:ascii="Segoe UI" w:hAnsi="Segoe UI" w:cs="Calibri"/>
       <w:b w:val="0"/>
-      <w:color w:val="141414" w:themeColor="accent1" w:themeShade="80"/>
-      <w:u w:val="none"/>
+      <w:color w:val="0070C0"/>
+      <w:u w:val="single"/>
     </w:rPr>
   </w:style>
   <w:style w:type="character" w:styleId="BesuchterLink">
@@ -37266,7 +40963,6 @@
     <w:name w:val="Codefragment"/>
     <w:basedOn w:val="Standard"/>
     <w:link w:val="CodefragmentZchn"/>
-    <w:qFormat/>
     <w:rsid w:val="004D72C7"/>
     <w:pPr>
       <w:spacing w:before="120"/>
@@ -37333,6 +41029,29 @@
     <w:rPr>
       <w:rFonts w:cs="Segoe UI"/>
       <w:noProof/>
+    </w:rPr>
+  </w:style>
+  <w:style w:type="paragraph" w:customStyle="1" w:styleId="code">
+    <w:name w:val="code"/>
+    <w:basedOn w:val="Standard"/>
+    <w:link w:val="codeZchn"/>
+    <w:qFormat/>
+    <w:rsid w:val="0043244E"/>
+    <w:rPr>
+      <w:rFonts w:ascii="Consolas" w:hAnsi="Consolas"/>
+      <w:sz w:val="24"/>
+      <w:szCs w:val="24"/>
+    </w:rPr>
+  </w:style>
+  <w:style w:type="character" w:customStyle="1" w:styleId="codeZchn">
+    <w:name w:val="code Zchn"/>
+    <w:basedOn w:val="Absatz-Standardschriftart"/>
+    <w:link w:val="code"/>
+    <w:rsid w:val="0043244E"/>
+    <w:rPr>
+      <w:rFonts w:ascii="Consolas" w:hAnsi="Consolas"/>
+      <w:sz w:val="24"/>
+      <w:szCs w:val="24"/>
     </w:rPr>
   </w:style>
 </w:styles>

</xml_diff>

<commit_message>
Add Builder Pattern text
</commit_message>
<xml_diff>
--- a/technical_documentation.docx
+++ b/technical_documentation.docx
@@ -133,7 +133,6 @@
         </w:rPr>
         <w:br/>
       </w:r>
-      <w:proofErr w:type="spellStart"/>
       <w:r>
         <w:rPr>
           <w:b/>
@@ -143,7 +142,6 @@
         </w:rPr>
         <w:t>Advanced</w:t>
       </w:r>
-      <w:proofErr w:type="spellEnd"/>
       <w:r>
         <w:rPr>
           <w:b/>
@@ -222,7 +220,6 @@
           <w:szCs w:val="44"/>
         </w:rPr>
       </w:pPr>
-      <w:proofErr w:type="spellStart"/>
       <w:r>
         <w:rPr>
           <w:b/>
@@ -230,17 +227,7 @@
           <w:sz w:val="44"/>
           <w:szCs w:val="44"/>
         </w:rPr>
-        <w:t>Weeping</w:t>
-      </w:r>
-      <w:proofErr w:type="spellEnd"/>
-      <w:r>
-        <w:rPr>
-          <w:b/>
-          <w:bCs/>
-          <w:sz w:val="44"/>
-          <w:szCs w:val="44"/>
-        </w:rPr>
-        <w:t xml:space="preserve"> Snake</w:t>
+        <w:t>Weeping Snake</w:t>
       </w:r>
     </w:p>
     <w:p>
@@ -3159,13 +3146,8 @@
       <w:r>
         <w:tab/>
       </w:r>
-      <w:proofErr w:type="spellStart"/>
-      <w:r>
-        <w:t>Application</w:t>
-      </w:r>
-      <w:proofErr w:type="spellEnd"/>
-      <w:r>
-        <w:t xml:space="preserve"> Programming Interface, </w:t>
+      <w:r>
+        <w:t xml:space="preserve">Application Programming Interface, </w:t>
       </w:r>
       <w:r>
         <w:t>Programmierschnittstelle</w:t>
@@ -3187,13 +3169,8 @@
       <w:r>
         <w:tab/>
       </w:r>
-      <w:proofErr w:type="spellStart"/>
-      <w:r>
-        <w:t>Ubiquitous</w:t>
-      </w:r>
-      <w:proofErr w:type="spellEnd"/>
-      <w:r>
-        <w:t xml:space="preserve"> Language</w:t>
+      <w:r>
+        <w:t>Ubiquitous Language</w:t>
       </w:r>
     </w:p>
     <w:p>
@@ -3211,15 +3188,7 @@
       </w:r>
       <w:r>
         <w:tab/>
-        <w:t xml:space="preserve">Lines </w:t>
-      </w:r>
-      <w:proofErr w:type="spellStart"/>
-      <w:r>
-        <w:t>of</w:t>
-      </w:r>
-      <w:proofErr w:type="spellEnd"/>
-      <w:r>
-        <w:t xml:space="preserve"> Code, die genaue Anz</w:t>
+        <w:t>Lines of Code, die genaue Anz</w:t>
       </w:r>
       <w:r>
         <w:t>ahl von Zeilen im Quellcode.</w:t>
@@ -4302,74 +4271,50 @@
       <w:r>
         <w:t xml:space="preserve"> zu dem Programmentwurf </w:t>
       </w:r>
-      <w:proofErr w:type="spellStart"/>
       <w:r>
         <w:rPr>
           <w:i/>
         </w:rPr>
-        <w:t>Weeping</w:t>
-      </w:r>
-      <w:proofErr w:type="spellEnd"/>
+        <w:t>Weeping Snake</w:t>
+      </w:r>
+      <w:r>
+        <w:t xml:space="preserve"> im Rahmen von Advanced Software Engineering an der DHBW Karlsruhe</w:t>
+      </w:r>
+      <w:r>
+        <w:t xml:space="preserve">. </w:t>
+      </w:r>
+    </w:p>
+    <w:p/>
+    <w:p>
+      <w:r>
+        <w:t xml:space="preserve">Es wird die Programmiersprache C# </w:t>
+      </w:r>
+      <w:r>
+        <w:t xml:space="preserve">mit dem </w:t>
+      </w:r>
+      <w:r>
+        <w:t xml:space="preserve">.Net </w:t>
+      </w:r>
+      <w:r>
+        <w:t>5.0</w:t>
+      </w:r>
+      <w:r>
+        <w:t xml:space="preserve"> Framework verwendet. </w:t>
+      </w:r>
+      <w:r>
+        <w:t>Im Folgenden werden verschiedene Analysen durchgeführt, deren Ergebnisse aufgezeigt sowie daraus resultierende Änderungen begründet. Die Arbeit ist dabei nach verschiedenen Problembereichen untergliedert, welche getrennt voneinander betrachtet werden können.</w:t>
+      </w:r>
+    </w:p>
+    <w:p/>
+    <w:p>
+      <w:r>
+        <w:t xml:space="preserve">Bei dem Spiel </w:t>
+      </w:r>
       <w:r>
         <w:rPr>
           <w:i/>
         </w:rPr>
-        <w:t xml:space="preserve"> Snake</w:t>
-      </w:r>
-      <w:r>
-        <w:t xml:space="preserve"> im Rahmen von </w:t>
-      </w:r>
-      <w:proofErr w:type="spellStart"/>
-      <w:r>
-        <w:t>Advanced</w:t>
-      </w:r>
-      <w:proofErr w:type="spellEnd"/>
-      <w:r>
-        <w:t xml:space="preserve"> Software Engineering an der DHBW Karlsruhe</w:t>
-      </w:r>
-      <w:r>
-        <w:t xml:space="preserve">. </w:t>
-      </w:r>
-    </w:p>
-    <w:p/>
-    <w:p>
-      <w:r>
-        <w:t xml:space="preserve">Es wird die Programmiersprache C# </w:t>
-      </w:r>
-      <w:r>
-        <w:t xml:space="preserve">mit dem </w:t>
-      </w:r>
-      <w:r>
-        <w:t xml:space="preserve">.Net </w:t>
-      </w:r>
-      <w:r>
-        <w:t>5.0</w:t>
-      </w:r>
-      <w:r>
-        <w:t xml:space="preserve"> Framework verwendet. </w:t>
-      </w:r>
-      <w:r>
-        <w:t>Im Folgenden werden verschiedene Analysen durchgeführt, deren Ergebnisse aufgezeigt sowie daraus resultierende Änderungen begründet. Die Arbeit ist dabei nach verschiedenen Problembereichen untergliedert, welche getrennt voneinander betrachtet werden können.</w:t>
-      </w:r>
-    </w:p>
-    <w:p/>
-    <w:p>
-      <w:r>
-        <w:t xml:space="preserve">Bei dem Spiel </w:t>
-      </w:r>
-      <w:proofErr w:type="spellStart"/>
-      <w:r>
-        <w:rPr>
-          <w:i/>
-        </w:rPr>
-        <w:t>Weeping</w:t>
-      </w:r>
-      <w:proofErr w:type="spellEnd"/>
-      <w:r>
-        <w:rPr>
-          <w:i/>
-        </w:rPr>
-        <w:t xml:space="preserve"> Snake</w:t>
+        <w:t>Weeping Snake</w:t>
       </w:r>
       <w:r>
         <w:t xml:space="preserve"> steuern die Teilnehmer einen </w:t>
@@ -4597,23 +4542,7 @@
         <w:t xml:space="preserve"> </w:t>
       </w:r>
       <w:r>
-        <w:t xml:space="preserve">Ein weiterer Bestandteil ist das </w:t>
-      </w:r>
-      <w:proofErr w:type="spellStart"/>
-      <w:r>
-        <w:t>Logging</w:t>
-      </w:r>
-      <w:proofErr w:type="spellEnd"/>
-      <w:r>
-        <w:t xml:space="preserve">, welches es ermöglicht Spielinformationen in einer *.log Datei zu persistieren. Dieses </w:t>
-      </w:r>
-      <w:proofErr w:type="spellStart"/>
-      <w:r>
-        <w:t>Logging</w:t>
-      </w:r>
-      <w:proofErr w:type="spellEnd"/>
-      <w:r>
-        <w:t xml:space="preserve"> ist standardmäßig deaktiviert</w:t>
+        <w:t>Ein weiterer Bestandteil ist das Logging, welches es ermöglicht Spielinformationen in einer *.log Datei zu persistieren. Dieses Logging ist standardmäßig deaktiviert</w:t>
       </w:r>
       <w:r>
         <w:t xml:space="preserve"> und</w:t>
@@ -4624,7 +4553,6 @@
       <w:r>
         <w:t xml:space="preserve">Datei </w:t>
       </w:r>
-      <w:proofErr w:type="spellStart"/>
       <w:r>
         <w:rPr>
           <w:rFonts w:ascii="Consolas" w:hAnsi="Consolas"/>
@@ -4633,41 +4561,20 @@
         </w:rPr>
         <w:t>weepingsnake.config</w:t>
       </w:r>
-      <w:proofErr w:type="spellEnd"/>
       <w:r>
         <w:t xml:space="preserve"> mit  </w:t>
       </w:r>
       <w:r>
         <w:t xml:space="preserve">dem Eintrag </w:t>
       </w:r>
-      <w:proofErr w:type="spellStart"/>
       <w:r>
         <w:rPr>
           <w:rFonts w:ascii="Consolas" w:hAnsi="Consolas"/>
           <w:sz w:val="24"/>
           <w:szCs w:val="24"/>
         </w:rPr>
-        <w:t>IsLoggingEnabled</w:t>
-      </w:r>
-      <w:proofErr w:type="spellEnd"/>
-      <w:r>
-        <w:rPr>
-          <w:rFonts w:ascii="Consolas" w:hAnsi="Consolas"/>
-          <w:sz w:val="24"/>
-          <w:szCs w:val="24"/>
-        </w:rPr>
-        <w:t>=</w:t>
-      </w:r>
-      <w:proofErr w:type="spellStart"/>
-      <w:r>
-        <w:rPr>
-          <w:rFonts w:ascii="Consolas" w:hAnsi="Consolas"/>
-          <w:sz w:val="24"/>
-          <w:szCs w:val="24"/>
-        </w:rPr>
-        <w:t>true</w:t>
-      </w:r>
-      <w:proofErr w:type="spellEnd"/>
+        <w:t>IsLoggingEnabled=true</w:t>
+      </w:r>
       <w:r>
         <w:t xml:space="preserve"> aktiviert werden. </w:t>
       </w:r>
@@ -4901,15 +4808,7 @@
         <w:t xml:space="preserve">Die Anzahl der Quellcodezeilen </w:t>
       </w:r>
       <w:r>
-        <w:t xml:space="preserve">(LOC – Lines </w:t>
-      </w:r>
-      <w:proofErr w:type="spellStart"/>
-      <w:r>
-        <w:t>of</w:t>
-      </w:r>
-      <w:proofErr w:type="spellEnd"/>
-      <w:r>
-        <w:t xml:space="preserve"> Code) </w:t>
+        <w:t xml:space="preserve">(LOC – Lines of Code) </w:t>
       </w:r>
       <w:r>
         <w:t>wird von der GitHub Codemetrik mit</w:t>
@@ -5063,7 +4962,6 @@
             <w:pPr>
               <w:spacing w:before="20" w:after="20" w:line="240" w:lineRule="auto"/>
             </w:pPr>
-            <w:proofErr w:type="spellStart"/>
             <w:r>
               <w:rPr>
                 <w:sz w:val="20"/>
@@ -5071,7 +4969,6 @@
               </w:rPr>
               <w:t>WeepingSnake.Game</w:t>
             </w:r>
-            <w:proofErr w:type="spellEnd"/>
           </w:p>
         </w:tc>
         <w:tc>
@@ -5137,7 +5034,6 @@
             <w:pPr>
               <w:spacing w:before="20" w:after="20" w:line="240" w:lineRule="auto"/>
             </w:pPr>
-            <w:proofErr w:type="spellStart"/>
             <w:r>
               <w:rPr>
                 <w:sz w:val="20"/>
@@ -5145,7 +5041,6 @@
               </w:rPr>
               <w:t>WeepingSnake.WebService</w:t>
             </w:r>
-            <w:proofErr w:type="spellEnd"/>
           </w:p>
         </w:tc>
         <w:tc>
@@ -5193,7 +5088,6 @@
             <w:pPr>
               <w:spacing w:before="20" w:after="20" w:line="240" w:lineRule="auto"/>
             </w:pPr>
-            <w:proofErr w:type="spellStart"/>
             <w:r>
               <w:rPr>
                 <w:sz w:val="20"/>
@@ -5201,7 +5095,6 @@
               </w:rPr>
               <w:t>WeepingSnake.ConsoleClient</w:t>
             </w:r>
-            <w:proofErr w:type="spellEnd"/>
           </w:p>
         </w:tc>
         <w:tc>
@@ -5328,49 +5221,7 @@
           <w:rPr>
             <w:rStyle w:val="Hyperlink"/>
           </w:rPr>
-          <w:t>github.com/</w:t>
-        </w:r>
-        <w:proofErr w:type="spellStart"/>
-        <w:r>
-          <w:rPr>
-            <w:rStyle w:val="Hyperlink"/>
-          </w:rPr>
-          <w:t>SilasDerProfi</w:t>
-        </w:r>
-        <w:proofErr w:type="spellEnd"/>
-        <w:r>
-          <w:rPr>
-            <w:rStyle w:val="Hyperlink"/>
-          </w:rPr>
-          <w:t>/</w:t>
-        </w:r>
-        <w:proofErr w:type="spellStart"/>
-        <w:r>
-          <w:rPr>
-            <w:rStyle w:val="Hyperlink"/>
-          </w:rPr>
-          <w:t>weeping-snake</w:t>
-        </w:r>
-        <w:proofErr w:type="spellEnd"/>
-        <w:r>
-          <w:rPr>
-            <w:rStyle w:val="Hyperlink"/>
-          </w:rPr>
-          <w:t>/</w:t>
-        </w:r>
-        <w:proofErr w:type="spellStart"/>
-        <w:r>
-          <w:rPr>
-            <w:rStyle w:val="Hyperlink"/>
-          </w:rPr>
-          <w:t>tree</w:t>
-        </w:r>
-        <w:proofErr w:type="spellEnd"/>
-        <w:r>
-          <w:rPr>
-            <w:rStyle w:val="Hyperlink"/>
-          </w:rPr>
-          <w:t>/1.0</w:t>
+          <w:t>github.com/SilasDerProfi/weeping-snake/tree/1.0</w:t>
         </w:r>
       </w:hyperlink>
       <w:r>
@@ -5400,29 +5251,13 @@
     </w:p>
     <w:p>
       <w:r>
-        <w:t xml:space="preserve">Das Programm kann begrenzt mit Docker ausgeführt werden, zum Erstellen &amp; Testen und Ausführen mit Interkation ist </w:t>
-      </w:r>
-      <w:proofErr w:type="spellStart"/>
-      <w:r>
-        <w:t>dotnet</w:t>
-      </w:r>
-      <w:proofErr w:type="spellEnd"/>
-      <w:r>
-        <w:t xml:space="preserve"> (Lauffähig unter allen typischen Systemen) nötig.</w:t>
+        <w:t>Das Programm kann begrenzt mit Docker ausgeführt werden, zum Erstellen &amp; Testen und Ausführen mit Interkation ist dotnet (Lauffähig unter allen typischen Systemen) nötig.</w:t>
       </w:r>
       <w:r>
         <w:t xml:space="preserve"> </w:t>
       </w:r>
       <w:r>
-        <w:t xml:space="preserve">Im Folgenden ist ein Auszug aus der README-Datei des </w:t>
-      </w:r>
-      <w:proofErr w:type="spellStart"/>
-      <w:r>
-        <w:t>Repositories</w:t>
-      </w:r>
-      <w:proofErr w:type="spellEnd"/>
-      <w:r>
-        <w:t>, in welcher dieser Prozess beschrieben ist.</w:t>
+        <w:t>Im Folgenden ist ein Auszug aus der README-Datei des Repositories, in welcher dieser Prozess beschrieben ist.</w:t>
       </w:r>
     </w:p>
     <w:p/>
@@ -5632,29 +5467,7 @@
                 <w:szCs w:val="22"/>
                 <w:lang w:val="en-GB" w:eastAsia="en-GB"/>
               </w:rPr>
-              <w:t xml:space="preserve"> for example with </w:t>
-            </w:r>
-            <w:proofErr w:type="spellStart"/>
-            <w:r>
-              <w:rPr>
-                <w:rFonts w:eastAsia="Times New Roman" w:cs="Segoe UI"/>
-                <w:color w:val="24292E"/>
-                <w:sz w:val="22"/>
-                <w:szCs w:val="22"/>
-                <w:lang w:val="en-GB" w:eastAsia="en-GB"/>
-              </w:rPr>
-              <w:t>pacman</w:t>
-            </w:r>
-            <w:proofErr w:type="spellEnd"/>
-            <w:r>
-              <w:rPr>
-                <w:rFonts w:eastAsia="Times New Roman" w:cs="Segoe UI"/>
-                <w:color w:val="24292E"/>
-                <w:sz w:val="22"/>
-                <w:szCs w:val="22"/>
-                <w:lang w:val="en-GB" w:eastAsia="en-GB"/>
-              </w:rPr>
-              <w:t xml:space="preserve"> you can use</w:t>
+              <w:t> for example with pacman you can use</w:t>
             </w:r>
             <w:r>
               <w:rPr>
@@ -5666,7 +5479,6 @@
               </w:rPr>
               <w:br/>
             </w:r>
-            <w:proofErr w:type="spellStart"/>
             <w:r>
               <w:rPr>
                 <w:rFonts w:ascii="Consolas" w:eastAsia="Times New Roman" w:hAnsi="Consolas" w:cs="Courier New"/>
@@ -5675,53 +5487,8 @@
                 <w:szCs w:val="20"/>
                 <w:lang w:val="en-GB" w:eastAsia="en-GB"/>
               </w:rPr>
-              <w:t>sudo</w:t>
+              <w:t>sudo pacman -S dotnet-sdk</w:t>
             </w:r>
-            <w:proofErr w:type="spellEnd"/>
-            <w:r>
-              <w:rPr>
-                <w:rFonts w:ascii="Consolas" w:eastAsia="Times New Roman" w:hAnsi="Consolas" w:cs="Courier New"/>
-                <w:color w:val="24292E"/>
-                <w:sz w:val="20"/>
-                <w:szCs w:val="20"/>
-                <w:lang w:val="en-GB" w:eastAsia="en-GB"/>
-              </w:rPr>
-              <w:t xml:space="preserve"> </w:t>
-            </w:r>
-            <w:proofErr w:type="spellStart"/>
-            <w:r>
-              <w:rPr>
-                <w:rFonts w:ascii="Consolas" w:eastAsia="Times New Roman" w:hAnsi="Consolas" w:cs="Courier New"/>
-                <w:color w:val="24292E"/>
-                <w:sz w:val="20"/>
-                <w:szCs w:val="20"/>
-                <w:lang w:val="en-GB" w:eastAsia="en-GB"/>
-              </w:rPr>
-              <w:t>pacman</w:t>
-            </w:r>
-            <w:proofErr w:type="spellEnd"/>
-            <w:r>
-              <w:rPr>
-                <w:rFonts w:ascii="Consolas" w:eastAsia="Times New Roman" w:hAnsi="Consolas" w:cs="Courier New"/>
-                <w:color w:val="24292E"/>
-                <w:sz w:val="20"/>
-                <w:szCs w:val="20"/>
-                <w:lang w:val="en-GB" w:eastAsia="en-GB"/>
-              </w:rPr>
-              <w:t xml:space="preserve"> -S dotnet-</w:t>
-            </w:r>
-            <w:proofErr w:type="spellStart"/>
-            <w:r>
-              <w:rPr>
-                <w:rFonts w:ascii="Consolas" w:eastAsia="Times New Roman" w:hAnsi="Consolas" w:cs="Courier New"/>
-                <w:color w:val="24292E"/>
-                <w:sz w:val="20"/>
-                <w:szCs w:val="20"/>
-                <w:lang w:val="en-GB" w:eastAsia="en-GB"/>
-              </w:rPr>
-              <w:t>sdk</w:t>
-            </w:r>
-            <w:proofErr w:type="spellEnd"/>
           </w:p>
           <w:p>
             <w:pPr>
@@ -5771,42 +5538,19 @@
               </w:rPr>
               <w:t> via the included </w:t>
             </w:r>
-            <w:proofErr w:type="spellStart"/>
-            <w:r>
-              <w:fldChar w:fldCharType="begin"/>
-            </w:r>
-            <w:r>
-              <w:rPr>
-                <w:lang w:val="en-GB"/>
-              </w:rPr>
-              <w:instrText xml:space="preserve"> HYPERLINK "https://github.com/SilasDerProfi/weeping-snake/blob/main/src/WeepingSnake.Game/Dockerfile" </w:instrText>
-            </w:r>
-            <w:r>
-              <w:fldChar w:fldCharType="separate"/>
-            </w:r>
-            <w:r>
-              <w:rPr>
-                <w:rFonts w:eastAsia="Times New Roman" w:cs="Segoe UI"/>
-                <w:color w:val="0000FF"/>
-                <w:sz w:val="22"/>
-                <w:szCs w:val="22"/>
-                <w:u w:val="single"/>
-                <w:lang w:val="en-GB" w:eastAsia="en-GB"/>
-              </w:rPr>
-              <w:t>Dockerfile</w:t>
-            </w:r>
-            <w:proofErr w:type="spellEnd"/>
-            <w:r>
-              <w:rPr>
-                <w:rFonts w:eastAsia="Times New Roman" w:cs="Segoe UI"/>
-                <w:color w:val="0000FF"/>
-                <w:sz w:val="22"/>
-                <w:szCs w:val="22"/>
-                <w:u w:val="single"/>
-                <w:lang w:val="en-GB" w:eastAsia="en-GB"/>
-              </w:rPr>
-              <w:fldChar w:fldCharType="end"/>
-            </w:r>
+            <w:hyperlink r:id="rId28" w:history="1">
+              <w:r>
+                <w:rPr>
+                  <w:rFonts w:eastAsia="Times New Roman" w:cs="Segoe UI"/>
+                  <w:color w:val="0000FF"/>
+                  <w:sz w:val="22"/>
+                  <w:szCs w:val="22"/>
+                  <w:u w:val="single"/>
+                  <w:lang w:val="en-GB" w:eastAsia="en-GB"/>
+                </w:rPr>
+                <w:t>Dockerfile</w:t>
+              </w:r>
+            </w:hyperlink>
             <w:r>
               <w:rPr>
                 <w:rFonts w:eastAsia="Times New Roman" w:cs="Segoe UI"/>
@@ -5984,19 +5728,8 @@
                 <w:szCs w:val="18"/>
                 <w:lang w:val="en-GB"/>
               </w:rPr>
-              <w:t xml:space="preserve">dotnet build </w:t>
+              <w:t>dotnet build src</w:t>
             </w:r>
-            <w:proofErr w:type="spellStart"/>
-            <w:r>
-              <w:rPr>
-                <w:rFonts w:ascii="Consolas" w:hAnsi="Consolas"/>
-                <w:sz w:val="18"/>
-                <w:szCs w:val="18"/>
-                <w:lang w:val="en-GB"/>
-              </w:rPr>
-              <w:t>src</w:t>
-            </w:r>
-            <w:proofErr w:type="spellEnd"/>
             <w:r>
               <w:rPr>
                 <w:sz w:val="18"/>
@@ -6083,19 +5816,8 @@
                 <w:szCs w:val="18"/>
                 <w:lang w:val="en-GB"/>
               </w:rPr>
-              <w:t xml:space="preserve">dotnet test </w:t>
+              <w:t>dotnet test src</w:t>
             </w:r>
-            <w:proofErr w:type="spellStart"/>
-            <w:r>
-              <w:rPr>
-                <w:rFonts w:ascii="Consolas" w:hAnsi="Consolas"/>
-                <w:sz w:val="18"/>
-                <w:szCs w:val="18"/>
-                <w:lang w:val="en-GB"/>
-              </w:rPr>
-              <w:t>src</w:t>
-            </w:r>
-            <w:proofErr w:type="spellEnd"/>
             <w:r>
               <w:rPr>
                 <w:sz w:val="18"/>
@@ -6182,39 +5904,8 @@
                 <w:szCs w:val="18"/>
                 <w:lang w:val="en-GB"/>
               </w:rPr>
-              <w:t xml:space="preserve">dotnet run --project </w:t>
+              <w:t>dotnet run --project src/WeepingSnake.ConsoleClient</w:t>
             </w:r>
-            <w:proofErr w:type="spellStart"/>
-            <w:r>
-              <w:rPr>
-                <w:rFonts w:ascii="Consolas" w:hAnsi="Consolas"/>
-                <w:sz w:val="18"/>
-                <w:szCs w:val="18"/>
-                <w:lang w:val="en-GB"/>
-              </w:rPr>
-              <w:t>src</w:t>
-            </w:r>
-            <w:proofErr w:type="spellEnd"/>
-            <w:r>
-              <w:rPr>
-                <w:rFonts w:ascii="Consolas" w:hAnsi="Consolas"/>
-                <w:sz w:val="18"/>
-                <w:szCs w:val="18"/>
-                <w:lang w:val="en-GB"/>
-              </w:rPr>
-              <w:t>/</w:t>
-            </w:r>
-            <w:proofErr w:type="spellStart"/>
-            <w:r>
-              <w:rPr>
-                <w:rFonts w:ascii="Consolas" w:hAnsi="Consolas"/>
-                <w:sz w:val="18"/>
-                <w:szCs w:val="18"/>
-                <w:lang w:val="en-GB"/>
-              </w:rPr>
-              <w:t>WeepingSnake.ConsoleClient</w:t>
-            </w:r>
-            <w:proofErr w:type="spellEnd"/>
             <w:r>
               <w:rPr>
                 <w:sz w:val="22"/>
@@ -6261,22 +5952,9 @@
         <w:fldChar w:fldCharType="end"/>
       </w:r>
       <w:r>
-        <w:t xml:space="preserve">: </w:t>
-      </w:r>
-      <w:proofErr w:type="spellStart"/>
-      <w:r>
-        <w:t>Getting</w:t>
-      </w:r>
-      <w:proofErr w:type="spellEnd"/>
-      <w:r>
-        <w:t xml:space="preserve"> </w:t>
-      </w:r>
-      <w:proofErr w:type="spellStart"/>
-      <w:r>
-        <w:t>Started</w:t>
+        <w:t>: Getting Started</w:t>
       </w:r>
       <w:bookmarkEnd w:id="14"/>
-      <w:proofErr w:type="spellEnd"/>
     </w:p>
     <w:p>
       <w:pPr>
@@ -6294,13 +5972,8 @@
         <w:pStyle w:val="berschrift2"/>
       </w:pPr>
       <w:bookmarkStart w:id="16" w:name="_Toc72574801"/>
-      <w:proofErr w:type="spellStart"/>
-      <w:r>
-        <w:t>Ubiquitous</w:t>
-      </w:r>
-      <w:proofErr w:type="spellEnd"/>
-      <w:r>
-        <w:t xml:space="preserve"> Language</w:t>
+      <w:r>
+        <w:t>Ubiquitous Language</w:t>
       </w:r>
       <w:bookmarkEnd w:id="16"/>
     </w:p>
@@ -6308,13 +5981,8 @@
       <w:r>
         <w:t xml:space="preserve">Die Betrachtung der </w:t>
       </w:r>
-      <w:proofErr w:type="spellStart"/>
-      <w:r>
-        <w:t>Ubiquitous</w:t>
-      </w:r>
-      <w:proofErr w:type="spellEnd"/>
-      <w:r>
-        <w:t xml:space="preserve"> Language</w:t>
+      <w:r>
+        <w:t>Ubiquitous Language</w:t>
       </w:r>
       <w:r>
         <w:t xml:space="preserve"> (UL)</w:t>
@@ -7057,7 +6725,6 @@
               </w:rPr>
               <w:t xml:space="preserve">, </w:t>
             </w:r>
-            <w:proofErr w:type="spellStart"/>
             <w:r>
               <w:rPr>
                 <w:i/>
@@ -7066,7 +6733,6 @@
               </w:rPr>
               <w:t>PlayerAction</w:t>
             </w:r>
-            <w:proofErr w:type="spellEnd"/>
             <w:r>
               <w:rPr>
                 <w:sz w:val="24"/>
@@ -7396,43 +7062,14 @@
                 <w:lang w:val="en-GB"/>
               </w:rPr>
             </w:pPr>
-            <w:proofErr w:type="spellStart"/>
             <w:r>
               <w:rPr>
                 <w:sz w:val="24"/>
                 <w:szCs w:val="24"/>
                 <w:lang w:val="en-GB"/>
               </w:rPr>
-              <w:t>Abzugrenzen</w:t>
+              <w:t xml:space="preserve">Abzugrenzen zu: </w:t>
             </w:r>
-            <w:proofErr w:type="spellEnd"/>
-            <w:r>
-              <w:rPr>
-                <w:sz w:val="24"/>
-                <w:szCs w:val="24"/>
-                <w:lang w:val="en-GB"/>
-              </w:rPr>
-              <w:t xml:space="preserve"> </w:t>
-            </w:r>
-            <w:proofErr w:type="spellStart"/>
-            <w:r>
-              <w:rPr>
-                <w:sz w:val="24"/>
-                <w:szCs w:val="24"/>
-                <w:lang w:val="en-GB"/>
-              </w:rPr>
-              <w:t>zu</w:t>
-            </w:r>
-            <w:proofErr w:type="spellEnd"/>
-            <w:r>
-              <w:rPr>
-                <w:sz w:val="24"/>
-                <w:szCs w:val="24"/>
-                <w:lang w:val="en-GB"/>
-              </w:rPr>
-              <w:t xml:space="preserve">: </w:t>
-            </w:r>
-            <w:proofErr w:type="spellStart"/>
             <w:r>
               <w:rPr>
                 <w:i/>
@@ -7442,7 +7079,6 @@
               </w:rPr>
               <w:t>PlayerAction</w:t>
             </w:r>
-            <w:proofErr w:type="spellEnd"/>
           </w:p>
           <w:p>
             <w:pPr>
@@ -7456,41 +7092,13 @@
                 <w:lang w:val="en-GB"/>
               </w:rPr>
             </w:pPr>
-            <w:proofErr w:type="spellStart"/>
             <w:r>
               <w:rPr>
                 <w:sz w:val="24"/>
                 <w:szCs w:val="24"/>
                 <w:lang w:val="en-GB"/>
               </w:rPr>
-              <w:t>Ist</w:t>
-            </w:r>
-            <w:proofErr w:type="spellEnd"/>
-            <w:r>
-              <w:rPr>
-                <w:sz w:val="24"/>
-                <w:szCs w:val="24"/>
-                <w:lang w:val="en-GB"/>
-              </w:rPr>
-              <w:t xml:space="preserve"> </w:t>
-            </w:r>
-            <w:proofErr w:type="spellStart"/>
-            <w:r>
-              <w:rPr>
-                <w:sz w:val="24"/>
-                <w:szCs w:val="24"/>
-                <w:lang w:val="en-GB"/>
-              </w:rPr>
-              <w:t>bestandteil</w:t>
-            </w:r>
-            <w:proofErr w:type="spellEnd"/>
-            <w:r>
-              <w:rPr>
-                <w:sz w:val="24"/>
-                <w:szCs w:val="24"/>
-                <w:lang w:val="en-GB"/>
-              </w:rPr>
-              <w:t xml:space="preserve"> von: </w:t>
+              <w:t xml:space="preserve">Ist bestandteil von: </w:t>
             </w:r>
             <w:r>
               <w:rPr>
@@ -7513,11 +7121,9 @@
             <w:pPr>
               <w:spacing w:before="20" w:after="20" w:line="240" w:lineRule="auto"/>
             </w:pPr>
-            <w:proofErr w:type="spellStart"/>
             <w:r>
               <w:t>PlayerAction</w:t>
             </w:r>
-            <w:proofErr w:type="spellEnd"/>
           </w:p>
         </w:tc>
         <w:tc>
@@ -7585,41 +7191,13 @@
                 <w:lang w:val="en-GB"/>
               </w:rPr>
             </w:pPr>
-            <w:proofErr w:type="spellStart"/>
             <w:r>
               <w:rPr>
                 <w:sz w:val="24"/>
                 <w:szCs w:val="24"/>
                 <w:lang w:val="en-GB"/>
               </w:rPr>
-              <w:t>Abzugrenzen</w:t>
-            </w:r>
-            <w:proofErr w:type="spellEnd"/>
-            <w:r>
-              <w:rPr>
-                <w:sz w:val="24"/>
-                <w:szCs w:val="24"/>
-                <w:lang w:val="en-GB"/>
-              </w:rPr>
-              <w:t xml:space="preserve"> </w:t>
-            </w:r>
-            <w:proofErr w:type="spellStart"/>
-            <w:r>
-              <w:rPr>
-                <w:sz w:val="24"/>
-                <w:szCs w:val="24"/>
-                <w:lang w:val="en-GB"/>
-              </w:rPr>
-              <w:t>zu</w:t>
-            </w:r>
-            <w:proofErr w:type="spellEnd"/>
-            <w:r>
-              <w:rPr>
-                <w:sz w:val="24"/>
-                <w:szCs w:val="24"/>
-                <w:lang w:val="en-GB"/>
-              </w:rPr>
-              <w:t xml:space="preserve">: </w:t>
+              <w:t xml:space="preserve">Abzugrenzen zu: </w:t>
             </w:r>
             <w:r>
               <w:rPr>
@@ -7646,41 +7224,13 @@
                 <w:lang w:val="en-GB"/>
               </w:rPr>
             </w:pPr>
-            <w:proofErr w:type="spellStart"/>
             <w:r>
               <w:rPr>
                 <w:sz w:val="24"/>
                 <w:szCs w:val="24"/>
                 <w:lang w:val="en-GB"/>
               </w:rPr>
-              <w:t>Ist</w:t>
-            </w:r>
-            <w:proofErr w:type="spellEnd"/>
-            <w:r>
-              <w:rPr>
-                <w:sz w:val="24"/>
-                <w:szCs w:val="24"/>
-                <w:lang w:val="en-GB"/>
-              </w:rPr>
-              <w:t xml:space="preserve"> </w:t>
-            </w:r>
-            <w:proofErr w:type="spellStart"/>
-            <w:r>
-              <w:rPr>
-                <w:sz w:val="24"/>
-                <w:szCs w:val="24"/>
-                <w:lang w:val="en-GB"/>
-              </w:rPr>
-              <w:t>bestandteil</w:t>
-            </w:r>
-            <w:proofErr w:type="spellEnd"/>
-            <w:r>
-              <w:rPr>
-                <w:sz w:val="24"/>
-                <w:szCs w:val="24"/>
-                <w:lang w:val="en-GB"/>
-              </w:rPr>
-              <w:t xml:space="preserve"> von: </w:t>
+              <w:t xml:space="preserve">Ist bestandteil von: </w:t>
             </w:r>
             <w:r>
               <w:rPr>
@@ -7724,13 +7274,8 @@
       <w:r>
         <w:t xml:space="preserve">: </w:t>
       </w:r>
-      <w:proofErr w:type="spellStart"/>
-      <w:r>
-        <w:t>Ubiquitous</w:t>
-      </w:r>
-      <w:proofErr w:type="spellEnd"/>
-      <w:r>
-        <w:t xml:space="preserve"> Language</w:t>
+      <w:r>
+        <w:t>Ubiquitous Language</w:t>
       </w:r>
       <w:r>
         <w:t xml:space="preserve"> für die</w:t>
@@ -7957,13 +7502,8 @@
       <w:r>
         <w:t xml:space="preserve">: </w:t>
       </w:r>
-      <w:proofErr w:type="spellStart"/>
-      <w:r>
-        <w:t>Ubiquitous</w:t>
-      </w:r>
-      <w:proofErr w:type="spellEnd"/>
-      <w:r>
-        <w:t xml:space="preserve"> Language</w:t>
+      <w:r>
+        <w:t>Ubiquitous Language</w:t>
       </w:r>
       <w:r>
         <w:t xml:space="preserve"> für die </w:t>
@@ -7994,7 +7534,6 @@
       <w:r>
         <w:t xml:space="preserve"> der </w:t>
       </w:r>
-      <w:proofErr w:type="spellStart"/>
       <w:r>
         <w:rPr>
           <w:i/>
@@ -8002,11 +7541,7 @@
         <w:t>Person</w:t>
       </w:r>
       <w:r>
-        <w:t>s</w:t>
-      </w:r>
-      <w:proofErr w:type="spellEnd"/>
-      <w:r>
-        <w:t>.</w:t>
+        <w:t>s.</w:t>
       </w:r>
       <w:r>
         <w:t xml:space="preserve"> Während eines </w:t>
@@ -8020,7 +7555,6 @@
       <w:r>
         <w:t xml:space="preserve">s wissen die </w:t>
       </w:r>
-      <w:proofErr w:type="spellStart"/>
       <w:r>
         <w:rPr>
           <w:i/>
@@ -8028,11 +7562,7 @@
         <w:t>Person</w:t>
       </w:r>
       <w:r>
-        <w:t>s</w:t>
-      </w:r>
-      <w:proofErr w:type="spellEnd"/>
-      <w:r>
-        <w:t xml:space="preserve"> nicht, von wem die gegnerischen </w:t>
+        <w:t xml:space="preserve">s nicht, von wem die gegnerischen </w:t>
       </w:r>
       <w:r>
         <w:rPr>
@@ -8071,19 +7601,11 @@
       <w:r>
         <w:t xml:space="preserve"> Spiel </w:t>
       </w:r>
-      <w:proofErr w:type="spellStart"/>
       <w:r>
         <w:rPr>
           <w:i/>
         </w:rPr>
-        <w:t>Weeping</w:t>
-      </w:r>
-      <w:proofErr w:type="spellEnd"/>
-      <w:r>
-        <w:rPr>
-          <w:i/>
-        </w:rPr>
-        <w:t xml:space="preserve"> Snake</w:t>
+        <w:t>Weeping Snake</w:t>
       </w:r>
       <w:r>
         <w:t xml:space="preserve"> um ein abgeschlossenes System handelt, wird kein Kontext</w:t>
@@ -8186,19 +7708,11 @@
                 <w:szCs w:val="24"/>
               </w:rPr>
             </w:pPr>
-            <w:proofErr w:type="spellStart"/>
             <w:r>
               <w:rPr>
                 <w:i/>
               </w:rPr>
-              <w:t>Shared</w:t>
-            </w:r>
-            <w:proofErr w:type="spellEnd"/>
-            <w:r>
-              <w:rPr>
-                <w:i/>
-              </w:rPr>
-              <w:t xml:space="preserve"> Kernel </w:t>
+              <w:t xml:space="preserve">Shared Kernel </w:t>
             </w:r>
           </w:p>
         </w:tc>
@@ -8237,19 +7751,11 @@
                 <w:i/>
               </w:rPr>
             </w:pPr>
-            <w:proofErr w:type="spellStart"/>
             <w:r>
               <w:rPr>
                 <w:i/>
               </w:rPr>
-              <w:t>Shared</w:t>
-            </w:r>
-            <w:proofErr w:type="spellEnd"/>
-            <w:r>
-              <w:rPr>
-                <w:i/>
-              </w:rPr>
-              <w:t xml:space="preserve"> Kernel</w:t>
+              <w:t>Shared Kernel</w:t>
             </w:r>
           </w:p>
         </w:tc>
@@ -8290,19 +7796,11 @@
       <w:r>
         <w:t xml:space="preserve">Das Beziehungsmuster </w:t>
       </w:r>
-      <w:proofErr w:type="spellStart"/>
       <w:r>
         <w:rPr>
           <w:i/>
         </w:rPr>
-        <w:t>Shared</w:t>
-      </w:r>
-      <w:proofErr w:type="spellEnd"/>
-      <w:r>
-        <w:rPr>
-          <w:i/>
-        </w:rPr>
-        <w:t xml:space="preserve"> Kernel</w:t>
+        <w:t>Shared Kernel</w:t>
       </w:r>
       <w:r>
         <w:t xml:space="preserve"> wird in diesem Fall verwendet, da das gemeinsame Teilmodell das Spiel an sich ist und sich somit eine zusätzliche Trennung nicht lohnt.</w:t>
@@ -8333,24 +7831,14 @@
       </w:pPr>
       <w:bookmarkStart w:id="22" w:name="_Toc72574804"/>
       <w:bookmarkEnd w:id="21"/>
-      <w:proofErr w:type="spellStart"/>
       <w:r>
         <w:t>Entities</w:t>
       </w:r>
       <w:bookmarkEnd w:id="22"/>
-      <w:proofErr w:type="spellEnd"/>
     </w:p>
     <w:p>
       <w:r>
-        <w:t xml:space="preserve">Die verwendeten </w:t>
-      </w:r>
-      <w:proofErr w:type="spellStart"/>
-      <w:r>
-        <w:t>Entities</w:t>
-      </w:r>
-      <w:proofErr w:type="spellEnd"/>
-      <w:r>
-        <w:t xml:space="preserve"> sind </w:t>
+        <w:t xml:space="preserve">Die verwendeten Entities sind </w:t>
       </w:r>
       <w:r>
         <w:rPr>
@@ -8450,7 +7938,7 @@
       <w:r>
         <w:t xml:space="preserve">Mit Commit </w:t>
       </w:r>
-      <w:hyperlink r:id="rId28" w:history="1">
+      <w:hyperlink r:id="rId29" w:history="1">
         <w:r>
           <w:rPr>
             <w:rStyle w:val="Hyperlink"/>
@@ -8501,14 +7989,12 @@
       <w:r>
         <w:t xml:space="preserve"> &amp; </w:t>
       </w:r>
-      <w:proofErr w:type="spellStart"/>
       <w:r>
         <w:rPr>
           <w:rStyle w:val="codeZchn"/>
         </w:rPr>
         <w:t>GetHashCode</w:t>
       </w:r>
-      <w:proofErr w:type="spellEnd"/>
       <w:r>
         <w:t>).</w:t>
       </w:r>
@@ -8627,15 +8113,7 @@
         <w:t>.</w:t>
       </w:r>
       <w:r>
-        <w:t xml:space="preserve"> Die folgende Abbildung zeigt für die drei beschriebenen </w:t>
-      </w:r>
-      <w:proofErr w:type="spellStart"/>
-      <w:r>
-        <w:t>Entities</w:t>
-      </w:r>
-      <w:proofErr w:type="spellEnd"/>
-      <w:r>
-        <w:t xml:space="preserve"> </w:t>
+        <w:t xml:space="preserve"> Die folgende Abbildung zeigt für die drei beschriebenen Entities </w:t>
       </w:r>
       <w:r>
         <w:t>jeweils das UML-</w:t>
@@ -8648,15 +8126,7 @@
         <w:t xml:space="preserve"> </w:t>
       </w:r>
       <w:r>
-        <w:t xml:space="preserve">Das Herz-Symbol steht für den </w:t>
-      </w:r>
-      <w:proofErr w:type="spellStart"/>
-      <w:r>
-        <w:t>Zugriffsmodifizierer</w:t>
-      </w:r>
-      <w:proofErr w:type="spellEnd"/>
-      <w:r>
-        <w:t xml:space="preserve"> </w:t>
+        <w:t xml:space="preserve">Das Herz-Symbol steht für den Zugriffsmodifizierer </w:t>
       </w:r>
       <w:r>
         <w:rPr>
@@ -8713,7 +8183,7 @@
                     <pic:cNvPicPr/>
                   </pic:nvPicPr>
                   <pic:blipFill>
-                    <a:blip r:embed="rId29"/>
+                    <a:blip r:embed="rId30"/>
                     <a:stretch>
                       <a:fillRect/>
                     </a:stretch>
@@ -8761,29 +8231,16 @@
         <w:fldChar w:fldCharType="end"/>
       </w:r>
       <w:r>
-        <w:t xml:space="preserve">: UML-Klassendiagramm der </w:t>
-      </w:r>
-      <w:proofErr w:type="spellStart"/>
-      <w:r>
-        <w:t>Entities</w:t>
+        <w:t>: UML-Klassendiagramm der Entities</w:t>
       </w:r>
       <w:bookmarkEnd w:id="23"/>
-      <w:proofErr w:type="spellEnd"/>
     </w:p>
     <w:p>
       <w:r>
         <w:t>Unter anderem d</w:t>
       </w:r>
       <w:r>
-        <w:t xml:space="preserve">ieser unstrukturierte Aufbau der </w:t>
-      </w:r>
-      <w:proofErr w:type="spellStart"/>
-      <w:r>
-        <w:t>Entities</w:t>
-      </w:r>
-      <w:proofErr w:type="spellEnd"/>
-      <w:r>
-        <w:t xml:space="preserve"> wird im Rahmen dieser Arbeit in den folgenden Kapiteln durch das Anwenden verschiedener Techniken korrigiert.</w:t>
+        <w:t>ieser unstrukturierte Aufbau der Entities wird im Rahmen dieser Arbeit in den folgenden Kapiteln durch das Anwenden verschiedener Techniken korrigiert.</w:t>
       </w:r>
     </w:p>
     <w:p>
@@ -8816,7 +8273,6 @@
       <w:r>
         <w:t>gibt es für den Einsatz von Value Objects neben der Klasse (</w:t>
       </w:r>
-      <w:proofErr w:type="spellStart"/>
       <w:r>
         <w:rPr>
           <w:rFonts w:ascii="Consolas" w:hAnsi="Consolas"/>
@@ -8825,11 +8281,9 @@
         </w:rPr>
         <w:t>class</w:t>
       </w:r>
-      <w:proofErr w:type="spellEnd"/>
       <w:r>
         <w:t>) die Struktur (</w:t>
       </w:r>
-      <w:proofErr w:type="spellStart"/>
       <w:r>
         <w:rPr>
           <w:rFonts w:ascii="Consolas" w:hAnsi="Consolas"/>
@@ -8838,7 +8292,6 @@
         </w:rPr>
         <w:t>struct</w:t>
       </w:r>
-      <w:proofErr w:type="spellEnd"/>
       <w:r>
         <w:t>). Dieser Typ erzwingt die Einhaltung der Eigenschaften (unveränderlich, gleich bei selbem Wert, …) der Value Objects.</w:t>
       </w:r>
@@ -8929,7 +8382,6 @@
                 <w:szCs w:val="24"/>
               </w:rPr>
             </w:pPr>
-            <w:proofErr w:type="spellStart"/>
             <w:r>
               <w:rPr>
                 <w:rFonts w:ascii="Consolas" w:hAnsi="Consolas"/>
@@ -8939,7 +8391,6 @@
               </w:rPr>
               <w:t>PlayerRange</w:t>
             </w:r>
-            <w:proofErr w:type="spellEnd"/>
           </w:p>
         </w:tc>
         <w:tc>
@@ -8966,23 +8417,7 @@
                 <w:sz w:val="24"/>
                 <w:szCs w:val="24"/>
               </w:rPr>
-              <w:t xml:space="preserve">Bestimmt wie viele Spieler (min, </w:t>
-            </w:r>
-            <w:proofErr w:type="spellStart"/>
-            <w:r>
-              <w:rPr>
-                <w:sz w:val="24"/>
-                <w:szCs w:val="24"/>
-              </w:rPr>
-              <w:t>max</w:t>
-            </w:r>
-            <w:proofErr w:type="spellEnd"/>
-            <w:r>
-              <w:rPr>
-                <w:sz w:val="24"/>
-                <w:szCs w:val="24"/>
-              </w:rPr>
-              <w:t xml:space="preserve">) an einem </w:t>
+              <w:t xml:space="preserve">Bestimmt wie viele Spieler (min, max) an einem </w:t>
             </w:r>
             <w:r>
               <w:rPr>
@@ -9040,17 +8475,8 @@
                 <w:sz w:val="24"/>
                 <w:szCs w:val="24"/>
               </w:rPr>
-              <w:t xml:space="preserve">Validiert, dass min &gt;= </w:t>
+              <w:t>Validiert, dass min &gt;= max</w:t>
             </w:r>
-            <w:proofErr w:type="spellStart"/>
-            <w:r>
-              <w:rPr>
-                <w:sz w:val="24"/>
-                <w:szCs w:val="24"/>
-              </w:rPr>
-              <w:t>max</w:t>
-            </w:r>
-            <w:proofErr w:type="spellEnd"/>
           </w:p>
         </w:tc>
       </w:tr>
@@ -9076,7 +8502,6 @@
                 <w:vertAlign w:val="superscript"/>
               </w:rPr>
             </w:pPr>
-            <w:proofErr w:type="spellStart"/>
             <w:r>
               <w:rPr>
                 <w:rFonts w:ascii="Consolas" w:hAnsi="Consolas"/>
@@ -9086,7 +8511,6 @@
               </w:rPr>
               <w:t>BoardDimensions</w:t>
             </w:r>
-            <w:proofErr w:type="spellEnd"/>
           </w:p>
         </w:tc>
         <w:tc>
@@ -9170,7 +8594,7 @@
               </w:rPr>
               <w:t xml:space="preserve">Validierung (Größe je Seite mindestens 5) mit Commit </w:t>
             </w:r>
-            <w:hyperlink r:id="rId30" w:history="1">
+            <w:hyperlink r:id="rId31" w:history="1">
               <w:r>
                 <w:rPr>
                   <w:rStyle w:val="Hyperlink"/>
@@ -9219,7 +8643,6 @@
                 <w:szCs w:val="24"/>
               </w:rPr>
             </w:pPr>
-            <w:proofErr w:type="spellStart"/>
             <w:r>
               <w:rPr>
                 <w:rFonts w:ascii="Consolas" w:hAnsi="Consolas"/>
@@ -9227,17 +8650,7 @@
                 <w:sz w:val="24"/>
                 <w:szCs w:val="24"/>
               </w:rPr>
-              <w:t>GameCoordinate</w:t>
-            </w:r>
-            <w:proofErr w:type="spellEnd"/>
-            <w:r>
-              <w:rPr>
-                <w:rFonts w:ascii="Consolas" w:hAnsi="Consolas"/>
-                <w:b/>
-                <w:sz w:val="24"/>
-                <w:szCs w:val="24"/>
-              </w:rPr>
-              <w:t xml:space="preserve"> </w:t>
+              <w:t xml:space="preserve">GameCoordinate </w:t>
             </w:r>
           </w:p>
         </w:tc>
@@ -9397,7 +8810,6 @@
                 <w:szCs w:val="24"/>
               </w:rPr>
             </w:pPr>
-            <w:proofErr w:type="spellStart"/>
             <w:r>
               <w:rPr>
                 <w:rFonts w:ascii="Consolas" w:hAnsi="Consolas"/>
@@ -9407,7 +8819,6 @@
               </w:rPr>
               <w:t>PlayerDirection</w:t>
             </w:r>
-            <w:proofErr w:type="spellEnd"/>
           </w:p>
         </w:tc>
         <w:tc>
@@ -9489,23 +8900,7 @@
                 <w:sz w:val="24"/>
                 <w:szCs w:val="24"/>
               </w:rPr>
-              <w:t xml:space="preserve">Unveränderlich, da eine Richtung immer die gleiche </w:t>
-            </w:r>
-            <w:proofErr w:type="spellStart"/>
-            <w:r>
-              <w:rPr>
-                <w:sz w:val="24"/>
-                <w:szCs w:val="24"/>
-              </w:rPr>
-              <w:t>Reichtung</w:t>
-            </w:r>
-            <w:proofErr w:type="spellEnd"/>
-            <w:r>
-              <w:rPr>
-                <w:sz w:val="24"/>
-                <w:szCs w:val="24"/>
-              </w:rPr>
-              <w:t xml:space="preserve"> bleibt</w:t>
+              <w:t>Unveränderlich, da eine Richtung immer die gleiche Reichtung bleibt</w:t>
             </w:r>
           </w:p>
           <w:p>
@@ -9575,7 +8970,6 @@
                 <w:szCs w:val="24"/>
               </w:rPr>
             </w:pPr>
-            <w:proofErr w:type="spellStart"/>
             <w:r>
               <w:rPr>
                 <w:rFonts w:ascii="Consolas" w:hAnsi="Consolas"/>
@@ -9585,7 +8979,6 @@
               </w:rPr>
               <w:t>PlayerOrientation</w:t>
             </w:r>
-            <w:proofErr w:type="spellEnd"/>
           </w:p>
         </w:tc>
         <w:tc>
@@ -9617,7 +9010,6 @@
               </w:rPr>
               <w:t xml:space="preserve">Vereint </w:t>
             </w:r>
-            <w:proofErr w:type="spellStart"/>
             <w:r>
               <w:rPr>
                 <w:rFonts w:ascii="Consolas" w:hAnsi="Consolas"/>
@@ -9626,7 +9018,6 @@
               </w:rPr>
               <w:t>GameCoordinate</w:t>
             </w:r>
-            <w:proofErr w:type="spellEnd"/>
             <w:r>
               <w:rPr>
                 <w:sz w:val="22"/>
@@ -9641,7 +9032,6 @@
               </w:rPr>
               <w:t xml:space="preserve">und </w:t>
             </w:r>
-            <w:proofErr w:type="spellStart"/>
             <w:r>
               <w:rPr>
                 <w:rFonts w:ascii="Consolas" w:hAnsi="Consolas"/>
@@ -9650,7 +9040,6 @@
               </w:rPr>
               <w:t>PlayerDirection</w:t>
             </w:r>
-            <w:proofErr w:type="spellEnd"/>
           </w:p>
         </w:tc>
       </w:tr>
@@ -9764,7 +9153,6 @@
                 <w:szCs w:val="24"/>
               </w:rPr>
             </w:pPr>
-            <w:proofErr w:type="spellStart"/>
             <w:r>
               <w:rPr>
                 <w:rFonts w:ascii="Consolas" w:hAnsi="Consolas"/>
@@ -9774,7 +9162,6 @@
               </w:rPr>
               <w:t>GameDistance</w:t>
             </w:r>
-            <w:proofErr w:type="spellEnd"/>
           </w:p>
         </w:tc>
         <w:tc>
@@ -9926,15 +9313,7 @@
         <w:fldChar w:fldCharType="end"/>
       </w:r>
       <w:r>
-        <w:t xml:space="preserve">) dargestellte UML-Diagramm betrachtet. Die Zusammenfassung in Funktionseinheiten stellt hier schon die Bildung der Aggregates dar. In der folgenden Tabelle sind die Aggregate Root </w:t>
-      </w:r>
-      <w:proofErr w:type="spellStart"/>
-      <w:r>
-        <w:t>Entities</w:t>
-      </w:r>
-      <w:proofErr w:type="spellEnd"/>
-      <w:r>
-        <w:t xml:space="preserve"> aufgeführt. </w:t>
+        <w:t xml:space="preserve">) dargestellte UML-Diagramm betrachtet. Die Zusammenfassung in Funktionseinheiten stellt hier schon die Bildung der Aggregates dar. In der folgenden Tabelle sind die Aggregate Root Entities aufgeführt. </w:t>
       </w:r>
     </w:p>
     <w:tbl>
@@ -10024,7 +9403,6 @@
                 <w:szCs w:val="28"/>
               </w:rPr>
             </w:pPr>
-            <w:proofErr w:type="spellStart"/>
             <w:r>
               <w:rPr>
                 <w:sz w:val="28"/>
@@ -10032,7 +9410,6 @@
               </w:rPr>
               <w:t>PersonDatabase</w:t>
             </w:r>
-            <w:proofErr w:type="spellEnd"/>
           </w:p>
         </w:tc>
       </w:tr>
@@ -10104,7 +9481,6 @@
                 <w:szCs w:val="28"/>
               </w:rPr>
             </w:pPr>
-            <w:proofErr w:type="spellStart"/>
             <w:r>
               <w:rPr>
                 <w:sz w:val="28"/>
@@ -10112,7 +9488,6 @@
               </w:rPr>
               <w:t>GameController</w:t>
             </w:r>
-            <w:proofErr w:type="spellEnd"/>
           </w:p>
         </w:tc>
       </w:tr>
@@ -10184,7 +9559,6 @@
                 <w:szCs w:val="28"/>
               </w:rPr>
             </w:pPr>
-            <w:proofErr w:type="spellStart"/>
             <w:r>
               <w:rPr>
                 <w:sz w:val="28"/>
@@ -10192,7 +9566,6 @@
               </w:rPr>
               <w:t>Game.Board</w:t>
             </w:r>
-            <w:proofErr w:type="spellEnd"/>
           </w:p>
         </w:tc>
       </w:tr>
@@ -10226,7 +9599,6 @@
                 <w:szCs w:val="28"/>
               </w:rPr>
             </w:pPr>
-            <w:proofErr w:type="spellStart"/>
             <w:r>
               <w:rPr>
                 <w:sz w:val="28"/>
@@ -10234,7 +9606,6 @@
               </w:rPr>
               <w:t>CopmuterPlayer</w:t>
             </w:r>
-            <w:proofErr w:type="spellEnd"/>
           </w:p>
         </w:tc>
       </w:tr>
@@ -10266,14 +9637,9 @@
         <w:fldChar w:fldCharType="end"/>
       </w:r>
       <w:r>
-        <w:t xml:space="preserve">: Aggregates und Root </w:t>
-      </w:r>
-      <w:proofErr w:type="spellStart"/>
-      <w:r>
-        <w:t>Entities</w:t>
+        <w:t>: Aggregates und Root Entities</w:t>
       </w:r>
       <w:bookmarkEnd w:id="27"/>
-      <w:proofErr w:type="spellEnd"/>
     </w:p>
     <w:p>
       <w:r>
@@ -10302,28 +9668,23 @@
       <w:pPr>
         <w:pStyle w:val="berschrift3"/>
       </w:pPr>
-      <w:proofErr w:type="spellStart"/>
       <w:r>
         <w:t>Repositories</w:t>
       </w:r>
-      <w:proofErr w:type="spellEnd"/>
     </w:p>
     <w:p>
       <w:r>
         <w:t xml:space="preserve">In der Anwendung </w:t>
       </w:r>
-      <w:proofErr w:type="spellStart"/>
       <w:r>
         <w:rPr>
           <w:i/>
         </w:rPr>
         <w:t>WeepingSnake</w:t>
       </w:r>
-      <w:proofErr w:type="spellEnd"/>
       <w:r>
         <w:t xml:space="preserve"> werden lediglich </w:t>
       </w:r>
-      <w:proofErr w:type="spellStart"/>
       <w:r>
         <w:rPr>
           <w:i/>
@@ -10331,35 +9692,23 @@
         <w:t>Person</w:t>
       </w:r>
       <w:r>
-        <w:t>s</w:t>
-      </w:r>
-      <w:proofErr w:type="spellEnd"/>
+        <w:t xml:space="preserve">s persisitiert, sodass </w:t>
+      </w:r>
+      <w:r>
+        <w:t xml:space="preserve">nur für </w:t>
+      </w:r>
+      <w:r>
+        <w:t>das</w:t>
+      </w:r>
+      <w:r>
+        <w:t xml:space="preserve"> Aggregat</w:t>
+      </w:r>
+      <w:r>
+        <w:t xml:space="preserve"> Accountverwaltung</w:t>
+      </w:r>
       <w:r>
         <w:t xml:space="preserve"> </w:t>
       </w:r>
-      <w:proofErr w:type="spellStart"/>
-      <w:r>
-        <w:t>persisitiert</w:t>
-      </w:r>
-      <w:proofErr w:type="spellEnd"/>
-      <w:r>
-        <w:t xml:space="preserve">, sodass </w:t>
-      </w:r>
-      <w:r>
-        <w:t xml:space="preserve">nur für </w:t>
-      </w:r>
-      <w:r>
-        <w:t>das</w:t>
-      </w:r>
-      <w:r>
-        <w:t xml:space="preserve"> Aggregat</w:t>
-      </w:r>
-      <w:r>
-        <w:t xml:space="preserve"> Accountverwaltung</w:t>
-      </w:r>
-      <w:r>
-        <w:t xml:space="preserve"> </w:t>
-      </w:r>
       <w:r>
         <w:t xml:space="preserve">das </w:t>
       </w:r>
@@ -10382,24 +9731,14 @@
         <w:t xml:space="preserve"> auf persistierte</w:t>
       </w:r>
       <w:r>
-        <w:t xml:space="preserve"> </w:t>
-      </w:r>
-      <w:proofErr w:type="spellStart"/>
-      <w:r>
-        <w:t>Entities</w:t>
-      </w:r>
-      <w:proofErr w:type="spellEnd"/>
-      <w:r>
-        <w:t xml:space="preserve"> erfolgt über die Klasse </w:t>
-      </w:r>
-      <w:proofErr w:type="spellStart"/>
+        <w:t xml:space="preserve"> Entities erfolgt über die Klasse </w:t>
+      </w:r>
       <w:r>
         <w:rPr>
           <w:rStyle w:val="codeZchn"/>
         </w:rPr>
         <w:t>PersonDatabase</w:t>
       </w:r>
-      <w:proofErr w:type="spellEnd"/>
       <w:r>
         <w:t xml:space="preserve"> sowie über die Entity </w:t>
       </w:r>
@@ -10438,15 +9777,7 @@
         <w:t xml:space="preserve">Aggregate nicht korrekt ist. </w:t>
       </w:r>
       <w:r>
-        <w:t xml:space="preserve">In den folgenden Kapiteln wird daher das Accountverwaltung-Aggregate korrigiert, sodass der </w:t>
-      </w:r>
-      <w:proofErr w:type="spellStart"/>
-      <w:r>
-        <w:t>zugriff</w:t>
-      </w:r>
-      <w:proofErr w:type="spellEnd"/>
-      <w:r>
-        <w:t xml:space="preserve"> nur über das Aggregate Root erfolgt und dieses auf ein einzelnes Repository zugreift, um persistierte Daten abzufragen.</w:t>
+        <w:t>In den folgenden Kapiteln wird daher das Accountverwaltung-Aggregate korrigiert, sodass der zugriff nur über das Aggregate Root erfolgt und dieses auf ein einzelnes Repository zugreift, um persistierte Daten abzufragen.</w:t>
       </w:r>
     </w:p>
     <w:p/>
@@ -10626,7 +9957,6 @@
       <w:r>
         <w:t xml:space="preserve">Es gibt verschiedene Arten von Computerspielern, welche über das Interface </w:t>
       </w:r>
-      <w:proofErr w:type="spellStart"/>
       <w:r>
         <w:rPr>
           <w:rStyle w:val="codeZchn"/>
@@ -10639,7 +9969,6 @@
         </w:rPr>
         <w:t>omputerPlayer</w:t>
       </w:r>
-      <w:proofErr w:type="spellEnd"/>
       <w:r>
         <w:rPr>
           <w:rStyle w:val="codeZchn"/>
@@ -10683,7 +10012,10 @@
         <w:t>Player</w:t>
       </w:r>
       <w:r>
-        <w:t xml:space="preserve">. Innerhalb der Klasse </w:t>
+        <w:t>.</w:t>
+      </w:r>
+      <w:r>
+        <w:t xml:space="preserve"> Innerhalb der Klasse </w:t>
       </w:r>
       <w:r>
         <w:rPr>
@@ -10725,7 +10057,7 @@
                     </pic:cNvPicPr>
                   </pic:nvPicPr>
                   <pic:blipFill>
-                    <a:blip r:embed="rId31">
+                    <a:blip r:embed="rId32">
                       <a:extLst>
                         <a:ext uri="{28A0092B-C50C-407E-A947-70E740481C1C}">
                           <a14:useLocalDpi xmlns:a14="http://schemas.microsoft.com/office/drawing/2010/main" val="0"/>
@@ -10791,7 +10123,10 @@
         <w:t xml:space="preserve">Initialisierung </w:t>
       </w:r>
       <w:r>
-        <w:t>ohne Ersteller</w:t>
+        <w:t xml:space="preserve">ohne </w:t>
+      </w:r>
+      <w:r>
+        <w:t>Erbauer</w:t>
       </w:r>
     </w:p>
     <w:p>
@@ -10904,14 +10239,12 @@
       <w:r>
         <w:t xml:space="preserve">auf die </w:t>
       </w:r>
-      <w:proofErr w:type="spellStart"/>
       <w:r>
         <w:rPr>
           <w:rStyle w:val="codeZchn"/>
         </w:rPr>
         <w:t>ControlledPlayer</w:t>
       </w:r>
-      <w:proofErr w:type="spellEnd"/>
       <w:r>
         <w:t xml:space="preserve">-Eigenschaft zugreifen. </w:t>
       </w:r>
@@ -10927,7 +10260,7 @@
           <w:noProof/>
         </w:rPr>
         <w:drawing>
-          <wp:inline distT="0" distB="0" distL="0" distR="0" wp14:anchorId="5E996565" wp14:editId="3F6E8808">
+          <wp:inline distT="0" distB="0" distL="0" distR="0" wp14:anchorId="5E996565" wp14:editId="253E7A1D">
             <wp:extent cx="5076350" cy="3665855"/>
             <wp:effectExtent l="19050" t="19050" r="10160" b="10795"/>
             <wp:docPr id="25" name="Grafik 25"/>
@@ -10944,7 +10277,7 @@
                     </pic:cNvPicPr>
                   </pic:nvPicPr>
                   <pic:blipFill>
-                    <a:blip r:embed="rId32">
+                    <a:blip r:embed="rId33">
                       <a:extLst>
                         <a:ext uri="{28A0092B-C50C-407E-A947-70E740481C1C}">
                           <a14:useLocalDpi xmlns:a14="http://schemas.microsoft.com/office/drawing/2010/main" val="0"/>
@@ -11039,9 +10372,9 @@
         </w:rPr>
         <w:lastRenderedPageBreak/>
         <w:drawing>
-          <wp:inline distT="0" distB="0" distL="0" distR="0" wp14:anchorId="2CF23165" wp14:editId="02015472">
-            <wp:extent cx="5400040" cy="3694430"/>
-            <wp:effectExtent l="19050" t="19050" r="10160" b="20320"/>
+          <wp:inline distT="0" distB="0" distL="0" distR="0" wp14:anchorId="2CF23165" wp14:editId="565E13C3">
+            <wp:extent cx="4708221" cy="3694430"/>
+            <wp:effectExtent l="19050" t="19050" r="16510" b="20320"/>
             <wp:docPr id="4" name="Grafik 4"/>
             <wp:cNvGraphicFramePr>
               <a:graphicFrameLocks xmlns:a="http://schemas.openxmlformats.org/drawingml/2006/main" noChangeAspect="1"/>
@@ -11050,20 +10383,19 @@
               <a:graphicData uri="http://schemas.openxmlformats.org/drawingml/2006/picture">
                 <pic:pic xmlns:pic="http://schemas.openxmlformats.org/drawingml/2006/picture">
                   <pic:nvPicPr>
-                    <pic:cNvPr id="0" name="Picture 1"/>
+                    <pic:cNvPr id="4" name="Grafik 4"/>
                     <pic:cNvPicPr>
                       <a:picLocks noChangeAspect="1" noChangeArrowheads="1"/>
                     </pic:cNvPicPr>
                   </pic:nvPicPr>
                   <pic:blipFill>
-                    <a:blip r:embed="rId33">
+                    <a:blip r:embed="rId34">
                       <a:extLst>
                         <a:ext uri="{28A0092B-C50C-407E-A947-70E740481C1C}">
                           <a14:useLocalDpi xmlns:a14="http://schemas.microsoft.com/office/drawing/2010/main" val="0"/>
                         </a:ext>
                       </a:extLst>
                     </a:blip>
-                    <a:srcRect/>
                     <a:stretch>
                       <a:fillRect/>
                     </a:stretch>
@@ -11071,7 +10403,7 @@
                   <pic:spPr bwMode="auto">
                     <a:xfrm>
                       <a:off x="0" y="0"/>
-                      <a:ext cx="5400040" cy="3694430"/>
+                      <a:ext cx="4708221" cy="3694430"/>
                     </a:xfrm>
                     <a:prstGeom prst="rect">
                       <a:avLst/>
@@ -11133,61 +10465,19 @@
         <w:rPr>
           <w:color w:val="FF0000"/>
         </w:rPr>
-        <w:t xml:space="preserve"> (</w:t>
-      </w:r>
-      <w:proofErr w:type="spellStart"/>
+        <w:t xml:space="preserve"> (Evtl im interface?)</w:t>
+      </w:r>
       <w:r>
         <w:rPr>
           <w:color w:val="FF0000"/>
         </w:rPr>
-        <w:t>Evtl</w:t>
-      </w:r>
-      <w:proofErr w:type="spellEnd"/>
+        <w:t xml:space="preserve"> &amp; auch direkt spiel initinalieresen etc…)</w:t>
+      </w:r>
       <w:r>
         <w:rPr>
           <w:color w:val="FF0000"/>
         </w:rPr>
-        <w:t xml:space="preserve"> im interface?)</w:t>
-      </w:r>
-      <w:r>
-        <w:rPr>
-          <w:color w:val="FF0000"/>
-        </w:rPr>
-        <w:t xml:space="preserve"> &amp; auch direkt spiel </w:t>
-      </w:r>
-      <w:proofErr w:type="spellStart"/>
-      <w:r>
-        <w:rPr>
-          <w:color w:val="FF0000"/>
-        </w:rPr>
-        <w:t>initinalieresen</w:t>
-      </w:r>
-      <w:proofErr w:type="spellEnd"/>
-      <w:r>
-        <w:rPr>
-          <w:color w:val="FF0000"/>
-        </w:rPr>
-        <w:t xml:space="preserve"> etc…)</w:t>
-      </w:r>
-      <w:r>
-        <w:rPr>
-          <w:color w:val="FF0000"/>
-        </w:rPr>
-        <w:t xml:space="preserve"> </w:t>
-      </w:r>
-      <w:proofErr w:type="spellStart"/>
-      <w:r>
-        <w:rPr>
-          <w:color w:val="FF0000"/>
-        </w:rPr>
-        <w:t>Commits</w:t>
-      </w:r>
-      <w:proofErr w:type="spellEnd"/>
-      <w:r>
-        <w:rPr>
-          <w:color w:val="FF0000"/>
-        </w:rPr>
-        <w:t>:</w:t>
+        <w:t xml:space="preserve"> Commits:</w:t>
       </w:r>
       <w:r>
         <w:rPr>
@@ -11281,64 +10571,48 @@
       <w:r>
         <w:t xml:space="preserve">Das Ziel dieser Konstruktion ist es, dass mithilfe der Klasse </w:t>
       </w:r>
-      <w:proofErr w:type="spellStart"/>
       <w:r>
         <w:rPr>
           <w:rStyle w:val="codeZchn"/>
         </w:rPr>
         <w:t>ComputerPlayer</w:t>
       </w:r>
-      <w:proofErr w:type="spellEnd"/>
       <w:r>
         <w:t xml:space="preserve"> und der enthaltenden Methode </w:t>
       </w:r>
-      <w:proofErr w:type="spellStart"/>
       <w:r>
         <w:rPr>
           <w:rStyle w:val="codeZchn"/>
         </w:rPr>
-        <w:t>GetAnyCopmuterPlayer</w:t>
-      </w:r>
-      <w:proofErr w:type="spellEnd"/>
-      <w:r>
-        <w:rPr>
-          <w:rStyle w:val="codeZchn"/>
-        </w:rPr>
-        <w:t>()</w:t>
+        <w:t>GetAnyCopmuterPlayer()</w:t>
       </w:r>
       <w:r>
         <w:t xml:space="preserve"> eine Instanz von </w:t>
       </w:r>
-      <w:proofErr w:type="spellStart"/>
       <w:r>
         <w:rPr>
           <w:rStyle w:val="codeZchn"/>
         </w:rPr>
         <w:t>DoNothingPlayer</w:t>
       </w:r>
-      <w:proofErr w:type="spellEnd"/>
       <w:r>
         <w:t xml:space="preserve">, </w:t>
       </w:r>
-      <w:proofErr w:type="spellStart"/>
       <w:r>
         <w:rPr>
           <w:rStyle w:val="codeZchn"/>
         </w:rPr>
         <w:t>RandomPlayer</w:t>
       </w:r>
-      <w:proofErr w:type="spellEnd"/>
       <w:r>
         <w:t xml:space="preserve"> oder </w:t>
       </w:r>
-      <w:proofErr w:type="spellStart"/>
       <w:r>
         <w:rPr>
           <w:rStyle w:val="codeZchn"/>
         </w:rPr>
         <w:t>RandomNotKillingItselfPlayer</w:t>
       </w:r>
-      <w:proofErr w:type="spellEnd"/>
       <w:r>
         <w:t xml:space="preserve"> zu erzeugen. Die Wahl, welche Instanz erzeugt wird, soll hierbei zufällig getroffen werden, </w:t>
       </w:r>
@@ -11360,14 +10634,12 @@
       <w:r>
         <w:t>Ein weiteres zu betrachtendes Entwurfsmuster ist das Adapter-Pattern (Wrapper). Hierbei wird eine Klasse zu einer für den Client leicht zu verarbeitenden Struktur konvertiert. Zusätzlich bietet es den Vorteil einer gewissen Unabhängigkeit von der Zugrundeliegenden Datenstruktur, sodass Änderungen hinter (</w:t>
       </w:r>
-      <w:proofErr w:type="spellStart"/>
       <w:r>
         <w:rPr>
           <w:i/>
         </w:rPr>
         <w:t>Application</w:t>
       </w:r>
-      <w:proofErr w:type="spellEnd"/>
       <w:r>
         <w:t>-Schicht</w:t>
       </w:r>
@@ -11479,35 +10751,23 @@
       <w:r>
         <w:t xml:space="preserve">Als Klasse der Adapterschicht wird der </w:t>
       </w:r>
-      <w:proofErr w:type="spellStart"/>
       <w:r>
         <w:rPr>
           <w:rStyle w:val="codeZchn"/>
         </w:rPr>
         <w:t>GameController</w:t>
       </w:r>
-      <w:proofErr w:type="spellEnd"/>
       <w:r>
         <w:t xml:space="preserve"> des WebService (</w:t>
       </w:r>
-      <w:proofErr w:type="spellStart"/>
       <w:r>
         <w:rPr>
           <w:rStyle w:val="codeZchn"/>
         </w:rPr>
         <w:t>WeepingSnake.WebService</w:t>
       </w:r>
-      <w:proofErr w:type="spellEnd"/>
-      <w:r>
-        <w:t xml:space="preserve">) betrachtet. Diese Klasse erlaubt es, dass über </w:t>
-      </w:r>
-      <w:proofErr w:type="spellStart"/>
-      <w:r>
-        <w:t>WebRequests</w:t>
-      </w:r>
-      <w:proofErr w:type="spellEnd"/>
-      <w:r>
-        <w:t xml:space="preserve"> auf das Game-Backend zugegriffen werden kann.</w:t>
+      <w:r>
+        <w:t>) betrachtet. Diese Klasse erlaubt es, dass über WebRequests auf das Game-Backend zugegriffen werden kann.</w:t>
       </w:r>
       <w:r>
         <w:t xml:space="preserve"> Damit die Klasse den Anforderungen der Adapterschicht gerecht wird, wurden Mappings der internen Datentypen auf einfache Strukturen abgebildet. </w:t>
@@ -11536,7 +10796,6 @@
         </w:rPr>
         <w:t xml:space="preserve">Methode: </w:t>
       </w:r>
-      <w:proofErr w:type="spellStart"/>
       <w:r>
         <w:rPr>
           <w:u w:val="single"/>
@@ -11544,7 +10803,6 @@
         </w:rPr>
         <w:t>GetGameState</w:t>
       </w:r>
-      <w:proofErr w:type="spellEnd"/>
     </w:p>
     <w:p>
       <w:pPr>
@@ -12734,7 +11992,7 @@
         </w:rPr>
         <w:t xml:space="preserve">Die Änderungen erfolgten mit Commit </w:t>
       </w:r>
-      <w:hyperlink r:id="rId34" w:history="1">
+      <w:hyperlink r:id="rId35" w:history="1">
         <w:r>
           <w:rPr>
             <w:rStyle w:val="Hyperlink"/>
@@ -12751,7 +12009,7 @@
         </w:rPr>
         <w:t xml:space="preserve"> und </w:t>
       </w:r>
-      <w:hyperlink r:id="rId35" w:history="1">
+      <w:hyperlink r:id="rId36" w:history="1">
         <w:r>
           <w:rPr>
             <w:rStyle w:val="Hyperlink"/>
@@ -12781,14 +12039,12 @@
       <w:r>
         <w:t xml:space="preserve">Somit wird der aktuelle Status des Spielers (erreichte Punkte und </w:t>
       </w:r>
-      <w:proofErr w:type="spellStart"/>
       <w:r>
         <w:rPr>
           <w:rStyle w:val="codeZchn"/>
         </w:rPr>
         <w:t>IsAlive</w:t>
       </w:r>
-      <w:proofErr w:type="spellEnd"/>
       <w:r>
         <w:t xml:space="preserve">), die </w:t>
       </w:r>
@@ -12828,7 +12084,6 @@
         <w:lastRenderedPageBreak/>
         <w:t xml:space="preserve">Methode: </w:t>
       </w:r>
-      <w:proofErr w:type="spellStart"/>
       <w:r>
         <w:rPr>
           <w:u w:val="single"/>
@@ -12836,7 +12091,6 @@
         </w:rPr>
         <w:t>GetHighscores</w:t>
       </w:r>
-      <w:proofErr w:type="spellEnd"/>
     </w:p>
     <w:p>
       <w:pPr>
@@ -13526,7 +12780,7 @@
         </w:rPr>
         <w:t xml:space="preserve">Die Änderungen erfolgten mit Commit </w:t>
       </w:r>
-      <w:hyperlink r:id="rId36" w:history="1">
+      <w:hyperlink r:id="rId37" w:history="1">
         <w:r>
           <w:rPr>
             <w:rStyle w:val="Hyperlink"/>
@@ -15464,21 +14718,13 @@
         <w:t>über JSON übertragen werden, wird hierbei nicht über Interfaces kommuniziert. Dies ist jedoch grundsätzlich möglich, indem für die entsprechende Client-Technologie</w:t>
       </w:r>
       <w:r>
-        <w:t xml:space="preserve"> (z. B. </w:t>
-      </w:r>
-      <w:proofErr w:type="spellStart"/>
-      <w:r>
-        <w:t>Typ</w:t>
+        <w:t xml:space="preserve"> (z. B. Typ</w:t>
       </w:r>
       <w:r>
         <w:t>eS</w:t>
       </w:r>
       <w:r>
-        <w:t>cript</w:t>
-      </w:r>
-      <w:proofErr w:type="spellEnd"/>
-      <w:r>
-        <w:t>)</w:t>
+        <w:t>cript)</w:t>
       </w:r>
       <w:r>
         <w:t xml:space="preserve"> ein Interface</w:t>
@@ -15632,7 +14878,6 @@
                               </w:rPr>
                               <w:t xml:space="preserve">  </w:t>
                             </w:r>
-                            <w:proofErr w:type="spellStart"/>
                             <w:r>
                               <w:rPr>
                                 <w:rFonts w:ascii="Consolas" w:hAnsi="Consolas"/>
@@ -15643,7 +14888,6 @@
                               </w:rPr>
                               <w:t>readonly</w:t>
                             </w:r>
-                            <w:proofErr w:type="spellEnd"/>
                             <w:r>
                               <w:rPr>
                                 <w:rFonts w:ascii="Consolas" w:hAnsi="Consolas"/>
@@ -15723,7 +14967,6 @@
                               </w:rPr>
                               <w:t xml:space="preserve">  </w:t>
                             </w:r>
-                            <w:proofErr w:type="spellStart"/>
                             <w:r>
                               <w:rPr>
                                 <w:rFonts w:ascii="Consolas" w:hAnsi="Consolas"/>
@@ -15734,7 +14977,6 @@
                               </w:rPr>
                               <w:t>readonly</w:t>
                             </w:r>
-                            <w:proofErr w:type="spellEnd"/>
                             <w:r>
                               <w:rPr>
                                 <w:rFonts w:ascii="Consolas" w:hAnsi="Consolas"/>
@@ -15745,7 +14987,6 @@
                               </w:rPr>
                               <w:t xml:space="preserve"> </w:t>
                             </w:r>
-                            <w:proofErr w:type="spellStart"/>
                             <w:r>
                               <w:rPr>
                                 <w:rFonts w:ascii="Consolas" w:eastAsia="Times New Roman" w:hAnsi="Consolas" w:cs="Times New Roman"/>
@@ -15756,7 +14997,6 @@
                               </w:rPr>
                               <w:t>userName</w:t>
                             </w:r>
-                            <w:proofErr w:type="spellEnd"/>
                             <w:r>
                               <w:rPr>
                                 <w:rFonts w:ascii="Consolas" w:eastAsia="Times New Roman" w:hAnsi="Consolas" w:cs="Times New Roman"/>
@@ -15816,7 +15056,6 @@
                               </w:rPr>
                               <w:t xml:space="preserve">  </w:t>
                             </w:r>
-                            <w:proofErr w:type="spellStart"/>
                             <w:r>
                               <w:rPr>
                                 <w:rFonts w:ascii="Consolas" w:hAnsi="Consolas"/>
@@ -15827,7 +15066,6 @@
                               </w:rPr>
                               <w:t>readonly</w:t>
                             </w:r>
-                            <w:proofErr w:type="spellEnd"/>
                             <w:r>
                               <w:rPr>
                                 <w:rFonts w:ascii="Consolas" w:hAnsi="Consolas"/>
@@ -15838,7 +15076,6 @@
                               </w:rPr>
                               <w:t xml:space="preserve"> </w:t>
                             </w:r>
-                            <w:proofErr w:type="spellStart"/>
                             <w:r>
                               <w:rPr>
                                 <w:rFonts w:ascii="Consolas" w:eastAsia="Times New Roman" w:hAnsi="Consolas" w:cs="Times New Roman"/>
@@ -15859,7 +15096,6 @@
                               </w:rPr>
                               <w:t>ighscore</w:t>
                             </w:r>
-                            <w:proofErr w:type="spellEnd"/>
                             <w:r>
                               <w:rPr>
                                 <w:rFonts w:ascii="Consolas" w:eastAsia="Times New Roman" w:hAnsi="Consolas" w:cs="Times New Roman"/>
@@ -15919,7 +15155,6 @@
                               </w:rPr>
                               <w:t xml:space="preserve">  </w:t>
                             </w:r>
-                            <w:proofErr w:type="spellStart"/>
                             <w:r>
                               <w:rPr>
                                 <w:rFonts w:ascii="Consolas" w:hAnsi="Consolas"/>
@@ -15930,7 +15165,6 @@
                               </w:rPr>
                               <w:t>readonly</w:t>
                             </w:r>
-                            <w:proofErr w:type="spellEnd"/>
                             <w:r>
                               <w:rPr>
                                 <w:rFonts w:ascii="Consolas" w:hAnsi="Consolas"/>
@@ -15941,7 +15175,6 @@
                               </w:rPr>
                               <w:t xml:space="preserve"> </w:t>
                             </w:r>
-                            <w:proofErr w:type="spellStart"/>
                             <w:r>
                               <w:rPr>
                                 <w:rFonts w:ascii="Consolas" w:eastAsia="Times New Roman" w:hAnsi="Consolas" w:cs="Times New Roman"/>
@@ -15952,7 +15185,6 @@
                               </w:rPr>
                               <w:t>numberOfPlayedGames</w:t>
                             </w:r>
-                            <w:proofErr w:type="spellEnd"/>
                             <w:r>
                               <w:rPr>
                                 <w:rFonts w:ascii="Consolas" w:eastAsia="Times New Roman" w:hAnsi="Consolas" w:cs="Times New Roman"/>
@@ -16012,7 +15244,6 @@
                               </w:rPr>
                               <w:t xml:space="preserve">  </w:t>
                             </w:r>
-                            <w:proofErr w:type="spellStart"/>
                             <w:r>
                               <w:rPr>
                                 <w:rFonts w:ascii="Consolas" w:hAnsi="Consolas"/>
@@ -16023,7 +15254,6 @@
                               </w:rPr>
                               <w:t>readonly</w:t>
                             </w:r>
-                            <w:proofErr w:type="spellEnd"/>
                             <w:r>
                               <w:rPr>
                                 <w:rFonts w:ascii="Consolas" w:hAnsi="Consolas"/>
@@ -16034,7 +15264,6 @@
                               </w:rPr>
                               <w:t xml:space="preserve"> </w:t>
                             </w:r>
-                            <w:proofErr w:type="spellStart"/>
                             <w:r>
                               <w:rPr>
                                 <w:rFonts w:ascii="Consolas" w:eastAsia="Times New Roman" w:hAnsi="Consolas" w:cs="Times New Roman"/>
@@ -16045,7 +15274,6 @@
                               </w:rPr>
                               <w:t>highscoreSum</w:t>
                             </w:r>
-                            <w:proofErr w:type="spellEnd"/>
                             <w:r>
                               <w:rPr>
                                 <w:rFonts w:ascii="Consolas" w:eastAsia="Times New Roman" w:hAnsi="Consolas" w:cs="Times New Roman"/>
@@ -16207,7 +15435,6 @@
                         </w:rPr>
                         <w:t xml:space="preserve">  </w:t>
                       </w:r>
-                      <w:proofErr w:type="spellStart"/>
                       <w:r>
                         <w:rPr>
                           <w:rFonts w:ascii="Consolas" w:hAnsi="Consolas"/>
@@ -16218,7 +15445,6 @@
                         </w:rPr>
                         <w:t>readonly</w:t>
                       </w:r>
-                      <w:proofErr w:type="spellEnd"/>
                       <w:r>
                         <w:rPr>
                           <w:rFonts w:ascii="Consolas" w:hAnsi="Consolas"/>
@@ -16298,7 +15524,6 @@
                         </w:rPr>
                         <w:t xml:space="preserve">  </w:t>
                       </w:r>
-                      <w:proofErr w:type="spellStart"/>
                       <w:r>
                         <w:rPr>
                           <w:rFonts w:ascii="Consolas" w:hAnsi="Consolas"/>
@@ -16309,7 +15534,6 @@
                         </w:rPr>
                         <w:t>readonly</w:t>
                       </w:r>
-                      <w:proofErr w:type="spellEnd"/>
                       <w:r>
                         <w:rPr>
                           <w:rFonts w:ascii="Consolas" w:hAnsi="Consolas"/>
@@ -16320,7 +15544,6 @@
                         </w:rPr>
                         <w:t xml:space="preserve"> </w:t>
                       </w:r>
-                      <w:proofErr w:type="spellStart"/>
                       <w:r>
                         <w:rPr>
                           <w:rFonts w:ascii="Consolas" w:eastAsia="Times New Roman" w:hAnsi="Consolas" w:cs="Times New Roman"/>
@@ -16331,7 +15554,6 @@
                         </w:rPr>
                         <w:t>userName</w:t>
                       </w:r>
-                      <w:proofErr w:type="spellEnd"/>
                       <w:r>
                         <w:rPr>
                           <w:rFonts w:ascii="Consolas" w:eastAsia="Times New Roman" w:hAnsi="Consolas" w:cs="Times New Roman"/>
@@ -16391,7 +15613,6 @@
                         </w:rPr>
                         <w:t xml:space="preserve">  </w:t>
                       </w:r>
-                      <w:proofErr w:type="spellStart"/>
                       <w:r>
                         <w:rPr>
                           <w:rFonts w:ascii="Consolas" w:hAnsi="Consolas"/>
@@ -16402,7 +15623,6 @@
                         </w:rPr>
                         <w:t>readonly</w:t>
                       </w:r>
-                      <w:proofErr w:type="spellEnd"/>
                       <w:r>
                         <w:rPr>
                           <w:rFonts w:ascii="Consolas" w:hAnsi="Consolas"/>
@@ -16413,7 +15633,6 @@
                         </w:rPr>
                         <w:t xml:space="preserve"> </w:t>
                       </w:r>
-                      <w:proofErr w:type="spellStart"/>
                       <w:r>
                         <w:rPr>
                           <w:rFonts w:ascii="Consolas" w:eastAsia="Times New Roman" w:hAnsi="Consolas" w:cs="Times New Roman"/>
@@ -16434,7 +15653,6 @@
                         </w:rPr>
                         <w:t>ighscore</w:t>
                       </w:r>
-                      <w:proofErr w:type="spellEnd"/>
                       <w:r>
                         <w:rPr>
                           <w:rFonts w:ascii="Consolas" w:eastAsia="Times New Roman" w:hAnsi="Consolas" w:cs="Times New Roman"/>
@@ -16494,7 +15712,6 @@
                         </w:rPr>
                         <w:t xml:space="preserve">  </w:t>
                       </w:r>
-                      <w:proofErr w:type="spellStart"/>
                       <w:r>
                         <w:rPr>
                           <w:rFonts w:ascii="Consolas" w:hAnsi="Consolas"/>
@@ -16505,7 +15722,6 @@
                         </w:rPr>
                         <w:t>readonly</w:t>
                       </w:r>
-                      <w:proofErr w:type="spellEnd"/>
                       <w:r>
                         <w:rPr>
                           <w:rFonts w:ascii="Consolas" w:hAnsi="Consolas"/>
@@ -16516,7 +15732,6 @@
                         </w:rPr>
                         <w:t xml:space="preserve"> </w:t>
                       </w:r>
-                      <w:proofErr w:type="spellStart"/>
                       <w:r>
                         <w:rPr>
                           <w:rFonts w:ascii="Consolas" w:eastAsia="Times New Roman" w:hAnsi="Consolas" w:cs="Times New Roman"/>
@@ -16527,7 +15742,6 @@
                         </w:rPr>
                         <w:t>numberOfPlayedGames</w:t>
                       </w:r>
-                      <w:proofErr w:type="spellEnd"/>
                       <w:r>
                         <w:rPr>
                           <w:rFonts w:ascii="Consolas" w:eastAsia="Times New Roman" w:hAnsi="Consolas" w:cs="Times New Roman"/>
@@ -16587,7 +15801,6 @@
                         </w:rPr>
                         <w:t xml:space="preserve">  </w:t>
                       </w:r>
-                      <w:proofErr w:type="spellStart"/>
                       <w:r>
                         <w:rPr>
                           <w:rFonts w:ascii="Consolas" w:hAnsi="Consolas"/>
@@ -16598,7 +15811,6 @@
                         </w:rPr>
                         <w:t>readonly</w:t>
                       </w:r>
-                      <w:proofErr w:type="spellEnd"/>
                       <w:r>
                         <w:rPr>
                           <w:rFonts w:ascii="Consolas" w:hAnsi="Consolas"/>
@@ -16609,7 +15821,6 @@
                         </w:rPr>
                         <w:t xml:space="preserve"> </w:t>
                       </w:r>
-                      <w:proofErr w:type="spellStart"/>
                       <w:r>
                         <w:rPr>
                           <w:rFonts w:ascii="Consolas" w:eastAsia="Times New Roman" w:hAnsi="Consolas" w:cs="Times New Roman"/>
@@ -16620,7 +15831,6 @@
                         </w:rPr>
                         <w:t>highscoreSum</w:t>
                       </w:r>
-                      <w:proofErr w:type="spellEnd"/>
                       <w:r>
                         <w:rPr>
                           <w:rFonts w:ascii="Consolas" w:eastAsia="Times New Roman" w:hAnsi="Consolas" w:cs="Times New Roman"/>
@@ -16717,21 +15927,13 @@
         <w:fldChar w:fldCharType="end"/>
       </w:r>
       <w:r>
-        <w:t xml:space="preserve">: Adapter-Interface für Client mit </w:t>
-      </w:r>
-      <w:proofErr w:type="spellStart"/>
-      <w:r>
-        <w:t>Type</w:t>
+        <w:t>: Adapter-Interface für Client mit Type</w:t>
       </w:r>
       <w:r>
         <w:t>S</w:t>
       </w:r>
       <w:r>
-        <w:t>cript</w:t>
-      </w:r>
-      <w:proofErr w:type="spellEnd"/>
-      <w:r>
-        <w:t>-Technologie</w:t>
+        <w:t>cript-Technologie</w:t>
       </w:r>
       <w:bookmarkEnd w:id="36"/>
     </w:p>
@@ -16828,21 +16030,7 @@
         <w:rPr>
           <w:color w:val="FF0000"/>
         </w:rPr>
-        <w:t xml:space="preserve">Code </w:t>
-      </w:r>
-      <w:proofErr w:type="spellStart"/>
-      <w:r>
-        <w:rPr>
-          <w:color w:val="FF0000"/>
-        </w:rPr>
-        <w:t>Smells</w:t>
-      </w:r>
-      <w:proofErr w:type="spellEnd"/>
-      <w:r>
-        <w:rPr>
-          <w:color w:val="FF0000"/>
-        </w:rPr>
-        <w:t xml:space="preserve"> identifizieren</w:t>
+        <w:t>Code Smells identifizieren</w:t>
       </w:r>
     </w:p>
     <w:p>
@@ -16878,21 +16066,7 @@
         <w:rPr>
           <w:color w:val="FF0000"/>
         </w:rPr>
-        <w:t>für 2 Stelle vorher/</w:t>
-      </w:r>
-      <w:proofErr w:type="spellStart"/>
-      <w:r>
-        <w:rPr>
-          <w:color w:val="FF0000"/>
-        </w:rPr>
-        <w:t>nacher</w:t>
-      </w:r>
-      <w:proofErr w:type="spellEnd"/>
-      <w:r>
-        <w:rPr>
-          <w:color w:val="FF0000"/>
-        </w:rPr>
-        <w:t xml:space="preserve"> UML</w:t>
+        <w:t>für 2 Stelle vorher/nacher UML</w:t>
       </w:r>
     </w:p>
     <w:p>
@@ -16964,35 +16138,7 @@
         <w:rPr>
           <w:color w:val="FF0000"/>
         </w:rPr>
-        <w:t>Einsatz von Fake-/</w:t>
-      </w:r>
-      <w:proofErr w:type="spellStart"/>
-      <w:r>
-        <w:rPr>
-          <w:color w:val="FF0000"/>
-        </w:rPr>
-        <w:t>MockObjekten</w:t>
-      </w:r>
-      <w:proofErr w:type="spellEnd"/>
-      <w:r>
-        <w:rPr>
-          <w:color w:val="FF0000"/>
-        </w:rPr>
-        <w:t xml:space="preserve"> (ohne Frameworks wie z.B. </w:t>
-      </w:r>
-      <w:proofErr w:type="spellStart"/>
-      <w:r>
-        <w:rPr>
-          <w:color w:val="FF0000"/>
-        </w:rPr>
-        <w:t>Mockito</w:t>
-      </w:r>
-      <w:proofErr w:type="spellEnd"/>
-      <w:r>
-        <w:rPr>
-          <w:color w:val="FF0000"/>
-        </w:rPr>
-        <w:t>)</w:t>
+        <w:t>Einsatz von Fake-/MockObjekten (ohne Frameworks wie z.B. Mockito)</w:t>
       </w:r>
     </w:p>
     <w:p>
@@ -17046,16 +16192,8 @@
         <w:rPr>
           <w:color w:val="FF0000"/>
         </w:rPr>
-        <w:t>Einsatz der Fake/</w:t>
-      </w:r>
-      <w:proofErr w:type="spellStart"/>
-      <w:r>
-        <w:rPr>
-          <w:color w:val="FF0000"/>
-        </w:rPr>
-        <w:t>MockObjekte</w:t>
-      </w:r>
-      <w:proofErr w:type="spellEnd"/>
+        <w:t>Einsatz der Fake/MockObjekte</w:t>
+      </w:r>
     </w:p>
     <w:p>
       <w:pPr>
@@ -17221,8 +16359,8 @@
       </w:r>
     </w:p>
     <w:sectPr>
-      <w:headerReference w:type="default" r:id="rId37"/>
-      <w:footerReference w:type="default" r:id="rId38"/>
+      <w:headerReference w:type="default" r:id="rId38"/>
+      <w:footerReference w:type="default" r:id="rId39"/>
       <w:pgSz w:w="11906" w:h="16838" w:code="9"/>
       <w:pgMar w:top="1985" w:right="1701" w:bottom="1985" w:left="1701" w:header="993" w:footer="720" w:gutter="0"/>
       <w:pgNumType w:start="1"/>
@@ -17452,7 +16590,6 @@
       <w:r>
         <w:t xml:space="preserve"> </w:t>
       </w:r>
-      <w:proofErr w:type="spellStart"/>
       <w:r>
         <w:rPr>
           <w:rFonts w:ascii="Consolas" w:hAnsi="Consolas"/>
@@ -17461,7 +16598,6 @@
         </w:rPr>
         <w:t>struct</w:t>
       </w:r>
-      <w:proofErr w:type="spellEnd"/>
       <w:r>
         <w:t xml:space="preserve"> in C#: Wie eine Klasse, mit gewissen Einschränkungen (hat immer Standardwerte / ist nie </w:t>
       </w:r>

</xml_diff>

<commit_message>
Add some Unittest Text
</commit_message>
<xml_diff>
--- a/technical_documentation.docx
+++ b/technical_documentation.docx
@@ -133,6 +133,7 @@
         </w:rPr>
         <w:br/>
       </w:r>
+      <w:proofErr w:type="spellStart"/>
       <w:r>
         <w:rPr>
           <w:b/>
@@ -142,6 +143,7 @@
         </w:rPr>
         <w:t>Advanced</w:t>
       </w:r>
+      <w:proofErr w:type="spellEnd"/>
       <w:r>
         <w:rPr>
           <w:b/>
@@ -220,6 +222,7 @@
           <w:szCs w:val="44"/>
         </w:rPr>
       </w:pPr>
+      <w:proofErr w:type="spellStart"/>
       <w:r>
         <w:rPr>
           <w:b/>
@@ -227,7 +230,17 @@
           <w:sz w:val="44"/>
           <w:szCs w:val="44"/>
         </w:rPr>
-        <w:t>Weeping Snake</w:t>
+        <w:t>Weeping</w:t>
+      </w:r>
+      <w:proofErr w:type="spellEnd"/>
+      <w:r>
+        <w:rPr>
+          <w:b/>
+          <w:bCs/>
+          <w:sz w:val="44"/>
+          <w:szCs w:val="44"/>
+        </w:rPr>
+        <w:t xml:space="preserve"> Snake</w:t>
       </w:r>
     </w:p>
     <w:p>
@@ -3146,8 +3159,13 @@
       <w:r>
         <w:tab/>
       </w:r>
-      <w:r>
-        <w:t xml:space="preserve">Application Programming Interface, </w:t>
+      <w:proofErr w:type="spellStart"/>
+      <w:r>
+        <w:t>Application</w:t>
+      </w:r>
+      <w:proofErr w:type="spellEnd"/>
+      <w:r>
+        <w:t xml:space="preserve"> Programming Interface, </w:t>
       </w:r>
       <w:r>
         <w:t>Programmierschnittstelle</w:t>
@@ -3169,8 +3187,13 @@
       <w:r>
         <w:tab/>
       </w:r>
-      <w:r>
-        <w:t>Ubiquitous Language</w:t>
+      <w:proofErr w:type="spellStart"/>
+      <w:r>
+        <w:t>Ubiquitous</w:t>
+      </w:r>
+      <w:proofErr w:type="spellEnd"/>
+      <w:r>
+        <w:t xml:space="preserve"> Language</w:t>
       </w:r>
     </w:p>
     <w:p>
@@ -3188,7 +3211,15 @@
       </w:r>
       <w:r>
         <w:tab/>
-        <w:t>Lines of Code, die genaue Anz</w:t>
+        <w:t xml:space="preserve">Lines </w:t>
+      </w:r>
+      <w:proofErr w:type="spellStart"/>
+      <w:r>
+        <w:t>of</w:t>
+      </w:r>
+      <w:proofErr w:type="spellEnd"/>
+      <w:r>
+        <w:t xml:space="preserve"> Code, die genaue Anz</w:t>
       </w:r>
       <w:r>
         <w:t>ahl von Zeilen im Quellcode.</w:t>
@@ -4271,14 +4302,30 @@
       <w:r>
         <w:t xml:space="preserve"> zu dem Programmentwurf </w:t>
       </w:r>
+      <w:proofErr w:type="spellStart"/>
       <w:r>
         <w:rPr>
           <w:i/>
         </w:rPr>
-        <w:t>Weeping Snake</w:t>
-      </w:r>
-      <w:r>
-        <w:t xml:space="preserve"> im Rahmen von Advanced Software Engineering an der DHBW Karlsruhe</w:t>
+        <w:t>Weeping</w:t>
+      </w:r>
+      <w:proofErr w:type="spellEnd"/>
+      <w:r>
+        <w:rPr>
+          <w:i/>
+        </w:rPr>
+        <w:t xml:space="preserve"> Snake</w:t>
+      </w:r>
+      <w:r>
+        <w:t xml:space="preserve"> im Rahmen von </w:t>
+      </w:r>
+      <w:proofErr w:type="spellStart"/>
+      <w:r>
+        <w:t>Advanced</w:t>
+      </w:r>
+      <w:proofErr w:type="spellEnd"/>
+      <w:r>
+        <w:t xml:space="preserve"> Software Engineering an der DHBW Karlsruhe</w:t>
       </w:r>
       <w:r>
         <w:t xml:space="preserve">. </w:t>
@@ -4310,11 +4357,19 @@
       <w:r>
         <w:t xml:space="preserve">Bei dem Spiel </w:t>
       </w:r>
+      <w:proofErr w:type="spellStart"/>
       <w:r>
         <w:rPr>
           <w:i/>
         </w:rPr>
-        <w:t>Weeping Snake</w:t>
+        <w:t>Weeping</w:t>
+      </w:r>
+      <w:proofErr w:type="spellEnd"/>
+      <w:r>
+        <w:rPr>
+          <w:i/>
+        </w:rPr>
+        <w:t xml:space="preserve"> Snake</w:t>
       </w:r>
       <w:r>
         <w:t xml:space="preserve"> steuern die Teilnehmer einen </w:t>
@@ -4542,7 +4597,23 @@
         <w:t xml:space="preserve"> </w:t>
       </w:r>
       <w:r>
-        <w:t>Ein weiterer Bestandteil ist das Logging, welches es ermöglicht Spielinformationen in einer *.log Datei zu persistieren. Dieses Logging ist standardmäßig deaktiviert</w:t>
+        <w:t xml:space="preserve">Ein weiterer Bestandteil ist das </w:t>
+      </w:r>
+      <w:proofErr w:type="spellStart"/>
+      <w:r>
+        <w:t>Logging</w:t>
+      </w:r>
+      <w:proofErr w:type="spellEnd"/>
+      <w:r>
+        <w:t xml:space="preserve">, welches es ermöglicht Spielinformationen in einer *.log Datei zu persistieren. Dieses </w:t>
+      </w:r>
+      <w:proofErr w:type="spellStart"/>
+      <w:r>
+        <w:t>Logging</w:t>
+      </w:r>
+      <w:proofErr w:type="spellEnd"/>
+      <w:r>
+        <w:t xml:space="preserve"> ist standardmäßig deaktiviert</w:t>
       </w:r>
       <w:r>
         <w:t xml:space="preserve"> und</w:t>
@@ -4553,6 +4624,7 @@
       <w:r>
         <w:t xml:space="preserve">Datei </w:t>
       </w:r>
+      <w:proofErr w:type="spellStart"/>
       <w:r>
         <w:rPr>
           <w:rFonts w:ascii="Consolas" w:hAnsi="Consolas"/>
@@ -4561,20 +4633,41 @@
         </w:rPr>
         <w:t>weepingsnake.config</w:t>
       </w:r>
+      <w:proofErr w:type="spellEnd"/>
       <w:r>
         <w:t xml:space="preserve"> mit  </w:t>
       </w:r>
       <w:r>
         <w:t xml:space="preserve">dem Eintrag </w:t>
       </w:r>
+      <w:proofErr w:type="spellStart"/>
       <w:r>
         <w:rPr>
           <w:rFonts w:ascii="Consolas" w:hAnsi="Consolas"/>
           <w:sz w:val="24"/>
           <w:szCs w:val="24"/>
         </w:rPr>
-        <w:t>IsLoggingEnabled=true</w:t>
-      </w:r>
+        <w:t>IsLoggingEnabled</w:t>
+      </w:r>
+      <w:proofErr w:type="spellEnd"/>
+      <w:r>
+        <w:rPr>
+          <w:rFonts w:ascii="Consolas" w:hAnsi="Consolas"/>
+          <w:sz w:val="24"/>
+          <w:szCs w:val="24"/>
+        </w:rPr>
+        <w:t>=</w:t>
+      </w:r>
+      <w:proofErr w:type="spellStart"/>
+      <w:r>
+        <w:rPr>
+          <w:rFonts w:ascii="Consolas" w:hAnsi="Consolas"/>
+          <w:sz w:val="24"/>
+          <w:szCs w:val="24"/>
+        </w:rPr>
+        <w:t>true</w:t>
+      </w:r>
+      <w:proofErr w:type="spellEnd"/>
       <w:r>
         <w:t xml:space="preserve"> aktiviert werden. </w:t>
       </w:r>
@@ -4808,7 +4901,15 @@
         <w:t xml:space="preserve">Die Anzahl der Quellcodezeilen </w:t>
       </w:r>
       <w:r>
-        <w:t xml:space="preserve">(LOC – Lines of Code) </w:t>
+        <w:t xml:space="preserve">(LOC – Lines </w:t>
+      </w:r>
+      <w:proofErr w:type="spellStart"/>
+      <w:r>
+        <w:t>of</w:t>
+      </w:r>
+      <w:proofErr w:type="spellEnd"/>
+      <w:r>
+        <w:t xml:space="preserve"> Code) </w:t>
       </w:r>
       <w:r>
         <w:t>wird von der GitHub Codemetrik mit</w:t>
@@ -4962,6 +5063,7 @@
             <w:pPr>
               <w:spacing w:before="20" w:after="20" w:line="240" w:lineRule="auto"/>
             </w:pPr>
+            <w:proofErr w:type="spellStart"/>
             <w:r>
               <w:rPr>
                 <w:sz w:val="20"/>
@@ -4969,6 +5071,7 @@
               </w:rPr>
               <w:t>WeepingSnake.Game</w:t>
             </w:r>
+            <w:proofErr w:type="spellEnd"/>
           </w:p>
         </w:tc>
         <w:tc>
@@ -5034,6 +5137,7 @@
             <w:pPr>
               <w:spacing w:before="20" w:after="20" w:line="240" w:lineRule="auto"/>
             </w:pPr>
+            <w:proofErr w:type="spellStart"/>
             <w:r>
               <w:rPr>
                 <w:sz w:val="20"/>
@@ -5041,6 +5145,7 @@
               </w:rPr>
               <w:t>WeepingSnake.WebService</w:t>
             </w:r>
+            <w:proofErr w:type="spellEnd"/>
           </w:p>
         </w:tc>
         <w:tc>
@@ -5088,6 +5193,7 @@
             <w:pPr>
               <w:spacing w:before="20" w:after="20" w:line="240" w:lineRule="auto"/>
             </w:pPr>
+            <w:proofErr w:type="spellStart"/>
             <w:r>
               <w:rPr>
                 <w:sz w:val="20"/>
@@ -5095,6 +5201,7 @@
               </w:rPr>
               <w:t>WeepingSnake.ConsoleClient</w:t>
             </w:r>
+            <w:proofErr w:type="spellEnd"/>
           </w:p>
         </w:tc>
         <w:tc>
@@ -5221,7 +5328,49 @@
           <w:rPr>
             <w:rStyle w:val="Hyperlink"/>
           </w:rPr>
-          <w:t>github.com/SilasDerProfi/weeping-snake/tree/1.0</w:t>
+          <w:t>github.com/</w:t>
+        </w:r>
+        <w:proofErr w:type="spellStart"/>
+        <w:r>
+          <w:rPr>
+            <w:rStyle w:val="Hyperlink"/>
+          </w:rPr>
+          <w:t>SilasDerProfi</w:t>
+        </w:r>
+        <w:proofErr w:type="spellEnd"/>
+        <w:r>
+          <w:rPr>
+            <w:rStyle w:val="Hyperlink"/>
+          </w:rPr>
+          <w:t>/</w:t>
+        </w:r>
+        <w:proofErr w:type="spellStart"/>
+        <w:r>
+          <w:rPr>
+            <w:rStyle w:val="Hyperlink"/>
+          </w:rPr>
+          <w:t>weeping-snake</w:t>
+        </w:r>
+        <w:proofErr w:type="spellEnd"/>
+        <w:r>
+          <w:rPr>
+            <w:rStyle w:val="Hyperlink"/>
+          </w:rPr>
+          <w:t>/</w:t>
+        </w:r>
+        <w:proofErr w:type="spellStart"/>
+        <w:r>
+          <w:rPr>
+            <w:rStyle w:val="Hyperlink"/>
+          </w:rPr>
+          <w:t>tree</w:t>
+        </w:r>
+        <w:proofErr w:type="spellEnd"/>
+        <w:r>
+          <w:rPr>
+            <w:rStyle w:val="Hyperlink"/>
+          </w:rPr>
+          <w:t>/1.0</w:t>
         </w:r>
       </w:hyperlink>
       <w:r>
@@ -5251,13 +5400,29 @@
     </w:p>
     <w:p>
       <w:r>
-        <w:t>Das Programm kann begrenzt mit Docker ausgeführt werden, zum Erstellen &amp; Testen und Ausführen mit Interkation ist dotnet (Lauffähig unter allen typischen Systemen) nötig.</w:t>
+        <w:t xml:space="preserve">Das Programm kann begrenzt mit Docker ausgeführt werden, zum Erstellen &amp; Testen und Ausführen mit Interkation ist </w:t>
+      </w:r>
+      <w:proofErr w:type="spellStart"/>
+      <w:r>
+        <w:t>dotnet</w:t>
+      </w:r>
+      <w:proofErr w:type="spellEnd"/>
+      <w:r>
+        <w:t xml:space="preserve"> (Lauffähig unter allen typischen Systemen) nötig.</w:t>
       </w:r>
       <w:r>
         <w:t xml:space="preserve"> </w:t>
       </w:r>
       <w:r>
-        <w:t>Im Folgenden ist ein Auszug aus der README-Datei des Repositories, in welcher dieser Prozess beschrieben ist.</w:t>
+        <w:t xml:space="preserve">Im Folgenden ist ein Auszug aus der README-Datei des </w:t>
+      </w:r>
+      <w:proofErr w:type="spellStart"/>
+      <w:r>
+        <w:t>Repositories</w:t>
+      </w:r>
+      <w:proofErr w:type="spellEnd"/>
+      <w:r>
+        <w:t>, in welcher dieser Prozess beschrieben ist.</w:t>
       </w:r>
     </w:p>
     <w:p/>
@@ -5467,7 +5632,29 @@
                 <w:szCs w:val="22"/>
                 <w:lang w:val="en-GB" w:eastAsia="en-GB"/>
               </w:rPr>
-              <w:t> for example with pacman you can use</w:t>
+              <w:t xml:space="preserve"> for example with </w:t>
+            </w:r>
+            <w:proofErr w:type="spellStart"/>
+            <w:r>
+              <w:rPr>
+                <w:rFonts w:eastAsia="Times New Roman" w:cs="Segoe UI"/>
+                <w:color w:val="24292E"/>
+                <w:sz w:val="22"/>
+                <w:szCs w:val="22"/>
+                <w:lang w:val="en-GB" w:eastAsia="en-GB"/>
+              </w:rPr>
+              <w:t>pacman</w:t>
+            </w:r>
+            <w:proofErr w:type="spellEnd"/>
+            <w:r>
+              <w:rPr>
+                <w:rFonts w:eastAsia="Times New Roman" w:cs="Segoe UI"/>
+                <w:color w:val="24292E"/>
+                <w:sz w:val="22"/>
+                <w:szCs w:val="22"/>
+                <w:lang w:val="en-GB" w:eastAsia="en-GB"/>
+              </w:rPr>
+              <w:t xml:space="preserve"> you can use</w:t>
             </w:r>
             <w:r>
               <w:rPr>
@@ -5479,6 +5666,7 @@
               </w:rPr>
               <w:br/>
             </w:r>
+            <w:proofErr w:type="spellStart"/>
             <w:r>
               <w:rPr>
                 <w:rFonts w:ascii="Consolas" w:eastAsia="Times New Roman" w:hAnsi="Consolas" w:cs="Courier New"/>
@@ -5487,8 +5675,53 @@
                 <w:szCs w:val="20"/>
                 <w:lang w:val="en-GB" w:eastAsia="en-GB"/>
               </w:rPr>
-              <w:t>sudo pacman -S dotnet-sdk</w:t>
+              <w:t>sudo</w:t>
             </w:r>
+            <w:proofErr w:type="spellEnd"/>
+            <w:r>
+              <w:rPr>
+                <w:rFonts w:ascii="Consolas" w:eastAsia="Times New Roman" w:hAnsi="Consolas" w:cs="Courier New"/>
+                <w:color w:val="24292E"/>
+                <w:sz w:val="20"/>
+                <w:szCs w:val="20"/>
+                <w:lang w:val="en-GB" w:eastAsia="en-GB"/>
+              </w:rPr>
+              <w:t xml:space="preserve"> </w:t>
+            </w:r>
+            <w:proofErr w:type="spellStart"/>
+            <w:r>
+              <w:rPr>
+                <w:rFonts w:ascii="Consolas" w:eastAsia="Times New Roman" w:hAnsi="Consolas" w:cs="Courier New"/>
+                <w:color w:val="24292E"/>
+                <w:sz w:val="20"/>
+                <w:szCs w:val="20"/>
+                <w:lang w:val="en-GB" w:eastAsia="en-GB"/>
+              </w:rPr>
+              <w:t>pacman</w:t>
+            </w:r>
+            <w:proofErr w:type="spellEnd"/>
+            <w:r>
+              <w:rPr>
+                <w:rFonts w:ascii="Consolas" w:eastAsia="Times New Roman" w:hAnsi="Consolas" w:cs="Courier New"/>
+                <w:color w:val="24292E"/>
+                <w:sz w:val="20"/>
+                <w:szCs w:val="20"/>
+                <w:lang w:val="en-GB" w:eastAsia="en-GB"/>
+              </w:rPr>
+              <w:t xml:space="preserve"> -S dotnet-</w:t>
+            </w:r>
+            <w:proofErr w:type="spellStart"/>
+            <w:r>
+              <w:rPr>
+                <w:rFonts w:ascii="Consolas" w:eastAsia="Times New Roman" w:hAnsi="Consolas" w:cs="Courier New"/>
+                <w:color w:val="24292E"/>
+                <w:sz w:val="20"/>
+                <w:szCs w:val="20"/>
+                <w:lang w:val="en-GB" w:eastAsia="en-GB"/>
+              </w:rPr>
+              <w:t>sdk</w:t>
+            </w:r>
+            <w:proofErr w:type="spellEnd"/>
           </w:p>
           <w:p>
             <w:pPr>
@@ -5538,19 +5771,42 @@
               </w:rPr>
               <w:t> via the included </w:t>
             </w:r>
-            <w:hyperlink r:id="rId28" w:history="1">
-              <w:r>
-                <w:rPr>
-                  <w:rFonts w:eastAsia="Times New Roman" w:cs="Segoe UI"/>
-                  <w:color w:val="0000FF"/>
-                  <w:sz w:val="22"/>
-                  <w:szCs w:val="22"/>
-                  <w:u w:val="single"/>
-                  <w:lang w:val="en-GB" w:eastAsia="en-GB"/>
-                </w:rPr>
-                <w:t>Dockerfile</w:t>
-              </w:r>
-            </w:hyperlink>
+            <w:proofErr w:type="spellStart"/>
+            <w:r>
+              <w:fldChar w:fldCharType="begin"/>
+            </w:r>
+            <w:r>
+              <w:rPr>
+                <w:lang w:val="en-GB"/>
+              </w:rPr>
+              <w:instrText xml:space="preserve"> HYPERLINK "https://github.com/SilasDerProfi/weeping-snake/blob/main/src/WeepingSnake.Game/Dockerfile" </w:instrText>
+            </w:r>
+            <w:r>
+              <w:fldChar w:fldCharType="separate"/>
+            </w:r>
+            <w:r>
+              <w:rPr>
+                <w:rFonts w:eastAsia="Times New Roman" w:cs="Segoe UI"/>
+                <w:color w:val="0000FF"/>
+                <w:sz w:val="22"/>
+                <w:szCs w:val="22"/>
+                <w:u w:val="single"/>
+                <w:lang w:val="en-GB" w:eastAsia="en-GB"/>
+              </w:rPr>
+              <w:t>Dockerfile</w:t>
+            </w:r>
+            <w:proofErr w:type="spellEnd"/>
+            <w:r>
+              <w:rPr>
+                <w:rFonts w:eastAsia="Times New Roman" w:cs="Segoe UI"/>
+                <w:color w:val="0000FF"/>
+                <w:sz w:val="22"/>
+                <w:szCs w:val="22"/>
+                <w:u w:val="single"/>
+                <w:lang w:val="en-GB" w:eastAsia="en-GB"/>
+              </w:rPr>
+              <w:fldChar w:fldCharType="end"/>
+            </w:r>
             <w:r>
               <w:rPr>
                 <w:rFonts w:eastAsia="Times New Roman" w:cs="Segoe UI"/>
@@ -5728,8 +5984,19 @@
                 <w:szCs w:val="18"/>
                 <w:lang w:val="en-GB"/>
               </w:rPr>
-              <w:t>dotnet build src</w:t>
+              <w:t xml:space="preserve">dotnet build </w:t>
             </w:r>
+            <w:proofErr w:type="spellStart"/>
+            <w:r>
+              <w:rPr>
+                <w:rFonts w:ascii="Consolas" w:hAnsi="Consolas"/>
+                <w:sz w:val="18"/>
+                <w:szCs w:val="18"/>
+                <w:lang w:val="en-GB"/>
+              </w:rPr>
+              <w:t>src</w:t>
+            </w:r>
+            <w:proofErr w:type="spellEnd"/>
             <w:r>
               <w:rPr>
                 <w:sz w:val="18"/>
@@ -5816,8 +6083,19 @@
                 <w:szCs w:val="18"/>
                 <w:lang w:val="en-GB"/>
               </w:rPr>
-              <w:t>dotnet test src</w:t>
+              <w:t xml:space="preserve">dotnet test </w:t>
             </w:r>
+            <w:proofErr w:type="spellStart"/>
+            <w:r>
+              <w:rPr>
+                <w:rFonts w:ascii="Consolas" w:hAnsi="Consolas"/>
+                <w:sz w:val="18"/>
+                <w:szCs w:val="18"/>
+                <w:lang w:val="en-GB"/>
+              </w:rPr>
+              <w:t>src</w:t>
+            </w:r>
+            <w:proofErr w:type="spellEnd"/>
             <w:r>
               <w:rPr>
                 <w:sz w:val="18"/>
@@ -5904,8 +6182,39 @@
                 <w:szCs w:val="18"/>
                 <w:lang w:val="en-GB"/>
               </w:rPr>
-              <w:t>dotnet run --project src/WeepingSnake.ConsoleClient</w:t>
+              <w:t xml:space="preserve">dotnet run --project </w:t>
             </w:r>
+            <w:proofErr w:type="spellStart"/>
+            <w:r>
+              <w:rPr>
+                <w:rFonts w:ascii="Consolas" w:hAnsi="Consolas"/>
+                <w:sz w:val="18"/>
+                <w:szCs w:val="18"/>
+                <w:lang w:val="en-GB"/>
+              </w:rPr>
+              <w:t>src</w:t>
+            </w:r>
+            <w:proofErr w:type="spellEnd"/>
+            <w:r>
+              <w:rPr>
+                <w:rFonts w:ascii="Consolas" w:hAnsi="Consolas"/>
+                <w:sz w:val="18"/>
+                <w:szCs w:val="18"/>
+                <w:lang w:val="en-GB"/>
+              </w:rPr>
+              <w:t>/</w:t>
+            </w:r>
+            <w:proofErr w:type="spellStart"/>
+            <w:r>
+              <w:rPr>
+                <w:rFonts w:ascii="Consolas" w:hAnsi="Consolas"/>
+                <w:sz w:val="18"/>
+                <w:szCs w:val="18"/>
+                <w:lang w:val="en-GB"/>
+              </w:rPr>
+              <w:t>WeepingSnake.ConsoleClient</w:t>
+            </w:r>
+            <w:proofErr w:type="spellEnd"/>
             <w:r>
               <w:rPr>
                 <w:sz w:val="22"/>
@@ -5952,9 +6261,22 @@
         <w:fldChar w:fldCharType="end"/>
       </w:r>
       <w:r>
-        <w:t>: Getting Started</w:t>
+        <w:t xml:space="preserve">: </w:t>
+      </w:r>
+      <w:proofErr w:type="spellStart"/>
+      <w:r>
+        <w:t>Getting</w:t>
+      </w:r>
+      <w:proofErr w:type="spellEnd"/>
+      <w:r>
+        <w:t xml:space="preserve"> </w:t>
+      </w:r>
+      <w:proofErr w:type="spellStart"/>
+      <w:r>
+        <w:t>Started</w:t>
       </w:r>
       <w:bookmarkEnd w:id="14"/>
+      <w:proofErr w:type="spellEnd"/>
     </w:p>
     <w:p>
       <w:pPr>
@@ -5972,8 +6294,13 @@
         <w:pStyle w:val="berschrift2"/>
       </w:pPr>
       <w:bookmarkStart w:id="16" w:name="_Toc72574801"/>
-      <w:r>
-        <w:t>Ubiquitous Language</w:t>
+      <w:proofErr w:type="spellStart"/>
+      <w:r>
+        <w:t>Ubiquitous</w:t>
+      </w:r>
+      <w:proofErr w:type="spellEnd"/>
+      <w:r>
+        <w:t xml:space="preserve"> Language</w:t>
       </w:r>
       <w:bookmarkEnd w:id="16"/>
     </w:p>
@@ -5981,8 +6308,13 @@
       <w:r>
         <w:t xml:space="preserve">Die Betrachtung der </w:t>
       </w:r>
-      <w:r>
-        <w:t>Ubiquitous Language</w:t>
+      <w:proofErr w:type="spellStart"/>
+      <w:r>
+        <w:t>Ubiquitous</w:t>
+      </w:r>
+      <w:proofErr w:type="spellEnd"/>
+      <w:r>
+        <w:t xml:space="preserve"> Language</w:t>
       </w:r>
       <w:r>
         <w:t xml:space="preserve"> (UL)</w:t>
@@ -6725,6 +7057,7 @@
               </w:rPr>
               <w:t xml:space="preserve">, </w:t>
             </w:r>
+            <w:proofErr w:type="spellStart"/>
             <w:r>
               <w:rPr>
                 <w:i/>
@@ -6733,6 +7066,7 @@
               </w:rPr>
               <w:t>PlayerAction</w:t>
             </w:r>
+            <w:proofErr w:type="spellEnd"/>
             <w:r>
               <w:rPr>
                 <w:sz w:val="24"/>
@@ -7062,14 +7396,43 @@
                 <w:lang w:val="en-GB"/>
               </w:rPr>
             </w:pPr>
+            <w:proofErr w:type="spellStart"/>
             <w:r>
               <w:rPr>
                 <w:sz w:val="24"/>
                 <w:szCs w:val="24"/>
                 <w:lang w:val="en-GB"/>
               </w:rPr>
-              <w:t xml:space="preserve">Abzugrenzen zu: </w:t>
+              <w:t>Abzugrenzen</w:t>
             </w:r>
+            <w:proofErr w:type="spellEnd"/>
+            <w:r>
+              <w:rPr>
+                <w:sz w:val="24"/>
+                <w:szCs w:val="24"/>
+                <w:lang w:val="en-GB"/>
+              </w:rPr>
+              <w:t xml:space="preserve"> </w:t>
+            </w:r>
+            <w:proofErr w:type="spellStart"/>
+            <w:r>
+              <w:rPr>
+                <w:sz w:val="24"/>
+                <w:szCs w:val="24"/>
+                <w:lang w:val="en-GB"/>
+              </w:rPr>
+              <w:t>zu</w:t>
+            </w:r>
+            <w:proofErr w:type="spellEnd"/>
+            <w:r>
+              <w:rPr>
+                <w:sz w:val="24"/>
+                <w:szCs w:val="24"/>
+                <w:lang w:val="en-GB"/>
+              </w:rPr>
+              <w:t xml:space="preserve">: </w:t>
+            </w:r>
+            <w:proofErr w:type="spellStart"/>
             <w:r>
               <w:rPr>
                 <w:i/>
@@ -7079,6 +7442,7 @@
               </w:rPr>
               <w:t>PlayerAction</w:t>
             </w:r>
+            <w:proofErr w:type="spellEnd"/>
           </w:p>
           <w:p>
             <w:pPr>
@@ -7092,13 +7456,41 @@
                 <w:lang w:val="en-GB"/>
               </w:rPr>
             </w:pPr>
+            <w:proofErr w:type="spellStart"/>
             <w:r>
               <w:rPr>
                 <w:sz w:val="24"/>
                 <w:szCs w:val="24"/>
                 <w:lang w:val="en-GB"/>
               </w:rPr>
-              <w:t xml:space="preserve">Ist bestandteil von: </w:t>
+              <w:t>Ist</w:t>
+            </w:r>
+            <w:proofErr w:type="spellEnd"/>
+            <w:r>
+              <w:rPr>
+                <w:sz w:val="24"/>
+                <w:szCs w:val="24"/>
+                <w:lang w:val="en-GB"/>
+              </w:rPr>
+              <w:t xml:space="preserve"> </w:t>
+            </w:r>
+            <w:proofErr w:type="spellStart"/>
+            <w:r>
+              <w:rPr>
+                <w:sz w:val="24"/>
+                <w:szCs w:val="24"/>
+                <w:lang w:val="en-GB"/>
+              </w:rPr>
+              <w:t>bestandteil</w:t>
+            </w:r>
+            <w:proofErr w:type="spellEnd"/>
+            <w:r>
+              <w:rPr>
+                <w:sz w:val="24"/>
+                <w:szCs w:val="24"/>
+                <w:lang w:val="en-GB"/>
+              </w:rPr>
+              <w:t xml:space="preserve"> von: </w:t>
             </w:r>
             <w:r>
               <w:rPr>
@@ -7121,9 +7513,11 @@
             <w:pPr>
               <w:spacing w:before="20" w:after="20" w:line="240" w:lineRule="auto"/>
             </w:pPr>
+            <w:proofErr w:type="spellStart"/>
             <w:r>
               <w:t>PlayerAction</w:t>
             </w:r>
+            <w:proofErr w:type="spellEnd"/>
           </w:p>
         </w:tc>
         <w:tc>
@@ -7191,13 +7585,41 @@
                 <w:lang w:val="en-GB"/>
               </w:rPr>
             </w:pPr>
+            <w:proofErr w:type="spellStart"/>
             <w:r>
               <w:rPr>
                 <w:sz w:val="24"/>
                 <w:szCs w:val="24"/>
                 <w:lang w:val="en-GB"/>
               </w:rPr>
-              <w:t xml:space="preserve">Abzugrenzen zu: </w:t>
+              <w:t>Abzugrenzen</w:t>
+            </w:r>
+            <w:proofErr w:type="spellEnd"/>
+            <w:r>
+              <w:rPr>
+                <w:sz w:val="24"/>
+                <w:szCs w:val="24"/>
+                <w:lang w:val="en-GB"/>
+              </w:rPr>
+              <w:t xml:space="preserve"> </w:t>
+            </w:r>
+            <w:proofErr w:type="spellStart"/>
+            <w:r>
+              <w:rPr>
+                <w:sz w:val="24"/>
+                <w:szCs w:val="24"/>
+                <w:lang w:val="en-GB"/>
+              </w:rPr>
+              <w:t>zu</w:t>
+            </w:r>
+            <w:proofErr w:type="spellEnd"/>
+            <w:r>
+              <w:rPr>
+                <w:sz w:val="24"/>
+                <w:szCs w:val="24"/>
+                <w:lang w:val="en-GB"/>
+              </w:rPr>
+              <w:t xml:space="preserve">: </w:t>
             </w:r>
             <w:r>
               <w:rPr>
@@ -7224,13 +7646,41 @@
                 <w:lang w:val="en-GB"/>
               </w:rPr>
             </w:pPr>
+            <w:proofErr w:type="spellStart"/>
             <w:r>
               <w:rPr>
                 <w:sz w:val="24"/>
                 <w:szCs w:val="24"/>
                 <w:lang w:val="en-GB"/>
               </w:rPr>
-              <w:t xml:space="preserve">Ist bestandteil von: </w:t>
+              <w:t>Ist</w:t>
+            </w:r>
+            <w:proofErr w:type="spellEnd"/>
+            <w:r>
+              <w:rPr>
+                <w:sz w:val="24"/>
+                <w:szCs w:val="24"/>
+                <w:lang w:val="en-GB"/>
+              </w:rPr>
+              <w:t xml:space="preserve"> </w:t>
+            </w:r>
+            <w:proofErr w:type="spellStart"/>
+            <w:r>
+              <w:rPr>
+                <w:sz w:val="24"/>
+                <w:szCs w:val="24"/>
+                <w:lang w:val="en-GB"/>
+              </w:rPr>
+              <w:t>bestandteil</w:t>
+            </w:r>
+            <w:proofErr w:type="spellEnd"/>
+            <w:r>
+              <w:rPr>
+                <w:sz w:val="24"/>
+                <w:szCs w:val="24"/>
+                <w:lang w:val="en-GB"/>
+              </w:rPr>
+              <w:t xml:space="preserve"> von: </w:t>
             </w:r>
             <w:r>
               <w:rPr>
@@ -7274,8 +7724,13 @@
       <w:r>
         <w:t xml:space="preserve">: </w:t>
       </w:r>
-      <w:r>
-        <w:t>Ubiquitous Language</w:t>
+      <w:proofErr w:type="spellStart"/>
+      <w:r>
+        <w:t>Ubiquitous</w:t>
+      </w:r>
+      <w:proofErr w:type="spellEnd"/>
+      <w:r>
+        <w:t xml:space="preserve"> Language</w:t>
       </w:r>
       <w:r>
         <w:t xml:space="preserve"> für die</w:t>
@@ -7502,8 +7957,13 @@
       <w:r>
         <w:t xml:space="preserve">: </w:t>
       </w:r>
-      <w:r>
-        <w:t>Ubiquitous Language</w:t>
+      <w:proofErr w:type="spellStart"/>
+      <w:r>
+        <w:t>Ubiquitous</w:t>
+      </w:r>
+      <w:proofErr w:type="spellEnd"/>
+      <w:r>
+        <w:t xml:space="preserve"> Language</w:t>
       </w:r>
       <w:r>
         <w:t xml:space="preserve"> für die </w:t>
@@ -7534,6 +7994,7 @@
       <w:r>
         <w:t xml:space="preserve"> der </w:t>
       </w:r>
+      <w:proofErr w:type="spellStart"/>
       <w:r>
         <w:rPr>
           <w:i/>
@@ -7541,7 +8002,11 @@
         <w:t>Person</w:t>
       </w:r>
       <w:r>
-        <w:t>s.</w:t>
+        <w:t>s</w:t>
+      </w:r>
+      <w:proofErr w:type="spellEnd"/>
+      <w:r>
+        <w:t>.</w:t>
       </w:r>
       <w:r>
         <w:t xml:space="preserve"> Während eines </w:t>
@@ -7555,6 +8020,7 @@
       <w:r>
         <w:t xml:space="preserve">s wissen die </w:t>
       </w:r>
+      <w:proofErr w:type="spellStart"/>
       <w:r>
         <w:rPr>
           <w:i/>
@@ -7562,7 +8028,11 @@
         <w:t>Person</w:t>
       </w:r>
       <w:r>
-        <w:t xml:space="preserve">s nicht, von wem die gegnerischen </w:t>
+        <w:t>s</w:t>
+      </w:r>
+      <w:proofErr w:type="spellEnd"/>
+      <w:r>
+        <w:t xml:space="preserve"> nicht, von wem die gegnerischen </w:t>
       </w:r>
       <w:r>
         <w:rPr>
@@ -7601,11 +8071,19 @@
       <w:r>
         <w:t xml:space="preserve"> Spiel </w:t>
       </w:r>
+      <w:proofErr w:type="spellStart"/>
       <w:r>
         <w:rPr>
           <w:i/>
         </w:rPr>
-        <w:t>Weeping Snake</w:t>
+        <w:t>Weeping</w:t>
+      </w:r>
+      <w:proofErr w:type="spellEnd"/>
+      <w:r>
+        <w:rPr>
+          <w:i/>
+        </w:rPr>
+        <w:t xml:space="preserve"> Snake</w:t>
       </w:r>
       <w:r>
         <w:t xml:space="preserve"> um ein abgeschlossenes System handelt, wird kein Kontext</w:t>
@@ -7708,11 +8186,19 @@
                 <w:szCs w:val="24"/>
               </w:rPr>
             </w:pPr>
+            <w:proofErr w:type="spellStart"/>
             <w:r>
               <w:rPr>
                 <w:i/>
               </w:rPr>
-              <w:t xml:space="preserve">Shared Kernel </w:t>
+              <w:t>Shared</w:t>
+            </w:r>
+            <w:proofErr w:type="spellEnd"/>
+            <w:r>
+              <w:rPr>
+                <w:i/>
+              </w:rPr>
+              <w:t xml:space="preserve"> Kernel </w:t>
             </w:r>
           </w:p>
         </w:tc>
@@ -7751,11 +8237,19 @@
                 <w:i/>
               </w:rPr>
             </w:pPr>
+            <w:proofErr w:type="spellStart"/>
             <w:r>
               <w:rPr>
                 <w:i/>
               </w:rPr>
-              <w:t>Shared Kernel</w:t>
+              <w:t>Shared</w:t>
+            </w:r>
+            <w:proofErr w:type="spellEnd"/>
+            <w:r>
+              <w:rPr>
+                <w:i/>
+              </w:rPr>
+              <w:t xml:space="preserve"> Kernel</w:t>
             </w:r>
           </w:p>
         </w:tc>
@@ -7796,11 +8290,19 @@
       <w:r>
         <w:t xml:space="preserve">Das Beziehungsmuster </w:t>
       </w:r>
+      <w:proofErr w:type="spellStart"/>
       <w:r>
         <w:rPr>
           <w:i/>
         </w:rPr>
-        <w:t>Shared Kernel</w:t>
+        <w:t>Shared</w:t>
+      </w:r>
+      <w:proofErr w:type="spellEnd"/>
+      <w:r>
+        <w:rPr>
+          <w:i/>
+        </w:rPr>
+        <w:t xml:space="preserve"> Kernel</w:t>
       </w:r>
       <w:r>
         <w:t xml:space="preserve"> wird in diesem Fall verwendet, da das gemeinsame Teilmodell das Spiel an sich ist und sich somit eine zusätzliche Trennung nicht lohnt.</w:t>
@@ -7831,14 +8333,24 @@
       </w:pPr>
       <w:bookmarkStart w:id="22" w:name="_Toc72574804"/>
       <w:bookmarkEnd w:id="21"/>
+      <w:proofErr w:type="spellStart"/>
       <w:r>
         <w:t>Entities</w:t>
       </w:r>
       <w:bookmarkEnd w:id="22"/>
+      <w:proofErr w:type="spellEnd"/>
     </w:p>
     <w:p>
       <w:r>
-        <w:t xml:space="preserve">Die verwendeten Entities sind </w:t>
+        <w:t xml:space="preserve">Die verwendeten </w:t>
+      </w:r>
+      <w:proofErr w:type="spellStart"/>
+      <w:r>
+        <w:t>Entities</w:t>
+      </w:r>
+      <w:proofErr w:type="spellEnd"/>
+      <w:r>
+        <w:t xml:space="preserve"> sind </w:t>
       </w:r>
       <w:r>
         <w:rPr>
@@ -7938,7 +8450,7 @@
       <w:r>
         <w:t xml:space="preserve">Mit Commit </w:t>
       </w:r>
-      <w:hyperlink r:id="rId29" w:history="1">
+      <w:hyperlink r:id="rId28" w:history="1">
         <w:r>
           <w:rPr>
             <w:rStyle w:val="Hyperlink"/>
@@ -7989,12 +8501,14 @@
       <w:r>
         <w:t xml:space="preserve"> &amp; </w:t>
       </w:r>
+      <w:proofErr w:type="spellStart"/>
       <w:r>
         <w:rPr>
           <w:rStyle w:val="codeZchn"/>
         </w:rPr>
         <w:t>GetHashCode</w:t>
       </w:r>
+      <w:proofErr w:type="spellEnd"/>
       <w:r>
         <w:t>).</w:t>
       </w:r>
@@ -8113,7 +8627,15 @@
         <w:t>.</w:t>
       </w:r>
       <w:r>
-        <w:t xml:space="preserve"> Die folgende Abbildung zeigt für die drei beschriebenen Entities </w:t>
+        <w:t xml:space="preserve"> Die folgende Abbildung zeigt für die drei beschriebenen </w:t>
+      </w:r>
+      <w:proofErr w:type="spellStart"/>
+      <w:r>
+        <w:t>Entities</w:t>
+      </w:r>
+      <w:proofErr w:type="spellEnd"/>
+      <w:r>
+        <w:t xml:space="preserve"> </w:t>
       </w:r>
       <w:r>
         <w:t>jeweils das UML-</w:t>
@@ -8126,7 +8648,15 @@
         <w:t xml:space="preserve"> </w:t>
       </w:r>
       <w:r>
-        <w:t xml:space="preserve">Das Herz-Symbol steht für den Zugriffsmodifizierer </w:t>
+        <w:t xml:space="preserve">Das Herz-Symbol steht für den </w:t>
+      </w:r>
+      <w:proofErr w:type="spellStart"/>
+      <w:r>
+        <w:t>Zugriffsmodifizierer</w:t>
+      </w:r>
+      <w:proofErr w:type="spellEnd"/>
+      <w:r>
+        <w:t xml:space="preserve"> </w:t>
       </w:r>
       <w:r>
         <w:rPr>
@@ -8183,7 +8713,7 @@
                     <pic:cNvPicPr/>
                   </pic:nvPicPr>
                   <pic:blipFill>
-                    <a:blip r:embed="rId30"/>
+                    <a:blip r:embed="rId29"/>
                     <a:stretch>
                       <a:fillRect/>
                     </a:stretch>
@@ -8231,16 +8761,29 @@
         <w:fldChar w:fldCharType="end"/>
       </w:r>
       <w:r>
-        <w:t>: UML-Klassendiagramm der Entities</w:t>
+        <w:t xml:space="preserve">: UML-Klassendiagramm der </w:t>
+      </w:r>
+      <w:proofErr w:type="spellStart"/>
+      <w:r>
+        <w:t>Entities</w:t>
       </w:r>
       <w:bookmarkEnd w:id="23"/>
+      <w:proofErr w:type="spellEnd"/>
     </w:p>
     <w:p>
       <w:r>
         <w:t>Unter anderem d</w:t>
       </w:r>
       <w:r>
-        <w:t>ieser unstrukturierte Aufbau der Entities wird im Rahmen dieser Arbeit in den folgenden Kapiteln durch das Anwenden verschiedener Techniken korrigiert.</w:t>
+        <w:t xml:space="preserve">ieser unstrukturierte Aufbau der </w:t>
+      </w:r>
+      <w:proofErr w:type="spellStart"/>
+      <w:r>
+        <w:t>Entities</w:t>
+      </w:r>
+      <w:proofErr w:type="spellEnd"/>
+      <w:r>
+        <w:t xml:space="preserve"> wird im Rahmen dieser Arbeit in den folgenden Kapiteln durch das Anwenden verschiedener Techniken korrigiert.</w:t>
       </w:r>
     </w:p>
     <w:p>
@@ -8273,6 +8816,7 @@
       <w:r>
         <w:t>gibt es für den Einsatz von Value Objects neben der Klasse (</w:t>
       </w:r>
+      <w:proofErr w:type="spellStart"/>
       <w:r>
         <w:rPr>
           <w:rFonts w:ascii="Consolas" w:hAnsi="Consolas"/>
@@ -8281,9 +8825,11 @@
         </w:rPr>
         <w:t>class</w:t>
       </w:r>
+      <w:proofErr w:type="spellEnd"/>
       <w:r>
         <w:t>) die Struktur (</w:t>
       </w:r>
+      <w:proofErr w:type="spellStart"/>
       <w:r>
         <w:rPr>
           <w:rFonts w:ascii="Consolas" w:hAnsi="Consolas"/>
@@ -8292,6 +8838,7 @@
         </w:rPr>
         <w:t>struct</w:t>
       </w:r>
+      <w:proofErr w:type="spellEnd"/>
       <w:r>
         <w:t>). Dieser Typ erzwingt die Einhaltung der Eigenschaften (unveränderlich, gleich bei selbem Wert, …) der Value Objects.</w:t>
       </w:r>
@@ -8382,6 +8929,7 @@
                 <w:szCs w:val="24"/>
               </w:rPr>
             </w:pPr>
+            <w:proofErr w:type="spellStart"/>
             <w:r>
               <w:rPr>
                 <w:rFonts w:ascii="Consolas" w:hAnsi="Consolas"/>
@@ -8391,6 +8939,7 @@
               </w:rPr>
               <w:t>PlayerRange</w:t>
             </w:r>
+            <w:proofErr w:type="spellEnd"/>
           </w:p>
         </w:tc>
         <w:tc>
@@ -8417,7 +8966,23 @@
                 <w:sz w:val="24"/>
                 <w:szCs w:val="24"/>
               </w:rPr>
-              <w:t xml:space="preserve">Bestimmt wie viele Spieler (min, max) an einem </w:t>
+              <w:t xml:space="preserve">Bestimmt wie viele Spieler (min, </w:t>
+            </w:r>
+            <w:proofErr w:type="spellStart"/>
+            <w:r>
+              <w:rPr>
+                <w:sz w:val="24"/>
+                <w:szCs w:val="24"/>
+              </w:rPr>
+              <w:t>max</w:t>
+            </w:r>
+            <w:proofErr w:type="spellEnd"/>
+            <w:r>
+              <w:rPr>
+                <w:sz w:val="24"/>
+                <w:szCs w:val="24"/>
+              </w:rPr>
+              <w:t xml:space="preserve">) an einem </w:t>
             </w:r>
             <w:r>
               <w:rPr>
@@ -8475,8 +9040,17 @@
                 <w:sz w:val="24"/>
                 <w:szCs w:val="24"/>
               </w:rPr>
-              <w:t>Validiert, dass min &gt;= max</w:t>
+              <w:t xml:space="preserve">Validiert, dass min &gt;= </w:t>
             </w:r>
+            <w:proofErr w:type="spellStart"/>
+            <w:r>
+              <w:rPr>
+                <w:sz w:val="24"/>
+                <w:szCs w:val="24"/>
+              </w:rPr>
+              <w:t>max</w:t>
+            </w:r>
+            <w:proofErr w:type="spellEnd"/>
           </w:p>
         </w:tc>
       </w:tr>
@@ -8502,6 +9076,7 @@
                 <w:vertAlign w:val="superscript"/>
               </w:rPr>
             </w:pPr>
+            <w:proofErr w:type="spellStart"/>
             <w:r>
               <w:rPr>
                 <w:rFonts w:ascii="Consolas" w:hAnsi="Consolas"/>
@@ -8511,6 +9086,7 @@
               </w:rPr>
               <w:t>BoardDimensions</w:t>
             </w:r>
+            <w:proofErr w:type="spellEnd"/>
           </w:p>
         </w:tc>
         <w:tc>
@@ -8594,7 +9170,7 @@
               </w:rPr>
               <w:t xml:space="preserve">Validierung (Größe je Seite mindestens 5) mit Commit </w:t>
             </w:r>
-            <w:hyperlink r:id="rId31" w:history="1">
+            <w:hyperlink r:id="rId30" w:history="1">
               <w:r>
                 <w:rPr>
                   <w:rStyle w:val="Hyperlink"/>
@@ -8643,6 +9219,7 @@
                 <w:szCs w:val="24"/>
               </w:rPr>
             </w:pPr>
+            <w:proofErr w:type="spellStart"/>
             <w:r>
               <w:rPr>
                 <w:rFonts w:ascii="Consolas" w:hAnsi="Consolas"/>
@@ -8650,7 +9227,17 @@
                 <w:sz w:val="24"/>
                 <w:szCs w:val="24"/>
               </w:rPr>
-              <w:t xml:space="preserve">GameCoordinate </w:t>
+              <w:t>GameCoordinate</w:t>
+            </w:r>
+            <w:proofErr w:type="spellEnd"/>
+            <w:r>
+              <w:rPr>
+                <w:rFonts w:ascii="Consolas" w:hAnsi="Consolas"/>
+                <w:b/>
+                <w:sz w:val="24"/>
+                <w:szCs w:val="24"/>
+              </w:rPr>
+              <w:t xml:space="preserve"> </w:t>
             </w:r>
           </w:p>
         </w:tc>
@@ -8810,6 +9397,7 @@
                 <w:szCs w:val="24"/>
               </w:rPr>
             </w:pPr>
+            <w:proofErr w:type="spellStart"/>
             <w:r>
               <w:rPr>
                 <w:rFonts w:ascii="Consolas" w:hAnsi="Consolas"/>
@@ -8819,6 +9407,7 @@
               </w:rPr>
               <w:t>PlayerDirection</w:t>
             </w:r>
+            <w:proofErr w:type="spellEnd"/>
           </w:p>
         </w:tc>
         <w:tc>
@@ -8900,7 +9489,23 @@
                 <w:sz w:val="24"/>
                 <w:szCs w:val="24"/>
               </w:rPr>
-              <w:t>Unveränderlich, da eine Richtung immer die gleiche Reichtung bleibt</w:t>
+              <w:t xml:space="preserve">Unveränderlich, da eine Richtung immer die gleiche </w:t>
+            </w:r>
+            <w:proofErr w:type="spellStart"/>
+            <w:r>
+              <w:rPr>
+                <w:sz w:val="24"/>
+                <w:szCs w:val="24"/>
+              </w:rPr>
+              <w:t>Reichtung</w:t>
+            </w:r>
+            <w:proofErr w:type="spellEnd"/>
+            <w:r>
+              <w:rPr>
+                <w:sz w:val="24"/>
+                <w:szCs w:val="24"/>
+              </w:rPr>
+              <w:t xml:space="preserve"> bleibt</w:t>
             </w:r>
           </w:p>
           <w:p>
@@ -8970,6 +9575,7 @@
                 <w:szCs w:val="24"/>
               </w:rPr>
             </w:pPr>
+            <w:proofErr w:type="spellStart"/>
             <w:r>
               <w:rPr>
                 <w:rFonts w:ascii="Consolas" w:hAnsi="Consolas"/>
@@ -8979,6 +9585,7 @@
               </w:rPr>
               <w:t>PlayerOrientation</w:t>
             </w:r>
+            <w:proofErr w:type="spellEnd"/>
           </w:p>
         </w:tc>
         <w:tc>
@@ -9010,6 +9617,7 @@
               </w:rPr>
               <w:t xml:space="preserve">Vereint </w:t>
             </w:r>
+            <w:proofErr w:type="spellStart"/>
             <w:r>
               <w:rPr>
                 <w:rFonts w:ascii="Consolas" w:hAnsi="Consolas"/>
@@ -9018,6 +9626,7 @@
               </w:rPr>
               <w:t>GameCoordinate</w:t>
             </w:r>
+            <w:proofErr w:type="spellEnd"/>
             <w:r>
               <w:rPr>
                 <w:sz w:val="22"/>
@@ -9032,6 +9641,7 @@
               </w:rPr>
               <w:t xml:space="preserve">und </w:t>
             </w:r>
+            <w:proofErr w:type="spellStart"/>
             <w:r>
               <w:rPr>
                 <w:rFonts w:ascii="Consolas" w:hAnsi="Consolas"/>
@@ -9040,6 +9650,7 @@
               </w:rPr>
               <w:t>PlayerDirection</w:t>
             </w:r>
+            <w:proofErr w:type="spellEnd"/>
           </w:p>
         </w:tc>
       </w:tr>
@@ -9153,6 +9764,7 @@
                 <w:szCs w:val="24"/>
               </w:rPr>
             </w:pPr>
+            <w:proofErr w:type="spellStart"/>
             <w:r>
               <w:rPr>
                 <w:rFonts w:ascii="Consolas" w:hAnsi="Consolas"/>
@@ -9162,6 +9774,7 @@
               </w:rPr>
               <w:t>GameDistance</w:t>
             </w:r>
+            <w:proofErr w:type="spellEnd"/>
           </w:p>
         </w:tc>
         <w:tc>
@@ -9313,7 +9926,15 @@
         <w:fldChar w:fldCharType="end"/>
       </w:r>
       <w:r>
-        <w:t xml:space="preserve">) dargestellte UML-Diagramm betrachtet. Die Zusammenfassung in Funktionseinheiten stellt hier schon die Bildung der Aggregates dar. In der folgenden Tabelle sind die Aggregate Root Entities aufgeführt. </w:t>
+        <w:t xml:space="preserve">) dargestellte UML-Diagramm betrachtet. Die Zusammenfassung in Funktionseinheiten stellt hier schon die Bildung der Aggregates dar. In der folgenden Tabelle sind die Aggregate Root </w:t>
+      </w:r>
+      <w:proofErr w:type="spellStart"/>
+      <w:r>
+        <w:t>Entities</w:t>
+      </w:r>
+      <w:proofErr w:type="spellEnd"/>
+      <w:r>
+        <w:t xml:space="preserve"> aufgeführt. </w:t>
       </w:r>
     </w:p>
     <w:tbl>
@@ -9403,6 +10024,7 @@
                 <w:szCs w:val="28"/>
               </w:rPr>
             </w:pPr>
+            <w:proofErr w:type="spellStart"/>
             <w:r>
               <w:rPr>
                 <w:sz w:val="28"/>
@@ -9410,6 +10032,7 @@
               </w:rPr>
               <w:t>PersonDatabase</w:t>
             </w:r>
+            <w:proofErr w:type="spellEnd"/>
           </w:p>
         </w:tc>
       </w:tr>
@@ -9481,6 +10104,7 @@
                 <w:szCs w:val="28"/>
               </w:rPr>
             </w:pPr>
+            <w:proofErr w:type="spellStart"/>
             <w:r>
               <w:rPr>
                 <w:sz w:val="28"/>
@@ -9488,6 +10112,7 @@
               </w:rPr>
               <w:t>GameController</w:t>
             </w:r>
+            <w:proofErr w:type="spellEnd"/>
           </w:p>
         </w:tc>
       </w:tr>
@@ -9559,6 +10184,7 @@
                 <w:szCs w:val="28"/>
               </w:rPr>
             </w:pPr>
+            <w:proofErr w:type="spellStart"/>
             <w:r>
               <w:rPr>
                 <w:sz w:val="28"/>
@@ -9566,6 +10192,7 @@
               </w:rPr>
               <w:t>Game.Board</w:t>
             </w:r>
+            <w:proofErr w:type="spellEnd"/>
           </w:p>
         </w:tc>
       </w:tr>
@@ -9599,6 +10226,7 @@
                 <w:szCs w:val="28"/>
               </w:rPr>
             </w:pPr>
+            <w:proofErr w:type="spellStart"/>
             <w:r>
               <w:rPr>
                 <w:sz w:val="28"/>
@@ -9620,6 +10248,7 @@
               </w:rPr>
               <w:t>uterPlayer</w:t>
             </w:r>
+            <w:proofErr w:type="spellEnd"/>
           </w:p>
         </w:tc>
       </w:tr>
@@ -9651,9 +10280,14 @@
         <w:fldChar w:fldCharType="end"/>
       </w:r>
       <w:r>
-        <w:t>: Aggregates und Root Entities</w:t>
+        <w:t xml:space="preserve">: Aggregates und Root </w:t>
+      </w:r>
+      <w:proofErr w:type="spellStart"/>
+      <w:r>
+        <w:t>Entities</w:t>
       </w:r>
       <w:bookmarkEnd w:id="27"/>
+      <w:proofErr w:type="spellEnd"/>
     </w:p>
     <w:p>
       <w:r>
@@ -9682,23 +10316,28 @@
       <w:pPr>
         <w:pStyle w:val="berschrift3"/>
       </w:pPr>
+      <w:proofErr w:type="spellStart"/>
       <w:r>
         <w:t>Repositories</w:t>
       </w:r>
+      <w:proofErr w:type="spellEnd"/>
     </w:p>
     <w:p>
       <w:r>
         <w:t xml:space="preserve">In der Anwendung </w:t>
       </w:r>
+      <w:proofErr w:type="spellStart"/>
       <w:r>
         <w:rPr>
           <w:i/>
         </w:rPr>
         <w:t>WeepingSnake</w:t>
       </w:r>
+      <w:proofErr w:type="spellEnd"/>
       <w:r>
         <w:t xml:space="preserve"> werden lediglich </w:t>
       </w:r>
+      <w:proofErr w:type="spellStart"/>
       <w:r>
         <w:rPr>
           <w:i/>
@@ -9706,7 +10345,19 @@
         <w:t>Person</w:t>
       </w:r>
       <w:r>
-        <w:t xml:space="preserve">s persisitiert, sodass </w:t>
+        <w:t>s</w:t>
+      </w:r>
+      <w:proofErr w:type="spellEnd"/>
+      <w:r>
+        <w:t xml:space="preserve"> </w:t>
+      </w:r>
+      <w:proofErr w:type="spellStart"/>
+      <w:r>
+        <w:t>persisitiert</w:t>
+      </w:r>
+      <w:proofErr w:type="spellEnd"/>
+      <w:r>
+        <w:t xml:space="preserve">, sodass </w:t>
       </w:r>
       <w:r>
         <w:t xml:space="preserve">nur für </w:t>
@@ -9745,14 +10396,24 @@
         <w:t xml:space="preserve"> auf persistierte</w:t>
       </w:r>
       <w:r>
-        <w:t xml:space="preserve"> Entities erfolgt über die Klasse </w:t>
-      </w:r>
+        <w:t xml:space="preserve"> </w:t>
+      </w:r>
+      <w:proofErr w:type="spellStart"/>
+      <w:r>
+        <w:t>Entities</w:t>
+      </w:r>
+      <w:proofErr w:type="spellEnd"/>
+      <w:r>
+        <w:t xml:space="preserve"> erfolgt über die Klasse </w:t>
+      </w:r>
+      <w:proofErr w:type="spellStart"/>
       <w:r>
         <w:rPr>
           <w:rStyle w:val="codeZchn"/>
         </w:rPr>
         <w:t>PersonDatabase</w:t>
       </w:r>
+      <w:proofErr w:type="spellEnd"/>
       <w:r>
         <w:t xml:space="preserve"> sowie über die Entity </w:t>
       </w:r>
@@ -9791,7 +10452,15 @@
         <w:t xml:space="preserve">Aggregate nicht korrekt ist. </w:t>
       </w:r>
       <w:r>
-        <w:t>In den folgenden Kapiteln wird daher das Accountverwaltung-Aggregate korrigiert, sodass der zugriff nur über das Aggregate Root erfolgt und dieses auf ein einzelnes Repository zugreift, um persistierte Daten abzufragen.</w:t>
+        <w:t xml:space="preserve">In den folgenden Kapiteln wird daher das Accountverwaltung-Aggregate korrigiert, sodass der </w:t>
+      </w:r>
+      <w:proofErr w:type="spellStart"/>
+      <w:r>
+        <w:t>zugriff</w:t>
+      </w:r>
+      <w:proofErr w:type="spellEnd"/>
+      <w:r>
+        <w:t xml:space="preserve"> nur über das Aggregate Root erfolgt und dieses auf ein einzelnes Repository zugreift, um persistierte Daten abzufragen.</w:t>
       </w:r>
     </w:p>
     <w:p/>
@@ -9971,6 +10640,7 @@
       <w:r>
         <w:t xml:space="preserve">Es gibt verschiedene Arten von Computerspielern, welche über das Interface </w:t>
       </w:r>
+      <w:proofErr w:type="spellStart"/>
       <w:r>
         <w:rPr>
           <w:rStyle w:val="codeZchn"/>
@@ -9983,6 +10653,7 @@
         </w:rPr>
         <w:t>omputerPlayer</w:t>
       </w:r>
+      <w:proofErr w:type="spellEnd"/>
       <w:r>
         <w:rPr>
           <w:rStyle w:val="codeZchn"/>
@@ -10072,7 +10743,7 @@
                     </pic:cNvPicPr>
                   </pic:nvPicPr>
                   <pic:blipFill>
-                    <a:blip r:embed="rId32">
+                    <a:blip r:embed="rId31">
                       <a:extLst>
                         <a:ext uri="{28A0092B-C50C-407E-A947-70E740481C1C}">
                           <a14:useLocalDpi xmlns:a14="http://schemas.microsoft.com/office/drawing/2010/main" val="0"/>
@@ -10247,12 +10918,14 @@
       <w:r>
         <w:t xml:space="preserve">auf die </w:t>
       </w:r>
+      <w:proofErr w:type="spellStart"/>
       <w:r>
         <w:rPr>
           <w:rStyle w:val="codeZchn"/>
         </w:rPr>
         <w:t>ControlledPlayer</w:t>
       </w:r>
+      <w:proofErr w:type="spellEnd"/>
       <w:r>
         <w:t xml:space="preserve">-Eigenschaft zugreifen. </w:t>
       </w:r>
@@ -10286,7 +10959,7 @@
                     </pic:cNvPicPr>
                   </pic:nvPicPr>
                   <pic:blipFill>
-                    <a:blip r:embed="rId33">
+                    <a:blip r:embed="rId32">
                       <a:extLst>
                         <a:ext uri="{28A0092B-C50C-407E-A947-70E740481C1C}">
                           <a14:useLocalDpi xmlns:a14="http://schemas.microsoft.com/office/drawing/2010/main" val="0"/>
@@ -10390,20 +11063,30 @@
       <w:r>
         <w:t xml:space="preserve">Klasse </w:t>
       </w:r>
+      <w:proofErr w:type="spellStart"/>
       <w:r>
         <w:rPr>
           <w:rStyle w:val="codeZchn"/>
         </w:rPr>
         <w:t>CreateComputerPlayer</w:t>
       </w:r>
+      <w:proofErr w:type="spellEnd"/>
       <w:r>
         <w:t xml:space="preserve">. Durch deren Methode </w:t>
       </w:r>
+      <w:proofErr w:type="spellStart"/>
       <w:r>
         <w:rPr>
           <w:rStyle w:val="codeZchn"/>
         </w:rPr>
-        <w:t>CreateForGame(Game game)</w:t>
+        <w:t>CreateForGame</w:t>
+      </w:r>
+      <w:proofErr w:type="spellEnd"/>
+      <w:r>
+        <w:rPr>
+          <w:rStyle w:val="codeZchn"/>
+        </w:rPr>
+        <w:t>(Game game)</w:t>
       </w:r>
       <w:r>
         <w:t xml:space="preserve"> wird die Zufallsauswahl und Initialisierung von Computerspieler und Player übernommen. An dem UML-Klassendiagramm ist somit </w:t>
@@ -10444,7 +11127,7 @@
                     </pic:cNvPicPr>
                   </pic:nvPicPr>
                   <pic:blipFill>
-                    <a:blip r:embed="rId34">
+                    <a:blip r:embed="rId33">
                       <a:extLst>
                         <a:ext uri="{28A0092B-C50C-407E-A947-70E740481C1C}">
                           <a14:useLocalDpi xmlns:a14="http://schemas.microsoft.com/office/drawing/2010/main" val="0"/>
@@ -10560,12 +11243,14 @@
       <w:r>
         <w:t xml:space="preserve"> als Direktor und verwendet </w:t>
       </w:r>
+      <w:proofErr w:type="spellStart"/>
       <w:r>
         <w:rPr>
           <w:rStyle w:val="codeZchn"/>
         </w:rPr>
         <w:t>CreateComputerPlayer</w:t>
       </w:r>
+      <w:proofErr w:type="spellEnd"/>
       <w:r>
         <w:t xml:space="preserve"> als Erbauer. Dieser Erbauer wiederum übernimmt die Verantwortung, dass der </w:t>
       </w:r>
@@ -10578,12 +11263,14 @@
       <w:r>
         <w:t xml:space="preserve"> und der </w:t>
       </w:r>
+      <w:proofErr w:type="spellStart"/>
       <w:r>
         <w:rPr>
           <w:rStyle w:val="codeZchn"/>
         </w:rPr>
         <w:t>IComputerPlayer</w:t>
       </w:r>
+      <w:proofErr w:type="spellEnd"/>
       <w:r>
         <w:t xml:space="preserve"> korrekt initialisiert und dem </w:t>
       </w:r>
@@ -10611,7 +11298,7 @@
         </w:rPr>
         <w:t xml:space="preserve">Die Änderungen erfolgten mit Commit </w:t>
       </w:r>
-      <w:hyperlink r:id="rId35" w:history="1">
+      <w:hyperlink r:id="rId34" w:history="1">
         <w:r>
           <w:rPr>
             <w:rStyle w:val="Hyperlink"/>
@@ -10628,7 +11315,7 @@
         </w:rPr>
         <w:t xml:space="preserve"> &amp; </w:t>
       </w:r>
-      <w:hyperlink r:id="rId36" w:history="1">
+      <w:hyperlink r:id="rId35" w:history="1">
         <w:r>
           <w:rPr>
             <w:rStyle w:val="Hyperlink"/>
@@ -10661,7 +11348,7 @@
         </w:rPr>
         <w:t xml:space="preserve"> &amp; </w:t>
       </w:r>
-      <w:hyperlink r:id="rId37" w:history="1">
+      <w:hyperlink r:id="rId36" w:history="1">
         <w:r>
           <w:rPr>
             <w:rStyle w:val="Hyperlink"/>
@@ -10678,7 +11365,7 @@
         </w:rPr>
         <w:t xml:space="preserve"> &amp; </w:t>
       </w:r>
-      <w:hyperlink r:id="rId38" w:history="1">
+      <w:hyperlink r:id="rId37" w:history="1">
         <w:r>
           <w:rPr>
             <w:rStyle w:val="Hyperlink"/>
@@ -10695,7 +11382,7 @@
         </w:rPr>
         <w:t xml:space="preserve"> &amp; </w:t>
       </w:r>
-      <w:hyperlink r:id="rId39" w:history="1">
+      <w:hyperlink r:id="rId38" w:history="1">
         <w:r>
           <w:rPr>
             <w:rStyle w:val="Hyperlink"/>
@@ -10734,7 +11421,7 @@
                     </pic:cNvPicPr>
                   </pic:nvPicPr>
                   <pic:blipFill>
-                    <a:blip r:embed="rId40">
+                    <a:blip r:embed="rId39">
                       <a:extLst>
                         <a:ext uri="{28A0092B-C50C-407E-A947-70E740481C1C}">
                           <a14:useLocalDpi xmlns:a14="http://schemas.microsoft.com/office/drawing/2010/main" val="0"/>
@@ -10829,12 +11516,14 @@
         <w:lastRenderedPageBreak/>
         <w:t>Änderungen hinter (</w:t>
       </w:r>
+      <w:proofErr w:type="spellStart"/>
       <w:r>
         <w:rPr>
           <w:i/>
         </w:rPr>
         <w:t>Application</w:t>
       </w:r>
+      <w:proofErr w:type="spellEnd"/>
       <w:r>
         <w:t>-Schicht</w:t>
       </w:r>
@@ -10946,23 +11635,35 @@
       <w:r>
         <w:t xml:space="preserve">Als Klasse der Adapterschicht wird der </w:t>
       </w:r>
+      <w:proofErr w:type="spellStart"/>
       <w:r>
         <w:rPr>
           <w:rStyle w:val="codeZchn"/>
         </w:rPr>
         <w:t>GameController</w:t>
       </w:r>
+      <w:proofErr w:type="spellEnd"/>
       <w:r>
         <w:t xml:space="preserve"> des WebService (</w:t>
       </w:r>
+      <w:proofErr w:type="spellStart"/>
       <w:r>
         <w:rPr>
           <w:rStyle w:val="codeZchn"/>
         </w:rPr>
         <w:t>WeepingSnake.WebService</w:t>
       </w:r>
-      <w:r>
-        <w:t>) betrachtet. Diese Klasse erlaubt es, dass über WebRequests auf das Game-Backend zugegriffen werden kann.</w:t>
+      <w:proofErr w:type="spellEnd"/>
+      <w:r>
+        <w:t xml:space="preserve">) betrachtet. Diese Klasse erlaubt es, dass über </w:t>
+      </w:r>
+      <w:proofErr w:type="spellStart"/>
+      <w:r>
+        <w:t>WebRequests</w:t>
+      </w:r>
+      <w:proofErr w:type="spellEnd"/>
+      <w:r>
+        <w:t xml:space="preserve"> auf das Game-Backend zugegriffen werden kann.</w:t>
       </w:r>
       <w:r>
         <w:t xml:space="preserve"> Damit die Klasse den Anforderungen der Adapterschicht gerecht wird, wurden Mappings der internen Datentypen auf einfache Strukturen abgebildet. </w:t>
@@ -10991,6 +11692,7 @@
         </w:rPr>
         <w:t xml:space="preserve">Methode: </w:t>
       </w:r>
+      <w:proofErr w:type="spellStart"/>
       <w:r>
         <w:rPr>
           <w:u w:val="single"/>
@@ -10998,6 +11700,7 @@
         </w:rPr>
         <w:t>GetGameState</w:t>
       </w:r>
+      <w:proofErr w:type="spellEnd"/>
     </w:p>
     <w:p>
       <w:pPr>
@@ -12187,7 +12890,7 @@
         </w:rPr>
         <w:t xml:space="preserve">Die Änderungen erfolgten mit Commit </w:t>
       </w:r>
-      <w:hyperlink r:id="rId41" w:history="1">
+      <w:hyperlink r:id="rId40" w:history="1">
         <w:r>
           <w:rPr>
             <w:rStyle w:val="Hyperlink"/>
@@ -12204,7 +12907,7 @@
         </w:rPr>
         <w:t xml:space="preserve"> und </w:t>
       </w:r>
-      <w:hyperlink r:id="rId42" w:history="1">
+      <w:hyperlink r:id="rId41" w:history="1">
         <w:r>
           <w:rPr>
             <w:rStyle w:val="Hyperlink"/>
@@ -12234,12 +12937,14 @@
       <w:r>
         <w:t xml:space="preserve">Somit wird der aktuelle Status des Spielers (erreichte Punkte und </w:t>
       </w:r>
+      <w:proofErr w:type="spellStart"/>
       <w:r>
         <w:rPr>
           <w:rStyle w:val="codeZchn"/>
         </w:rPr>
         <w:t>IsAlive</w:t>
       </w:r>
+      <w:proofErr w:type="spellEnd"/>
       <w:r>
         <w:t xml:space="preserve">), die </w:t>
       </w:r>
@@ -12279,6 +12984,7 @@
         <w:lastRenderedPageBreak/>
         <w:t xml:space="preserve">Methode: </w:t>
       </w:r>
+      <w:proofErr w:type="spellStart"/>
       <w:r>
         <w:rPr>
           <w:u w:val="single"/>
@@ -12286,6 +12992,7 @@
         </w:rPr>
         <w:t>GetHighscores</w:t>
       </w:r>
+      <w:proofErr w:type="spellEnd"/>
     </w:p>
     <w:p>
       <w:pPr>
@@ -12975,7 +13682,7 @@
         </w:rPr>
         <w:t xml:space="preserve">Die Änderungen erfolgten mit Commit </w:t>
       </w:r>
-      <w:hyperlink r:id="rId43" w:history="1">
+      <w:hyperlink r:id="rId42" w:history="1">
         <w:r>
           <w:rPr>
             <w:rStyle w:val="Hyperlink"/>
@@ -14913,13 +15620,21 @@
         <w:t>über JSON übertragen werden, wird hierbei nicht über Interfaces kommuniziert. Dies ist jedoch grundsätzlich möglich, indem für die entsprechende Client-Technologie</w:t>
       </w:r>
       <w:r>
-        <w:t xml:space="preserve"> (z. B. Typ</w:t>
+        <w:t xml:space="preserve"> (z. B. </w:t>
+      </w:r>
+      <w:proofErr w:type="spellStart"/>
+      <w:r>
+        <w:t>Typ</w:t>
       </w:r>
       <w:r>
         <w:t>eS</w:t>
       </w:r>
       <w:r>
-        <w:t>cript)</w:t>
+        <w:t>cript</w:t>
+      </w:r>
+      <w:proofErr w:type="spellEnd"/>
+      <w:r>
+        <w:t>)</w:t>
       </w:r>
       <w:r>
         <w:t xml:space="preserve"> ein Interface</w:t>
@@ -15073,6 +15788,7 @@
                               </w:rPr>
                               <w:t xml:space="preserve">  </w:t>
                             </w:r>
+                            <w:proofErr w:type="spellStart"/>
                             <w:r>
                               <w:rPr>
                                 <w:rFonts w:ascii="Consolas" w:hAnsi="Consolas"/>
@@ -15083,6 +15799,7 @@
                               </w:rPr>
                               <w:t>readonly</w:t>
                             </w:r>
+                            <w:proofErr w:type="spellEnd"/>
                             <w:r>
                               <w:rPr>
                                 <w:rFonts w:ascii="Consolas" w:hAnsi="Consolas"/>
@@ -15162,6 +15879,7 @@
                               </w:rPr>
                               <w:t xml:space="preserve">  </w:t>
                             </w:r>
+                            <w:proofErr w:type="spellStart"/>
                             <w:r>
                               <w:rPr>
                                 <w:rFonts w:ascii="Consolas" w:hAnsi="Consolas"/>
@@ -15172,6 +15890,7 @@
                               </w:rPr>
                               <w:t>readonly</w:t>
                             </w:r>
+                            <w:proofErr w:type="spellEnd"/>
                             <w:r>
                               <w:rPr>
                                 <w:rFonts w:ascii="Consolas" w:hAnsi="Consolas"/>
@@ -15182,6 +15901,7 @@
                               </w:rPr>
                               <w:t xml:space="preserve"> </w:t>
                             </w:r>
+                            <w:proofErr w:type="spellStart"/>
                             <w:r>
                               <w:rPr>
                                 <w:rFonts w:ascii="Consolas" w:eastAsia="Times New Roman" w:hAnsi="Consolas" w:cs="Times New Roman"/>
@@ -15192,6 +15912,7 @@
                               </w:rPr>
                               <w:t>userName</w:t>
                             </w:r>
+                            <w:proofErr w:type="spellEnd"/>
                             <w:r>
                               <w:rPr>
                                 <w:rFonts w:ascii="Consolas" w:eastAsia="Times New Roman" w:hAnsi="Consolas" w:cs="Times New Roman"/>
@@ -15251,6 +15972,7 @@
                               </w:rPr>
                               <w:t xml:space="preserve">  </w:t>
                             </w:r>
+                            <w:proofErr w:type="spellStart"/>
                             <w:r>
                               <w:rPr>
                                 <w:rFonts w:ascii="Consolas" w:hAnsi="Consolas"/>
@@ -15261,6 +15983,7 @@
                               </w:rPr>
                               <w:t>readonly</w:t>
                             </w:r>
+                            <w:proofErr w:type="spellEnd"/>
                             <w:r>
                               <w:rPr>
                                 <w:rFonts w:ascii="Consolas" w:hAnsi="Consolas"/>
@@ -15271,6 +15994,7 @@
                               </w:rPr>
                               <w:t xml:space="preserve"> </w:t>
                             </w:r>
+                            <w:proofErr w:type="spellStart"/>
                             <w:r>
                               <w:rPr>
                                 <w:rFonts w:ascii="Consolas" w:eastAsia="Times New Roman" w:hAnsi="Consolas" w:cs="Times New Roman"/>
@@ -15291,6 +16015,7 @@
                               </w:rPr>
                               <w:t>ighscore</w:t>
                             </w:r>
+                            <w:proofErr w:type="spellEnd"/>
                             <w:r>
                               <w:rPr>
                                 <w:rFonts w:ascii="Consolas" w:eastAsia="Times New Roman" w:hAnsi="Consolas" w:cs="Times New Roman"/>
@@ -15350,6 +16075,7 @@
                               </w:rPr>
                               <w:t xml:space="preserve">  </w:t>
                             </w:r>
+                            <w:proofErr w:type="spellStart"/>
                             <w:r>
                               <w:rPr>
                                 <w:rFonts w:ascii="Consolas" w:hAnsi="Consolas"/>
@@ -15360,6 +16086,7 @@
                               </w:rPr>
                               <w:t>readonly</w:t>
                             </w:r>
+                            <w:proofErr w:type="spellEnd"/>
                             <w:r>
                               <w:rPr>
                                 <w:rFonts w:ascii="Consolas" w:hAnsi="Consolas"/>
@@ -15370,6 +16097,7 @@
                               </w:rPr>
                               <w:t xml:space="preserve"> </w:t>
                             </w:r>
+                            <w:proofErr w:type="spellStart"/>
                             <w:r>
                               <w:rPr>
                                 <w:rFonts w:ascii="Consolas" w:eastAsia="Times New Roman" w:hAnsi="Consolas" w:cs="Times New Roman"/>
@@ -15380,6 +16108,7 @@
                               </w:rPr>
                               <w:t>numberOfPlayedGames</w:t>
                             </w:r>
+                            <w:proofErr w:type="spellEnd"/>
                             <w:r>
                               <w:rPr>
                                 <w:rFonts w:ascii="Consolas" w:eastAsia="Times New Roman" w:hAnsi="Consolas" w:cs="Times New Roman"/>
@@ -15439,6 +16168,7 @@
                               </w:rPr>
                               <w:t xml:space="preserve">  </w:t>
                             </w:r>
+                            <w:proofErr w:type="spellStart"/>
                             <w:r>
                               <w:rPr>
                                 <w:rFonts w:ascii="Consolas" w:hAnsi="Consolas"/>
@@ -15449,6 +16179,7 @@
                               </w:rPr>
                               <w:t>readonly</w:t>
                             </w:r>
+                            <w:proofErr w:type="spellEnd"/>
                             <w:r>
                               <w:rPr>
                                 <w:rFonts w:ascii="Consolas" w:hAnsi="Consolas"/>
@@ -15459,6 +16190,7 @@
                               </w:rPr>
                               <w:t xml:space="preserve"> </w:t>
                             </w:r>
+                            <w:proofErr w:type="spellStart"/>
                             <w:r>
                               <w:rPr>
                                 <w:rFonts w:ascii="Consolas" w:eastAsia="Times New Roman" w:hAnsi="Consolas" w:cs="Times New Roman"/>
@@ -15469,6 +16201,7 @@
                               </w:rPr>
                               <w:t>highscoreSum</w:t>
                             </w:r>
+                            <w:proofErr w:type="spellEnd"/>
                             <w:r>
                               <w:rPr>
                                 <w:rFonts w:ascii="Consolas" w:eastAsia="Times New Roman" w:hAnsi="Consolas" w:cs="Times New Roman"/>
@@ -15630,6 +16363,7 @@
                         </w:rPr>
                         <w:t xml:space="preserve">  </w:t>
                       </w:r>
+                      <w:proofErr w:type="spellStart"/>
                       <w:r>
                         <w:rPr>
                           <w:rFonts w:ascii="Consolas" w:hAnsi="Consolas"/>
@@ -15640,6 +16374,7 @@
                         </w:rPr>
                         <w:t>readonly</w:t>
                       </w:r>
+                      <w:proofErr w:type="spellEnd"/>
                       <w:r>
                         <w:rPr>
                           <w:rFonts w:ascii="Consolas" w:hAnsi="Consolas"/>
@@ -15719,6 +16454,7 @@
                         </w:rPr>
                         <w:t xml:space="preserve">  </w:t>
                       </w:r>
+                      <w:proofErr w:type="spellStart"/>
                       <w:r>
                         <w:rPr>
                           <w:rFonts w:ascii="Consolas" w:hAnsi="Consolas"/>
@@ -15729,6 +16465,7 @@
                         </w:rPr>
                         <w:t>readonly</w:t>
                       </w:r>
+                      <w:proofErr w:type="spellEnd"/>
                       <w:r>
                         <w:rPr>
                           <w:rFonts w:ascii="Consolas" w:hAnsi="Consolas"/>
@@ -15739,6 +16476,7 @@
                         </w:rPr>
                         <w:t xml:space="preserve"> </w:t>
                       </w:r>
+                      <w:proofErr w:type="spellStart"/>
                       <w:r>
                         <w:rPr>
                           <w:rFonts w:ascii="Consolas" w:eastAsia="Times New Roman" w:hAnsi="Consolas" w:cs="Times New Roman"/>
@@ -15749,6 +16487,7 @@
                         </w:rPr>
                         <w:t>userName</w:t>
                       </w:r>
+                      <w:proofErr w:type="spellEnd"/>
                       <w:r>
                         <w:rPr>
                           <w:rFonts w:ascii="Consolas" w:eastAsia="Times New Roman" w:hAnsi="Consolas" w:cs="Times New Roman"/>
@@ -15808,6 +16547,7 @@
                         </w:rPr>
                         <w:t xml:space="preserve">  </w:t>
                       </w:r>
+                      <w:proofErr w:type="spellStart"/>
                       <w:r>
                         <w:rPr>
                           <w:rFonts w:ascii="Consolas" w:hAnsi="Consolas"/>
@@ -15818,6 +16558,7 @@
                         </w:rPr>
                         <w:t>readonly</w:t>
                       </w:r>
+                      <w:proofErr w:type="spellEnd"/>
                       <w:r>
                         <w:rPr>
                           <w:rFonts w:ascii="Consolas" w:hAnsi="Consolas"/>
@@ -15828,6 +16569,7 @@
                         </w:rPr>
                         <w:t xml:space="preserve"> </w:t>
                       </w:r>
+                      <w:proofErr w:type="spellStart"/>
                       <w:r>
                         <w:rPr>
                           <w:rFonts w:ascii="Consolas" w:eastAsia="Times New Roman" w:hAnsi="Consolas" w:cs="Times New Roman"/>
@@ -15848,6 +16590,7 @@
                         </w:rPr>
                         <w:t>ighscore</w:t>
                       </w:r>
+                      <w:proofErr w:type="spellEnd"/>
                       <w:r>
                         <w:rPr>
                           <w:rFonts w:ascii="Consolas" w:eastAsia="Times New Roman" w:hAnsi="Consolas" w:cs="Times New Roman"/>
@@ -15907,6 +16650,7 @@
                         </w:rPr>
                         <w:t xml:space="preserve">  </w:t>
                       </w:r>
+                      <w:proofErr w:type="spellStart"/>
                       <w:r>
                         <w:rPr>
                           <w:rFonts w:ascii="Consolas" w:hAnsi="Consolas"/>
@@ -15917,6 +16661,7 @@
                         </w:rPr>
                         <w:t>readonly</w:t>
                       </w:r>
+                      <w:proofErr w:type="spellEnd"/>
                       <w:r>
                         <w:rPr>
                           <w:rFonts w:ascii="Consolas" w:hAnsi="Consolas"/>
@@ -15927,6 +16672,7 @@
                         </w:rPr>
                         <w:t xml:space="preserve"> </w:t>
                       </w:r>
+                      <w:proofErr w:type="spellStart"/>
                       <w:r>
                         <w:rPr>
                           <w:rFonts w:ascii="Consolas" w:eastAsia="Times New Roman" w:hAnsi="Consolas" w:cs="Times New Roman"/>
@@ -15937,6 +16683,7 @@
                         </w:rPr>
                         <w:t>numberOfPlayedGames</w:t>
                       </w:r>
+                      <w:proofErr w:type="spellEnd"/>
                       <w:r>
                         <w:rPr>
                           <w:rFonts w:ascii="Consolas" w:eastAsia="Times New Roman" w:hAnsi="Consolas" w:cs="Times New Roman"/>
@@ -15996,6 +16743,7 @@
                         </w:rPr>
                         <w:t xml:space="preserve">  </w:t>
                       </w:r>
+                      <w:proofErr w:type="spellStart"/>
                       <w:r>
                         <w:rPr>
                           <w:rFonts w:ascii="Consolas" w:hAnsi="Consolas"/>
@@ -16006,6 +16754,7 @@
                         </w:rPr>
                         <w:t>readonly</w:t>
                       </w:r>
+                      <w:proofErr w:type="spellEnd"/>
                       <w:r>
                         <w:rPr>
                           <w:rFonts w:ascii="Consolas" w:hAnsi="Consolas"/>
@@ -16016,6 +16765,7 @@
                         </w:rPr>
                         <w:t xml:space="preserve"> </w:t>
                       </w:r>
+                      <w:proofErr w:type="spellStart"/>
                       <w:r>
                         <w:rPr>
                           <w:rFonts w:ascii="Consolas" w:eastAsia="Times New Roman" w:hAnsi="Consolas" w:cs="Times New Roman"/>
@@ -16026,6 +16776,7 @@
                         </w:rPr>
                         <w:t>highscoreSum</w:t>
                       </w:r>
+                      <w:proofErr w:type="spellEnd"/>
                       <w:r>
                         <w:rPr>
                           <w:rFonts w:ascii="Consolas" w:eastAsia="Times New Roman" w:hAnsi="Consolas" w:cs="Times New Roman"/>
@@ -16122,13 +16873,21 @@
         <w:fldChar w:fldCharType="end"/>
       </w:r>
       <w:r>
-        <w:t>: Adapter-Interface für Client mit Type</w:t>
+        <w:t xml:space="preserve">: Adapter-Interface für Client mit </w:t>
+      </w:r>
+      <w:proofErr w:type="spellStart"/>
+      <w:r>
+        <w:t>Type</w:t>
       </w:r>
       <w:r>
         <w:t>S</w:t>
       </w:r>
       <w:r>
-        <w:t>cript-Technologie</w:t>
+        <w:t>cript</w:t>
+      </w:r>
+      <w:proofErr w:type="spellEnd"/>
+      <w:r>
+        <w:t>-Technologie</w:t>
       </w:r>
       <w:bookmarkEnd w:id="36"/>
     </w:p>
@@ -16225,7 +16984,21 @@
         <w:rPr>
           <w:color w:val="FF0000"/>
         </w:rPr>
-        <w:t>Code Smells identifizieren</w:t>
+        <w:t xml:space="preserve">Code </w:t>
+      </w:r>
+      <w:proofErr w:type="spellStart"/>
+      <w:r>
+        <w:rPr>
+          <w:color w:val="FF0000"/>
+        </w:rPr>
+        <w:t>Smells</w:t>
+      </w:r>
+      <w:proofErr w:type="spellEnd"/>
+      <w:r>
+        <w:rPr>
+          <w:color w:val="FF0000"/>
+        </w:rPr>
+        <w:t xml:space="preserve"> identifizieren</w:t>
       </w:r>
     </w:p>
     <w:p>
@@ -16261,7 +17034,21 @@
         <w:rPr>
           <w:color w:val="FF0000"/>
         </w:rPr>
-        <w:t>für 2 Stelle vorher/nacher UML</w:t>
+        <w:t>für 2 Stelle vorher/</w:t>
+      </w:r>
+      <w:proofErr w:type="spellStart"/>
+      <w:r>
+        <w:rPr>
+          <w:color w:val="FF0000"/>
+        </w:rPr>
+        <w:t>nacher</w:t>
+      </w:r>
+      <w:proofErr w:type="spellEnd"/>
+      <w:r>
+        <w:rPr>
+          <w:color w:val="FF0000"/>
+        </w:rPr>
+        <w:t xml:space="preserve"> UML</w:t>
       </w:r>
     </w:p>
     <w:p>
@@ -16307,21 +17094,25 @@
       <w:r>
         <w:t>Im Folgenden wird die Code Coverage von dem Game-Backend (</w:t>
       </w:r>
+      <w:proofErr w:type="spellStart"/>
       <w:r>
         <w:rPr>
           <w:rStyle w:val="codeZchn"/>
         </w:rPr>
         <w:t>WeepingSnake.Game</w:t>
       </w:r>
+      <w:proofErr w:type="spellEnd"/>
       <w:r>
         <w:t>) und dem Offline-Client (</w:t>
       </w:r>
+      <w:proofErr w:type="spellStart"/>
       <w:r>
         <w:rPr>
           <w:rStyle w:val="codeZchn"/>
         </w:rPr>
         <w:t>WeepingSnake.ConsoleClient</w:t>
       </w:r>
+      <w:proofErr w:type="spellEnd"/>
       <w:r>
         <w:t xml:space="preserve">) betrachtet. Die aufgeführte Tabelle enthält die Code Coverage-Ergebnisse </w:t>
       </w:r>
@@ -16426,6 +17217,7 @@
                 <w:szCs w:val="32"/>
               </w:rPr>
             </w:pPr>
+            <w:proofErr w:type="spellStart"/>
             <w:r>
               <w:rPr>
                 <w:rFonts w:ascii="Segoe UI" w:hAnsi="Segoe UI" w:cs="Segoe UI"/>
@@ -16435,6 +17227,7 @@
               </w:rPr>
               <w:t>WeepingSnake.ConsoleClient</w:t>
             </w:r>
+            <w:proofErr w:type="spellEnd"/>
           </w:p>
         </w:tc>
         <w:tc>
@@ -16463,7 +17256,16 @@
                 <w:sz w:val="32"/>
                 <w:szCs w:val="32"/>
               </w:rPr>
-              <w:t>3,03 %</w:t>
+              <w:t>0,00</w:t>
+            </w:r>
+            <w:r>
+              <w:rPr>
+                <w:rFonts w:ascii="Segoe UI" w:hAnsi="Segoe UI" w:cs="Segoe UI"/>
+                <w:b/>
+                <w:sz w:val="32"/>
+                <w:szCs w:val="32"/>
+              </w:rPr>
+              <w:t xml:space="preserve"> %</w:t>
             </w:r>
           </w:p>
         </w:tc>
@@ -16532,7 +17334,15 @@
                 <w:sz w:val="26"/>
                 <w:szCs w:val="26"/>
               </w:rPr>
-              <w:t>3,03 %</w:t>
+              <w:t>0,00</w:t>
+            </w:r>
+            <w:r>
+              <w:rPr>
+                <w:rFonts w:ascii="Segoe UI" w:hAnsi="Segoe UI" w:cs="Segoe UI"/>
+                <w:sz w:val="26"/>
+                <w:szCs w:val="26"/>
+              </w:rPr>
+              <w:t xml:space="preserve"> %</w:t>
             </w:r>
           </w:p>
         </w:tc>
@@ -16558,6 +17368,7 @@
                 <w:szCs w:val="32"/>
               </w:rPr>
             </w:pPr>
+            <w:proofErr w:type="spellStart"/>
             <w:r>
               <w:rPr>
                 <w:rFonts w:ascii="Segoe UI" w:hAnsi="Segoe UI" w:cs="Segoe UI"/>
@@ -16567,6 +17378,7 @@
               </w:rPr>
               <w:t>WeepingSnake.Game</w:t>
             </w:r>
+            <w:proofErr w:type="spellEnd"/>
           </w:p>
         </w:tc>
         <w:tc>
@@ -16693,6 +17505,7 @@
                 <w:szCs w:val="26"/>
               </w:rPr>
             </w:pPr>
+            <w:proofErr w:type="spellStart"/>
             <w:r>
               <w:rPr>
                 <w:rFonts w:ascii="Segoe UI" w:hAnsi="Segoe UI" w:cs="Segoe UI"/>
@@ -16701,6 +17514,7 @@
               </w:rPr>
               <w:t>Geometry</w:t>
             </w:r>
+            <w:proofErr w:type="spellEnd"/>
           </w:p>
         </w:tc>
         <w:tc>
@@ -16908,6 +17722,7 @@
                 <w:szCs w:val="26"/>
               </w:rPr>
             </w:pPr>
+            <w:proofErr w:type="spellStart"/>
             <w:r>
               <w:rPr>
                 <w:rFonts w:ascii="Segoe UI" w:hAnsi="Segoe UI" w:cs="Segoe UI"/>
@@ -16916,6 +17731,7 @@
               </w:rPr>
               <w:t>Player.ComputerPlayer</w:t>
             </w:r>
+            <w:proofErr w:type="spellEnd"/>
           </w:p>
         </w:tc>
         <w:tc>
@@ -16980,6 +17796,7 @@
                 <w:szCs w:val="26"/>
               </w:rPr>
             </w:pPr>
+            <w:proofErr w:type="spellStart"/>
             <w:r>
               <w:rPr>
                 <w:rFonts w:ascii="Segoe UI" w:hAnsi="Segoe UI" w:cs="Segoe UI"/>
@@ -16988,6 +17805,7 @@
               </w:rPr>
               <w:t>Structs</w:t>
             </w:r>
+            <w:proofErr w:type="spellEnd"/>
           </w:p>
         </w:tc>
         <w:tc>
@@ -17052,6 +17870,7 @@
                 <w:szCs w:val="26"/>
               </w:rPr>
             </w:pPr>
+            <w:proofErr w:type="spellStart"/>
             <w:r>
               <w:rPr>
                 <w:rFonts w:ascii="Segoe UI" w:hAnsi="Segoe UI" w:cs="Segoe UI"/>
@@ -17060,6 +17879,7 @@
               </w:rPr>
               <w:t>Utility.Extensions</w:t>
             </w:r>
+            <w:proofErr w:type="spellEnd"/>
           </w:p>
         </w:tc>
         <w:tc>
@@ -17124,6 +17944,7 @@
                 <w:szCs w:val="26"/>
               </w:rPr>
             </w:pPr>
+            <w:proofErr w:type="spellStart"/>
             <w:r>
               <w:rPr>
                 <w:rFonts w:ascii="Segoe UI" w:hAnsi="Segoe UI" w:cs="Segoe UI"/>
@@ -17140,6 +17961,7 @@
               </w:rPr>
               <w:t>Logging</w:t>
             </w:r>
+            <w:proofErr w:type="spellEnd"/>
           </w:p>
         </w:tc>
         <w:tc>
@@ -17209,12 +18031,14 @@
       <w:r>
         <w:t xml:space="preserve">Diese Code Coverage ergibt sich aus 17 verschiedenen Unit-Tests, welche primär die </w:t>
       </w:r>
+      <w:proofErr w:type="spellStart"/>
       <w:r>
         <w:rPr>
           <w:rStyle w:val="codeZchn"/>
         </w:rPr>
         <w:t>Utility.Extensions</w:t>
       </w:r>
+      <w:proofErr w:type="spellEnd"/>
       <w:r>
         <w:t xml:space="preserve"> </w:t>
       </w:r>
@@ -17290,6 +18114,7 @@
           <w:color w:val="FF0000"/>
         </w:rPr>
       </w:pPr>
+      <w:proofErr w:type="spellStart"/>
       <w:r>
         <w:rPr>
           <w:color w:val="FF0000"/>
@@ -17306,8 +18131,37 @@
         <w:rPr>
           <w:color w:val="FF0000"/>
         </w:rPr>
-        <w:t>ange act assert</w:t>
-      </w:r>
+        <w:t>ange</w:t>
+      </w:r>
+      <w:proofErr w:type="spellEnd"/>
+      <w:r>
+        <w:rPr>
+          <w:color w:val="FF0000"/>
+        </w:rPr>
+        <w:t xml:space="preserve"> </w:t>
+      </w:r>
+      <w:proofErr w:type="spellStart"/>
+      <w:r>
+        <w:rPr>
+          <w:color w:val="FF0000"/>
+        </w:rPr>
+        <w:t>act</w:t>
+      </w:r>
+      <w:proofErr w:type="spellEnd"/>
+      <w:r>
+        <w:rPr>
+          <w:color w:val="FF0000"/>
+        </w:rPr>
+        <w:t xml:space="preserve"> </w:t>
+      </w:r>
+      <w:proofErr w:type="spellStart"/>
+      <w:r>
+        <w:rPr>
+          <w:color w:val="FF0000"/>
+        </w:rPr>
+        <w:t>assert</w:t>
+      </w:r>
+      <w:proofErr w:type="spellEnd"/>
     </w:p>
     <w:p>
       <w:pPr>
@@ -17320,11 +18174,33 @@
           <w:color w:val="FF0000"/>
         </w:rPr>
       </w:pPr>
+      <w:proofErr w:type="spellStart"/>
       <w:r>
         <w:rPr>
           <w:color w:val="FF0000"/>
         </w:rPr>
-        <w:t>Evtl matcher schreiben?</w:t>
+        <w:t>Evtl</w:t>
+      </w:r>
+      <w:proofErr w:type="spellEnd"/>
+      <w:r>
+        <w:rPr>
+          <w:color w:val="FF0000"/>
+        </w:rPr>
+        <w:t xml:space="preserve"> </w:t>
+      </w:r>
+      <w:proofErr w:type="spellStart"/>
+      <w:r>
+        <w:rPr>
+          <w:color w:val="FF0000"/>
+        </w:rPr>
+        <w:t>matcher</w:t>
+      </w:r>
+      <w:proofErr w:type="spellEnd"/>
+      <w:r>
+        <w:rPr>
+          <w:color w:val="FF0000"/>
+        </w:rPr>
+        <w:t xml:space="preserve"> schreiben?</w:t>
       </w:r>
     </w:p>
     <w:p>
@@ -17338,12 +18214,14 @@
           <w:color w:val="FF0000"/>
         </w:rPr>
       </w:pPr>
+      <w:proofErr w:type="spellStart"/>
       <w:r>
         <w:rPr>
           <w:color w:val="FF0000"/>
         </w:rPr>
         <w:t>fehlermeldungen</w:t>
       </w:r>
+      <w:proofErr w:type="spellEnd"/>
     </w:p>
     <w:p>
       <w:pPr>
@@ -17360,8 +18238,16 @@
         <w:rPr>
           <w:color w:val="FF0000"/>
         </w:rPr>
-        <w:t>Gleitkommazahlen bei vectoren</w:t>
-      </w:r>
+        <w:t xml:space="preserve">Gleitkommazahlen bei </w:t>
+      </w:r>
+      <w:proofErr w:type="spellStart"/>
+      <w:r>
+        <w:rPr>
+          <w:color w:val="FF0000"/>
+        </w:rPr>
+        <w:t>vectoren</w:t>
+      </w:r>
+      <w:proofErr w:type="spellEnd"/>
     </w:p>
     <w:p>
       <w:pPr>
@@ -17414,8 +18300,16 @@
         <w:rPr>
           <w:color w:val="FF0000"/>
         </w:rPr>
-        <w:t>Einsatz der Fake/MockObjekte</w:t>
-      </w:r>
+        <w:t>Einsatz der Fake/</w:t>
+      </w:r>
+      <w:proofErr w:type="spellStart"/>
+      <w:r>
+        <w:rPr>
+          <w:color w:val="FF0000"/>
+        </w:rPr>
+        <w:t>MockObjekte</w:t>
+      </w:r>
+      <w:proofErr w:type="spellEnd"/>
     </w:p>
     <w:p>
       <w:pPr>
@@ -17455,7 +18349,110 @@
           <w:color w:val="FF0000"/>
           <w:lang w:val="en-GB"/>
         </w:rPr>
-        <w:t>, Mock personDatabase</w:t>
+        <w:t xml:space="preserve">, </w:t>
+      </w:r>
+      <w:proofErr w:type="spellStart"/>
+      <w:r>
+        <w:rPr>
+          <w:color w:val="FF0000"/>
+          <w:lang w:val="en-GB"/>
+        </w:rPr>
+        <w:t>mockgame</w:t>
+      </w:r>
+      <w:proofErr w:type="spellEnd"/>
+      <w:r>
+        <w:rPr>
+          <w:color w:val="FF0000"/>
+          <w:lang w:val="en-GB"/>
+        </w:rPr>
+        <w:t xml:space="preserve">, mock </w:t>
+      </w:r>
+      <w:proofErr w:type="spellStart"/>
+      <w:r>
+        <w:rPr>
+          <w:color w:val="FF0000"/>
+          <w:lang w:val="en-GB"/>
+        </w:rPr>
+        <w:t>coordiantesystem</w:t>
+      </w:r>
+      <w:proofErr w:type="spellEnd"/>
+      <w:r>
+        <w:rPr>
+          <w:color w:val="FF0000"/>
+          <w:lang w:val="en-GB"/>
+        </w:rPr>
+        <w:t xml:space="preserve">, </w:t>
+      </w:r>
+      <w:r>
+        <w:rPr>
+          <w:color w:val="FF0000"/>
+          <w:lang w:val="en-GB"/>
+        </w:rPr>
+        <w:t xml:space="preserve">Mock </w:t>
+      </w:r>
+      <w:proofErr w:type="spellStart"/>
+      <w:r>
+        <w:rPr>
+          <w:color w:val="FF0000"/>
+          <w:lang w:val="en-GB"/>
+        </w:rPr>
+        <w:t>personDatabase</w:t>
+      </w:r>
+      <w:proofErr w:type="spellEnd"/>
+    </w:p>
+    <w:p>
+      <w:pPr>
+        <w:pStyle w:val="Listenabsatz"/>
+        <w:numPr>
+          <w:ilvl w:val="0"/>
+          <w:numId w:val="33"/>
+        </w:numPr>
+        <w:rPr>
+          <w:color w:val="FF0000"/>
+          <w:lang w:val="en-GB"/>
+        </w:rPr>
+      </w:pPr>
+      <w:r>
+        <w:rPr>
+          <w:rFonts w:ascii="Consolas" w:hAnsi="Consolas" w:cs="Consolas"/>
+          <w:color w:val="008000"/>
+          <w:sz w:val="19"/>
+          <w:szCs w:val="19"/>
+          <w:lang w:val="en-GB"/>
+        </w:rPr>
+        <w:t>// Annihilate</w:t>
+      </w:r>
+      <w:r>
+        <w:rPr>
+          <w:rFonts w:ascii="Consolas" w:hAnsi="Consolas" w:cs="Consolas"/>
+          <w:color w:val="008000"/>
+          <w:sz w:val="19"/>
+          <w:szCs w:val="19"/>
+          <w:lang w:val="en-GB"/>
+        </w:rPr>
+        <w:t xml:space="preserve"> </w:t>
+      </w:r>
+      <w:proofErr w:type="spellStart"/>
+      <w:r>
+        <w:rPr>
+          <w:rFonts w:ascii="Consolas" w:hAnsi="Consolas" w:cs="Consolas"/>
+          <w:color w:val="008000"/>
+          <w:sz w:val="19"/>
+          <w:szCs w:val="19"/>
+          <w:lang w:val="en-GB"/>
+        </w:rPr>
+        <w:t>für</w:t>
+      </w:r>
+      <w:proofErr w:type="spellEnd"/>
+      <w:r>
+        <w:rPr>
+          <w:rFonts w:ascii="Consolas" w:hAnsi="Consolas" w:cs="Consolas"/>
+          <w:color w:val="008000"/>
+          <w:sz w:val="19"/>
+          <w:szCs w:val="19"/>
+          <w:lang w:val="en-GB"/>
+        </w:rPr>
+        <w:t xml:space="preserve"> DB</w:t>
       </w:r>
     </w:p>
     <w:p>
@@ -17468,7 +18465,21 @@
         <w:rPr>
           <w:color w:val="FF0000"/>
         </w:rPr>
-        <w:t>Beim commiten…</w:t>
+        <w:t xml:space="preserve">Beim </w:t>
+      </w:r>
+      <w:proofErr w:type="spellStart"/>
+      <w:r>
+        <w:rPr>
+          <w:color w:val="FF0000"/>
+        </w:rPr>
+        <w:t>commiten</w:t>
+      </w:r>
+      <w:proofErr w:type="spellEnd"/>
+      <w:r>
+        <w:rPr>
+          <w:color w:val="FF0000"/>
+        </w:rPr>
+        <w:t>…</w:t>
       </w:r>
     </w:p>
     <w:p>
@@ -17581,7 +18592,7 @@
       <w:r>
         <w:t xml:space="preserve">. Die Tests stehen auf </w:t>
       </w:r>
-      <w:hyperlink r:id="rId44" w:history="1">
+      <w:hyperlink r:id="rId43" w:history="1">
         <w:r>
           <w:rPr>
             <w:rStyle w:val="Hyperlink"/>
@@ -17666,6 +18677,7 @@
             <w:pPr>
               <w:spacing w:before="20" w:after="20" w:line="240" w:lineRule="auto"/>
             </w:pPr>
+            <w:proofErr w:type="spellStart"/>
             <w:r>
               <w:rPr>
                 <w:b/>
@@ -17675,6 +18687,7 @@
             <w:r>
               <w:t>utomatic</w:t>
             </w:r>
+            <w:proofErr w:type="spellEnd"/>
           </w:p>
         </w:tc>
         <w:tc>
@@ -17691,8 +18704,21 @@
               <w:spacing w:before="20" w:after="20" w:line="240" w:lineRule="auto"/>
             </w:pPr>
             <w:r>
-              <w:t>Durch die Verwendung von XUnit und Mockobjekten</w:t>
+              <w:t xml:space="preserve">Durch die Verwendung von </w:t>
             </w:r>
+            <w:proofErr w:type="spellStart"/>
+            <w:r>
+              <w:t>XUnit</w:t>
+            </w:r>
+            <w:proofErr w:type="spellEnd"/>
+            <w:r>
+              <w:t xml:space="preserve"> und </w:t>
+            </w:r>
+            <w:proofErr w:type="spellStart"/>
+            <w:r>
+              <w:t>Mockobjekten</w:t>
+            </w:r>
+            <w:proofErr w:type="spellEnd"/>
           </w:p>
           <w:p>
             <w:pPr>
@@ -17703,11 +18729,16 @@
               </w:numPr>
               <w:spacing w:before="20" w:after="20" w:line="240" w:lineRule="auto"/>
             </w:pPr>
+            <w:proofErr w:type="spellStart"/>
             <w:r>
               <w:t>C</w:t>
             </w:r>
             <w:r>
-              <w:t xml:space="preserve">ontinuous </w:t>
+              <w:t>ontinuous</w:t>
+            </w:r>
+            <w:proofErr w:type="spellEnd"/>
+            <w:r>
+              <w:t xml:space="preserve"> </w:t>
             </w:r>
             <w:r>
               <w:t>I</w:t>
@@ -17801,6 +18832,7 @@
             <w:pPr>
               <w:spacing w:before="20" w:after="20" w:line="240" w:lineRule="auto"/>
             </w:pPr>
+            <w:proofErr w:type="spellStart"/>
             <w:r>
               <w:rPr>
                 <w:b/>
@@ -17810,6 +18842,7 @@
             <w:r>
               <w:t>epeatable</w:t>
             </w:r>
+            <w:proofErr w:type="spellEnd"/>
           </w:p>
         </w:tc>
         <w:tc>
@@ -17826,8 +18859,21 @@
               <w:spacing w:before="20" w:after="20" w:line="240" w:lineRule="auto"/>
             </w:pPr>
             <w:r>
-              <w:t>Durch die Verwendung von XUnit und Mockobjekten</w:t>
+              <w:t xml:space="preserve">Durch die Verwendung von </w:t>
             </w:r>
+            <w:proofErr w:type="spellStart"/>
+            <w:r>
+              <w:t>XUnit</w:t>
+            </w:r>
+            <w:proofErr w:type="spellEnd"/>
+            <w:r>
+              <w:t xml:space="preserve"> und </w:t>
+            </w:r>
+            <w:proofErr w:type="spellStart"/>
+            <w:r>
+              <w:t>Mockobjekten</w:t>
+            </w:r>
+            <w:proofErr w:type="spellEnd"/>
           </w:p>
           <w:p>
             <w:pPr>
@@ -17838,11 +18884,16 @@
               </w:numPr>
               <w:spacing w:before="20" w:after="20" w:line="240" w:lineRule="auto"/>
             </w:pPr>
+            <w:proofErr w:type="spellStart"/>
             <w:r>
               <w:t>C</w:t>
             </w:r>
             <w:r>
-              <w:t xml:space="preserve">ontinuous </w:t>
+              <w:t>ontinuous</w:t>
+            </w:r>
+            <w:proofErr w:type="spellEnd"/>
+            <w:r>
+              <w:t xml:space="preserve"> </w:t>
             </w:r>
             <w:r>
               <w:t>I</w:t>
@@ -17871,6 +18922,7 @@
             <w:pPr>
               <w:spacing w:before="20" w:after="20" w:line="240" w:lineRule="auto"/>
             </w:pPr>
+            <w:proofErr w:type="spellStart"/>
             <w:r>
               <w:rPr>
                 <w:b/>
@@ -17880,6 +18932,7 @@
             <w:r>
               <w:t>ndependet</w:t>
             </w:r>
+            <w:proofErr w:type="spellEnd"/>
           </w:p>
         </w:tc>
         <w:tc>
@@ -17921,8 +18974,13 @@
               <w:spacing w:before="20" w:after="20" w:line="240" w:lineRule="auto"/>
             </w:pPr>
             <w:r>
-              <w:t>Verwendung des Message-Parameters beim Assert</w:t>
+              <w:t xml:space="preserve">Verwendung des Message-Parameters beim </w:t>
             </w:r>
+            <w:proofErr w:type="spellStart"/>
+            <w:r>
+              <w:t>Assert</w:t>
+            </w:r>
+            <w:proofErr w:type="spellEnd"/>
           </w:p>
           <w:p>
             <w:pPr>
@@ -17989,7 +19047,15 @@
               <w:spacing w:before="20" w:after="20" w:line="240" w:lineRule="auto"/>
             </w:pPr>
             <w:r>
-              <w:t>Der Arrange-Teil der Tests wird (wenn möglich</w:t>
+              <w:t xml:space="preserve">Der </w:t>
+            </w:r>
+            <w:proofErr w:type="spellStart"/>
+            <w:r>
+              <w:t>Arrange</w:t>
+            </w:r>
+            <w:proofErr w:type="spellEnd"/>
+            <w:r>
+              <w:t>-Teil der Tests wird (wenn möglich</w:t>
             </w:r>
             <w:r>
               <w:t xml:space="preserve"> und sinnvoll</w:t>
@@ -18181,8 +19247,8 @@
       </w:r>
     </w:p>
     <w:sectPr>
-      <w:headerReference w:type="default" r:id="rId45"/>
-      <w:footerReference w:type="default" r:id="rId46"/>
+      <w:headerReference w:type="default" r:id="rId44"/>
+      <w:footerReference w:type="default" r:id="rId45"/>
       <w:pgSz w:w="11906" w:h="16838" w:code="9"/>
       <w:pgMar w:top="1985" w:right="1701" w:bottom="1985" w:left="1701" w:header="993" w:footer="720" w:gutter="0"/>
       <w:pgNumType w:start="1"/>
@@ -18399,6 +19465,7 @@
       <w:r>
         <w:t xml:space="preserve"> </w:t>
       </w:r>
+      <w:proofErr w:type="spellStart"/>
       <w:r>
         <w:rPr>
           <w:rFonts w:ascii="Consolas" w:hAnsi="Consolas"/>
@@ -18407,6 +19474,7 @@
         </w:rPr>
         <w:t>struct</w:t>
       </w:r>
+      <w:proofErr w:type="spellEnd"/>
       <w:r>
         <w:t xml:space="preserve"> in C#: Wie eine Klasse, mit gewissen Einschränkungen (hat immer Standardwerte / ist nie </w:t>
       </w:r>

</xml_diff>